<commit_message>
names functions, variable reorganization, streamlined execution
</commit_message>
<xml_diff>
--- a/FRA-report-output.docx
+++ b/FRA-report-output.docx
@@ -4,7 +4,12 @@
   <w:body>
     <w:p>
       <w:pPr>
-        <w:pStyle w:val="Compact"/>
+        <w:spacing w:line="240" w:lineRule="auto"/>
+        <w:jc w:val="left"/>
+        <w:rPr>
+          <w:sz w:val="18"/>
+          <w:szCs w:val="18"/>
+        </w:rPr>
       </w:pPr>
     </w:p>
     <w:p>
@@ -21,13 +26,25 @@
         <w:ind w:left="0" w:right="0" w:firstLine="0" w:firstLineChars="0"/>
       </w:pPr>
       <w:r>
-        <w:t xml:space="preserve">This will contain a line break </w:t>
+        <w:t xml:space="preserve">This will contain a line break.</w:t>
       </w:r>
       <w:r>
         <w:br w:type="textWrapping"/>
       </w:r>
       <w:r>
-        <w:t xml:space="preserve"> And there it was!</w:t>
+        <w:t xml:space="preserve">And there it was!</w:t>
+      </w:r>
+      <w:r>
+        <w:br w:type="page"/>
+      </w:r>
+      <w:r>
+        <w:t xml:space="preserve">And now it is time to test the </w:t>
+      </w:r>
+      <w:r>
+        <w:t xml:space="preserve">Pl1FirstName Pl1LastName and Pl2FirstName Pl2LastName</w:t>
+      </w:r>
+      <w:r>
+        <w:t xml:space="preserve"> function</w:t>
       </w:r>
     </w:p>
     <w:altChunk r:id="rId14"/>
@@ -146,7 +163,7 @@
       <w:jc w:val="left"/>
     </w:pPr>
     <w:r>
-      <w:t>LawyerFirst</w:t>
+      <w:t>SampleFirmName</w:t>
     </w:r>
   </w:p>
   <w:p>
@@ -172,7 +189,13 @@
     </w:r>
     <w:r>
       <w:tab/>
-      <w:t>Pl1FirstName Pl1LastName</w:t>
+    </w:r>
+    <w:r>
+      <w:rPr>
+        <w:i/>
+        <w:iCs/>
+      </w:rPr>
+      <w:t>Pl1FirstName Pl1LastName; Pl2FirstName Pl2LastName et al. v SampleCaseDefendantName et al., Case No: CaseNoSample, SampleCourtName</w:t>
     </w:r>
   </w:p>
   <w:p>

</xml_diff>

<commit_message>
fixed document compiling bug
</commit_message>
<xml_diff>
--- a/FRA-report-output.docx
+++ b/FRA-report-output.docx
@@ -4,13 +4,194 @@
   <w:body>
     <w:p>
       <w:pPr>
-        <w:spacing w:line="240" w:lineRule="auto"/>
-        <w:jc w:val="left"/>
-        <w:rPr>
-          <w:sz w:val="18"/>
-          <w:szCs w:val="18"/>
-        </w:rPr>
-      </w:pPr>
+        <w:spacing w:after="0" w:line="240" w:lineRule="auto"/>
+      </w:pPr>
+      <w:r>
+        <w:t>February 13, 2024</w:t>
+      </w:r>
+    </w:p>
+    <w:p>
+      <w:pPr>
+        <w:spacing w:after="0" w:line="240" w:lineRule="auto"/>
+      </w:pPr>
+    </w:p>
+    <w:p>
+      <w:pPr>
+        <w:spacing w:after="0" w:line="240" w:lineRule="auto"/>
+      </w:pPr>
+      <w:proofErr w:type="spellStart"/>
+      <w:r>
+        <w:t>lawyername</w:t>
+      </w:r>
+      <w:proofErr w:type="spellEnd"/>
+    </w:p>
+    <w:p>
+      <w:pPr>
+        <w:spacing w:after="0" w:line="240" w:lineRule="auto"/>
+      </w:pPr>
+      <w:proofErr w:type="spellStart"/>
+      <w:r>
+        <w:t>lawyer_office_</w:t>
+      </w:r>
+      <w:proofErr w:type="gramStart"/>
+      <w:r>
+        <w:t>name</w:t>
+      </w:r>
+      <w:proofErr w:type="spellEnd"/>
+      <w:proofErr w:type="gramEnd"/>
+    </w:p>
+    <w:p>
+      <w:pPr>
+        <w:spacing w:after="0" w:line="240" w:lineRule="auto"/>
+      </w:pPr>
+      <w:r>
+        <w:t>lawyer_office_</w:t>
+      </w:r>
+      <w:proofErr w:type="gramStart"/>
+      <w:r>
+        <w:t>address1</w:t>
+      </w:r>
+      <w:proofErr w:type="gramEnd"/>
+    </w:p>
+    <w:p>
+      <w:pPr>
+        <w:spacing w:after="0" w:line="240" w:lineRule="auto"/>
+      </w:pPr>
+      <w:r>
+        <w:t>lawyer_office_</w:t>
+      </w:r>
+      <w:proofErr w:type="gramStart"/>
+      <w:r>
+        <w:t>address2</w:t>
+      </w:r>
+      <w:proofErr w:type="gramEnd"/>
+    </w:p>
+    <w:p>
+      <w:pPr>
+        <w:spacing w:after="0" w:line="240" w:lineRule="auto"/>
+      </w:pPr>
+    </w:p>
+    <w:p>
+      <w:pPr>
+        <w:spacing w:after="0" w:line="240" w:lineRule="auto"/>
+      </w:pPr>
+      <w:r>
+        <w:t xml:space="preserve">Tel: </w:t>
+      </w:r>
+      <w:proofErr w:type="spellStart"/>
+      <w:r>
+        <w:t>lawyer_phone</w:t>
+      </w:r>
+      <w:proofErr w:type="spellEnd"/>
+    </w:p>
+    <w:p>
+      <w:pPr>
+        <w:spacing w:after="0" w:line="240" w:lineRule="auto"/>
+      </w:pPr>
+    </w:p>
+    <w:p>
+      <w:pPr>
+        <w:spacing w:after="0" w:line="240" w:lineRule="auto"/>
+      </w:pPr>
+    </w:p>
+    <w:p>
+      <w:pPr>
+        <w:spacing w:after="0" w:line="240" w:lineRule="auto"/>
+        <w:ind w:left="2127" w:hanging="2127"/>
+      </w:pPr>
+      <w:r>
+        <w:t xml:space="preserve">RE: </w:t>
+      </w:r>
+      <w:r>
+        <w:tab/>
+      </w:r>
+      <w:proofErr w:type="spellStart"/>
+      <w:r>
+        <w:t>case_name</w:t>
+      </w:r>
+      <w:proofErr w:type="spellEnd"/>
+    </w:p>
+    <w:p>
+      <w:pPr>
+        <w:spacing w:after="0" w:line="240" w:lineRule="auto"/>
+        <w:ind w:left="2127" w:hanging="2127"/>
+      </w:pPr>
+    </w:p>
+    <w:p>
+      <w:pPr>
+        <w:spacing w:after="0" w:line="240" w:lineRule="auto"/>
+        <w:ind w:left="2127" w:hanging="2127"/>
+      </w:pPr>
+      <w:r>
+        <w:t>Date of Crash:</w:t>
+      </w:r>
+      <w:r>
+        <w:tab/>
+      </w:r>
+      <w:proofErr w:type="spellStart"/>
+      <w:r>
+        <w:t>crash_date</w:t>
+      </w:r>
+      <w:proofErr w:type="spellEnd"/>
+    </w:p>
+    <w:p>
+      <w:pPr>
+        <w:spacing w:after="0" w:line="240" w:lineRule="auto"/>
+        <w:ind w:left="2127" w:hanging="2127"/>
+      </w:pPr>
+      <w:r>
+        <w:t>Date of Birth:</w:t>
+      </w:r>
+      <w:r>
+        <w:tab/>
+        <w:t>plaintiff1_</w:t>
+      </w:r>
+      <w:proofErr w:type="gramStart"/>
+      <w:r>
+        <w:t>dob</w:t>
+      </w:r>
+      <w:proofErr w:type="gramEnd"/>
+    </w:p>
+    <w:p>
+      <w:pPr>
+        <w:spacing w:after="0" w:line="240" w:lineRule="auto"/>
+        <w:ind w:left="2127" w:hanging="2127"/>
+      </w:pPr>
+      <w:r>
+        <w:tab/>
+        <w:t>plaintiff2_</w:t>
+      </w:r>
+      <w:proofErr w:type="gramStart"/>
+      <w:r>
+        <w:t>dob</w:t>
+      </w:r>
+      <w:proofErr w:type="gramEnd"/>
+    </w:p>
+    <w:p>
+      <w:pPr>
+        <w:spacing w:after="0" w:line="240" w:lineRule="auto"/>
+        <w:ind w:left="2127" w:hanging="2127"/>
+      </w:pPr>
+    </w:p>
+    <w:p>
+      <w:pPr>
+        <w:spacing w:after="0"/>
+        <w:ind w:left="2126" w:hanging="2126"/>
+      </w:pPr>
+      <w:proofErr w:type="spellStart"/>
+      <w:r>
+        <w:t>doc_body</w:t>
+      </w:r>
+      <w:proofErr w:type="spellEnd"/>
+    </w:p>
+    <w:p>
+      <w:pPr>
+        <w:spacing w:after="0"/>
+        <w:ind w:left="2126" w:hanging="2126"/>
+      </w:pPr>
+      <w:r>
+        <w:t>signature_block</w:t>
+      </w:r>
     </w:p>
     <w:p>
       <w:pPr>
@@ -41,13 +222,12 @@
         <w:t xml:space="preserve">And now it is time to test the </w:t>
       </w:r>
       <w:r>
-        <w:t xml:space="preserve">Pl1FirstName Pl1LastName and Pl2FirstName Pl2LastName</w:t>
+        <w:t xml:space="preserve">Pl1FirstName Pl1LastName</w:t>
       </w:r>
       <w:r>
         <w:t xml:space="preserve"> function</w:t>
       </w:r>
     </w:p>
-    <w:altChunk r:id="rId14"/>
     <w:sectPr>
       <w:headerReference w:type="default" r:id="rId8"/>
       <w:footerReference w:type="default" r:id="rId9"/>
@@ -163,7 +343,7 @@
       <w:jc w:val="left"/>
     </w:pPr>
     <w:r>
-      <w:t>SampleFirmName</w:t>
+      <w:t>LawyerFirst LawyerLast, Esquire</w:t>
     </w:r>
   </w:p>
   <w:p>
@@ -195,7 +375,7 @@
         <w:i/>
         <w:iCs/>
       </w:rPr>
-      <w:t>Pl1FirstName Pl1LastName; Pl2FirstName Pl2LastName et al. v SampleCaseDefendantName et al., Case No: CaseNoSample, SampleCourtName</w:t>
+      <w:t>Pl1FirstName Pl1LastName et al. v SampleCaseDefendantName et al., Case No: CaseNoSample, SampleCourtName</w:t>
     </w:r>
   </w:p>
   <w:p>

</xml_diff>

<commit_message>
simplified compiling process; moving to block-based structure. dob still not working
</commit_message>
<xml_diff>
--- a/FRA-report-output.docx
+++ b/FRA-report-output.docx
@@ -5,98 +5,6 @@
     <w:p>
       <w:pPr>
         <w:spacing w:after="0" w:line="240" w:lineRule="auto"/>
-      </w:pPr>
-      <w:r>
-        <w:t>February 13, 2024</w:t>
-      </w:r>
-    </w:p>
-    <w:p>
-      <w:pPr>
-        <w:spacing w:after="0" w:line="240" w:lineRule="auto"/>
-      </w:pPr>
-    </w:p>
-    <w:p>
-      <w:pPr>
-        <w:spacing w:after="0" w:line="240" w:lineRule="auto"/>
-      </w:pPr>
-      <w:proofErr w:type="spellStart"/>
-      <w:r>
-        <w:t>lawyername</w:t>
-      </w:r>
-      <w:proofErr w:type="spellEnd"/>
-    </w:p>
-    <w:p>
-      <w:pPr>
-        <w:spacing w:after="0" w:line="240" w:lineRule="auto"/>
-      </w:pPr>
-      <w:proofErr w:type="spellStart"/>
-      <w:r>
-        <w:t>lawyer_office_</w:t>
-      </w:r>
-      <w:proofErr w:type="gramStart"/>
-      <w:r>
-        <w:t>name</w:t>
-      </w:r>
-      <w:proofErr w:type="spellEnd"/>
-      <w:proofErr w:type="gramEnd"/>
-    </w:p>
-    <w:p>
-      <w:pPr>
-        <w:spacing w:after="0" w:line="240" w:lineRule="auto"/>
-      </w:pPr>
-      <w:r>
-        <w:t>lawyer_office_</w:t>
-      </w:r>
-      <w:proofErr w:type="gramStart"/>
-      <w:r>
-        <w:t>address1</w:t>
-      </w:r>
-      <w:proofErr w:type="gramEnd"/>
-    </w:p>
-    <w:p>
-      <w:pPr>
-        <w:spacing w:after="0" w:line="240" w:lineRule="auto"/>
-      </w:pPr>
-      <w:r>
-        <w:t>lawyer_office_</w:t>
-      </w:r>
-      <w:proofErr w:type="gramStart"/>
-      <w:r>
-        <w:t>address2</w:t>
-      </w:r>
-      <w:proofErr w:type="gramEnd"/>
-    </w:p>
-    <w:p>
-      <w:pPr>
-        <w:spacing w:after="0" w:line="240" w:lineRule="auto"/>
-      </w:pPr>
-    </w:p>
-    <w:p>
-      <w:pPr>
-        <w:spacing w:after="0" w:line="240" w:lineRule="auto"/>
-      </w:pPr>
-      <w:r>
-        <w:t xml:space="preserve">Tel: </w:t>
-      </w:r>
-      <w:proofErr w:type="spellStart"/>
-      <w:r>
-        <w:t>lawyer_phone</w:t>
-      </w:r>
-      <w:proofErr w:type="spellEnd"/>
-    </w:p>
-    <w:p>
-      <w:pPr>
-        <w:spacing w:after="0" w:line="240" w:lineRule="auto"/>
-      </w:pPr>
-    </w:p>
-    <w:p>
-      <w:pPr>
-        <w:spacing w:after="0" w:line="240" w:lineRule="auto"/>
-      </w:pPr>
-    </w:p>
-    <w:p>
-      <w:pPr>
-        <w:spacing w:after="0" w:line="240" w:lineRule="auto"/>
         <w:ind w:left="2127" w:hanging="2127"/>
       </w:pPr>
       <w:r>
@@ -107,7 +15,11 @@
       </w:r>
       <w:proofErr w:type="spellStart"/>
       <w:r>
-        <w:t>case_name</w:t>
+        <w:rPr>
+          <w:i/>
+          <w:iCs/>
+        </w:rPr>
+        <w:t>Pl1FirstName Pl1LastName et al. v SampleCaseDefendantName et al., Case No: CaseNoSample, SampleCourtName</w:t>
       </w:r>
       <w:proofErr w:type="spellEnd"/>
     </w:p>
@@ -122,6 +34,12 @@
         <w:spacing w:after="0" w:line="240" w:lineRule="auto"/>
         <w:ind w:left="2127" w:hanging="2127"/>
       </w:pPr>
+    </w:p>
+    <w:p>
+      <w:pPr>
+        <w:spacing w:after="0" w:line="240" w:lineRule="auto"/>
+        <w:ind w:left="2127" w:hanging="2127"/>
+      </w:pPr>
       <w:r>
         <w:t>Date of Crash:</w:t>
       </w:r>
@@ -130,7 +48,7 @@
       </w:r>
       <w:proofErr w:type="spellStart"/>
       <w:r>
-        <w:t>crash_date</w:t>
+        <w:t>January 01, 2020</w:t>
       </w:r>
       <w:proofErr w:type="spellEnd"/>
     </w:p>
@@ -144,6 +62,22 @@
       </w:r>
       <w:r>
         <w:tab/>
+      </w:r>
+      <w:r>
+        <w:rPr>
+          <w:i/>
+          <w:iCs/>
+        </w:rPr>
+        <w:t>Pl1FirstName Pl1LastName</w:t>
+      </w:r>
+      <w:r>
+        <w:rPr>
+          <w:i/>
+          <w:iCs/>
+        </w:rPr>
+        <w:t xml:space="preserve"> </w:t>
+      </w:r>
+      <w:r>
         <w:t>plaintiff1_</w:t>
       </w:r>
       <w:proofErr w:type="gramStart"/>
@@ -159,6 +93,22 @@
       </w:pPr>
       <w:r>
         <w:tab/>
+      </w:r>
+      <w:r>
+        <w:rPr>
+          <w:i/>
+          <w:iCs/>
+        </w:rPr>
+        <w:t/>
+      </w:r>
+      <w:r>
+        <w:rPr>
+          <w:i/>
+          <w:iCs/>
+        </w:rPr>
+        <w:t xml:space="preserve"> </w:t>
+      </w:r>
+      <w:r>
         <w:t>plaintiff2_</w:t>
       </w:r>
       <w:proofErr w:type="gramStart"/>
@@ -178,20 +128,6 @@
         <w:spacing w:after="0"/>
         <w:ind w:left="2126" w:hanging="2126"/>
       </w:pPr>
-      <w:proofErr w:type="spellStart"/>
-      <w:r>
-        <w:t>doc_body</w:t>
-      </w:r>
-      <w:proofErr w:type="spellEnd"/>
-    </w:p>
-    <w:p>
-      <w:pPr>
-        <w:spacing w:after="0"/>
-        <w:ind w:left="2126" w:hanging="2126"/>
-      </w:pPr>
-      <w:r>
-        <w:t>signature_block</w:t>
-      </w:r>
     </w:p>
     <w:p>
       <w:pPr>
@@ -207,25 +143,107 @@
         <w:ind w:left="0" w:right="0" w:firstLine="0" w:firstLineChars="0"/>
       </w:pPr>
       <w:r>
-        <w:t xml:space="preserve">This will contain a line break.</w:t>
+        <w:t xml:space="preserve">My qualifications to provide opinions concerning the matters herein, particularly on issues of the causal relationship between trauma and injury, are as follows:
+</w:t>
       </w:r>
       <w:r>
         <w:br w:type="textWrapping"/>
       </w:r>
       <w:r>
-        <w:t xml:space="preserve">And there it was!</w:t>
-      </w:r>
-      <w:r>
-        <w:br w:type="page"/>
-      </w:r>
-      <w:r>
-        <w:t xml:space="preserve">And now it is time to test the </w:t>
-      </w:r>
-      <w:r>
-        <w:t xml:space="preserve">Pl1FirstName Pl1LastName</w:t>
-      </w:r>
-      <w:r>
-        <w:t xml:space="preserve"> function</w:t>
+        <w:t xml:space="preserve">
+</w:t>
+      </w:r>
+      <w:r>
+        <w:br w:type="textWrapping"/>
+      </w:r>
+      <w:r>
+        <w:t xml:space="preserve"/>
+      </w:r>
+    </w:p>
+    <w:p>
+      <w:pPr>
+        <w:pStyle w:val="Normal"/>
+        <w:jc w:val="left"/>
+        <w:pBdr>
+          <w:bottom w:val="none" w:sz="0" w:space="0" w:color="000000"/>
+          <w:top w:val="none" w:sz="0" w:space="0" w:color="000000"/>
+          <w:left w:val="none" w:sz="0" w:space="0" w:color="000000"/>
+          <w:right w:val="none" w:sz="0" w:space="0" w:color="000000"/>
+        </w:pBdr>
+        <w:spacing w:after="0" w:before="0" w:line="240"/>
+        <w:ind w:left="0" w:right="0" w:firstLine="0" w:firstLineChars="0"/>
+      </w:pPr>
+      <w:r>
+        <w:t xml:space="preserve">I am Professor and Chair of Forensic and Legal Medicine with the Faculty of Forensic and Legal Medicine of the Royal College of Physicians (UK), and a consultant in the fields of forensic medicine and forensic epidemiology. I am credentialed as a Fellow of the Royal College of Pathologists (UK), Fellow of the Faculty of Forensic and Legal Medicine (FFLM) of the Royal College of Physicians (UK) and member of the British Association in Forensic Medicine. I hold the following relevant academic degrees and certifications: a Doctor of Medicine degree (Med.Dr.) from Umeå University, a Doctor of Philosophy (Ph.D.) in public health/epidemiology from Oregon State University, a Master of Public Health (MPH) in epidemiology and biostatistics, also from Oregon State University, a master’s degree in forensic medical sciences (MScFMS) with the Academy of Forensic Medical Sciences in the United Kingdom, i.a. In addition to my degreed education, I have completed a 2-year post-doctoral fellowship in forensic pathology at Umeå University in Sweden and hold a Diploma of Legal Medicine (DLM) with the FFLM. I am also a fellow of both the American Academy of Forensic Sciences and the American College of Epidemiology. I am a Fulbright Fellow and held a 3-year roster appointment (2017-20) with the United States Department of State as a Fulbright Specialist in the field of forensic medicine. I serve as tenured Associate Professor of Forensic Medicine at Maastricht University and a joint Clinical Professor of Psychiatry and Public Health and Preventative Medicine at Oregon Health and Science University School of Medicine, where I have taught courses for the past 24 years in forensic medicine, forensic epidemiology, and injury epidemiology. From 2005-2017 I held an appointment as an Adjunct Professor of Forensic Medicine and Epidemiology at the Institute of Forensic Medicine, Faculty of Health Sciences, Aarhus University, Aarhus, Denmark, and am a recent (2020-21) visiting professor at University of Indonesia in the Faculty of Medicine.</w:t>
+      </w:r>
+      <w:r>
+        <w:br w:type="textWrapping"/>
+      </w:r>
+      <w:r>
+        <w:t xml:space="preserve">
+</w:t>
+      </w:r>
+      <w:r>
+        <w:br w:type="textWrapping"/>
+      </w:r>
+      <w:r>
+        <w:t xml:space="preserve">
+I have been a crash reconstructionist since 1996 and have had ACTAR accreditation (the Accreditation Commission on Traffic Accident Reconstruction) since 2005. Over the past &gt;25 years I have participated in the reconstruction of more than 3,000 crashes, including more than 300 fatalities. From 1999 through 2007 I served as a vehicular homicide investigator for law enforcement (consultant to the state medical examiner and special deputy sheriff), and I am a former affiliate medical examiner with the Allegheny County Medical Examiner’s office.</w:t>
+      </w:r>
+      <w:r>
+        <w:br w:type="textWrapping"/>
+      </w:r>
+      <w:r>
+        <w:t xml:space="preserve">
+</w:t>
+      </w:r>
+      <w:r>
+        <w:br w:type="textWrapping"/>
+      </w:r>
+      <w:r>
+        <w:t xml:space="preserve">
+I am a member of the American Society of Biomechanics and have more than 60 scientific publications pertaining to injury biomechanics, including a book for the Society of Automotive Engineering and taught injury biomechanics in a faculty peer-reviewed course at OHSU for 15 years. I have served as a consultant on injury biomechanics to state and federal government.</w:t>
+      </w:r>
+      <w:r>
+        <w:br w:type="textWrapping"/>
+      </w:r>
+      <w:r>
+        <w:t xml:space="preserve">
+</w:t>
+      </w:r>
+      <w:r>
+        <w:br w:type="textWrapping"/>
+      </w:r>
+      <w:r>
+        <w:t xml:space="preserve">
+I am an associate editor of the Journal of Forensic and Legal Medicine and serve or have served as an associate editor or editorial board member of 14 additional scientific peer-reviewed journals. I have published approximately 230 scientific papers, abstracts, book chapters and books on topics that include traffic crash injuries, crash reconstruction, injury causation and injury biomechanics, including the text for Elsevier, Forensic Epidemiology: Principles and Practice (2016). My publications have been cited by other authors more than 4,700 times.</w:t>
+      </w:r>
+      <w:r>
+        <w:br w:type="textWrapping"/>
+      </w:r>
+      <w:r>
+        <w:t xml:space="preserve">
+</w:t>
+      </w:r>
+      <w:r>
+        <w:br w:type="textWrapping"/>
+      </w:r>
+      <w:r>
+        <w:t xml:space="preserve">
+I have provided testimony in more than 400 civil and criminal trials in state and Federal courts throughout the United States, Canada, and Australia. Please see my CV for further details.</w:t>
+      </w:r>
+      <w:r>
+        <w:br w:type="textWrapping"/>
+      </w:r>
+      <w:r>
+        <w:t xml:space="preserve">
+</w:t>
+      </w:r>
+      <w:r>
+        <w:br w:type="textWrapping"/>
+      </w:r>
+      <w:r>
+        <w:t xml:space="preserve"/>
       </w:r>
     </w:p>
     <w:sectPr>
@@ -337,27 +355,6 @@
 
 <file path=word/header1.xml><?xml version="1.0" encoding="utf-8"?>
 <w:hdr xmlns:wpc="http://schemas.microsoft.com/office/word/2010/wordprocessingCanvas" xmlns:cx="http://schemas.microsoft.com/office/drawing/2014/chartex" xmlns:cx1="http://schemas.microsoft.com/office/drawing/2015/9/8/chartex" xmlns:cx2="http://schemas.microsoft.com/office/drawing/2015/10/21/chartex" xmlns:cx3="http://schemas.microsoft.com/office/drawing/2016/5/9/chartex" xmlns:cx4="http://schemas.microsoft.com/office/drawing/2016/5/10/chartex" xmlns:cx5="http://schemas.microsoft.com/office/drawing/2016/5/11/chartex" xmlns:cx6="http://schemas.microsoft.com/office/drawing/2016/5/12/chartex" xmlns:cx7="http://schemas.microsoft.com/office/drawing/2016/5/13/chartex" xmlns:cx8="http://schemas.microsoft.com/office/drawing/2016/5/14/chartex" xmlns:mc="http://schemas.openxmlformats.org/markup-compatibility/2006" xmlns:aink="http://schemas.microsoft.com/office/drawing/2016/ink" xmlns:am3d="http://schemas.microsoft.com/office/drawing/2017/model3d" xmlns:o="urn:schemas-microsoft-com:office:office" xmlns:oel="http://schemas.microsoft.com/office/2019/extlst" xmlns:r="http://schemas.openxmlformats.org/officeDocument/2006/relationships" xmlns:m="http://schemas.openxmlformats.org/officeDocument/2006/math" xmlns:v="urn:schemas-microsoft-com:vml" xmlns:wp14="http://schemas.microsoft.com/office/word/2010/wordprocessingDrawing" xmlns:wp="http://schemas.openxmlformats.org/drawingml/2006/wordprocessingDrawing" xmlns:w10="urn:schemas-microsoft-com:office:word" xmlns:w="http://schemas.openxmlformats.org/wordprocessingml/2006/main" xmlns:w14="http://schemas.microsoft.com/office/word/2010/wordml" xmlns:w15="http://schemas.microsoft.com/office/word/2012/wordml" xmlns:w16cex="http://schemas.microsoft.com/office/word/2018/wordml/cex" xmlns:w16cid="http://schemas.microsoft.com/office/word/2016/wordml/cid" xmlns:w16="http://schemas.microsoft.com/office/word/2018/wordml" xmlns:w16sdtdh="http://schemas.microsoft.com/office/word/2020/wordml/sdtdatahash" xmlns:w16se="http://schemas.microsoft.com/office/word/2015/wordml/symex" xmlns:wpg="http://schemas.microsoft.com/office/word/2010/wordprocessingGroup" xmlns:wpi="http://schemas.microsoft.com/office/word/2010/wordprocessingInk" xmlns:wne="http://schemas.microsoft.com/office/word/2006/wordml" xmlns:wps="http://schemas.microsoft.com/office/word/2010/wordprocessingShape" mc:Ignorable="w14 w15 w16se w16cid w16 w16cex w16sdtdh wp14">
-  <w:p>
-    <w:pPr>
-      <w:pStyle w:val="Header"/>
-      <w:jc w:val="left"/>
-    </w:pPr>
-    <w:r>
-      <w:t>LawyerFirst LawyerLast, Esquire</w:t>
-    </w:r>
-  </w:p>
-  <w:p>
-    <w:pPr>
-      <w:pStyle w:val="Header"/>
-      <w:jc w:val="left"/>
-    </w:pPr>
-    <w:r>
-      <w:t>Attorney at Law</w:t>
-    </w:r>
-    <w:r>
-      <w:br/>
-    </w:r>
-  </w:p>
   <w:p>
     <w:pPr>
       <w:pStyle w:val="Header"/>
@@ -1165,14 +1162,9 @@
     <w:name w:val="Compact"/>
     <w:basedOn w:val="BodyText"/>
     <w:qFormat/>
-    <w:rsid w:val="00767E06"/>
     <w:pPr>
       <w:spacing w:before="36" w:after="36"/>
     </w:pPr>
-    <w:rPr>
-      <w:sz w:val="18"/>
-      <w:szCs w:val="18"/>
-    </w:rPr>
   </w:style>
   <w:style w:type="paragraph" w:styleId="Title">
     <w:name w:val="Title"/>
@@ -1255,11 +1247,6 @@
     <w:uiPriority w:val="9"/>
     <w:unhideWhenUsed/>
     <w:qFormat/>
-    <w:rsid w:val="00F61AFB"/>
-    <w:rPr>
-      <w:sz w:val="18"/>
-      <w:szCs w:val="18"/>
-    </w:rPr>
   </w:style>
   <w:style w:type="table" w:customStyle="1" w:styleId="Table">
     <w:name w:val="Table"/>

</xml_diff>

<commit_message>
separate functions; add_blocks not working fully again
</commit_message>
<xml_diff>
--- a/FRA-report-output.docx
+++ b/FRA-report-output.docx
@@ -2,6 +2,106 @@
 <file path=word/document.xml><?xml version="1.0" encoding="utf-8"?>
 <w:document xmlns:wpc="http://schemas.microsoft.com/office/word/2010/wordprocessingCanvas" xmlns:cx="http://schemas.microsoft.com/office/drawing/2014/chartex" xmlns:cx1="http://schemas.microsoft.com/office/drawing/2015/9/8/chartex" xmlns:cx2="http://schemas.microsoft.com/office/drawing/2015/10/21/chartex" xmlns:cx3="http://schemas.microsoft.com/office/drawing/2016/5/9/chartex" xmlns:cx4="http://schemas.microsoft.com/office/drawing/2016/5/10/chartex" xmlns:cx5="http://schemas.microsoft.com/office/drawing/2016/5/11/chartex" xmlns:cx6="http://schemas.microsoft.com/office/drawing/2016/5/12/chartex" xmlns:cx7="http://schemas.microsoft.com/office/drawing/2016/5/13/chartex" xmlns:cx8="http://schemas.microsoft.com/office/drawing/2016/5/14/chartex" xmlns:mc="http://schemas.openxmlformats.org/markup-compatibility/2006" xmlns:aink="http://schemas.microsoft.com/office/drawing/2016/ink" xmlns:am3d="http://schemas.microsoft.com/office/drawing/2017/model3d" xmlns:o="urn:schemas-microsoft-com:office:office" xmlns:oel="http://schemas.microsoft.com/office/2019/extlst" xmlns:r="http://schemas.openxmlformats.org/officeDocument/2006/relationships" xmlns:m="http://schemas.openxmlformats.org/officeDocument/2006/math" xmlns:v="urn:schemas-microsoft-com:vml" xmlns:wp14="http://schemas.microsoft.com/office/word/2010/wordprocessingDrawing" xmlns:wp="http://schemas.openxmlformats.org/drawingml/2006/wordprocessingDrawing" xmlns:w10="urn:schemas-microsoft-com:office:word" xmlns:w="http://schemas.openxmlformats.org/wordprocessingml/2006/main" xmlns:w14="http://schemas.microsoft.com/office/word/2010/wordml" xmlns:w15="http://schemas.microsoft.com/office/word/2012/wordml" xmlns:w16cex="http://schemas.microsoft.com/office/word/2018/wordml/cex" xmlns:w16cid="http://schemas.microsoft.com/office/word/2016/wordml/cid" xmlns:w16="http://schemas.microsoft.com/office/word/2018/wordml" xmlns:w16sdtdh="http://schemas.microsoft.com/office/word/2020/wordml/sdtdatahash" xmlns:w16se="http://schemas.microsoft.com/office/word/2015/wordml/symex" xmlns:wpg="http://schemas.microsoft.com/office/word/2010/wordprocessingGroup" xmlns:wpi="http://schemas.microsoft.com/office/word/2010/wordprocessingInk" xmlns:wne="http://schemas.microsoft.com/office/word/2006/wordml" xmlns:wps="http://schemas.microsoft.com/office/word/2010/wordprocessingShape" mc:Ignorable="w14 w15 w16se w16cid w16 w16cex w16sdtdh wp14">
   <w:body>
+    <w:p>
+      <w:pPr>
+        <w:spacing w:after="0" w:line="240" w:lineRule="auto"/>
+      </w:pPr>
+      <w:proofErr w:type="spellStart"/>
+      <w:r>
+        <w:t>ddd_date</w:t>
+      </w:r>
+      <w:proofErr w:type="spellEnd"/>
+    </w:p>
+    <w:p>
+      <w:pPr>
+        <w:spacing w:after="0" w:line="240" w:lineRule="auto"/>
+      </w:pPr>
+    </w:p>
+    <w:p>
+      <w:pPr>
+        <w:spacing w:after="0" w:line="240" w:lineRule="auto"/>
+      </w:pPr>
+      <w:proofErr w:type="spellStart"/>
+      <w:r>
+        <w:t>LawyerFirst LawyerLast, Esquire</w:t>
+      </w:r>
+      <w:proofErr w:type="spellEnd"/>
+    </w:p>
+    <w:p>
+      <w:pPr>
+        <w:spacing w:after="0" w:line="240" w:lineRule="auto"/>
+      </w:pPr>
+      <w:proofErr w:type="spellStart"/>
+      <w:r>
+        <w:t>lawyer_o</w:t>
+      </w:r>
+      <w:r>
+        <w:t>ffic</w:t>
+      </w:r>
+      <w:r>
+        <w:t>e_</w:t>
+      </w:r>
+      <w:proofErr w:type="gramStart"/>
+      <w:r>
+        <w:t>name</w:t>
+      </w:r>
+      <w:proofErr w:type="spellEnd"/>
+      <w:proofErr w:type="gramEnd"/>
+    </w:p>
+    <w:p>
+      <w:pPr>
+        <w:spacing w:after="0" w:line="240" w:lineRule="auto"/>
+      </w:pPr>
+      <w:r>
+        <w:t>lawyer_office_</w:t>
+      </w:r>
+      <w:proofErr w:type="gramStart"/>
+      <w:r>
+        <w:t>address1</w:t>
+      </w:r>
+      <w:proofErr w:type="gramEnd"/>
+    </w:p>
+    <w:p>
+      <w:pPr>
+        <w:spacing w:after="0" w:line="240" w:lineRule="auto"/>
+      </w:pPr>
+      <w:r>
+        <w:t>lawyer_office_</w:t>
+      </w:r>
+      <w:proofErr w:type="gramStart"/>
+      <w:r>
+        <w:t>address2</w:t>
+      </w:r>
+      <w:proofErr w:type="gramEnd"/>
+    </w:p>
+    <w:p>
+      <w:pPr>
+        <w:spacing w:after="0" w:line="240" w:lineRule="auto"/>
+      </w:pPr>
+    </w:p>
+    <w:p>
+      <w:pPr>
+        <w:spacing w:after="0" w:line="240" w:lineRule="auto"/>
+      </w:pPr>
+      <w:r>
+        <w:t xml:space="preserve">Tel: </w:t>
+      </w:r>
+      <w:proofErr w:type="spellStart"/>
+      <w:r>
+        <w:t>(012) 345-6789</w:t>
+      </w:r>
+      <w:proofErr w:type="spellEnd"/>
+    </w:p>
+    <w:p>
+      <w:pPr>
+        <w:spacing w:after="0" w:line="240" w:lineRule="auto"/>
+      </w:pPr>
+    </w:p>
+    <w:p>
+      <w:pPr>
+        <w:spacing w:after="0" w:line="240" w:lineRule="auto"/>
+      </w:pPr>
+    </w:p>
     <w:p>
       <w:pPr>
         <w:spacing w:after="0" w:line="240" w:lineRule="auto"/>
@@ -34,12 +134,6 @@
         <w:spacing w:after="0" w:line="240" w:lineRule="auto"/>
         <w:ind w:left="2127" w:hanging="2127"/>
       </w:pPr>
-    </w:p>
-    <w:p>
-      <w:pPr>
-        <w:spacing w:after="0" w:line="240" w:lineRule="auto"/>
-        <w:ind w:left="2127" w:hanging="2127"/>
-      </w:pPr>
       <w:r>
         <w:t>Date of Crash:</w:t>
       </w:r>
@@ -68,7 +162,14 @@
           <w:i/>
           <w:iCs/>
         </w:rPr>
-        <w:t>Pl1FirstName Pl1LastName</w:t>
+        <w:t>plaintiff1</w:t>
+      </w:r>
+      <w:r>
+        <w:rPr>
+          <w:i/>
+          <w:iCs/>
+        </w:rPr>
+        <w:t>_name</w:t>
       </w:r>
       <w:r>
         <w:rPr>
@@ -78,7 +179,10 @@
         <w:t xml:space="preserve"> </w:t>
       </w:r>
       <w:r>
-        <w:t>plaintiff1_</w:t>
+        <w:t>plaintiff1</w:t>
+      </w:r>
+      <w:r>
+        <w:t>_</w:t>
       </w:r>
       <w:proofErr w:type="gramStart"/>
       <w:r>
@@ -99,7 +203,14 @@
           <w:i/>
           <w:iCs/>
         </w:rPr>
-        <w:t/>
+        <w:t>plaintiff2_</w:t>
+      </w:r>
+      <w:r>
+        <w:rPr>
+          <w:i/>
+          <w:iCs/>
+        </w:rPr>
+        <w:t>name</w:t>
       </w:r>
       <w:r>
         <w:rPr>
@@ -125,8 +236,12 @@
     </w:p>
     <w:p>
       <w:pPr>
-        <w:spacing w:after="0"/>
-        <w:ind w:left="2126" w:hanging="2126"/>
+        <w:pStyle w:val="Compact"/>
+        <w:spacing w:line="320" w:lineRule="atLeast"/>
+        <w:rPr>
+          <w:sz w:val="22"/>
+          <w:szCs w:val="22"/>
+        </w:rPr>
       </w:pPr>
     </w:p>
     <w:p>
@@ -143,20 +258,6 @@
         <w:ind w:left="0" w:right="0" w:firstLine="0" w:firstLineChars="0"/>
       </w:pPr>
       <w:r>
-        <w:t xml:space="preserve">My qualifications to provide opinions concerning the matters herein, particularly on issues of the causal relationship between trauma and injury, are as follows:
-</w:t>
-      </w:r>
-      <w:r>
-        <w:br w:type="textWrapping"/>
-      </w:r>
-      <w:r>
-        <w:t xml:space="preserve">
-</w:t>
-      </w:r>
-      <w:r>
-        <w:br w:type="textWrapping"/>
-      </w:r>
-      <w:r>
         <w:t xml:space="preserve"/>
       </w:r>
     </w:p>
@@ -173,75 +274,6 @@
         <w:spacing w:after="0" w:before="0" w:line="240"/>
         <w:ind w:left="0" w:right="0" w:firstLine="0" w:firstLineChars="0"/>
       </w:pPr>
-      <w:r>
-        <w:t xml:space="preserve">I am Professor and Chair of Forensic and Legal Medicine with the Faculty of Forensic and Legal Medicine of the Royal College of Physicians (UK), and a consultant in the fields of forensic medicine and forensic epidemiology. I am credentialed as a Fellow of the Royal College of Pathologists (UK), Fellow of the Faculty of Forensic and Legal Medicine (FFLM) of the Royal College of Physicians (UK) and member of the British Association in Forensic Medicine. I hold the following relevant academic degrees and certifications: a Doctor of Medicine degree (Med.Dr.) from Umeå University, a Doctor of Philosophy (Ph.D.) in public health/epidemiology from Oregon State University, a Master of Public Health (MPH) in epidemiology and biostatistics, also from Oregon State University, a master’s degree in forensic medical sciences (MScFMS) with the Academy of Forensic Medical Sciences in the United Kingdom, i.a. In addition to my degreed education, I have completed a 2-year post-doctoral fellowship in forensic pathology at Umeå University in Sweden and hold a Diploma of Legal Medicine (DLM) with the FFLM. I am also a fellow of both the American Academy of Forensic Sciences and the American College of Epidemiology. I am a Fulbright Fellow and held a 3-year roster appointment (2017-20) with the United States Department of State as a Fulbright Specialist in the field of forensic medicine. I serve as tenured Associate Professor of Forensic Medicine at Maastricht University and a joint Clinical Professor of Psychiatry and Public Health and Preventative Medicine at Oregon Health and Science University School of Medicine, where I have taught courses for the past 24 years in forensic medicine, forensic epidemiology, and injury epidemiology. From 2005-2017 I held an appointment as an Adjunct Professor of Forensic Medicine and Epidemiology at the Institute of Forensic Medicine, Faculty of Health Sciences, Aarhus University, Aarhus, Denmark, and am a recent (2020-21) visiting professor at University of Indonesia in the Faculty of Medicine.</w:t>
-      </w:r>
-      <w:r>
-        <w:br w:type="textWrapping"/>
-      </w:r>
-      <w:r>
-        <w:t xml:space="preserve">
-</w:t>
-      </w:r>
-      <w:r>
-        <w:br w:type="textWrapping"/>
-      </w:r>
-      <w:r>
-        <w:t xml:space="preserve">
-I have been a crash reconstructionist since 1996 and have had ACTAR accreditation (the Accreditation Commission on Traffic Accident Reconstruction) since 2005. Over the past &gt;25 years I have participated in the reconstruction of more than 3,000 crashes, including more than 300 fatalities. From 1999 through 2007 I served as a vehicular homicide investigator for law enforcement (consultant to the state medical examiner and special deputy sheriff), and I am a former affiliate medical examiner with the Allegheny County Medical Examiner’s office.</w:t>
-      </w:r>
-      <w:r>
-        <w:br w:type="textWrapping"/>
-      </w:r>
-      <w:r>
-        <w:t xml:space="preserve">
-</w:t>
-      </w:r>
-      <w:r>
-        <w:br w:type="textWrapping"/>
-      </w:r>
-      <w:r>
-        <w:t xml:space="preserve">
-I am a member of the American Society of Biomechanics and have more than 60 scientific publications pertaining to injury biomechanics, including a book for the Society of Automotive Engineering and taught injury biomechanics in a faculty peer-reviewed course at OHSU for 15 years. I have served as a consultant on injury biomechanics to state and federal government.</w:t>
-      </w:r>
-      <w:r>
-        <w:br w:type="textWrapping"/>
-      </w:r>
-      <w:r>
-        <w:t xml:space="preserve">
-</w:t>
-      </w:r>
-      <w:r>
-        <w:br w:type="textWrapping"/>
-      </w:r>
-      <w:r>
-        <w:t xml:space="preserve">
-I am an associate editor of the Journal of Forensic and Legal Medicine and serve or have served as an associate editor or editorial board member of 14 additional scientific peer-reviewed journals. I have published approximately 230 scientific papers, abstracts, book chapters and books on topics that include traffic crash injuries, crash reconstruction, injury causation and injury biomechanics, including the text for Elsevier, Forensic Epidemiology: Principles and Practice (2016). My publications have been cited by other authors more than 4,700 times.</w:t>
-      </w:r>
-      <w:r>
-        <w:br w:type="textWrapping"/>
-      </w:r>
-      <w:r>
-        <w:t xml:space="preserve">
-</w:t>
-      </w:r>
-      <w:r>
-        <w:br w:type="textWrapping"/>
-      </w:r>
-      <w:r>
-        <w:t xml:space="preserve">
-I have provided testimony in more than 400 civil and criminal trials in state and Federal courts throughout the United States, Canada, and Australia. Please see my CV for further details.</w:t>
-      </w:r>
-      <w:r>
-        <w:br w:type="textWrapping"/>
-      </w:r>
-      <w:r>
-        <w:t xml:space="preserve">
-</w:t>
-      </w:r>
-      <w:r>
-        <w:br w:type="textWrapping"/>
-      </w:r>
       <w:r>
         <w:t xml:space="preserve"/>
       </w:r>
@@ -355,6 +387,27 @@
 
 <file path=word/header1.xml><?xml version="1.0" encoding="utf-8"?>
 <w:hdr xmlns:wpc="http://schemas.microsoft.com/office/word/2010/wordprocessingCanvas" xmlns:cx="http://schemas.microsoft.com/office/drawing/2014/chartex" xmlns:cx1="http://schemas.microsoft.com/office/drawing/2015/9/8/chartex" xmlns:cx2="http://schemas.microsoft.com/office/drawing/2015/10/21/chartex" xmlns:cx3="http://schemas.microsoft.com/office/drawing/2016/5/9/chartex" xmlns:cx4="http://schemas.microsoft.com/office/drawing/2016/5/10/chartex" xmlns:cx5="http://schemas.microsoft.com/office/drawing/2016/5/11/chartex" xmlns:cx6="http://schemas.microsoft.com/office/drawing/2016/5/12/chartex" xmlns:cx7="http://schemas.microsoft.com/office/drawing/2016/5/13/chartex" xmlns:cx8="http://schemas.microsoft.com/office/drawing/2016/5/14/chartex" xmlns:mc="http://schemas.openxmlformats.org/markup-compatibility/2006" xmlns:aink="http://schemas.microsoft.com/office/drawing/2016/ink" xmlns:am3d="http://schemas.microsoft.com/office/drawing/2017/model3d" xmlns:o="urn:schemas-microsoft-com:office:office" xmlns:oel="http://schemas.microsoft.com/office/2019/extlst" xmlns:r="http://schemas.openxmlformats.org/officeDocument/2006/relationships" xmlns:m="http://schemas.openxmlformats.org/officeDocument/2006/math" xmlns:v="urn:schemas-microsoft-com:vml" xmlns:wp14="http://schemas.microsoft.com/office/word/2010/wordprocessingDrawing" xmlns:wp="http://schemas.openxmlformats.org/drawingml/2006/wordprocessingDrawing" xmlns:w10="urn:schemas-microsoft-com:office:word" xmlns:w="http://schemas.openxmlformats.org/wordprocessingml/2006/main" xmlns:w14="http://schemas.microsoft.com/office/word/2010/wordml" xmlns:w15="http://schemas.microsoft.com/office/word/2012/wordml" xmlns:w16cex="http://schemas.microsoft.com/office/word/2018/wordml/cex" xmlns:w16cid="http://schemas.microsoft.com/office/word/2016/wordml/cid" xmlns:w16="http://schemas.microsoft.com/office/word/2018/wordml" xmlns:w16sdtdh="http://schemas.microsoft.com/office/word/2020/wordml/sdtdatahash" xmlns:w16se="http://schemas.microsoft.com/office/word/2015/wordml/symex" xmlns:wpg="http://schemas.microsoft.com/office/word/2010/wordprocessingGroup" xmlns:wpi="http://schemas.microsoft.com/office/word/2010/wordprocessingInk" xmlns:wne="http://schemas.microsoft.com/office/word/2006/wordml" xmlns:wps="http://schemas.microsoft.com/office/word/2010/wordprocessingShape" mc:Ignorable="w14 w15 w16se w16cid w16 w16cex w16sdtdh wp14">
+  <w:p>
+    <w:pPr>
+      <w:pStyle w:val="Header"/>
+      <w:jc w:val="left"/>
+    </w:pPr>
+    <w:r>
+      <w:t>LawyerFirst LawyerLast, Esquire</w:t>
+    </w:r>
+  </w:p>
+  <w:p>
+    <w:pPr>
+      <w:pStyle w:val="Header"/>
+      <w:jc w:val="left"/>
+    </w:pPr>
+    <w:r>
+      <w:t>Attorney at Law</w:t>
+    </w:r>
+    <w:r>
+      <w:br/>
+    </w:r>
+  </w:p>
   <w:p>
     <w:pPr>
       <w:pStyle w:val="Header"/>
@@ -1160,11 +1213,17 @@
   </w:style>
   <w:style w:type="paragraph" w:customStyle="1" w:styleId="Compact">
     <w:name w:val="Compact"/>
-    <w:basedOn w:val="BodyText"/>
-    <w:qFormat/>
-    <w:pPr>
-      <w:spacing w:before="36" w:after="36"/>
-    </w:pPr>
+    <w:basedOn w:val="Normal"/>
+    <w:qFormat/>
+    <w:rsid w:val="00337621"/>
+    <w:pPr>
+      <w:spacing w:after="0" w:line="240" w:lineRule="auto"/>
+      <w:ind w:left="2126" w:hanging="2126"/>
+    </w:pPr>
+    <w:rPr>
+      <w:sz w:val="18"/>
+      <w:szCs w:val="18"/>
+    </w:rPr>
   </w:style>
   <w:style w:type="paragraph" w:styleId="Title">
     <w:name w:val="Title"/>
@@ -1247,6 +1306,11 @@
     <w:uiPriority w:val="9"/>
     <w:unhideWhenUsed/>
     <w:qFormat/>
+    <w:rsid w:val="00F61AFB"/>
+    <w:rPr>
+      <w:sz w:val="18"/>
+      <w:szCs w:val="18"/>
+    </w:rPr>
   </w:style>
   <w:style w:type="table" w:customStyle="1" w:styleId="Table">
     <w:name w:val="Table"/>

</xml_diff>

<commit_message>
some heading replacements are not working
</commit_message>
<xml_diff>
--- a/FRA-report-output.docx
+++ b/FRA-report-output.docx
@@ -6,11 +6,9 @@
       <w:pPr>
         <w:spacing w:after="0" w:line="240" w:lineRule="auto"/>
       </w:pPr>
-      <w:proofErr w:type="spellStart"/>
-      <w:r>
-        <w:t>ddd_date</w:t>
-      </w:r>
-      <w:proofErr w:type="spellEnd"/>
+      <w:r>
+        <w:t>January 01, 2021</w:t>
+      </w:r>
     </w:p>
     <w:p>
       <w:pPr>
@@ -21,31 +19,47 @@
       <w:pPr>
         <w:spacing w:after="0" w:line="240" w:lineRule="auto"/>
       </w:pPr>
-      <w:proofErr w:type="spellStart"/>
       <w:r>
         <w:t>LawyerFirst LawyerLast, Esquire</w:t>
       </w:r>
-      <w:proofErr w:type="spellEnd"/>
     </w:p>
     <w:p>
       <w:pPr>
         <w:spacing w:after="0" w:line="240" w:lineRule="auto"/>
       </w:pPr>
-      <w:proofErr w:type="spellStart"/>
-      <w:r>
-        <w:t>lawyer_o</w:t>
+      <w:r>
+        <w:t>lawyer</w:t>
+      </w:r>
+      <w:r>
+        <w:t>_</w:t>
+      </w:r>
+      <w:r>
+        <w:t>o</w:t>
       </w:r>
       <w:r>
         <w:t>ffic</w:t>
       </w:r>
       <w:r>
-        <w:t>e_</w:t>
+        <w:t>e</w:t>
+      </w:r>
+      <w:r>
+        <w:t>_</w:t>
+      </w:r>
+      <w:r>
+        <w:t>name</w:t>
+      </w:r>
+    </w:p>
+    <w:p>
+      <w:pPr>
+        <w:spacing w:after="0" w:line="240" w:lineRule="auto"/>
+      </w:pPr>
+      <w:r>
+        <w:t>lawyer_office_</w:t>
       </w:r>
       <w:proofErr w:type="gramStart"/>
       <w:r>
-        <w:t>name</w:t>
-      </w:r>
-      <w:proofErr w:type="spellEnd"/>
+        <w:t>address1</w:t>
+      </w:r>
       <w:proofErr w:type="gramEnd"/>
     </w:p>
     <w:p>
@@ -53,44 +67,21 @@
         <w:spacing w:after="0" w:line="240" w:lineRule="auto"/>
       </w:pPr>
       <w:r>
-        <w:t>lawyer_office_</w:t>
-      </w:r>
-      <w:proofErr w:type="gramStart"/>
-      <w:r>
-        <w:t>address1</w:t>
-      </w:r>
-      <w:proofErr w:type="gramEnd"/>
+        <w:t>CityVille, StateLand 12345</w:t>
+      </w:r>
     </w:p>
     <w:p>
       <w:pPr>
         <w:spacing w:after="0" w:line="240" w:lineRule="auto"/>
       </w:pPr>
-      <w:r>
-        <w:t>lawyer_office_</w:t>
-      </w:r>
-      <w:proofErr w:type="gramStart"/>
-      <w:r>
-        <w:t>address2</w:t>
-      </w:r>
-      <w:proofErr w:type="gramEnd"/>
     </w:p>
     <w:p>
       <w:pPr>
         <w:spacing w:after="0" w:line="240" w:lineRule="auto"/>
       </w:pPr>
-    </w:p>
-    <w:p>
-      <w:pPr>
-        <w:spacing w:after="0" w:line="240" w:lineRule="auto"/>
-      </w:pPr>
-      <w:r>
-        <w:t xml:space="preserve">Tel: </w:t>
-      </w:r>
-      <w:proofErr w:type="spellStart"/>
-      <w:r>
-        <w:t>(012) 345-6789</w:t>
-      </w:r>
-      <w:proofErr w:type="spellEnd"/>
+      <w:r>
+        <w:t>Tel: (012) 345-6789</w:t>
+      </w:r>
     </w:p>
     <w:p>
       <w:pPr>
@@ -113,7 +104,6 @@
       <w:r>
         <w:tab/>
       </w:r>
-      <w:proofErr w:type="spellStart"/>
       <w:r>
         <w:rPr>
           <w:i/>
@@ -121,7 +111,6 @@
         </w:rPr>
         <w:t>Pl1FirstName Pl1LastName et al. v SampleCaseDefendantName et al., Case No: CaseNoSample, SampleCourtName</w:t>
       </w:r>
-      <w:proofErr w:type="spellEnd"/>
     </w:p>
     <w:p>
       <w:pPr>
@@ -139,12 +128,8 @@
       </w:r>
       <w:r>
         <w:tab/>
-      </w:r>
-      <w:proofErr w:type="spellStart"/>
-      <w:r>
         <w:t>January 01, 2020</w:t>
       </w:r>
-      <w:proofErr w:type="spellEnd"/>
     </w:p>
     <w:p>
       <w:pPr>
@@ -182,13 +167,8 @@
         <w:t>plaintiff1</w:t>
       </w:r>
       <w:r>
-        <w:t>_</w:t>
-      </w:r>
-      <w:proofErr w:type="gramStart"/>
-      <w:r>
-        <w:t>dob</w:t>
-      </w:r>
-      <w:proofErr w:type="gramEnd"/>
+        <w:t>_dob</w:t>
+      </w:r>
     </w:p>
     <w:p>
       <w:pPr>
@@ -222,26 +202,20 @@
       <w:r>
         <w:t>plaintiff2_</w:t>
       </w:r>
-      <w:proofErr w:type="gramStart"/>
       <w:r>
         <w:t>dob</w:t>
       </w:r>
-      <w:proofErr w:type="gramEnd"/>
-    </w:p>
-    <w:p>
-      <w:pPr>
-        <w:spacing w:after="0" w:line="240" w:lineRule="auto"/>
-        <w:ind w:left="2127" w:hanging="2127"/>
-      </w:pPr>
-    </w:p>
-    <w:p>
-      <w:pPr>
-        <w:pStyle w:val="Compact"/>
-        <w:spacing w:line="320" w:lineRule="atLeast"/>
-        <w:rPr>
-          <w:sz w:val="22"/>
-          <w:szCs w:val="22"/>
-        </w:rPr>
+    </w:p>
+    <w:p>
+      <w:pPr>
+        <w:spacing w:line="240" w:lineRule="auto"/>
+        <w:jc w:val="left"/>
+      </w:pPr>
+    </w:p>
+    <w:p>
+      <w:pPr>
+        <w:spacing w:line="240" w:lineRule="auto"/>
+        <w:jc w:val="left"/>
       </w:pPr>
     </w:p>
     <w:p>
@@ -440,7 +414,7 @@
       <w:jc w:val="left"/>
     </w:pPr>
     <w:r>
-      <w:t>February 12, 2024</w:t>
+      <w:t>January 01, 2021</w:t>
     </w:r>
   </w:p>
   <w:p>

</xml_diff>

<commit_message>
everything works except word styles
</commit_message>
<xml_diff>
--- a/FRA-report-output.docx
+++ b/FRA-report-output.docx
@@ -4,218 +4,7 @@
   <w:body>
     <w:p>
       <w:pPr>
-        <w:spacing w:after="0" w:line="240" w:lineRule="auto"/>
-      </w:pPr>
-      <w:r>
-        <w:t>January 01, 2021</w:t>
-      </w:r>
-    </w:p>
-    <w:p>
-      <w:pPr>
-        <w:spacing w:after="0" w:line="240" w:lineRule="auto"/>
-      </w:pPr>
-    </w:p>
-    <w:p>
-      <w:pPr>
-        <w:spacing w:after="0" w:line="240" w:lineRule="auto"/>
-      </w:pPr>
-      <w:r>
-        <w:t>LawyerFirst LawyerLast, Esquire</w:t>
-      </w:r>
-    </w:p>
-    <w:p>
-      <w:pPr>
-        <w:spacing w:after="0" w:line="240" w:lineRule="auto"/>
-      </w:pPr>
-      <w:r>
-        <w:t>lawyer</w:t>
-      </w:r>
-      <w:r>
-        <w:t>_</w:t>
-      </w:r>
-      <w:r>
-        <w:t>o</w:t>
-      </w:r>
-      <w:r>
-        <w:t>ffic</w:t>
-      </w:r>
-      <w:r>
-        <w:t>e</w:t>
-      </w:r>
-      <w:r>
-        <w:t>_</w:t>
-      </w:r>
-      <w:r>
-        <w:t>name</w:t>
-      </w:r>
-    </w:p>
-    <w:p>
-      <w:pPr>
-        <w:spacing w:after="0" w:line="240" w:lineRule="auto"/>
-      </w:pPr>
-      <w:r>
-        <w:t>lawyer_office_</w:t>
-      </w:r>
-      <w:proofErr w:type="gramStart"/>
-      <w:r>
-        <w:t>address1</w:t>
-      </w:r>
-      <w:proofErr w:type="gramEnd"/>
-    </w:p>
-    <w:p>
-      <w:pPr>
-        <w:spacing w:after="0" w:line="240" w:lineRule="auto"/>
-      </w:pPr>
-      <w:r>
-        <w:t>CityVille, StateLand 12345</w:t>
-      </w:r>
-    </w:p>
-    <w:p>
-      <w:pPr>
-        <w:spacing w:after="0" w:line="240" w:lineRule="auto"/>
-      </w:pPr>
-    </w:p>
-    <w:p>
-      <w:pPr>
-        <w:spacing w:after="0" w:line="240" w:lineRule="auto"/>
-      </w:pPr>
-      <w:r>
-        <w:t>Tel: (012) 345-6789</w:t>
-      </w:r>
-    </w:p>
-    <w:p>
-      <w:pPr>
-        <w:spacing w:after="0" w:line="240" w:lineRule="auto"/>
-      </w:pPr>
-    </w:p>
-    <w:p>
-      <w:pPr>
-        <w:spacing w:after="0" w:line="240" w:lineRule="auto"/>
-      </w:pPr>
-    </w:p>
-    <w:p>
-      <w:pPr>
-        <w:spacing w:after="0" w:line="240" w:lineRule="auto"/>
-        <w:ind w:left="2127" w:hanging="2127"/>
-      </w:pPr>
-      <w:r>
-        <w:t xml:space="preserve">RE: </w:t>
-      </w:r>
-      <w:r>
-        <w:tab/>
-      </w:r>
-      <w:r>
-        <w:rPr>
-          <w:i/>
-          <w:iCs/>
-        </w:rPr>
-        <w:t>Pl1FirstName Pl1LastName et al. v SampleCaseDefendantName et al., Case No: CaseNoSample, SampleCourtName</w:t>
-      </w:r>
-    </w:p>
-    <w:p>
-      <w:pPr>
-        <w:spacing w:after="0" w:line="240" w:lineRule="auto"/>
-        <w:ind w:left="2127" w:hanging="2127"/>
-      </w:pPr>
-    </w:p>
-    <w:p>
-      <w:pPr>
-        <w:spacing w:after="0" w:line="240" w:lineRule="auto"/>
-        <w:ind w:left="2127" w:hanging="2127"/>
-      </w:pPr>
-      <w:r>
-        <w:t>Date of Crash:</w:t>
-      </w:r>
-      <w:r>
-        <w:tab/>
-        <w:t>January 01, 2020</w:t>
-      </w:r>
-    </w:p>
-    <w:p>
-      <w:pPr>
-        <w:spacing w:after="0" w:line="240" w:lineRule="auto"/>
-        <w:ind w:left="2127" w:hanging="2127"/>
-      </w:pPr>
-      <w:r>
-        <w:t>Date of Birth:</w:t>
-      </w:r>
-      <w:r>
-        <w:tab/>
-      </w:r>
-      <w:r>
-        <w:rPr>
-          <w:i/>
-          <w:iCs/>
-        </w:rPr>
-        <w:t>plaintiff1</w:t>
-      </w:r>
-      <w:r>
-        <w:rPr>
-          <w:i/>
-          <w:iCs/>
-        </w:rPr>
-        <w:t>_name</w:t>
-      </w:r>
-      <w:r>
-        <w:rPr>
-          <w:i/>
-          <w:iCs/>
-        </w:rPr>
-        <w:t xml:space="preserve"> </w:t>
-      </w:r>
-      <w:r>
-        <w:t>plaintiff1</w:t>
-      </w:r>
-      <w:r>
-        <w:t>_dob</w:t>
-      </w:r>
-    </w:p>
-    <w:p>
-      <w:pPr>
-        <w:spacing w:after="0" w:line="240" w:lineRule="auto"/>
-        <w:ind w:left="2127" w:hanging="2127"/>
-      </w:pPr>
-      <w:r>
-        <w:tab/>
-      </w:r>
-      <w:r>
-        <w:rPr>
-          <w:i/>
-          <w:iCs/>
-        </w:rPr>
-        <w:t>plaintiff2_</w:t>
-      </w:r>
-      <w:r>
-        <w:rPr>
-          <w:i/>
-          <w:iCs/>
-        </w:rPr>
-        <w:t>name</w:t>
-      </w:r>
-      <w:r>
-        <w:rPr>
-          <w:i/>
-          <w:iCs/>
-        </w:rPr>
-        <w:t xml:space="preserve"> </w:t>
-      </w:r>
-      <w:r>
-        <w:t>plaintiff2_</w:t>
-      </w:r>
-      <w:r>
-        <w:t>dob</w:t>
-      </w:r>
-    </w:p>
-    <w:p>
-      <w:pPr>
-        <w:spacing w:line="240" w:lineRule="auto"/>
-        <w:jc w:val="left"/>
-      </w:pPr>
-    </w:p>
-    <w:p>
-      <w:pPr>
-        <w:spacing w:line="240" w:lineRule="auto"/>
-        <w:jc w:val="left"/>
+        <w:pStyle w:val="BodyText"/>
       </w:pPr>
     </w:p>
     <w:p>
@@ -232,7 +21,59 @@
         <w:ind w:left="0" w:right="0" w:firstLine="0" w:firstLineChars="0"/>
       </w:pPr>
       <w:r>
-        <w:t xml:space="preserve"/>
+        <w:t xml:space="preserve">RE:	</w:t>
+      </w:r>
+      <w:r>
+        <w:rPr>
+          <w:rFonts/>
+          <w:i w:val="true"/>
+        </w:rPr>
+        <w:t xml:space="preserve">Pl1FirstName Pl1LastName; Pl2FirstName Pl2LastName et al. v SampleCaseDefendantName et al., Case No: CaseNoSample, SampleCourtName</w:t>
+      </w:r>
+    </w:p>
+    <w:p>
+      <w:pPr>
+        <w:pStyle w:val="Normal"/>
+        <w:jc w:val="left"/>
+        <w:pBdr>
+          <w:bottom w:val="none" w:sz="0" w:space="0" w:color="000000"/>
+          <w:top w:val="none" w:sz="0" w:space="0" w:color="000000"/>
+          <w:left w:val="none" w:sz="0" w:space="0" w:color="000000"/>
+          <w:right w:val="none" w:sz="0" w:space="0" w:color="000000"/>
+        </w:pBdr>
+        <w:spacing w:after="0" w:before="0" w:line="240"/>
+        <w:ind w:left="0" w:right="0" w:firstLine="0" w:firstLineChars="0"/>
+      </w:pPr>
+    </w:p>
+    <w:p>
+      <w:pPr>
+        <w:pStyle w:val="Normal"/>
+        <w:jc w:val="left"/>
+        <w:pBdr>
+          <w:bottom w:val="none" w:sz="0" w:space="0" w:color="000000"/>
+          <w:top w:val="none" w:sz="0" w:space="0" w:color="000000"/>
+          <w:left w:val="none" w:sz="0" w:space="0" w:color="000000"/>
+          <w:right w:val="none" w:sz="0" w:space="0" w:color="000000"/>
+        </w:pBdr>
+        <w:spacing w:after="0" w:before="0" w:line="240"/>
+        <w:ind w:left="0" w:right="0" w:firstLine="0" w:firstLineChars="0"/>
+      </w:pPr>
+    </w:p>
+    <w:p>
+      <w:pPr>
+        <w:pStyle w:val="Normal"/>
+        <w:jc w:val="left"/>
+        <w:pBdr>
+          <w:bottom w:val="none" w:sz="0" w:space="0" w:color="000000"/>
+          <w:top w:val="none" w:sz="0" w:space="0" w:color="000000"/>
+          <w:left w:val="none" w:sz="0" w:space="0" w:color="000000"/>
+          <w:right w:val="none" w:sz="0" w:space="0" w:color="000000"/>
+        </w:pBdr>
+        <w:spacing w:after="0" w:before="0" w:line="240"/>
+        <w:ind w:left="0" w:right="0" w:firstLine="0" w:firstLineChars="0"/>
+      </w:pPr>
+      <w:r>
+        <w:t xml:space="preserve">Date of Crash:	January 01, 2020</w:t>
       </w:r>
     </w:p>
     <w:p>
@@ -249,8 +90,91 @@
         <w:ind w:left="0" w:right="0" w:firstLine="0" w:firstLineChars="0"/>
       </w:pPr>
       <w:r>
-        <w:t xml:space="preserve"/>
+        <w:t xml:space="preserve">Date of Birth:	</w:t>
       </w:r>
+      <w:r>
+        <w:rPr>
+          <w:rFonts/>
+          <w:i w:val="true"/>
+        </w:rPr>
+        <w:t xml:space="preserve">Pl1FirstNamePl1LastName: </w:t>
+      </w:r>
+      <w:r>
+        <w:t xml:space="preserve">January 01, 1999</w:t>
+      </w:r>
+      <w:r>
+        <w:t xml:space="preserve"> [</w:t>
+      </w:r>
+      <w:r>
+        <w:t xml:space="preserve">20</w:t>
+      </w:r>
+      <w:r>
+        <w:t xml:space="preserve"> years old at time of crash]</w:t>
+      </w:r>
+    </w:p>
+    <w:p>
+      <w:pPr>
+        <w:pStyle w:val="Normal"/>
+        <w:jc w:val="left"/>
+        <w:pBdr>
+          <w:bottom w:val="none" w:sz="0" w:space="0" w:color="000000"/>
+          <w:top w:val="none" w:sz="0" w:space="0" w:color="000000"/>
+          <w:left w:val="none" w:sz="0" w:space="0" w:color="000000"/>
+          <w:right w:val="none" w:sz="0" w:space="0" w:color="000000"/>
+        </w:pBdr>
+        <w:spacing w:after="0" w:before="0" w:line="240"/>
+        <w:ind w:left="0" w:right="0" w:firstLine="0" w:firstLineChars="0"/>
+      </w:pPr>
+      <w:r>
+        <w:t xml:space="preserve">	</w:t>
+      </w:r>
+      <w:r>
+        <w:rPr>
+          <w:rFonts/>
+          <w:i w:val="true"/>
+        </w:rPr>
+        <w:t xml:space="preserve">Pl2FirstNamePl2LastName: </w:t>
+      </w:r>
+      <w:r>
+        <w:t xml:space="preserve">January 02, 1990</w:t>
+      </w:r>
+      <w:r>
+        <w:t xml:space="preserve"> [</w:t>
+      </w:r>
+      <w:r>
+        <w:t xml:space="preserve">29</w:t>
+      </w:r>
+      <w:r>
+        <w:t xml:space="preserve"> years old at time of crash]</w:t>
+      </w:r>
+    </w:p>
+    <w:p>
+      <w:pPr>
+        <w:pStyle w:val="Normal"/>
+        <w:jc w:val="left"/>
+        <w:pBdr>
+          <w:bottom w:val="none" w:sz="0" w:space="0" w:color="000000"/>
+          <w:top w:val="none" w:sz="0" w:space="0" w:color="000000"/>
+          <w:left w:val="none" w:sz="0" w:space="0" w:color="000000"/>
+          <w:right w:val="none" w:sz="0" w:space="0" w:color="000000"/>
+        </w:pBdr>
+        <w:spacing w:after="0" w:before="0" w:line="240"/>
+        <w:ind w:left="0" w:right="0" w:firstLine="0" w:firstLineChars="0"/>
+      </w:pPr>
+    </w:p>
+    <w:p>
+      <w:pPr>
+        <w:pStyle w:val="Normal"/>
+        <w:jc w:val="left"/>
+        <w:pBdr>
+          <w:bottom w:val="none" w:sz="0" w:space="0" w:color="000000"/>
+          <w:top w:val="none" w:sz="0" w:space="0" w:color="000000"/>
+          <w:left w:val="none" w:sz="0" w:space="0" w:color="000000"/>
+          <w:right w:val="none" w:sz="0" w:space="0" w:color="000000"/>
+        </w:pBdr>
+        <w:spacing w:after="0" w:before="0" w:line="240"/>
+        <w:ind w:left="0" w:right="0" w:firstLine="0" w:firstLineChars="0"/>
+      </w:pPr>
     </w:p>
     <w:sectPr>
       <w:headerReference w:type="default" r:id="rId8"/>
@@ -364,27 +288,6 @@
   <w:p>
     <w:pPr>
       <w:pStyle w:val="Header"/>
-      <w:jc w:val="left"/>
-    </w:pPr>
-    <w:r>
-      <w:t>LawyerFirst LawyerLast, Esquire</w:t>
-    </w:r>
-  </w:p>
-  <w:p>
-    <w:pPr>
-      <w:pStyle w:val="Header"/>
-      <w:jc w:val="left"/>
-    </w:pPr>
-    <w:r>
-      <w:t>Attorney at Law</w:t>
-    </w:r>
-    <w:r>
-      <w:br/>
-    </w:r>
-  </w:p>
-  <w:p>
-    <w:pPr>
-      <w:pStyle w:val="Header"/>
       <w:ind w:left="709" w:hanging="709"/>
       <w:jc w:val="left"/>
     </w:pPr>
@@ -399,7 +302,7 @@
         <w:i/>
         <w:iCs/>
       </w:rPr>
-      <w:t>Pl1FirstName Pl1LastName et al. v SampleCaseDefendantName et al., Case No: CaseNoSample, SampleCourtName</w:t>
+      <w:t>Pl1FirstName Pl1LastName; Pl2FirstName Pl2LastName et al. v SampleCaseDefendantName et al., Case No: CaseNoSample, SampleCourtName</w:t>
     </w:r>
   </w:p>
   <w:p>
@@ -1173,10 +1076,12 @@
   </w:style>
   <w:style w:type="paragraph" w:styleId="BodyText">
     <w:name w:val="Body Text"/>
-    <w:basedOn w:val="Normal"/>
-    <w:qFormat/>
-    <w:pPr>
-      <w:spacing w:before="180" w:after="180"/>
+    <w:basedOn w:val="BodyText2"/>
+    <w:qFormat/>
+    <w:rsid w:val="009B3C21"/>
+    <w:pPr>
+      <w:spacing w:line="320" w:lineRule="atLeast"/>
+      <w:ind w:left="0" w:firstLine="0"/>
     </w:pPr>
   </w:style>
   <w:style w:type="paragraph" w:customStyle="1" w:styleId="FirstParagraph">
@@ -1187,17 +1092,11 @@
   </w:style>
   <w:style w:type="paragraph" w:customStyle="1" w:styleId="Compact">
     <w:name w:val="Compact"/>
-    <w:basedOn w:val="Normal"/>
-    <w:qFormat/>
-    <w:rsid w:val="00337621"/>
-    <w:pPr>
-      <w:spacing w:after="0" w:line="240" w:lineRule="auto"/>
-      <w:ind w:left="2126" w:hanging="2126"/>
-    </w:pPr>
-    <w:rPr>
-      <w:sz w:val="18"/>
-      <w:szCs w:val="18"/>
-    </w:rPr>
+    <w:basedOn w:val="BodyText"/>
+    <w:qFormat/>
+    <w:pPr>
+      <w:spacing w:before="36" w:after="36"/>
+    </w:pPr>
   </w:style>
   <w:style w:type="paragraph" w:styleId="Title">
     <w:name w:val="Title"/>
@@ -1280,11 +1179,6 @@
     <w:uiPriority w:val="9"/>
     <w:unhideWhenUsed/>
     <w:qFormat/>
-    <w:rsid w:val="00F61AFB"/>
-    <w:rPr>
-      <w:sz w:val="18"/>
-      <w:szCs w:val="18"/>
-    </w:rPr>
   </w:style>
   <w:style w:type="table" w:customStyle="1" w:styleId="Table">
     <w:name w:val="Table"/>
@@ -1798,6 +1692,27 @@
     <w:link w:val="Footer"/>
     <w:uiPriority w:val="99"/>
     <w:rsid w:val="00E939EB"/>
+    <w:rPr>
+      <w:rFonts w:ascii="Helvetica" w:hAnsi="Helvetica"/>
+      <w:sz w:val="22"/>
+      <w:szCs w:val="22"/>
+    </w:rPr>
+  </w:style>
+  <w:style w:type="paragraph" w:styleId="BodyText2">
+    <w:name w:val="Body Text 2"/>
+    <w:basedOn w:val="Normal"/>
+    <w:link w:val="BodyText2Char"/>
+    <w:rsid w:val="00FE0DBB"/>
+    <w:pPr>
+      <w:spacing w:after="0" w:line="240" w:lineRule="auto"/>
+      <w:ind w:left="2126" w:hanging="2126"/>
+    </w:pPr>
+  </w:style>
+  <w:style w:type="character" w:customStyle="1" w:styleId="BodyText2Char">
+    <w:name w:val="Body Text 2 Char"/>
+    <w:basedOn w:val="DefaultParagraphFont"/>
+    <w:link w:val="BodyText2"/>
+    <w:rsid w:val="00FE0DBB"/>
     <w:rPr>
       <w:rFonts w:ascii="Helvetica" w:hAnsi="Helvetica"/>
       <w:sz w:val="22"/>

</xml_diff>

<commit_message>
rewrote all of it. everything. with frederik.
</commit_message>
<xml_diff>
--- a/FRA-report-output.docx
+++ b/FRA-report-output.docx
@@ -9,16 +9,75 @@
     </w:p>
     <w:p>
       <w:pPr>
-        <w:pStyle w:val="Normal"/>
-        <w:jc w:val="left"/>
-        <w:pBdr>
-          <w:bottom w:val="none" w:sz="0" w:space="0" w:color="000000"/>
-          <w:top w:val="none" w:sz="0" w:space="0" w:color="000000"/>
-          <w:left w:val="none" w:sz="0" w:space="0" w:color="000000"/>
-          <w:right w:val="none" w:sz="0" w:space="0" w:color="000000"/>
-        </w:pBdr>
-        <w:spacing w:after="0" w:before="0" w:line="240"/>
-        <w:ind w:left="0" w:right="0" w:firstLine="0" w:firstLineChars="0"/>
+        <w:pStyle w:val="BodyText2"/>
+      </w:pPr>
+      <w:r>
+        <w:t xml:space="preserve">January 1, 2021</w:t>
+      </w:r>
+    </w:p>
+    <w:p>
+      <w:pPr>
+        <w:pStyle w:val="BodyText2"/>
+      </w:pPr>
+    </w:p>
+    <w:p>
+      <w:pPr>
+        <w:pStyle w:val="BodyText2"/>
+      </w:pPr>
+      <w:r>
+        <w:t xml:space="preserve">LawyerFirst LawyerLast Esquire</w:t>
+      </w:r>
+    </w:p>
+    <w:p>
+      <w:pPr>
+        <w:pStyle w:val="BodyText2"/>
+      </w:pPr>
+      <w:r>
+        <w:t xml:space="preserve">SampleFirmName</w:t>
+      </w:r>
+    </w:p>
+    <w:p>
+      <w:pPr>
+        <w:pStyle w:val="BodyText2"/>
+      </w:pPr>
+      <w:r>
+        <w:t xml:space="preserve">123 Address St.</w:t>
+      </w:r>
+    </w:p>
+    <w:p>
+      <w:pPr>
+        <w:pStyle w:val="BodyText2"/>
+      </w:pPr>
+      <w:r>
+        <w:t xml:space="preserve">CityVille, StateLand 12345</w:t>
+      </w:r>
+    </w:p>
+    <w:p>
+      <w:pPr>
+        <w:pStyle w:val="BodyText2"/>
+      </w:pPr>
+    </w:p>
+    <w:p>
+      <w:pPr>
+        <w:pStyle w:val="BodyText2"/>
+      </w:pPr>
+      <w:r>
+        <w:t xml:space="preserve">Tel: (012) 345-6789</w:t>
+      </w:r>
+    </w:p>
+    <w:p>
+      <w:pPr>
+        <w:pStyle w:val="BodyText2"/>
+      </w:pPr>
+    </w:p>
+    <w:p>
+      <w:pPr>
+        <w:pStyle w:val="BodyText2"/>
+      </w:pPr>
+    </w:p>
+    <w:p>
+      <w:pPr>
+        <w:pStyle w:val="BodyText2"/>
       </w:pPr>
       <w:r>
         <w:t xml:space="preserve">RE:	</w:t>
@@ -28,66 +87,30 @@
           <w:rFonts/>
           <w:i w:val="true"/>
         </w:rPr>
-        <w:t xml:space="preserve">Pl1FirstName Pl1LastName; Pl2FirstName Pl2LastName et al. v SampleCaseDefendantName et al., Case No: CaseNoSample, SampleCourtName</w:t>
+        <w:t xml:space="preserve">Pl1FirstName Pl1LastName; Pl2FirstName Pl2LastName; The Ugly One Ugly Last Name et al. v SampleCaseDefendantName et al., Case No: CaseNoSample, SampleCourtName</w:t>
       </w:r>
     </w:p>
     <w:p>
       <w:pPr>
-        <w:pStyle w:val="Normal"/>
-        <w:jc w:val="left"/>
-        <w:pBdr>
-          <w:bottom w:val="none" w:sz="0" w:space="0" w:color="000000"/>
-          <w:top w:val="none" w:sz="0" w:space="0" w:color="000000"/>
-          <w:left w:val="none" w:sz="0" w:space="0" w:color="000000"/>
-          <w:right w:val="none" w:sz="0" w:space="0" w:color="000000"/>
-        </w:pBdr>
-        <w:spacing w:after="0" w:before="0" w:line="240"/>
-        <w:ind w:left="0" w:right="0" w:firstLine="0" w:firstLineChars="0"/>
+        <w:pStyle w:val="BodyText2"/>
       </w:pPr>
     </w:p>
     <w:p>
       <w:pPr>
-        <w:pStyle w:val="Normal"/>
-        <w:jc w:val="left"/>
-        <w:pBdr>
-          <w:bottom w:val="none" w:sz="0" w:space="0" w:color="000000"/>
-          <w:top w:val="none" w:sz="0" w:space="0" w:color="000000"/>
-          <w:left w:val="none" w:sz="0" w:space="0" w:color="000000"/>
-          <w:right w:val="none" w:sz="0" w:space="0" w:color="000000"/>
-        </w:pBdr>
-        <w:spacing w:after="0" w:before="0" w:line="240"/>
-        <w:ind w:left="0" w:right="0" w:firstLine="0" w:firstLineChars="0"/>
+        <w:pStyle w:val="BodyText2"/>
       </w:pPr>
     </w:p>
     <w:p>
       <w:pPr>
-        <w:pStyle w:val="Normal"/>
-        <w:jc w:val="left"/>
-        <w:pBdr>
-          <w:bottom w:val="none" w:sz="0" w:space="0" w:color="000000"/>
-          <w:top w:val="none" w:sz="0" w:space="0" w:color="000000"/>
-          <w:left w:val="none" w:sz="0" w:space="0" w:color="000000"/>
-          <w:right w:val="none" w:sz="0" w:space="0" w:color="000000"/>
-        </w:pBdr>
-        <w:spacing w:after="0" w:before="0" w:line="240"/>
-        <w:ind w:left="0" w:right="0" w:firstLine="0" w:firstLineChars="0"/>
-      </w:pPr>
-      <w:r>
-        <w:t xml:space="preserve">Date of Crash:	January 01, 2020</w:t>
+        <w:pStyle w:val="BodyText2"/>
+      </w:pPr>
+      <w:r>
+        <w:t xml:space="preserve">Date of Crash:	January 1, 2020</w:t>
       </w:r>
     </w:p>
     <w:p>
       <w:pPr>
-        <w:pStyle w:val="Normal"/>
-        <w:jc w:val="left"/>
-        <w:pBdr>
-          <w:bottom w:val="none" w:sz="0" w:space="0" w:color="000000"/>
-          <w:top w:val="none" w:sz="0" w:space="0" w:color="000000"/>
-          <w:left w:val="none" w:sz="0" w:space="0" w:color="000000"/>
-          <w:right w:val="none" w:sz="0" w:space="0" w:color="000000"/>
-        </w:pBdr>
-        <w:spacing w:after="0" w:before="0" w:line="240"/>
-        <w:ind w:left="0" w:right="0" w:firstLine="0" w:firstLineChars="0"/>
+        <w:pStyle w:val="BodyText2"/>
       </w:pPr>
       <w:r>
         <w:t xml:space="preserve">Date of Birth:	</w:t>
@@ -97,10 +120,10 @@
           <w:rFonts/>
           <w:i w:val="true"/>
         </w:rPr>
-        <w:t xml:space="preserve">Pl1FirstNamePl1LastName: </w:t>
-      </w:r>
-      <w:r>
-        <w:t xml:space="preserve">January 01, 1999</w:t>
+        <w:t xml:space="preserve">Pl1FirstName Pl1LastName: </w:t>
+      </w:r>
+      <w:r>
+        <w:t xml:space="preserve">January 1, 1999</w:t>
       </w:r>
       <w:r>
         <w:t xml:space="preserve"> [</w:t>
@@ -114,16 +137,7 @@
     </w:p>
     <w:p>
       <w:pPr>
-        <w:pStyle w:val="Normal"/>
-        <w:jc w:val="left"/>
-        <w:pBdr>
-          <w:bottom w:val="none" w:sz="0" w:space="0" w:color="000000"/>
-          <w:top w:val="none" w:sz="0" w:space="0" w:color="000000"/>
-          <w:left w:val="none" w:sz="0" w:space="0" w:color="000000"/>
-          <w:right w:val="none" w:sz="0" w:space="0" w:color="000000"/>
-        </w:pBdr>
-        <w:spacing w:after="0" w:before="0" w:line="240"/>
-        <w:ind w:left="0" w:right="0" w:firstLine="0" w:firstLineChars="0"/>
+        <w:pStyle w:val="BodyText2"/>
       </w:pPr>
       <w:r>
         <w:t xml:space="preserve">	</w:t>
@@ -133,10 +147,10 @@
           <w:rFonts/>
           <w:i w:val="true"/>
         </w:rPr>
-        <w:t xml:space="preserve">Pl2FirstNamePl2LastName: </w:t>
-      </w:r>
-      <w:r>
-        <w:t xml:space="preserve">January 02, 1990</w:t>
+        <w:t xml:space="preserve">Pl2FirstName Pl2LastName: </w:t>
+      </w:r>
+      <w:r>
+        <w:t xml:space="preserve">January 2, 1990</w:t>
       </w:r>
       <w:r>
         <w:t xml:space="preserve"> [</w:t>
@@ -150,31 +164,30 @@
     </w:p>
     <w:p>
       <w:pPr>
-        <w:pStyle w:val="Normal"/>
-        <w:jc w:val="left"/>
-        <w:pBdr>
-          <w:bottom w:val="none" w:sz="0" w:space="0" w:color="000000"/>
-          <w:top w:val="none" w:sz="0" w:space="0" w:color="000000"/>
-          <w:left w:val="none" w:sz="0" w:space="0" w:color="000000"/>
-          <w:right w:val="none" w:sz="0" w:space="0" w:color="000000"/>
-        </w:pBdr>
-        <w:spacing w:after="0" w:before="0" w:line="240"/>
-        <w:ind w:left="0" w:right="0" w:firstLine="0" w:firstLineChars="0"/>
-      </w:pPr>
-    </w:p>
-    <w:p>
-      <w:pPr>
-        <w:pStyle w:val="Normal"/>
-        <w:jc w:val="left"/>
-        <w:pBdr>
-          <w:bottom w:val="none" w:sz="0" w:space="0" w:color="000000"/>
-          <w:top w:val="none" w:sz="0" w:space="0" w:color="000000"/>
-          <w:left w:val="none" w:sz="0" w:space="0" w:color="000000"/>
-          <w:right w:val="none" w:sz="0" w:space="0" w:color="000000"/>
-        </w:pBdr>
-        <w:spacing w:after="0" w:before="0" w:line="240"/>
-        <w:ind w:left="0" w:right="0" w:firstLine="0" w:firstLineChars="0"/>
-      </w:pPr>
+        <w:pStyle w:val="BodyText2"/>
+      </w:pPr>
+      <w:r>
+        <w:t xml:space="preserve">	</w:t>
+      </w:r>
+      <w:r>
+        <w:rPr>
+          <w:rFonts/>
+          <w:i w:val="true"/>
+        </w:rPr>
+        <w:t xml:space="preserve">The Ugly One Ugly Last Name: </w:t>
+      </w:r>
+      <w:r>
+        <w:t xml:space="preserve">January 4, 1994</w:t>
+      </w:r>
+      <w:r>
+        <w:t xml:space="preserve"> [</w:t>
+      </w:r>
+      <w:r>
+        <w:t xml:space="preserve">25</w:t>
+      </w:r>
+      <w:r>
+        <w:t xml:space="preserve"> years old at time of crash]</w:t>
+      </w:r>
     </w:p>
     <w:sectPr>
       <w:headerReference w:type="default" r:id="rId8"/>
@@ -288,6 +301,27 @@
   <w:p>
     <w:pPr>
       <w:pStyle w:val="Header"/>
+      <w:jc w:val="left"/>
+    </w:pPr>
+    <w:r>
+      <w:t>LawyerFirst LawyerLast, Esquire</w:t>
+    </w:r>
+  </w:p>
+  <w:p>
+    <w:pPr>
+      <w:pStyle w:val="Header"/>
+      <w:jc w:val="left"/>
+    </w:pPr>
+    <w:r>
+      <w:t>Attorney at Law</w:t>
+    </w:r>
+    <w:r>
+      <w:br/>
+    </w:r>
+  </w:p>
+  <w:p>
+    <w:pPr>
+      <w:pStyle w:val="Header"/>
       <w:ind w:left="709" w:hanging="709"/>
       <w:jc w:val="left"/>
     </w:pPr>
@@ -302,7 +336,7 @@
         <w:i/>
         <w:iCs/>
       </w:rPr>
-      <w:t>Pl1FirstName Pl1LastName; Pl2FirstName Pl2LastName et al. v SampleCaseDefendantName et al., Case No: CaseNoSample, SampleCourtName</w:t>
+      <w:t>Pl1FirstName Pl1LastName; Pl2FirstName Pl2LastName; The Ugly One Ugly Last Name et al. v SampleCaseDefendantName et al., Case No: CaseNoSample, SampleCourtName</w:t>
     </w:r>
   </w:p>
   <w:p>
@@ -316,9 +350,11 @@
       <w:pStyle w:val="Header"/>
       <w:jc w:val="left"/>
     </w:pPr>
-    <w:r>
-      <w:t>January 01, 2021</w:t>
-    </w:r>
+    <w:proofErr w:type="spellStart"/>
+    <w:r>
+      <w:t>January 1, 2021</w:t>
+    </w:r>
+    <w:proofErr w:type="spellEnd"/>
   </w:p>
   <w:p>
     <w:pPr>
@@ -1078,7 +1114,7 @@
     <w:name w:val="Body Text"/>
     <w:basedOn w:val="BodyText2"/>
     <w:qFormat/>
-    <w:rsid w:val="009B3C21"/>
+    <w:rsid w:val="0036762E"/>
     <w:pPr>
       <w:spacing w:line="320" w:lineRule="atLeast"/>
       <w:ind w:left="0" w:firstLine="0"/>
@@ -1092,11 +1128,17 @@
   </w:style>
   <w:style w:type="paragraph" w:customStyle="1" w:styleId="Compact">
     <w:name w:val="Compact"/>
-    <w:basedOn w:val="BodyText"/>
-    <w:qFormat/>
-    <w:pPr>
-      <w:spacing w:before="36" w:after="36"/>
-    </w:pPr>
+    <w:basedOn w:val="Normal"/>
+    <w:qFormat/>
+    <w:rsid w:val="00337621"/>
+    <w:pPr>
+      <w:spacing w:after="0" w:line="240" w:lineRule="auto"/>
+      <w:ind w:left="2126" w:hanging="2126"/>
+    </w:pPr>
+    <w:rPr>
+      <w:sz w:val="18"/>
+      <w:szCs w:val="18"/>
+    </w:rPr>
   </w:style>
   <w:style w:type="paragraph" w:styleId="Title">
     <w:name w:val="Title"/>
@@ -1179,6 +1221,11 @@
     <w:uiPriority w:val="9"/>
     <w:unhideWhenUsed/>
     <w:qFormat/>
+    <w:rsid w:val="00F61AFB"/>
+    <w:rPr>
+      <w:sz w:val="18"/>
+      <w:szCs w:val="18"/>
+    </w:rPr>
   </w:style>
   <w:style w:type="table" w:customStyle="1" w:styleId="Table">
     <w:name w:val="Table"/>
@@ -1702,7 +1749,7 @@
     <w:name w:val="Body Text 2"/>
     <w:basedOn w:val="Normal"/>
     <w:link w:val="BodyText2Char"/>
-    <w:rsid w:val="00FE0DBB"/>
+    <w:rsid w:val="000F6F72"/>
     <w:pPr>
       <w:spacing w:after="0" w:line="240" w:lineRule="auto"/>
       <w:ind w:left="2126" w:hanging="2126"/>
@@ -1712,7 +1759,7 @@
     <w:name w:val="Body Text 2 Char"/>
     <w:basedOn w:val="DefaultParagraphFont"/>
     <w:link w:val="BodyText2"/>
-    <w:rsid w:val="00FE0DBB"/>
+    <w:rsid w:val="000F6F72"/>
     <w:rPr>
       <w:rFonts w:ascii="Helvetica" w:hAnsi="Helvetica"/>
       <w:sz w:val="22"/>

</xml_diff>

<commit_message>
added text for rebuttal intro paragraphs
</commit_message>
<xml_diff>
--- a/FRA-report-output.docx
+++ b/FRA-report-output.docx
@@ -2,11 +2,6 @@
 <file path=word/document.xml><?xml version="1.0" encoding="utf-8"?>
 <w:document xmlns:wpc="http://schemas.microsoft.com/office/word/2010/wordprocessingCanvas" xmlns:cx="http://schemas.microsoft.com/office/drawing/2014/chartex" xmlns:cx1="http://schemas.microsoft.com/office/drawing/2015/9/8/chartex" xmlns:cx2="http://schemas.microsoft.com/office/drawing/2015/10/21/chartex" xmlns:cx3="http://schemas.microsoft.com/office/drawing/2016/5/9/chartex" xmlns:cx4="http://schemas.microsoft.com/office/drawing/2016/5/10/chartex" xmlns:cx5="http://schemas.microsoft.com/office/drawing/2016/5/11/chartex" xmlns:cx6="http://schemas.microsoft.com/office/drawing/2016/5/12/chartex" xmlns:cx7="http://schemas.microsoft.com/office/drawing/2016/5/13/chartex" xmlns:cx8="http://schemas.microsoft.com/office/drawing/2016/5/14/chartex" xmlns:mc="http://schemas.openxmlformats.org/markup-compatibility/2006" xmlns:aink="http://schemas.microsoft.com/office/drawing/2016/ink" xmlns:am3d="http://schemas.microsoft.com/office/drawing/2017/model3d" xmlns:o="urn:schemas-microsoft-com:office:office" xmlns:oel="http://schemas.microsoft.com/office/2019/extlst" xmlns:r="http://schemas.openxmlformats.org/officeDocument/2006/relationships" xmlns:m="http://schemas.openxmlformats.org/officeDocument/2006/math" xmlns:v="urn:schemas-microsoft-com:vml" xmlns:wp14="http://schemas.microsoft.com/office/word/2010/wordprocessingDrawing" xmlns:wp="http://schemas.openxmlformats.org/drawingml/2006/wordprocessingDrawing" xmlns:w10="urn:schemas-microsoft-com:office:word" xmlns:w="http://schemas.openxmlformats.org/wordprocessingml/2006/main" xmlns:w14="http://schemas.microsoft.com/office/word/2010/wordml" xmlns:w15="http://schemas.microsoft.com/office/word/2012/wordml" xmlns:w16cex="http://schemas.microsoft.com/office/word/2018/wordml/cex" xmlns:w16cid="http://schemas.microsoft.com/office/word/2016/wordml/cid" xmlns:w16="http://schemas.microsoft.com/office/word/2018/wordml" xmlns:w16sdtdh="http://schemas.microsoft.com/office/word/2020/wordml/sdtdatahash" xmlns:w16se="http://schemas.microsoft.com/office/word/2015/wordml/symex" xmlns:wpg="http://schemas.microsoft.com/office/word/2010/wordprocessingGroup" xmlns:wpi="http://schemas.microsoft.com/office/word/2010/wordprocessingInk" xmlns:wne="http://schemas.microsoft.com/office/word/2006/wordml" xmlns:wps="http://schemas.microsoft.com/office/word/2010/wordprocessingShape" mc:Ignorable="w14 w15 w16se w16cid w16 w16cex w16sdtdh wp14">
   <w:body>
-    <w:p>
-      <w:pPr>
-        <w:pStyle w:val="BodyText"/>
-      </w:pPr>
-    </w:p>
     <w:p>
       <w:pPr>
         <w:pStyle w:val="BodyText2"/>
@@ -187,6 +182,52 @@
       </w:r>
       <w:r>
         <w:t xml:space="preserve"> years old at time of crash]</w:t>
+      </w:r>
+    </w:p>
+    <w:p>
+      <w:pPr>
+        <w:pStyle w:val="BodyText2"/>
+      </w:pPr>
+    </w:p>
+    <w:p>
+      <w:pPr>
+        <w:pStyle w:val="BodyText2"/>
+      </w:pPr>
+    </w:p>
+    <w:p>
+      <w:pPr>
+        <w:pStyle w:val="Normal"/>
+      </w:pPr>
+      <w:r>
+        <w:t xml:space="preserve">Dear Mr. LawyerLast</w:t>
+      </w:r>
+      <w:r>
+        <w:t xml:space="preserve">,</w:t>
+      </w:r>
+    </w:p>
+    <w:p>
+      <w:pPr>
+        <w:pStyle w:val="Normal"/>
+      </w:pPr>
+    </w:p>
+    <w:p>
+      <w:pPr>
+        <w:pStyle w:val="Normal"/>
+      </w:pPr>
+      <w:r>
+        <w:t xml:space="preserve">I am in receipt of your correspondence regarding the above-named </w:t>
+      </w:r>
+      <w:r>
+        <w:t xml:space="preserve">action</w:t>
+      </w:r>
+      <w:r>
+        <w:t xml:space="preserve">. I have reviewed the documentation accompanying your correspondence including medical records, information regarding the subject crash, litigation documents, and other materials, including the </w:t>
+      </w:r>
+      <w:r>
+        <w:t xml:space="preserve"/>
+      </w:r>
+      <w:r>
+        <w:t xml:space="preserve">January 1, 2021 report from the defendant's crash reconstruction and biomechanical expert, Dr. ExpertFirst ExpertLast.</w:t>
       </w:r>
     </w:p>
     <w:sectPr>

</xml_diff>

<commit_message>
need to build publications
</commit_message>
<xml_diff>
--- a/FRA-report-output.docx
+++ b/FRA-report-output.docx
@@ -221,13 +221,10 @@
         <w:t xml:space="preserve">action</w:t>
       </w:r>
       <w:r>
-        <w:t xml:space="preserve">. I have reviewed the documentation accompanying your correspondence including medical records, information regarding the subject crash, litigation documents, and other materials, including the </w:t>
-      </w:r>
-      <w:r>
-        <w:t xml:space="preserve"/>
-      </w:r>
-      <w:r>
-        <w:t xml:space="preserve">January 1, 2021 report from the defendant's crash reconstruction and biomechanical expert, Dr. ExpertFirst ExpertLast.</w:t>
+        <w:t xml:space="preserve">. I have reviewed the documentation accompanying your correspondence including medical records, information regarding the subject crash, litigation documents, and other materials</w:t>
+      </w:r>
+      <w:r>
+        <w:t xml:space="preserve">.</w:t>
       </w:r>
     </w:p>
     <w:sectPr>

</xml_diff>

<commit_message>
Working everything; fixed Mr_Ms_Lastname to be grammatically correct; currently building out texts
</commit_message>
<xml_diff>
--- a/FRA-report-output.docx
+++ b/FRA-report-output.docx
@@ -82,7 +82,7 @@
           <w:rFonts/>
           <w:i w:val="true"/>
         </w:rPr>
-        <w:t xml:space="preserve">Pl1FirstName Pl1LastName; Pl2FirstName Pl2LastName; The Ugly One Ugly Last Name et al. v SampleCaseDefendantName et al., Case No: CaseNoSample, SampleCourtName</w:t>
+        <w:t xml:space="preserve">Pl1FirstName Pl1LastName; Pl2FirstName Pl1LastName; The Ugly One Ugly Last Name et al. v SampleCaseDefendantName et al., Case No: CaseNoSample, SampleCourtName</w:t>
       </w:r>
     </w:p>
     <w:p>
@@ -142,7 +142,7 @@
           <w:rFonts/>
           <w:i w:val="true"/>
         </w:rPr>
-        <w:t xml:space="preserve">Pl2FirstName Pl2LastName: </w:t>
+        <w:t xml:space="preserve">Pl2FirstName Pl1LastName: </w:t>
       </w:r>
       <w:r>
         <w:t xml:space="preserve">January 2, 1990</w:t>
@@ -226,6 +226,58 @@
       <w:r>
         <w:t xml:space="preserve">.</w:t>
       </w:r>
+    </w:p>
+    <w:p>
+      <w:pPr>
+        <w:pStyle w:val="Normal"/>
+      </w:pPr>
+    </w:p>
+    <w:p>
+      <w:pPr>
+        <w:pStyle w:val="Normal"/>
+      </w:pPr>
+      <w:r>
+        <w:t xml:space="preserve">The purpose of this report is to provide an opinion regarding the causal relationship between the degree of roof crush observed in the subject PlCarMake PlCarModel and the severe spine and spinal cord injuries sustained by Ms. and Mr. Pl1LastName and Mx. Ugly Last Name in the January 1, 2020, rollover crash. Specifically, my opinions address the theory of occupant "diving" in rollover crashes as the cause of serious head and neck injury, versus excessive roof crush. The methods and conclusions described in this report are largely based on peer-reviewed published research that I supervised and co-authored, specifically:</w:t>
+      </w:r>
+    </w:p>
+    <w:p>
+      <w:pPr>
+        <w:pStyle w:val="Normal"/>
+      </w:pPr>
+    </w:p>
+    <w:p>
+      <w:pPr>
+        <w:pStyle w:val="Author"/>
+      </w:pPr>
+      <w:r>
+        <w:t xml:space="preserve">Dobbertin KM, Freeman MD, Lambert WE, Lasarev MR, Kohles SS. The relationship between vehicle roof crush and head, neck and spine injury in rollover crashes. Accid Anal Prev 2013;58:46-52</w:t>
+      </w:r>
+    </w:p>
+    <w:p>
+      <w:pPr>
+        <w:pStyle w:val="Author"/>
+      </w:pPr>
+      <w:r>
+        <w:t xml:space="preserve">Freeman MD, Dobbertin K, Kohles SS, Uhrenholt L, Eriksson A. Serious head and neck injury as a predictor of occupant position in fatal rollover crashes. Forensic Sci Int 2012;222:228–33.</w:t>
+      </w:r>
+    </w:p>
+    <w:p>
+      <w:pPr>
+        <w:pStyle w:val="Author"/>
+      </w:pPr>
+    </w:p>
+    <w:p>
+      <w:pPr>
+        <w:pStyle w:val="Normal"/>
+      </w:pPr>
+      <w:r>
+        <w:t xml:space="preserve">The conclusions of the investigation described herein, as they apply to Ms. and Mr. Pl1LastName and Mx. Ugly Last Name 's injuries and the subject crash, are described beginning on page 41 of this report.</w:t>
+      </w:r>
+    </w:p>
+    <w:p>
+      <w:pPr>
+        <w:pStyle w:val="Normal"/>
+      </w:pPr>
     </w:p>
     <w:sectPr>
       <w:headerReference w:type="default" r:id="rId8"/>
@@ -285,30 +337,13 @@
   <w:p>
     <w:pPr>
       <w:pStyle w:val="Footer"/>
-      <w:jc w:val="center"/>
-      <w:rPr>
-        <w:rFonts w:ascii="Avenir Book" w:hAnsi="Avenir Book"/>
-        <w:sz w:val="24"/>
-        <w:szCs w:val="24"/>
-      </w:rPr>
     </w:pPr>
   </w:p>
   <w:p>
     <w:pPr>
       <w:pStyle w:val="Footer"/>
-      <w:jc w:val="center"/>
-      <w:rPr>
-        <w:rFonts w:ascii="Avenir Book" w:hAnsi="Avenir Book"/>
-        <w:sz w:val="24"/>
-        <w:szCs w:val="24"/>
-      </w:rPr>
     </w:pPr>
     <w:r>
-      <w:rPr>
-        <w:rFonts w:ascii="Avenir Book" w:hAnsi="Avenir Book"/>
-        <w:sz w:val="24"/>
-        <w:szCs w:val="24"/>
-      </w:rPr>
       <w:t>PO Box 96309, Portland, Oregon 97296 T:971.255.1008</w:t>
     </w:r>
   </w:p>
@@ -339,7 +374,6 @@
   <w:p>
     <w:pPr>
       <w:pStyle w:val="Header"/>
-      <w:jc w:val="left"/>
     </w:pPr>
     <w:r>
       <w:t>LawyerFirst LawyerLast, Esquire</w:t>
@@ -348,20 +382,20 @@
   <w:p>
     <w:pPr>
       <w:pStyle w:val="Header"/>
-      <w:jc w:val="left"/>
     </w:pPr>
     <w:r>
       <w:t>Attorney at Law</w:t>
     </w:r>
-    <w:r>
-      <w:br/>
-    </w:r>
   </w:p>
   <w:p>
     <w:pPr>
       <w:pStyle w:val="Header"/>
-      <w:ind w:left="709" w:hanging="709"/>
-      <w:jc w:val="left"/>
+    </w:pPr>
+  </w:p>
+  <w:p>
+    <w:pPr>
+      <w:pStyle w:val="Header"/>
+      <w:ind w:left="993" w:hanging="993"/>
     </w:pPr>
     <w:r>
       <w:t>RE:</w:t>
@@ -370,23 +404,17 @@
       <w:tab/>
     </w:r>
     <w:r>
-      <w:rPr>
-        <w:i/>
-        <w:iCs/>
-      </w:rPr>
-      <w:t>Pl1FirstName Pl1LastName; Pl2FirstName Pl2LastName; The Ugly One Ugly Last Name et al. v SampleCaseDefendantName et al., Case No: CaseNoSample, SampleCourtName</w:t>
+      <w:t>Pl1FirstName Pl1LastName; Pl2FirstName Pl1LastName; The Ugly One Ugly Last Name et al. v SampleCaseDefendantName et al., Case No: CaseNoSample, SampleCourtName</w:t>
     </w:r>
   </w:p>
   <w:p>
     <w:pPr>
       <w:pStyle w:val="Header"/>
-      <w:jc w:val="left"/>
     </w:pPr>
   </w:p>
   <w:p>
     <w:pPr>
       <w:pStyle w:val="Header"/>
-      <w:jc w:val="left"/>
     </w:pPr>
     <w:proofErr w:type="spellStart"/>
     <w:r>
@@ -397,125 +425,47 @@
   <w:p>
     <w:pPr>
       <w:pStyle w:val="Header"/>
-      <w:jc w:val="left"/>
-      <w:rPr>
-        <w:rFonts w:ascii="Times New Roman" w:hAnsi="Times New Roman" w:cs="Times New Roman"/>
-      </w:rPr>
     </w:pPr>
   </w:p>
   <w:p>
-    <w:pPr>
-      <w:pBdr>
-        <w:top w:val="nil"/>
-        <w:left w:val="nil"/>
-        <w:bottom w:val="nil"/>
-        <w:right w:val="nil"/>
-        <w:between w:val="nil"/>
-      </w:pBdr>
-      <w:tabs>
-        <w:tab w:val="center" w:pos="4320"/>
-        <w:tab w:val="right" w:pos="8640"/>
-      </w:tabs>
-      <w:spacing w:line="240" w:lineRule="auto"/>
-      <w:ind w:left="10" w:hanging="10"/>
-      <w:jc w:val="left"/>
-      <w:rPr>
-        <w:rFonts w:eastAsia="Helvetica Neue" w:cs="Helvetica Neue"/>
-        <w:color w:val="000000"/>
-      </w:rPr>
-    </w:pPr>
     <w:r>
-      <w:rPr>
-        <w:rFonts w:eastAsia="Helvetica Neue" w:cs="Helvetica Neue"/>
-        <w:color w:val="000000"/>
-      </w:rPr>
       <w:t xml:space="preserve">Page </w:t>
     </w:r>
     <w:r>
-      <w:rPr>
-        <w:rFonts w:eastAsia="Helvetica Neue" w:cs="Helvetica Neue"/>
-        <w:color w:val="000000"/>
-      </w:rPr>
       <w:fldChar w:fldCharType="begin"/>
     </w:r>
     <w:r>
-      <w:rPr>
-        <w:rFonts w:eastAsia="Helvetica Neue" w:cs="Helvetica Neue"/>
-        <w:color w:val="000000"/>
-      </w:rPr>
       <w:instrText>PAGE</w:instrText>
     </w:r>
     <w:r>
-      <w:rPr>
-        <w:rFonts w:eastAsia="Helvetica Neue" w:cs="Helvetica Neue"/>
-        <w:color w:val="000000"/>
-      </w:rPr>
       <w:fldChar w:fldCharType="separate"/>
     </w:r>
     <w:r>
-      <w:rPr>
-        <w:rFonts w:eastAsia="Helvetica Neue" w:cs="Helvetica Neue"/>
-        <w:color w:val="000000"/>
-      </w:rPr>
       <w:t>2</w:t>
     </w:r>
     <w:r>
-      <w:rPr>
-        <w:rFonts w:eastAsia="Helvetica Neue" w:cs="Helvetica Neue"/>
-        <w:color w:val="000000"/>
-      </w:rPr>
       <w:fldChar w:fldCharType="end"/>
     </w:r>
     <w:r>
-      <w:rPr>
-        <w:rFonts w:eastAsia="Helvetica Neue" w:cs="Helvetica Neue"/>
-        <w:color w:val="000000"/>
-      </w:rPr>
       <w:t xml:space="preserve"> of </w:t>
     </w:r>
     <w:r>
-      <w:rPr>
-        <w:rFonts w:eastAsia="Helvetica Neue" w:cs="Helvetica Neue"/>
-        <w:color w:val="000000"/>
-      </w:rPr>
       <w:fldChar w:fldCharType="begin"/>
     </w:r>
     <w:r>
-      <w:rPr>
-        <w:rFonts w:eastAsia="Helvetica Neue" w:cs="Helvetica Neue"/>
-        <w:color w:val="000000"/>
-      </w:rPr>
       <w:instrText>NUMPAGES</w:instrText>
     </w:r>
     <w:r>
-      <w:rPr>
-        <w:rFonts w:eastAsia="Helvetica Neue" w:cs="Helvetica Neue"/>
-        <w:color w:val="000000"/>
-      </w:rPr>
       <w:fldChar w:fldCharType="separate"/>
     </w:r>
     <w:r>
-      <w:rPr>
-        <w:rFonts w:eastAsia="Helvetica Neue" w:cs="Helvetica Neue"/>
-        <w:color w:val="000000"/>
-      </w:rPr>
       <w:t>13</w:t>
     </w:r>
     <w:r>
-      <w:rPr>
-        <w:rFonts w:eastAsia="Helvetica Neue" w:cs="Helvetica Neue"/>
-        <w:color w:val="000000"/>
-      </w:rPr>
       <w:fldChar w:fldCharType="end"/>
     </w:r>
-    <w:r>
-      <w:rPr>
-        <w:rFonts w:eastAsia="Helvetica Neue" w:cs="Helvetica Neue"/>
-        <w:color w:val="000000"/>
-      </w:rPr>
-      <w:br/>
-    </w:r>
   </w:p>
+  <w:p/>
 </w:hdr>
 </file>
 
@@ -931,9 +881,9 @@
   <w:style w:type="paragraph" w:default="1" w:styleId="Normal">
     <w:name w:val="Normal"/>
     <w:qFormat/>
-    <w:rsid w:val="00D21328"/>
-    <w:pPr>
-      <w:spacing w:line="320" w:lineRule="atLeast"/>
+    <w:rsid w:val="00D10DDB"/>
+    <w:pPr>
+      <w:spacing w:after="0" w:line="320" w:lineRule="atLeast"/>
       <w:jc w:val="both"/>
     </w:pPr>
     <w:rPr>
@@ -964,7 +914,7 @@
     <w:pPr>
       <w:keepNext/>
       <w:keepLines/>
-      <w:spacing w:before="200" w:after="0"/>
+      <w:spacing w:before="200"/>
       <w:outlineLvl w:val="1"/>
     </w:pPr>
     <w:rPr>
@@ -986,7 +936,7 @@
     <w:pPr>
       <w:keepNext/>
       <w:keepLines/>
-      <w:spacing w:before="200" w:after="0"/>
+      <w:spacing w:before="200"/>
       <w:outlineLvl w:val="2"/>
     </w:pPr>
     <w:rPr>
@@ -1008,7 +958,7 @@
     <w:pPr>
       <w:keepNext/>
       <w:keepLines/>
-      <w:spacing w:before="200" w:after="0"/>
+      <w:spacing w:before="200"/>
       <w:outlineLvl w:val="3"/>
     </w:pPr>
     <w:rPr>
@@ -1030,7 +980,7 @@
     <w:pPr>
       <w:keepNext/>
       <w:keepLines/>
-      <w:spacing w:before="200" w:after="0"/>
+      <w:spacing w:before="200"/>
       <w:outlineLvl w:val="4"/>
     </w:pPr>
     <w:rPr>
@@ -1051,7 +1001,7 @@
     <w:pPr>
       <w:keepNext/>
       <w:keepLines/>
-      <w:spacing w:before="200" w:after="0"/>
+      <w:spacing w:before="200"/>
       <w:outlineLvl w:val="5"/>
     </w:pPr>
     <w:rPr>
@@ -1071,7 +1021,7 @@
     <w:pPr>
       <w:keepNext/>
       <w:keepLines/>
-      <w:spacing w:before="200" w:after="0"/>
+      <w:spacing w:before="200"/>
       <w:outlineLvl w:val="6"/>
     </w:pPr>
     <w:rPr>
@@ -1091,7 +1041,7 @@
     <w:pPr>
       <w:keepNext/>
       <w:keepLines/>
-      <w:spacing w:before="200" w:after="0"/>
+      <w:spacing w:before="200"/>
       <w:outlineLvl w:val="7"/>
     </w:pPr>
     <w:rPr>
@@ -1111,7 +1061,7 @@
     <w:pPr>
       <w:keepNext/>
       <w:keepLines/>
-      <w:spacing w:before="200" w:after="0"/>
+      <w:spacing w:before="200"/>
       <w:outlineLvl w:val="8"/>
     </w:pPr>
     <w:rPr>
@@ -1170,7 +1120,7 @@
     <w:qFormat/>
     <w:rsid w:val="00337621"/>
     <w:pPr>
-      <w:spacing w:after="0" w:line="240" w:lineRule="auto"/>
+      <w:spacing w:line="240" w:lineRule="auto"/>
       <w:ind w:left="2126" w:hanging="2126"/>
     </w:pPr>
     <w:rPr>
@@ -1203,12 +1153,12 @@
   </w:style>
   <w:style w:type="paragraph" w:customStyle="1" w:styleId="Author">
     <w:name w:val="Author"/>
+    <w:basedOn w:val="Normal"/>
     <w:next w:val="BodyText"/>
     <w:qFormat/>
-    <w:pPr>
-      <w:keepNext/>
-      <w:keepLines/>
-      <w:jc w:val="center"/>
+    <w:rsid w:val="000511AB"/>
+    <w:pPr>
+      <w:ind w:left="709" w:right="617"/>
     </w:pPr>
   </w:style>
   <w:style w:type="paragraph" w:styleId="Date">
@@ -1301,7 +1251,6 @@
     <w:pPr>
       <w:keepNext/>
       <w:keepLines/>
-      <w:spacing w:after="0"/>
     </w:pPr>
     <w:rPr>
       <w:b/>
@@ -1743,7 +1692,7 @@
         <w:tab w:val="center" w:pos="4680"/>
         <w:tab w:val="right" w:pos="9360"/>
       </w:tabs>
-      <w:spacing w:after="0" w:line="240" w:lineRule="auto"/>
+      <w:spacing w:line="240" w:lineRule="auto"/>
     </w:pPr>
   </w:style>
   <w:style w:type="character" w:customStyle="1" w:styleId="HeaderChar">
@@ -1768,7 +1717,7 @@
         <w:tab w:val="center" w:pos="4680"/>
         <w:tab w:val="right" w:pos="9360"/>
       </w:tabs>
-      <w:spacing w:after="0" w:line="240" w:lineRule="auto"/>
+      <w:spacing w:line="240" w:lineRule="auto"/>
     </w:pPr>
   </w:style>
   <w:style w:type="character" w:customStyle="1" w:styleId="FooterChar">
@@ -1789,7 +1738,7 @@
     <w:link w:val="BodyText2Char"/>
     <w:rsid w:val="000F6F72"/>
     <w:pPr>
-      <w:spacing w:after="0" w:line="240" w:lineRule="auto"/>
+      <w:spacing w:line="240" w:lineRule="auto"/>
       <w:ind w:left="2126" w:hanging="2126"/>
     </w:pPr>
   </w:style>

</xml_diff>

<commit_message>
finished through background facts and med hx docx pour step; no docx splitting for caus and rebut
</commit_message>
<xml_diff>
--- a/FRA-report-output.docx
+++ b/FRA-report-output.docx
@@ -2,283 +2,6 @@
 <file path=word/document.xml><?xml version="1.0" encoding="utf-8"?>
 <w:document xmlns:wpc="http://schemas.microsoft.com/office/word/2010/wordprocessingCanvas" xmlns:cx="http://schemas.microsoft.com/office/drawing/2014/chartex" xmlns:cx1="http://schemas.microsoft.com/office/drawing/2015/9/8/chartex" xmlns:cx2="http://schemas.microsoft.com/office/drawing/2015/10/21/chartex" xmlns:cx3="http://schemas.microsoft.com/office/drawing/2016/5/9/chartex" xmlns:cx4="http://schemas.microsoft.com/office/drawing/2016/5/10/chartex" xmlns:cx5="http://schemas.microsoft.com/office/drawing/2016/5/11/chartex" xmlns:cx6="http://schemas.microsoft.com/office/drawing/2016/5/12/chartex" xmlns:cx7="http://schemas.microsoft.com/office/drawing/2016/5/13/chartex" xmlns:cx8="http://schemas.microsoft.com/office/drawing/2016/5/14/chartex" xmlns:mc="http://schemas.openxmlformats.org/markup-compatibility/2006" xmlns:aink="http://schemas.microsoft.com/office/drawing/2016/ink" xmlns:am3d="http://schemas.microsoft.com/office/drawing/2017/model3d" xmlns:o="urn:schemas-microsoft-com:office:office" xmlns:oel="http://schemas.microsoft.com/office/2019/extlst" xmlns:r="http://schemas.openxmlformats.org/officeDocument/2006/relationships" xmlns:m="http://schemas.openxmlformats.org/officeDocument/2006/math" xmlns:v="urn:schemas-microsoft-com:vml" xmlns:wp14="http://schemas.microsoft.com/office/word/2010/wordprocessingDrawing" xmlns:wp="http://schemas.openxmlformats.org/drawingml/2006/wordprocessingDrawing" xmlns:w10="urn:schemas-microsoft-com:office:word" xmlns:w="http://schemas.openxmlformats.org/wordprocessingml/2006/main" xmlns:w14="http://schemas.microsoft.com/office/word/2010/wordml" xmlns:w15="http://schemas.microsoft.com/office/word/2012/wordml" xmlns:w16cex="http://schemas.microsoft.com/office/word/2018/wordml/cex" xmlns:w16cid="http://schemas.microsoft.com/office/word/2016/wordml/cid" xmlns:w16="http://schemas.microsoft.com/office/word/2018/wordml" xmlns:w16sdtdh="http://schemas.microsoft.com/office/word/2020/wordml/sdtdatahash" xmlns:w16se="http://schemas.microsoft.com/office/word/2015/wordml/symex" xmlns:wpg="http://schemas.microsoft.com/office/word/2010/wordprocessingGroup" xmlns:wpi="http://schemas.microsoft.com/office/word/2010/wordprocessingInk" xmlns:wne="http://schemas.microsoft.com/office/word/2006/wordml" xmlns:wps="http://schemas.microsoft.com/office/word/2010/wordprocessingShape" mc:Ignorable="w14 w15 w16se w16cid w16 w16cex w16sdtdh wp14">
   <w:body>
-    <w:p>
-      <w:pPr>
-        <w:pStyle w:val="BodyText2"/>
-      </w:pPr>
-      <w:r>
-        <w:t xml:space="preserve">January 1, 2021</w:t>
-      </w:r>
-    </w:p>
-    <w:p>
-      <w:pPr>
-        <w:pStyle w:val="BodyText2"/>
-      </w:pPr>
-    </w:p>
-    <w:p>
-      <w:pPr>
-        <w:pStyle w:val="BodyText2"/>
-      </w:pPr>
-      <w:r>
-        <w:t xml:space="preserve">LawyerFirst LawyerLast Esquire</w:t>
-      </w:r>
-    </w:p>
-    <w:p>
-      <w:pPr>
-        <w:pStyle w:val="BodyText2"/>
-      </w:pPr>
-      <w:r>
-        <w:t xml:space="preserve">SampleFirmName</w:t>
-      </w:r>
-    </w:p>
-    <w:p>
-      <w:pPr>
-        <w:pStyle w:val="BodyText2"/>
-      </w:pPr>
-      <w:r>
-        <w:t xml:space="preserve">123 Address St.</w:t>
-      </w:r>
-    </w:p>
-    <w:p>
-      <w:pPr>
-        <w:pStyle w:val="BodyText2"/>
-      </w:pPr>
-      <w:r>
-        <w:t xml:space="preserve">CityVille, StateLand 12345</w:t>
-      </w:r>
-    </w:p>
-    <w:p>
-      <w:pPr>
-        <w:pStyle w:val="BodyText2"/>
-      </w:pPr>
-    </w:p>
-    <w:p>
-      <w:pPr>
-        <w:pStyle w:val="BodyText2"/>
-      </w:pPr>
-      <w:r>
-        <w:t xml:space="preserve">Tel: (012) 345-6789</w:t>
-      </w:r>
-    </w:p>
-    <w:p>
-      <w:pPr>
-        <w:pStyle w:val="BodyText2"/>
-      </w:pPr>
-    </w:p>
-    <w:p>
-      <w:pPr>
-        <w:pStyle w:val="BodyText2"/>
-      </w:pPr>
-    </w:p>
-    <w:p>
-      <w:pPr>
-        <w:pStyle w:val="BodyText2"/>
-      </w:pPr>
-      <w:r>
-        <w:t xml:space="preserve">RE:	</w:t>
-      </w:r>
-      <w:r>
-        <w:rPr>
-          <w:rFonts/>
-          <w:i w:val="true"/>
-        </w:rPr>
-        <w:t xml:space="preserve">Pl1FirstName Pl1LastName; Pl2FirstName Pl1LastName; The Ugly One Ugly Last Name et al. v SampleCaseDefendantName et al., Case No: CaseNoSample, SampleCourtName</w:t>
-      </w:r>
-    </w:p>
-    <w:p>
-      <w:pPr>
-        <w:pStyle w:val="BodyText2"/>
-      </w:pPr>
-    </w:p>
-    <w:p>
-      <w:pPr>
-        <w:pStyle w:val="BodyText2"/>
-      </w:pPr>
-    </w:p>
-    <w:p>
-      <w:pPr>
-        <w:pStyle w:val="BodyText2"/>
-      </w:pPr>
-      <w:r>
-        <w:t xml:space="preserve">Date of Crash:	January 1, 2020</w:t>
-      </w:r>
-    </w:p>
-    <w:p>
-      <w:pPr>
-        <w:pStyle w:val="BodyText2"/>
-      </w:pPr>
-      <w:r>
-        <w:t xml:space="preserve">Date of Birth:	</w:t>
-      </w:r>
-      <w:r>
-        <w:rPr>
-          <w:rFonts/>
-          <w:i w:val="true"/>
-        </w:rPr>
-        <w:t xml:space="preserve">Pl1FirstName Pl1LastName: </w:t>
-      </w:r>
-      <w:r>
-        <w:t xml:space="preserve">January 1, 1999</w:t>
-      </w:r>
-      <w:r>
-        <w:t xml:space="preserve"> [</w:t>
-      </w:r>
-      <w:r>
-        <w:t xml:space="preserve">20</w:t>
-      </w:r>
-      <w:r>
-        <w:t xml:space="preserve"> years old at time of crash]</w:t>
-      </w:r>
-    </w:p>
-    <w:p>
-      <w:pPr>
-        <w:pStyle w:val="BodyText2"/>
-      </w:pPr>
-      <w:r>
-        <w:t xml:space="preserve">	</w:t>
-      </w:r>
-      <w:r>
-        <w:rPr>
-          <w:rFonts/>
-          <w:i w:val="true"/>
-        </w:rPr>
-        <w:t xml:space="preserve">Pl2FirstName Pl1LastName: </w:t>
-      </w:r>
-      <w:r>
-        <w:t xml:space="preserve">January 2, 1990</w:t>
-      </w:r>
-      <w:r>
-        <w:t xml:space="preserve"> [</w:t>
-      </w:r>
-      <w:r>
-        <w:t xml:space="preserve">29</w:t>
-      </w:r>
-      <w:r>
-        <w:t xml:space="preserve"> years old at time of crash]</w:t>
-      </w:r>
-    </w:p>
-    <w:p>
-      <w:pPr>
-        <w:pStyle w:val="BodyText2"/>
-      </w:pPr>
-      <w:r>
-        <w:t xml:space="preserve">	</w:t>
-      </w:r>
-      <w:r>
-        <w:rPr>
-          <w:rFonts/>
-          <w:i w:val="true"/>
-        </w:rPr>
-        <w:t xml:space="preserve">The Ugly One Ugly Last Name: </w:t>
-      </w:r>
-      <w:r>
-        <w:t xml:space="preserve">January 4, 1994</w:t>
-      </w:r>
-      <w:r>
-        <w:t xml:space="preserve"> [</w:t>
-      </w:r>
-      <w:r>
-        <w:t xml:space="preserve">25</w:t>
-      </w:r>
-      <w:r>
-        <w:t xml:space="preserve"> years old at time of crash]</w:t>
-      </w:r>
-    </w:p>
-    <w:p>
-      <w:pPr>
-        <w:pStyle w:val="BodyText2"/>
-      </w:pPr>
-    </w:p>
-    <w:p>
-      <w:pPr>
-        <w:pStyle w:val="BodyText2"/>
-      </w:pPr>
-    </w:p>
-    <w:p>
-      <w:pPr>
-        <w:pStyle w:val="Normal"/>
-      </w:pPr>
-      <w:r>
-        <w:t xml:space="preserve">Dear Mr. LawyerLast</w:t>
-      </w:r>
-      <w:r>
-        <w:t xml:space="preserve">,</w:t>
-      </w:r>
-    </w:p>
-    <w:p>
-      <w:pPr>
-        <w:pStyle w:val="Normal"/>
-      </w:pPr>
-    </w:p>
-    <w:p>
-      <w:pPr>
-        <w:pStyle w:val="Normal"/>
-      </w:pPr>
-      <w:r>
-        <w:t xml:space="preserve">I am in receipt of your correspondence regarding the above-named </w:t>
-      </w:r>
-      <w:r>
-        <w:t xml:space="preserve">action</w:t>
-      </w:r>
-      <w:r>
-        <w:t xml:space="preserve">. I have reviewed the documentation accompanying your correspondence including medical records, information regarding the subject crash, litigation documents, and other materials</w:t>
-      </w:r>
-      <w:r>
-        <w:t xml:space="preserve">.</w:t>
-      </w:r>
-    </w:p>
-    <w:p>
-      <w:pPr>
-        <w:pStyle w:val="Normal"/>
-      </w:pPr>
-    </w:p>
-    <w:p>
-      <w:pPr>
-        <w:pStyle w:val="Normal"/>
-      </w:pPr>
-      <w:r>
-        <w:t xml:space="preserve">The purpose of this report is to provide an opinion regarding the causal relationship between the degree of roof crush observed in the subject PlCarMake PlCarModel and the severe spine and spinal cord injuries sustained by Ms. and Mr. Pl1LastName and Mx. Ugly Last Name in the January 1, 2020, rollover crash. Specifically, my opinions address the theory of occupant "diving" in rollover crashes as the cause of serious head and neck injury, versus excessive roof crush. The methods and conclusions described in this report are largely based on peer-reviewed published research that I supervised and co-authored, specifically:</w:t>
-      </w:r>
-    </w:p>
-    <w:p>
-      <w:pPr>
-        <w:pStyle w:val="Normal"/>
-      </w:pPr>
-    </w:p>
-    <w:p>
-      <w:pPr>
-        <w:pStyle w:val="Author"/>
-      </w:pPr>
-      <w:r>
-        <w:t xml:space="preserve">Dobbertin KM, Freeman MD, Lambert WE, Lasarev MR, Kohles SS. The relationship between vehicle roof crush and head, neck and spine injury in rollover crashes. Accid Anal Prev 2013;58:46-52</w:t>
-      </w:r>
-    </w:p>
-    <w:p>
-      <w:pPr>
-        <w:pStyle w:val="Author"/>
-      </w:pPr>
-      <w:r>
-        <w:t xml:space="preserve">Freeman MD, Dobbertin K, Kohles SS, Uhrenholt L, Eriksson A. Serious head and neck injury as a predictor of occupant position in fatal rollover crashes. Forensic Sci Int 2012;222:228–33.</w:t>
-      </w:r>
-    </w:p>
-    <w:p>
-      <w:pPr>
-        <w:pStyle w:val="Author"/>
-      </w:pPr>
-    </w:p>
-    <w:p>
-      <w:pPr>
-        <w:pStyle w:val="Normal"/>
-      </w:pPr>
-      <w:r>
-        <w:t xml:space="preserve">The conclusions of the investigation described herein, as they apply to Ms. and Mr. Pl1LastName and Mx. Ugly Last Name 's injuries and the subject crash, are described beginning on page 41 of this report.</w:t>
-      </w:r>
-    </w:p>
-    <w:p>
-      <w:pPr>
-        <w:pStyle w:val="Normal"/>
-      </w:pPr>
-    </w:p>
     <w:sectPr>
       <w:headerReference w:type="default" r:id="rId8"/>
       <w:footerReference w:type="default" r:id="rId9"/>
@@ -610,8 +333,125 @@
       </w:pPr>
     </w:lvl>
   </w:abstractNum>
+  <w:abstractNum w:abstractNumId="1" w15:restartNumberingAfterBreak="0">
+    <w:nsid w:val="768F2E15"/>
+    <w:multiLevelType w:val="hybridMultilevel"/>
+    <w:tmpl w:val="5B1E1CBA"/>
+    <w:lvl w:ilvl="0" w:tplc="81D08E88">
+      <w:start w:val="1"/>
+      <w:numFmt w:val="bullet"/>
+      <w:pStyle w:val="Definition"/>
+      <w:lvlText w:val=""/>
+      <w:lvlJc w:val="left"/>
+      <w:pPr>
+        <w:ind w:left="720" w:hanging="360"/>
+      </w:pPr>
+      <w:rPr>
+        <w:rFonts w:ascii="Symbol" w:hAnsi="Symbol" w:hint="default"/>
+      </w:rPr>
+    </w:lvl>
+    <w:lvl w:ilvl="1" w:tplc="04090003" w:tentative="1">
+      <w:start w:val="1"/>
+      <w:numFmt w:val="bullet"/>
+      <w:lvlText w:val="o"/>
+      <w:lvlJc w:val="left"/>
+      <w:pPr>
+        <w:ind w:left="1440" w:hanging="360"/>
+      </w:pPr>
+      <w:rPr>
+        <w:rFonts w:ascii="Courier New" w:hAnsi="Courier New" w:hint="default"/>
+      </w:rPr>
+    </w:lvl>
+    <w:lvl w:ilvl="2" w:tplc="04090005" w:tentative="1">
+      <w:start w:val="1"/>
+      <w:numFmt w:val="bullet"/>
+      <w:lvlText w:val=""/>
+      <w:lvlJc w:val="left"/>
+      <w:pPr>
+        <w:ind w:left="2160" w:hanging="360"/>
+      </w:pPr>
+      <w:rPr>
+        <w:rFonts w:ascii="Wingdings" w:hAnsi="Wingdings" w:hint="default"/>
+      </w:rPr>
+    </w:lvl>
+    <w:lvl w:ilvl="3" w:tplc="04090001" w:tentative="1">
+      <w:start w:val="1"/>
+      <w:numFmt w:val="bullet"/>
+      <w:lvlText w:val=""/>
+      <w:lvlJc w:val="left"/>
+      <w:pPr>
+        <w:ind w:left="2880" w:hanging="360"/>
+      </w:pPr>
+      <w:rPr>
+        <w:rFonts w:ascii="Symbol" w:hAnsi="Symbol" w:hint="default"/>
+      </w:rPr>
+    </w:lvl>
+    <w:lvl w:ilvl="4" w:tplc="04090003" w:tentative="1">
+      <w:start w:val="1"/>
+      <w:numFmt w:val="bullet"/>
+      <w:lvlText w:val="o"/>
+      <w:lvlJc w:val="left"/>
+      <w:pPr>
+        <w:ind w:left="3600" w:hanging="360"/>
+      </w:pPr>
+      <w:rPr>
+        <w:rFonts w:ascii="Courier New" w:hAnsi="Courier New" w:hint="default"/>
+      </w:rPr>
+    </w:lvl>
+    <w:lvl w:ilvl="5" w:tplc="04090005" w:tentative="1">
+      <w:start w:val="1"/>
+      <w:numFmt w:val="bullet"/>
+      <w:lvlText w:val=""/>
+      <w:lvlJc w:val="left"/>
+      <w:pPr>
+        <w:ind w:left="4320" w:hanging="360"/>
+      </w:pPr>
+      <w:rPr>
+        <w:rFonts w:ascii="Wingdings" w:hAnsi="Wingdings" w:hint="default"/>
+      </w:rPr>
+    </w:lvl>
+    <w:lvl w:ilvl="6" w:tplc="04090001" w:tentative="1">
+      <w:start w:val="1"/>
+      <w:numFmt w:val="bullet"/>
+      <w:lvlText w:val=""/>
+      <w:lvlJc w:val="left"/>
+      <w:pPr>
+        <w:ind w:left="5040" w:hanging="360"/>
+      </w:pPr>
+      <w:rPr>
+        <w:rFonts w:ascii="Symbol" w:hAnsi="Symbol" w:hint="default"/>
+      </w:rPr>
+    </w:lvl>
+    <w:lvl w:ilvl="7" w:tplc="04090003" w:tentative="1">
+      <w:start w:val="1"/>
+      <w:numFmt w:val="bullet"/>
+      <w:lvlText w:val="o"/>
+      <w:lvlJc w:val="left"/>
+      <w:pPr>
+        <w:ind w:left="5760" w:hanging="360"/>
+      </w:pPr>
+      <w:rPr>
+        <w:rFonts w:ascii="Courier New" w:hAnsi="Courier New" w:hint="default"/>
+      </w:rPr>
+    </w:lvl>
+    <w:lvl w:ilvl="8" w:tplc="04090005" w:tentative="1">
+      <w:start w:val="1"/>
+      <w:numFmt w:val="bullet"/>
+      <w:lvlText w:val=""/>
+      <w:lvlJc w:val="left"/>
+      <w:pPr>
+        <w:ind w:left="6480" w:hanging="360"/>
+      </w:pPr>
+      <w:rPr>
+        <w:rFonts w:ascii="Wingdings" w:hAnsi="Wingdings" w:hint="default"/>
+      </w:rPr>
+    </w:lvl>
+  </w:abstractNum>
   <w:num w:numId="1" w16cid:durableId="753625712">
     <w:abstractNumId w:val="0"/>
+  </w:num>
+  <w:num w:numId="2" w16cid:durableId="833449156">
+    <w:abstractNumId w:val="1"/>
   </w:num>
 </w:numbering>
 </file>
@@ -1259,6 +1099,14 @@
   <w:style w:type="paragraph" w:customStyle="1" w:styleId="Definition">
     <w:name w:val="Definition"/>
     <w:basedOn w:val="Normal"/>
+    <w:rsid w:val="008D259A"/>
+    <w:pPr>
+      <w:numPr>
+        <w:numId w:val="2"/>
+      </w:numPr>
+      <w:ind w:left="714" w:hanging="357"/>
+      <w:jc w:val="left"/>
+    </w:pPr>
   </w:style>
   <w:style w:type="paragraph" w:styleId="Caption">
     <w:name w:val="caption"/>

</xml_diff>

<commit_message>
imported footnotes, fixed duplicates, finished inj biomech causation intro, put text in other files
</commit_message>
<xml_diff>
--- a/FRA-report-output.docx
+++ b/FRA-report-output.docx
@@ -2,6 +2,162 @@
 <file path=word/document.xml><?xml version="1.0" encoding="utf-8"?>
 <w:document xmlns:wpc="http://schemas.microsoft.com/office/word/2010/wordprocessingCanvas" xmlns:cx="http://schemas.microsoft.com/office/drawing/2014/chartex" xmlns:cx1="http://schemas.microsoft.com/office/drawing/2015/9/8/chartex" xmlns:cx2="http://schemas.microsoft.com/office/drawing/2015/10/21/chartex" xmlns:cx3="http://schemas.microsoft.com/office/drawing/2016/5/9/chartex" xmlns:cx4="http://schemas.microsoft.com/office/drawing/2016/5/10/chartex" xmlns:cx5="http://schemas.microsoft.com/office/drawing/2016/5/11/chartex" xmlns:cx6="http://schemas.microsoft.com/office/drawing/2016/5/12/chartex" xmlns:cx7="http://schemas.microsoft.com/office/drawing/2016/5/13/chartex" xmlns:cx8="http://schemas.microsoft.com/office/drawing/2016/5/14/chartex" xmlns:mc="http://schemas.openxmlformats.org/markup-compatibility/2006" xmlns:aink="http://schemas.microsoft.com/office/drawing/2016/ink" xmlns:am3d="http://schemas.microsoft.com/office/drawing/2017/model3d" xmlns:o="urn:schemas-microsoft-com:office:office" xmlns:oel="http://schemas.microsoft.com/office/2019/extlst" xmlns:r="http://schemas.openxmlformats.org/officeDocument/2006/relationships" xmlns:m="http://schemas.openxmlformats.org/officeDocument/2006/math" xmlns:v="urn:schemas-microsoft-com:vml" xmlns:wp14="http://schemas.microsoft.com/office/word/2010/wordprocessingDrawing" xmlns:wp="http://schemas.openxmlformats.org/drawingml/2006/wordprocessingDrawing" xmlns:w10="urn:schemas-microsoft-com:office:word" xmlns:w="http://schemas.openxmlformats.org/wordprocessingml/2006/main" xmlns:w14="http://schemas.microsoft.com/office/word/2010/wordml" xmlns:w15="http://schemas.microsoft.com/office/word/2012/wordml" xmlns:w16cex="http://schemas.microsoft.com/office/word/2018/wordml/cex" xmlns:w16cid="http://schemas.microsoft.com/office/word/2016/wordml/cid" xmlns:w16="http://schemas.microsoft.com/office/word/2018/wordml" xmlns:w16sdtdh="http://schemas.microsoft.com/office/word/2020/wordml/sdtdatahash" xmlns:w16se="http://schemas.microsoft.com/office/word/2015/wordml/symex" xmlns:wpg="http://schemas.microsoft.com/office/word/2010/wordprocessingGroup" xmlns:wpi="http://schemas.microsoft.com/office/word/2010/wordprocessingInk" xmlns:wne="http://schemas.microsoft.com/office/word/2006/wordml" xmlns:wps="http://schemas.microsoft.com/office/word/2010/wordprocessingShape" mc:Ignorable="w14 w15 w16se w16cid w16 w16cex w16sdtdh wp14">
   <w:body>
+    <w:p>
+      <w:pPr>
+        <w:pStyle w:val="Normal"/>
+      </w:pPr>
+      <w:r>
+        <w:rPr>
+          <w:rFonts/>
+          <w:i w:val="true"/>
+        </w:rPr>
+        <w:t xml:space="preserve">General comments on SAMPLE-BIOMECH-LN’s approach</w:t>
+      </w:r>
+    </w:p>
+    <w:p>
+      <w:pPr>
+        <w:pStyle w:val="Normal"/>
+      </w:pPr>
+      <w:r>
+        <w:t xml:space="preserve">The purpose of Dr. ExpertLast's opinion is to provide a backdoor medical causation opinion that Ms. and Mr. Pl1LastName and Mx. Ugly Last Name were not injured in the subject collision because they (Dr. ExpertLast) deemed any injury to be impossible in the crash. Dr. ExpertLast made no attempt to assess the actual probability of injury from any real-world crash like the subject collision, information which can only come from observational (epidemiologic) study of injuries associated with real world crashes, not from intellectually dishonest comparisons between one of the most common causes of injury in the US to innocuous activities of daily living. Dr. ExpertLast cites to multiple (12) publications in his 15-page report, yet none of them provide valid or reliable evidence that the injuries diagnosed in Ms. and Mr. Pl1LastName and Mx. Ugly Last Name cannot, or did not, result from the collision that they were exposed to.</w:t>
+      </w:r>
+    </w:p>
+    <w:p>
+      <w:pPr>
+        <w:pStyle w:val="Normal"/>
+      </w:pPr>
+    </w:p>
+    <w:p>
+      <w:pPr>
+        <w:pStyle w:val="Normal"/>
+      </w:pPr>
+      <w:r>
+        <w:rPr>
+          <w:rFonts/>
+          <w:i w:val="true"/>
+          <w:b w:val="true"/>
+        </w:rPr>
+        <w:t xml:space="preserve">Injury Causation Analysis</w:t>
+      </w:r>
+    </w:p>
+    <w:p>
+      <w:pPr>
+        <w:pStyle w:val="Normal"/>
+      </w:pPr>
+      <w:r>
+        <w:t xml:space="preserve">A crash-related injury causation analysis for a specific individual is performed by assessing the risk of injury from the collision and comparing it to the probability that the injuries or conditions would have been present at the same point in time if the collision had not occurred. The process is referred to as a "3-step" injury causation method in which improbable alternative causes are ruled out and the single most likely cause is identified. The analysis is accomplished via the application of crash reconstruction, biomechanical, medical, and epidemiologic (risk assessment) principles.</w:t>
+      </w:r>
+      <w:r>
+        <w:rPr>
+          <w:rFonts/>
+          <w:vertAlign w:val="superscript"/>
+        </w:rPr>
+        <w:footnoteReference w:id="1"/>
+      </w:r>
+      <w:r>
+        <w:rPr>
+          <w:rFonts/>
+          <w:vertAlign w:val="superscript"/>
+        </w:rPr>
+        <w:footnoteReference w:id="2"/>
+      </w:r>
+      <w:r>
+        <w:rPr>
+          <w:rFonts/>
+          <w:vertAlign w:val="superscript"/>
+        </w:rPr>
+        <w:footnoteReference w:id="3"/>
+      </w:r>
+      <w:r>
+        <w:t xml:space="preserve"> This 3-step methodology has been extensively described in the peer-reviewed literature, been deemed generally accepted by Courts in the United States, and has been adopted as part of case law in the U.S. -  See the Appendix at the end of this report for more information.</w:t>
+      </w:r>
+    </w:p>
+    <w:p>
+      <w:pPr>
+        <w:pStyle w:val="Normal"/>
+      </w:pPr>
+    </w:p>
+    <w:p>
+      <w:pPr>
+        <w:pStyle w:val="Normal"/>
+      </w:pPr>
+      <w:r>
+        <w:t xml:space="preserve">The three fundamental elements or steps of an injury causation analysis are as follows: 
+Whether the injury mechanism had the potential to cause the injury in question (aka general causation);</w:t>
+      </w:r>
+    </w:p>
+    <w:p>
+      <w:pPr>
+        <w:pStyle w:val="Normal"/>
+      </w:pPr>
+      <w:r>
+        <w:t xml:space="preserve">The degree of temporal proximity between the injury mechanism and the onset of the symptoms reasonably indicating the presence of the injury; and</w:t>
+      </w:r>
+    </w:p>
+    <w:p>
+      <w:pPr>
+        <w:pStyle w:val="Normal"/>
+      </w:pPr>
+      <w:r>
+        <w:t xml:space="preserve">Whether there is a more likely alternative explanation for the occurrence of the symptoms at the same point in time (aka differential etiology).</w:t>
+      </w:r>
+    </w:p>
+    <w:p>
+      <w:pPr>
+        <w:pStyle w:val="Normal"/>
+      </w:pPr>
+    </w:p>
+    <w:p>
+      <w:pPr>
+        <w:pStyle w:val="Normal"/>
+      </w:pPr>
+      <w:r>
+        <w:t xml:space="preserve">As applied to the facts in the subject case, these 3 steps are as follows:</w:t>
+      </w:r>
+    </w:p>
+    <w:p>
+      <w:pPr>
+        <w:pStyle w:val="Normal"/>
+      </w:pPr>
+    </w:p>
+    <w:p>
+      <w:pPr>
+        <w:pStyle w:val="Normal"/>
+      </w:pPr>
+      <w:r>
+        <w:rPr>
+          <w:rFonts/>
+          <w:i w:val="true"/>
+        </w:rPr>
+        <w:t xml:space="preserve">Reconstruction of the crash</w:t>
+      </w:r>
+    </w:p>
+    <w:p>
+      <w:pPr>
+        <w:pStyle w:val="Normal"/>
+      </w:pPr>
+      <w:r>
+        <w:rPr>
+          <w:rFonts/>
+          <w:i w:val="true"/>
+          <w:b w:val="true"/>
+        </w:rPr>
+        <w:t xml:space="preserve">CRASH RECONSTRUCTION</w:t>
+      </w:r>
+    </w:p>
+    <w:p>
+      <w:pPr>
+        <w:pStyle w:val="Normal"/>
+      </w:pPr>
+    </w:p>
+    <w:p>
+      <w:pPr>
+        <w:pStyle w:val="Normal"/>
+      </w:pPr>
+      <w:r>
+        <w:t xml:space="preserve">Injury biomechanics</w:t>
+      </w:r>
+    </w:p>
     <w:sectPr>
       <w:headerReference w:type="default" r:id="rId8"/>
       <w:footerReference w:type="default" r:id="rId9"/>
@@ -65,8 +221,19 @@
   <w:p>
     <w:pPr>
       <w:pStyle w:val="Footer"/>
+      <w:jc w:val="center"/>
+      <w:rPr>
+        <w:rFonts w:ascii="Avenir Book" w:hAnsi="Avenir Book"/>
+        <w:sz w:val="24"/>
+        <w:szCs w:val="24"/>
+      </w:rPr>
     </w:pPr>
     <w:r>
+      <w:rPr>
+        <w:rFonts w:ascii="Avenir Book" w:hAnsi="Avenir Book"/>
+        <w:sz w:val="24"/>
+        <w:szCs w:val="24"/>
+      </w:rPr>
       <w:t>PO Box 96309, Portland, Oregon 97296 T:971.255.1008</w:t>
     </w:r>
   </w:p>
@@ -86,6 +253,84 @@
     <w:p>
       <w:r>
         <w:continuationSeparator/>
+      </w:r>
+    </w:p>
+  </w:footnote>
+  <w:footnote w:id="1">
+    <w:p>
+      <w:pPr>
+        <w:pStyle w:val="Compact"/>
+        <w:jc w:val="left"/>
+        <w:pBdr>
+          <w:bottom w:val="none" w:sz="0" w:space="0" w:color="000000"/>
+          <w:top w:val="none" w:sz="0" w:space="0" w:color="000000"/>
+          <w:left w:val="none" w:sz="0" w:space="0" w:color="000000"/>
+          <w:right w:val="none" w:sz="0" w:space="0" w:color="000000"/>
+        </w:pBdr>
+        <w:spacing w:after="0" w:before="0" w:line="240"/>
+        <w:ind w:left="0" w:right="0" w:firstLine="0" w:firstLineChars="0"/>
+      </w:pPr>
+      <w:r>
+        <w:rPr>
+          <w:rFonts/>
+          <w:vertAlign w:val="superscript"/>
+        </w:rPr>
+        <w:footnoteRef/>
+      </w:r>
+      <w:r>
+        <w:t xml:space="preserve">Melia P et al. Development of the INFERENCE (INtegration of Forensic Epidemiology and the Rigorous EvaluatioN of Causation Elements) approach to causal inference in forensic medicine. Int J Environ Res Public Health 2020;17:8353; doi:10.3390/ijerph17228353.</w:t>
+      </w:r>
+    </w:p>
+  </w:footnote>
+  <w:footnote w:id="2">
+    <w:p>
+      <w:pPr>
+        <w:pStyle w:val="Compact"/>
+        <w:jc w:val="left"/>
+        <w:pBdr>
+          <w:bottom w:val="none" w:sz="0" w:space="0" w:color="000000"/>
+          <w:top w:val="none" w:sz="0" w:space="0" w:color="000000"/>
+          <w:left w:val="none" w:sz="0" w:space="0" w:color="000000"/>
+          <w:right w:val="none" w:sz="0" w:space="0" w:color="000000"/>
+        </w:pBdr>
+        <w:spacing w:after="0" w:before="0" w:line="240"/>
+        <w:ind w:left="0" w:right="0" w:firstLine="0" w:firstLineChars="0"/>
+      </w:pPr>
+      <w:r>
+        <w:rPr>
+          <w:rFonts/>
+          <w:vertAlign w:val="superscript"/>
+        </w:rPr>
+        <w:footnoteRef/>
+      </w:r>
+      <w:r>
+        <w:t xml:space="preserve">Freeman MD. A practicable and systematic approach to medicolegal causation. Orthopedics 2018;41(2):70-2.</w:t>
+      </w:r>
+    </w:p>
+  </w:footnote>
+  <w:footnote w:id="3">
+    <w:p>
+      <w:pPr>
+        <w:pStyle w:val="Compact"/>
+        <w:jc w:val="left"/>
+        <w:pBdr>
+          <w:bottom w:val="none" w:sz="0" w:space="0" w:color="000000"/>
+          <w:top w:val="none" w:sz="0" w:space="0" w:color="000000"/>
+          <w:left w:val="none" w:sz="0" w:space="0" w:color="000000"/>
+          <w:right w:val="none" w:sz="0" w:space="0" w:color="000000"/>
+        </w:pBdr>
+        <w:spacing w:after="0" w:before="0" w:line="240"/>
+        <w:ind w:left="0" w:right="0" w:firstLine="0" w:firstLineChars="0"/>
+      </w:pPr>
+      <w:r>
+        <w:rPr>
+          <w:rFonts/>
+          <w:vertAlign w:val="superscript"/>
+        </w:rPr>
+        <w:footnoteRef/>
+      </w:r>
+      <w:r>
+        <w:t xml:space="preserve">Freeman MD, Centeno CJ, Kohles SS. A systematic approach to clinical determinations of causation in symptomatic spinal disc injury following motor vehicle crash trauma. PM R 2009;1(10):951-6.</w:t>
       </w:r>
     </w:p>
   </w:footnote>
@@ -1595,6 +1840,29 @@
     <w:basedOn w:val="DefaultParagraphFont"/>
     <w:link w:val="BodyText2"/>
     <w:rsid w:val="000F6F72"/>
+    <w:rPr>
+      <w:rFonts w:ascii="Helvetica" w:hAnsi="Helvetica"/>
+      <w:sz w:val="22"/>
+      <w:szCs w:val="22"/>
+    </w:rPr>
+  </w:style>
+  <w:style w:type="paragraph" w:styleId="BodyText3">
+    <w:name w:val="Body Text 3"/>
+    <w:basedOn w:val="Definition"/>
+    <w:link w:val="BodyText3Char"/>
+    <w:rsid w:val="00E42309"/>
+    <w:pPr>
+      <w:numPr>
+        <w:numId w:val="0"/>
+      </w:numPr>
+      <w:ind w:left="709" w:hanging="352"/>
+    </w:pPr>
+  </w:style>
+  <w:style w:type="character" w:customStyle="1" w:styleId="BodyText3Char">
+    <w:name w:val="Body Text 3 Char"/>
+    <w:basedOn w:val="DefaultParagraphFont"/>
+    <w:link w:val="BodyText3"/>
+    <w:rsid w:val="00E42309"/>
     <w:rPr>
       <w:rFonts w:ascii="Helvetica" w:hAnsi="Helvetica"/>
       <w:sz w:val="22"/>

</xml_diff>

<commit_message>
finished through biomech meat caus rear disk
</commit_message>
<xml_diff>
--- a/FRA-report-output.docx
+++ b/FRA-report-output.docx
@@ -29,23 +29,43 @@
     </w:p>
     <w:p>
       <w:pPr>
-        <w:pStyle w:val="Normal"/>
-      </w:pPr>
+        <w:pStyle w:val="BodyText3"/>
+      </w:pPr>
+      <w:r>
+        <w:t xml:space="preserve">The rear impact would have resulted in Ms. and Mr. Pl1LastName and Mx. Ugly Last Name’s torsos and heads initially being thrown rearwards into the seatback at around 10 mph, and then rebounding forward into the restraining seat belt and toward the steering wheel (the first part of the crash kinematics that they recall). They would have sustained substantial complex loads on their spines in the collision, loads that include compression, rotation, and shear all occurring at the same time and to varying degrees in less time than it takes to blink an eye (around 250 msecs).</w:t>
+      </w:r>
+    </w:p>
+    <w:p>
+      <w:pPr>
+        <w:pStyle w:val="BodyText3"/>
+      </w:pPr>
+    </w:p>
+    <w:p>
+      <w:pPr>
+        <w:pStyle w:val="BodyText3"/>
+      </w:pPr>
+      <w:r>
+        <w:t xml:space="preserve">The most reliable and largest set of published data on occupant forces in rear impacts indicate that, for a 20-year-old female the average peak head acceleration of a 10 mph rear impact delta V would be around 8 g, which would translate to a peak cervical spinal disk load of around </w:t>
+      </w:r>
       <w:r>
         <w:rPr>
           <w:rFonts/>
-          <w:i w:val="true"/>
           <w:b w:val="true"/>
         </w:rPr>
-        <w:t xml:space="preserve">Injury Causation Analysis</w:t>
+        <w:t xml:space="preserve">100</w:t>
+      </w:r>
+      <w:r>
+        <w:t xml:space="preserve"> lbs. on theirnecks.  The same data indicate a load of around 8 g on their low backs, which would translate to a peak load of around 360 lbs. on his lumbar spinal disks.  These loads are more than sufficient to cause a wide range of musculoligamentous and skeletal injuries, including injuries to the intervertebral disks of the low back and neck. In the general population, the risk of a symptomatic cervical disk in a rear impact crash like the subject collision is represented in the chart below:</w:t>
       </w:r>
     </w:p>
     <w:p>
       <w:pPr>
-        <w:pStyle w:val="Normal"/>
-      </w:pPr>
-      <w:r>
-        <w:t xml:space="preserve">A crash-related injury causation analysis for a specific individual is performed by assessing the risk of injury from the collision and comparing it to the probability that the injuries or conditions would have been present at the same point in time if the collision had not occurred. The process is referred to as a "3-step" injury causation method in which improbable alternative causes are ruled out and the single most likely cause is identified. The analysis is accomplished via the application of crash reconstruction, biomechanical, medical, and epidemiologic (risk assessment) principles.</w:t>
+        <w:pStyle w:val="BodyText3"/>
+      </w:pPr>
+      <w:r>
+        <w:t xml:space="preserve">Discussion
+The types of spinal injuries that Mr. SAMPLE-P1-LN was diagnosed with (primarily chronically symptomatic disk derangements) are highly consistent with the injury mechanism of the crash. Traumatic loading of the spine that results in axial (up and down) compression, particularly in combination with the other load types occurring with the subject collision, has the potential to damage the peripheral disk annulus, which surrounds and holds in the disk nucleus. Men in their late 2th decade, like Mr. SAMPLE-P1-LN (who was 12 at the time of the crash) typically have d age-related degenerative changes of the disks of the spine, a fact that makes the post-crash findings in Mr. SAMPLE-P1-LN’s imaging more likely to be a combination of post-traumatic overlaying degeneration, as opposed to solely due to either trauma or pre-existing degeneration. 
+The symptoms of spinal disk injury may, in some cases, be instantly recognizable after a traffic crash because of the sudden onset of radiculopathy, but recent research has demonstrated that only about 1 in 17 cervical disk injuries are recognized as such in the ED after a crash.</w:t>
       </w:r>
       <w:r>
         <w:rPr>
@@ -55,6 +75,17 @@
         <w:footnoteReference w:id="1"/>
       </w:r>
       <w:r>
+        <w:t xml:space="preserve"> By far, the majority (94%) of what are later determined to be spinal disk injuries are initially diagnosed as in the ED as spinal strains.</w:t>
+      </w:r>
+    </w:p>
+    <w:p>
+      <w:pPr>
+        <w:pStyle w:val="BodyText3"/>
+      </w:pPr>
+      <w:r>
+        <w:t xml:space="preserve">Although the subject crash was no "bumper tap" it is well established in science and medicine that an excessive level of force is not required to cause symptomatic injury to a degenerated disk, and that in most cases, the diagnostic imaging of the disk will not reveal whether related symptoms are of a traumatic origin or not, in the absence of fracture.  Traumatic disk injuries have been described in the peer-reviewed literature as resulting from low to moderate force events, including minimal or no damage traffic crashes, roller coaster rides, and even more mild forces such as sneezing.</w:t>
+      </w:r>
+      <w:r>
         <w:rPr>
           <w:rFonts/>
           <w:vertAlign w:val="superscript"/>
@@ -69,93 +100,52 @@
         <w:footnoteReference w:id="3"/>
       </w:r>
       <w:r>
-        <w:t xml:space="preserve"> This 3-step methodology has been extensively described in the peer-reviewed literature, been deemed generally accepted by Courts in the United States, and has been adopted as part of case law in the U.S. -  See the Appendix at the end of this report for more information.</w:t>
+        <w:rPr>
+          <w:rFonts/>
+          <w:vertAlign w:val="superscript"/>
+        </w:rPr>
+        <w:footnoteReference w:id="4"/>
+      </w:r>
+      <w:r>
+        <w:rPr>
+          <w:rFonts/>
+          <w:vertAlign w:val="superscript"/>
+        </w:rPr>
+        <w:footnoteReference w:id="5"/>
+      </w:r>
+      <w:r>
+        <w:rPr>
+          <w:rFonts/>
+          <w:vertAlign w:val="superscript"/>
+        </w:rPr>
+        <w:footnoteReference w:id="6"/>
+      </w:r>
+      <w:r>
+        <w:rPr>
+          <w:rFonts/>
+          <w:vertAlign w:val="superscript"/>
+        </w:rPr>
+        <w:footnoteReference w:id="7"/>
+      </w:r>
+      <w:r>
+        <w:rPr>
+          <w:rFonts/>
+          <w:vertAlign w:val="superscript"/>
+        </w:rPr>
+        <w:footnoteReference w:id="8"/>
+      </w:r>
+      <w:r>
+        <w:t xml:space="preserve"> It is accurate to state that there is no established or generally accepted lower force threshold at which it can be said that an acute intervertebral disk injury in any part of the spine cannot occur.
+Based on the preceding discussion there was ample and biomechanically appropriate force exerted on Mr. SAMPLE-P1-LN’s body in the subject collision to have caused his  medically documented injuries, and associated need for evaluation and treatment, including his  spinal pain management procedures, etc.
+</w:t>
       </w:r>
     </w:p>
     <w:p>
       <w:pPr>
         <w:pStyle w:val="Normal"/>
       </w:pPr>
-    </w:p>
-    <w:p>
-      <w:pPr>
-        <w:pStyle w:val="Normal"/>
-      </w:pPr>
-      <w:r>
-        <w:t xml:space="preserve">The three fundamental elements or steps of an injury causation analysis are as follows: 
-Whether the injury mechanism had the potential to cause the injury in question (aka general causation);</w:t>
-      </w:r>
-    </w:p>
-    <w:p>
-      <w:pPr>
-        <w:pStyle w:val="Normal"/>
-      </w:pPr>
-      <w:r>
-        <w:t xml:space="preserve">The degree of temporal proximity between the injury mechanism and the onset of the symptoms reasonably indicating the presence of the injury; and</w:t>
-      </w:r>
-    </w:p>
-    <w:p>
-      <w:pPr>
-        <w:pStyle w:val="Normal"/>
-      </w:pPr>
-      <w:r>
-        <w:t xml:space="preserve">Whether there is a more likely alternative explanation for the occurrence of the symptoms at the same point in time (aka differential etiology).</w:t>
-      </w:r>
-    </w:p>
-    <w:p>
-      <w:pPr>
-        <w:pStyle w:val="Normal"/>
-      </w:pPr>
-    </w:p>
-    <w:p>
-      <w:pPr>
-        <w:pStyle w:val="Normal"/>
-      </w:pPr>
-      <w:r>
-        <w:t xml:space="preserve">As applied to the facts in the subject case, these 3 steps are as follows:</w:t>
-      </w:r>
-    </w:p>
-    <w:p>
-      <w:pPr>
-        <w:pStyle w:val="Normal"/>
-      </w:pPr>
-    </w:p>
-    <w:p>
-      <w:pPr>
-        <w:pStyle w:val="Normal"/>
-      </w:pPr>
-      <w:r>
-        <w:rPr>
-          <w:rFonts/>
-          <w:i w:val="true"/>
-        </w:rPr>
-        <w:t xml:space="preserve">Reconstruction of the crash</w:t>
-      </w:r>
-    </w:p>
-    <w:p>
-      <w:pPr>
-        <w:pStyle w:val="Normal"/>
-      </w:pPr>
-      <w:r>
-        <w:rPr>
-          <w:rFonts/>
-          <w:i w:val="true"/>
-          <w:b w:val="true"/>
-        </w:rPr>
-        <w:t xml:space="preserve">CRASH RECONSTRUCTION</w:t>
-      </w:r>
-    </w:p>
-    <w:p>
-      <w:pPr>
-        <w:pStyle w:val="Normal"/>
-      </w:pPr>
-    </w:p>
-    <w:p>
-      <w:pPr>
-        <w:pStyle w:val="Normal"/>
-      </w:pPr>
-      <w:r>
-        <w:t xml:space="preserve">Injury biomechanics</w:t>
+      <w:r>
+        <w:t xml:space="preserve">The rear impact would have resulted in Ms. and Mr. Pl1LastName and Mx. Ugly Last Name’s torsos and heads initially being thrown rearwards into the seatback at around 10 mph, and then rebounding forward into the restraining seat belt and toward the steering wheel (the first part of the crash kinematics that they recall). They would have sustained substantial complex loads on their spines in the collision, loads that include compression, rotation, and shear all occurring at the same time and to varying degrees in less time than it takes to blink an eye (around 250 msecs).</w:t>
       </w:r>
     </w:p>
     <w:sectPr>
@@ -278,7 +268,7 @@
         <w:footnoteRef/>
       </w:r>
       <w:r>
-        <w:t xml:space="preserve">Melia P et al. Development of the INFERENCE (INtegration of Forensic Epidemiology and the Rigorous EvaluatioN of Causation Elements) approach to causal inference in forensic medicine. Int J Environ Res Public Health 2020;17:8353; doi:10.3390/ijerph17228353.</w:t>
+        <w:t xml:space="preserve">Freeman MD, Leith WM. Estimating the number of traffic crash-related cervical spine injuries in the United States; an analysis and comparison of national crash and hospital data. Accident Analysis and Prevention 2020: doi:https://doi.org/10.1016/j.aap.2020.105571.</w:t>
       </w:r>
     </w:p>
   </w:footnote>
@@ -304,7 +294,7 @@
         <w:footnoteRef/>
       </w:r>
       <w:r>
-        <w:t xml:space="preserve">Freeman MD. A practicable and systematic approach to medicolegal causation. Orthopedics 2018;41(2):70-2.</w:t>
+        <w:t xml:space="preserve">Giuliano et al. The use of flexion and extension MR in the evaluation of cervical spine trauma: initial experience in 100 trauma patients compared with 100 normal subjects. Emerg Radiol. 2002;9(5):249-53.</w:t>
       </w:r>
     </w:p>
   </w:footnote>
@@ -330,7 +320,137 @@
         <w:footnoteRef/>
       </w:r>
       <w:r>
-        <w:t xml:space="preserve">Freeman MD, Centeno CJ, Kohles SS. A systematic approach to clinical determinations of causation in symptomatic spinal disc injury following motor vehicle crash trauma. PM R 2009;1(10):951-6.</w:t>
+        <w:t xml:space="preserve">Freeman et al. Significant spinal injury resulting from low-level accelerations: A case series of roller coaster injuries. Arch Phys Med Rehab 2005;86:2126-30.</w:t>
+      </w:r>
+    </w:p>
+  </w:footnote>
+  <w:footnote w:id="4">
+    <w:p>
+      <w:pPr>
+        <w:pStyle w:val="Compact"/>
+        <w:jc w:val="left"/>
+        <w:pBdr>
+          <w:bottom w:val="none" w:sz="0" w:space="0" w:color="000000"/>
+          <w:top w:val="none" w:sz="0" w:space="0" w:color="000000"/>
+          <w:left w:val="none" w:sz="0" w:space="0" w:color="000000"/>
+          <w:right w:val="none" w:sz="0" w:space="0" w:color="000000"/>
+        </w:pBdr>
+        <w:spacing w:after="0" w:before="0" w:line="240"/>
+        <w:ind w:left="0" w:right="0" w:firstLine="0" w:firstLineChars="0"/>
+      </w:pPr>
+      <w:r>
+        <w:rPr>
+          <w:rFonts/>
+          <w:vertAlign w:val="superscript"/>
+        </w:rPr>
+        <w:footnoteRef/>
+      </w:r>
+      <w:r>
+        <w:t xml:space="preserve">Lutz et al. CT myelography of a fragment of a lumbar disk sequestered posterior to the thecal sac. Am J Neuroradiol 1990;11(3):610-1.</w:t>
+      </w:r>
+    </w:p>
+  </w:footnote>
+  <w:footnote w:id="5">
+    <w:p>
+      <w:pPr>
+        <w:pStyle w:val="Compact"/>
+        <w:jc w:val="left"/>
+        <w:pBdr>
+          <w:bottom w:val="none" w:sz="0" w:space="0" w:color="000000"/>
+          <w:top w:val="none" w:sz="0" w:space="0" w:color="000000"/>
+          <w:left w:val="none" w:sz="0" w:space="0" w:color="000000"/>
+          <w:right w:val="none" w:sz="0" w:space="0" w:color="000000"/>
+        </w:pBdr>
+        <w:spacing w:after="0" w:before="0" w:line="240"/>
+        <w:ind w:left="0" w:right="0" w:firstLine="0" w:firstLineChars="0"/>
+      </w:pPr>
+      <w:r>
+        <w:rPr>
+          <w:rFonts/>
+          <w:vertAlign w:val="superscript"/>
+        </w:rPr>
+        <w:footnoteRef/>
+      </w:r>
+      <w:r>
+        <w:t xml:space="preserve">Sadanand et al. Sudden quadriplegia after acute cervical disc herniation. Can J Neurol Sci 2005;32(3):356-8.</w:t>
+      </w:r>
+    </w:p>
+  </w:footnote>
+  <w:footnote w:id="6">
+    <w:p>
+      <w:pPr>
+        <w:pStyle w:val="Compact"/>
+        <w:jc w:val="left"/>
+        <w:pBdr>
+          <w:bottom w:val="none" w:sz="0" w:space="0" w:color="000000"/>
+          <w:top w:val="none" w:sz="0" w:space="0" w:color="000000"/>
+          <w:left w:val="none" w:sz="0" w:space="0" w:color="000000"/>
+          <w:right w:val="none" w:sz="0" w:space="0" w:color="000000"/>
+        </w:pBdr>
+        <w:spacing w:after="0" w:before="0" w:line="240"/>
+        <w:ind w:left="0" w:right="0" w:firstLine="0" w:firstLineChars="0"/>
+      </w:pPr>
+      <w:r>
+        <w:rPr>
+          <w:rFonts/>
+          <w:vertAlign w:val="superscript"/>
+        </w:rPr>
+        <w:footnoteRef/>
+      </w:r>
+      <w:r>
+        <w:t xml:space="preserve">Pappas et al. Outcome analysis in 654 surgically treated lumbar disc herniations. Neurosurgery 1992;30(6):862–6.</w:t>
+      </w:r>
+    </w:p>
+  </w:footnote>
+  <w:footnote w:id="7">
+    <w:p>
+      <w:pPr>
+        <w:pStyle w:val="Compact"/>
+        <w:jc w:val="left"/>
+        <w:pBdr>
+          <w:bottom w:val="none" w:sz="0" w:space="0" w:color="000000"/>
+          <w:top w:val="none" w:sz="0" w:space="0" w:color="000000"/>
+          <w:left w:val="none" w:sz="0" w:space="0" w:color="000000"/>
+          <w:right w:val="none" w:sz="0" w:space="0" w:color="000000"/>
+        </w:pBdr>
+        <w:spacing w:after="0" w:before="0" w:line="240"/>
+        <w:ind w:left="0" w:right="0" w:firstLine="0" w:firstLineChars="0"/>
+      </w:pPr>
+      <w:r>
+        <w:rPr>
+          <w:rFonts/>
+          <w:vertAlign w:val="superscript"/>
+        </w:rPr>
+        <w:footnoteRef/>
+      </w:r>
+      <w:r>
+        <w:t xml:space="preserve">Smith J. An analysis of 72 real world impacts - an initial investigation into injury and complaint factors. SAE Technical Paper 1999-01-0640.</w:t>
+      </w:r>
+    </w:p>
+  </w:footnote>
+  <w:footnote w:id="8">
+    <w:p>
+      <w:pPr>
+        <w:pStyle w:val="Compact"/>
+        <w:jc w:val="left"/>
+        <w:pBdr>
+          <w:bottom w:val="none" w:sz="0" w:space="0" w:color="000000"/>
+          <w:top w:val="none" w:sz="0" w:space="0" w:color="000000"/>
+          <w:left w:val="none" w:sz="0" w:space="0" w:color="000000"/>
+          <w:right w:val="none" w:sz="0" w:space="0" w:color="000000"/>
+        </w:pBdr>
+        <w:spacing w:after="0" w:before="0" w:line="240"/>
+        <w:ind w:left="0" w:right="0" w:firstLine="0" w:firstLineChars="0"/>
+      </w:pPr>
+      <w:r>
+        <w:rPr>
+          <w:rFonts/>
+          <w:vertAlign w:val="superscript"/>
+        </w:rPr>
+        <w:footnoteRef/>
+      </w:r>
+      <w:r>
+        <w:t xml:space="preserve">Freeman MD. Medicolegal causation analysis of a lumbar spine fracture following a low speed rear impact traffic crash. J Case Rep Prac 2015; 3(2): 23-9.</w:t>
       </w:r>
     </w:p>
   </w:footnote>

</xml_diff>

<commit_message>
working through rear shoulder text
</commit_message>
<xml_diff>
--- a/FRA-report-output.docx
+++ b/FRA-report-output.docx
@@ -7,11 +7,7 @@
         <w:pStyle w:val="Normal"/>
       </w:pPr>
       <w:r>
-        <w:rPr>
-          <w:rFonts/>
-          <w:i w:val="true"/>
-        </w:rPr>
-        <w:t xml:space="preserve">General comments on SAMPLE-BIOMECH-LN’s approach</w:t>
+        <w:t xml:space="preserve">The rear impact would have resulted in Ms. and Mr. Pl1LastName and Mx. Ugly Last Name’s torso and head initially being thrown rearwards into the seatback at around 5-6 mph, and then rebounding forward into the restraining seat belt and toward the steering wheel. Ms. and Mr. Pl1LastName and Mx. Ugly Last Name would have sustained substantial complex loads on their spine in the collision, loads that include compression, rotation, and shear all occurring at the same time and to varying degrees in less time than it takes to blink an eye (around 250 msecs). The load on their left shoulder, when it was restrained by the shoulder belt, would have likely exceeded several hundred lbs. The peak cervical, thoracic, and lumbar spinal disk loads could have ranged from 150 to 400 or more lbs., respectively, more than sufficient to cause a wide range of musculoligamentous and skeletal injuries.</w:t>
       </w:r>
     </w:p>
     <w:p>
@@ -19,53 +15,15 @@
         <w:pStyle w:val="Normal"/>
       </w:pPr>
       <w:r>
-        <w:t xml:space="preserve">The purpose of Dr. ExpertLast's opinion is to provide a backdoor medical causation opinion that Ms. and Mr. Pl1LastName and Mx. Ugly Last Name were not injured in the subject collision because they (Dr. ExpertLast) deemed any injury to be impossible in the crash. Dr. ExpertLast made no attempt to assess the actual probability of injury from any real-world crash like the subject collision, information which can only come from observational (epidemiologic) study of injuries associated with real world crashes, not from intellectually dishonest comparisons between one of the most common causes of injury in the US to innocuous activities of daily living. Dr. ExpertLast cites to multiple (12) publications in his 15-page report, yet none of them provide valid or reliable evidence that the injuries diagnosed in Ms. and Mr. Pl1LastName and Mx. Ugly Last Name cannot, or did not, result from the collision that they were exposed to.</w:t>
+        <w:t xml:space="preserve">While a 5-6 mph rear impact collision may not sound like a very significant event, such collisions can result in surprisingly violent occupant movement. This concept is more easily understood from a series of video still shots, reproduced below, from a rear impact collision crash test conducted at 5.2 mph delta V (the same as estimated for the subject crash), and resulting in no vehicle damage. The occupant depicted in the test sustained a measured 12.5 g of peak head acceleration:</w:t>
       </w:r>
     </w:p>
     <w:p>
       <w:pPr>
         <w:pStyle w:val="Normal"/>
       </w:pPr>
-    </w:p>
-    <w:p>
-      <w:pPr>
-        <w:pStyle w:val="BodyText3"/>
-      </w:pPr>
-      <w:r>
-        <w:t xml:space="preserve">The rear impact would have resulted in Ms. and Mr. Pl1LastName and Mx. Ugly Last Name’s torsos and heads initially being thrown rearwards into the seatback at around 10 mph, and then rebounding forward into the restraining seat belt and toward the steering wheel (the first part of the crash kinematics that they recall). They would have sustained substantial complex loads on their spines in the collision, loads that include compression, rotation, and shear all occurring at the same time and to varying degrees in less time than it takes to blink an eye (around 250 msecs).</w:t>
-      </w:r>
-    </w:p>
-    <w:p>
-      <w:pPr>
-        <w:pStyle w:val="BodyText3"/>
-      </w:pPr>
-    </w:p>
-    <w:p>
-      <w:pPr>
-        <w:pStyle w:val="BodyText3"/>
-      </w:pPr>
-      <w:r>
-        <w:t xml:space="preserve">The most reliable and largest set of published data on occupant forces in rear impacts indicate that, for a 20-year-old female the average peak head acceleration of a 10 mph rear impact delta V would be around 8 g, which would translate to a peak cervical spinal disk load of around </w:t>
-      </w:r>
-      <w:r>
-        <w:rPr>
-          <w:rFonts/>
-          <w:b w:val="true"/>
-        </w:rPr>
-        <w:t xml:space="preserve">100</w:t>
-      </w:r>
-      <w:r>
-        <w:t xml:space="preserve"> lbs. on theirnecks.  The same data indicate a load of around 8 g on their low backs, which would translate to a peak load of around 360 lbs. on his lumbar spinal disks.  These loads are more than sufficient to cause a wide range of musculoligamentous and skeletal injuries, including injuries to the intervertebral disks of the low back and neck. In the general population, the risk of a symptomatic cervical disk in a rear impact crash like the subject collision is represented in the chart below:</w:t>
-      </w:r>
-    </w:p>
-    <w:p>
-      <w:pPr>
-        <w:pStyle w:val="BodyText3"/>
-      </w:pPr>
-      <w:r>
-        <w:t xml:space="preserve">Discussion
-The types of spinal injuries that Mr. SAMPLE-P1-LN was diagnosed with (primarily chronically symptomatic disk derangements) are highly consistent with the injury mechanism of the crash. Traumatic loading of the spine that results in axial (up and down) compression, particularly in combination with the other load types occurring with the subject collision, has the potential to damage the peripheral disk annulus, which surrounds and holds in the disk nucleus. Men in their late 2th decade, like Mr. SAMPLE-P1-LN (who was 12 at the time of the crash) typically have d age-related degenerative changes of the disks of the spine, a fact that makes the post-crash findings in Mr. SAMPLE-P1-LN’s imaging more likely to be a combination of post-traumatic overlaying degeneration, as opposed to solely due to either trauma or pre-existing degeneration. 
-The symptoms of spinal disk injury may, in some cases, be instantly recognizable after a traffic crash because of the sudden onset of radiculopathy, but recent research has demonstrated that only about 1 in 17 cervical disk injuries are recognized as such in the ED after a crash.</w:t>
+      <w:r>
+        <w:t xml:space="preserve">The stills were part of a peer-reviewed research publication that I co-authored, which I will make available for demonstrative purposes upon request.</w:t>
       </w:r>
       <w:r>
         <w:rPr>
@@ -75,15 +33,11 @@
         <w:footnoteReference w:id="1"/>
       </w:r>
       <w:r>
-        <w:t xml:space="preserve"> By far, the majority (94%) of what are later determined to be spinal disk injuries are initially diagnosed as in the ED as spinal strains.</w:t>
-      </w:r>
-    </w:p>
-    <w:p>
-      <w:pPr>
-        <w:pStyle w:val="BodyText3"/>
-      </w:pPr>
-      <w:r>
-        <w:t xml:space="preserve">Although the subject crash was no "bumper tap" it is well established in science and medicine that an excessive level of force is not required to cause symptomatic injury to a degenerated disk, and that in most cases, the diagnostic imaging of the disk will not reveal whether related symptoms are of a traumatic origin or not, in the absence of fracture.  Traumatic disk injuries have been described in the peer-reviewed literature as resulting from low to moderate force events, including minimal or no damage traffic crashes, roller coaster rides, and even more mild forces such as sneezing.</w:t>
+        <w:rPr>
+          <w:rFonts/>
+          <w:vertAlign w:val="superscript"/>
+        </w:rPr>
+        <w:t xml:space="preserve">,</w:t>
       </w:r>
       <w:r>
         <w:rPr>
@@ -92,6 +46,38 @@
         </w:rPr>
         <w:footnoteReference w:id="2"/>
       </w:r>
+    </w:p>
+    <w:p>
+      <w:pPr>
+        <w:pStyle w:val="Normal"/>
+      </w:pPr>
+      <w:r>
+        <w:t xml:space="preserve">The crash testing and epidemiologic literature provides good information regarding the forces associated with a 5-6 mph rear impact delta V crash, which can be quite substantial. A recently published analysis of the world literature on the topic demonstrated the distribution of body accelerations and injury risks illustrated in the charts below:</w:t>
+      </w:r>
+    </w:p>
+    <w:p>
+      <w:pPr>
+        <w:pStyle w:val="Normal"/>
+      </w:pPr>
+      <w:r>
+        <w:t xml:space="preserve">The types of shoulder and spinal injuries that Ms. and Mr. Pl1LastName and Mx. Ugly Last Name was diagnosed with (a SLAP lesion and cervical and thoracic disk derangements) are consistent with the injury mechanism of the crash. The sheer forces exerted on Ms. and Mr. Pl1LastName and Mx. Ugly Last Name’s left shoulder by the shoulder belt (or possibly transmitted by transferred forces through Ms. and Mr. Pl1LastName and Mx. Ugly Last Name’s grip on the steering wheel), would have had the potential to cause the SLAP lesion diagnosed by Dr. Cooper. This is one of the reasons that the American Academy of Orthopedic Surgeons lists traffic crashes prominently as one of the causes of SLAP lesions, along with falls, sports involving overhead movement, and dislocations.  The risk of SLAP lesions is closely associated with age, and men in Ms. and Mr. Pl1LastName and Mx. Ugly Last Name’s age group are at nearly 3 times the risk of the injury as men in their 20’s, regardless of activity.  This is due to the normal wear and tear-related degenerative changes that occur in the shoulder over time, which has the tendency to make the shoulder more susceptible to injury in the event of a sudden traumatic load. There is no lower threshold of crash force for causing a SLAP lesion; any force that could cause a strain could also potentially cause a SLAP lesion, as the same structures are loaded regardless of the diagnosis. A study of rear impact crashes with an average delta V of 4 mph reported that around 1 in 10 subjects had persisting symptoms and diagnosis of shoulder injury at 5 or more weeks post-crash.</w:t>
+      </w:r>
+    </w:p>
+    <w:p>
+      <w:pPr>
+        <w:pStyle w:val="Normal"/>
+      </w:pPr>
+      <w:r>
+        <w:t xml:space="preserve">The types of spinal injuries that Ms. and Mr. Pl1LastName and Mx. Ugly Last Name was diagnosed with (primarily symptomatic disk derangements in the neck and middle back) are highly consistent with the injury mechanism of the crash as well. Traumatic loading of the spine that results in axial (up and down) compression, particularly in combination with the other load types occurring with the subject collision, has the potential to damage the peripheral disk annulus, which surrounds and holds in the disk nucleus. Men in their 2th decade like Ms. and Mr. Pl1LastName and Mx. Ugly Last Name typically have d age-related degenerative changes of the disks of the spine, a factor that increases the risk of injury in the event of the crash like the subject rear impact. </w:t>
+      </w:r>
+    </w:p>
+    <w:p>
+      <w:pPr>
+        <w:pStyle w:val="Normal"/>
+      </w:pPr>
+      <w:r>
+        <w:t xml:space="preserve">Although the subject crash was no mere "bumper tap", traumatic spinal disk injuries do not require excessive levels of force. Traumatic disk injuries have been described in the peer-reviewed literature as resulting from low to moderate force events, including minimal or no damage traffic crashes, roller coaster rides, and even more mild forces such as sneezing.</w:t>
+      </w:r>
       <w:r>
         <w:rPr>
           <w:rFonts/>
@@ -104,6 +90,13 @@
           <w:rFonts/>
           <w:vertAlign w:val="superscript"/>
         </w:rPr>
+        <w:t xml:space="preserve">-</w:t>
+      </w:r>
+      <w:r>
+        <w:rPr>
+          <w:rFonts/>
+          <w:vertAlign w:val="superscript"/>
+        </w:rPr>
         <w:footnoteReference w:id="4"/>
       </w:r>
       <w:r>
@@ -135,9 +128,14 @@
         <w:footnoteReference w:id="8"/>
       </w:r>
       <w:r>
-        <w:t xml:space="preserve"> It is accurate to state that there is no established or generally accepted lower force threshold at which it can be said that an acute intervertebral disk injury in any part of the spine cannot occur.
-Based on the preceding discussion there was ample and biomechanically appropriate force exerted on Mr. SAMPLE-P1-LN’s body in the subject collision to have caused his  medically documented injuries, and associated need for evaluation and treatment, including his  spinal pain management procedures, etc.
-</w:t>
+        <w:rPr>
+          <w:rFonts/>
+          <w:vertAlign w:val="superscript"/>
+        </w:rPr>
+        <w:footnoteReference w:id="9"/>
+      </w:r>
+      <w:r>
+        <w:t xml:space="preserve"> It is accurate to state that there is no established or generally accepted lower force threshold at which it can be said that an acute intervertebral disk injury in any part of the spine cannot occur.</w:t>
       </w:r>
     </w:p>
     <w:p>
@@ -145,7 +143,7 @@
         <w:pStyle w:val="Normal"/>
       </w:pPr>
       <w:r>
-        <w:t xml:space="preserve">The rear impact would have resulted in Ms. and Mr. Pl1LastName and Mx. Ugly Last Name’s torsos and heads initially being thrown rearwards into the seatback at around 10 mph, and then rebounding forward into the restraining seat belt and toward the steering wheel (the first part of the crash kinematics that they recall). They would have sustained substantial complex loads on their spines in the collision, loads that include compression, rotation, and shear all occurring at the same time and to varying degrees in less time than it takes to blink an eye (around 250 msecs).</w:t>
+        <w:t xml:space="preserve">Based on the preceding discussion there was ample and biomechanically appropriate force exerted on Ms. and Mr. Pl1LastName and Mx. Ugly Last Name’s body in the subject collision to have caused their medically documented injuries, and associated need for evaluation and treatment, including their left shoulder SLAP repair surgery, etc.</w:t>
       </w:r>
     </w:p>
     <w:sectPr>
@@ -268,7 +266,7 @@
         <w:footnoteRef/>
       </w:r>
       <w:r>
-        <w:t xml:space="preserve">Freeman MD, Leith WM. Estimating the number of traffic crash-related cervical spine injuries in the United States; an analysis and comparison of national crash and hospital data. Accident Analysis and Prevention 2020: doi:https://doi.org/10.1016/j.aap.2020.105571.</w:t>
+        <w:t xml:space="preserve">Croft AC, Haneline MT, Freeman MD. Low speed frontal crashes and low speed rear crashes: is there a differential risk for injury? Annu Proc Assoc Adv Automot Med. 2002;46:79-91.</w:t>
       </w:r>
     </w:p>
   </w:footnote>
@@ -294,7 +292,7 @@
         <w:footnoteRef/>
       </w:r>
       <w:r>
-        <w:t xml:space="preserve">Giuliano et al. The use of flexion and extension MR in the evaluation of cervical spine trauma: initial experience in 100 trauma patients compared with 100 normal subjects. Emerg Radiol. 2002;9(5):249-53.</w:t>
+        <w:t xml:space="preserve">Croft AC, Herring P, Freeman MD, Haneline MT: The neck injury criterion (NIC): future considerations. Accid Anal Prev 2002;34(2):247-55</w:t>
       </w:r>
     </w:p>
   </w:footnote>
@@ -320,7 +318,7 @@
         <w:footnoteRef/>
       </w:r>
       <w:r>
-        <w:t xml:space="preserve">Freeman et al. Significant spinal injury resulting from low-level accelerations: A case series of roller coaster injuries. Arch Phys Med Rehab 2005;86:2126-30.</w:t>
+        <w:t xml:space="preserve">Giuliano et al. The use of flexion and extension MR in the evaluation of cervical spine trauma: initial experience in 100 trauma patients compared with 100 normal subjects. Emerg Radiol. 2002;9(5):249-53.</w:t>
       </w:r>
     </w:p>
   </w:footnote>
@@ -346,7 +344,7 @@
         <w:footnoteRef/>
       </w:r>
       <w:r>
-        <w:t xml:space="preserve">Lutz et al. CT myelography of a fragment of a lumbar disk sequestered posterior to the thecal sac. Am J Neuroradiol 1990;11(3):610-1.</w:t>
+        <w:t xml:space="preserve">Freeman et al. Significant spinal injury resulting from low-level accelerations: A case series of roller coaster injuries. Arch Phys Med Rehab 2005;86:2126-30.</w:t>
       </w:r>
     </w:p>
   </w:footnote>
@@ -372,7 +370,7 @@
         <w:footnoteRef/>
       </w:r>
       <w:r>
-        <w:t xml:space="preserve">Sadanand et al. Sudden quadriplegia after acute cervical disc herniation. Can J Neurol Sci 2005;32(3):356-8.</w:t>
+        <w:t xml:space="preserve">Lutz et al. CT myelography of a fragment of a lumbar disk sequestered posterior to the thecal sac. Am J Neuroradiol 1990;11(3):610-1.</w:t>
       </w:r>
     </w:p>
   </w:footnote>
@@ -398,7 +396,7 @@
         <w:footnoteRef/>
       </w:r>
       <w:r>
-        <w:t xml:space="preserve">Pappas et al. Outcome analysis in 654 surgically treated lumbar disc herniations. Neurosurgery 1992;30(6):862–6.</w:t>
+        <w:t xml:space="preserve">Sadanand et al. Sudden quadriplegia after acute cervical disc herniation. Can J Neurol Sci 2005;32(3):356-8.</w:t>
       </w:r>
     </w:p>
   </w:footnote>
@@ -424,11 +422,37 @@
         <w:footnoteRef/>
       </w:r>
       <w:r>
-        <w:t xml:space="preserve">Smith J. An analysis of 72 real world impacts - an initial investigation into injury and complaint factors. SAE Technical Paper 1999-01-0640.</w:t>
+        <w:t xml:space="preserve">Pappas et al. Outcome analysis in 654 surgically treated lumbar disc herniations. Neurosurgery 1992;30(6):862–6.</w:t>
       </w:r>
     </w:p>
   </w:footnote>
   <w:footnote w:id="8">
+    <w:p>
+      <w:pPr>
+        <w:pStyle w:val="Compact"/>
+        <w:jc w:val="left"/>
+        <w:pBdr>
+          <w:bottom w:val="none" w:sz="0" w:space="0" w:color="000000"/>
+          <w:top w:val="none" w:sz="0" w:space="0" w:color="000000"/>
+          <w:left w:val="none" w:sz="0" w:space="0" w:color="000000"/>
+          <w:right w:val="none" w:sz="0" w:space="0" w:color="000000"/>
+        </w:pBdr>
+        <w:spacing w:after="0" w:before="0" w:line="240"/>
+        <w:ind w:left="0" w:right="0" w:firstLine="0" w:firstLineChars="0"/>
+      </w:pPr>
+      <w:r>
+        <w:rPr>
+          <w:rFonts/>
+          <w:vertAlign w:val="superscript"/>
+        </w:rPr>
+        <w:footnoteRef/>
+      </w:r>
+      <w:r>
+        <w:t xml:space="preserve">Smith J. An analysis of 72 real world impacts - an initial investigation into injury and complaint factors. SAE Technical Paper 1999-01-0640.</w:t>
+      </w:r>
+    </w:p>
+  </w:footnote>
+  <w:footnote w:id="9">
     <w:p>
       <w:pPr>
         <w:pStyle w:val="Compact"/>

</xml_diff>

<commit_message>
block_add_style_fun() working, can now make lists with content and style to automatically apply while building doc
</commit_message>
<xml_diff>
--- a/FRA-report-output.docx
+++ b/FRA-report-output.docx
@@ -4,148 +4,203 @@
   <w:body>
     <w:p>
       <w:pPr>
-        <w:pStyle w:val="Normal"/>
-      </w:pPr>
-      <w:r>
-        <w:t xml:space="preserve">The rear impact would have resulted in Ms. and Mr. Pl1LastName and Mx. Ugly Last Name’s torso and head initially being thrown rearwards into the seatback at around 5-6 mph, and then rebounding forward into the restraining seat belt and toward the steering wheel. Ms. and Mr. Pl1LastName and Mx. Ugly Last Name would have sustained substantial complex loads on their spine in the collision, loads that include compression, rotation, and shear all occurring at the same time and to varying degrees in less time than it takes to blink an eye (around 250 msecs). The load on their left shoulder, when it was restrained by the shoulder belt, would have likely exceeded several hundred lbs. The peak cervical, thoracic, and lumbar spinal disk loads could have ranged from 150 to 400 or more lbs., respectively, more than sufficient to cause a wide range of musculoligamentous and skeletal injuries.</w:t>
-      </w:r>
+        <w:pStyle w:val="Caption"/>
+      </w:pPr>
     </w:p>
     <w:p>
       <w:pPr>
-        <w:pStyle w:val="Normal"/>
-      </w:pPr>
-      <w:r>
-        <w:t xml:space="preserve">While a 5-6 mph rear impact collision may not sound like a very significant event, such collisions can result in surprisingly violent occupant movement. This concept is more easily understood from a series of video still shots, reproduced below, from a rear impact collision crash test conducted at 5.2 mph delta V (the same as estimated for the subject crash), and resulting in no vehicle damage. The occupant depicted in the test sustained a measured 12.5 g of peak head acceleration:</w:t>
+        <w:pStyle w:val="BodyText2"/>
+      </w:pPr>
+      <w:r>
+        <w:t xml:space="preserve">January 1, 2021</w:t>
       </w:r>
     </w:p>
     <w:p>
       <w:pPr>
-        <w:pStyle w:val="Normal"/>
-      </w:pPr>
-      <w:r>
-        <w:t xml:space="preserve">The stills were part of a peer-reviewed research publication that I co-authored, which I will make available for demonstrative purposes upon request.</w:t>
+        <w:pStyle w:val="BodyText2"/>
+      </w:pPr>
+    </w:p>
+    <w:p>
+      <w:pPr>
+        <w:pStyle w:val="BodyText2"/>
+      </w:pPr>
+      <w:r>
+        <w:t xml:space="preserve">LawyerFirst LawyerLast Esquire</w:t>
+      </w:r>
+    </w:p>
+    <w:p>
+      <w:pPr>
+        <w:pStyle w:val="BodyText2"/>
+      </w:pPr>
+      <w:r>
+        <w:t xml:space="preserve">SampleFirmName</w:t>
+      </w:r>
+    </w:p>
+    <w:p>
+      <w:pPr>
+        <w:pStyle w:val="BodyText2"/>
+      </w:pPr>
+      <w:r>
+        <w:t xml:space="preserve">123 Address St.</w:t>
+      </w:r>
+    </w:p>
+    <w:p>
+      <w:pPr>
+        <w:pStyle w:val="BodyText2"/>
+      </w:pPr>
+      <w:r>
+        <w:t xml:space="preserve">CityVille, StateLand 12345</w:t>
+      </w:r>
+    </w:p>
+    <w:p>
+      <w:pPr>
+        <w:pStyle w:val="BodyText2"/>
+      </w:pPr>
+    </w:p>
+    <w:p>
+      <w:pPr>
+        <w:pStyle w:val="BodyText2"/>
+      </w:pPr>
+      <w:r>
+        <w:t xml:space="preserve">Tel: (012) 345-6789</w:t>
+      </w:r>
+    </w:p>
+    <w:p>
+      <w:pPr>
+        <w:pStyle w:val="BodyText2"/>
+      </w:pPr>
+    </w:p>
+    <w:p>
+      <w:pPr>
+        <w:pStyle w:val="BodyText2"/>
+      </w:pPr>
+    </w:p>
+    <w:p>
+      <w:pPr>
+        <w:pStyle w:val="BodyText2"/>
+      </w:pPr>
+      <w:r>
+        <w:t xml:space="preserve">RE:	</w:t>
       </w:r>
       <w:r>
         <w:rPr>
           <w:rFonts/>
-          <w:vertAlign w:val="superscript"/>
+          <w:i w:val="true"/>
         </w:rPr>
-        <w:footnoteReference w:id="1"/>
+        <w:t xml:space="preserve">Pl1FirstName Pl1LastName; Pl2FirstName Pl1LastName; The Ugly One Ugly Last Name et al. v SampleCaseDefendantName et al., Case No: CaseNoSample, SampleCourtName</w:t>
+      </w:r>
+    </w:p>
+    <w:p>
+      <w:pPr>
+        <w:pStyle w:val="BodyText2"/>
+      </w:pPr>
+    </w:p>
+    <w:p>
+      <w:pPr>
+        <w:pStyle w:val="BodyText2"/>
+      </w:pPr>
+    </w:p>
+    <w:p>
+      <w:pPr>
+        <w:pStyle w:val="BodyText2"/>
+      </w:pPr>
+      <w:r>
+        <w:t xml:space="preserve">Date of Crash:	January 1, 2020</w:t>
+      </w:r>
+    </w:p>
+    <w:p>
+      <w:pPr>
+        <w:pStyle w:val="BodyText2"/>
+      </w:pPr>
+      <w:r>
+        <w:t xml:space="preserve">Date of Birth:	</w:t>
       </w:r>
       <w:r>
         <w:rPr>
           <w:rFonts/>
-          <w:vertAlign w:val="superscript"/>
+          <w:i w:val="true"/>
         </w:rPr>
-        <w:t xml:space="preserve">,</w:t>
+        <w:t xml:space="preserve">Pl1FirstName Pl1LastName: </w:t>
+      </w:r>
+      <w:r>
+        <w:t xml:space="preserve">January 1, 1999</w:t>
+      </w:r>
+      <w:r>
+        <w:t xml:space="preserve"> [</w:t>
+      </w:r>
+      <w:r>
+        <w:t xml:space="preserve">20</w:t>
+      </w:r>
+      <w:r>
+        <w:t xml:space="preserve"> years old at time of crash]</w:t>
+      </w:r>
+    </w:p>
+    <w:p>
+      <w:pPr>
+        <w:pStyle w:val="BodyText2"/>
+      </w:pPr>
+      <w:r>
+        <w:t xml:space="preserve">	</w:t>
       </w:r>
       <w:r>
         <w:rPr>
           <w:rFonts/>
-          <w:vertAlign w:val="superscript"/>
+          <w:i w:val="true"/>
         </w:rPr>
-        <w:footnoteReference w:id="2"/>
+        <w:t xml:space="preserve">Pl2FirstName Pl1LastName: </w:t>
+      </w:r>
+      <w:r>
+        <w:t xml:space="preserve">January 2, 1990</w:t>
+      </w:r>
+      <w:r>
+        <w:t xml:space="preserve"> [</w:t>
+      </w:r>
+      <w:r>
+        <w:t xml:space="preserve">29</w:t>
+      </w:r>
+      <w:r>
+        <w:t xml:space="preserve"> years old at time of crash]</w:t>
       </w:r>
     </w:p>
     <w:p>
       <w:pPr>
-        <w:pStyle w:val="Normal"/>
-      </w:pPr>
-      <w:r>
-        <w:t xml:space="preserve">The crash testing and epidemiologic literature provides good information regarding the forces associated with a 5-6 mph rear impact delta V crash, which can be quite substantial. A recently published analysis of the world literature on the topic demonstrated the distribution of body accelerations and injury risks illustrated in the charts below:</w:t>
+        <w:pStyle w:val="BodyText2"/>
+      </w:pPr>
+      <w:r>
+        <w:t xml:space="preserve">	</w:t>
+      </w:r>
+      <w:r>
+        <w:rPr>
+          <w:rFonts/>
+          <w:i w:val="true"/>
+        </w:rPr>
+        <w:t xml:space="preserve">The Ugly One Ugly Last Name: </w:t>
+      </w:r>
+      <w:r>
+        <w:t xml:space="preserve">January 4, 1994</w:t>
+      </w:r>
+      <w:r>
+        <w:t xml:space="preserve"> [</w:t>
+      </w:r>
+      <w:r>
+        <w:t xml:space="preserve">25</w:t>
+      </w:r>
+      <w:r>
+        <w:t xml:space="preserve"> years old at time of crash]</w:t>
       </w:r>
     </w:p>
     <w:p>
       <w:pPr>
-        <w:pStyle w:val="Normal"/>
-      </w:pPr>
-      <w:r>
-        <w:t xml:space="preserve">The types of shoulder and spinal injuries that Ms. and Mr. Pl1LastName and Mx. Ugly Last Name was diagnosed with (a SLAP lesion and cervical and thoracic disk derangements) are consistent with the injury mechanism of the crash. The sheer forces exerted on Ms. and Mr. Pl1LastName and Mx. Ugly Last Name’s left shoulder by the shoulder belt (or possibly transmitted by transferred forces through Ms. and Mr. Pl1LastName and Mx. Ugly Last Name’s grip on the steering wheel), would have had the potential to cause the SLAP lesion diagnosed by Dr. Cooper. This is one of the reasons that the American Academy of Orthopedic Surgeons lists traffic crashes prominently as one of the causes of SLAP lesions, along with falls, sports involving overhead movement, and dislocations.  The risk of SLAP lesions is closely associated with age, and men in Ms. and Mr. Pl1LastName and Mx. Ugly Last Name’s age group are at nearly 3 times the risk of the injury as men in their 20’s, regardless of activity.  This is due to the normal wear and tear-related degenerative changes that occur in the shoulder over time, which has the tendency to make the shoulder more susceptible to injury in the event of a sudden traumatic load. There is no lower threshold of crash force for causing a SLAP lesion; any force that could cause a strain could also potentially cause a SLAP lesion, as the same structures are loaded regardless of the diagnosis. A study of rear impact crashes with an average delta V of 4 mph reported that around 1 in 10 subjects had persisting symptoms and diagnosis of shoulder injury at 5 or more weeks post-crash.</w:t>
-      </w:r>
+        <w:pStyle w:val="BodyText2"/>
+      </w:pPr>
     </w:p>
     <w:p>
       <w:pPr>
-        <w:pStyle w:val="Normal"/>
-      </w:pPr>
-      <w:r>
-        <w:t xml:space="preserve">The types of spinal injuries that Ms. and Mr. Pl1LastName and Mx. Ugly Last Name was diagnosed with (primarily symptomatic disk derangements in the neck and middle back) are highly consistent with the injury mechanism of the crash as well. Traumatic loading of the spine that results in axial (up and down) compression, particularly in combination with the other load types occurring with the subject collision, has the potential to damage the peripheral disk annulus, which surrounds and holds in the disk nucleus. Men in their 2th decade like Ms. and Mr. Pl1LastName and Mx. Ugly Last Name typically have d age-related degenerative changes of the disks of the spine, a factor that increases the risk of injury in the event of the crash like the subject rear impact. </w:t>
-      </w:r>
+        <w:pStyle w:val="BodyText2"/>
+      </w:pPr>
     </w:p>
-    <w:p>
-      <w:pPr>
-        <w:pStyle w:val="Normal"/>
-      </w:pPr>
-      <w:r>
-        <w:t xml:space="preserve">Although the subject crash was no mere "bumper tap", traumatic spinal disk injuries do not require excessive levels of force. Traumatic disk injuries have been described in the peer-reviewed literature as resulting from low to moderate force events, including minimal or no damage traffic crashes, roller coaster rides, and even more mild forces such as sneezing.</w:t>
-      </w:r>
-      <w:r>
-        <w:rPr>
-          <w:rFonts/>
-          <w:vertAlign w:val="superscript"/>
-        </w:rPr>
-        <w:footnoteReference w:id="3"/>
-      </w:r>
-      <w:r>
-        <w:rPr>
-          <w:rFonts/>
-          <w:vertAlign w:val="superscript"/>
-        </w:rPr>
-        <w:t xml:space="preserve">-</w:t>
-      </w:r>
-      <w:r>
-        <w:rPr>
-          <w:rFonts/>
-          <w:vertAlign w:val="superscript"/>
-        </w:rPr>
-        <w:footnoteReference w:id="4"/>
-      </w:r>
-      <w:r>
-        <w:rPr>
-          <w:rFonts/>
-          <w:vertAlign w:val="superscript"/>
-        </w:rPr>
-        <w:footnoteReference w:id="5"/>
-      </w:r>
-      <w:r>
-        <w:rPr>
-          <w:rFonts/>
-          <w:vertAlign w:val="superscript"/>
-        </w:rPr>
-        <w:footnoteReference w:id="6"/>
-      </w:r>
-      <w:r>
-        <w:rPr>
-          <w:rFonts/>
-          <w:vertAlign w:val="superscript"/>
-        </w:rPr>
-        <w:footnoteReference w:id="7"/>
-      </w:r>
-      <w:r>
-        <w:rPr>
-          <w:rFonts/>
-          <w:vertAlign w:val="superscript"/>
-        </w:rPr>
-        <w:footnoteReference w:id="8"/>
-      </w:r>
-      <w:r>
-        <w:rPr>
-          <w:rFonts/>
-          <w:vertAlign w:val="superscript"/>
-        </w:rPr>
-        <w:footnoteReference w:id="9"/>
-      </w:r>
-      <w:r>
-        <w:t xml:space="preserve"> It is accurate to state that there is no established or generally accepted lower force threshold at which it can be said that an acute intervertebral disk injury in any part of the spine cannot occur.</w:t>
-      </w:r>
-    </w:p>
-    <w:p>
-      <w:pPr>
-        <w:pStyle w:val="Normal"/>
-      </w:pPr>
-      <w:r>
-        <w:t xml:space="preserve">Based on the preceding discussion there was ample and biomechanically appropriate force exerted on Ms. and Mr. Pl1LastName and Mx. Ugly Last Name’s body in the subject collision to have caused their medically documented injuries, and associated need for evaluation and treatment, including their left shoulder SLAP repair surgery, etc.</w:t>
-      </w:r>
-    </w:p>
+    <w:altChunk r:id="rId14"/>
+    <w:altChunk r:id="rId15"/>
     <w:sectPr>
       <w:headerReference w:type="default" r:id="rId8"/>
       <w:footerReference w:type="default" r:id="rId9"/>
@@ -241,240 +296,6 @@
     <w:p>
       <w:r>
         <w:continuationSeparator/>
-      </w:r>
-    </w:p>
-  </w:footnote>
-  <w:footnote w:id="1">
-    <w:p>
-      <w:pPr>
-        <w:pStyle w:val="Compact"/>
-        <w:jc w:val="left"/>
-        <w:pBdr>
-          <w:bottom w:val="none" w:sz="0" w:space="0" w:color="000000"/>
-          <w:top w:val="none" w:sz="0" w:space="0" w:color="000000"/>
-          <w:left w:val="none" w:sz="0" w:space="0" w:color="000000"/>
-          <w:right w:val="none" w:sz="0" w:space="0" w:color="000000"/>
-        </w:pBdr>
-        <w:spacing w:after="0" w:before="0" w:line="240"/>
-        <w:ind w:left="0" w:right="0" w:firstLine="0" w:firstLineChars="0"/>
-      </w:pPr>
-      <w:r>
-        <w:rPr>
-          <w:rFonts/>
-          <w:vertAlign w:val="superscript"/>
-        </w:rPr>
-        <w:footnoteRef/>
-      </w:r>
-      <w:r>
-        <w:t xml:space="preserve">Croft AC, Haneline MT, Freeman MD. Low speed frontal crashes and low speed rear crashes: is there a differential risk for injury? Annu Proc Assoc Adv Automot Med. 2002;46:79-91.</w:t>
-      </w:r>
-    </w:p>
-  </w:footnote>
-  <w:footnote w:id="2">
-    <w:p>
-      <w:pPr>
-        <w:pStyle w:val="Compact"/>
-        <w:jc w:val="left"/>
-        <w:pBdr>
-          <w:bottom w:val="none" w:sz="0" w:space="0" w:color="000000"/>
-          <w:top w:val="none" w:sz="0" w:space="0" w:color="000000"/>
-          <w:left w:val="none" w:sz="0" w:space="0" w:color="000000"/>
-          <w:right w:val="none" w:sz="0" w:space="0" w:color="000000"/>
-        </w:pBdr>
-        <w:spacing w:after="0" w:before="0" w:line="240"/>
-        <w:ind w:left="0" w:right="0" w:firstLine="0" w:firstLineChars="0"/>
-      </w:pPr>
-      <w:r>
-        <w:rPr>
-          <w:rFonts/>
-          <w:vertAlign w:val="superscript"/>
-        </w:rPr>
-        <w:footnoteRef/>
-      </w:r>
-      <w:r>
-        <w:t xml:space="preserve">Croft AC, Herring P, Freeman MD, Haneline MT: The neck injury criterion (NIC): future considerations. Accid Anal Prev 2002;34(2):247-55</w:t>
-      </w:r>
-    </w:p>
-  </w:footnote>
-  <w:footnote w:id="3">
-    <w:p>
-      <w:pPr>
-        <w:pStyle w:val="Compact"/>
-        <w:jc w:val="left"/>
-        <w:pBdr>
-          <w:bottom w:val="none" w:sz="0" w:space="0" w:color="000000"/>
-          <w:top w:val="none" w:sz="0" w:space="0" w:color="000000"/>
-          <w:left w:val="none" w:sz="0" w:space="0" w:color="000000"/>
-          <w:right w:val="none" w:sz="0" w:space="0" w:color="000000"/>
-        </w:pBdr>
-        <w:spacing w:after="0" w:before="0" w:line="240"/>
-        <w:ind w:left="0" w:right="0" w:firstLine="0" w:firstLineChars="0"/>
-      </w:pPr>
-      <w:r>
-        <w:rPr>
-          <w:rFonts/>
-          <w:vertAlign w:val="superscript"/>
-        </w:rPr>
-        <w:footnoteRef/>
-      </w:r>
-      <w:r>
-        <w:t xml:space="preserve">Giuliano et al. The use of flexion and extension MR in the evaluation of cervical spine trauma: initial experience in 100 trauma patients compared with 100 normal subjects. Emerg Radiol. 2002;9(5):249-53.</w:t>
-      </w:r>
-    </w:p>
-  </w:footnote>
-  <w:footnote w:id="4">
-    <w:p>
-      <w:pPr>
-        <w:pStyle w:val="Compact"/>
-        <w:jc w:val="left"/>
-        <w:pBdr>
-          <w:bottom w:val="none" w:sz="0" w:space="0" w:color="000000"/>
-          <w:top w:val="none" w:sz="0" w:space="0" w:color="000000"/>
-          <w:left w:val="none" w:sz="0" w:space="0" w:color="000000"/>
-          <w:right w:val="none" w:sz="0" w:space="0" w:color="000000"/>
-        </w:pBdr>
-        <w:spacing w:after="0" w:before="0" w:line="240"/>
-        <w:ind w:left="0" w:right="0" w:firstLine="0" w:firstLineChars="0"/>
-      </w:pPr>
-      <w:r>
-        <w:rPr>
-          <w:rFonts/>
-          <w:vertAlign w:val="superscript"/>
-        </w:rPr>
-        <w:footnoteRef/>
-      </w:r>
-      <w:r>
-        <w:t xml:space="preserve">Freeman et al. Significant spinal injury resulting from low-level accelerations: A case series of roller coaster injuries. Arch Phys Med Rehab 2005;86:2126-30.</w:t>
-      </w:r>
-    </w:p>
-  </w:footnote>
-  <w:footnote w:id="5">
-    <w:p>
-      <w:pPr>
-        <w:pStyle w:val="Compact"/>
-        <w:jc w:val="left"/>
-        <w:pBdr>
-          <w:bottom w:val="none" w:sz="0" w:space="0" w:color="000000"/>
-          <w:top w:val="none" w:sz="0" w:space="0" w:color="000000"/>
-          <w:left w:val="none" w:sz="0" w:space="0" w:color="000000"/>
-          <w:right w:val="none" w:sz="0" w:space="0" w:color="000000"/>
-        </w:pBdr>
-        <w:spacing w:after="0" w:before="0" w:line="240"/>
-        <w:ind w:left="0" w:right="0" w:firstLine="0" w:firstLineChars="0"/>
-      </w:pPr>
-      <w:r>
-        <w:rPr>
-          <w:rFonts/>
-          <w:vertAlign w:val="superscript"/>
-        </w:rPr>
-        <w:footnoteRef/>
-      </w:r>
-      <w:r>
-        <w:t xml:space="preserve">Lutz et al. CT myelography of a fragment of a lumbar disk sequestered posterior to the thecal sac. Am J Neuroradiol 1990;11(3):610-1.</w:t>
-      </w:r>
-    </w:p>
-  </w:footnote>
-  <w:footnote w:id="6">
-    <w:p>
-      <w:pPr>
-        <w:pStyle w:val="Compact"/>
-        <w:jc w:val="left"/>
-        <w:pBdr>
-          <w:bottom w:val="none" w:sz="0" w:space="0" w:color="000000"/>
-          <w:top w:val="none" w:sz="0" w:space="0" w:color="000000"/>
-          <w:left w:val="none" w:sz="0" w:space="0" w:color="000000"/>
-          <w:right w:val="none" w:sz="0" w:space="0" w:color="000000"/>
-        </w:pBdr>
-        <w:spacing w:after="0" w:before="0" w:line="240"/>
-        <w:ind w:left="0" w:right="0" w:firstLine="0" w:firstLineChars="0"/>
-      </w:pPr>
-      <w:r>
-        <w:rPr>
-          <w:rFonts/>
-          <w:vertAlign w:val="superscript"/>
-        </w:rPr>
-        <w:footnoteRef/>
-      </w:r>
-      <w:r>
-        <w:t xml:space="preserve">Sadanand et al. Sudden quadriplegia after acute cervical disc herniation. Can J Neurol Sci 2005;32(3):356-8.</w:t>
-      </w:r>
-    </w:p>
-  </w:footnote>
-  <w:footnote w:id="7">
-    <w:p>
-      <w:pPr>
-        <w:pStyle w:val="Compact"/>
-        <w:jc w:val="left"/>
-        <w:pBdr>
-          <w:bottom w:val="none" w:sz="0" w:space="0" w:color="000000"/>
-          <w:top w:val="none" w:sz="0" w:space="0" w:color="000000"/>
-          <w:left w:val="none" w:sz="0" w:space="0" w:color="000000"/>
-          <w:right w:val="none" w:sz="0" w:space="0" w:color="000000"/>
-        </w:pBdr>
-        <w:spacing w:after="0" w:before="0" w:line="240"/>
-        <w:ind w:left="0" w:right="0" w:firstLine="0" w:firstLineChars="0"/>
-      </w:pPr>
-      <w:r>
-        <w:rPr>
-          <w:rFonts/>
-          <w:vertAlign w:val="superscript"/>
-        </w:rPr>
-        <w:footnoteRef/>
-      </w:r>
-      <w:r>
-        <w:t xml:space="preserve">Pappas et al. Outcome analysis in 654 surgically treated lumbar disc herniations. Neurosurgery 1992;30(6):862–6.</w:t>
-      </w:r>
-    </w:p>
-  </w:footnote>
-  <w:footnote w:id="8">
-    <w:p>
-      <w:pPr>
-        <w:pStyle w:val="Compact"/>
-        <w:jc w:val="left"/>
-        <w:pBdr>
-          <w:bottom w:val="none" w:sz="0" w:space="0" w:color="000000"/>
-          <w:top w:val="none" w:sz="0" w:space="0" w:color="000000"/>
-          <w:left w:val="none" w:sz="0" w:space="0" w:color="000000"/>
-          <w:right w:val="none" w:sz="0" w:space="0" w:color="000000"/>
-        </w:pBdr>
-        <w:spacing w:after="0" w:before="0" w:line="240"/>
-        <w:ind w:left="0" w:right="0" w:firstLine="0" w:firstLineChars="0"/>
-      </w:pPr>
-      <w:r>
-        <w:rPr>
-          <w:rFonts/>
-          <w:vertAlign w:val="superscript"/>
-        </w:rPr>
-        <w:footnoteRef/>
-      </w:r>
-      <w:r>
-        <w:t xml:space="preserve">Smith J. An analysis of 72 real world impacts - an initial investigation into injury and complaint factors. SAE Technical Paper 1999-01-0640.</w:t>
-      </w:r>
-    </w:p>
-  </w:footnote>
-  <w:footnote w:id="9">
-    <w:p>
-      <w:pPr>
-        <w:pStyle w:val="Compact"/>
-        <w:jc w:val="left"/>
-        <w:pBdr>
-          <w:bottom w:val="none" w:sz="0" w:space="0" w:color="000000"/>
-          <w:top w:val="none" w:sz="0" w:space="0" w:color="000000"/>
-          <w:left w:val="none" w:sz="0" w:space="0" w:color="000000"/>
-          <w:right w:val="none" w:sz="0" w:space="0" w:color="000000"/>
-        </w:pBdr>
-        <w:spacing w:after="0" w:before="0" w:line="240"/>
-        <w:ind w:left="0" w:right="0" w:firstLine="0" w:firstLineChars="0"/>
-      </w:pPr>
-      <w:r>
-        <w:rPr>
-          <w:rFonts/>
-          <w:vertAlign w:val="superscript"/>
-        </w:rPr>
-        <w:footnoteRef/>
-      </w:r>
-      <w:r>
-        <w:t xml:space="preserve">Freeman MD. Medicolegal causation analysis of a lumbar spine fracture following a low speed rear impact traffic crash. J Case Rep Prac 2015; 3(2): 23-9.</w:t>
       </w:r>
     </w:p>
   </w:footnote>
@@ -1501,11 +1322,15 @@
     <w:name w:val="caption"/>
     <w:basedOn w:val="Normal"/>
     <w:link w:val="CaptionChar"/>
-    <w:pPr>
-      <w:spacing w:after="120"/>
-    </w:pPr>
-    <w:rPr>
-      <w:i/>
+    <w:rsid w:val="0055153D"/>
+    <w:pPr>
+      <w:spacing w:after="120" w:line="240" w:lineRule="auto"/>
+      <w:ind w:left="1276" w:right="1468"/>
+    </w:pPr>
+    <w:rPr>
+      <w:iCs/>
+      <w:sz w:val="18"/>
+      <w:szCs w:val="18"/>
     </w:rPr>
   </w:style>
   <w:style w:type="paragraph" w:customStyle="1" w:styleId="TableCaption">
@@ -1534,6 +1359,13 @@
     <w:name w:val="Caption Char"/>
     <w:basedOn w:val="DefaultParagraphFont"/>
     <w:link w:val="Caption"/>
+    <w:rsid w:val="0055153D"/>
+    <w:rPr>
+      <w:rFonts w:ascii="Helvetica" w:hAnsi="Helvetica"/>
+      <w:iCs/>
+      <w:sz w:val="18"/>
+      <w:szCs w:val="18"/>
+    </w:rPr>
   </w:style>
   <w:style w:type="character" w:customStyle="1" w:styleId="VerbatimChar">
     <w:name w:val="Verbatim Char"/>
@@ -1541,17 +1373,35 @@
     <w:link w:val="SourceCode"/>
     <w:rPr>
       <w:rFonts w:ascii="Consolas" w:hAnsi="Consolas"/>
-      <w:sz w:val="22"/>
+      <w:b w:val="0"/>
+      <w:bCs w:val="0"/>
+      <w:iCs/>
+      <w:sz w:val="22"/>
+      <w:szCs w:val="18"/>
     </w:rPr>
   </w:style>
   <w:style w:type="character" w:customStyle="1" w:styleId="SectionNumber">
     <w:name w:val="Section Number"/>
     <w:basedOn w:val="CaptionChar"/>
+    <w:rPr>
+      <w:rFonts w:ascii="Helvetica" w:hAnsi="Helvetica"/>
+      <w:b w:val="0"/>
+      <w:bCs w:val="0"/>
+      <w:iCs/>
+      <w:sz w:val="18"/>
+      <w:szCs w:val="18"/>
+    </w:rPr>
   </w:style>
   <w:style w:type="character" w:styleId="FootnoteReference">
     <w:name w:val="footnote reference"/>
     <w:basedOn w:val="CaptionChar"/>
     <w:rPr>
+      <w:rFonts w:ascii="Helvetica" w:hAnsi="Helvetica"/>
+      <w:b w:val="0"/>
+      <w:bCs w:val="0"/>
+      <w:iCs/>
+      <w:sz w:val="18"/>
+      <w:szCs w:val="18"/>
       <w:vertAlign w:val="superscript"/>
     </w:rPr>
   </w:style>
@@ -1559,7 +1409,13 @@
     <w:name w:val="Hyperlink"/>
     <w:basedOn w:val="CaptionChar"/>
     <w:rPr>
+      <w:rFonts w:ascii="Helvetica" w:hAnsi="Helvetica"/>
+      <w:b w:val="0"/>
+      <w:bCs w:val="0"/>
+      <w:iCs/>
       <w:color w:val="4F81BD" w:themeColor="accent1"/>
+      <w:sz w:val="18"/>
+      <w:szCs w:val="18"/>
     </w:rPr>
   </w:style>
   <w:style w:type="paragraph" w:styleId="TOCHeading">
@@ -1594,8 +1450,11 @@
     <w:rPr>
       <w:rFonts w:ascii="Consolas" w:hAnsi="Consolas"/>
       <w:b/>
+      <w:bCs w:val="0"/>
+      <w:iCs/>
       <w:color w:val="204A87"/>
       <w:sz w:val="22"/>
+      <w:szCs w:val="18"/>
       <w:shd w:val="clear" w:color="auto" w:fill="F8F8F8"/>
     </w:rPr>
   </w:style>
@@ -1604,8 +1463,12 @@
     <w:basedOn w:val="VerbatimChar"/>
     <w:rPr>
       <w:rFonts w:ascii="Consolas" w:hAnsi="Consolas"/>
+      <w:b w:val="0"/>
+      <w:bCs w:val="0"/>
+      <w:iCs/>
       <w:color w:val="204A87"/>
       <w:sz w:val="22"/>
+      <w:szCs w:val="18"/>
       <w:shd w:val="clear" w:color="auto" w:fill="F8F8F8"/>
     </w:rPr>
   </w:style>
@@ -1614,8 +1477,12 @@
     <w:basedOn w:val="VerbatimChar"/>
     <w:rPr>
       <w:rFonts w:ascii="Consolas" w:hAnsi="Consolas"/>
+      <w:b w:val="0"/>
+      <w:bCs w:val="0"/>
+      <w:iCs/>
       <w:color w:val="0000CF"/>
       <w:sz w:val="22"/>
+      <w:szCs w:val="18"/>
       <w:shd w:val="clear" w:color="auto" w:fill="F8F8F8"/>
     </w:rPr>
   </w:style>
@@ -1624,8 +1491,12 @@
     <w:basedOn w:val="VerbatimChar"/>
     <w:rPr>
       <w:rFonts w:ascii="Consolas" w:hAnsi="Consolas"/>
+      <w:b w:val="0"/>
+      <w:bCs w:val="0"/>
+      <w:iCs/>
       <w:color w:val="0000CF"/>
       <w:sz w:val="22"/>
+      <w:szCs w:val="18"/>
       <w:shd w:val="clear" w:color="auto" w:fill="F8F8F8"/>
     </w:rPr>
   </w:style>
@@ -1634,8 +1505,12 @@
     <w:basedOn w:val="VerbatimChar"/>
     <w:rPr>
       <w:rFonts w:ascii="Consolas" w:hAnsi="Consolas"/>
+      <w:b w:val="0"/>
+      <w:bCs w:val="0"/>
+      <w:iCs/>
       <w:color w:val="0000CF"/>
       <w:sz w:val="22"/>
+      <w:szCs w:val="18"/>
       <w:shd w:val="clear" w:color="auto" w:fill="F8F8F8"/>
     </w:rPr>
   </w:style>
@@ -1644,8 +1519,12 @@
     <w:basedOn w:val="VerbatimChar"/>
     <w:rPr>
       <w:rFonts w:ascii="Consolas" w:hAnsi="Consolas"/>
+      <w:b w:val="0"/>
+      <w:bCs w:val="0"/>
+      <w:iCs/>
       <w:color w:val="8F5902"/>
       <w:sz w:val="22"/>
+      <w:szCs w:val="18"/>
       <w:shd w:val="clear" w:color="auto" w:fill="F8F8F8"/>
     </w:rPr>
   </w:style>
@@ -1654,8 +1533,12 @@
     <w:basedOn w:val="VerbatimChar"/>
     <w:rPr>
       <w:rFonts w:ascii="Consolas" w:hAnsi="Consolas"/>
+      <w:b w:val="0"/>
+      <w:bCs w:val="0"/>
+      <w:iCs/>
       <w:color w:val="4E9A06"/>
       <w:sz w:val="22"/>
+      <w:szCs w:val="18"/>
       <w:shd w:val="clear" w:color="auto" w:fill="F8F8F8"/>
     </w:rPr>
   </w:style>
@@ -1665,8 +1548,11 @@
     <w:rPr>
       <w:rFonts w:ascii="Consolas" w:hAnsi="Consolas"/>
       <w:b/>
+      <w:bCs w:val="0"/>
+      <w:iCs/>
       <w:color w:val="CE5C00"/>
       <w:sz w:val="22"/>
+      <w:szCs w:val="18"/>
       <w:shd w:val="clear" w:color="auto" w:fill="F8F8F8"/>
     </w:rPr>
   </w:style>
@@ -1675,8 +1561,12 @@
     <w:basedOn w:val="VerbatimChar"/>
     <w:rPr>
       <w:rFonts w:ascii="Consolas" w:hAnsi="Consolas"/>
+      <w:b w:val="0"/>
+      <w:bCs w:val="0"/>
+      <w:iCs/>
       <w:color w:val="4E9A06"/>
       <w:sz w:val="22"/>
+      <w:szCs w:val="18"/>
       <w:shd w:val="clear" w:color="auto" w:fill="F8F8F8"/>
     </w:rPr>
   </w:style>
@@ -1685,8 +1575,12 @@
     <w:basedOn w:val="VerbatimChar"/>
     <w:rPr>
       <w:rFonts w:ascii="Consolas" w:hAnsi="Consolas"/>
+      <w:b w:val="0"/>
+      <w:bCs w:val="0"/>
+      <w:iCs/>
       <w:color w:val="4E9A06"/>
       <w:sz w:val="22"/>
+      <w:szCs w:val="18"/>
       <w:shd w:val="clear" w:color="auto" w:fill="F8F8F8"/>
     </w:rPr>
   </w:style>
@@ -1695,8 +1589,12 @@
     <w:basedOn w:val="VerbatimChar"/>
     <w:rPr>
       <w:rFonts w:ascii="Consolas" w:hAnsi="Consolas"/>
+      <w:b w:val="0"/>
+      <w:bCs w:val="0"/>
+      <w:iCs/>
       <w:color w:val="4E9A06"/>
       <w:sz w:val="22"/>
+      <w:szCs w:val="18"/>
       <w:shd w:val="clear" w:color="auto" w:fill="F8F8F8"/>
     </w:rPr>
   </w:style>
@@ -1705,7 +1603,11 @@
     <w:basedOn w:val="VerbatimChar"/>
     <w:rPr>
       <w:rFonts w:ascii="Consolas" w:hAnsi="Consolas"/>
-      <w:sz w:val="22"/>
+      <w:b w:val="0"/>
+      <w:bCs w:val="0"/>
+      <w:iCs/>
+      <w:sz w:val="22"/>
+      <w:szCs w:val="18"/>
       <w:shd w:val="clear" w:color="auto" w:fill="F8F8F8"/>
     </w:rPr>
   </w:style>
@@ -1714,9 +1616,13 @@
     <w:basedOn w:val="VerbatimChar"/>
     <w:rPr>
       <w:rFonts w:ascii="Consolas" w:hAnsi="Consolas"/>
+      <w:b w:val="0"/>
+      <w:bCs w:val="0"/>
       <w:i/>
+      <w:iCs/>
       <w:color w:val="8F5902"/>
       <w:sz w:val="22"/>
+      <w:szCs w:val="18"/>
       <w:shd w:val="clear" w:color="auto" w:fill="F8F8F8"/>
     </w:rPr>
   </w:style>
@@ -1726,9 +1632,12 @@
     <w:rPr>
       <w:rFonts w:ascii="Consolas" w:hAnsi="Consolas"/>
       <w:b/>
+      <w:bCs w:val="0"/>
       <w:i/>
+      <w:iCs/>
       <w:color w:val="8F5902"/>
       <w:sz w:val="22"/>
+      <w:szCs w:val="18"/>
       <w:shd w:val="clear" w:color="auto" w:fill="F8F8F8"/>
     </w:rPr>
   </w:style>
@@ -1738,9 +1647,12 @@
     <w:rPr>
       <w:rFonts w:ascii="Consolas" w:hAnsi="Consolas"/>
       <w:b/>
+      <w:bCs w:val="0"/>
       <w:i/>
+      <w:iCs/>
       <w:color w:val="8F5902"/>
       <w:sz w:val="22"/>
+      <w:szCs w:val="18"/>
       <w:shd w:val="clear" w:color="auto" w:fill="F8F8F8"/>
     </w:rPr>
   </w:style>
@@ -1750,9 +1662,12 @@
     <w:rPr>
       <w:rFonts w:ascii="Consolas" w:hAnsi="Consolas"/>
       <w:b/>
+      <w:bCs w:val="0"/>
       <w:i/>
+      <w:iCs/>
       <w:color w:val="8F5902"/>
       <w:sz w:val="22"/>
+      <w:szCs w:val="18"/>
       <w:shd w:val="clear" w:color="auto" w:fill="F8F8F8"/>
     </w:rPr>
   </w:style>
@@ -1761,8 +1676,12 @@
     <w:basedOn w:val="VerbatimChar"/>
     <w:rPr>
       <w:rFonts w:ascii="Consolas" w:hAnsi="Consolas"/>
+      <w:b w:val="0"/>
+      <w:bCs w:val="0"/>
+      <w:iCs/>
       <w:color w:val="8F5902"/>
       <w:sz w:val="22"/>
+      <w:szCs w:val="18"/>
       <w:shd w:val="clear" w:color="auto" w:fill="F8F8F8"/>
     </w:rPr>
   </w:style>
@@ -1772,8 +1691,11 @@
     <w:rPr>
       <w:rFonts w:ascii="Consolas" w:hAnsi="Consolas"/>
       <w:b/>
+      <w:bCs w:val="0"/>
+      <w:iCs/>
       <w:color w:val="204A87"/>
       <w:sz w:val="22"/>
+      <w:szCs w:val="18"/>
       <w:shd w:val="clear" w:color="auto" w:fill="F8F8F8"/>
     </w:rPr>
   </w:style>
@@ -1782,8 +1704,12 @@
     <w:basedOn w:val="VerbatimChar"/>
     <w:rPr>
       <w:rFonts w:ascii="Consolas" w:hAnsi="Consolas"/>
+      <w:b w:val="0"/>
+      <w:bCs w:val="0"/>
+      <w:iCs/>
       <w:color w:val="000000"/>
       <w:sz w:val="22"/>
+      <w:szCs w:val="18"/>
       <w:shd w:val="clear" w:color="auto" w:fill="F8F8F8"/>
     </w:rPr>
   </w:style>
@@ -1793,8 +1719,11 @@
     <w:rPr>
       <w:rFonts w:ascii="Consolas" w:hAnsi="Consolas"/>
       <w:b/>
+      <w:bCs w:val="0"/>
+      <w:iCs/>
       <w:color w:val="204A87"/>
       <w:sz w:val="22"/>
+      <w:szCs w:val="18"/>
       <w:shd w:val="clear" w:color="auto" w:fill="F8F8F8"/>
     </w:rPr>
   </w:style>
@@ -1804,8 +1733,11 @@
     <w:rPr>
       <w:rFonts w:ascii="Consolas" w:hAnsi="Consolas"/>
       <w:b/>
+      <w:bCs w:val="0"/>
+      <w:iCs/>
       <w:color w:val="CE5C00"/>
       <w:sz w:val="22"/>
+      <w:szCs w:val="18"/>
       <w:shd w:val="clear" w:color="auto" w:fill="F8F8F8"/>
     </w:rPr>
   </w:style>
@@ -1814,7 +1746,11 @@
     <w:basedOn w:val="VerbatimChar"/>
     <w:rPr>
       <w:rFonts w:ascii="Consolas" w:hAnsi="Consolas"/>
-      <w:sz w:val="22"/>
+      <w:b w:val="0"/>
+      <w:bCs w:val="0"/>
+      <w:iCs/>
+      <w:sz w:val="22"/>
+      <w:szCs w:val="18"/>
       <w:shd w:val="clear" w:color="auto" w:fill="F8F8F8"/>
     </w:rPr>
   </w:style>
@@ -1823,7 +1759,11 @@
     <w:basedOn w:val="VerbatimChar"/>
     <w:rPr>
       <w:rFonts w:ascii="Consolas" w:hAnsi="Consolas"/>
-      <w:sz w:val="22"/>
+      <w:b w:val="0"/>
+      <w:bCs w:val="0"/>
+      <w:iCs/>
+      <w:sz w:val="22"/>
+      <w:szCs w:val="18"/>
       <w:shd w:val="clear" w:color="auto" w:fill="F8F8F8"/>
     </w:rPr>
   </w:style>
@@ -1832,9 +1772,13 @@
     <w:basedOn w:val="VerbatimChar"/>
     <w:rPr>
       <w:rFonts w:ascii="Consolas" w:hAnsi="Consolas"/>
+      <w:b w:val="0"/>
+      <w:bCs w:val="0"/>
       <w:i/>
+      <w:iCs/>
       <w:color w:val="8F5902"/>
       <w:sz w:val="22"/>
+      <w:szCs w:val="18"/>
       <w:shd w:val="clear" w:color="auto" w:fill="F8F8F8"/>
     </w:rPr>
   </w:style>
@@ -1843,8 +1787,12 @@
     <w:basedOn w:val="VerbatimChar"/>
     <w:rPr>
       <w:rFonts w:ascii="Consolas" w:hAnsi="Consolas"/>
+      <w:b w:val="0"/>
+      <w:bCs w:val="0"/>
+      <w:iCs/>
       <w:color w:val="204A87"/>
       <w:sz w:val="22"/>
+      <w:szCs w:val="18"/>
       <w:shd w:val="clear" w:color="auto" w:fill="F8F8F8"/>
     </w:rPr>
   </w:style>
@@ -1853,7 +1801,11 @@
     <w:basedOn w:val="VerbatimChar"/>
     <w:rPr>
       <w:rFonts w:ascii="Consolas" w:hAnsi="Consolas"/>
-      <w:sz w:val="22"/>
+      <w:b w:val="0"/>
+      <w:bCs w:val="0"/>
+      <w:iCs/>
+      <w:sz w:val="22"/>
+      <w:szCs w:val="18"/>
       <w:shd w:val="clear" w:color="auto" w:fill="F8F8F8"/>
     </w:rPr>
   </w:style>
@@ -1863,9 +1815,12 @@
     <w:rPr>
       <w:rFonts w:ascii="Consolas" w:hAnsi="Consolas"/>
       <w:b/>
+      <w:bCs w:val="0"/>
       <w:i/>
+      <w:iCs/>
       <w:color w:val="8F5902"/>
       <w:sz w:val="22"/>
+      <w:szCs w:val="18"/>
       <w:shd w:val="clear" w:color="auto" w:fill="F8F8F8"/>
     </w:rPr>
   </w:style>
@@ -1875,9 +1830,12 @@
     <w:rPr>
       <w:rFonts w:ascii="Consolas" w:hAnsi="Consolas"/>
       <w:b/>
+      <w:bCs w:val="0"/>
       <w:i/>
+      <w:iCs/>
       <w:color w:val="8F5902"/>
       <w:sz w:val="22"/>
+      <w:szCs w:val="18"/>
       <w:shd w:val="clear" w:color="auto" w:fill="F8F8F8"/>
     </w:rPr>
   </w:style>
@@ -1886,8 +1844,12 @@
     <w:basedOn w:val="VerbatimChar"/>
     <w:rPr>
       <w:rFonts w:ascii="Consolas" w:hAnsi="Consolas"/>
+      <w:b w:val="0"/>
+      <w:bCs w:val="0"/>
+      <w:iCs/>
       <w:color w:val="EF2929"/>
       <w:sz w:val="22"/>
+      <w:szCs w:val="18"/>
       <w:shd w:val="clear" w:color="auto" w:fill="F8F8F8"/>
     </w:rPr>
   </w:style>
@@ -1897,8 +1859,11 @@
     <w:rPr>
       <w:rFonts w:ascii="Consolas" w:hAnsi="Consolas"/>
       <w:b/>
+      <w:bCs w:val="0"/>
+      <w:iCs/>
       <w:color w:val="A40000"/>
       <w:sz w:val="22"/>
+      <w:szCs w:val="18"/>
       <w:shd w:val="clear" w:color="auto" w:fill="F8F8F8"/>
     </w:rPr>
   </w:style>
@@ -1907,7 +1872,11 @@
     <w:basedOn w:val="VerbatimChar"/>
     <w:rPr>
       <w:rFonts w:ascii="Consolas" w:hAnsi="Consolas"/>
-      <w:sz w:val="22"/>
+      <w:b w:val="0"/>
+      <w:bCs w:val="0"/>
+      <w:iCs/>
+      <w:sz w:val="22"/>
+      <w:szCs w:val="18"/>
       <w:shd w:val="clear" w:color="auto" w:fill="F8F8F8"/>
     </w:rPr>
   </w:style>

</xml_diff>

<commit_message>
add pictures to rear disk
</commit_message>
<xml_diff>
--- a/FRA-report-output.docx
+++ b/FRA-report-output.docx
@@ -2,11 +2,6 @@
 <file path=word/document.xml><?xml version="1.0" encoding="utf-8"?>
 <w:document xmlns:wpc="http://schemas.microsoft.com/office/word/2010/wordprocessingCanvas" xmlns:cx="http://schemas.microsoft.com/office/drawing/2014/chartex" xmlns:cx1="http://schemas.microsoft.com/office/drawing/2015/9/8/chartex" xmlns:cx2="http://schemas.microsoft.com/office/drawing/2015/10/21/chartex" xmlns:cx3="http://schemas.microsoft.com/office/drawing/2016/5/9/chartex" xmlns:cx4="http://schemas.microsoft.com/office/drawing/2016/5/10/chartex" xmlns:cx5="http://schemas.microsoft.com/office/drawing/2016/5/11/chartex" xmlns:cx6="http://schemas.microsoft.com/office/drawing/2016/5/12/chartex" xmlns:cx7="http://schemas.microsoft.com/office/drawing/2016/5/13/chartex" xmlns:cx8="http://schemas.microsoft.com/office/drawing/2016/5/14/chartex" xmlns:mc="http://schemas.openxmlformats.org/markup-compatibility/2006" xmlns:aink="http://schemas.microsoft.com/office/drawing/2016/ink" xmlns:am3d="http://schemas.microsoft.com/office/drawing/2017/model3d" xmlns:o="urn:schemas-microsoft-com:office:office" xmlns:oel="http://schemas.microsoft.com/office/2019/extlst" xmlns:r="http://schemas.openxmlformats.org/officeDocument/2006/relationships" xmlns:m="http://schemas.openxmlformats.org/officeDocument/2006/math" xmlns:v="urn:schemas-microsoft-com:vml" xmlns:wp14="http://schemas.microsoft.com/office/word/2010/wordprocessingDrawing" xmlns:wp="http://schemas.openxmlformats.org/drawingml/2006/wordprocessingDrawing" xmlns:w10="urn:schemas-microsoft-com:office:word" xmlns:w="http://schemas.openxmlformats.org/wordprocessingml/2006/main" xmlns:w14="http://schemas.microsoft.com/office/word/2010/wordml" xmlns:w15="http://schemas.microsoft.com/office/word/2012/wordml" xmlns:w16cex="http://schemas.microsoft.com/office/word/2018/wordml/cex" xmlns:w16cid="http://schemas.microsoft.com/office/word/2016/wordml/cid" xmlns:w16="http://schemas.microsoft.com/office/word/2018/wordml" xmlns:w16sdtdh="http://schemas.microsoft.com/office/word/2020/wordml/sdtdatahash" xmlns:w16se="http://schemas.microsoft.com/office/word/2015/wordml/symex" xmlns:wpg="http://schemas.microsoft.com/office/word/2010/wordprocessingGroup" xmlns:wpi="http://schemas.microsoft.com/office/word/2010/wordprocessingInk" xmlns:wne="http://schemas.microsoft.com/office/word/2006/wordml" xmlns:wps="http://schemas.microsoft.com/office/word/2010/wordprocessingShape" mc:Ignorable="w14 w15 w16se w16cid w16 w16cex w16sdtdh wp14">
   <w:body>
-    <w:p>
-      <w:pPr>
-        <w:pStyle w:val="Caption"/>
-      </w:pPr>
-    </w:p>
     <w:p>
       <w:pPr>
         <w:pStyle w:val="BodyText2"/>
@@ -200,7 +195,615 @@
       </w:pPr>
     </w:p>
     <w:altChunk r:id="rId14"/>
+    <w:p>
+      <w:pPr>
+        <w:pStyle w:val="Normal"/>
+      </w:pPr>
+      <w:r>
+        <w:t xml:space="preserve">At the time of the crash, </w:t>
+      </w:r>
+    </w:p>
+    <w:p>
+      <w:pPr>
+        <w:pStyle w:val="Normal"/>
+      </w:pPr>
+    </w:p>
+    <w:p>
+      <w:pPr>
+        <w:pStyle w:val="Normal"/>
+      </w:pPr>
+    </w:p>
     <w:altChunk r:id="rId15"/>
+    <w:p>
+      <w:pPr>
+        <w:pStyle w:val="Normal"/>
+      </w:pPr>
+    </w:p>
+    <w:p>
+      <w:pPr>
+        <w:pStyle w:val="Normal"/>
+      </w:pPr>
+      <w:r>
+        <w:t xml:space="preserve">The rear impact would have resulted in Ms. and Mr. Pl1LastName and Mx. Ugly Last Name’s torsos and heads initially being thrown rearwards into the seatback at around 5-6 mph, and then rebounding forward into the restraining seat belt and toward the steering wheel. Ms. and Mr. Pl1LastName and Mx. Ugly Last Name would have sustained substantial complex loads on their spines in the collision, loads that include compression, rotation, and shear all occurring at the same time and to varying degrees in less time than it takes to blink an eye (around 250 msecs). The load on their left shoulders, when they were restrained by the shoulder belt, would have likely exceeded several hundred lbs. The peak cervical, thoracic, and lumbar spinal disk loads could have ranged from 150 to 400 or more lbs., respectively, more than sufficient to cause a wide range of musculoligamentous and skeletal injuries.</w:t>
+      </w:r>
+    </w:p>
+    <w:p>
+      <w:pPr>
+        <w:pStyle w:val="Normal"/>
+      </w:pPr>
+    </w:p>
+    <w:p>
+      <w:pPr>
+        <w:pStyle w:val="Normal"/>
+      </w:pPr>
+      <w:r>
+        <w:t xml:space="preserve">While a 5-6 mph rear impact collision may not sound like a very significant event, such collisions can result in surprisingly violent occupant movement. This concept is more easily understood from a series of video still shots, reproduced below, from a rear impact collision crash test conducted at 5.2 mph delta V (the same as estimated for the subject crash), and resulting in no vehicle damage. The occupant depicted in the test sustained a measured 12.5 g of peak head acceleration:</w:t>
+      </w:r>
+    </w:p>
+    <w:p>
+      <w:pPr>
+        <w:pStyle w:val="Normal"/>
+      </w:pPr>
+    </w:p>
+    <w:p>
+      <w:pPr>
+        <w:pStyle w:val="Subtitle"/>
+      </w:pPr>
+      <w:r>
+        <w:rPr/>
+        <w:drawing>
+          <wp:inline distT="0" distB="0" distL="0" distR="0">
+            <wp:extent cx="3840480" cy="2743200"/>
+            <wp:docPr id="1" name="" descr=""/>
+            <wp:cNvGraphicFramePr>
+              <a:graphicFrameLocks xmlns:a="http://schemas.openxmlformats.org/drawingml/2006/main" noChangeAspect="1"/>
+            </wp:cNvGraphicFramePr>
+            <a:graphic xmlns:a="http://schemas.openxmlformats.org/drawingml/2006/main">
+              <a:graphicData uri="http://schemas.openxmlformats.org/drawingml/2006/picture">
+                <pic:pic xmlns:pic="http://schemas.openxmlformats.org/drawingml/2006/picture">
+                  <pic:nvPicPr>
+                    <pic:cNvPr id="2" name=""/>
+                    <pic:cNvPicPr>
+                      <a:picLocks noChangeAspect="1" noChangeArrowheads="1"/>
+                    </pic:cNvPicPr>
+                  </pic:nvPicPr>
+                  <pic:blipFill>
+                    <a:blip cstate="print" r:embed="rId16"/>
+                    <a:stretch>
+                      <a:fillRect/>
+                    </a:stretch>
+                  </pic:blipFill>
+                  <pic:spPr bwMode="auto">
+                    <a:xfrm>
+                      <a:off x="0" y="0"/>
+                      <a:ext cx="53340" cy="38100"/>
+                    </a:xfrm>
+                    <a:prstGeom prst="rect">
+                      <a:avLst/>
+                    </a:prstGeom>
+                    <a:noFill/>
+                  </pic:spPr>
+                </pic:pic>
+              </a:graphicData>
+            </a:graphic>
+          </wp:inline>
+        </w:drawing>
+      </w:r>
+    </w:p>
+    <w:p>
+      <w:pPr>
+        <w:pStyle w:stlname="caption" w:val="Caption"/>
+      </w:pPr>
+      <w:r>
+        <w:t xml:space="preserve">Time = 0 msec: Occupant in neutral position at time of impact. Note the distance between the knee and the front of the seat.</w:t>
+      </w:r>
+    </w:p>
+    <w:p>
+      <w:pPr>
+        <w:pStyle w:val="Subtitle"/>
+      </w:pPr>
+    </w:p>
+    <w:p>
+      <w:pPr>
+        <w:pStyle w:val="Subtitle"/>
+      </w:pPr>
+      <w:r>
+        <w:rPr/>
+        <w:drawing>
+          <wp:inline distT="0" distB="0" distL="0" distR="0">
+            <wp:extent cx="3840480" cy="2743200"/>
+            <wp:docPr id="3" name="" descr=""/>
+            <wp:cNvGraphicFramePr>
+              <a:graphicFrameLocks xmlns:a="http://schemas.openxmlformats.org/drawingml/2006/main" noChangeAspect="1"/>
+            </wp:cNvGraphicFramePr>
+            <a:graphic xmlns:a="http://schemas.openxmlformats.org/drawingml/2006/main">
+              <a:graphicData uri="http://schemas.openxmlformats.org/drawingml/2006/picture">
+                <pic:pic xmlns:pic="http://schemas.openxmlformats.org/drawingml/2006/picture">
+                  <pic:nvPicPr>
+                    <pic:cNvPr id="4" name=""/>
+                    <pic:cNvPicPr>
+                      <a:picLocks noChangeAspect="1" noChangeArrowheads="1"/>
+                    </pic:cNvPicPr>
+                  </pic:nvPicPr>
+                  <pic:blipFill>
+                    <a:blip cstate="print" r:embed="rId17"/>
+                    <a:stretch>
+                      <a:fillRect/>
+                    </a:stretch>
+                  </pic:blipFill>
+                  <pic:spPr bwMode="auto">
+                    <a:xfrm>
+                      <a:off x="0" y="0"/>
+                      <a:ext cx="53340" cy="38100"/>
+                    </a:xfrm>
+                    <a:prstGeom prst="rect">
+                      <a:avLst/>
+                    </a:prstGeom>
+                    <a:noFill/>
+                  </pic:spPr>
+                </pic:pic>
+              </a:graphicData>
+            </a:graphic>
+          </wp:inline>
+        </w:drawing>
+      </w:r>
+    </w:p>
+    <w:p>
+      <w:pPr>
+        <w:pStyle w:stlname="caption" w:val="Caption"/>
+      </w:pPr>
+      <w:r>
+        <w:t xml:space="preserve">Time = 175 msec: The occupant’s torso completely compresses the seatback and the head and neck are at maximum extension. The hand comes off the steering wheel and the distance between the knee and the front of the seat now increases, as the hips begin to rebound forward ahead of the torso and head, indicating shear forces in the low back.</w:t>
+      </w:r>
+    </w:p>
+    <w:p>
+      <w:pPr>
+        <w:pStyle w:val="Subtitle"/>
+      </w:pPr>
+    </w:p>
+    <w:p>
+      <w:pPr>
+        <w:pStyle w:val="Subtitle"/>
+      </w:pPr>
+      <w:r>
+        <w:rPr/>
+        <w:drawing>
+          <wp:inline distT="0" distB="0" distL="0" distR="0">
+            <wp:extent cx="3840480" cy="2743200"/>
+            <wp:docPr id="5" name="" descr=""/>
+            <wp:cNvGraphicFramePr>
+              <a:graphicFrameLocks xmlns:a="http://schemas.openxmlformats.org/drawingml/2006/main" noChangeAspect="1"/>
+            </wp:cNvGraphicFramePr>
+            <a:graphic xmlns:a="http://schemas.openxmlformats.org/drawingml/2006/main">
+              <a:graphicData uri="http://schemas.openxmlformats.org/drawingml/2006/picture">
+                <pic:pic xmlns:pic="http://schemas.openxmlformats.org/drawingml/2006/picture">
+                  <pic:nvPicPr>
+                    <pic:cNvPr id="6" name=""/>
+                    <pic:cNvPicPr>
+                      <a:picLocks noChangeAspect="1" noChangeArrowheads="1"/>
+                    </pic:cNvPicPr>
+                  </pic:nvPicPr>
+                  <pic:blipFill>
+                    <a:blip cstate="print" r:embed="rId18"/>
+                    <a:stretch>
+                      <a:fillRect/>
+                    </a:stretch>
+                  </pic:blipFill>
+                  <pic:spPr bwMode="auto">
+                    <a:xfrm>
+                      <a:off x="0" y="0"/>
+                      <a:ext cx="53340" cy="38100"/>
+                    </a:xfrm>
+                    <a:prstGeom prst="rect">
+                      <a:avLst/>
+                    </a:prstGeom>
+                    <a:noFill/>
+                  </pic:spPr>
+                </pic:pic>
+              </a:graphicData>
+            </a:graphic>
+          </wp:inline>
+        </w:drawing>
+      </w:r>
+    </w:p>
+    <w:p>
+      <w:pPr>
+        <w:pStyle w:stlname="caption" w:val="Caption"/>
+      </w:pPr>
+      <w:r>
+        <w:t xml:space="preserve">Time = 200 msec: The occupant’s torso and head begin to rebound off of the compressed seatback. His right hand strikes the steering wheel and his knees move toward the dashboard.</w:t>
+      </w:r>
+    </w:p>
+    <w:p>
+      <w:pPr>
+        <w:pStyle w:val="Subtitle"/>
+      </w:pPr>
+    </w:p>
+    <w:p>
+      <w:pPr>
+        <w:pStyle w:val="Subtitle"/>
+      </w:pPr>
+      <w:r>
+        <w:rPr/>
+        <w:drawing>
+          <wp:inline distT="0" distB="0" distL="0" distR="0">
+            <wp:extent cx="3840480" cy="2743200"/>
+            <wp:docPr id="7" name="" descr=""/>
+            <wp:cNvGraphicFramePr>
+              <a:graphicFrameLocks xmlns:a="http://schemas.openxmlformats.org/drawingml/2006/main" noChangeAspect="1"/>
+            </wp:cNvGraphicFramePr>
+            <a:graphic xmlns:a="http://schemas.openxmlformats.org/drawingml/2006/main">
+              <a:graphicData uri="http://schemas.openxmlformats.org/drawingml/2006/picture">
+                <pic:pic xmlns:pic="http://schemas.openxmlformats.org/drawingml/2006/picture">
+                  <pic:nvPicPr>
+                    <pic:cNvPr id="8" name=""/>
+                    <pic:cNvPicPr>
+                      <a:picLocks noChangeAspect="1" noChangeArrowheads="1"/>
+                    </pic:cNvPicPr>
+                  </pic:nvPicPr>
+                  <pic:blipFill>
+                    <a:blip cstate="print" r:embed="rId19"/>
+                    <a:stretch>
+                      <a:fillRect/>
+                    </a:stretch>
+                  </pic:blipFill>
+                  <pic:spPr bwMode="auto">
+                    <a:xfrm>
+                      <a:off x="0" y="0"/>
+                      <a:ext cx="53340" cy="38100"/>
+                    </a:xfrm>
+                    <a:prstGeom prst="rect">
+                      <a:avLst/>
+                    </a:prstGeom>
+                    <a:noFill/>
+                  </pic:spPr>
+                </pic:pic>
+              </a:graphicData>
+            </a:graphic>
+          </wp:inline>
+        </w:drawing>
+      </w:r>
+    </w:p>
+    <w:p>
+      <w:pPr>
+        <w:pStyle w:stlname="caption" w:val="Caption"/>
+      </w:pPr>
+      <w:r>
+        <w:t xml:space="preserve">Time = 250 msec: The occupant is projected forward past his pre-crash position in the vehicle and loads the now locked shoulder belt with his left shoulder.</w:t>
+      </w:r>
+    </w:p>
+    <w:p>
+      <w:pPr>
+        <w:pStyle w:val="Subtitle"/>
+      </w:pPr>
+    </w:p>
+    <w:p>
+      <w:pPr>
+        <w:pStyle w:val="Normal"/>
+      </w:pPr>
+      <w:r>
+        <w:t xml:space="preserve">The stills were part of a peer-reviewed research publication that I co-authored, which I will make available for demonstrative purposes upon request.</w:t>
+      </w:r>
+      <w:r>
+        <w:rPr>
+          <w:rFonts/>
+          <w:vertAlign w:val="superscript"/>
+        </w:rPr>
+        <w:footnoteReference w:id="1"/>
+      </w:r>
+      <w:r>
+        <w:rPr>
+          <w:rFonts/>
+          <w:vertAlign w:val="superscript"/>
+        </w:rPr>
+        <w:t xml:space="preserve">,</w:t>
+      </w:r>
+      <w:r>
+        <w:rPr>
+          <w:rFonts/>
+          <w:vertAlign w:val="superscript"/>
+        </w:rPr>
+        <w:footnoteReference w:id="2"/>
+      </w:r>
+    </w:p>
+    <w:p>
+      <w:pPr>
+        <w:pStyle w:val="Normal"/>
+      </w:pPr>
+    </w:p>
+    <w:p>
+      <w:pPr>
+        <w:pStyle w:val="Normal"/>
+      </w:pPr>
+      <w:r>
+        <w:t xml:space="preserve">The crash testing and epidemiologic literature provides good information regarding the forces associated with a 5-6 mph rear impact delta V crash, which can be quite substantial. A recently published analysis of the world literature on the topic demonstrated the distribution of body accelerations and injury risks illustrated in the charts below:</w:t>
+      </w:r>
+    </w:p>
+    <w:p>
+      <w:pPr>
+        <w:pStyle w:val="Subtitle"/>
+      </w:pPr>
+    </w:p>
+    <w:p>
+      <w:pPr>
+        <w:pStyle w:val="Subtitle"/>
+      </w:pPr>
+      <w:r>
+        <w:rPr/>
+        <w:drawing>
+          <wp:inline distT="0" distB="0" distL="0" distR="0">
+            <wp:extent cx="3840480" cy="3108960"/>
+            <wp:docPr id="9" name="" descr=""/>
+            <wp:cNvGraphicFramePr>
+              <a:graphicFrameLocks xmlns:a="http://schemas.openxmlformats.org/drawingml/2006/main" noChangeAspect="1"/>
+            </wp:cNvGraphicFramePr>
+            <a:graphic xmlns:a="http://schemas.openxmlformats.org/drawingml/2006/main">
+              <a:graphicData uri="http://schemas.openxmlformats.org/drawingml/2006/picture">
+                <pic:pic xmlns:pic="http://schemas.openxmlformats.org/drawingml/2006/picture">
+                  <pic:nvPicPr>
+                    <pic:cNvPr id="10" name=""/>
+                    <pic:cNvPicPr>
+                      <a:picLocks noChangeAspect="1" noChangeArrowheads="1"/>
+                    </pic:cNvPicPr>
+                  </pic:nvPicPr>
+                  <pic:blipFill>
+                    <a:blip cstate="print" r:embed="rId20"/>
+                    <a:stretch>
+                      <a:fillRect/>
+                    </a:stretch>
+                  </pic:blipFill>
+                  <pic:spPr bwMode="auto">
+                    <a:xfrm>
+                      <a:off x="0" y="0"/>
+                      <a:ext cx="53340" cy="43180"/>
+                    </a:xfrm>
+                    <a:prstGeom prst="rect">
+                      <a:avLst/>
+                    </a:prstGeom>
+                    <a:noFill/>
+                  </pic:spPr>
+                </pic:pic>
+              </a:graphicData>
+            </a:graphic>
+          </wp:inline>
+        </w:drawing>
+      </w:r>
+    </w:p>
+    <w:p>
+      <w:pPr>
+        <w:pStyle w:stlname="caption" w:val="Caption"/>
+      </w:pPr>
+      <w:r>
+        <w:t xml:space="preserve">Chart showing the relationship between a 5-6 mph delta V rear impact and peak head acceleration measured in 126 volunteers. The red band shows the magnitude of the crash Ms. and Mr. Pl1LastName and Mx. Ugly Last Name was exposed to. As demonstrated in the chart, peak head accelerations can exceed 17g (17 times the forces of gravity). Note: 5-6 mph is approximately equal to 8 to 10 km/h on the chart.</w:t>
+      </w:r>
+    </w:p>
+    <w:p>
+      <w:pPr>
+        <w:pStyle w:val="Subtitle"/>
+      </w:pPr>
+    </w:p>
+    <w:p>
+      <w:pPr>
+        <w:pStyle w:val="Subtitle"/>
+      </w:pPr>
+      <w:r>
+        <w:rPr/>
+        <w:drawing>
+          <wp:inline distT="0" distB="0" distL="0" distR="0">
+            <wp:extent cx="3840480" cy="3108960"/>
+            <wp:docPr id="11" name="" descr=""/>
+            <wp:cNvGraphicFramePr>
+              <a:graphicFrameLocks xmlns:a="http://schemas.openxmlformats.org/drawingml/2006/main" noChangeAspect="1"/>
+            </wp:cNvGraphicFramePr>
+            <a:graphic xmlns:a="http://schemas.openxmlformats.org/drawingml/2006/main">
+              <a:graphicData uri="http://schemas.openxmlformats.org/drawingml/2006/picture">
+                <pic:pic xmlns:pic="http://schemas.openxmlformats.org/drawingml/2006/picture">
+                  <pic:nvPicPr>
+                    <pic:cNvPr id="12" name=""/>
+                    <pic:cNvPicPr>
+                      <a:picLocks noChangeAspect="1" noChangeArrowheads="1"/>
+                    </pic:cNvPicPr>
+                  </pic:nvPicPr>
+                  <pic:blipFill>
+                    <a:blip cstate="print" r:embed="rId21"/>
+                    <a:stretch>
+                      <a:fillRect/>
+                    </a:stretch>
+                  </pic:blipFill>
+                  <pic:spPr bwMode="auto">
+                    <a:xfrm>
+                      <a:off x="0" y="0"/>
+                      <a:ext cx="53340" cy="43180"/>
+                    </a:xfrm>
+                    <a:prstGeom prst="rect">
+                      <a:avLst/>
+                    </a:prstGeom>
+                    <a:noFill/>
+                  </pic:spPr>
+                </pic:pic>
+              </a:graphicData>
+            </a:graphic>
+          </wp:inline>
+        </w:drawing>
+      </w:r>
+    </w:p>
+    <w:p>
+      <w:pPr>
+        <w:pStyle w:stlname="caption" w:val="Caption"/>
+      </w:pPr>
+      <w:r>
+        <w:t xml:space="preserve">Chart showing the relationship between a 5-6 mph delta V rear impact and peak low back acceleration measured in 39 volunteers. The red band shows the magnitude of the crash Ms. and Mr. Pl1LastName and Mx. Ugly Last Name was exposed to. As demonstrated in the chart, peak low back accelerations can exceed 7g (7 times the forces of gravity). Note: 5-6 mph is approximately equal to 8 to 10 km/h on the chart.</w:t>
+      </w:r>
+    </w:p>
+    <w:p>
+      <w:pPr>
+        <w:pStyle w:val="Subtitle"/>
+      </w:pPr>
+    </w:p>
+    <w:p>
+      <w:pPr>
+        <w:pStyle w:val="Subtitle"/>
+      </w:pPr>
+      <w:r>
+        <w:rPr/>
+        <w:drawing>
+          <wp:inline distT="0" distB="0" distL="0" distR="0">
+            <wp:extent cx="3840480" cy="3108960"/>
+            <wp:docPr id="13" name="" descr=""/>
+            <wp:cNvGraphicFramePr>
+              <a:graphicFrameLocks xmlns:a="http://schemas.openxmlformats.org/drawingml/2006/main" noChangeAspect="1"/>
+            </wp:cNvGraphicFramePr>
+            <a:graphic xmlns:a="http://schemas.openxmlformats.org/drawingml/2006/main">
+              <a:graphicData uri="http://schemas.openxmlformats.org/drawingml/2006/picture">
+                <pic:pic xmlns:pic="http://schemas.openxmlformats.org/drawingml/2006/picture">
+                  <pic:nvPicPr>
+                    <pic:cNvPr id="14" name=""/>
+                    <pic:cNvPicPr>
+                      <a:picLocks noChangeAspect="1" noChangeArrowheads="1"/>
+                    </pic:cNvPicPr>
+                  </pic:nvPicPr>
+                  <pic:blipFill>
+                    <a:blip cstate="print" r:embed="rId22"/>
+                    <a:stretch>
+                      <a:fillRect/>
+                    </a:stretch>
+                  </pic:blipFill>
+                  <pic:spPr bwMode="auto">
+                    <a:xfrm>
+                      <a:off x="0" y="0"/>
+                      <a:ext cx="53340" cy="43180"/>
+                    </a:xfrm>
+                    <a:prstGeom prst="rect">
+                      <a:avLst/>
+                    </a:prstGeom>
+                    <a:noFill/>
+                  </pic:spPr>
+                </pic:pic>
+              </a:graphicData>
+            </a:graphic>
+          </wp:inline>
+        </w:drawing>
+      </w:r>
+    </w:p>
+    <w:p>
+      <w:pPr>
+        <w:pStyle w:stlname="caption" w:val="Caption"/>
+      </w:pPr>
+      <w:r>
+        <w:t xml:space="preserve">Chart showing the relationship between a 5-6 mph delta V rear impact and cervical disk injury risk observed in 113 people exposed to real-world crashes. The red band shows the magnitude of the crash Ms. and Mr. Pl1LastName and Mx. Ugly Last Name was exposed to. As demonstrated in the chart, the risk of a cervical disk injury ranges from 2.5 to 3.2% or around 1 in 31 to 1 in 40. Note: 5-6 mph is approximately equal to 8 to 10 km/h on the chart.</w:t>
+      </w:r>
+    </w:p>
+    <w:p>
+      <w:pPr>
+        <w:pStyle w:val="Normal"/>
+      </w:pPr>
+    </w:p>
+    <w:p>
+      <w:pPr>
+        <w:pStyle w:val="Normal"/>
+      </w:pPr>
+      <w:r>
+        <w:t xml:space="preserve">The types of shoulder and spinal injuries that Ms. and Mr. Pl1LastName and Mx. Ugly Last Name was diagnosed with (a SLAP lesion and cervical and thoracic disk derangements) are consistent with the injury mechanism of the crash. The sheer forces exerted on Ms. and Mr. Pl1LastName and Mx. Ugly Last Name’s left shoulder by the shoulder belt (or possibly transmitted by transferred forces through Ms. and Mr. Pl1LastName and Mx. Ugly Last Name’s grip on the steering wheel), would have had the potential to cause the SLAP lesion diagnosed by Dr. Doctor. This is one of the reasons that the American Academy of Orthopedic Surgeons lists traffic crashes prominently as one of the causes of SLAP lesions, along with falls, sports involving overhead movement, and dislocations.  The risk of SLAP lesions is closely associated with age, and men in Ms. and Mr. Pl1LastName and Mx. Ugly Last Name’s age group are at nearly 3 times the risk of the injury as men in their 20’s, regardless of activity.  This is due to the normal wear and tear-related degenerative changes that occur in the shoulder over time, which has the tendency to make the shoulder more susceptible to injury in the event of a sudden traumatic load. There is no lower threshold of crash force for causing a SLAP lesion; any force that could cause a strain could also potentially cause a SLAP lesion, as the same structures are loaded regardless of the diagnosis. A study of rear impact crashes with an average delta V of 4 mph reported that around 1 in 10 subjects had persisting symptoms and diagnosis of shoulder injury at 5 or more weeks post-crash.</w:t>
+      </w:r>
+    </w:p>
+    <w:p>
+      <w:pPr>
+        <w:pStyle w:val="Normal"/>
+      </w:pPr>
+    </w:p>
+    <w:p>
+      <w:pPr>
+        <w:pStyle w:val="Normal"/>
+      </w:pPr>
+      <w:r>
+        <w:t xml:space="preserve">The types of spinal injuries that Ms. and Mr. Pl1LastName and Mx. Ugly Last Name was diagnosed with (primarily symptomatic disk derangements in the neck and middle back) are highly consistent with the injury mechanism of the crash as well. Traumatic loading of the spine that results in axial (up and down) compression, particularly in combination with the other load types occurring with the subject collision, has the potential to damage the peripheral disk annulus, which surrounds and holds in the disk nucleus. Women in their early 3rd decade like Ms. and Mr. Pl1LastName and Mx. Ugly Last Name typically have asymptomatic age-related degenerative changes of the disks of the spine, a factor that increases the risk of injury in the event of the crash like the subject rear impact. </w:t>
+      </w:r>
+    </w:p>
+    <w:p>
+      <w:pPr>
+        <w:pStyle w:val="Normal"/>
+      </w:pPr>
+    </w:p>
+    <w:p>
+      <w:pPr>
+        <w:pStyle w:val="Normal"/>
+      </w:pPr>
+      <w:r>
+        <w:t xml:space="preserve">Although the subject crash was no mere "bumper tap", traumatic spinal disk injuries do not require excessive levels of force. Traumatic disk injuries have been described in the peer-reviewed literature as resulting from low to moderate force events, including minimal or no damage traffic crashes, roller coaster rides, and even more mild forces such as sneezing.</w:t>
+      </w:r>
+      <w:r>
+        <w:rPr>
+          <w:rFonts/>
+          <w:vertAlign w:val="superscript"/>
+        </w:rPr>
+        <w:footnoteReference w:id="3"/>
+      </w:r>
+      <w:r>
+        <w:rPr>
+          <w:rFonts/>
+          <w:vertAlign w:val="superscript"/>
+        </w:rPr>
+        <w:t xml:space="preserve">-</w:t>
+      </w:r>
+      <w:r>
+        <w:rPr>
+          <w:rFonts/>
+          <w:vertAlign w:val="superscript"/>
+        </w:rPr>
+        <w:footnoteReference w:id="4"/>
+      </w:r>
+      <w:r>
+        <w:rPr>
+          <w:rFonts/>
+          <w:vertAlign w:val="superscript"/>
+        </w:rPr>
+        <w:footnoteReference w:id="5"/>
+      </w:r>
+      <w:r>
+        <w:rPr>
+          <w:rFonts/>
+          <w:vertAlign w:val="superscript"/>
+        </w:rPr>
+        <w:footnoteReference w:id="6"/>
+      </w:r>
+      <w:r>
+        <w:rPr>
+          <w:rFonts/>
+          <w:vertAlign w:val="superscript"/>
+        </w:rPr>
+        <w:footnoteReference w:id="7"/>
+      </w:r>
+      <w:r>
+        <w:rPr>
+          <w:rFonts/>
+          <w:vertAlign w:val="superscript"/>
+        </w:rPr>
+        <w:footnoteReference w:id="8"/>
+      </w:r>
+      <w:r>
+        <w:rPr>
+          <w:rFonts/>
+          <w:vertAlign w:val="superscript"/>
+        </w:rPr>
+        <w:footnoteReference w:id="9"/>
+      </w:r>
+      <w:r>
+        <w:t xml:space="preserve"> It is accurate to state that there is no established or generally accepted lower force threshold at which it can be said that an acute intervertebral disk injury in any part of the spine cannot occur.</w:t>
+      </w:r>
+    </w:p>
+    <w:p>
+      <w:pPr>
+        <w:pStyle w:val="Normal"/>
+      </w:pPr>
+    </w:p>
+    <w:p>
+      <w:pPr>
+        <w:pStyle w:val="Normal"/>
+      </w:pPr>
+      <w:r>
+        <w:t xml:space="preserve">Based on the preceding discussion there was ample and biomechanically appropriate force exerted on Ms. and Mr. Pl1LastName and Mx. Ugly Last Name’s body in the subject collision to have caused their medically documented injuries, and associated need for evaluation and treatment, including their left shoulder SLAP repair surgery, etc.</w:t>
+      </w:r>
+    </w:p>
     <w:sectPr>
       <w:headerReference w:type="default" r:id="rId8"/>
       <w:footerReference w:type="default" r:id="rId9"/>
@@ -296,6 +899,240 @@
     <w:p>
       <w:r>
         <w:continuationSeparator/>
+      </w:r>
+    </w:p>
+  </w:footnote>
+  <w:footnote w:id="1">
+    <w:p>
+      <w:pPr>
+        <w:pStyle w:val="Compact"/>
+        <w:jc w:val="left"/>
+        <w:pBdr>
+          <w:bottom w:val="none" w:sz="0" w:space="0" w:color="000000"/>
+          <w:top w:val="none" w:sz="0" w:space="0" w:color="000000"/>
+          <w:left w:val="none" w:sz="0" w:space="0" w:color="000000"/>
+          <w:right w:val="none" w:sz="0" w:space="0" w:color="000000"/>
+        </w:pBdr>
+        <w:spacing w:after="0" w:before="0" w:line="240"/>
+        <w:ind w:left="0" w:right="0" w:firstLine="0" w:firstLineChars="0"/>
+      </w:pPr>
+      <w:r>
+        <w:rPr>
+          <w:rFonts/>
+          <w:vertAlign w:val="superscript"/>
+        </w:rPr>
+        <w:footnoteRef/>
+      </w:r>
+      <w:r>
+        <w:t xml:space="preserve">Croft AC, Haneline MT, Freeman MD. Low speed frontal crashes and low speed rear crashes: is there a differential risk for injury? Annu Proc Assoc Adv Automot Med. 2002;46:79-91.</w:t>
+      </w:r>
+    </w:p>
+  </w:footnote>
+  <w:footnote w:id="2">
+    <w:p>
+      <w:pPr>
+        <w:pStyle w:val="Compact"/>
+        <w:jc w:val="left"/>
+        <w:pBdr>
+          <w:bottom w:val="none" w:sz="0" w:space="0" w:color="000000"/>
+          <w:top w:val="none" w:sz="0" w:space="0" w:color="000000"/>
+          <w:left w:val="none" w:sz="0" w:space="0" w:color="000000"/>
+          <w:right w:val="none" w:sz="0" w:space="0" w:color="000000"/>
+        </w:pBdr>
+        <w:spacing w:after="0" w:before="0" w:line="240"/>
+        <w:ind w:left="0" w:right="0" w:firstLine="0" w:firstLineChars="0"/>
+      </w:pPr>
+      <w:r>
+        <w:rPr>
+          <w:rFonts/>
+          <w:vertAlign w:val="superscript"/>
+        </w:rPr>
+        <w:footnoteRef/>
+      </w:r>
+      <w:r>
+        <w:t xml:space="preserve">Croft AC, Herring P, Freeman MD, Haneline MT: The neck injury criterion (NIC): future considerations. Accid Anal Prev 2002;34(2):247-55</w:t>
+      </w:r>
+    </w:p>
+  </w:footnote>
+  <w:footnote w:id="3">
+    <w:p>
+      <w:pPr>
+        <w:pStyle w:val="Compact"/>
+        <w:jc w:val="left"/>
+        <w:pBdr>
+          <w:bottom w:val="none" w:sz="0" w:space="0" w:color="000000"/>
+          <w:top w:val="none" w:sz="0" w:space="0" w:color="000000"/>
+          <w:left w:val="none" w:sz="0" w:space="0" w:color="000000"/>
+          <w:right w:val="none" w:sz="0" w:space="0" w:color="000000"/>
+        </w:pBdr>
+        <w:spacing w:after="0" w:before="0" w:line="240"/>
+        <w:ind w:left="0" w:right="0" w:firstLine="0" w:firstLineChars="0"/>
+      </w:pPr>
+      <w:r>
+        <w:rPr>
+          <w:rFonts/>
+          <w:vertAlign w:val="superscript"/>
+        </w:rPr>
+        <w:footnoteRef/>
+      </w:r>
+      <w:r>
+        <w:t xml:space="preserve">Giuliano et al. The use of flexion and extension MR in the evaluation of cervical spine trauma: initial experience in 100 trauma patients compared with 100 normal subjects. Emerg Radiol. 2002;9(5):249-53.</w:t>
+      </w:r>
+    </w:p>
+  </w:footnote>
+  <w:footnote w:id="4">
+    <w:p>
+      <w:pPr>
+        <w:pStyle w:val="Compact"/>
+        <w:jc w:val="left"/>
+        <w:pBdr>
+          <w:bottom w:val="none" w:sz="0" w:space="0" w:color="000000"/>
+          <w:top w:val="none" w:sz="0" w:space="0" w:color="000000"/>
+          <w:left w:val="none" w:sz="0" w:space="0" w:color="000000"/>
+          <w:right w:val="none" w:sz="0" w:space="0" w:color="000000"/>
+        </w:pBdr>
+        <w:spacing w:after="0" w:before="0" w:line="240"/>
+        <w:ind w:left="0" w:right="0" w:firstLine="0" w:firstLineChars="0"/>
+      </w:pPr>
+      <w:r>
+        <w:rPr>
+          <w:rFonts/>
+          <w:vertAlign w:val="superscript"/>
+        </w:rPr>
+        <w:footnoteRef/>
+      </w:r>
+      <w:r>
+        <w:t xml:space="preserve">Freeman et al. Significant spinal injury resulting from low-level accelerations: A case series of roller coaster injuries. Arch Phys Med Rehab 2005;86:2126-30.</w:t>
+      </w:r>
+    </w:p>
+  </w:footnote>
+  <w:footnote w:id="5">
+    <w:p>
+      <w:pPr>
+        <w:pStyle w:val="Compact"/>
+        <w:jc w:val="left"/>
+        <w:pBdr>
+          <w:bottom w:val="none" w:sz="0" w:space="0" w:color="000000"/>
+          <w:top w:val="none" w:sz="0" w:space="0" w:color="000000"/>
+          <w:left w:val="none" w:sz="0" w:space="0" w:color="000000"/>
+          <w:right w:val="none" w:sz="0" w:space="0" w:color="000000"/>
+        </w:pBdr>
+        <w:spacing w:after="0" w:before="0" w:line="240"/>
+        <w:ind w:left="0" w:right="0" w:firstLine="0" w:firstLineChars="0"/>
+      </w:pPr>
+      <w:r>
+        <w:rPr>
+          <w:rFonts/>
+          <w:vertAlign w:val="superscript"/>
+        </w:rPr>
+        <w:footnoteRef/>
+      </w:r>
+      <w:r>
+        <w:t xml:space="preserve">Lutz et al. CT myelography of a fragment of a lumbar disk sequestered posterior to the thecal sac. Am J Neuroradiol 1990;11(3):610-1.</w:t>
+      </w:r>
+    </w:p>
+  </w:footnote>
+  <w:footnote w:id="6">
+    <w:p>
+      <w:pPr>
+        <w:pStyle w:val="Compact"/>
+        <w:jc w:val="left"/>
+        <w:pBdr>
+          <w:bottom w:val="none" w:sz="0" w:space="0" w:color="000000"/>
+          <w:top w:val="none" w:sz="0" w:space="0" w:color="000000"/>
+          <w:left w:val="none" w:sz="0" w:space="0" w:color="000000"/>
+          <w:right w:val="none" w:sz="0" w:space="0" w:color="000000"/>
+        </w:pBdr>
+        <w:spacing w:after="0" w:before="0" w:line="240"/>
+        <w:ind w:left="0" w:right="0" w:firstLine="0" w:firstLineChars="0"/>
+      </w:pPr>
+      <w:r>
+        <w:rPr>
+          <w:rFonts/>
+          <w:vertAlign w:val="superscript"/>
+        </w:rPr>
+        <w:footnoteRef/>
+      </w:r>
+      <w:r>
+        <w:t xml:space="preserve">Sadanand et al. Sudden quadriplegia after acute cervical disc herniation. Can J Neurol Sci 2005;32(3):356-8.</w:t>
+      </w:r>
+    </w:p>
+  </w:footnote>
+  <w:footnote w:id="7">
+    <w:p>
+      <w:pPr>
+        <w:pStyle w:val="Compact"/>
+        <w:jc w:val="left"/>
+        <w:pBdr>
+          <w:bottom w:val="none" w:sz="0" w:space="0" w:color="000000"/>
+          <w:top w:val="none" w:sz="0" w:space="0" w:color="000000"/>
+          <w:left w:val="none" w:sz="0" w:space="0" w:color="000000"/>
+          <w:right w:val="none" w:sz="0" w:space="0" w:color="000000"/>
+        </w:pBdr>
+        <w:spacing w:after="0" w:before="0" w:line="240"/>
+        <w:ind w:left="0" w:right="0" w:firstLine="0" w:firstLineChars="0"/>
+      </w:pPr>
+      <w:r>
+        <w:rPr>
+          <w:rFonts/>
+          <w:vertAlign w:val="superscript"/>
+        </w:rPr>
+        <w:footnoteRef/>
+      </w:r>
+      <w:r>
+        <w:t xml:space="preserve">Pappas et al. Outcome analysis in 654 surgically treated lumbar disc herniations. Neurosurgery 1992;30(6):862–6.</w:t>
+      </w:r>
+    </w:p>
+  </w:footnote>
+  <w:footnote w:id="8">
+    <w:p>
+      <w:pPr>
+        <w:pStyle w:val="Compact"/>
+        <w:jc w:val="left"/>
+        <w:pBdr>
+          <w:bottom w:val="none" w:sz="0" w:space="0" w:color="000000"/>
+          <w:top w:val="none" w:sz="0" w:space="0" w:color="000000"/>
+          <w:left w:val="none" w:sz="0" w:space="0" w:color="000000"/>
+          <w:right w:val="none" w:sz="0" w:space="0" w:color="000000"/>
+        </w:pBdr>
+        <w:spacing w:after="0" w:before="0" w:line="240"/>
+        <w:ind w:left="0" w:right="0" w:firstLine="0" w:firstLineChars="0"/>
+      </w:pPr>
+      <w:r>
+        <w:rPr>
+          <w:rFonts/>
+          <w:vertAlign w:val="superscript"/>
+        </w:rPr>
+        <w:footnoteRef/>
+      </w:r>
+      <w:r>
+        <w:t xml:space="preserve">Smith J. An analysis of 72 real world impacts - an initial investigation into injury and complaint factors. SAE Technical Paper 1999-01-0640.</w:t>
+      </w:r>
+    </w:p>
+  </w:footnote>
+  <w:footnote w:id="9">
+    <w:p>
+      <w:pPr>
+        <w:pStyle w:val="Compact"/>
+        <w:jc w:val="left"/>
+        <w:pBdr>
+          <w:bottom w:val="none" w:sz="0" w:space="0" w:color="000000"/>
+          <w:top w:val="none" w:sz="0" w:space="0" w:color="000000"/>
+          <w:left w:val="none" w:sz="0" w:space="0" w:color="000000"/>
+          <w:right w:val="none" w:sz="0" w:space="0" w:color="000000"/>
+        </w:pBdr>
+        <w:spacing w:after="0" w:before="0" w:line="240"/>
+        <w:ind w:left="0" w:right="0" w:firstLine="0" w:firstLineChars="0"/>
+      </w:pPr>
+      <w:r>
+        <w:rPr>
+          <w:rFonts/>
+          <w:vertAlign w:val="superscript"/>
+        </w:rPr>
+        <w:footnoteRef/>
+      </w:r>
+      <w:r>
+        <w:t xml:space="preserve">Freeman MD. Medicolegal causation analysis of a lumbar spine fracture following a low speed rear impact traffic crash. J Case Rep Prac 2015; 3(2): 23-9.</w:t>
       </w:r>
     </w:p>
   </w:footnote>
@@ -417,7 +1254,7 @@
         <wp:inline distT="0" distB="0" distL="0" distR="0" wp14:anchorId="5ACFBE65" wp14:editId="241CB4AF">
           <wp:extent cx="3004163" cy="1020445"/>
           <wp:effectExtent l="0" t="0" r="0" b="0"/>
-          <wp:docPr id="1" name="Picture 1" descr="A close-up of a logo&#10;&#10;Description automatically generated"/>
+          <wp:docPr id="15" name="Picture 1" descr="A close-up of a logo&#10;&#10;Description automatically generated"/>
           <wp:cNvGraphicFramePr>
             <a:graphicFrameLocks xmlns:a="http://schemas.openxmlformats.org/drawingml/2006/main" noChangeAspect="1"/>
           </wp:cNvGraphicFramePr>
@@ -425,7 +1262,7 @@
             <a:graphicData uri="http://schemas.openxmlformats.org/drawingml/2006/picture">
               <pic:pic xmlns:pic="http://schemas.openxmlformats.org/drawingml/2006/picture">
                 <pic:nvPicPr>
-                  <pic:cNvPr id="2" name="Picture 1" descr="A close-up of a logo&#10;&#10;Description automatically generated"/>
+                  <pic:cNvPr id="16" name="Picture 1" descr="A close-up of a logo&#10;&#10;Description automatically generated"/>
                   <pic:cNvPicPr/>
                 </pic:nvPicPr>
                 <pic:blipFill>
@@ -1259,8 +2096,10 @@
     <w:uiPriority w:val="9"/>
     <w:unhideWhenUsed/>
     <w:qFormat/>
-    <w:rsid w:val="00F61AFB"/>
-    <w:rPr>
+    <w:rsid w:val="00146950"/>
+    <w:rPr>
+      <w:rFonts w:cs="Times New Roman (Body CS)"/>
+      <w:vanish/>
       <w:sz w:val="18"/>
       <w:szCs w:val="18"/>
     </w:rPr>

</xml_diff>

<commit_message>
some stuff in rear shoulder, some new vars to simplify code
</commit_message>
<xml_diff>
--- a/FRA-report-output.docx
+++ b/FRA-report-output.docx
@@ -292,7 +292,7 @@
     </w:p>
     <w:p>
       <w:pPr>
-        <w:pStyle w:stlname="caption" w:val="Caption"/>
+        <w:pStyle w:val="Caption"/>
       </w:pPr>
       <w:r>
         <w:t xml:space="preserve">Time = 0 msec: Occupant in neutral position at time of impact. Note the distance between the knee and the front of the seat.</w:t>
@@ -300,7 +300,7 @@
     </w:p>
     <w:p>
       <w:pPr>
-        <w:pStyle w:val="Subtitle"/>
+        <w:pStyle w:val="Caption"/>
       </w:pPr>
     </w:p>
     <w:p>
@@ -350,7 +350,7 @@
     </w:p>
     <w:p>
       <w:pPr>
-        <w:pStyle w:stlname="caption" w:val="Caption"/>
+        <w:pStyle w:val="Caption"/>
       </w:pPr>
       <w:r>
         <w:t xml:space="preserve">Time = 175 msec: The occupant’s torso completely compresses the seatback and the head and neck are at maximum extension. The hand comes off the steering wheel and the distance between the knee and the front of the seat now increases, as the hips begin to rebound forward ahead of the torso and head, indicating shear forces in the low back.</w:t>
@@ -358,7 +358,7 @@
     </w:p>
     <w:p>
       <w:pPr>
-        <w:pStyle w:val="Subtitle"/>
+        <w:pStyle w:val="Caption"/>
       </w:pPr>
     </w:p>
     <w:p>
@@ -408,7 +408,7 @@
     </w:p>
     <w:p>
       <w:pPr>
-        <w:pStyle w:stlname="caption" w:val="Caption"/>
+        <w:pStyle w:val="Caption"/>
       </w:pPr>
       <w:r>
         <w:t xml:space="preserve">Time = 200 msec: The occupant’s torso and head begin to rebound off of the compressed seatback. His right hand strikes the steering wheel and his knees move toward the dashboard.</w:t>
@@ -416,7 +416,7 @@
     </w:p>
     <w:p>
       <w:pPr>
-        <w:pStyle w:val="Subtitle"/>
+        <w:pStyle w:val="Caption"/>
       </w:pPr>
     </w:p>
     <w:p>
@@ -466,7 +466,7 @@
     </w:p>
     <w:p>
       <w:pPr>
-        <w:pStyle w:stlname="caption" w:val="Caption"/>
+        <w:pStyle w:val="Caption"/>
       </w:pPr>
       <w:r>
         <w:t xml:space="preserve">Time = 250 msec: The occupant is projected forward past his pre-crash position in the vehicle and loads the now locked shoulder belt with his left shoulder.</w:t>
@@ -474,7 +474,7 @@
     </w:p>
     <w:p>
       <w:pPr>
-        <w:pStyle w:val="Subtitle"/>
+        <w:pStyle w:val="Normal"/>
       </w:pPr>
     </w:p>
     <w:p>
@@ -521,7 +521,7 @@
     </w:p>
     <w:p>
       <w:pPr>
-        <w:pStyle w:val="Subtitle"/>
+        <w:pStyle w:val="Normal"/>
       </w:pPr>
     </w:p>
     <w:p>
@@ -571,7 +571,7 @@
     </w:p>
     <w:p>
       <w:pPr>
-        <w:pStyle w:stlname="caption" w:val="Caption"/>
+        <w:pStyle w:val="Caption"/>
       </w:pPr>
       <w:r>
         <w:t xml:space="preserve">Chart showing the relationship between a 5-6 mph delta V rear impact and peak head acceleration measured in 126 volunteers. The red band shows the magnitude of the crash Ms. and Mr. Pl1LastName and Mx. Ugly Last Name was exposed to. As demonstrated in the chart, peak head accelerations can exceed 17g (17 times the forces of gravity). Note: 5-6 mph is approximately equal to 8 to 10 km/h on the chart.</w:t>
@@ -579,7 +579,7 @@
     </w:p>
     <w:p>
       <w:pPr>
-        <w:pStyle w:val="Subtitle"/>
+        <w:pStyle w:val="Caption"/>
       </w:pPr>
     </w:p>
     <w:p>
@@ -629,7 +629,7 @@
     </w:p>
     <w:p>
       <w:pPr>
-        <w:pStyle w:stlname="caption" w:val="Caption"/>
+        <w:pStyle w:val="Caption"/>
       </w:pPr>
       <w:r>
         <w:t xml:space="preserve">Chart showing the relationship between a 5-6 mph delta V rear impact and peak low back acceleration measured in 39 volunteers. The red band shows the magnitude of the crash Ms. and Mr. Pl1LastName and Mx. Ugly Last Name was exposed to. As demonstrated in the chart, peak low back accelerations can exceed 7g (7 times the forces of gravity). Note: 5-6 mph is approximately equal to 8 to 10 km/h on the chart.</w:t>
@@ -637,7 +637,7 @@
     </w:p>
     <w:p>
       <w:pPr>
-        <w:pStyle w:val="Subtitle"/>
+        <w:pStyle w:val="Caption"/>
       </w:pPr>
     </w:p>
     <w:p>
@@ -687,7 +687,7 @@
     </w:p>
     <w:p>
       <w:pPr>
-        <w:pStyle w:stlname="caption" w:val="Caption"/>
+        <w:pStyle w:val="Caption"/>
       </w:pPr>
       <w:r>
         <w:t xml:space="preserve">Chart showing the relationship between a 5-6 mph delta V rear impact and cervical disk injury risk observed in 113 people exposed to real-world crashes. The red band shows the magnitude of the crash Ms. and Mr. Pl1LastName and Mx. Ugly Last Name was exposed to. As demonstrated in the chart, the risk of a cervical disk injury ranges from 2.5 to 3.2% or around 1 in 31 to 1 in 40. Note: 5-6 mph is approximately equal to 8 to 10 km/h on the chart.</w:t>
@@ -695,28 +695,38 @@
     </w:p>
     <w:p>
       <w:pPr>
+        <w:pStyle w:val="Caption"/>
+      </w:pPr>
+    </w:p>
+    <w:p>
+      <w:pPr>
         <w:pStyle w:val="Normal"/>
       </w:pPr>
+      <w:r>
+        <w:t xml:space="preserve">The types of shoulder and spinal injuries that Ms. and Mr. Pl1LastName and Mx. Ugly Last Name was diagnosed with (a SLAP lesion and cervical and thoracic disk derangements) are consistent with the injury mechanism of the crash. The sheer forces exerted on Ms. and Mr. Pl1LastName and Mx. Ugly Last Name’s left shoulder by the shoulder belt (or possibly transmitted by transferred forces through Ms. and Mr. Pl1LastName and Mx. Ugly Last Name’s grip on the steering wheel), would have had the potential to cause the SLAP lesion diagnosed by Dr. Doctor. This is one of the reasons that the American Academy of Orthopedic Surgeons lists traffic crashes prominently as one of the causes of SLAP lesions, along with falls, sports involving overhead movement, and dislocations.  The risk of SLAP lesions is closely associated with age, and women in Ms. and Mr. Pl1LastName and Mx. Ugly Last Name’s age group are at nearly </w:t>
+      </w:r>
+      <w:r>
+        <w:rPr>
+          <w:rFonts/>
+          <w:b w:val="true"/>
+        </w:rPr>
+        <w:t xml:space="preserve">3</w:t>
+      </w:r>
+      <w:r>
+        <w:t xml:space="preserve"> times the risk of the injury as women in their 20s, regardless of activity.  This is due to the normal wear and tear-related degenerative changes that occur in the shoulder over time, which has the tendency to make the shoulder more susceptible to injury in the event of a sudden traumatic load. There is no lower threshold of crash force for causing a SLAP lesion; any force that could cause a strain could also potentially cause a SLAP lesion, as the same structures are loaded regardless of the diagnosis. A study of rear impact crashes with an average delta V of 4 mph reported that around 1 in 10 subjects had persisting symptoms and diagnosis of shoulder injury at 5 or more weeks post-crash.</w:t>
+      </w:r>
     </w:p>
     <w:p>
       <w:pPr>
         <w:pStyle w:val="Normal"/>
       </w:pPr>
-      <w:r>
-        <w:t xml:space="preserve">The types of shoulder and spinal injuries that Ms. and Mr. Pl1LastName and Mx. Ugly Last Name was diagnosed with (a SLAP lesion and cervical and thoracic disk derangements) are consistent with the injury mechanism of the crash. The sheer forces exerted on Ms. and Mr. Pl1LastName and Mx. Ugly Last Name’s left shoulder by the shoulder belt (or possibly transmitted by transferred forces through Ms. and Mr. Pl1LastName and Mx. Ugly Last Name’s grip on the steering wheel), would have had the potential to cause the SLAP lesion diagnosed by Dr. Doctor. This is one of the reasons that the American Academy of Orthopedic Surgeons lists traffic crashes prominently as one of the causes of SLAP lesions, along with falls, sports involving overhead movement, and dislocations.  The risk of SLAP lesions is closely associated with age, and men in Ms. and Mr. Pl1LastName and Mx. Ugly Last Name’s age group are at nearly 3 times the risk of the injury as men in their 20’s, regardless of activity.  This is due to the normal wear and tear-related degenerative changes that occur in the shoulder over time, which has the tendency to make the shoulder more susceptible to injury in the event of a sudden traumatic load. There is no lower threshold of crash force for causing a SLAP lesion; any force that could cause a strain could also potentially cause a SLAP lesion, as the same structures are loaded regardless of the diagnosis. A study of rear impact crashes with an average delta V of 4 mph reported that around 1 in 10 subjects had persisting symptoms and diagnosis of shoulder injury at 5 or more weeks post-crash.</w:t>
-      </w:r>
     </w:p>
     <w:p>
       <w:pPr>
         <w:pStyle w:val="Normal"/>
       </w:pPr>
-    </w:p>
-    <w:p>
-      <w:pPr>
-        <w:pStyle w:val="Normal"/>
-      </w:pPr>
-      <w:r>
-        <w:t xml:space="preserve">The types of spinal injuries that Ms. and Mr. Pl1LastName and Mx. Ugly Last Name was diagnosed with (primarily symptomatic disk derangements in the neck and middle back) are highly consistent with the injury mechanism of the crash as well. Traumatic loading of the spine that results in axial (up and down) compression, particularly in combination with the other load types occurring with the subject collision, has the potential to damage the peripheral disk annulus, which surrounds and holds in the disk nucleus. Women in their early 3rd decade like Ms. and Mr. Pl1LastName and Mx. Ugly Last Name typically have asymptomatic age-related degenerative changes of the disks of the spine, a factor that increases the risk of injury in the event of the crash like the subject rear impact. </w:t>
+      <w:r>
+        <w:t xml:space="preserve">The types of spinal injuries that Ms. and Mr. Pl1LastName and Mx. Ugly Last Name was diagnosed with (primarily symptomatic disk derangements in the neck and middle back) are highly consistent with the injury mechanism of the crash as well. Traumatic loading of the spine that results in axial (up and down) compression, particularly in combination with the other load types occurring with the subject collision, has the potential to damage the peripheral disk annulus, which surrounds and holds in the disk nucleus. women in their early 3rd decade like Ms. Pl1LastName typically have asymptomatic age-related degenerative changes of the disks of the spine, a factor that increases the risk of injury in the event of the crash like the subject rear impact. </w:t>
       </w:r>
     </w:p>
     <w:p>
@@ -1186,11 +1196,9 @@
     <w:pPr>
       <w:pStyle w:val="Header"/>
     </w:pPr>
-    <w:proofErr w:type="spellStart"/>
     <w:r>
       <w:t>January 1, 2021</w:t>
     </w:r>
-    <w:proofErr w:type="spellEnd"/>
   </w:p>
   <w:p>
     <w:pPr>
@@ -2161,10 +2169,10 @@
     <w:name w:val="caption"/>
     <w:basedOn w:val="Normal"/>
     <w:link w:val="CaptionChar"/>
-    <w:rsid w:val="0055153D"/>
-    <w:pPr>
-      <w:spacing w:after="120" w:line="240" w:lineRule="auto"/>
-      <w:ind w:left="1276" w:right="1468"/>
+    <w:rsid w:val="008B63DB"/>
+    <w:pPr>
+      <w:spacing w:before="60" w:after="120" w:line="240" w:lineRule="auto"/>
+      <w:ind w:left="1559" w:right="1610"/>
     </w:pPr>
     <w:rPr>
       <w:iCs/>
@@ -2198,7 +2206,7 @@
     <w:name w:val="Caption Char"/>
     <w:basedOn w:val="DefaultParagraphFont"/>
     <w:link w:val="Caption"/>
-    <w:rsid w:val="0055153D"/>
+    <w:rsid w:val="008B63DB"/>
     <w:rPr>
       <w:rFonts w:ascii="Helvetica" w:hAnsi="Helvetica"/>
       <w:iCs/>

</xml_diff>

<commit_message>
built all near side disk images and footnotes, still working on language
</commit_message>
<xml_diff>
--- a/FRA-report-output.docx
+++ b/FRA-report-output.docx
@@ -224,7 +224,17 @@
         <w:pStyle w:val="Normal"/>
       </w:pPr>
       <w:r>
-        <w:t xml:space="preserve">The rear impact would have resulted in Ms. and Mr. Pl1LastName and Mx. Ugly Last Name’s torsos and heads initially being thrown rearwards into the seatback at around 5-6 mph, and then rebounding forward into the restraining seat belt and toward the steering wheel. Ms. and Mr. Pl1LastName and Mx. Ugly Last Name would have sustained substantial complex loads on their spines in the collision, loads that include compression, rotation, and shear all occurring at the same time and to varying degrees in less time than it takes to blink an eye (around 250 msecs). The load on their left shoulders, when they were restrained by the shoulder belt, would have likely exceeded several hundred lbs. The peak cervical, thoracic, and lumbar spinal disk loads could have ranged from 150 to 400 or more lbs., respectively, more than sufficient to cause a wide range of musculoligamentous and skeletal injuries.</w:t>
+        <w:t xml:space="preserve">The driver’s-side impact would have resulted in the PlCarMake’s occupants to initially move to the left and somewhat forward at 10 mph, until Ms. and Mr. Pl1LastName and Mx. Ugly Last Name struck the center console and passenger door with their lower extremities and were restrained by their seatbelts which would have caused their heads to continue to accelerate left and forward and create high bending loads on the joints and disks of their necks, combined with sudden muscular protective forces which would have produced high levels of compression on the spinal disks in the neck and back.</w:t>
+      </w:r>
+      <w:r>
+        <w:rPr>
+          <w:rFonts/>
+          <w:vertAlign w:val="superscript"/>
+        </w:rPr>
+        <w:footnoteReference w:id="1"/>
+      </w:r>
+      <w:r>
+        <w:t xml:space="preserve"> Per their description, Ms. and Mr. Pl1LastName and Mx. Ugly Last Name then rebounded back to their right and struck the passenger side door and window. This all would have taken less time than it takes to blink an eye (around 250 msecs).</w:t>
       </w:r>
     </w:p>
     <w:p>
@@ -237,7 +247,14 @@
         <w:pStyle w:val="Normal"/>
       </w:pPr>
       <w:r>
-        <w:t xml:space="preserve">While a 5-6 mph rear impact collision may not sound like a very significant event, such collisions can result in surprisingly violent occupant movement. This concept is more easily understood from a series of video still shots, reproduced below, from a rear impact collision crash test conducted at 5.2 mph delta V (the same as estimated for the subject crash), and resulting in no vehicle damage. The occupant depicted in the test sustained a measured 12.5 g of peak head acceleration:</w:t>
+        <w:t xml:space="preserve">Although a 10 mph side impact collision does not sound like a particularly severe crash, such collisions have the potential to produce relatively violent occupant movements. This fact is illustrated in the photographic stills on the following pages, which show the sequential occupant kinematics of a healthy crash test volunteer undergoing a 3.1 mph far-side impact delta V, with forces that are around 40% of the subject crash.</w:t>
+      </w:r>
+      <w:r>
+        <w:rPr>
+          <w:rFonts/>
+          <w:vertAlign w:val="superscript"/>
+        </w:rPr>
+        <w:footnoteReference w:id="2"/>
       </w:r>
     </w:p>
     <w:p>
@@ -253,7 +270,7 @@
         <w:rPr/>
         <w:drawing>
           <wp:inline distT="0" distB="0" distL="0" distR="0">
-            <wp:extent cx="3840480" cy="2743200"/>
+            <wp:extent cx="3840480" cy="3108960"/>
             <wp:docPr id="1" name="" descr=""/>
             <wp:cNvGraphicFramePr>
               <a:graphicFrameLocks xmlns:a="http://schemas.openxmlformats.org/drawingml/2006/main" noChangeAspect="1"/>
@@ -276,7 +293,7 @@
                   <pic:spPr bwMode="auto">
                     <a:xfrm>
                       <a:off x="0" y="0"/>
-                      <a:ext cx="53340" cy="38100"/>
+                      <a:ext cx="53340" cy="43180"/>
                     </a:xfrm>
                     <a:prstGeom prst="rect">
                       <a:avLst/>
@@ -295,7 +312,7 @@
         <w:pStyle w:val="Caption"/>
       </w:pPr>
       <w:r>
-        <w:t xml:space="preserve">Time = 0 msec: Occupant in neutral position at time of impact. Note the distance between the knee and the front of the seat.</w:t>
+        <w:t xml:space="preserve">Figure 1: The bullet vehicle is approaching at 7.5 mph.</w:t>
       </w:r>
     </w:p>
     <w:p>
@@ -311,7 +328,7 @@
         <w:rPr/>
         <w:drawing>
           <wp:inline distT="0" distB="0" distL="0" distR="0">
-            <wp:extent cx="3840480" cy="2743200"/>
+            <wp:extent cx="3840480" cy="3108960"/>
             <wp:docPr id="3" name="" descr=""/>
             <wp:cNvGraphicFramePr>
               <a:graphicFrameLocks xmlns:a="http://schemas.openxmlformats.org/drawingml/2006/main" noChangeAspect="1"/>
@@ -334,7 +351,7 @@
                   <pic:spPr bwMode="auto">
                     <a:xfrm>
                       <a:off x="0" y="0"/>
-                      <a:ext cx="53340" cy="38100"/>
+                      <a:ext cx="53340" cy="43180"/>
                     </a:xfrm>
                     <a:prstGeom prst="rect">
                       <a:avLst/>
@@ -353,7 +370,7 @@
         <w:pStyle w:val="Caption"/>
       </w:pPr>
       <w:r>
-        <w:t xml:space="preserve">Time = 175 msec: The occupant’s torso completely compresses the seatback and the head and neck are at maximum extension. The hand comes off the steering wheel and the distance between the knee and the front of the seat now increases, as the hips begin to rebound forward ahead of the torso and head, indicating shear forces in the low back.</w:t>
+        <w:t xml:space="preserve">Figure 3: The target vehicle is starting to rotate, and the center of mass of the vehicle is accelerated to 3.1 mph (this is the delta V). The occupant begins to move to the right, relative to the vehicle interior.</w:t>
       </w:r>
     </w:p>
     <w:p>
@@ -369,7 +386,7 @@
         <w:rPr/>
         <w:drawing>
           <wp:inline distT="0" distB="0" distL="0" distR="0">
-            <wp:extent cx="3840480" cy="2743200"/>
+            <wp:extent cx="3840480" cy="3108960"/>
             <wp:docPr id="5" name="" descr=""/>
             <wp:cNvGraphicFramePr>
               <a:graphicFrameLocks xmlns:a="http://schemas.openxmlformats.org/drawingml/2006/main" noChangeAspect="1"/>
@@ -392,7 +409,7 @@
                   <pic:spPr bwMode="auto">
                     <a:xfrm>
                       <a:off x="0" y="0"/>
-                      <a:ext cx="53340" cy="38100"/>
+                      <a:ext cx="53340" cy="43180"/>
                     </a:xfrm>
                     <a:prstGeom prst="rect">
                       <a:avLst/>
@@ -411,7 +428,7 @@
         <w:pStyle w:val="Caption"/>
       </w:pPr>
       <w:r>
-        <w:t xml:space="preserve">Time = 200 msec: The occupant’s torso and head begin to rebound off of the compressed seatback. His right hand strikes the steering wheel and his knees move toward the dashboard.</w:t>
+        <w:t xml:space="preserve">Figure 4: The occupant’s head and torso flexes violently to the right as the vehicle continues to rotate from under her.</w:t>
       </w:r>
     </w:p>
     <w:p>
@@ -427,7 +444,7 @@
         <w:rPr/>
         <w:drawing>
           <wp:inline distT="0" distB="0" distL="0" distR="0">
-            <wp:extent cx="3840480" cy="2743200"/>
+            <wp:extent cx="3840480" cy="3108960"/>
             <wp:docPr id="7" name="" descr=""/>
             <wp:cNvGraphicFramePr>
               <a:graphicFrameLocks xmlns:a="http://schemas.openxmlformats.org/drawingml/2006/main" noChangeAspect="1"/>
@@ -450,111 +467,6 @@
                   <pic:spPr bwMode="auto">
                     <a:xfrm>
                       <a:off x="0" y="0"/>
-                      <a:ext cx="53340" cy="38100"/>
-                    </a:xfrm>
-                    <a:prstGeom prst="rect">
-                      <a:avLst/>
-                    </a:prstGeom>
-                    <a:noFill/>
-                  </pic:spPr>
-                </pic:pic>
-              </a:graphicData>
-            </a:graphic>
-          </wp:inline>
-        </w:drawing>
-      </w:r>
-    </w:p>
-    <w:p>
-      <w:pPr>
-        <w:pStyle w:val="Caption"/>
-      </w:pPr>
-      <w:r>
-        <w:t xml:space="preserve">Time = 250 msec: The occupant is projected forward past his pre-crash position in the vehicle and loads the now locked shoulder belt with his left shoulder.</w:t>
-      </w:r>
-    </w:p>
-    <w:p>
-      <w:pPr>
-        <w:pStyle w:val="Normal"/>
-      </w:pPr>
-    </w:p>
-    <w:p>
-      <w:pPr>
-        <w:pStyle w:val="Normal"/>
-      </w:pPr>
-      <w:r>
-        <w:t xml:space="preserve">The stills were part of a peer-reviewed research publication that I co-authored, which I will make available for demonstrative purposes upon request.</w:t>
-      </w:r>
-      <w:r>
-        <w:rPr>
-          <w:rFonts/>
-          <w:vertAlign w:val="superscript"/>
-        </w:rPr>
-        <w:footnoteReference w:id="1"/>
-      </w:r>
-      <w:r>
-        <w:rPr>
-          <w:rFonts/>
-          <w:vertAlign w:val="superscript"/>
-        </w:rPr>
-        <w:t xml:space="preserve">,</w:t>
-      </w:r>
-      <w:r>
-        <w:rPr>
-          <w:rFonts/>
-          <w:vertAlign w:val="superscript"/>
-        </w:rPr>
-        <w:footnoteReference w:id="2"/>
-      </w:r>
-    </w:p>
-    <w:p>
-      <w:pPr>
-        <w:pStyle w:val="Normal"/>
-      </w:pPr>
-    </w:p>
-    <w:p>
-      <w:pPr>
-        <w:pStyle w:val="Normal"/>
-      </w:pPr>
-      <w:r>
-        <w:t xml:space="preserve">The crash testing and epidemiologic literature provides good information regarding the forces associated with a 5-6 mph rear impact delta V crash, which can be quite substantial. A recently published analysis of the world literature on the topic demonstrated the distribution of body accelerations and injury risks illustrated in the charts below:</w:t>
-      </w:r>
-    </w:p>
-    <w:p>
-      <w:pPr>
-        <w:pStyle w:val="Normal"/>
-      </w:pPr>
-    </w:p>
-    <w:p>
-      <w:pPr>
-        <w:pStyle w:val="Subtitle"/>
-      </w:pPr>
-      <w:r>
-        <w:rPr/>
-        <w:drawing>
-          <wp:inline distT="0" distB="0" distL="0" distR="0">
-            <wp:extent cx="3840480" cy="3108960"/>
-            <wp:docPr id="9" name="" descr=""/>
-            <wp:cNvGraphicFramePr>
-              <a:graphicFrameLocks xmlns:a="http://schemas.openxmlformats.org/drawingml/2006/main" noChangeAspect="1"/>
-            </wp:cNvGraphicFramePr>
-            <a:graphic xmlns:a="http://schemas.openxmlformats.org/drawingml/2006/main">
-              <a:graphicData uri="http://schemas.openxmlformats.org/drawingml/2006/picture">
-                <pic:pic xmlns:pic="http://schemas.openxmlformats.org/drawingml/2006/picture">
-                  <pic:nvPicPr>
-                    <pic:cNvPr id="10" name=""/>
-                    <pic:cNvPicPr>
-                      <a:picLocks noChangeAspect="1" noChangeArrowheads="1"/>
-                    </pic:cNvPicPr>
-                  </pic:nvPicPr>
-                  <pic:blipFill>
-                    <a:blip cstate="print" r:embed="rId20"/>
-                    <a:stretch>
-                      <a:fillRect/>
-                    </a:stretch>
-                  </pic:blipFill>
-                  <pic:spPr bwMode="auto">
-                    <a:xfrm>
-                      <a:off x="0" y="0"/>
                       <a:ext cx="53340" cy="43180"/>
                     </a:xfrm>
                     <a:prstGeom prst="rect">
@@ -574,7 +486,7 @@
         <w:pStyle w:val="Caption"/>
       </w:pPr>
       <w:r>
-        <w:t xml:space="preserve">Chart showing the relationship between a 5-6 mph delta V rear impact and peak head acceleration measured in 126 volunteers. The red band shows the magnitude of the crash Ms. and Mr. Pl1LastName and Mx. Ugly Last Name was exposed to. As demonstrated in the chart, peak head accelerations can exceed 17g (17 times the forces of gravity). Note: 5-6 mph is approximately equal to 8 to 10 km/h on the chart.</w:t>
+        <w:t xml:space="preserve">Figure 5: Inertial forces on the occupant’s head and torso continue to cause flexion to the right as the vehicle continues to rotate, with the impact to final frame above occurring over approximately 1/5th of a second. The subject experiences compression, rotation, and shear in the low back and neck.</w:t>
       </w:r>
     </w:p>
     <w:p>
@@ -584,162 +496,35 @@
     </w:p>
     <w:p>
       <w:pPr>
-        <w:pStyle w:val="Subtitle"/>
-      </w:pPr>
-      <w:r>
-        <w:rPr/>
-        <w:drawing>
-          <wp:inline distT="0" distB="0" distL="0" distR="0">
-            <wp:extent cx="3840480" cy="3108960"/>
-            <wp:docPr id="11" name="" descr=""/>
-            <wp:cNvGraphicFramePr>
-              <a:graphicFrameLocks xmlns:a="http://schemas.openxmlformats.org/drawingml/2006/main" noChangeAspect="1"/>
-            </wp:cNvGraphicFramePr>
-            <a:graphic xmlns:a="http://schemas.openxmlformats.org/drawingml/2006/main">
-              <a:graphicData uri="http://schemas.openxmlformats.org/drawingml/2006/picture">
-                <pic:pic xmlns:pic="http://schemas.openxmlformats.org/drawingml/2006/picture">
-                  <pic:nvPicPr>
-                    <pic:cNvPr id="12" name=""/>
-                    <pic:cNvPicPr>
-                      <a:picLocks noChangeAspect="1" noChangeArrowheads="1"/>
-                    </pic:cNvPicPr>
-                  </pic:nvPicPr>
-                  <pic:blipFill>
-                    <a:blip cstate="print" r:embed="rId21"/>
-                    <a:stretch>
-                      <a:fillRect/>
-                    </a:stretch>
-                  </pic:blipFill>
-                  <pic:spPr bwMode="auto">
-                    <a:xfrm>
-                      <a:off x="0" y="0"/>
-                      <a:ext cx="53340" cy="43180"/>
-                    </a:xfrm>
-                    <a:prstGeom prst="rect">
-                      <a:avLst/>
-                    </a:prstGeom>
-                    <a:noFill/>
-                  </pic:spPr>
-                </pic:pic>
-              </a:graphicData>
-            </a:graphic>
-          </wp:inline>
-        </w:drawing>
-      </w:r>
-    </w:p>
-    <w:p>
-      <w:pPr>
-        <w:pStyle w:val="Caption"/>
-      </w:pPr>
-      <w:r>
-        <w:t xml:space="preserve">Chart showing the relationship between a 5-6 mph delta V rear impact and peak low back acceleration measured in 39 volunteers. The red band shows the magnitude of the crash Ms. and Mr. Pl1LastName and Mx. Ugly Last Name was exposed to. As demonstrated in the chart, peak low back accelerations can exceed 7g (7 times the forces of gravity). Note: 5-6 mph is approximately equal to 8 to 10 km/h on the chart.</w:t>
-      </w:r>
-    </w:p>
-    <w:p>
-      <w:pPr>
-        <w:pStyle w:val="Caption"/>
-      </w:pPr>
-    </w:p>
-    <w:p>
-      <w:pPr>
-        <w:pStyle w:val="Subtitle"/>
-      </w:pPr>
-      <w:r>
-        <w:rPr/>
-        <w:drawing>
-          <wp:inline distT="0" distB="0" distL="0" distR="0">
-            <wp:extent cx="3840480" cy="3108960"/>
-            <wp:docPr id="13" name="" descr=""/>
-            <wp:cNvGraphicFramePr>
-              <a:graphicFrameLocks xmlns:a="http://schemas.openxmlformats.org/drawingml/2006/main" noChangeAspect="1"/>
-            </wp:cNvGraphicFramePr>
-            <a:graphic xmlns:a="http://schemas.openxmlformats.org/drawingml/2006/main">
-              <a:graphicData uri="http://schemas.openxmlformats.org/drawingml/2006/picture">
-                <pic:pic xmlns:pic="http://schemas.openxmlformats.org/drawingml/2006/picture">
-                  <pic:nvPicPr>
-                    <pic:cNvPr id="14" name=""/>
-                    <pic:cNvPicPr>
-                      <a:picLocks noChangeAspect="1" noChangeArrowheads="1"/>
-                    </pic:cNvPicPr>
-                  </pic:nvPicPr>
-                  <pic:blipFill>
-                    <a:blip cstate="print" r:embed="rId22"/>
-                    <a:stretch>
-                      <a:fillRect/>
-                    </a:stretch>
-                  </pic:blipFill>
-                  <pic:spPr bwMode="auto">
-                    <a:xfrm>
-                      <a:off x="0" y="0"/>
-                      <a:ext cx="53340" cy="43180"/>
-                    </a:xfrm>
-                    <a:prstGeom prst="rect">
-                      <a:avLst/>
-                    </a:prstGeom>
-                    <a:noFill/>
-                  </pic:spPr>
-                </pic:pic>
-              </a:graphicData>
-            </a:graphic>
-          </wp:inline>
-        </w:drawing>
-      </w:r>
-    </w:p>
-    <w:p>
-      <w:pPr>
-        <w:pStyle w:val="Caption"/>
-      </w:pPr>
-      <w:r>
-        <w:t xml:space="preserve">Chart showing the relationship between a 5-6 mph delta V rear impact and cervical disk injury risk observed in 113 people exposed to real-world crashes. The red band shows the magnitude of the crash Ms. and Mr. Pl1LastName and Mx. Ugly Last Name was exposed to. As demonstrated in the chart, the risk of a cervical disk injury ranges from 2.5 to 3.2% or around 1 in 31 to 1 in 40. Note: 5-6 mph is approximately equal to 8 to 10 km/h on the chart.</w:t>
-      </w:r>
-    </w:p>
-    <w:p>
-      <w:pPr>
-        <w:pStyle w:val="Caption"/>
-      </w:pPr>
-    </w:p>
-    <w:p>
-      <w:pPr>
         <w:pStyle w:val="Normal"/>
       </w:pPr>
-      <w:r>
-        <w:t xml:space="preserve">The types of shoulder and spinal injuries that Ms. and Mr. Pl1LastName and Mx. Ugly Last Name was diagnosed with (a SLAP lesion and cervical and thoracic disk derangements) are consistent with the injury mechanism of the crash. The sheer forces exerted on Ms. and Mr. Pl1LastName and Mx. Ugly Last Name’s left shoulder by the shoulder belt (or possibly transmitted by transferred forces through Ms. and Mr. Pl1LastName and Mx. Ugly Last Name’s grip on the steering wheel), would have had the potential to cause the SLAP lesion diagnosed by Dr. Doctor. This is one of the reasons that the American Academy of Orthopedic Surgeons lists traffic crashes prominently as one of the causes of SLAP lesions, along with falls, sports involving overhead movement, and dislocations.  The risk of SLAP lesions is closely associated with age, and women in Ms. and Mr. Pl1LastName and Mx. Ugly Last Name’s age group are at nearly </w:t>
-      </w:r>
       <w:r>
         <w:rPr>
           <w:rFonts/>
-          <w:b w:val="true"/>
+          <w:i w:val="true"/>
         </w:rPr>
-        <w:t xml:space="preserve">3</w:t>
-      </w:r>
-      <w:r>
-        <w:t xml:space="preserve"> times the risk of the injury as women in their 20s, regardless of activity.  This is due to the normal wear and tear-related degenerative changes that occur in the shoulder over time, which has the tendency to make the shoulder more susceptible to injury in the event of a sudden traumatic load. There is no lower threshold of crash force for causing a SLAP lesion; any force that could cause a strain could also potentially cause a SLAP lesion, as the same structures are loaded regardless of the diagnosis. A study of rear impact crashes with an average delta V of 4 mph reported that around 1 in 10 subjects had persisting symptoms and diagnosis of shoulder injury at 5 or more weeks post-crash.</w:t>
+        <w:t xml:space="preserve">Discussion</w:t>
       </w:r>
     </w:p>
     <w:p>
       <w:pPr>
         <w:pStyle w:val="Normal"/>
       </w:pPr>
+      <w:r>
+        <w:t xml:space="preserve">The types of spinal injuries that Ms. and Mr. Pl1LastName and Mx. Ugly Last Name was diagnosed with (primarily symptomatic disk derangements and associated sequelae) are highly consistent with the injury mechanism of the crash. Traumatic loading of the spine that results in axial (up and down) compression, particularly in combination with the other load types occurring with the subject collision, has the potential to damage the peripheral disk annulus, which surrounds and holds in the disk nucleus. Women in their early 3rd decade, like Ms. and Mr. Pl1LastName and Mx. Ugly Last Name (who was 12 at the time of the crash) typically have d age-related degenerative changes of the disks of the spine, a fact that makes the collision more likely to have "converted" at least some asymptomatic disk degeneration to a symptomatic state, rather than being the sole cause of all of the pathology identified in the post-crash imaging.</w:t>
+      </w:r>
     </w:p>
     <w:p>
       <w:pPr>
         <w:pStyle w:val="Normal"/>
       </w:pPr>
-      <w:r>
-        <w:t xml:space="preserve">The types of spinal injuries that Ms. and Mr. Pl1LastName and Mx. Ugly Last Name was diagnosed with (primarily symptomatic disk derangements in the neck and middle back) are highly consistent with the injury mechanism of the crash as well. Traumatic loading of the spine that results in axial (up and down) compression, particularly in combination with the other load types occurring with the subject collision, has the potential to damage the peripheral disk annulus, which surrounds and holds in the disk nucleus. women in their early 3rd decade like Ms. Pl1LastName typically have asymptomatic age-related degenerative changes of the disks of the spine, a factor that increases the risk of injury in the event of the crash like the subject rear impact. </w:t>
-      </w:r>
     </w:p>
     <w:p>
       <w:pPr>
         <w:pStyle w:val="Normal"/>
       </w:pPr>
-    </w:p>
-    <w:p>
-      <w:pPr>
-        <w:pStyle w:val="Normal"/>
-      </w:pPr>
-      <w:r>
-        <w:t xml:space="preserve">Although the subject crash was no mere "bumper tap", traumatic spinal disk injuries do not require excessive levels of force. Traumatic disk injuries have been described in the peer-reviewed literature as resulting from low to moderate force events, including minimal or no damage traffic crashes, roller coaster rides, and even more mild forces such as sneezing.</w:t>
+      <w:r>
+        <w:t xml:space="preserve">The symptoms of spinal disk injury may, in some cases, be instantly recognizable after a traffic crash because of the sudden onset of radiculopathy, but recent research has demonstrated that only about 1 in 17 cervical disk injuries are recognized as such in the ED after a crash.</w:t>
       </w:r>
       <w:r>
         <w:rPr>
@@ -749,6 +534,39 @@
         <w:footnoteReference w:id="3"/>
       </w:r>
       <w:r>
+        <w:t xml:space="preserve">  By far, the majority (94%) of what are later determined to be spinal disk injuries are initially diagnosed as in the ED as spinal strains.</w:t>
+      </w:r>
+    </w:p>
+    <w:p>
+      <w:pPr>
+        <w:pStyle w:val="Normal"/>
+      </w:pPr>
+    </w:p>
+    <w:p>
+      <w:pPr>
+        <w:pStyle w:val="Normal"/>
+      </w:pPr>
+      <w:r>
+        <w:t xml:space="preserve">Although the subject crash was no "bumper tap" it is well established in biomechanics, medicine, and epidemiology that an excessive level of force is not required to cause symptomatic injury to a spinal disk with any degree of degeneration, and that in most cases, the diagnostic imaging of the disk will not reveal whether related symptoms are of a traumatic origin or not, in the absence of fracture.</w:t>
+      </w:r>
+      <w:r>
+        <w:rPr>
+          <w:rFonts/>
+          <w:vertAlign w:val="superscript"/>
+        </w:rPr>
+        <w:footnoteReference w:id="4"/>
+      </w:r>
+      <w:r>
+        <w:t xml:space="preserve">  Traumatic disk injuries have been described in the peer-reviewed literature as resulting from low to moderate force events, including minimal or no damage traffic crashes, roller coaster rides, and even more mild forces such as sneezing.</w:t>
+      </w:r>
+      <w:r>
+        <w:rPr>
+          <w:rFonts/>
+          <w:vertAlign w:val="superscript"/>
+        </w:rPr>
+        <w:footnoteReference w:id="5"/>
+      </w:r>
+      <w:r>
         <w:rPr>
           <w:rFonts/>
           <w:vertAlign w:val="superscript"/>
@@ -760,20 +578,6 @@
           <w:rFonts/>
           <w:vertAlign w:val="superscript"/>
         </w:rPr>
-        <w:footnoteReference w:id="4"/>
-      </w:r>
-      <w:r>
-        <w:rPr>
-          <w:rFonts/>
-          <w:vertAlign w:val="superscript"/>
-        </w:rPr>
-        <w:footnoteReference w:id="5"/>
-      </w:r>
-      <w:r>
-        <w:rPr>
-          <w:rFonts/>
-          <w:vertAlign w:val="superscript"/>
-        </w:rPr>
         <w:footnoteReference w:id="6"/>
       </w:r>
       <w:r>
@@ -798,7 +602,21 @@
         <w:footnoteReference w:id="9"/>
       </w:r>
       <w:r>
-        <w:t xml:space="preserve"> It is accurate to state that there is no established or generally accepted lower force threshold at which it can be said that an acute intervertebral disk injury in any part of the spine cannot occur.</w:t>
+        <w:rPr>
+          <w:rFonts/>
+          <w:vertAlign w:val="superscript"/>
+        </w:rPr>
+        <w:footnoteReference w:id="10"/>
+      </w:r>
+      <w:r>
+        <w:rPr>
+          <w:rFonts/>
+          <w:vertAlign w:val="superscript"/>
+        </w:rPr>
+        <w:footnoteReference w:id="11"/>
+      </w:r>
+      <w:r>
+        <w:t xml:space="preserve"> It is accurate to state, both from a biomechanical and epidemiological perspective, that there is no established or generally accepted lower force threshold at which it can be said that an acute intervertebral disk injury in any part of the spine cannot occur, and that the load threshold at which individual’s disk may injured is only known after the injury has occurred, and the external load has been estimated. it is impossible to estimate the additional compression due to internal forces, however, and the precise load associated with a temporally proximate spinal disk injury is often impossible to accurately determine after the fact.</w:t>
       </w:r>
     </w:p>
     <w:p>
@@ -811,7 +629,7 @@
         <w:pStyle w:val="Normal"/>
       </w:pPr>
       <w:r>
-        <w:t xml:space="preserve">Based on the preceding discussion there was ample and biomechanically appropriate force exerted on Ms. and Mr. Pl1LastName and Mx. Ugly Last Name’s body in the subject collision to have caused their medically documented injuries, and associated need for evaluation and treatment, including their left shoulder SLAP repair surgery, etc.</w:t>
+        <w:t xml:space="preserve">Based on the preceding discussion there was ample and biomechanically appropriate force exerted on Ms. and Mr. Pl1LastName and Mx. Ugly Last Name’s body in the subject collision to have caused their medically documented injuries, and associated need for evaluation and treatment, including their spinal pain management procedures and cervical spine surgery.</w:t>
       </w:r>
     </w:p>
     <w:sectPr>
@@ -934,7 +752,7 @@
         <w:footnoteRef/>
       </w:r>
       <w:r>
-        <w:t xml:space="preserve">Croft AC, Haneline MT, Freeman MD. Low speed frontal crashes and low speed rear crashes: is there a differential risk for injury? Annu Proc Assoc Adv Automot Med. 2002;46:79-91.</w:t>
+        <w:t xml:space="preserve">Adams M et al. Biomechanics of back pain. London, UK, Churchill Livingstone, 2012.</w:t>
       </w:r>
     </w:p>
   </w:footnote>
@@ -960,7 +778,7 @@
         <w:footnoteRef/>
       </w:r>
       <w:r>
-        <w:t xml:space="preserve">Croft AC, Herring P, Freeman MD, Haneline MT: The neck injury criterion (NIC): future considerations. Accid Anal Prev 2002;34(2):247-55</w:t>
+        <w:t xml:space="preserve">I was involved with the experimental protocols associated with the crash testing depicted in the proceding stills and can authenticate the results.</w:t>
       </w:r>
     </w:p>
   </w:footnote>
@@ -986,7 +804,7 @@
         <w:footnoteRef/>
       </w:r>
       <w:r>
-        <w:t xml:space="preserve">Giuliano et al. The use of flexion and extension MR in the evaluation of cervical spine trauma: initial experience in 100 trauma patients compared with 100 normal subjects. Emerg Radiol. 2002;9(5):249-53.</w:t>
+        <w:t xml:space="preserve">Freeman MD, Leith WM. Estimating the number of traffic crash-related cervical spine injuries in the United States; an analysis and comparison of national crash and hospital data. Accident Analysis and Prevention 2020: doi:https://doi.org/10.1016/j.aap.2020.105571.</w:t>
       </w:r>
     </w:p>
   </w:footnote>
@@ -1012,7 +830,7 @@
         <w:footnoteRef/>
       </w:r>
       <w:r>
-        <w:t xml:space="preserve">Freeman et al. Significant spinal injury resulting from low-level accelerations: A case series of roller coaster injuries. Arch Phys Med Rehab 2005;86:2126-30.</w:t>
+        <w:t xml:space="preserve">Fardon et al. Lumbar disc nomenclature: version 2.0: Recommendations of the combined task forces of the North American Spine Society, the American Society of Spine Radiology and the American Society of Neuroradiology. Spine J. 2014;14(11):2525-45.</w:t>
       </w:r>
     </w:p>
   </w:footnote>
@@ -1038,7 +856,7 @@
         <w:footnoteRef/>
       </w:r>
       <w:r>
-        <w:t xml:space="preserve">Lutz et al. CT myelography of a fragment of a lumbar disk sequestered posterior to the thecal sac. Am J Neuroradiol 1990;11(3):610-1.</w:t>
+        <w:t xml:space="preserve">Giuliano et al. The use of flexion and extension MR in the evaluation of cervical spine trauma: initial experience in 100 trauma patients compared with 100 normal subjects. Emerg Radiol. 2002;9(5):249-53.</w:t>
       </w:r>
     </w:p>
   </w:footnote>
@@ -1064,7 +882,7 @@
         <w:footnoteRef/>
       </w:r>
       <w:r>
-        <w:t xml:space="preserve">Sadanand et al. Sudden quadriplegia after acute cervical disc herniation. Can J Neurol Sci 2005;32(3):356-8.</w:t>
+        <w:t xml:space="preserve">Freeman et al. Significant spinal injury resulting from low-level accelerations: A case series of roller coaster injuries. Arch Phys Med Rehab 2005;86:2126-30.</w:t>
       </w:r>
     </w:p>
   </w:footnote>
@@ -1090,7 +908,7 @@
         <w:footnoteRef/>
       </w:r>
       <w:r>
-        <w:t xml:space="preserve">Pappas et al. Outcome analysis in 654 surgically treated lumbar disc herniations. Neurosurgery 1992;30(6):862–6.</w:t>
+        <w:t xml:space="preserve">Lutz et al. CT myelography of a fragment of a lumbar disk sequestered posterior to the thecal sac. Am J Neuroradiol 1990;11(3):610-1.</w:t>
       </w:r>
     </w:p>
   </w:footnote>
@@ -1116,11 +934,63 @@
         <w:footnoteRef/>
       </w:r>
       <w:r>
-        <w:t xml:space="preserve">Smith J. An analysis of 72 real world impacts - an initial investigation into injury and complaint factors. SAE Technical Paper 1999-01-0640.</w:t>
+        <w:t xml:space="preserve">Sadanand et al. Sudden quadriplegia after acute cervical disc herniation. Can J Neurol Sci 2005;32(3):356-8.</w:t>
       </w:r>
     </w:p>
   </w:footnote>
   <w:footnote w:id="9">
+    <w:p>
+      <w:pPr>
+        <w:pStyle w:val="Compact"/>
+        <w:jc w:val="left"/>
+        <w:pBdr>
+          <w:bottom w:val="none" w:sz="0" w:space="0" w:color="000000"/>
+          <w:top w:val="none" w:sz="0" w:space="0" w:color="000000"/>
+          <w:left w:val="none" w:sz="0" w:space="0" w:color="000000"/>
+          <w:right w:val="none" w:sz="0" w:space="0" w:color="000000"/>
+        </w:pBdr>
+        <w:spacing w:after="0" w:before="0" w:line="240"/>
+        <w:ind w:left="0" w:right="0" w:firstLine="0" w:firstLineChars="0"/>
+      </w:pPr>
+      <w:r>
+        <w:rPr>
+          <w:rFonts/>
+          <w:vertAlign w:val="superscript"/>
+        </w:rPr>
+        <w:footnoteRef/>
+      </w:r>
+      <w:r>
+        <w:t xml:space="preserve">Pappas et al. Outcome analysis in 654 surgically treated lumbar disc herniations. Neurosurgery 1992;30(6):862–6.</w:t>
+      </w:r>
+    </w:p>
+  </w:footnote>
+  <w:footnote w:id="10">
+    <w:p>
+      <w:pPr>
+        <w:pStyle w:val="Compact"/>
+        <w:jc w:val="left"/>
+        <w:pBdr>
+          <w:bottom w:val="none" w:sz="0" w:space="0" w:color="000000"/>
+          <w:top w:val="none" w:sz="0" w:space="0" w:color="000000"/>
+          <w:left w:val="none" w:sz="0" w:space="0" w:color="000000"/>
+          <w:right w:val="none" w:sz="0" w:space="0" w:color="000000"/>
+        </w:pBdr>
+        <w:spacing w:after="0" w:before="0" w:line="240"/>
+        <w:ind w:left="0" w:right="0" w:firstLine="0" w:firstLineChars="0"/>
+      </w:pPr>
+      <w:r>
+        <w:rPr>
+          <w:rFonts/>
+          <w:vertAlign w:val="superscript"/>
+        </w:rPr>
+        <w:footnoteRef/>
+      </w:r>
+      <w:r>
+        <w:t xml:space="preserve">Smith J. An analysis of 72 real world impacts - an initial investigation into injury and complaint factors. SAE Technical Paper 1999-01-0640.</w:t>
+      </w:r>
+    </w:p>
+  </w:footnote>
+  <w:footnote w:id="11">
     <w:p>
       <w:pPr>
         <w:pStyle w:val="Compact"/>
@@ -1262,7 +1132,7 @@
         <wp:inline distT="0" distB="0" distL="0" distR="0" wp14:anchorId="5ACFBE65" wp14:editId="241CB4AF">
           <wp:extent cx="3004163" cy="1020445"/>
           <wp:effectExtent l="0" t="0" r="0" b="0"/>
-          <wp:docPr id="15" name="Picture 1" descr="A close-up of a logo&#10;&#10;Description automatically generated"/>
+          <wp:docPr id="9" name="Picture 1" descr="A close-up of a logo&#10;&#10;Description automatically generated"/>
           <wp:cNvGraphicFramePr>
             <a:graphicFrameLocks xmlns:a="http://schemas.openxmlformats.org/drawingml/2006/main" noChangeAspect="1"/>
           </wp:cNvGraphicFramePr>
@@ -1270,7 +1140,7 @@
             <a:graphicData uri="http://schemas.openxmlformats.org/drawingml/2006/picture">
               <pic:pic xmlns:pic="http://schemas.openxmlformats.org/drawingml/2006/picture">
                 <pic:nvPicPr>
-                  <pic:cNvPr id="16" name="Picture 1" descr="A close-up of a logo&#10;&#10;Description automatically generated"/>
+                  <pic:cNvPr id="10" name="Picture 1" descr="A close-up of a logo&#10;&#10;Description automatically generated"/>
                   <pic:cNvPicPr/>
                 </pic:nvPicPr>
                 <pic:blipFill>

</xml_diff>

<commit_message>
all biomech meat copied in, footnotes and images done, need to adjust language
</commit_message>
<xml_diff>
--- a/FRA-report-output.docx
+++ b/FRA-report-output.docx
@@ -194,13 +194,15 @@
         <w:pStyle w:val="BodyText2"/>
       </w:pPr>
     </w:p>
-    <w:altChunk r:id="rId14"/>
     <w:p>
       <w:pPr>
         <w:pStyle w:val="Normal"/>
       </w:pPr>
       <w:r>
-        <w:t xml:space="preserve">At the time of the crash, </w:t>
+        <w:t xml:space="preserve">Dear Mr. LawyerLast</w:t>
+      </w:r>
+      <w:r>
+        <w:t xml:space="preserve">,</w:t>
       </w:r>
     </w:p>
     <w:p>
@@ -212,8 +214,19 @@
       <w:pPr>
         <w:pStyle w:val="Normal"/>
       </w:pPr>
-    </w:p>
-    <w:altChunk r:id="rId15"/>
+      <w:r>
+        <w:t xml:space="preserve">I am in receipt of your correspondence regarding the above-named </w:t>
+      </w:r>
+      <w:r>
+        <w:t xml:space="preserve">action</w:t>
+      </w:r>
+      <w:r>
+        <w:t xml:space="preserve">. I have reviewed the documentation accompanying your correspondence including medical records, information regarding the subject crash, litigation documents, and other materials</w:t>
+      </w:r>
+      <w:r>
+        <w:t xml:space="preserve">.</w:t>
+      </w:r>
+    </w:p>
     <w:p>
       <w:pPr>
         <w:pStyle w:val="Normal"/>
@@ -224,274 +237,12 @@
         <w:pStyle w:val="Normal"/>
       </w:pPr>
       <w:r>
-        <w:t xml:space="preserve">The driver’s-side impact would have resulted in the PlCarMake’s occupants to initially move to the left and somewhat forward at 10 mph, until Ms. and Mr. Pl1LastName and Mx. Ugly Last Name struck the center console and passenger door with their lower extremities and were restrained by their seatbelts which would have caused their heads to continue to accelerate left and forward and create high bending loads on the joints and disks of their necks, combined with sudden muscular protective forces which would have produced high levels of compression on the spinal disks in the neck and back.</w:t>
-      </w:r>
-      <w:r>
-        <w:rPr>
-          <w:rFonts/>
-          <w:vertAlign w:val="superscript"/>
-        </w:rPr>
-        <w:footnoteReference w:id="1"/>
-      </w:r>
-      <w:r>
-        <w:t xml:space="preserve"> Per their description, Ms. and Mr. Pl1LastName and Mx. Ugly Last Name then rebounded back to their right and struck the passenger side door and window. This all would have taken less time than it takes to blink an eye (around 250 msecs).</w:t>
+        <w:t xml:space="preserve">The purpose of this report is to provide an analysis of the causal relationship between the subject rear impact collision and Ms. and Mr. Pl1LastName and Mx. Ugly Last Name’s subsequently diagnosed disk injuries and need for treatment.</w:t>
       </w:r>
     </w:p>
     <w:p>
       <w:pPr>
         <w:pStyle w:val="Normal"/>
-      </w:pPr>
-    </w:p>
-    <w:p>
-      <w:pPr>
-        <w:pStyle w:val="Normal"/>
-      </w:pPr>
-      <w:r>
-        <w:t xml:space="preserve">Although a 10 mph side impact collision does not sound like a particularly severe crash, such collisions have the potential to produce relatively violent occupant movements. This fact is illustrated in the photographic stills on the following pages, which show the sequential occupant kinematics of a healthy crash test volunteer undergoing a 3.1 mph far-side impact delta V, with forces that are around 40% of the subject crash.</w:t>
-      </w:r>
-      <w:r>
-        <w:rPr>
-          <w:rFonts/>
-          <w:vertAlign w:val="superscript"/>
-        </w:rPr>
-        <w:footnoteReference w:id="2"/>
-      </w:r>
-    </w:p>
-    <w:p>
-      <w:pPr>
-        <w:pStyle w:val="Normal"/>
-      </w:pPr>
-    </w:p>
-    <w:p>
-      <w:pPr>
-        <w:pStyle w:val="Subtitle"/>
-      </w:pPr>
-      <w:r>
-        <w:rPr/>
-        <w:drawing>
-          <wp:inline distT="0" distB="0" distL="0" distR="0">
-            <wp:extent cx="3840480" cy="3108960"/>
-            <wp:docPr id="1" name="" descr=""/>
-            <wp:cNvGraphicFramePr>
-              <a:graphicFrameLocks xmlns:a="http://schemas.openxmlformats.org/drawingml/2006/main" noChangeAspect="1"/>
-            </wp:cNvGraphicFramePr>
-            <a:graphic xmlns:a="http://schemas.openxmlformats.org/drawingml/2006/main">
-              <a:graphicData uri="http://schemas.openxmlformats.org/drawingml/2006/picture">
-                <pic:pic xmlns:pic="http://schemas.openxmlformats.org/drawingml/2006/picture">
-                  <pic:nvPicPr>
-                    <pic:cNvPr id="2" name=""/>
-                    <pic:cNvPicPr>
-                      <a:picLocks noChangeAspect="1" noChangeArrowheads="1"/>
-                    </pic:cNvPicPr>
-                  </pic:nvPicPr>
-                  <pic:blipFill>
-                    <a:blip cstate="print" r:embed="rId16"/>
-                    <a:stretch>
-                      <a:fillRect/>
-                    </a:stretch>
-                  </pic:blipFill>
-                  <pic:spPr bwMode="auto">
-                    <a:xfrm>
-                      <a:off x="0" y="0"/>
-                      <a:ext cx="53340" cy="43180"/>
-                    </a:xfrm>
-                    <a:prstGeom prst="rect">
-                      <a:avLst/>
-                    </a:prstGeom>
-                    <a:noFill/>
-                  </pic:spPr>
-                </pic:pic>
-              </a:graphicData>
-            </a:graphic>
-          </wp:inline>
-        </w:drawing>
-      </w:r>
-    </w:p>
-    <w:p>
-      <w:pPr>
-        <w:pStyle w:val="Caption"/>
-      </w:pPr>
-      <w:r>
-        <w:t xml:space="preserve">Figure 1: The bullet vehicle is approaching at 7.5 mph.</w:t>
-      </w:r>
-    </w:p>
-    <w:p>
-      <w:pPr>
-        <w:pStyle w:val="Caption"/>
-      </w:pPr>
-    </w:p>
-    <w:p>
-      <w:pPr>
-        <w:pStyle w:val="Subtitle"/>
-      </w:pPr>
-      <w:r>
-        <w:rPr/>
-        <w:drawing>
-          <wp:inline distT="0" distB="0" distL="0" distR="0">
-            <wp:extent cx="3840480" cy="3108960"/>
-            <wp:docPr id="3" name="" descr=""/>
-            <wp:cNvGraphicFramePr>
-              <a:graphicFrameLocks xmlns:a="http://schemas.openxmlformats.org/drawingml/2006/main" noChangeAspect="1"/>
-            </wp:cNvGraphicFramePr>
-            <a:graphic xmlns:a="http://schemas.openxmlformats.org/drawingml/2006/main">
-              <a:graphicData uri="http://schemas.openxmlformats.org/drawingml/2006/picture">
-                <pic:pic xmlns:pic="http://schemas.openxmlformats.org/drawingml/2006/picture">
-                  <pic:nvPicPr>
-                    <pic:cNvPr id="4" name=""/>
-                    <pic:cNvPicPr>
-                      <a:picLocks noChangeAspect="1" noChangeArrowheads="1"/>
-                    </pic:cNvPicPr>
-                  </pic:nvPicPr>
-                  <pic:blipFill>
-                    <a:blip cstate="print" r:embed="rId17"/>
-                    <a:stretch>
-                      <a:fillRect/>
-                    </a:stretch>
-                  </pic:blipFill>
-                  <pic:spPr bwMode="auto">
-                    <a:xfrm>
-                      <a:off x="0" y="0"/>
-                      <a:ext cx="53340" cy="43180"/>
-                    </a:xfrm>
-                    <a:prstGeom prst="rect">
-                      <a:avLst/>
-                    </a:prstGeom>
-                    <a:noFill/>
-                  </pic:spPr>
-                </pic:pic>
-              </a:graphicData>
-            </a:graphic>
-          </wp:inline>
-        </w:drawing>
-      </w:r>
-    </w:p>
-    <w:p>
-      <w:pPr>
-        <w:pStyle w:val="Caption"/>
-      </w:pPr>
-      <w:r>
-        <w:t xml:space="preserve">Figure 3: The target vehicle is starting to rotate, and the center of mass of the vehicle is accelerated to 3.1 mph (this is the delta V). The occupant begins to move to the right, relative to the vehicle interior.</w:t>
-      </w:r>
-    </w:p>
-    <w:p>
-      <w:pPr>
-        <w:pStyle w:val="Caption"/>
-      </w:pPr>
-    </w:p>
-    <w:p>
-      <w:pPr>
-        <w:pStyle w:val="Subtitle"/>
-      </w:pPr>
-      <w:r>
-        <w:rPr/>
-        <w:drawing>
-          <wp:inline distT="0" distB="0" distL="0" distR="0">
-            <wp:extent cx="3840480" cy="3108960"/>
-            <wp:docPr id="5" name="" descr=""/>
-            <wp:cNvGraphicFramePr>
-              <a:graphicFrameLocks xmlns:a="http://schemas.openxmlformats.org/drawingml/2006/main" noChangeAspect="1"/>
-            </wp:cNvGraphicFramePr>
-            <a:graphic xmlns:a="http://schemas.openxmlformats.org/drawingml/2006/main">
-              <a:graphicData uri="http://schemas.openxmlformats.org/drawingml/2006/picture">
-                <pic:pic xmlns:pic="http://schemas.openxmlformats.org/drawingml/2006/picture">
-                  <pic:nvPicPr>
-                    <pic:cNvPr id="6" name=""/>
-                    <pic:cNvPicPr>
-                      <a:picLocks noChangeAspect="1" noChangeArrowheads="1"/>
-                    </pic:cNvPicPr>
-                  </pic:nvPicPr>
-                  <pic:blipFill>
-                    <a:blip cstate="print" r:embed="rId18"/>
-                    <a:stretch>
-                      <a:fillRect/>
-                    </a:stretch>
-                  </pic:blipFill>
-                  <pic:spPr bwMode="auto">
-                    <a:xfrm>
-                      <a:off x="0" y="0"/>
-                      <a:ext cx="53340" cy="43180"/>
-                    </a:xfrm>
-                    <a:prstGeom prst="rect">
-                      <a:avLst/>
-                    </a:prstGeom>
-                    <a:noFill/>
-                  </pic:spPr>
-                </pic:pic>
-              </a:graphicData>
-            </a:graphic>
-          </wp:inline>
-        </w:drawing>
-      </w:r>
-    </w:p>
-    <w:p>
-      <w:pPr>
-        <w:pStyle w:val="Caption"/>
-      </w:pPr>
-      <w:r>
-        <w:t xml:space="preserve">Figure 4: The occupant’s head and torso flexes violently to the right as the vehicle continues to rotate from under her.</w:t>
-      </w:r>
-    </w:p>
-    <w:p>
-      <w:pPr>
-        <w:pStyle w:val="Caption"/>
-      </w:pPr>
-    </w:p>
-    <w:p>
-      <w:pPr>
-        <w:pStyle w:val="Subtitle"/>
-      </w:pPr>
-      <w:r>
-        <w:rPr/>
-        <w:drawing>
-          <wp:inline distT="0" distB="0" distL="0" distR="0">
-            <wp:extent cx="3840480" cy="3108960"/>
-            <wp:docPr id="7" name="" descr=""/>
-            <wp:cNvGraphicFramePr>
-              <a:graphicFrameLocks xmlns:a="http://schemas.openxmlformats.org/drawingml/2006/main" noChangeAspect="1"/>
-            </wp:cNvGraphicFramePr>
-            <a:graphic xmlns:a="http://schemas.openxmlformats.org/drawingml/2006/main">
-              <a:graphicData uri="http://schemas.openxmlformats.org/drawingml/2006/picture">
-                <pic:pic xmlns:pic="http://schemas.openxmlformats.org/drawingml/2006/picture">
-                  <pic:nvPicPr>
-                    <pic:cNvPr id="8" name=""/>
-                    <pic:cNvPicPr>
-                      <a:picLocks noChangeAspect="1" noChangeArrowheads="1"/>
-                    </pic:cNvPicPr>
-                  </pic:nvPicPr>
-                  <pic:blipFill>
-                    <a:blip cstate="print" r:embed="rId19"/>
-                    <a:stretch>
-                      <a:fillRect/>
-                    </a:stretch>
-                  </pic:blipFill>
-                  <pic:spPr bwMode="auto">
-                    <a:xfrm>
-                      <a:off x="0" y="0"/>
-                      <a:ext cx="53340" cy="43180"/>
-                    </a:xfrm>
-                    <a:prstGeom prst="rect">
-                      <a:avLst/>
-                    </a:prstGeom>
-                    <a:noFill/>
-                  </pic:spPr>
-                </pic:pic>
-              </a:graphicData>
-            </a:graphic>
-          </wp:inline>
-        </w:drawing>
-      </w:r>
-    </w:p>
-    <w:p>
-      <w:pPr>
-        <w:pStyle w:val="Caption"/>
-      </w:pPr>
-      <w:r>
-        <w:t xml:space="preserve">Figure 5: Inertial forces on the occupant’s head and torso continue to cause flexion to the right as the vehicle continues to rotate, with the impact to final frame above occurring over approximately 1/5th of a second. The subject experiences compression, rotation, and shear in the low back and neck.</w:t>
-      </w:r>
-    </w:p>
-    <w:p>
-      <w:pPr>
-        <w:pStyle w:val="Caption"/>
       </w:pPr>
     </w:p>
     <w:p>
@@ -503,134 +254,101 @@
           <w:rFonts/>
           <w:i w:val="true"/>
         </w:rPr>
-        <w:t xml:space="preserve">Discussion</w:t>
+        <w:t xml:space="preserve">My qualifications to provide opinions concerning the matters herein, particularly on issues of the causal relationship between trauma and injury, are as follows:</w:t>
       </w:r>
     </w:p>
     <w:p>
       <w:pPr>
         <w:pStyle w:val="Normal"/>
       </w:pPr>
-      <w:r>
-        <w:t xml:space="preserve">The types of spinal injuries that Ms. and Mr. Pl1LastName and Mx. Ugly Last Name was diagnosed with (primarily symptomatic disk derangements and associated sequelae) are highly consistent with the injury mechanism of the crash. Traumatic loading of the spine that results in axial (up and down) compression, particularly in combination with the other load types occurring with the subject collision, has the potential to damage the peripheral disk annulus, which surrounds and holds in the disk nucleus. Women in their early 3rd decade, like Ms. and Mr. Pl1LastName and Mx. Ugly Last Name (who was 12 at the time of the crash) typically have d age-related degenerative changes of the disks of the spine, a fact that makes the collision more likely to have "converted" at least some asymptomatic disk degeneration to a symptomatic state, rather than being the sole cause of all of the pathology identified in the post-crash imaging.</w:t>
-      </w:r>
     </w:p>
     <w:p>
       <w:pPr>
         <w:pStyle w:val="Normal"/>
       </w:pPr>
+      <w:r>
+        <w:t xml:space="preserve">I am Professor and Chair of Forensic and Legal Medicine with the Faculty of Forensic and Legal Medicine of the Royal College of Physicians (UK), and a consultant in the fields of forensic medicine and forensic epidemiology. I am credentialed as a Fellow of the Royal College of Pathologists (UK), Fellow of the Faculty of Forensic and Legal Medicine (FFLM) of the Royal College of Physicians (UK) and member of the British Association in Forensic Medicine. I hold the following relevant academic degrees and certifications: a Doctor of Medicine degree (Med.Dr.) from Umeå University, a Doctor of Philosophy (Ph.D.) in public health/epidemiology from Oregon State University, a Master of Public Health (MPH) in epidemiology and biostatistics, also from Oregon State University, a master’s degree in forensic medical sciences (MScFMS) with the Academy of Forensic Medical Sciences in the United Kingdom, i.a. In addition to my degreed education, I have completed a 2-year post-doctoral fellowship in forensic pathology at Umeå University in Sweden and hold a Diploma of Legal Medicine (DLM) with the FFLM. I am also a fellow of both the American Academy of Forensic Sciences and the American College of Epidemiology. I am a Fulbright Fellow and held a 3-year roster appointment (2017-20) with the United States Department of State as a Fulbright Specialist in the field of forensic medicine. I serve as tenured Associate Professor of Forensic Medicine at Maastricht University and a joint Clinical Professor of Psychiatry and Public Health and Preventative Medicine at Oregon Health and Science University School of Medicine, where I have taught courses for the past 24 years in forensic medicine, forensic epidemiology, and injury epidemiology. From 2005-2017 I held an appointment as an Adjunct Professor of Forensic Medicine and Epidemiology at the Institute of Forensic Medicine, Faculty of Health Sciences, Aarhus University, Aarhus, Denmark, and am a recent (2020-21) visiting professor at University of Indonesia in the Faculty of Medicine.</w:t>
+      </w:r>
     </w:p>
     <w:p>
       <w:pPr>
         <w:pStyle w:val="Normal"/>
       </w:pPr>
-      <w:r>
-        <w:t xml:space="preserve">The symptoms of spinal disk injury may, in some cases, be instantly recognizable after a traffic crash because of the sudden onset of radiculopathy, but recent research has demonstrated that only about 1 in 17 cervical disk injuries are recognized as such in the ED after a crash.</w:t>
-      </w:r>
-      <w:r>
-        <w:rPr>
-          <w:rFonts/>
-          <w:vertAlign w:val="superscript"/>
-        </w:rPr>
-        <w:footnoteReference w:id="3"/>
-      </w:r>
-      <w:r>
-        <w:t xml:space="preserve">  By far, the majority (94%) of what are later determined to be spinal disk injuries are initially diagnosed as in the ED as spinal strains.</w:t>
-      </w:r>
     </w:p>
     <w:p>
       <w:pPr>
         <w:pStyle w:val="Normal"/>
       </w:pPr>
+      <w:r>
+        <w:t xml:space="preserve">I have been a crash reconstructionist since 1996 and have had ACTAR accreditation (the Accreditation Commission on Traffic Accident Reconstruction) since 2005. Over the past &gt;25 years I have participated in the reconstruction of more than 3,000 crashes, including more than 300 fatalities. From 1999 through 2007 I served as a vehicular homicide investigator for law enforcement (consultant to the state medical examiner and special deputy sheriff), and I am a former affiliate medical examiner with the Allegheny County Medical Examiner’s office.</w:t>
+      </w:r>
     </w:p>
     <w:p>
       <w:pPr>
         <w:pStyle w:val="Normal"/>
       </w:pPr>
-      <w:r>
-        <w:t xml:space="preserve">Although the subject crash was no "bumper tap" it is well established in biomechanics, medicine, and epidemiology that an excessive level of force is not required to cause symptomatic injury to a spinal disk with any degree of degeneration, and that in most cases, the diagnostic imaging of the disk will not reveal whether related symptoms are of a traumatic origin or not, in the absence of fracture.</w:t>
-      </w:r>
-      <w:r>
-        <w:rPr>
-          <w:rFonts/>
-          <w:vertAlign w:val="superscript"/>
-        </w:rPr>
-        <w:footnoteReference w:id="4"/>
-      </w:r>
-      <w:r>
-        <w:t xml:space="preserve">  Traumatic disk injuries have been described in the peer-reviewed literature as resulting from low to moderate force events, including minimal or no damage traffic crashes, roller coaster rides, and even more mild forces such as sneezing.</w:t>
-      </w:r>
-      <w:r>
-        <w:rPr>
-          <w:rFonts/>
-          <w:vertAlign w:val="superscript"/>
-        </w:rPr>
-        <w:footnoteReference w:id="5"/>
-      </w:r>
-      <w:r>
-        <w:rPr>
-          <w:rFonts/>
-          <w:vertAlign w:val="superscript"/>
-        </w:rPr>
-        <w:t xml:space="preserve">-</w:t>
-      </w:r>
-      <w:r>
-        <w:rPr>
-          <w:rFonts/>
-          <w:vertAlign w:val="superscript"/>
-        </w:rPr>
-        <w:footnoteReference w:id="6"/>
-      </w:r>
-      <w:r>
-        <w:rPr>
-          <w:rFonts/>
-          <w:vertAlign w:val="superscript"/>
-        </w:rPr>
-        <w:footnoteReference w:id="7"/>
-      </w:r>
-      <w:r>
-        <w:rPr>
-          <w:rFonts/>
-          <w:vertAlign w:val="superscript"/>
-        </w:rPr>
-        <w:footnoteReference w:id="8"/>
-      </w:r>
-      <w:r>
-        <w:rPr>
-          <w:rFonts/>
-          <w:vertAlign w:val="superscript"/>
-        </w:rPr>
-        <w:footnoteReference w:id="9"/>
-      </w:r>
-      <w:r>
-        <w:rPr>
-          <w:rFonts/>
-          <w:vertAlign w:val="superscript"/>
-        </w:rPr>
-        <w:footnoteReference w:id="10"/>
-      </w:r>
-      <w:r>
-        <w:rPr>
-          <w:rFonts/>
-          <w:vertAlign w:val="superscript"/>
-        </w:rPr>
-        <w:footnoteReference w:id="11"/>
-      </w:r>
-      <w:r>
-        <w:t xml:space="preserve"> It is accurate to state, both from a biomechanical and epidemiological perspective, that there is no established or generally accepted lower force threshold at which it can be said that an acute intervertebral disk injury in any part of the spine cannot occur, and that the load threshold at which individual’s disk may injured is only known after the injury has occurred, and the external load has been estimated. it is impossible to estimate the additional compression due to internal forces, however, and the precise load associated with a temporally proximate spinal disk injury is often impossible to accurately determine after the fact.</w:t>
-      </w:r>
     </w:p>
     <w:p>
       <w:pPr>
         <w:pStyle w:val="Normal"/>
       </w:pPr>
+      <w:r>
+        <w:t xml:space="preserve">I am a member of the American Society of Biomechanics and have more than 60 scientific publications pertaining to injury biomechanics, including a book for the Society of Automotive Engineering and taught injury biomechanics in a faculty peer-reviewed course at OHSU for 15 years. I have served as a consultant on injury biomechanics to state and federal government.</w:t>
+      </w:r>
     </w:p>
     <w:p>
       <w:pPr>
         <w:pStyle w:val="Normal"/>
       </w:pPr>
-      <w:r>
-        <w:t xml:space="preserve">Based on the preceding discussion there was ample and biomechanically appropriate force exerted on Ms. and Mr. Pl1LastName and Mx. Ugly Last Name’s body in the subject collision to have caused their medically documented injuries, and associated need for evaluation and treatment, including their spinal pain management procedures and cervical spine surgery.</w:t>
-      </w:r>
+    </w:p>
+    <w:p>
+      <w:pPr>
+        <w:pStyle w:val="Normal"/>
+      </w:pPr>
+      <w:r>
+        <w:t xml:space="preserve">I am an associate editor of the Journal of Forensic and Legal Medicine and serve or have served as an associate editor or editorial board member of 14 additional scientific peer-reviewed journals. I have published approximately 230 scientific papers, abstracts, book chapters and books on topics that include traffic crash injuries, crash reconstruction, injury causation and injury biomechanics, including the text for Elsevier, Forensic Epidemiology: Principles and Practice (2016). My publications have been cited by other authors more than 4,700 times.</w:t>
+      </w:r>
+    </w:p>
+    <w:p>
+      <w:pPr>
+        <w:pStyle w:val="Normal"/>
+      </w:pPr>
+    </w:p>
+    <w:p>
+      <w:pPr>
+        <w:pStyle w:val="Normal"/>
+      </w:pPr>
+      <w:r>
+        <w:t xml:space="preserve">I have provided testimony in more than 400 civil and criminal trials in state and Federal courts throughout the United States, Canada, and Australia. Please see my CV for further details.</w:t>
+      </w:r>
+      <w:r>
+        <w:br w:type="page"/>
+      </w:r>
+    </w:p>
+    <w:altChunk r:id="rId14"/>
+    <w:p>
+      <w:pPr>
+        <w:pStyle w:val="Normal"/>
+      </w:pPr>
+      <w:r>
+        <w:t xml:space="preserve">At the time of the crash, </w:t>
+      </w:r>
+    </w:p>
+    <w:p>
+      <w:pPr>
+        <w:pStyle w:val="Normal"/>
+      </w:pPr>
+    </w:p>
+    <w:p>
+      <w:pPr>
+        <w:pStyle w:val="Normal"/>
+      </w:pPr>
+    </w:p>
+    <w:altChunk r:id="rId15"/>
+    <w:p>
+      <w:pPr>
+        <w:pStyle w:val="Normal"/>
+      </w:pPr>
     </w:p>
     <w:sectPr>
       <w:headerReference w:type="default" r:id="rId8"/>
@@ -727,292 +445,6 @@
     <w:p>
       <w:r>
         <w:continuationSeparator/>
-      </w:r>
-    </w:p>
-  </w:footnote>
-  <w:footnote w:id="1">
-    <w:p>
-      <w:pPr>
-        <w:pStyle w:val="Compact"/>
-        <w:jc w:val="left"/>
-        <w:pBdr>
-          <w:bottom w:val="none" w:sz="0" w:space="0" w:color="000000"/>
-          <w:top w:val="none" w:sz="0" w:space="0" w:color="000000"/>
-          <w:left w:val="none" w:sz="0" w:space="0" w:color="000000"/>
-          <w:right w:val="none" w:sz="0" w:space="0" w:color="000000"/>
-        </w:pBdr>
-        <w:spacing w:after="0" w:before="0" w:line="240"/>
-        <w:ind w:left="0" w:right="0" w:firstLine="0" w:firstLineChars="0"/>
-      </w:pPr>
-      <w:r>
-        <w:rPr>
-          <w:rFonts/>
-          <w:vertAlign w:val="superscript"/>
-        </w:rPr>
-        <w:footnoteRef/>
-      </w:r>
-      <w:r>
-        <w:t xml:space="preserve">Adams M et al. Biomechanics of back pain. London, UK, Churchill Livingstone, 2012.</w:t>
-      </w:r>
-    </w:p>
-  </w:footnote>
-  <w:footnote w:id="2">
-    <w:p>
-      <w:pPr>
-        <w:pStyle w:val="Compact"/>
-        <w:jc w:val="left"/>
-        <w:pBdr>
-          <w:bottom w:val="none" w:sz="0" w:space="0" w:color="000000"/>
-          <w:top w:val="none" w:sz="0" w:space="0" w:color="000000"/>
-          <w:left w:val="none" w:sz="0" w:space="0" w:color="000000"/>
-          <w:right w:val="none" w:sz="0" w:space="0" w:color="000000"/>
-        </w:pBdr>
-        <w:spacing w:after="0" w:before="0" w:line="240"/>
-        <w:ind w:left="0" w:right="0" w:firstLine="0" w:firstLineChars="0"/>
-      </w:pPr>
-      <w:r>
-        <w:rPr>
-          <w:rFonts/>
-          <w:vertAlign w:val="superscript"/>
-        </w:rPr>
-        <w:footnoteRef/>
-      </w:r>
-      <w:r>
-        <w:t xml:space="preserve">I was involved with the experimental protocols associated with the crash testing depicted in the proceding stills and can authenticate the results.</w:t>
-      </w:r>
-    </w:p>
-  </w:footnote>
-  <w:footnote w:id="3">
-    <w:p>
-      <w:pPr>
-        <w:pStyle w:val="Compact"/>
-        <w:jc w:val="left"/>
-        <w:pBdr>
-          <w:bottom w:val="none" w:sz="0" w:space="0" w:color="000000"/>
-          <w:top w:val="none" w:sz="0" w:space="0" w:color="000000"/>
-          <w:left w:val="none" w:sz="0" w:space="0" w:color="000000"/>
-          <w:right w:val="none" w:sz="0" w:space="0" w:color="000000"/>
-        </w:pBdr>
-        <w:spacing w:after="0" w:before="0" w:line="240"/>
-        <w:ind w:left="0" w:right="0" w:firstLine="0" w:firstLineChars="0"/>
-      </w:pPr>
-      <w:r>
-        <w:rPr>
-          <w:rFonts/>
-          <w:vertAlign w:val="superscript"/>
-        </w:rPr>
-        <w:footnoteRef/>
-      </w:r>
-      <w:r>
-        <w:t xml:space="preserve">Freeman MD, Leith WM. Estimating the number of traffic crash-related cervical spine injuries in the United States; an analysis and comparison of national crash and hospital data. Accident Analysis and Prevention 2020: doi:https://doi.org/10.1016/j.aap.2020.105571.</w:t>
-      </w:r>
-    </w:p>
-  </w:footnote>
-  <w:footnote w:id="4">
-    <w:p>
-      <w:pPr>
-        <w:pStyle w:val="Compact"/>
-        <w:jc w:val="left"/>
-        <w:pBdr>
-          <w:bottom w:val="none" w:sz="0" w:space="0" w:color="000000"/>
-          <w:top w:val="none" w:sz="0" w:space="0" w:color="000000"/>
-          <w:left w:val="none" w:sz="0" w:space="0" w:color="000000"/>
-          <w:right w:val="none" w:sz="0" w:space="0" w:color="000000"/>
-        </w:pBdr>
-        <w:spacing w:after="0" w:before="0" w:line="240"/>
-        <w:ind w:left="0" w:right="0" w:firstLine="0" w:firstLineChars="0"/>
-      </w:pPr>
-      <w:r>
-        <w:rPr>
-          <w:rFonts/>
-          <w:vertAlign w:val="superscript"/>
-        </w:rPr>
-        <w:footnoteRef/>
-      </w:r>
-      <w:r>
-        <w:t xml:space="preserve">Fardon et al. Lumbar disc nomenclature: version 2.0: Recommendations of the combined task forces of the North American Spine Society, the American Society of Spine Radiology and the American Society of Neuroradiology. Spine J. 2014;14(11):2525-45.</w:t>
-      </w:r>
-    </w:p>
-  </w:footnote>
-  <w:footnote w:id="5">
-    <w:p>
-      <w:pPr>
-        <w:pStyle w:val="Compact"/>
-        <w:jc w:val="left"/>
-        <w:pBdr>
-          <w:bottom w:val="none" w:sz="0" w:space="0" w:color="000000"/>
-          <w:top w:val="none" w:sz="0" w:space="0" w:color="000000"/>
-          <w:left w:val="none" w:sz="0" w:space="0" w:color="000000"/>
-          <w:right w:val="none" w:sz="0" w:space="0" w:color="000000"/>
-        </w:pBdr>
-        <w:spacing w:after="0" w:before="0" w:line="240"/>
-        <w:ind w:left="0" w:right="0" w:firstLine="0" w:firstLineChars="0"/>
-      </w:pPr>
-      <w:r>
-        <w:rPr>
-          <w:rFonts/>
-          <w:vertAlign w:val="superscript"/>
-        </w:rPr>
-        <w:footnoteRef/>
-      </w:r>
-      <w:r>
-        <w:t xml:space="preserve">Giuliano et al. The use of flexion and extension MR in the evaluation of cervical spine trauma: initial experience in 100 trauma patients compared with 100 normal subjects. Emerg Radiol. 2002;9(5):249-53.</w:t>
-      </w:r>
-    </w:p>
-  </w:footnote>
-  <w:footnote w:id="6">
-    <w:p>
-      <w:pPr>
-        <w:pStyle w:val="Compact"/>
-        <w:jc w:val="left"/>
-        <w:pBdr>
-          <w:bottom w:val="none" w:sz="0" w:space="0" w:color="000000"/>
-          <w:top w:val="none" w:sz="0" w:space="0" w:color="000000"/>
-          <w:left w:val="none" w:sz="0" w:space="0" w:color="000000"/>
-          <w:right w:val="none" w:sz="0" w:space="0" w:color="000000"/>
-        </w:pBdr>
-        <w:spacing w:after="0" w:before="0" w:line="240"/>
-        <w:ind w:left="0" w:right="0" w:firstLine="0" w:firstLineChars="0"/>
-      </w:pPr>
-      <w:r>
-        <w:rPr>
-          <w:rFonts/>
-          <w:vertAlign w:val="superscript"/>
-        </w:rPr>
-        <w:footnoteRef/>
-      </w:r>
-      <w:r>
-        <w:t xml:space="preserve">Freeman et al. Significant spinal injury resulting from low-level accelerations: A case series of roller coaster injuries. Arch Phys Med Rehab 2005;86:2126-30.</w:t>
-      </w:r>
-    </w:p>
-  </w:footnote>
-  <w:footnote w:id="7">
-    <w:p>
-      <w:pPr>
-        <w:pStyle w:val="Compact"/>
-        <w:jc w:val="left"/>
-        <w:pBdr>
-          <w:bottom w:val="none" w:sz="0" w:space="0" w:color="000000"/>
-          <w:top w:val="none" w:sz="0" w:space="0" w:color="000000"/>
-          <w:left w:val="none" w:sz="0" w:space="0" w:color="000000"/>
-          <w:right w:val="none" w:sz="0" w:space="0" w:color="000000"/>
-        </w:pBdr>
-        <w:spacing w:after="0" w:before="0" w:line="240"/>
-        <w:ind w:left="0" w:right="0" w:firstLine="0" w:firstLineChars="0"/>
-      </w:pPr>
-      <w:r>
-        <w:rPr>
-          <w:rFonts/>
-          <w:vertAlign w:val="superscript"/>
-        </w:rPr>
-        <w:footnoteRef/>
-      </w:r>
-      <w:r>
-        <w:t xml:space="preserve">Lutz et al. CT myelography of a fragment of a lumbar disk sequestered posterior to the thecal sac. Am J Neuroradiol 1990;11(3):610-1.</w:t>
-      </w:r>
-    </w:p>
-  </w:footnote>
-  <w:footnote w:id="8">
-    <w:p>
-      <w:pPr>
-        <w:pStyle w:val="Compact"/>
-        <w:jc w:val="left"/>
-        <w:pBdr>
-          <w:bottom w:val="none" w:sz="0" w:space="0" w:color="000000"/>
-          <w:top w:val="none" w:sz="0" w:space="0" w:color="000000"/>
-          <w:left w:val="none" w:sz="0" w:space="0" w:color="000000"/>
-          <w:right w:val="none" w:sz="0" w:space="0" w:color="000000"/>
-        </w:pBdr>
-        <w:spacing w:after="0" w:before="0" w:line="240"/>
-        <w:ind w:left="0" w:right="0" w:firstLine="0" w:firstLineChars="0"/>
-      </w:pPr>
-      <w:r>
-        <w:rPr>
-          <w:rFonts/>
-          <w:vertAlign w:val="superscript"/>
-        </w:rPr>
-        <w:footnoteRef/>
-      </w:r>
-      <w:r>
-        <w:t xml:space="preserve">Sadanand et al. Sudden quadriplegia after acute cervical disc herniation. Can J Neurol Sci 2005;32(3):356-8.</w:t>
-      </w:r>
-    </w:p>
-  </w:footnote>
-  <w:footnote w:id="9">
-    <w:p>
-      <w:pPr>
-        <w:pStyle w:val="Compact"/>
-        <w:jc w:val="left"/>
-        <w:pBdr>
-          <w:bottom w:val="none" w:sz="0" w:space="0" w:color="000000"/>
-          <w:top w:val="none" w:sz="0" w:space="0" w:color="000000"/>
-          <w:left w:val="none" w:sz="0" w:space="0" w:color="000000"/>
-          <w:right w:val="none" w:sz="0" w:space="0" w:color="000000"/>
-        </w:pBdr>
-        <w:spacing w:after="0" w:before="0" w:line="240"/>
-        <w:ind w:left="0" w:right="0" w:firstLine="0" w:firstLineChars="0"/>
-      </w:pPr>
-      <w:r>
-        <w:rPr>
-          <w:rFonts/>
-          <w:vertAlign w:val="superscript"/>
-        </w:rPr>
-        <w:footnoteRef/>
-      </w:r>
-      <w:r>
-        <w:t xml:space="preserve">Pappas et al. Outcome analysis in 654 surgically treated lumbar disc herniations. Neurosurgery 1992;30(6):862–6.</w:t>
-      </w:r>
-    </w:p>
-  </w:footnote>
-  <w:footnote w:id="10">
-    <w:p>
-      <w:pPr>
-        <w:pStyle w:val="Compact"/>
-        <w:jc w:val="left"/>
-        <w:pBdr>
-          <w:bottom w:val="none" w:sz="0" w:space="0" w:color="000000"/>
-          <w:top w:val="none" w:sz="0" w:space="0" w:color="000000"/>
-          <w:left w:val="none" w:sz="0" w:space="0" w:color="000000"/>
-          <w:right w:val="none" w:sz="0" w:space="0" w:color="000000"/>
-        </w:pBdr>
-        <w:spacing w:after="0" w:before="0" w:line="240"/>
-        <w:ind w:left="0" w:right="0" w:firstLine="0" w:firstLineChars="0"/>
-      </w:pPr>
-      <w:r>
-        <w:rPr>
-          <w:rFonts/>
-          <w:vertAlign w:val="superscript"/>
-        </w:rPr>
-        <w:footnoteRef/>
-      </w:r>
-      <w:r>
-        <w:t xml:space="preserve">Smith J. An analysis of 72 real world impacts - an initial investigation into injury and complaint factors. SAE Technical Paper 1999-01-0640.</w:t>
-      </w:r>
-    </w:p>
-  </w:footnote>
-  <w:footnote w:id="11">
-    <w:p>
-      <w:pPr>
-        <w:pStyle w:val="Compact"/>
-        <w:jc w:val="left"/>
-        <w:pBdr>
-          <w:bottom w:val="none" w:sz="0" w:space="0" w:color="000000"/>
-          <w:top w:val="none" w:sz="0" w:space="0" w:color="000000"/>
-          <w:left w:val="none" w:sz="0" w:space="0" w:color="000000"/>
-          <w:right w:val="none" w:sz="0" w:space="0" w:color="000000"/>
-        </w:pBdr>
-        <w:spacing w:after="0" w:before="0" w:line="240"/>
-        <w:ind w:left="0" w:right="0" w:firstLine="0" w:firstLineChars="0"/>
-      </w:pPr>
-      <w:r>
-        <w:rPr>
-          <w:rFonts/>
-          <w:vertAlign w:val="superscript"/>
-        </w:rPr>
-        <w:footnoteRef/>
-      </w:r>
-      <w:r>
-        <w:t xml:space="preserve">Freeman MD. Medicolegal causation analysis of a lumbar spine fracture following a low speed rear impact traffic crash. J Case Rep Prac 2015; 3(2): 23-9.</w:t>
       </w:r>
     </w:p>
   </w:footnote>
@@ -1132,7 +564,7 @@
         <wp:inline distT="0" distB="0" distL="0" distR="0" wp14:anchorId="5ACFBE65" wp14:editId="241CB4AF">
           <wp:extent cx="3004163" cy="1020445"/>
           <wp:effectExtent l="0" t="0" r="0" b="0"/>
-          <wp:docPr id="9" name="Picture 1" descr="A close-up of a logo&#10;&#10;Description automatically generated"/>
+          <wp:docPr id="1" name="Picture 1" descr="A close-up of a logo&#10;&#10;Description automatically generated"/>
           <wp:cNvGraphicFramePr>
             <a:graphicFrameLocks xmlns:a="http://schemas.openxmlformats.org/drawingml/2006/main" noChangeAspect="1"/>
           </wp:cNvGraphicFramePr>
@@ -1140,7 +572,7 @@
             <a:graphicData uri="http://schemas.openxmlformats.org/drawingml/2006/picture">
               <pic:pic xmlns:pic="http://schemas.openxmlformats.org/drawingml/2006/picture">
                 <pic:nvPicPr>
-                  <pic:cNvPr id="10" name="Picture 1" descr="A close-up of a logo&#10;&#10;Description automatically generated"/>
+                  <pic:cNvPr id="2" name="Picture 1" descr="A close-up of a logo&#10;&#10;Description automatically generated"/>
                   <pic:cNvPicPr/>
                 </pic:nvPicPr>
                 <pic:blipFill>

</xml_diff>

<commit_message>
redesign (thank you frederik) the doc build process, first non-working draft of bkgfact split
</commit_message>
<xml_diff>
--- a/FRA-report-output.docx
+++ b/FRA-report-output.docx
@@ -349,6 +349,144 @@
       <w:pPr>
         <w:pStyle w:val="Normal"/>
       </w:pPr>
+    </w:p>
+    <w:p>
+      <w:pPr>
+        <w:pStyle w:val="Normal"/>
+      </w:pPr>
+    </w:p>
+    <w:p>
+      <w:pPr>
+        <w:pStyle w:val="Normal"/>
+      </w:pPr>
+      <w:r>
+        <w:rPr>
+          <w:rFonts/>
+          <w:b w:val="true"/>
+        </w:rPr>
+        <w:t xml:space="preserve">Temporal relationship between the crash and symptoms indicative of injury</w:t>
+      </w:r>
+    </w:p>
+    <w:p>
+      <w:pPr>
+        <w:pStyle w:val="Normal"/>
+      </w:pPr>
+      <w:r>
+        <w:t xml:space="preserve">The second step of the injury causation analysis is the assessment of the timing between the trauma and the onset of symptoms indicative of injury. The hallmark of injury is that "you know it when it happens;"</w:t>
+      </w:r>
+      <w:r>
+        <w:rPr>
+          <w:rFonts/>
+          <w:i w:val="true"/>
+        </w:rPr>
+        <w:t xml:space="preserve">i.e.</w:t>
+      </w:r>
+      <w:r>
+        <w:t xml:space="preserve">the causal relationship between the trauma and onset of the symptoms indicative of the injury is usually close enough in time that it is easy to recognize when the injury was incurred. There are some injuries that exhibit a delayed onset of symptoms, including injuries to intervertebral disks, which can first manifest with identical symptoms to a simple spinal strain. Other injuries are always immediately apparent, such as bony fractures. Some injuries are considered "distracting" from others because the pain they generate distracts attention from other, less painful injuries. There are still other injuries that can "mask" pain from nearby parts of the body through complicated pain accommodation mechanisms that are mediated at the spinal cord and in the brain. The assessment of the timing of the onset of symptoms reasonably attributed to an injury can sometimes be nuanced and complicated, and sometimes requires expert assessment.</w:t>
+      </w:r>
+    </w:p>
+    <w:p>
+      <w:pPr>
+        <w:pStyle w:val="Normal"/>
+      </w:pPr>
+    </w:p>
+    <w:p>
+      <w:pPr>
+        <w:pStyle w:val="Normal"/>
+      </w:pPr>
+      <w:r>
+        <w:t xml:space="preserve">Mr. SAMPLE-P1-LN experienced the onset of symptoms indicative of acute spinal injury immediately after the crash, and he was diagnosed with neck and back injuries directly by 3 days following the crash, including the presentation of lower extremity radicular symptoms, an ominous early sign of injury to the intervertebral disks in the spine. The symptoms and diagnoses progressively evolved and worsened over the weeks and months following the crash and demonstrate a well-documented contiguous chain of causation linking the subject crash and their low back and cervical spinal injuries, and associated need for treatment.</w:t>
+      </w:r>
+    </w:p>
+    <w:p>
+      <w:pPr>
+        <w:pStyle w:val="Normal"/>
+      </w:pPr>
+      <w:r>
+        <w:t xml:space="preserve">Based on this history, there was a strong temporal relationship between the subject collision and Mr. SAMPLE-P1-LN's and Mr. SAMPLE-P2-LN’s first development of symptoms indicative of spinal injury.</w:t>
+      </w:r>
+    </w:p>
+    <w:p>
+      <w:pPr>
+        <w:pStyle w:val="Normal"/>
+      </w:pPr>
+    </w:p>
+    <w:p>
+      <w:pPr>
+        <w:pStyle w:val="Normal"/>
+      </w:pPr>
+    </w:p>
+    <w:p>
+      <w:pPr>
+        <w:pStyle w:val="Normal"/>
+      </w:pPr>
+      <w:r>
+        <w:rPr>
+          <w:rFonts/>
+          <w:b w:val="true"/>
+        </w:rPr>
+        <w:t xml:space="preserve">Alternative explanations</w:t>
+      </w:r>
+    </w:p>
+    <w:p>
+      <w:pPr>
+        <w:pStyle w:val="Normal"/>
+      </w:pPr>
+      <w:r>
+        <w:t xml:space="preserve">This last step of the injury causation analysis specific to the individual involves the assessment of the probability of the same symptoms, injuries, diagnoses, and need for treatment occurring at the same point in time, but in the absence of the investigated crash.</w:t>
+      </w:r>
+    </w:p>
+    <w:p>
+      <w:pPr>
+        <w:pStyle w:val="Normal"/>
+      </w:pPr>
+      <w:r>
+        <w:t xml:space="preserve">This part of the analysis is accomplished in 2 ways; first and most obviously, any competing contemporaneous traumatic cause of injury must be ruled out. There is, however, no such history for Mr. SAMPLE-P1-LN or Mr. SAMPLE-P2-LN, and the only source of trauma apparent in my review of materials that is temporally proximate to their post-crash injuries is the 1/1/2002 DIRECTION impact crash.</w:t>
+      </w:r>
+    </w:p>
+    <w:p>
+      <w:pPr>
+        <w:pStyle w:val="Normal"/>
+      </w:pPr>
+      <w:r>
+        <w:t xml:space="preserve">The second part of the analysis requires an assessment of the probability that Mr. SAMPLE-P1-LN or Mr. SAMPLE-P2-LN would have developed the symptoms and diagnoses of spine injury at the same point in time had they not been initially injured in the 1/1/2002 frontal impact crash. As a generally healthy 12-year-old man, Mr. SAMPLE-P1-LN was at a negligible annual risk of spontaneously developing chronically painful and potentially surgical cervical or lumbar spinal disk derangements; less than 1 in 2,000 is indicated by epidemiologic study and national hospital data.</w:t>
+      </w:r>
+      <w:r>
+        <w:rPr>
+          <w:rFonts/>
+          <w:vertAlign w:val="superscript"/>
+        </w:rPr>
+        <w:footnoteReference w:id="1"/>
+      </w:r>
+      <w:r>
+        <w:t xml:space="preserve"> The chance that they were going to develop the onset of chronic neck or low back pain attributable to symptomatic disk derangements on the same day as the crash by pure coincidence is obviously much smaller; less than 1 in 730,000 (the annual risk divided by 365 days). In comparison the risk of acute spine injury in the subject crash was more than 50%, and the risk of a spinal disk injury was likely no less than 1 in 25 in the general population.  Based on this comparison of risk during the timeframe of interest, the crash is the most likely cause of Mr. SAMPLE-P1-LN and Mr. SAMPLE-P2-LN’s chronic spinal injuries by &gt;99%.</w:t>
+      </w:r>
+    </w:p>
+    <w:p>
+      <w:pPr>
+        <w:pStyle w:val="Normal"/>
+      </w:pPr>
+      <w:r>
+        <w:t xml:space="preserve">A relatively common medicolegal question is whether persisting symptoms of back or neck pain after a traffic crash are truly related to the crash, or more probably due to other factors incidental to an acute crash-related injury to the spine. Most typically, the "other factors" that are raised in a medicolegal setting are the presence of pre-existing degenerative changes in the spine, or pre-crash history of low level or sporadic symptoms.</w:t>
+      </w:r>
+    </w:p>
+    <w:p>
+      <w:pPr>
+        <w:pStyle w:val="Normal"/>
+      </w:pPr>
+      <w:r>
+        <w:t xml:space="preserve">The answer to this question is now decided science. Along with my research colleagues, I have recently published 2 analyses and systematic reviews of nearly 10,000 articles regarding the long-term effects of traffic crash-related injury to the neck and low back and associated chronic pain. ,  Systematic reviews are considered the most reliable and strongest form of scientific evidence (i.e. Level I evidence), as they consist of a comprehensive synthesis of world literature on a topic.  The result of the analyses indicate that when men like Mr. SAMPLE-P1-LN  and men like Mr. SAMPLE-P2-LN have persisting neck or back pain after an acute crash-related injury, </w:t>
+      </w:r>
+      <w:r>
+        <w:rPr>
+          <w:rFonts/>
+          <w:i w:val="true"/>
+        </w:rPr>
+        <w:t xml:space="preserve">more often than not</w:t>
+      </w:r>
+      <w:r>
+        <w:t xml:space="preserve"> (&gt;50% of the time) the symptoms are due to the crash, versus all other causes, regardless of pre-crash medical history.</w:t>
+      </w:r>
     </w:p>
     <w:sectPr>
       <w:headerReference w:type="default" r:id="rId8"/>
@@ -445,6 +583,32 @@
     <w:p>
       <w:r>
         <w:continuationSeparator/>
+      </w:r>
+    </w:p>
+  </w:footnote>
+  <w:footnote w:id="1">
+    <w:p>
+      <w:pPr>
+        <w:pStyle w:val="Compact"/>
+        <w:jc w:val="left"/>
+        <w:pBdr>
+          <w:bottom w:val="none" w:sz="0" w:space="0" w:color="000000"/>
+          <w:top w:val="none" w:sz="0" w:space="0" w:color="000000"/>
+          <w:left w:val="none" w:sz="0" w:space="0" w:color="000000"/>
+          <w:right w:val="none" w:sz="0" w:space="0" w:color="000000"/>
+        </w:pBdr>
+        <w:spacing w:after="0" w:before="0" w:line="240"/>
+        <w:ind w:left="0" w:right="0" w:firstLine="0" w:firstLineChars="0"/>
+      </w:pPr>
+      <w:r>
+        <w:rPr>
+          <w:rFonts/>
+          <w:vertAlign w:val="superscript"/>
+        </w:rPr>
+        <w:footnoteRef/>
+      </w:r>
+      <w:r>
+        <w:t xml:space="preserve">Nationwide Inpatient Sample, Healthcare Utilization Project, Agency for Health Research and Quality, US Department of Health and Human Resources</w:t>
       </w:r>
     </w:p>
   </w:footnote>

</xml_diff>

<commit_message>
part way through structure of rebuttal
</commit_message>
<xml_diff>
--- a/FRA-report-output.docx
+++ b/FRA-report-output.docx
@@ -194,137 +194,6 @@
         <w:pStyle w:val="BodyText2"/>
       </w:pPr>
     </w:p>
-    <w:p>
-      <w:pPr>
-        <w:pStyle w:val="Normal"/>
-      </w:pPr>
-      <w:r>
-        <w:t xml:space="preserve">Dear Mr. LawyerLast</w:t>
-      </w:r>
-      <w:r>
-        <w:t xml:space="preserve">,</w:t>
-      </w:r>
-    </w:p>
-    <w:p>
-      <w:pPr>
-        <w:pStyle w:val="Normal"/>
-      </w:pPr>
-    </w:p>
-    <w:p>
-      <w:pPr>
-        <w:pStyle w:val="Normal"/>
-      </w:pPr>
-      <w:r>
-        <w:t xml:space="preserve">I am in receipt of your correspondence regarding the above-named </w:t>
-      </w:r>
-      <w:r>
-        <w:t xml:space="preserve">action</w:t>
-      </w:r>
-      <w:r>
-        <w:t xml:space="preserve">. I have reviewed the documentation accompanying your correspondence including medical records, information regarding the subject crash, litigation documents, and other materials</w:t>
-      </w:r>
-      <w:r>
-        <w:t xml:space="preserve">.</w:t>
-      </w:r>
-    </w:p>
-    <w:p>
-      <w:pPr>
-        <w:pStyle w:val="Normal"/>
-      </w:pPr>
-    </w:p>
-    <w:p>
-      <w:pPr>
-        <w:pStyle w:val="Normal"/>
-      </w:pPr>
-      <w:r>
-        <w:t xml:space="preserve">The purpose of this report is to provide an analysis of the causal relationship between the subject rear impact collision and Ms. and Mr. Pl1LastName and Mx. Ugly Last Name’s subsequently diagnosed disk injuries and need for treatment.</w:t>
-      </w:r>
-    </w:p>
-    <w:p>
-      <w:pPr>
-        <w:pStyle w:val="Normal"/>
-      </w:pPr>
-    </w:p>
-    <w:p>
-      <w:pPr>
-        <w:pStyle w:val="Normal"/>
-      </w:pPr>
-      <w:r>
-        <w:rPr>
-          <w:rFonts/>
-          <w:i w:val="true"/>
-        </w:rPr>
-        <w:t xml:space="preserve">My qualifications to provide opinions concerning the matters herein, particularly on issues of the causal relationship between trauma and injury, are as follows:</w:t>
-      </w:r>
-    </w:p>
-    <w:p>
-      <w:pPr>
-        <w:pStyle w:val="Normal"/>
-      </w:pPr>
-    </w:p>
-    <w:p>
-      <w:pPr>
-        <w:pStyle w:val="Normal"/>
-      </w:pPr>
-      <w:r>
-        <w:t xml:space="preserve">I am Professor and Chair of Forensic and Legal Medicine with the Faculty of Forensic and Legal Medicine of the Royal College of Physicians (UK), and a consultant in the fields of forensic medicine and forensic epidemiology. I am credentialed as a Fellow of the Royal College of Pathologists (UK), Fellow of the Faculty of Forensic and Legal Medicine (FFLM) of the Royal College of Physicians (UK) and member of the British Association in Forensic Medicine. I hold the following relevant academic degrees and certifications: a Doctor of Medicine degree (Med.Dr.) from Umeå University, a Doctor of Philosophy (Ph.D.) in public health/epidemiology from Oregon State University, a Master of Public Health (MPH) in epidemiology and biostatistics, also from Oregon State University, a master’s degree in forensic medical sciences (MScFMS) with the Academy of Forensic Medical Sciences in the United Kingdom, i.a. In addition to my degreed education, I have completed a 2-year post-doctoral fellowship in forensic pathology at Umeå University in Sweden and hold a Diploma of Legal Medicine (DLM) with the FFLM. I am also a fellow of both the American Academy of Forensic Sciences and the American College of Epidemiology. I am a Fulbright Fellow and held a 3-year roster appointment (2017-20) with the United States Department of State as a Fulbright Specialist in the field of forensic medicine. I serve as tenured Associate Professor of Forensic Medicine at Maastricht University and a joint Clinical Professor of Psychiatry and Public Health and Preventative Medicine at Oregon Health and Science University School of Medicine, where I have taught courses for the past 24 years in forensic medicine, forensic epidemiology, and injury epidemiology. From 2005-2017 I held an appointment as an Adjunct Professor of Forensic Medicine and Epidemiology at the Institute of Forensic Medicine, Faculty of Health Sciences, Aarhus University, Aarhus, Denmark, and am a recent (2020-21) visiting professor at University of Indonesia in the Faculty of Medicine.</w:t>
-      </w:r>
-    </w:p>
-    <w:p>
-      <w:pPr>
-        <w:pStyle w:val="Normal"/>
-      </w:pPr>
-    </w:p>
-    <w:p>
-      <w:pPr>
-        <w:pStyle w:val="Normal"/>
-      </w:pPr>
-      <w:r>
-        <w:t xml:space="preserve">I have been a crash reconstructionist since 1996 and have had ACTAR accreditation (the Accreditation Commission on Traffic Accident Reconstruction) since 2005. Over the past &gt;25 years I have participated in the reconstruction of more than 3,000 crashes, including more than 300 fatalities. From 1999 through 2007 I served as a vehicular homicide investigator for law enforcement (consultant to the state medical examiner and special deputy sheriff), and I am a former affiliate medical examiner with the Allegheny County Medical Examiner’s office.</w:t>
-      </w:r>
-    </w:p>
-    <w:p>
-      <w:pPr>
-        <w:pStyle w:val="Normal"/>
-      </w:pPr>
-    </w:p>
-    <w:p>
-      <w:pPr>
-        <w:pStyle w:val="Normal"/>
-      </w:pPr>
-      <w:r>
-        <w:t xml:space="preserve">I am a member of the American Society of Biomechanics and have more than 60 scientific publications pertaining to injury biomechanics, including a book for the Society of Automotive Engineering and taught injury biomechanics in a faculty peer-reviewed course at OHSU for 15 years. I have served as a consultant on injury biomechanics to state and federal government.</w:t>
-      </w:r>
-    </w:p>
-    <w:p>
-      <w:pPr>
-        <w:pStyle w:val="Normal"/>
-      </w:pPr>
-    </w:p>
-    <w:p>
-      <w:pPr>
-        <w:pStyle w:val="Normal"/>
-      </w:pPr>
-      <w:r>
-        <w:t xml:space="preserve">I am an associate editor of the Journal of Forensic and Legal Medicine and serve or have served as an associate editor or editorial board member of 14 additional scientific peer-reviewed journals. I have published approximately 230 scientific papers, abstracts, book chapters and books on topics that include traffic crash injuries, crash reconstruction, injury causation and injury biomechanics, including the text for Elsevier, Forensic Epidemiology: Principles and Practice (2016). My publications have been cited by other authors more than 4,700 times.</w:t>
-      </w:r>
-    </w:p>
-    <w:p>
-      <w:pPr>
-        <w:pStyle w:val="Normal"/>
-      </w:pPr>
-    </w:p>
-    <w:p>
-      <w:pPr>
-        <w:pStyle w:val="Normal"/>
-      </w:pPr>
-      <w:r>
-        <w:t xml:space="preserve">I have provided testimony in more than 400 civil and criminal trials in state and Federal courts throughout the United States, Canada, and Australia. Please see my CV for further details.</w:t>
-      </w:r>
-      <w:r>
-        <w:br w:type="page"/>
-      </w:r>
-    </w:p>
     <w:altChunk r:id="rId14"/>
     <w:p>
       <w:pPr>
@@ -354,102 +223,70 @@
       <w:pPr>
         <w:pStyle w:val="Normal"/>
       </w:pPr>
-    </w:p>
-    <w:p>
-      <w:pPr>
-        <w:pStyle w:val="Normal"/>
-      </w:pPr>
+      <w:r>
+        <w:t xml:space="preserve">SAMPLE-BIOMECH-LN’s frankly absurd comparisons to everyday activities and volunteer crash tests in no way addressed whether the subject collision could have caused the injuries and sequelae observed in Mr. SAMPLE-P1-LN, the first element of the causal analysis.  SAMPLE-BIOMECH-LN’s blanket denial that a mechanism existed in the subject collision for any of Mr. SAMPLE-P1-LN’s diagnosed and persisting injuries is an uninformed assertion with no basis in science, medicine, or the facts in this case and does not constitute an assessment of the plausibility of his injuries resulting from the collision.</w:t>
+      </w:r>
+    </w:p>
+    <w:p>
+      <w:pPr>
+        <w:pStyle w:val="Normal"/>
+      </w:pPr>
+    </w:p>
+    <w:p>
+      <w:pPr>
+        <w:pStyle w:val="Normal"/>
+      </w:pPr>
+      <w:r>
+        <w:t xml:space="preserve">SAMPLE-BIOMECH-LN has no information on the pre-crash condition of Mr. SAMPLE-P1-LN’s spine, or any other part of his body. He couldn’t pick him out of a lineup and hasn’t the faintest idea of his tolerance to any type of trauma, including the subject crash. </w:t>
+      </w:r>
       <w:r>
         <w:rPr>
           <w:rFonts/>
           <w:b w:val="true"/>
         </w:rPr>
-        <w:t xml:space="preserve">Temporal relationship between the crash and symptoms indicative of injury</w:t>
-      </w:r>
-    </w:p>
-    <w:p>
-      <w:pPr>
-        <w:pStyle w:val="Normal"/>
-      </w:pPr>
-      <w:r>
-        <w:t xml:space="preserve">The second step of the injury causation analysis is the assessment of the timing between the trauma and the onset of symptoms indicative of injury. The hallmark of injury is that "you know it when it happens;"</w:t>
-      </w:r>
-      <w:r>
-        <w:rPr>
-          <w:rFonts/>
-          <w:i w:val="true"/>
-        </w:rPr>
-        <w:t xml:space="preserve">i.e.</w:t>
-      </w:r>
-      <w:r>
-        <w:t xml:space="preserve">the causal relationship between the trauma and onset of the symptoms indicative of the injury is usually close enough in time that it is easy to recognize when the injury was incurred. There are some injuries that exhibit a delayed onset of symptoms, including injuries to intervertebral disks, which can first manifest with identical symptoms to a simple spinal strain. Other injuries are always immediately apparent, such as bony fractures. Some injuries are considered "distracting" from others because the pain they generate distracts attention from other, less painful injuries. There are still other injuries that can "mask" pain from nearby parts of the body through complicated pain accommodation mechanisms that are mediated at the spinal cord and in the brain. The assessment of the timing of the onset of symptoms reasonably attributed to an injury can sometimes be nuanced and complicated, and sometimes requires expert assessment.</w:t>
-      </w:r>
-    </w:p>
-    <w:p>
-      <w:pPr>
-        <w:pStyle w:val="Normal"/>
-      </w:pPr>
-    </w:p>
-    <w:p>
-      <w:pPr>
-        <w:pStyle w:val="Normal"/>
-      </w:pPr>
-      <w:r>
-        <w:t xml:space="preserve">Mr. SAMPLE-P1-LN experienced the onset of symptoms indicative of acute spinal injury immediately after the crash, and he was diagnosed with neck and back injuries directly by 3 days following the crash, including the presentation of lower extremity radicular symptoms, an ominous early sign of injury to the intervertebral disks in the spine. The symptoms and diagnoses progressively evolved and worsened over the weeks and months following the crash and demonstrate a well-documented contiguous chain of causation linking the subject crash and their low back and cervical spinal injuries, and associated need for treatment.</w:t>
-      </w:r>
-    </w:p>
-    <w:p>
-      <w:pPr>
-        <w:pStyle w:val="Normal"/>
-      </w:pPr>
-      <w:r>
-        <w:t xml:space="preserve">Based on this history, there was a strong temporal relationship between the subject collision and Mr. SAMPLE-P1-LN's and Mr. SAMPLE-P2-LN’s first development of symptoms indicative of spinal injury.</w:t>
-      </w:r>
-    </w:p>
-    <w:p>
-      <w:pPr>
-        <w:pStyle w:val="Normal"/>
-      </w:pPr>
-    </w:p>
-    <w:p>
-      <w:pPr>
-        <w:pStyle w:val="Normal"/>
-      </w:pPr>
-    </w:p>
-    <w:p>
-      <w:pPr>
-        <w:pStyle w:val="Normal"/>
-      </w:pPr>
-      <w:r>
-        <w:rPr>
-          <w:rFonts/>
-          <w:b w:val="true"/>
-        </w:rPr>
-        <w:t xml:space="preserve">Alternative explanations</w:t>
-      </w:r>
-    </w:p>
-    <w:p>
-      <w:pPr>
-        <w:pStyle w:val="Normal"/>
-      </w:pPr>
-      <w:r>
-        <w:t xml:space="preserve">This last step of the injury causation analysis specific to the individual involves the assessment of the probability of the same symptoms, injuries, diagnoses, and need for treatment occurring at the same point in time, but in the absence of the investigated crash.</w:t>
-      </w:r>
-    </w:p>
-    <w:p>
-      <w:pPr>
-        <w:pStyle w:val="Normal"/>
-      </w:pPr>
-      <w:r>
-        <w:t xml:space="preserve">This part of the analysis is accomplished in 2 ways; first and most obviously, any competing contemporaneous traumatic cause of injury must be ruled out. There is, however, no such history for Mr. SAMPLE-P1-LN or Mr. SAMPLE-P2-LN, and the only source of trauma apparent in my review of materials that is temporally proximate to their post-crash injuries is the 1/1/2002 DIRECTION impact crash.</w:t>
-      </w:r>
-    </w:p>
-    <w:p>
-      <w:pPr>
-        <w:pStyle w:val="Normal"/>
-      </w:pPr>
-      <w:r>
-        <w:t xml:space="preserve">The second part of the analysis requires an assessment of the probability that Mr. SAMPLE-P1-LN or Mr. SAMPLE-P2-LN would have developed the symptoms and diagnoses of spine injury at the same point in time had they not been initially injured in the 1/1/2002 frontal impact crash. As a generally healthy 12-year-old man, Mr. SAMPLE-P1-LN was at a negligible annual risk of spontaneously developing chronically painful and potentially surgical cervical or lumbar spinal disk derangements; less than 1 in 2,000 is indicated by epidemiologic study and national hospital data.</w:t>
+        <w:t xml:space="preserve">The tolerance of an individual to forceful external loads is only defined once it has been exceeded,</w:t>
+      </w:r>
+      <w:r>
+        <w:t xml:space="preserve"> not based on comparisons to studies of dissimilar forces applied to bits and pieces of dead bodies (part of the basis for  SAMPLE-BIOMECH-LN’s opinion). A review of all of the evidence in the subject case clearly established the fact that Mr. SAMPLE-P1-LN’s tolerance was exceeded by the forces of the subject crash.</w:t>
+      </w:r>
+    </w:p>
+    <w:p>
+      <w:pPr>
+        <w:pStyle w:val="Normal"/>
+      </w:pPr>
+    </w:p>
+    <w:p>
+      <w:pPr>
+        <w:pStyle w:val="Normal"/>
+      </w:pPr>
+      <w:r>
+        <w:t xml:space="preserve">As  SAMPLE-BIOMECH-LN does not (and cannot) dispute any of Mr. SAMPLE-P1-LN’s diagnoses, and he does not provide an alternative explanation for how his diagnosed injuries would have occurred at the same time as the collision, his analysis is incomplete, and fails to account for the undeniable evidence of injury following the crash.</w:t>
+      </w:r>
+    </w:p>
+    <w:p>
+      <w:pPr>
+        <w:pStyle w:val="Normal"/>
+      </w:pPr>
+    </w:p>
+    <w:p>
+      <w:pPr>
+        <w:pStyle w:val="Normal"/>
+      </w:pPr>
+      <w:r>
+        <w:t xml:space="preserve">The generally accepted 3-step approach to causation described above dictates that if there are no other contemporaneous competing causes for the injury that are more likely than an investigated plausible cause of the injury, then it is the investigated cause that is the most likely cause.  SAMPLE-BIOMECH-LN simply ignored Mr. SAMPLE-P1-LN’s medical history like it never happened; his approach to "assessing" the cause of his injuries was to reject any evidence that he was injured in the first place.  SAMPLE-BIOMECH-LN doesn’t consider, much less mention the fact, that there are no plausible competing causes of Mr. SAMPLE-P1-LN’s injuries occurring at the same time as the crash.</w:t>
+      </w:r>
+    </w:p>
+    <w:p>
+      <w:pPr>
+        <w:pStyle w:val="Normal"/>
+      </w:pPr>
+    </w:p>
+    <w:p>
+      <w:pPr>
+        <w:pStyle w:val="Normal"/>
+      </w:pPr>
+      <w:r>
+        <w:t xml:space="preserve">The concept of injury thresholds as a bright line below which no injury can occur is one that has been evaluated and rejected by the biomechanical community that is involved with the evaluation of occupant forces in motor vehicle crashes. Injury thresholds have nothing to do with the evaluation of real-world collisions and can never be used to deny the presence of a real-world injury following a collision. This is made clear in an SAE publication (J885) that summarizes human threshold data for use in government crash testing:</w:t>
       </w:r>
       <w:r>
         <w:rPr>
@@ -458,34 +295,412 @@
         </w:rPr>
         <w:footnoteReference w:id="1"/>
       </w:r>
-      <w:r>
-        <w:t xml:space="preserve"> The chance that they were going to develop the onset of chronic neck or low back pain attributable to symptomatic disk derangements on the same day as the crash by pure coincidence is obviously much smaller; less than 1 in 730,000 (the annual risk divided by 365 days). In comparison the risk of acute spine injury in the subject crash was more than 50%, and the risk of a spinal disk injury was likely no less than 1 in 25 in the general population.  Based on this comparison of risk during the timeframe of interest, the crash is the most likely cause of Mr. SAMPLE-P1-LN and Mr. SAMPLE-P2-LN’s chronic spinal injuries by &gt;99%.</w:t>
-      </w:r>
-    </w:p>
-    <w:p>
-      <w:pPr>
-        <w:pStyle w:val="Normal"/>
-      </w:pPr>
-      <w:r>
-        <w:t xml:space="preserve">A relatively common medicolegal question is whether persisting symptoms of back or neck pain after a traffic crash are truly related to the crash, or more probably due to other factors incidental to an acute crash-related injury to the spine. Most typically, the "other factors" that are raised in a medicolegal setting are the presence of pre-existing degenerative changes in the spine, or pre-crash history of low level or sporadic symptoms.</w:t>
-      </w:r>
-    </w:p>
-    <w:p>
-      <w:pPr>
-        <w:pStyle w:val="Normal"/>
-      </w:pPr>
-      <w:r>
-        <w:t xml:space="preserve">The answer to this question is now decided science. Along with my research colleagues, I have recently published 2 analyses and systematic reviews of nearly 10,000 articles regarding the long-term effects of traffic crash-related injury to the neck and low back and associated chronic pain. ,  Systematic reviews are considered the most reliable and strongest form of scientific evidence (i.e. Level I evidence), as they consist of a comprehensive synthesis of world literature on a topic.  The result of the analyses indicate that when men like Mr. SAMPLE-P1-LN  and men like Mr. SAMPLE-P2-LN have persisting neck or back pain after an acute crash-related injury, </w:t>
+    </w:p>
+    <w:p>
+      <w:pPr>
+        <w:pStyle w:val="Normal"/>
+      </w:pPr>
+    </w:p>
+    <w:p>
+      <w:pPr>
+        <w:pStyle w:val="Normal"/>
+      </w:pPr>
+      <w:r>
+        <w:t xml:space="preserve">"Such [tolerance] specifications are beyond the state-of-the-art in biomechanics except perhaps for a few academic situations. There are several difficulties which prevent a ready establishment of human tolerance levels. First, there are differences in judgment as to the specific degree of injury severity that should serve as the tolerance level. Second, large differences exist in the tolerances of different individuals. It is not unusual for bone fracture tests on a sample of adult cadavers to show a three-to-one load variation. Presumably, variations of at least this magnitude exist in the living population. Finally, most tolerance levels are sensitive to modest changes in the direction, shape, and stiffness of the loading source. The above considerations indicate that complete and precise definitions of human tolerance levels will require large amounts of data based on controlled statistical samples. Only in this way can the influence of age, size, sex, and weight be comprehensively assessed and only in this way can mean loads and statistical measures of scatter be linked to specific tolerance levels."</w:t>
+      </w:r>
+    </w:p>
+    <w:p>
+      <w:pPr>
+        <w:pStyle w:val="Normal"/>
+      </w:pPr>
+    </w:p>
+    <w:p>
+      <w:pPr>
+        <w:pStyle w:val="Normal"/>
+      </w:pPr>
+      <w:r>
+        <w:t xml:space="preserve">Crash severity analysis</w:t>
+      </w:r>
+    </w:p>
+    <w:p>
+      <w:pPr>
+        <w:pStyle w:val="Normal"/>
+      </w:pPr>
+    </w:p>
+    <w:p>
+      <w:pPr>
+        <w:pStyle w:val="Normal"/>
+      </w:pPr>
+      <w:r>
+        <w:t xml:space="preserve">RECON CRASH RELATED ACCELERATION DELTA V ANALYSIS PLACEHOLDER</w:t>
+      </w:r>
+    </w:p>
+    <w:p>
+      <w:pPr>
+        <w:pStyle w:val="Normal"/>
+      </w:pPr>
+    </w:p>
+    <w:p>
+      <w:pPr>
+        <w:pStyle w:val="Normal"/>
+      </w:pPr>
+      <w:r>
+        <w:rPr>
+          <w:rFonts/>
+          <w:i w:val="true"/>
+          <w:u w:val="single"/>
+        </w:rPr>
+        <w:t xml:space="preserve">Can the injury potential of the subject collision be determined from crash testing of volunteers?</w:t>
+      </w:r>
+    </w:p>
+    <w:p>
+      <w:pPr>
+        <w:pStyle w:val="Normal"/>
+      </w:pPr>
+      <w:r>
+        <w:t xml:space="preserve">SAMPLE-BIOMECH-LN cited to human volunteer crash testing for his opinion that Mr. SAMPLE-P1-LN could not have sustained any significant injury in the subject crash. The comparison between a real-world crash and the results of volunteer crash tests as a means of assessing injury causation is a practice that has been rejected by the relevant scientific and automotive engineering community as improper and unreliable. I have written and had published a number of peer-reviewed papers as well as a book on human volunteer crash testing and can state as a certainty that it is well established in the scientific literature that human volunteer testing (mostly crash testing) is not a valid basis for any determination of injury risk, probability, or cause in real world crashes. </w:t>
       </w:r>
       <w:r>
         <w:rPr>
           <w:rFonts/>
           <w:i w:val="true"/>
         </w:rPr>
-        <w:t xml:space="preserve">more often than not</w:t>
-      </w:r>
-      <w:r>
-        <w:t xml:space="preserve"> (&gt;50% of the time) the symptoms are due to the crash, versus all other causes, regardless of pre-crash medical history.</w:t>
+        <w:t xml:space="preserve">There are no crash tests that have ever been structured like the subject crash (</w:t>
+      </w:r>
+      <w:r>
+        <w:rPr>
+          <w:rFonts/>
+          <w:i w:val="true"/>
+          <w:b w:val="true"/>
+        </w:rPr>
+        <w:t xml:space="preserve">rear impact of SAMPLE-MDF-DV mph delta V</w:t>
+      </w:r>
+      <w:r>
+        <w:rPr>
+          <w:rFonts/>
+          <w:i w:val="true"/>
+        </w:rPr>
+        <w:t xml:space="preserve">), as it would be irresponsible to perform such a test.</w:t>
+      </w:r>
+    </w:p>
+    <w:p>
+      <w:pPr>
+        <w:pStyle w:val="Normal"/>
+      </w:pPr>
+    </w:p>
+    <w:p>
+      <w:pPr>
+        <w:pStyle w:val="Normal"/>
+      </w:pPr>
+      <w:r>
+        <w:t xml:space="preserve">Earlier in this report I cited the SAE publication J885 as the basis for a quotation regarding absolute injury thresholds. This paper is an authoritative publication on the topic of human injury thresholds. In the section of the paper, on page 11, under </w:t>
+      </w:r>
+      <w:r>
+        <w:rPr>
+          <w:rFonts/>
+          <w:i w:val="true"/>
+        </w:rPr>
+        <w:t xml:space="preserve">"4. Introduction to Biomechanics, 4.1 Test Subjects,"</w:t>
+      </w:r>
+      <w:r>
+        <w:t xml:space="preserve"> is the following section:</w:t>
+      </w:r>
+    </w:p>
+    <w:p>
+      <w:pPr>
+        <w:pStyle w:val="Normal"/>
+      </w:pPr>
+    </w:p>
+    <w:p>
+      <w:pPr>
+        <w:pStyle w:val="Normal"/>
+      </w:pPr>
+      <w:r>
+        <w:t xml:space="preserve">Despite the warning that "true tolerance levels cannot be determined with volunteers" from the authoritative publication on automotive testing and human tolerance,  SAMPLE-BIOMECH-LN described and referred to studies primarily consisting of single rear impact collisions of less than 5 mph (with no secondary frontal crash) on healthy male volunteers, and from these papers drew the conclusion that it was essentially impossible for Mr. SAMPLE-P1-LN to have been injured in the subject collision.</w:t>
+      </w:r>
+    </w:p>
+    <w:p>
+      <w:pPr>
+        <w:pStyle w:val="Normal"/>
+      </w:pPr>
+    </w:p>
+    <w:p>
+      <w:pPr>
+        <w:pStyle w:val="Normal"/>
+      </w:pPr>
+      <w:r>
+        <w:t xml:space="preserve">Human volunteer crash testing is designed to not produce injury, and the utmost care is taken to ensure that injury is unlikely. The people who volunteer to participate in experimental crash tests are not comparable to those who are injured in similar crashes in many respects, and this includes the plaintiff. For any published crash test, the authors typically must secure Institutional Review Board (IRB) approval in order to assure the safety of the volunteers (this is in accordance with the Declaration of Helsinki, an international treaty on human subject experimentation).</w:t>
+      </w:r>
+    </w:p>
+    <w:p>
+      <w:pPr>
+        <w:pStyle w:val="Normal"/>
+      </w:pPr>
+    </w:p>
+    <w:p>
+      <w:pPr>
+        <w:pStyle w:val="Normal"/>
+      </w:pPr>
+      <w:r>
+        <w:t xml:space="preserve">As mentioned earlier, the peer-reviewed authoritative automotive engineering and biomechanical literature specifically states that crash tests are not an appropriate basis for any determination of real-world injury thresholds. In 1999 I published a peer-reviewed paper in the premier journal in the world on Spine surgery at that time (Spine), which specifically criticized some of the volunteer crash test publications cited by  SAMPLE-BIOMECH-LN in his report for erroneously claiming an injury threshold from such testing.   SAMPLE-BIOMECH-LN presents no evidence to demonstrate that the basic scientific principles described in this 23-year old publication should be violated for his assertions regarding the cause of Mr. SAMPLE-P1-LN’s post-collision diagnoses and need for treatment.</w:t>
+      </w:r>
+    </w:p>
+    <w:p>
+      <w:pPr>
+        <w:pStyle w:val="Normal"/>
+      </w:pPr>
+    </w:p>
+    <w:p>
+      <w:pPr>
+        <w:pStyle w:val="Normal"/>
+      </w:pPr>
+      <w:r>
+        <w:t xml:space="preserve">Is any collision comparable to activities of daily living?</w:t>
+      </w:r>
+    </w:p>
+    <w:p>
+      <w:pPr>
+        <w:pStyle w:val="Normal"/>
+      </w:pPr>
+      <w:r>
+        <w:t xml:space="preserve">As noted above,  SAMPLE-BIOMECH-LN claimed that the subject collision produced forces no greater than the loads observed in studies of "activities of daily living." Such comparisons are misleading and deceptive, and based on the junk science premise that if the occupant acceleration value of a crash can be said to be similar to that of some trivial sounding event, then this means that the injury potential of the crash and the trivial event is the same. This antiscientific myth has no application or use outside of the defense of injury litigation.</w:t>
+      </w:r>
+    </w:p>
+    <w:p>
+      <w:pPr>
+        <w:pStyle w:val="Normal"/>
+      </w:pPr>
+    </w:p>
+    <w:p>
+      <w:pPr>
+        <w:pStyle w:val="Normal"/>
+      </w:pPr>
+      <w:r>
+        <w:t xml:space="preserve">It should be patently obvious how ridiculous and frankly dishonest the comparison is between any collision and any everyday activity; there is no biomechanical similarity between a crash and an ADL. The direction, duration, and rapidity of acceleration that results in the kind of violent movement that occurs even in a low-speed crash is noncomparable in all respects to the self-generated, slow onset and long duration accelerations of daily activities.</w:t>
+      </w:r>
+    </w:p>
+    <w:p>
+      <w:pPr>
+        <w:pStyle w:val="Normal"/>
+      </w:pPr>
+    </w:p>
+    <w:p>
+      <w:pPr>
+        <w:pStyle w:val="Normal"/>
+      </w:pPr>
+      <w:r>
+        <w:t xml:space="preserve">The actual risk of injury from a lower speed crash is not determined by a comparison to an activity that never causes injury, of course. Such determinations are made by examining epidemiologic data regarding real world crashes and the types of injuries that result from them. This is precisely what my colleagues and I did in a recent peer-reviewed research publication, in which we noted the following:</w:t>
+      </w:r>
+    </w:p>
+    <w:p>
+      <w:pPr>
+        <w:pStyle w:val="Normal"/>
+      </w:pPr>
+    </w:p>
+    <w:p>
+      <w:pPr>
+        <w:pStyle w:val="Normal"/>
+      </w:pPr>
+      <w:r>
+        <w:t xml:space="preserve">"…the theory that serves as the operating principle for the methodology, that acceleration is a proxy for injury risk in low speed or minimal damage crashes, which is the rationale for the comparison between a crash and non-injurious ADLs, is demonstrably false. Even at the lowest levels of impact severity in a rear impact crash, the results of both crash testing and epidemiologic data from real-world crashes indicate a substantial (i.e., &gt;20%) risk of at least some degree of injury. In contrast, everyday activities are benign events with virtually no injury risk whatsoever.</w:t>
+      </w:r>
+    </w:p>
+    <w:p>
+      <w:pPr>
+        <w:pStyle w:val="Normal"/>
+      </w:pPr>
+    </w:p>
+    <w:p>
+      <w:pPr>
+        <w:pStyle w:val="Normal"/>
+      </w:pPr>
+      <w:r>
+        <w:t xml:space="preserve">If the magnitude of the accelerations resulting from crashes and ADLs can be said to be even roughly comparable, this fact only serves as concrete evidence that occupant acceleration is not a proxy for injury risk. "</w:t>
+      </w:r>
+    </w:p>
+    <w:p>
+      <w:pPr>
+        <w:pStyle w:val="Normal"/>
+      </w:pPr>
+    </w:p>
+    <w:p>
+      <w:pPr>
+        <w:pStyle w:val="Normal"/>
+      </w:pPr>
+      <w:r>
+        <w:t xml:space="preserve">Regarding the novel nature of such comparisons as a basis for evaluating injury risk, we wrote:</w:t>
+      </w:r>
+    </w:p>
+    <w:p>
+      <w:pPr>
+        <w:pStyle w:val="Normal"/>
+      </w:pPr>
+      <w:r>
+        <w:t xml:space="preserve"> "There is no other example in the biomedical literature in which the established injury risk of any traumatic event is overlooked in favor of a comparison between the acceleration of the event and a non-injurious activity. Although there may be multiple shared attributes of traffic crashes and some ADLs, just as there are multiple shared attributes of stepping down from a stair and falling down a stair (i.e., the travel distances are the same, gravity is 9.81 m/s2 in both scenarios), alluding to the absence of injury while ordinarily walking down stairs sheds no light on the frequency of injury from falling down stairs. The comparison is inapt and should not be made."</w:t>
+      </w:r>
+    </w:p>
+    <w:p>
+      <w:pPr>
+        <w:pStyle w:val="Normal"/>
+      </w:pPr>
+    </w:p>
+    <w:p>
+      <w:pPr>
+        <w:pStyle w:val="Normal"/>
+      </w:pPr>
+      <w:r>
+        <w:t xml:space="preserve">If we use the real world 11 km/h [6.8 mph] delta V rear impact injury risk from the present study (54%) and compare it to the highest estimated ADL-related risk (&lt;&lt;1 in 3,650 [0.027%] for sitting), then even using the most conservative estimates, the crash presents a risk of injury that is at least 2,000 times greater than the "high risk" ADL of sitting. This ratio likely underestimates the actual injury risk disparity between frontal-side impacts and ADLs by a factor of at least 10 times.</w:t>
+      </w:r>
+    </w:p>
+    <w:p>
+      <w:pPr>
+        <w:pStyle w:val="Normal"/>
+      </w:pPr>
+    </w:p>
+    <w:p>
+      <w:pPr>
+        <w:pStyle w:val="Normal"/>
+      </w:pPr>
+      <w:r>
+        <w:t xml:space="preserve">The National Highway Traffic Safety Administration (NHTSA) has recently published injury risk curves for rear impact crashes, demonstrating a rate of "MAIS 1+" (Maximum Abbreviated Injury Scale injury severity grade of 1 or more) injuries of 27% to 36% for 5 to 10 mph delta V rear impact collisions (see the red bracket in the chart below).  Approximately 94% of spinal disk injuries would be included in this category of injuries, as this is the rate at which disk injuries are initially diagnosed as strains in the emergency department in the first day or 2 after a crash, which is the source of the NHTSA data.</w:t>
+      </w:r>
+    </w:p>
+    <w:p>
+      <w:pPr>
+        <w:pStyle w:val="Normal"/>
+      </w:pPr>
+    </w:p>
+    <w:p>
+      <w:pPr>
+        <w:pStyle w:val="Normal"/>
+      </w:pPr>
+      <w:r>
+        <w:t xml:space="preserve">The fact that  SAMPLE-BIOMECH-LN compared an event (a less than 10 mph rear impact collision) that is irrefutably established by US national crash data to cause injury at least 1 out 4 times to ADLs which virtually never cause injury is a perfect illustration of how misleading and frankly dishonest the comparison is.</w:t>
+      </w:r>
+    </w:p>
+    <w:p>
+      <w:pPr>
+        <w:pStyle w:val="Normal"/>
+      </w:pPr>
+    </w:p>
+    <w:p>
+      <w:pPr>
+        <w:pStyle w:val="Normal"/>
+      </w:pPr>
+      <w:r>
+        <w:t xml:space="preserve">Can a biomechanical analysis demonstrate that Mr. SAMPLE-P1-LN was not injured in the subject crash?</w:t>
+      </w:r>
+    </w:p>
+    <w:p>
+      <w:pPr>
+        <w:pStyle w:val="Normal"/>
+      </w:pPr>
+      <w:r>
+        <w:t xml:space="preserve">Traumatic spinal disk injuries have been described in the peer-reviewed literature as occurring in low to moderate force events, such as minimal damage traffic crashes and roller coaster rides, but also with even more mild forces, including therapeutic manipulation of the spine, and even sneezing. -     It is accurate to state that there is no established or generally accepted lower force threshold at which it can be said that an acute intervertebral disk injury in any part of the spine cannot occur.  SAMPLE-BIOMECH-LN’s claims to the contrary are contrived and easily disproven, not to mention at odds with the specific facts in Mr. SAMPLE-P1-LN’s case.</w:t>
+      </w:r>
+    </w:p>
+    <w:p>
+      <w:pPr>
+        <w:pStyle w:val="Normal"/>
+      </w:pPr>
+    </w:p>
+    <w:p>
+      <w:pPr>
+        <w:pStyle w:val="Normal"/>
+      </w:pPr>
+      <w:r>
+        <w:t xml:space="preserve">SAMPLE-BIOMECH-LN’s offhand claim that a spinal disk could not be "exacerbated" by the subject crash (i.e., either symptomatically activated, or worsened) is a fantasy, with no theoretical, much less factual or scientific basis. In making this entirely speculative and meaningless claim,  SAMPLE-BIOMECH-LN engages in magical thinking, which collapses under the slightest bit of scrutiny.</w:t>
+      </w:r>
+    </w:p>
+    <w:p>
+      <w:pPr>
+        <w:pStyle w:val="Normal"/>
+      </w:pPr>
+    </w:p>
+    <w:p>
+      <w:pPr>
+        <w:pStyle w:val="Normal"/>
+      </w:pPr>
+      <w:r>
+        <w:t xml:space="preserve">In his report,  SAMPLE-BIOMECH-LN twice cited to publications on spinal disk biomechanics by a leading authority on the topic, Prof. Michael Adams. This very same author (Michael Adams PhD), in a 2012 textbook called "The Biomechanics of Back Pain,"  wrote that</w:t>
+      </w:r>
+    </w:p>
+    <w:p>
+      <w:pPr>
+        <w:pStyle w:val="Normal"/>
+      </w:pPr>
+    </w:p>
+    <w:p>
+      <w:pPr>
+        <w:pStyle w:val="Normal"/>
+      </w:pPr>
+      <w:r>
+        <w:t xml:space="preserve">"The magnitude of forces required to cause an individual disc to prolapse cannot reliably be predicted on the basis of gender, age, and spinal level." [page 263],</w:t>
+      </w:r>
+    </w:p>
+    <w:p>
+      <w:pPr>
+        <w:pStyle w:val="Normal"/>
+      </w:pPr>
+    </w:p>
+    <w:p>
+      <w:pPr>
+        <w:pStyle w:val="Normal"/>
+      </w:pPr>
+      <w:r>
+        <w:t xml:space="preserve">and that</w:t>
+      </w:r>
+    </w:p>
+    <w:p>
+      <w:pPr>
+        <w:pStyle w:val="Normal"/>
+      </w:pPr>
+    </w:p>
+    <w:p>
+      <w:pPr>
+        <w:pStyle w:val="Normal"/>
+      </w:pPr>
+      <w:r>
+        <w:t xml:space="preserve">"Most spinal compressive loading comes from back muscles, and forces are likely to rise to high levels during sudden and alarming incidents. These forces are difficult to quantify in retrospective analysis." [page 264]</w:t>
+      </w:r>
+    </w:p>
+    <w:p>
+      <w:pPr>
+        <w:pStyle w:val="Normal"/>
+      </w:pPr>
+    </w:p>
+    <w:p>
+      <w:pPr>
+        <w:pStyle w:val="Normal"/>
+      </w:pPr>
+      <w:r>
+        <w:t xml:space="preserve">and</w:t>
+      </w:r>
+    </w:p>
+    <w:p>
+      <w:pPr>
+        <w:pStyle w:val="Normal"/>
+      </w:pPr>
+    </w:p>
+    <w:p>
+      <w:pPr>
+        <w:pStyle w:val="Normal"/>
+      </w:pPr>
+      <w:r>
+        <w:t xml:space="preserve">"Clearly, to assume that the forces acting on the spine during whiplash are small just because the vehicle impacts are usually of low velocity would be a serious mistake. Muscle forces can be magnified in alarming situations, and if the muscles do not have time to react, then the underlying cervical spine is extremely vulnerable to bending." [pages 170-1]</w:t>
+      </w:r>
+    </w:p>
+    <w:p>
+      <w:pPr>
+        <w:pStyle w:val="Normal"/>
+      </w:pPr>
+    </w:p>
+    <w:p>
+      <w:pPr>
+        <w:pStyle w:val="Normal"/>
+      </w:pPr>
+      <w:r>
+        <w:t xml:space="preserve">It is clear that  SAMPLE-BIOMECH-LN’s approach to providing his opinions regarding Mr. SAMPLE-P1-LN’s injuries is characterized by experts that he deems to be authorities in the field of spinal biomechanics as a "serious mistake."</w:t>
       </w:r>
     </w:p>
     <w:sectPr>
@@ -608,7 +823,7 @@
         <w:footnoteRef/>
       </w:r>
       <w:r>
-        <w:t xml:space="preserve">Nationwide Inpatient Sample, Healthcare Utilization Project, Agency for Health Research and Quality, US Department of Health and Human Resources</w:t>
+        <w:t xml:space="preserve">Freeman MD, Leith WM. Estimating the number of traffic crash-related cervical spine injuries in the United States; an analysis and comparison of national crash and hospital data. Accident Analysis and Prevention 2020: doi:https://doi.org/10.1016/j.aap.2020.105571.</w:t>
       </w:r>
     </w:p>
   </w:footnote>

</xml_diff>

<commit_message>
consolidated files to simplify, finished all formatting
</commit_message>
<xml_diff>
--- a/FRA-report-output.docx
+++ b/FRA-report-output.docx
@@ -194,6 +194,137 @@
         <w:pStyle w:val="BodyText2"/>
       </w:pPr>
     </w:p>
+    <w:p>
+      <w:pPr>
+        <w:pStyle w:val="Normal"/>
+      </w:pPr>
+      <w:r>
+        <w:t xml:space="preserve">Dear Mr. LawyerLast</w:t>
+      </w:r>
+      <w:r>
+        <w:t xml:space="preserve">,</w:t>
+      </w:r>
+    </w:p>
+    <w:p>
+      <w:pPr>
+        <w:pStyle w:val="Normal"/>
+      </w:pPr>
+    </w:p>
+    <w:p>
+      <w:pPr>
+        <w:pStyle w:val="Normal"/>
+      </w:pPr>
+      <w:r>
+        <w:t xml:space="preserve">I am in receipt of your correspondence regarding the above-named </w:t>
+      </w:r>
+      <w:r>
+        <w:t xml:space="preserve">action</w:t>
+      </w:r>
+      <w:r>
+        <w:t xml:space="preserve">. I have reviewed the documentation accompanying your correspondence including medical records, information regarding the subject crash, litigation documents, and other materials</w:t>
+      </w:r>
+      <w:r>
+        <w:t xml:space="preserve">.</w:t>
+      </w:r>
+    </w:p>
+    <w:p>
+      <w:pPr>
+        <w:pStyle w:val="Normal"/>
+      </w:pPr>
+    </w:p>
+    <w:p>
+      <w:pPr>
+        <w:pStyle w:val="Normal"/>
+      </w:pPr>
+      <w:r>
+        <w:t xml:space="preserve">The purpose of this report is to provide an analysis of the causal relationship between the subject rear impact collision and Ms. and Mr. Pl1LastName and Mx. Ugly Last Name’s subsequently diagnosed disk injuries and need for treatment.</w:t>
+      </w:r>
+    </w:p>
+    <w:p>
+      <w:pPr>
+        <w:pStyle w:val="Normal"/>
+      </w:pPr>
+    </w:p>
+    <w:p>
+      <w:pPr>
+        <w:pStyle w:val="Normal"/>
+      </w:pPr>
+      <w:r>
+        <w:rPr>
+          <w:rFonts/>
+          <w:i w:val="true"/>
+        </w:rPr>
+        <w:t xml:space="preserve">My qualifications to provide opinions concerning the matters herein, particularly on issues of the causal relationship between trauma and injury, are as follows:</w:t>
+      </w:r>
+    </w:p>
+    <w:p>
+      <w:pPr>
+        <w:pStyle w:val="Normal"/>
+      </w:pPr>
+    </w:p>
+    <w:p>
+      <w:pPr>
+        <w:pStyle w:val="Normal"/>
+      </w:pPr>
+      <w:r>
+        <w:t xml:space="preserve">I am Professor and Chair of Forensic and Legal Medicine with the Faculty of Forensic and Legal Medicine of the Royal College of Physicians (UK), and a consultant in the fields of forensic medicine and forensic epidemiology. I am credentialed as a Fellow of the Royal College of Pathologists (UK), Fellow of the Faculty of Forensic and Legal Medicine (FFLM) of the Royal College of Physicians (UK) and member of the British Association in Forensic Medicine. I hold the following relevant academic degrees and certifications: a Doctor of Medicine degree (Med.Dr.) from Umeå University, a Doctor of Philosophy (Ph.D.) in public health/epidemiology from Oregon State University, a Master of Public Health (MPH) in epidemiology and biostatistics, also from Oregon State University, a master’s degree in forensic medical sciences (MScFMS) with the Academy of Forensic Medical Sciences in the United Kingdom, i.a. In addition to my degreed education, I have completed a 2-year post-doctoral fellowship in forensic pathology at Umeå University in Sweden and hold a Diploma of Legal Medicine (DLM) with the FFLM. I am also a fellow of both the American Academy of Forensic Sciences and the American College of Epidemiology. I am a Fulbright Fellow and held a 3-year roster appointment (2017-20) with the United States Department of State as a Fulbright Specialist in the field of forensic medicine. I serve as tenured Associate Professor of Forensic Medicine at Maastricht University and a joint Clinical Professor of Psychiatry and Public Health and Preventative Medicine at Oregon Health and Science University School of Medicine, where I have taught courses for the past 24 years in forensic medicine, forensic epidemiology, and injury epidemiology. From 2005-2017 I held an appointment as an Adjunct Professor of Forensic Medicine and Epidemiology at the Institute of Forensic Medicine, Faculty of Health Sciences, Aarhus University, Aarhus, Denmark, and am a recent (2020-21) visiting professor at University of Indonesia in the Faculty of Medicine.</w:t>
+      </w:r>
+    </w:p>
+    <w:p>
+      <w:pPr>
+        <w:pStyle w:val="Normal"/>
+      </w:pPr>
+    </w:p>
+    <w:p>
+      <w:pPr>
+        <w:pStyle w:val="Normal"/>
+      </w:pPr>
+      <w:r>
+        <w:t xml:space="preserve">I have been a crash reconstructionist since 1996 and have had ACTAR accreditation (the Accreditation Commission on Traffic Accident Reconstruction) since 2005. Over the past &gt;25 years I have participated in the reconstruction of more than 3,000 crashes, including more than 300 fatalities. From 1999 through 2007 I served as a vehicular homicide investigator for law enforcement (consultant to the state medical examiner and special deputy sheriff), and I am a former affiliate medical examiner with the Allegheny County Medical Examiner’s office.</w:t>
+      </w:r>
+    </w:p>
+    <w:p>
+      <w:pPr>
+        <w:pStyle w:val="Normal"/>
+      </w:pPr>
+    </w:p>
+    <w:p>
+      <w:pPr>
+        <w:pStyle w:val="Normal"/>
+      </w:pPr>
+      <w:r>
+        <w:t xml:space="preserve">I am a member of the American Society of Biomechanics and have more than 60 scientific publications pertaining to injury biomechanics, including a book for the Society of Automotive Engineering and taught injury biomechanics in a faculty peer-reviewed course at OHSU for 15 years. I have served as a consultant on injury biomechanics to state and federal government.</w:t>
+      </w:r>
+    </w:p>
+    <w:p>
+      <w:pPr>
+        <w:pStyle w:val="Normal"/>
+      </w:pPr>
+    </w:p>
+    <w:p>
+      <w:pPr>
+        <w:pStyle w:val="Normal"/>
+      </w:pPr>
+      <w:r>
+        <w:t xml:space="preserve">I am an associate editor of the Journal of Forensic and Legal Medicine and serve or have served as an associate editor or editorial board member of 14 additional scientific peer-reviewed journals. I have published approximately 230 scientific papers, abstracts, book chapters and books on topics that include traffic crash injuries, crash reconstruction, injury causation and injury biomechanics, including the text for Elsevier, Forensic Epidemiology: Principles and Practice (2016). My publications have been cited by other authors more than 4,700 times.</w:t>
+      </w:r>
+    </w:p>
+    <w:p>
+      <w:pPr>
+        <w:pStyle w:val="Normal"/>
+      </w:pPr>
+    </w:p>
+    <w:p>
+      <w:pPr>
+        <w:pStyle w:val="Normal"/>
+      </w:pPr>
+      <w:r>
+        <w:t xml:space="preserve">I have provided testimony in more than 400 civil and criminal trials in state and Federal courts throughout the United States, Canada, and Australia. Please see my CV for further details.</w:t>
+      </w:r>
+      <w:r>
+        <w:br w:type="page"/>
+      </w:r>
+    </w:p>
     <w:altChunk r:id="rId14"/>
     <w:p>
       <w:pPr>
@@ -224,483 +355,583 @@
         <w:pStyle w:val="Normal"/>
       </w:pPr>
       <w:r>
-        <w:t xml:space="preserve">SAMPLE-BIOMECH-LN’s frankly absurd comparisons to everyday activities and volunteer crash tests in no way addressed whether the subject collision could have caused the injuries and sequelae observed in Mr. SAMPLE-P1-LN, the first element of the causal analysis.  SAMPLE-BIOMECH-LN’s blanket denial that a mechanism existed in the subject collision for any of Mr. SAMPLE-P1-LN’s diagnosed and persisting injuries is an uninformed assertion with no basis in science, medicine, or the facts in this case and does not constitute an assessment of the plausibility of his injuries resulting from the collision.</w:t>
-      </w:r>
-    </w:p>
-    <w:p>
-      <w:pPr>
-        <w:pStyle w:val="Normal"/>
-      </w:pPr>
-    </w:p>
-    <w:p>
-      <w:pPr>
-        <w:pStyle w:val="Normal"/>
-      </w:pPr>
-      <w:r>
-        <w:t xml:space="preserve">SAMPLE-BIOMECH-LN has no information on the pre-crash condition of Mr. SAMPLE-P1-LN’s spine, or any other part of his body. He couldn’t pick him out of a lineup and hasn’t the faintest idea of his tolerance to any type of trauma, including the subject crash. </w:t>
-      </w:r>
+        <w:br w:type="page"/>
+      </w:r>
+    </w:p>
+    <w:p>
+      <w:pPr>
+        <w:pStyle w:val="Normal"/>
+      </w:pPr>
+      <w:r>
+        <w:t xml:space="preserve">The preceding opinions were given as reasonable medical, and scientific probabilities. I reserve the right to amend any of my opinions should new information come to light.</w:t>
+      </w:r>
+    </w:p>
+    <w:p>
+      <w:pPr>
+        <w:pStyle w:val="Normal"/>
+      </w:pPr>
+    </w:p>
+    <w:p>
+      <w:pPr>
+        <w:pStyle w:val="Normal"/>
+      </w:pPr>
+      <w:r>
+        <w:t xml:space="preserve">Very truly yours,</w:t>
+      </w:r>
+    </w:p>
+    <w:p>
+      <w:pPr>
+        <w:pStyle w:val="Normal"/>
+      </w:pPr>
+    </w:p>
+    <w:p>
+      <w:pPr>
+        <w:pStyle w:val="Normal"/>
+      </w:pPr>
+      <w:r>
+        <w:rPr/>
+        <w:drawing>
+          <wp:inline distT="0" distB="0" distL="0" distR="0">
+            <wp:extent cx="3657600" cy="1147218"/>
+            <wp:docPr id="1" name="" descr=""/>
+            <wp:cNvGraphicFramePr>
+              <a:graphicFrameLocks xmlns:a="http://schemas.openxmlformats.org/drawingml/2006/main" noChangeAspect="1"/>
+            </wp:cNvGraphicFramePr>
+            <a:graphic xmlns:a="http://schemas.openxmlformats.org/drawingml/2006/main">
+              <a:graphicData uri="http://schemas.openxmlformats.org/drawingml/2006/picture">
+                <pic:pic xmlns:pic="http://schemas.openxmlformats.org/drawingml/2006/picture">
+                  <pic:nvPicPr>
+                    <pic:cNvPr id="2" name=""/>
+                    <pic:cNvPicPr>
+                      <a:picLocks noChangeAspect="1" noChangeArrowheads="1"/>
+                    </pic:cNvPicPr>
+                  </pic:nvPicPr>
+                  <pic:blipFill>
+                    <a:blip cstate="print" r:embed="rId16"/>
+                    <a:stretch>
+                      <a:fillRect/>
+                    </a:stretch>
+                  </pic:blipFill>
+                  <pic:spPr bwMode="auto">
+                    <a:xfrm>
+                      <a:off x="0" y="0"/>
+                      <a:ext cx="50800" cy="15934"/>
+                    </a:xfrm>
+                    <a:prstGeom prst="rect">
+                      <a:avLst/>
+                    </a:prstGeom>
+                    <a:noFill/>
+                  </pic:spPr>
+                </pic:pic>
+              </a:graphicData>
+            </a:graphic>
+          </wp:inline>
+        </w:drawing>
+      </w:r>
+    </w:p>
+    <w:p>
+      <w:pPr>
+        <w:pStyle w:val="Normal"/>
+      </w:pPr>
+    </w:p>
+    <w:p>
+      <w:pPr>
+        <w:pStyle w:val="Normal"/>
+      </w:pPr>
+      <w:r>
+        <w:t xml:space="preserve">Michael D. Freeman, MedDr, PhD, MScFMS, MPH, FRCPath, FFFLM, FACE, DLM</w:t>
+      </w:r>
+    </w:p>
+    <w:p>
+      <w:pPr>
+        <w:pStyle w:val="Normal"/>
+      </w:pPr>
+    </w:p>
+    <w:p>
+      <w:pPr>
+        <w:pStyle w:val="Author"/>
+      </w:pPr>
       <w:r>
         <w:rPr>
           <w:rFonts/>
           <w:b w:val="true"/>
         </w:rPr>
-        <w:t xml:space="preserve">The tolerance of an individual to forceful external loads is only defined once it has been exceeded,</w:t>
-      </w:r>
-      <w:r>
-        <w:t xml:space="preserve"> not based on comparisons to studies of dissimilar forces applied to bits and pieces of dead bodies (part of the basis for  SAMPLE-BIOMECH-LN’s opinion). A review of all of the evidence in the subject case clearly established the fact that Mr. SAMPLE-P1-LN’s tolerance was exceeded by the forces of the subject crash.</w:t>
-      </w:r>
-    </w:p>
-    <w:p>
-      <w:pPr>
-        <w:pStyle w:val="Normal"/>
-      </w:pPr>
-    </w:p>
-    <w:p>
-      <w:pPr>
-        <w:pStyle w:val="Normal"/>
-      </w:pPr>
-      <w:r>
-        <w:t xml:space="preserve">As  SAMPLE-BIOMECH-LN does not (and cannot) dispute any of Mr. SAMPLE-P1-LN’s diagnoses, and he does not provide an alternative explanation for how his diagnosed injuries would have occurred at the same time as the collision, his analysis is incomplete, and fails to account for the undeniable evidence of injury following the crash.</w:t>
-      </w:r>
-    </w:p>
-    <w:p>
-      <w:pPr>
-        <w:pStyle w:val="Normal"/>
-      </w:pPr>
-    </w:p>
-    <w:p>
-      <w:pPr>
-        <w:pStyle w:val="Normal"/>
-      </w:pPr>
-      <w:r>
-        <w:t xml:space="preserve">The generally accepted 3-step approach to causation described above dictates that if there are no other contemporaneous competing causes for the injury that are more likely than an investigated plausible cause of the injury, then it is the investigated cause that is the most likely cause.  SAMPLE-BIOMECH-LN simply ignored Mr. SAMPLE-P1-LN’s medical history like it never happened; his approach to "assessing" the cause of his injuries was to reject any evidence that he was injured in the first place.  SAMPLE-BIOMECH-LN doesn’t consider, much less mention the fact, that there are no plausible competing causes of Mr. SAMPLE-P1-LN’s injuries occurring at the same time as the crash.</w:t>
-      </w:r>
-    </w:p>
-    <w:p>
-      <w:pPr>
-        <w:pStyle w:val="Normal"/>
-      </w:pPr>
-    </w:p>
-    <w:p>
-      <w:pPr>
-        <w:pStyle w:val="Normal"/>
-      </w:pPr>
-      <w:r>
-        <w:t xml:space="preserve">The concept of injury thresholds as a bright line below which no injury can occur is one that has been evaluated and rejected by the biomechanical community that is involved with the evaluation of occupant forces in motor vehicle crashes. Injury thresholds have nothing to do with the evaluation of real-world collisions and can never be used to deny the presence of a real-world injury following a collision. This is made clear in an SAE publication (J885) that summarizes human threshold data for use in government crash testing:</w:t>
+        <w:t xml:space="preserve">David Jenkins Memorial Professor and Chair in Forensic and Legal Medicine</w:t>
+      </w:r>
+      <w:r>
+        <w:br w:type="textWrapping"/>
+      </w:r>
+      <w:r>
+        <w:t xml:space="preserve">Faculty of Forensic and Legal Medicine, Royal College of Physicians (London, UK)</w:t>
+      </w:r>
+      <w:r>
+        <w:br w:type="textWrapping"/>
+      </w:r>
+      <w:r>
+        <w:br w:type="textWrapping"/>
       </w:r>
       <w:r>
         <w:rPr>
           <w:rFonts/>
-          <w:vertAlign w:val="superscript"/>
+          <w:b w:val="true"/>
         </w:rPr>
-        <w:footnoteReference w:id="1"/>
-      </w:r>
-    </w:p>
-    <w:p>
-      <w:pPr>
-        <w:pStyle w:val="Normal"/>
-      </w:pPr>
-    </w:p>
-    <w:p>
-      <w:pPr>
-        <w:pStyle w:val="Normal"/>
-      </w:pPr>
-      <w:r>
-        <w:t xml:space="preserve">"Such [tolerance] specifications are beyond the state-of-the-art in biomechanics except perhaps for a few academic situations. There are several difficulties which prevent a ready establishment of human tolerance levels. First, there are differences in judgment as to the specific degree of injury severity that should serve as the tolerance level. Second, large differences exist in the tolerances of different individuals. It is not unusual for bone fracture tests on a sample of adult cadavers to show a three-to-one load variation. Presumably, variations of at least this magnitude exist in the living population. Finally, most tolerance levels are sensitive to modest changes in the direction, shape, and stiffness of the loading source. The above considerations indicate that complete and precise definitions of human tolerance levels will require large amounts of data based on controlled statistical samples. Only in this way can the influence of age, size, sex, and weight be comprehensively assessed and only in this way can mean loads and statistical measures of scatter be linked to specific tolerance levels."</w:t>
-      </w:r>
-    </w:p>
-    <w:p>
-      <w:pPr>
-        <w:pStyle w:val="Normal"/>
-      </w:pPr>
-    </w:p>
-    <w:p>
-      <w:pPr>
-        <w:pStyle w:val="Normal"/>
-      </w:pPr>
-      <w:r>
-        <w:t xml:space="preserve">Crash severity analysis</w:t>
-      </w:r>
-    </w:p>
-    <w:p>
-      <w:pPr>
-        <w:pStyle w:val="Normal"/>
-      </w:pPr>
-    </w:p>
-    <w:p>
-      <w:pPr>
-        <w:pStyle w:val="Normal"/>
-      </w:pPr>
-      <w:r>
-        <w:t xml:space="preserve">RECON CRASH RELATED ACCELERATION DELTA V ANALYSIS PLACEHOLDER</w:t>
-      </w:r>
-    </w:p>
-    <w:p>
-      <w:pPr>
-        <w:pStyle w:val="Normal"/>
-      </w:pPr>
-    </w:p>
-    <w:p>
-      <w:pPr>
-        <w:pStyle w:val="Normal"/>
-      </w:pPr>
+        <w:t xml:space="preserve">Associate Professor of Forensic Medicine,</w:t>
+      </w:r>
+      <w:r>
+        <w:br w:type="textWrapping"/>
+      </w:r>
+      <w:r>
+        <w:t xml:space="preserve">Care and Primary Healthcare Research Institute, Faculty of Health, Medicine, and Life Sciences, Maastricht University, Maastricht, Netherlands</w:t>
+      </w:r>
+      <w:r>
+        <w:br w:type="textWrapping"/>
+      </w:r>
+      <w:r>
+        <w:br w:type="textWrapping"/>
+      </w:r>
       <w:r>
         <w:rPr>
           <w:rFonts/>
-          <w:i w:val="true"/>
-          <w:u w:val="single"/>
+          <w:b w:val="true"/>
         </w:rPr>
-        <w:t xml:space="preserve">Can the injury potential of the subject collision be determined from crash testing of volunteers?</w:t>
-      </w:r>
-    </w:p>
-    <w:p>
-      <w:pPr>
-        <w:pStyle w:val="Normal"/>
-      </w:pPr>
-      <w:r>
-        <w:t xml:space="preserve">SAMPLE-BIOMECH-LN cited to human volunteer crash testing for his opinion that Mr. SAMPLE-P1-LN could not have sustained any significant injury in the subject crash. The comparison between a real-world crash and the results of volunteer crash tests as a means of assessing injury causation is a practice that has been rejected by the relevant scientific and automotive engineering community as improper and unreliable. I have written and had published a number of peer-reviewed papers as well as a book on human volunteer crash testing and can state as a certainty that it is well established in the scientific literature that human volunteer testing (mostly crash testing) is not a valid basis for any determination of injury risk, probability, or cause in real world crashes. </w:t>
+        <w:t xml:space="preserve">Clinical Professor of Forensic Psychiatry</w:t>
+      </w:r>
+      <w:r>
+        <w:br w:type="textWrapping"/>
+      </w:r>
+      <w:r>
+        <w:t xml:space="preserve">Department of Psychiatry, School of Medicine, Oregon Health &amp; Science University</w:t>
+      </w:r>
+      <w:r>
+        <w:br w:type="textWrapping"/>
+      </w:r>
+      <w:r>
+        <w:br w:type="textWrapping"/>
+      </w:r>
+      <w:r>
+        <w:t xml:space="preserve">Fellow, Royal College of Pathologists (UK)</w:t>
+      </w:r>
+      <w:r>
+        <w:br w:type="textWrapping"/>
+      </w:r>
+      <w:r>
+        <w:t xml:space="preserve">Fellow, Faculty of Forensic and Legal Medicine, Royal College of Physicians (London, UK)</w:t>
+      </w:r>
+      <w:r>
+        <w:br w:type="textWrapping"/>
+      </w:r>
+      <w:r>
+        <w:t xml:space="preserve">Fellow, American College of Epidemiology</w:t>
+      </w:r>
+      <w:r>
+        <w:br w:type="textWrapping"/>
+      </w:r>
+      <w:r>
+        <w:t xml:space="preserve">Member, American Society of Biomechanics</w:t>
+      </w:r>
+    </w:p>
+    <w:p>
+      <w:pPr>
+        <w:pStyle w:val="Normal"/>
+      </w:pPr>
+      <w:r>
+        <w:br w:type="page"/>
+      </w:r>
+    </w:p>
+    <w:p>
+      <w:pPr>
+        <w:pStyle w:val="Normal"/>
+      </w:pPr>
+      <w:r>
+        <w:t xml:space="preserve">Appendix</w:t>
+      </w:r>
+    </w:p>
+    <w:p>
+      <w:pPr>
+        <w:pStyle w:val="Normal"/>
+      </w:pPr>
+    </w:p>
+    <w:p>
+      <w:pPr>
+        <w:pStyle w:val="Normal"/>
+      </w:pPr>
+      <w:r>
+        <w:t xml:space="preserve">The 3-step causation methodology that I have used in this case is set forth in a number of my peer-reviewed publications, including a paper entitled </w:t>
       </w:r>
       <w:r>
         <w:rPr>
           <w:rFonts/>
           <w:i w:val="true"/>
         </w:rPr>
-        <w:t xml:space="preserve">There are no crash tests that have ever been structured like the subject crash (</w:t>
+        <w:t xml:space="preserve">A Systematic Approach to Clinical Determinations of Causation in Symptomatic Spinal Disk Injury Following Motor Vehicle Crash Trauma</w:t>
+      </w:r>
+      <w:r>
+        <w:t xml:space="preserve">, published in the </w:t>
       </w:r>
       <w:r>
         <w:rPr>
           <w:rFonts/>
-          <w:i w:val="true"/>
-          <w:b w:val="true"/>
+          <w:u w:val="single"/>
         </w:rPr>
-        <w:t xml:space="preserve">rear impact of SAMPLE-MDF-DV mph delta V</w:t>
+        <w:t xml:space="preserve">Journal of Physical Medicine &amp; Rehabilitation</w:t>
+      </w:r>
+      <w:r>
+        <w:t xml:space="preserve"> in 2009. I first described this 3-step methodology in a paper published in 2008 and have since published more than a dozen papers describing some of the manifold applications of the causation methodology. As I describe below, the 3-step causal methodology has recently become part of United States Appellate Court case law on injury causation.</w:t>
+      </w:r>
+    </w:p>
+    <w:p>
+      <w:pPr>
+        <w:pStyle w:val="Normal"/>
+      </w:pPr>
+    </w:p>
+    <w:p>
+      <w:pPr>
+        <w:pStyle w:val="Normal"/>
+      </w:pPr>
+      <w:r>
+        <w:t xml:space="preserve">The methodology set forth in my 2009 paper consists of 3 steps or elements that need to be satisfied in an injury causation analysis in order to conclude that an injury resulted from a particular event to a reasonable degree of medical/ scientific probability, which are as follows:</w:t>
+      </w:r>
+    </w:p>
+    <w:p>
+      <w:pPr>
+        <w:pStyle w:val="Normal"/>
+      </w:pPr>
+    </w:p>
+    <w:p>
+      <w:pPr>
+        <w:pStyle w:val="NumberList"/>
+      </w:pPr>
+      <w:r>
+        <w:t xml:space="preserve">1.	</w:t>
       </w:r>
       <w:r>
         <w:rPr>
           <w:rFonts/>
-          <w:i w:val="true"/>
+          <w:u w:val="single"/>
         </w:rPr>
-        <w:t xml:space="preserve">), as it would be irresponsible to perform such a test.</w:t>
-      </w:r>
-    </w:p>
-    <w:p>
-      <w:pPr>
-        <w:pStyle w:val="Normal"/>
-      </w:pPr>
-    </w:p>
-    <w:p>
-      <w:pPr>
-        <w:pStyle w:val="Normal"/>
-      </w:pPr>
-      <w:r>
-        <w:t xml:space="preserve">Earlier in this report I cited the SAE publication J885 as the basis for a quotation regarding absolute injury thresholds. This paper is an authoritative publication on the topic of human injury thresholds. In the section of the paper, on page 11, under </w:t>
+        <w:t xml:space="preserve">Plausibility</w:t>
+      </w:r>
+      <w:r>
+        <w:t xml:space="preserve">: This first step addresses whether it is biologically possible for the injury event to have caused the condition (a.k.a general causation). A finding of plausibility is unrelated to the frequency of the injury, because even if the injury occurs in only 1 in 100 or fewer cases of exposure to the event (e.g. a spinal disk injury following a car crash), it is still plausibly caused by the event. Plausibility is a relatively low hurdle to clear in a causal analysis and is largely satisfied by the lack of evidence of implausibility of the relationship. Although it is common in crash injury litigation for the defendant to assert minimal vehicle damage as a basis for disputing injury causation, the approach is unhelpful for evaluating plausibility, as such an analysis does not have a sufficiently low error rate to establish impossibility, and at best can only be used to suggest a low frequency of injury in the general population. An example of an impossible causal relationship is the discovery of leukemia the day after a crash, as it is well established that it is not biologically plausible for trauma to cause leukemia. Plausibility is often, but not necessarily, established with epidemiologic data or information.</w:t>
+      </w:r>
+    </w:p>
+    <w:p>
+      <w:pPr>
+        <w:pStyle w:val="Normal"/>
+      </w:pPr>
+    </w:p>
+    <w:p>
+      <w:pPr>
+        <w:pStyle w:val="NumberList"/>
+      </w:pPr>
+      <w:r>
+        <w:t xml:space="preserve">2.	</w:t>
       </w:r>
       <w:r>
         <w:rPr>
           <w:rFonts/>
-          <w:i w:val="true"/>
+          <w:u w:val="single"/>
         </w:rPr>
-        <w:t xml:space="preserve">"4. Introduction to Biomechanics, 4.1 Test Subjects,"</w:t>
-      </w:r>
-      <w:r>
-        <w:t xml:space="preserve"> is the following section:</w:t>
-      </w:r>
-    </w:p>
-    <w:p>
-      <w:pPr>
-        <w:pStyle w:val="Normal"/>
-      </w:pPr>
-    </w:p>
-    <w:p>
-      <w:pPr>
-        <w:pStyle w:val="Normal"/>
-      </w:pPr>
-      <w:r>
-        <w:t xml:space="preserve">Despite the warning that "true tolerance levels cannot be determined with volunteers" from the authoritative publication on automotive testing and human tolerance,  SAMPLE-BIOMECH-LN described and referred to studies primarily consisting of single rear impact collisions of less than 5 mph (with no secondary frontal crash) on healthy male volunteers, and from these papers drew the conclusion that it was essentially impossible for Mr. SAMPLE-P1-LN to have been injured in the subject collision.</w:t>
-      </w:r>
-    </w:p>
-    <w:p>
-      <w:pPr>
-        <w:pStyle w:val="Normal"/>
-      </w:pPr>
-    </w:p>
-    <w:p>
-      <w:pPr>
-        <w:pStyle w:val="Normal"/>
-      </w:pPr>
-      <w:r>
-        <w:t xml:space="preserve">Human volunteer crash testing is designed to not produce injury, and the utmost care is taken to ensure that injury is unlikely. The people who volunteer to participate in experimental crash tests are not comparable to those who are injured in similar crashes in many respects, and this includes the plaintiff. For any published crash test, the authors typically must secure Institutional Review Board (IRB) approval in order to assure the safety of the volunteers (this is in accordance with the Declaration of Helsinki, an international treaty on human subject experimentation).</w:t>
-      </w:r>
-    </w:p>
-    <w:p>
-      <w:pPr>
-        <w:pStyle w:val="Normal"/>
-      </w:pPr>
-    </w:p>
-    <w:p>
-      <w:pPr>
-        <w:pStyle w:val="Normal"/>
-      </w:pPr>
-      <w:r>
-        <w:t xml:space="preserve">As mentioned earlier, the peer-reviewed authoritative automotive engineering and biomechanical literature specifically states that crash tests are not an appropriate basis for any determination of real-world injury thresholds. In 1999 I published a peer-reviewed paper in the premier journal in the world on Spine surgery at that time (Spine), which specifically criticized some of the volunteer crash test publications cited by  SAMPLE-BIOMECH-LN in his report for erroneously claiming an injury threshold from such testing.   SAMPLE-BIOMECH-LN presents no evidence to demonstrate that the basic scientific principles described in this 23-year old publication should be violated for his assertions regarding the cause of Mr. SAMPLE-P1-LN’s post-collision diagnoses and need for treatment.</w:t>
-      </w:r>
-    </w:p>
-    <w:p>
-      <w:pPr>
-        <w:pStyle w:val="Normal"/>
-      </w:pPr>
-    </w:p>
-    <w:p>
-      <w:pPr>
-        <w:pStyle w:val="Normal"/>
-      </w:pPr>
-      <w:r>
-        <w:t xml:space="preserve">Is any collision comparable to activities of daily living?</w:t>
-      </w:r>
-    </w:p>
-    <w:p>
-      <w:pPr>
-        <w:pStyle w:val="Normal"/>
-      </w:pPr>
-      <w:r>
-        <w:t xml:space="preserve">As noted above,  SAMPLE-BIOMECH-LN claimed that the subject collision produced forces no greater than the loads observed in studies of "activities of daily living." Such comparisons are misleading and deceptive, and based on the junk science premise that if the occupant acceleration value of a crash can be said to be similar to that of some trivial sounding event, then this means that the injury potential of the crash and the trivial event is the same. This antiscientific myth has no application or use outside of the defense of injury litigation.</w:t>
-      </w:r>
-    </w:p>
-    <w:p>
-      <w:pPr>
-        <w:pStyle w:val="Normal"/>
-      </w:pPr>
-    </w:p>
-    <w:p>
-      <w:pPr>
-        <w:pStyle w:val="Normal"/>
-      </w:pPr>
-      <w:r>
-        <w:t xml:space="preserve">It should be patently obvious how ridiculous and frankly dishonest the comparison is between any collision and any everyday activity; there is no biomechanical similarity between a crash and an ADL. The direction, duration, and rapidity of acceleration that results in the kind of violent movement that occurs even in a low-speed crash is noncomparable in all respects to the self-generated, slow onset and long duration accelerations of daily activities.</w:t>
-      </w:r>
-    </w:p>
-    <w:p>
-      <w:pPr>
-        <w:pStyle w:val="Normal"/>
-      </w:pPr>
-    </w:p>
-    <w:p>
-      <w:pPr>
-        <w:pStyle w:val="Normal"/>
-      </w:pPr>
-      <w:r>
-        <w:t xml:space="preserve">The actual risk of injury from a lower speed crash is not determined by a comparison to an activity that never causes injury, of course. Such determinations are made by examining epidemiologic data regarding real world crashes and the types of injuries that result from them. This is precisely what my colleagues and I did in a recent peer-reviewed research publication, in which we noted the following:</w:t>
-      </w:r>
-    </w:p>
-    <w:p>
-      <w:pPr>
-        <w:pStyle w:val="Normal"/>
-      </w:pPr>
-    </w:p>
-    <w:p>
-      <w:pPr>
-        <w:pStyle w:val="Normal"/>
-      </w:pPr>
-      <w:r>
-        <w:t xml:space="preserve">"…the theory that serves as the operating principle for the methodology, that acceleration is a proxy for injury risk in low speed or minimal damage crashes, which is the rationale for the comparison between a crash and non-injurious ADLs, is demonstrably false. Even at the lowest levels of impact severity in a rear impact crash, the results of both crash testing and epidemiologic data from real-world crashes indicate a substantial (i.e., &gt;20%) risk of at least some degree of injury. In contrast, everyday activities are benign events with virtually no injury risk whatsoever.</w:t>
-      </w:r>
-    </w:p>
-    <w:p>
-      <w:pPr>
-        <w:pStyle w:val="Normal"/>
-      </w:pPr>
-    </w:p>
-    <w:p>
-      <w:pPr>
-        <w:pStyle w:val="Normal"/>
-      </w:pPr>
-      <w:r>
-        <w:t xml:space="preserve">If the magnitude of the accelerations resulting from crashes and ADLs can be said to be even roughly comparable, this fact only serves as concrete evidence that occupant acceleration is not a proxy for injury risk. "</w:t>
-      </w:r>
-    </w:p>
-    <w:p>
-      <w:pPr>
-        <w:pStyle w:val="Normal"/>
-      </w:pPr>
-    </w:p>
-    <w:p>
-      <w:pPr>
-        <w:pStyle w:val="Normal"/>
-      </w:pPr>
-      <w:r>
-        <w:t xml:space="preserve">Regarding the novel nature of such comparisons as a basis for evaluating injury risk, we wrote:</w:t>
-      </w:r>
-    </w:p>
-    <w:p>
-      <w:pPr>
-        <w:pStyle w:val="Normal"/>
-      </w:pPr>
-      <w:r>
-        <w:t xml:space="preserve"> "There is no other example in the biomedical literature in which the established injury risk of any traumatic event is overlooked in favor of a comparison between the acceleration of the event and a non-injurious activity. Although there may be multiple shared attributes of traffic crashes and some ADLs, just as there are multiple shared attributes of stepping down from a stair and falling down a stair (i.e., the travel distances are the same, gravity is 9.81 m/s2 in both scenarios), alluding to the absence of injury while ordinarily walking down stairs sheds no light on the frequency of injury from falling down stairs. The comparison is inapt and should not be made."</w:t>
-      </w:r>
-    </w:p>
-    <w:p>
-      <w:pPr>
-        <w:pStyle w:val="Normal"/>
-      </w:pPr>
-    </w:p>
-    <w:p>
-      <w:pPr>
-        <w:pStyle w:val="Normal"/>
-      </w:pPr>
-      <w:r>
-        <w:t xml:space="preserve">If we use the real world 11 km/h [6.8 mph] delta V rear impact injury risk from the present study (54%) and compare it to the highest estimated ADL-related risk (&lt;&lt;1 in 3,650 [0.027%] for sitting), then even using the most conservative estimates, the crash presents a risk of injury that is at least 2,000 times greater than the "high risk" ADL of sitting. This ratio likely underestimates the actual injury risk disparity between frontal-side impacts and ADLs by a factor of at least 10 times.</w:t>
-      </w:r>
-    </w:p>
-    <w:p>
-      <w:pPr>
-        <w:pStyle w:val="Normal"/>
-      </w:pPr>
-    </w:p>
-    <w:p>
-      <w:pPr>
-        <w:pStyle w:val="Normal"/>
-      </w:pPr>
-      <w:r>
-        <w:t xml:space="preserve">The National Highway Traffic Safety Administration (NHTSA) has recently published injury risk curves for rear impact crashes, demonstrating a rate of "MAIS 1+" (Maximum Abbreviated Injury Scale injury severity grade of 1 or more) injuries of 27% to 36% for 5 to 10 mph delta V rear impact collisions (see the red bracket in the chart below).  Approximately 94% of spinal disk injuries would be included in this category of injuries, as this is the rate at which disk injuries are initially diagnosed as strains in the emergency department in the first day or 2 after a crash, which is the source of the NHTSA data.</w:t>
-      </w:r>
-    </w:p>
-    <w:p>
-      <w:pPr>
-        <w:pStyle w:val="Normal"/>
-      </w:pPr>
-    </w:p>
-    <w:p>
-      <w:pPr>
-        <w:pStyle w:val="Normal"/>
-      </w:pPr>
-      <w:r>
-        <w:t xml:space="preserve">The fact that  SAMPLE-BIOMECH-LN compared an event (a less than 10 mph rear impact collision) that is irrefutably established by US national crash data to cause injury at least 1 out 4 times to ADLs which virtually never cause injury is a perfect illustration of how misleading and frankly dishonest the comparison is.</w:t>
-      </w:r>
-    </w:p>
-    <w:p>
-      <w:pPr>
-        <w:pStyle w:val="Normal"/>
-      </w:pPr>
-    </w:p>
-    <w:p>
-      <w:pPr>
-        <w:pStyle w:val="Normal"/>
-      </w:pPr>
-      <w:r>
-        <w:t xml:space="preserve">Can a biomechanical analysis demonstrate that Mr. SAMPLE-P1-LN was not injured in the subject crash?</w:t>
-      </w:r>
-    </w:p>
-    <w:p>
-      <w:pPr>
-        <w:pStyle w:val="Normal"/>
-      </w:pPr>
-      <w:r>
-        <w:t xml:space="preserve">Traumatic spinal disk injuries have been described in the peer-reviewed literature as occurring in low to moderate force events, such as minimal damage traffic crashes and roller coaster rides, but also with even more mild forces, including therapeutic manipulation of the spine, and even sneezing. -     It is accurate to state that there is no established or generally accepted lower force threshold at which it can be said that an acute intervertebral disk injury in any part of the spine cannot occur.  SAMPLE-BIOMECH-LN’s claims to the contrary are contrived and easily disproven, not to mention at odds with the specific facts in Mr. SAMPLE-P1-LN’s case.</w:t>
-      </w:r>
-    </w:p>
-    <w:p>
-      <w:pPr>
-        <w:pStyle w:val="Normal"/>
-      </w:pPr>
-    </w:p>
-    <w:p>
-      <w:pPr>
-        <w:pStyle w:val="Normal"/>
-      </w:pPr>
-      <w:r>
-        <w:t xml:space="preserve">SAMPLE-BIOMECH-LN’s offhand claim that a spinal disk could not be "exacerbated" by the subject crash (i.e., either symptomatically activated, or worsened) is a fantasy, with no theoretical, much less factual or scientific basis. In making this entirely speculative and meaningless claim,  SAMPLE-BIOMECH-LN engages in magical thinking, which collapses under the slightest bit of scrutiny.</w:t>
-      </w:r>
-    </w:p>
-    <w:p>
-      <w:pPr>
-        <w:pStyle w:val="Normal"/>
-      </w:pPr>
-    </w:p>
-    <w:p>
-      <w:pPr>
-        <w:pStyle w:val="Normal"/>
-      </w:pPr>
-      <w:r>
-        <w:t xml:space="preserve">In his report,  SAMPLE-BIOMECH-LN twice cited to publications on spinal disk biomechanics by a leading authority on the topic, Prof. Michael Adams. This very same author (Michael Adams PhD), in a 2012 textbook called "The Biomechanics of Back Pain,"  wrote that</w:t>
-      </w:r>
-    </w:p>
-    <w:p>
-      <w:pPr>
-        <w:pStyle w:val="Normal"/>
-      </w:pPr>
-    </w:p>
-    <w:p>
-      <w:pPr>
-        <w:pStyle w:val="Normal"/>
-      </w:pPr>
-      <w:r>
-        <w:t xml:space="preserve">"The magnitude of forces required to cause an individual disc to prolapse cannot reliably be predicted on the basis of gender, age, and spinal level." [page 263],</w:t>
-      </w:r>
-    </w:p>
-    <w:p>
-      <w:pPr>
-        <w:pStyle w:val="Normal"/>
-      </w:pPr>
-    </w:p>
-    <w:p>
-      <w:pPr>
-        <w:pStyle w:val="Normal"/>
-      </w:pPr>
-      <w:r>
-        <w:t xml:space="preserve">and that</w:t>
-      </w:r>
-    </w:p>
-    <w:p>
-      <w:pPr>
-        <w:pStyle w:val="Normal"/>
-      </w:pPr>
-    </w:p>
-    <w:p>
-      <w:pPr>
-        <w:pStyle w:val="Normal"/>
-      </w:pPr>
-      <w:r>
-        <w:t xml:space="preserve">"Most spinal compressive loading comes from back muscles, and forces are likely to rise to high levels during sudden and alarming incidents. These forces are difficult to quantify in retrospective analysis." [page 264]</w:t>
-      </w:r>
-    </w:p>
-    <w:p>
-      <w:pPr>
-        <w:pStyle w:val="Normal"/>
-      </w:pPr>
-    </w:p>
-    <w:p>
-      <w:pPr>
-        <w:pStyle w:val="Normal"/>
-      </w:pPr>
-      <w:r>
-        <w:t xml:space="preserve">and</w:t>
-      </w:r>
-    </w:p>
-    <w:p>
-      <w:pPr>
-        <w:pStyle w:val="Normal"/>
-      </w:pPr>
-    </w:p>
-    <w:p>
-      <w:pPr>
-        <w:pStyle w:val="Normal"/>
-      </w:pPr>
-      <w:r>
-        <w:t xml:space="preserve">"Clearly, to assume that the forces acting on the spine during whiplash are small just because the vehicle impacts are usually of low velocity would be a serious mistake. Muscle forces can be magnified in alarming situations, and if the muscles do not have time to react, then the underlying cervical spine is extremely vulnerable to bending." [pages 170-1]</w:t>
-      </w:r>
-    </w:p>
-    <w:p>
-      <w:pPr>
-        <w:pStyle w:val="Normal"/>
-      </w:pPr>
-    </w:p>
-    <w:p>
-      <w:pPr>
-        <w:pStyle w:val="Normal"/>
-      </w:pPr>
-      <w:r>
-        <w:t xml:space="preserve">It is clear that  SAMPLE-BIOMECH-LN’s approach to providing his opinions regarding Mr. SAMPLE-P1-LN’s injuries is characterized by experts that he deems to be authorities in the field of spinal biomechanics as a "serious mistake."</w:t>
+        <w:t xml:space="preserve">Temporality</w:t>
+      </w:r>
+      <w:r>
+        <w:t xml:space="preserve">: This second step examines the clinical and other evidence of the timing between the onset of the symptoms of injury and the injury event and must be satisfied to assess specific causation. First, it must be established that the sequence of the injury and the event is appropriate; the symptoms cannot be identically present prior to the event. Further, the onset of the symptoms of injury cannot be implausibly latent, relative to the injury event. For example, while the symptoms of a spinal disk injury in the neck may not immediately include upper extremity radiculopathy (most such injuries are initially diagnosed as a simple sprain or strain), a complete absence of symptoms in the neck for 3 months after a traffic crash, followed by the sudden insidious onset of symptoms of a cervical disk injury with radiculopathy, could not be plausibly related to the crash in most cases.</w:t>
+      </w:r>
+    </w:p>
+    <w:p>
+      <w:pPr>
+        <w:pStyle w:val="Normal"/>
+      </w:pPr>
+    </w:p>
+    <w:p>
+      <w:pPr>
+        <w:pStyle w:val="NumberList"/>
+      </w:pPr>
+      <w:r>
+        <w:t xml:space="preserve">3.	</w:t>
+      </w:r>
+      <w:r>
+        <w:rPr>
+          <w:rFonts/>
+          <w:u w:val="single"/>
+        </w:rPr>
+        <w:t xml:space="preserve">Lack of a more probable alternative explanation</w:t>
+      </w:r>
+      <w:r>
+        <w:t xml:space="preserve">: This final step examines the probability of the injury condition occurring at the same point in time in the plaintiff, given what is known about the plaintiff from the review of medical records and other evidence, but in the absence of the injury event (a.k.a. differential etiology). First, evidence of competing injury events must be evaluated, and compared for injury risk. Then, the likelihood of the condition occurring spontaneously must be assessed. For example, the plaintiff may have evidence of degenerative changes in the spinal disks pre-existing a traffic crash, but no symptoms. The question of interest (after the first 2 steps are satisfied) is what the probability was that the condition would have "converted" from asymptomatic to symptomatic in the absence of ("but-for") the crash. Since there is no information that can be gleaned from an examination of the plaintiff regarding her or her condition in the hypothetical absence of the crash, epidemiologic data often serves as the basis for the evaluation of the probability of alternative explanations. More probable alternative explanations are often intervening traumatic events that alter the clinical history in a substantive way. As an example, for a plaintiff with neck strain symptoms that lasted for 1 week after a crash, who is then involved in second collision a month later that results in neck and arm pain and is ultimately diagnosed with a cervical disk herniation, the second collision is easily identified as a more probable cause of the disk derangement than the antecedent crash. This is in part due to the abrupt change in the distribution of the symptoms more consistent with a disk derangement, but also the epidemiologically based conclusion that it is rare for a cervical strain that improves rapidly to evolve into a cervical disk herniation, and thus but-for the second crash, the condition would not have manifested.</w:t>
+      </w:r>
+    </w:p>
+    <w:p>
+      <w:pPr>
+        <w:pStyle w:val="Normal"/>
+      </w:pPr>
+    </w:p>
+    <w:p>
+      <w:pPr>
+        <w:pStyle w:val="Normal"/>
+      </w:pPr>
+      <w:r>
+        <w:t xml:space="preserve">The methodology described above was used to evaluate the cause of the Plaintiff’s injury in Etherton v Owners Insurance Company, entered on March 3, 2014 in United States District Court for the District of Colorado. In Etherton, the Plaintiff’s medical expert relied on the above referenced article to support her methodology (see footnote 3 on page 8 of the decision). The expert specified the same 3-step approach to assessing causation outlined above, described by the Court on page 8 of the order as follows:</w:t>
+      </w:r>
+    </w:p>
+    <w:p>
+      <w:pPr>
+        <w:pStyle w:val="Normal"/>
+      </w:pPr>
+    </w:p>
+    <w:p>
+      <w:pPr>
+        <w:pStyle w:val="Normal"/>
+      </w:pPr>
+      <w:r>
+        <w:t xml:space="preserve">"…his first step was to determine general causation… whether or not the type of injury that the plaintiff sustained could have been caused by the type of collision that the plaintiff was in… her second step was to consider whether there was a temporal relationship between plaintiff’s injury and the collision… her third step was to… rule out alternative causes of plaintiff’s injury. "</w:t>
+      </w:r>
+    </w:p>
+    <w:p>
+      <w:pPr>
+        <w:pStyle w:val="Normal"/>
+      </w:pPr>
+    </w:p>
+    <w:p>
+      <w:pPr>
+        <w:pStyle w:val="Normal"/>
+      </w:pPr>
+      <w:r>
+        <w:t xml:space="preserve">The defense challenged, among other things, the reliability and fit of the methods described by the expert. After an extensive examination and discussion of the 3-step process used by the expert, the Court found that the methodology appropriately fit the specific facts of the case, and that a population-based (epidemiologic) approach was an appropriate part of the causal methodology. The Court denied the Defendant’s motion to strike the expert’s testimony.</w:t>
+      </w:r>
+    </w:p>
+    <w:p>
+      <w:pPr>
+        <w:pStyle w:val="Normal"/>
+      </w:pPr>
+    </w:p>
+    <w:p>
+      <w:pPr>
+        <w:pStyle w:val="Normal"/>
+      </w:pPr>
+      <w:r>
+        <w:t xml:space="preserve">The Defendant appealed the ruling from the District Court, and in July of 2016, the Tenth Circuit U.S. Court of Appeals unanimously affirmed the 3-step causal methodology described in my 2009 publication cited above as generally accepted and well established for assessing injury causation (see Etherton v. Owners Insurance Company, No. 14-1164, 10th Cir, entered on July 19, 2016). Using the 3-step methodology, the Court determined the expert’s methodology fit the specific facts in the case, and that the District Court properly applied Rule 702/Daubert standard to the expert’s testimony in finding his methodology reliable. The judicial panel included current Supreme Court Justice Neil Gorsuch.</w:t>
+      </w:r>
+    </w:p>
+    <w:p>
+      <w:pPr>
+        <w:pStyle w:val="Normal"/>
+      </w:pPr>
+    </w:p>
+    <w:p>
+      <w:pPr>
+        <w:pStyle w:val="Normal"/>
+      </w:pPr>
+      <w:r>
+        <w:t xml:space="preserve">Below is a partial list of publications in scientific journals in which my descriptions of the 3-step methodology described in the Etherton decision and its various applications have been subjected to peer review. The foundation for the specific causation methodology described in all of these papers is the "Hill criteria, " a guideline for the assessment of general causation that has been universally relied on in medicine and science for more than 50 years.</w:t>
+      </w:r>
+    </w:p>
+    <w:p>
+      <w:pPr>
+        <w:pStyle w:val="Normal"/>
+      </w:pPr>
+    </w:p>
+    <w:p>
+      <w:pPr>
+        <w:pStyle w:val="Bibliography"/>
+      </w:pPr>
+      <w:r>
+        <w:t xml:space="preserve">Dianita Ika Melia P, Zeegers MP, Herkutanto H, Freeman MD. Medicolegal causation investigation of bacterial endocarditis associated with an oral surgery practice using the INFERENCE approach. Int J Environ Res Public Health 2021:18,7530. https://doi.org/10.3390/ijerph18147530.</w:t>
+      </w:r>
+    </w:p>
+    <w:p>
+      <w:pPr>
+        <w:pStyle w:val="Normal"/>
+      </w:pPr>
+    </w:p>
+    <w:p>
+      <w:pPr>
+        <w:pStyle w:val="Bibliography"/>
+      </w:pPr>
+      <w:r>
+        <w:t xml:space="preserve">Dianita Ika Melia P, Zeeger MP, Herkutanto H, Freeman MD. Development of the INFERENCE (INtegration of Forensic Epidemiology and the Rigorous EvaluatioN of Causation Elements) approach to causal inference in forensic medicine. Int J Environ Res Public Health 2020;17:8353; doi:10.3390/ijerph17228353</w:t>
+      </w:r>
+    </w:p>
+    <w:p>
+      <w:pPr>
+        <w:pStyle w:val="Normal"/>
+      </w:pPr>
+    </w:p>
+    <w:p>
+      <w:pPr>
+        <w:pStyle w:val="Bibliography"/>
+      </w:pPr>
+      <w:r>
+        <w:t xml:space="preserve">Dianita Ika Melia P, Freeman MD, Herkutanto H, Zeeger MP. A review of causal inference in forensic medicine. For Sci Med Path 2020:doi.org/10.1007/s12024-020-00220-9.</w:t>
+      </w:r>
+    </w:p>
+    <w:p>
+      <w:pPr>
+        <w:pStyle w:val="Normal"/>
+      </w:pPr>
+    </w:p>
+    <w:p>
+      <w:pPr>
+        <w:pStyle w:val="Bibliography"/>
+      </w:pPr>
+      <w:r>
+        <w:t xml:space="preserve">Freeman MD. A practicable and systematic approach to medicolegal causation. Orthopedics 2018;41(2):70-2.</w:t>
+      </w:r>
+    </w:p>
+    <w:p>
+      <w:pPr>
+        <w:pStyle w:val="Normal"/>
+      </w:pPr>
+    </w:p>
+    <w:p>
+      <w:pPr>
+        <w:pStyle w:val="Bibliography"/>
+      </w:pPr>
+      <w:r>
+        <w:t xml:space="preserve">Freeman MD, Zeegers M. Principles and applications of forensic epidemiology in the medicolegal setting. Law, Probability, &amp; Risk 2015; doi:10.1093/lpr/mgv010.</w:t>
+      </w:r>
+    </w:p>
+    <w:p>
+      <w:pPr>
+        <w:pStyle w:val="Normal"/>
+      </w:pPr>
+    </w:p>
+    <w:p>
+      <w:pPr>
+        <w:pStyle w:val="Bibliography"/>
+      </w:pPr>
+      <w:r>
+        <w:t xml:space="preserve">Freeman MD. Medicolegal causation analysis of a lumbar spine fracture following a low speed rear impact traffic crash. J Case Rep Prac 2015; 3(2): 23-29.</w:t>
+      </w:r>
+    </w:p>
+    <w:p>
+      <w:pPr>
+        <w:pStyle w:val="Normal"/>
+      </w:pPr>
+    </w:p>
+    <w:p>
+      <w:pPr>
+        <w:pStyle w:val="Bibliography"/>
+      </w:pPr>
+      <w:r>
+        <w:t xml:space="preserve">Freeman MD, Cahn PJ, Franklin FA. Applied forensic epidemiology. Part 1: medical negligence. OA Epidemiology 2014;2(1):2.</w:t>
+      </w:r>
+    </w:p>
+    <w:p>
+      <w:pPr>
+        <w:pStyle w:val="Normal"/>
+      </w:pPr>
+    </w:p>
+    <w:p>
+      <w:pPr>
+        <w:pStyle w:val="Bibliography"/>
+      </w:pPr>
+      <w:r>
+        <w:t xml:space="preserve">Koehler S, Freeman MD. Forensic epidemiology; a methodology for investigating and quantifying specific causation. Forens Sci Med Path 2014 Jun;10(2):217-22.</w:t>
+      </w:r>
+    </w:p>
+    <w:p>
+      <w:pPr>
+        <w:pStyle w:val="Normal"/>
+      </w:pPr>
+    </w:p>
+    <w:p>
+      <w:pPr>
+        <w:pStyle w:val="Bibliography"/>
+      </w:pPr>
+      <w:r>
+        <w:t xml:space="preserve">Freeman MD, Kohles SS. An examination of the threshold criteria for the evaluation of specific causation of mesothelioma following a history of significant exposure to chrysotile asbestos-containing brake dust, Int J Occ Env Hlth 2012;18(4):329-36.</w:t>
+      </w:r>
+    </w:p>
+    <w:p>
+      <w:pPr>
+        <w:pStyle w:val="Normal"/>
+      </w:pPr>
+    </w:p>
+    <w:p>
+      <w:pPr>
+        <w:pStyle w:val="Bibliography"/>
+      </w:pPr>
+      <w:r>
+        <w:t xml:space="preserve">Freeman MD, Everson T, Kohles SS. Forensic epidemiologic and biomechanical analysis of a pelvic cavity blowout injury associated with ejection from a personal watercraft (jet-ski). J Forens Sci 2012 doi: 10.1111/j.1556-4029.2012.02250.x</w:t>
+      </w:r>
+    </w:p>
+    <w:p>
+      <w:pPr>
+        <w:pStyle w:val="Normal"/>
+      </w:pPr>
+    </w:p>
+    <w:p>
+      <w:pPr>
+        <w:pStyle w:val="Bibliography"/>
+      </w:pPr>
+      <w:r>
+        <w:t xml:space="preserve">Freeman MD, Kohles SS. Plasma levels of polychlorinated biphenyls, non-Hodgkin lymphoma, and causation. J Environ Public Health 2012;2012:258981. doi: 10.1155/2012/258981. Review.</w:t>
+      </w:r>
+    </w:p>
+    <w:p>
+      <w:pPr>
+        <w:pStyle w:val="Normal"/>
+      </w:pPr>
+    </w:p>
+    <w:p>
+      <w:pPr>
+        <w:pStyle w:val="Bibliography"/>
+      </w:pPr>
+      <w:r>
+        <w:t xml:space="preserve">Freeman MD, Kohles SS. Application of the Hill Criteria to the Causal Association of Post-Traumatic Headache and Assault. Egypt J Forensic Sci 2011;1:35-40.</w:t>
+      </w:r>
+    </w:p>
+    <w:p>
+      <w:pPr>
+        <w:pStyle w:val="Normal"/>
+      </w:pPr>
+    </w:p>
+    <w:p>
+      <w:pPr>
+        <w:pStyle w:val="Bibliography"/>
+      </w:pPr>
+      <w:r>
+        <w:t xml:space="preserve">Freeman MD, Kohles SS. Application of the Bradford-Hill Criteria for Assessing Specific Causation in Post-Traumatic Headache. Brain Inj Prof 2011;8(1):26-8.</w:t>
+      </w:r>
+    </w:p>
+    <w:p>
+      <w:pPr>
+        <w:pStyle w:val="Normal"/>
+      </w:pPr>
+    </w:p>
+    <w:p>
+      <w:pPr>
+        <w:pStyle w:val="Bibliography"/>
+      </w:pPr>
+      <w:r>
+        <w:t xml:space="preserve">Freeman MD, Kohles SS. An Evaluation of Applied Biomechanics as an adjunct to systematic specific causation in forensic medicine. Wien Med Wochenschr 2011;161:1-11.</w:t>
+      </w:r>
+    </w:p>
+    <w:p>
+      <w:pPr>
+        <w:pStyle w:val="Normal"/>
+      </w:pPr>
+    </w:p>
+    <w:p>
+      <w:pPr>
+        <w:pStyle w:val="Bibliography"/>
+      </w:pPr>
+      <w:r>
+        <w:t xml:space="preserve">Freeman MD, Centeno CJ, Kohles SS. A systematic approach to clinical determinations of causation in symptomatic spinal disc injury following motor vehicle crash trauma. PM R 2009;1(10):951-6.</w:t>
+      </w:r>
+    </w:p>
+    <w:p>
+      <w:pPr>
+        <w:pStyle w:val="Normal"/>
+      </w:pPr>
+    </w:p>
+    <w:p>
+      <w:pPr>
+        <w:pStyle w:val="Bibliography"/>
+      </w:pPr>
+      <w:r>
+        <w:t xml:space="preserve">Freeman MD, Rossignol AC, Hand M. Forensic Epidemiology: A systematic approach to probabilistic determinations in disputed matters. J Forensic Legal Med 2008;15(5):281-90.</w:t>
       </w:r>
     </w:p>
     <w:sectPr>
@@ -801,32 +1032,6 @@
       </w:r>
     </w:p>
   </w:footnote>
-  <w:footnote w:id="1">
-    <w:p>
-      <w:pPr>
-        <w:pStyle w:val="Compact"/>
-        <w:jc w:val="left"/>
-        <w:pBdr>
-          <w:bottom w:val="none" w:sz="0" w:space="0" w:color="000000"/>
-          <w:top w:val="none" w:sz="0" w:space="0" w:color="000000"/>
-          <w:left w:val="none" w:sz="0" w:space="0" w:color="000000"/>
-          <w:right w:val="none" w:sz="0" w:space="0" w:color="000000"/>
-        </w:pBdr>
-        <w:spacing w:after="0" w:before="0" w:line="240"/>
-        <w:ind w:left="0" w:right="0" w:firstLine="0" w:firstLineChars="0"/>
-      </w:pPr>
-      <w:r>
-        <w:rPr>
-          <w:rFonts/>
-          <w:vertAlign w:val="superscript"/>
-        </w:rPr>
-        <w:footnoteRef/>
-      </w:r>
-      <w:r>
-        <w:t xml:space="preserve">Freeman MD, Leith WM. Estimating the number of traffic crash-related cervical spine injuries in the United States; an analysis and comparison of national crash and hospital data. Accident Analysis and Prevention 2020: doi:https://doi.org/10.1016/j.aap.2020.105571.</w:t>
-      </w:r>
-    </w:p>
-  </w:footnote>
 </w:footnotes>
 </file>
 
@@ -877,9 +1082,11 @@
     <w:pPr>
       <w:pStyle w:val="Header"/>
     </w:pPr>
+    <w:proofErr w:type="spellStart"/>
     <w:r>
       <w:t>January 1, 2021</w:t>
     </w:r>
+    <w:proofErr w:type="spellEnd"/>
   </w:p>
   <w:p>
     <w:pPr>
@@ -943,7 +1150,7 @@
         <wp:inline distT="0" distB="0" distL="0" distR="0" wp14:anchorId="5ACFBE65" wp14:editId="241CB4AF">
           <wp:extent cx="3004163" cy="1020445"/>
           <wp:effectExtent l="0" t="0" r="0" b="0"/>
-          <wp:docPr id="1" name="Picture 1" descr="A close-up of a logo&#10;&#10;Description automatically generated"/>
+          <wp:docPr id="3" name="Picture 1" descr="A close-up of a logo&#10;&#10;Description automatically generated"/>
           <wp:cNvGraphicFramePr>
             <a:graphicFrameLocks xmlns:a="http://schemas.openxmlformats.org/drawingml/2006/main" noChangeAspect="1"/>
           </wp:cNvGraphicFramePr>
@@ -951,7 +1158,7 @@
             <a:graphicData uri="http://schemas.openxmlformats.org/drawingml/2006/picture">
               <pic:pic xmlns:pic="http://schemas.openxmlformats.org/drawingml/2006/picture">
                 <pic:nvPicPr>
-                  <pic:cNvPr id="2" name="Picture 1" descr="A close-up of a logo&#10;&#10;Description automatically generated"/>
+                  <pic:cNvPr id="4" name="Picture 1" descr="A close-up of a logo&#10;&#10;Description automatically generated"/>
                   <pic:cNvPicPr/>
                 </pic:nvPicPr>
                 <pic:blipFill>
@@ -1070,6 +1277,120 @@
     </w:lvl>
   </w:abstractNum>
   <w:abstractNum w:abstractNumId="1" w15:restartNumberingAfterBreak="0">
+    <w:nsid w:val="365E6F09"/>
+    <w:multiLevelType w:val="hybridMultilevel"/>
+    <w:tmpl w:val="05A49D64"/>
+    <w:lvl w:ilvl="0" w:tplc="828CDB8C">
+      <w:start w:val="1"/>
+      <w:numFmt w:val="bullet"/>
+      <w:pStyle w:val="ListParagraph"/>
+      <w:lvlText w:val=""/>
+      <w:lvlJc w:val="left"/>
+      <w:pPr>
+        <w:ind w:left="720" w:hanging="360"/>
+      </w:pPr>
+      <w:rPr>
+        <w:rFonts w:ascii="Symbol" w:hAnsi="Symbol" w:hint="default"/>
+      </w:rPr>
+    </w:lvl>
+    <w:lvl w:ilvl="1" w:tplc="04090003" w:tentative="1">
+      <w:start w:val="1"/>
+      <w:numFmt w:val="bullet"/>
+      <w:lvlText w:val="o"/>
+      <w:lvlJc w:val="left"/>
+      <w:pPr>
+        <w:ind w:left="1440" w:hanging="360"/>
+      </w:pPr>
+      <w:rPr>
+        <w:rFonts w:ascii="Courier New" w:hAnsi="Courier New" w:cs="Courier New" w:hint="default"/>
+      </w:rPr>
+    </w:lvl>
+    <w:lvl w:ilvl="2" w:tplc="04090005" w:tentative="1">
+      <w:start w:val="1"/>
+      <w:numFmt w:val="bullet"/>
+      <w:lvlText w:val=""/>
+      <w:lvlJc w:val="left"/>
+      <w:pPr>
+        <w:ind w:left="2160" w:hanging="360"/>
+      </w:pPr>
+      <w:rPr>
+        <w:rFonts w:ascii="Wingdings" w:hAnsi="Wingdings" w:hint="default"/>
+      </w:rPr>
+    </w:lvl>
+    <w:lvl w:ilvl="3" w:tplc="04090001" w:tentative="1">
+      <w:start w:val="1"/>
+      <w:numFmt w:val="bullet"/>
+      <w:lvlText w:val=""/>
+      <w:lvlJc w:val="left"/>
+      <w:pPr>
+        <w:ind w:left="2880" w:hanging="360"/>
+      </w:pPr>
+      <w:rPr>
+        <w:rFonts w:ascii="Symbol" w:hAnsi="Symbol" w:hint="default"/>
+      </w:rPr>
+    </w:lvl>
+    <w:lvl w:ilvl="4" w:tplc="04090003" w:tentative="1">
+      <w:start w:val="1"/>
+      <w:numFmt w:val="bullet"/>
+      <w:lvlText w:val="o"/>
+      <w:lvlJc w:val="left"/>
+      <w:pPr>
+        <w:ind w:left="3600" w:hanging="360"/>
+      </w:pPr>
+      <w:rPr>
+        <w:rFonts w:ascii="Courier New" w:hAnsi="Courier New" w:cs="Courier New" w:hint="default"/>
+      </w:rPr>
+    </w:lvl>
+    <w:lvl w:ilvl="5" w:tplc="04090005" w:tentative="1">
+      <w:start w:val="1"/>
+      <w:numFmt w:val="bullet"/>
+      <w:lvlText w:val=""/>
+      <w:lvlJc w:val="left"/>
+      <w:pPr>
+        <w:ind w:left="4320" w:hanging="360"/>
+      </w:pPr>
+      <w:rPr>
+        <w:rFonts w:ascii="Wingdings" w:hAnsi="Wingdings" w:hint="default"/>
+      </w:rPr>
+    </w:lvl>
+    <w:lvl w:ilvl="6" w:tplc="04090001" w:tentative="1">
+      <w:start w:val="1"/>
+      <w:numFmt w:val="bullet"/>
+      <w:lvlText w:val=""/>
+      <w:lvlJc w:val="left"/>
+      <w:pPr>
+        <w:ind w:left="5040" w:hanging="360"/>
+      </w:pPr>
+      <w:rPr>
+        <w:rFonts w:ascii="Symbol" w:hAnsi="Symbol" w:hint="default"/>
+      </w:rPr>
+    </w:lvl>
+    <w:lvl w:ilvl="7" w:tplc="04090003" w:tentative="1">
+      <w:start w:val="1"/>
+      <w:numFmt w:val="bullet"/>
+      <w:lvlText w:val="o"/>
+      <w:lvlJc w:val="left"/>
+      <w:pPr>
+        <w:ind w:left="5760" w:hanging="360"/>
+      </w:pPr>
+      <w:rPr>
+        <w:rFonts w:ascii="Courier New" w:hAnsi="Courier New" w:cs="Courier New" w:hint="default"/>
+      </w:rPr>
+    </w:lvl>
+    <w:lvl w:ilvl="8" w:tplc="04090005" w:tentative="1">
+      <w:start w:val="1"/>
+      <w:numFmt w:val="bullet"/>
+      <w:lvlText w:val=""/>
+      <w:lvlJc w:val="left"/>
+      <w:pPr>
+        <w:ind w:left="6480" w:hanging="360"/>
+      </w:pPr>
+      <w:rPr>
+        <w:rFonts w:ascii="Wingdings" w:hAnsi="Wingdings" w:hint="default"/>
+      </w:rPr>
+    </w:lvl>
+  </w:abstractNum>
+  <w:abstractNum w:abstractNumId="2" w15:restartNumberingAfterBreak="0">
     <w:nsid w:val="768F2E15"/>
     <w:multiLevelType w:val="hybridMultilevel"/>
     <w:tmpl w:val="5B1E1CBA"/>
@@ -1187,6 +1508,9 @@
     <w:abstractNumId w:val="0"/>
   </w:num>
   <w:num w:numId="2" w16cid:durableId="833449156">
+    <w:abstractNumId w:val="2"/>
+  </w:num>
+  <w:num w:numId="3" w16cid:durableId="1648700529">
     <w:abstractNumId w:val="1"/>
   </w:num>
 </w:numbering>
@@ -1729,13 +2053,21 @@
   </w:style>
   <w:style w:type="paragraph" w:customStyle="1" w:styleId="Author">
     <w:name w:val="Author"/>
-    <w:basedOn w:val="Normal"/>
+    <w:basedOn w:val="Quote"/>
     <w:next w:val="BodyText"/>
     <w:qFormat/>
-    <w:rsid w:val="000511AB"/>
-    <w:pPr>
-      <w:ind w:left="709" w:right="617"/>
-    </w:pPr>
+    <w:rsid w:val="00945BAA"/>
+    <w:pPr>
+      <w:spacing w:line="240" w:lineRule="auto"/>
+      <w:ind w:left="0"/>
+      <w:jc w:val="left"/>
+    </w:pPr>
+    <w:rPr>
+      <w:i w:val="0"/>
+      <w:iCs w:val="0"/>
+      <w:sz w:val="20"/>
+      <w:szCs w:val="20"/>
+    </w:rPr>
   </w:style>
   <w:style w:type="paragraph" w:styleId="Date">
     <w:name w:val="Date"/>
@@ -1764,8 +2096,9 @@
   </w:style>
   <w:style w:type="paragraph" w:styleId="Bibliography">
     <w:name w:val="Bibliography"/>
-    <w:basedOn w:val="Normal"/>
+    <w:basedOn w:val="ListParagraph"/>
     <w:qFormat/>
+    <w:rsid w:val="00B5624D"/>
   </w:style>
   <w:style w:type="paragraph" w:styleId="BlockText">
     <w:name w:val="Block Text"/>
@@ -2509,6 +2842,59 @@
       <w:sz w:val="22"/>
       <w:szCs w:val="22"/>
     </w:rPr>
+  </w:style>
+  <w:style w:type="paragraph" w:styleId="Quote">
+    <w:name w:val="Quote"/>
+    <w:basedOn w:val="Normal"/>
+    <w:next w:val="Normal"/>
+    <w:link w:val="QuoteChar"/>
+    <w:rsid w:val="00CC6B59"/>
+    <w:pPr>
+      <w:ind w:left="709"/>
+    </w:pPr>
+    <w:rPr>
+      <w:i/>
+      <w:iCs/>
+      <w:lang w:bidi="en-US"/>
+    </w:rPr>
+  </w:style>
+  <w:style w:type="character" w:customStyle="1" w:styleId="QuoteChar">
+    <w:name w:val="Quote Char"/>
+    <w:basedOn w:val="DefaultParagraphFont"/>
+    <w:link w:val="Quote"/>
+    <w:rsid w:val="00CC6B59"/>
+    <w:rPr>
+      <w:rFonts w:ascii="Helvetica" w:hAnsi="Helvetica"/>
+      <w:i/>
+      <w:iCs/>
+      <w:sz w:val="22"/>
+      <w:szCs w:val="22"/>
+      <w:lang w:bidi="en-US"/>
+    </w:rPr>
+  </w:style>
+  <w:style w:type="paragraph" w:styleId="ListParagraph">
+    <w:name w:val="List Paragraph"/>
+    <w:basedOn w:val="Normal"/>
+    <w:rsid w:val="009E6D16"/>
+    <w:pPr>
+      <w:numPr>
+        <w:numId w:val="3"/>
+      </w:numPr>
+      <w:contextualSpacing/>
+    </w:pPr>
+  </w:style>
+  <w:style w:type="character" w:styleId="LineNumber">
+    <w:name w:val="line number"/>
+    <w:rsid w:val="007239DF"/>
+  </w:style>
+  <w:style w:type="paragraph" w:customStyle="1" w:styleId="NumberList">
+    <w:name w:val="NumberList"/>
+    <w:basedOn w:val="Normal"/>
+    <w:qFormat/>
+    <w:rsid w:val="006E0127"/>
+    <w:pPr>
+      <w:ind w:left="426" w:hanging="426"/>
+    </w:pPr>
   </w:style>
 </w:styles>
 </file>

</xml_diff>

<commit_message>
all doc split working
</commit_message>
<xml_diff>
--- a/FRA-report-output.docx
+++ b/FRA-report-output.docx
@@ -7,74 +7,6 @@
         <w:pStyle w:val="BodyText2"/>
       </w:pPr>
       <w:r>
-        <w:t xml:space="preserve">January 1, 2021</w:t>
-      </w:r>
-    </w:p>
-    <w:p>
-      <w:pPr>
-        <w:pStyle w:val="BodyText2"/>
-      </w:pPr>
-    </w:p>
-    <w:p>
-      <w:pPr>
-        <w:pStyle w:val="BodyText2"/>
-      </w:pPr>
-      <w:r>
-        <w:t xml:space="preserve">LawyerFirst LawyerLast Esquire</w:t>
-      </w:r>
-    </w:p>
-    <w:p>
-      <w:pPr>
-        <w:pStyle w:val="BodyText2"/>
-      </w:pPr>
-      <w:r>
-        <w:t xml:space="preserve">SampleFirmName</w:t>
-      </w:r>
-    </w:p>
-    <w:p>
-      <w:pPr>
-        <w:pStyle w:val="BodyText2"/>
-      </w:pPr>
-      <w:r>
-        <w:t xml:space="preserve">123 Address St.</w:t>
-      </w:r>
-    </w:p>
-    <w:p>
-      <w:pPr>
-        <w:pStyle w:val="BodyText2"/>
-      </w:pPr>
-      <w:r>
-        <w:t xml:space="preserve">CityVille, StateLand 12345</w:t>
-      </w:r>
-    </w:p>
-    <w:p>
-      <w:pPr>
-        <w:pStyle w:val="BodyText2"/>
-      </w:pPr>
-    </w:p>
-    <w:p>
-      <w:pPr>
-        <w:pStyle w:val="BodyText2"/>
-      </w:pPr>
-      <w:r>
-        <w:t xml:space="preserve">Tel: (012) 345-6789</w:t>
-      </w:r>
-    </w:p>
-    <w:p>
-      <w:pPr>
-        <w:pStyle w:val="BodyText2"/>
-      </w:pPr>
-    </w:p>
-    <w:p>
-      <w:pPr>
-        <w:pStyle w:val="BodyText2"/>
-      </w:pPr>
-    </w:p>
-    <w:p>
-      <w:pPr>
-        <w:pStyle w:val="BodyText2"/>
-      </w:pPr>
-      <w:r>
         <w:t xml:space="preserve">RE:	</w:t>
       </w:r>
       <w:r>
@@ -82,7 +14,7 @@
           <w:rFonts/>
           <w:i w:val="true"/>
         </w:rPr>
-        <w:t xml:space="preserve">Pl1FirstName Pl1LastName; Pl2FirstName Pl1LastName; The Ugly One Ugly Last Name et al. v SampleCaseDefendantName et al., Case No: CaseNoSample, SampleCourtName</w:t>
+        <w:t xml:space="preserve">Pl1FirstName Pl1LastName; Pl2FirstName Pl1LastName; Third One Third Name et al. v SampleCaseDefendantName et al., Case No: CaseNoSample, SampleCourtName</w:t>
       </w:r>
     </w:p>
     <w:p>
@@ -169,7 +101,7 @@
           <w:rFonts/>
           <w:i w:val="true"/>
         </w:rPr>
-        <w:t xml:space="preserve">The Ugly One Ugly Last Name: </w:t>
+        <w:t xml:space="preserve">Third One Third Name: </w:t>
       </w:r>
       <w:r>
         <w:t xml:space="preserve">January 4, 1994</w:t>
@@ -193,151 +125,12 @@
       <w:pPr>
         <w:pStyle w:val="BodyText2"/>
       </w:pPr>
-    </w:p>
-    <w:p>
-      <w:pPr>
-        <w:pStyle w:val="Normal"/>
-      </w:pPr>
-      <w:r>
-        <w:t xml:space="preserve">Dear Mr. LawyerLast</w:t>
-      </w:r>
-      <w:r>
-        <w:t xml:space="preserve">,</w:t>
-      </w:r>
-    </w:p>
-    <w:p>
-      <w:pPr>
-        <w:pStyle w:val="Normal"/>
-      </w:pPr>
-    </w:p>
-    <w:p>
-      <w:pPr>
-        <w:pStyle w:val="Normal"/>
-      </w:pPr>
-      <w:r>
-        <w:t xml:space="preserve">I am in receipt of your correspondence regarding the above-named </w:t>
-      </w:r>
-      <w:r>
-        <w:t xml:space="preserve">action</w:t>
-      </w:r>
-      <w:r>
-        <w:t xml:space="preserve">. I have reviewed the documentation accompanying your correspondence including medical records, information regarding the subject crash, litigation documents, and other materials</w:t>
-      </w:r>
-      <w:r>
-        <w:t xml:space="preserve">.</w:t>
-      </w:r>
-    </w:p>
-    <w:p>
-      <w:pPr>
-        <w:pStyle w:val="Normal"/>
-      </w:pPr>
-    </w:p>
-    <w:p>
-      <w:pPr>
-        <w:pStyle w:val="Normal"/>
-      </w:pPr>
-      <w:r>
-        <w:t xml:space="preserve">The purpose of this report is to provide an analysis of the causal relationship between the subject rear impact collision and Ms. and Mr. Pl1LastName and Mx. Ugly Last Name’s subsequently diagnosed disk injuries and need for treatment.</w:t>
-      </w:r>
-    </w:p>
-    <w:p>
-      <w:pPr>
-        <w:pStyle w:val="Normal"/>
-      </w:pPr>
-    </w:p>
-    <w:p>
-      <w:pPr>
-        <w:pStyle w:val="Normal"/>
-      </w:pPr>
-      <w:r>
-        <w:rPr>
-          <w:rFonts/>
-          <w:i w:val="true"/>
-        </w:rPr>
-        <w:t xml:space="preserve">My qualifications to provide opinions concerning the matters herein, particularly on issues of the causal relationship between trauma and injury, are as follows:</w:t>
-      </w:r>
-    </w:p>
-    <w:p>
-      <w:pPr>
-        <w:pStyle w:val="Normal"/>
-      </w:pPr>
-    </w:p>
-    <w:p>
-      <w:pPr>
-        <w:pStyle w:val="Normal"/>
-      </w:pPr>
-      <w:r>
-        <w:t xml:space="preserve">I am Professor and Chair of Forensic and Legal Medicine with the Faculty of Forensic and Legal Medicine of the Royal College of Physicians (UK), and a consultant in the fields of forensic medicine and forensic epidemiology. I am credentialed as a Fellow of the Royal College of Pathologists (UK), Fellow of the Faculty of Forensic and Legal Medicine (FFLM) of the Royal College of Physicians (UK) and member of the British Association in Forensic Medicine. I hold the following relevant academic degrees and certifications: a Doctor of Medicine degree (Med.Dr.) from Umeå University, a Doctor of Philosophy (Ph.D.) in public health/epidemiology from Oregon State University, a Master of Public Health (MPH) in epidemiology and biostatistics, also from Oregon State University, a master’s degree in forensic medical sciences (MScFMS) with the Academy of Forensic Medical Sciences in the United Kingdom, i.a. In addition to my degreed education, I have completed a 2-year post-doctoral fellowship in forensic pathology at Umeå University in Sweden and hold a Diploma of Legal Medicine (DLM) with the FFLM. I am also a fellow of both the American Academy of Forensic Sciences and the American College of Epidemiology. I am a Fulbright Fellow and held a 3-year roster appointment (2017-20) with the United States Department of State as a Fulbright Specialist in the field of forensic medicine. I serve as tenured Associate Professor of Forensic Medicine at Maastricht University and a joint Clinical Professor of Psychiatry and Public Health and Preventative Medicine at Oregon Health and Science University School of Medicine, where I have taught courses for the past 24 years in forensic medicine, forensic epidemiology, and injury epidemiology. From 2005-2017 I held an appointment as an Adjunct Professor of Forensic Medicine and Epidemiology at the Institute of Forensic Medicine, Faculty of Health Sciences, Aarhus University, Aarhus, Denmark, and am a recent (2020-21) visiting professor at University of Indonesia in the Faculty of Medicine.</w:t>
-      </w:r>
-    </w:p>
-    <w:p>
-      <w:pPr>
-        <w:pStyle w:val="Normal"/>
-      </w:pPr>
-    </w:p>
-    <w:p>
-      <w:pPr>
-        <w:pStyle w:val="Normal"/>
-      </w:pPr>
-      <w:r>
-        <w:t xml:space="preserve">I have been a crash reconstructionist since 1996 and have had ACTAR accreditation (the Accreditation Commission on Traffic Accident Reconstruction) since 2005. Over the past &gt;25 years I have participated in the reconstruction of more than 3,000 crashes, including more than 300 fatalities. From 1999 through 2007 I served as a vehicular homicide investigator for law enforcement (consultant to the state medical examiner and special deputy sheriff), and I am a former affiliate medical examiner with the Allegheny County Medical Examiner’s office.</w:t>
-      </w:r>
-    </w:p>
-    <w:p>
-      <w:pPr>
-        <w:pStyle w:val="Normal"/>
-      </w:pPr>
-    </w:p>
-    <w:p>
-      <w:pPr>
-        <w:pStyle w:val="Normal"/>
-      </w:pPr>
-      <w:r>
-        <w:t xml:space="preserve">I am a member of the American Society of Biomechanics and have more than 60 scientific publications pertaining to injury biomechanics, including a book for the Society of Automotive Engineering and taught injury biomechanics in a faculty peer-reviewed course at OHSU for 15 years. I have served as a consultant on injury biomechanics to state and federal government.</w:t>
-      </w:r>
-    </w:p>
-    <w:p>
-      <w:pPr>
-        <w:pStyle w:val="Normal"/>
-      </w:pPr>
-    </w:p>
-    <w:p>
-      <w:pPr>
-        <w:pStyle w:val="Normal"/>
-      </w:pPr>
-      <w:r>
-        <w:t xml:space="preserve">I am an associate editor of the Journal of Forensic and Legal Medicine and serve or have served as an associate editor or editorial board member of 14 additional scientific peer-reviewed journals. I have published approximately 230 scientific papers, abstracts, book chapters and books on topics that include traffic crash injuries, crash reconstruction, injury causation and injury biomechanics, including the text for Elsevier, Forensic Epidemiology: Principles and Practice (2016). My publications have been cited by other authors more than 4,700 times.</w:t>
-      </w:r>
-    </w:p>
-    <w:p>
-      <w:pPr>
-        <w:pStyle w:val="Normal"/>
-      </w:pPr>
-    </w:p>
-    <w:p>
-      <w:pPr>
-        <w:pStyle w:val="Normal"/>
-      </w:pPr>
-      <w:r>
-        <w:t xml:space="preserve">I have provided testimony in more than 400 civil and criminal trials in state and Federal courts throughout the United States, Canada, and Australia. Please see my CV for further details.</w:t>
-      </w:r>
-      <w:r>
-        <w:br w:type="page"/>
-      </w:r>
     </w:p>
     <w:altChunk r:id="rId14"/>
     <w:p>
       <w:pPr>
         <w:pStyle w:val="Normal"/>
       </w:pPr>
-      <w:r>
-        <w:t xml:space="preserve">At the time of the crash, </w:t>
-      </w:r>
-    </w:p>
-    <w:p>
-      <w:pPr>
-        <w:pStyle w:val="Normal"/>
-      </w:pPr>
     </w:p>
     <w:p>
       <w:pPr>
@@ -354,586 +147,8 @@
       <w:pPr>
         <w:pStyle w:val="Normal"/>
       </w:pPr>
-      <w:r>
-        <w:br w:type="page"/>
-      </w:r>
     </w:p>
-    <w:p>
-      <w:pPr>
-        <w:pStyle w:val="Normal"/>
-      </w:pPr>
-      <w:r>
-        <w:t xml:space="preserve">The preceding opinions were given as reasonable medical, and scientific probabilities. I reserve the right to amend any of my opinions should new information come to light.</w:t>
-      </w:r>
-    </w:p>
-    <w:p>
-      <w:pPr>
-        <w:pStyle w:val="Normal"/>
-      </w:pPr>
-    </w:p>
-    <w:p>
-      <w:pPr>
-        <w:pStyle w:val="Normal"/>
-      </w:pPr>
-      <w:r>
-        <w:t xml:space="preserve">Very truly yours,</w:t>
-      </w:r>
-    </w:p>
-    <w:p>
-      <w:pPr>
-        <w:pStyle w:val="Normal"/>
-      </w:pPr>
-    </w:p>
-    <w:p>
-      <w:pPr>
-        <w:pStyle w:val="Normal"/>
-      </w:pPr>
-      <w:r>
-        <w:rPr/>
-        <w:drawing>
-          <wp:inline distT="0" distB="0" distL="0" distR="0">
-            <wp:extent cx="3657600" cy="1147218"/>
-            <wp:docPr id="1" name="" descr=""/>
-            <wp:cNvGraphicFramePr>
-              <a:graphicFrameLocks xmlns:a="http://schemas.openxmlformats.org/drawingml/2006/main" noChangeAspect="1"/>
-            </wp:cNvGraphicFramePr>
-            <a:graphic xmlns:a="http://schemas.openxmlformats.org/drawingml/2006/main">
-              <a:graphicData uri="http://schemas.openxmlformats.org/drawingml/2006/picture">
-                <pic:pic xmlns:pic="http://schemas.openxmlformats.org/drawingml/2006/picture">
-                  <pic:nvPicPr>
-                    <pic:cNvPr id="2" name=""/>
-                    <pic:cNvPicPr>
-                      <a:picLocks noChangeAspect="1" noChangeArrowheads="1"/>
-                    </pic:cNvPicPr>
-                  </pic:nvPicPr>
-                  <pic:blipFill>
-                    <a:blip cstate="print" r:embed="rId16"/>
-                    <a:stretch>
-                      <a:fillRect/>
-                    </a:stretch>
-                  </pic:blipFill>
-                  <pic:spPr bwMode="auto">
-                    <a:xfrm>
-                      <a:off x="0" y="0"/>
-                      <a:ext cx="50800" cy="15934"/>
-                    </a:xfrm>
-                    <a:prstGeom prst="rect">
-                      <a:avLst/>
-                    </a:prstGeom>
-                    <a:noFill/>
-                  </pic:spPr>
-                </pic:pic>
-              </a:graphicData>
-            </a:graphic>
-          </wp:inline>
-        </w:drawing>
-      </w:r>
-    </w:p>
-    <w:p>
-      <w:pPr>
-        <w:pStyle w:val="Normal"/>
-      </w:pPr>
-    </w:p>
-    <w:p>
-      <w:pPr>
-        <w:pStyle w:val="Normal"/>
-      </w:pPr>
-      <w:r>
-        <w:t xml:space="preserve">Michael D. Freeman, MedDr, PhD, MScFMS, MPH, FRCPath, FFFLM, FACE, DLM</w:t>
-      </w:r>
-    </w:p>
-    <w:p>
-      <w:pPr>
-        <w:pStyle w:val="Normal"/>
-      </w:pPr>
-    </w:p>
-    <w:p>
-      <w:pPr>
-        <w:pStyle w:val="Author"/>
-      </w:pPr>
-      <w:r>
-        <w:rPr>
-          <w:rFonts/>
-          <w:b w:val="true"/>
-        </w:rPr>
-        <w:t xml:space="preserve">David Jenkins Memorial Professor and Chair in Forensic and Legal Medicine</w:t>
-      </w:r>
-      <w:r>
-        <w:br w:type="textWrapping"/>
-      </w:r>
-      <w:r>
-        <w:t xml:space="preserve">Faculty of Forensic and Legal Medicine, Royal College of Physicians (London, UK)</w:t>
-      </w:r>
-      <w:r>
-        <w:br w:type="textWrapping"/>
-      </w:r>
-      <w:r>
-        <w:br w:type="textWrapping"/>
-      </w:r>
-      <w:r>
-        <w:rPr>
-          <w:rFonts/>
-          <w:b w:val="true"/>
-        </w:rPr>
-        <w:t xml:space="preserve">Associate Professor of Forensic Medicine,</w:t>
-      </w:r>
-      <w:r>
-        <w:br w:type="textWrapping"/>
-      </w:r>
-      <w:r>
-        <w:t xml:space="preserve">Care and Primary Healthcare Research Institute, Faculty of Health, Medicine, and Life Sciences, Maastricht University, Maastricht, Netherlands</w:t>
-      </w:r>
-      <w:r>
-        <w:br w:type="textWrapping"/>
-      </w:r>
-      <w:r>
-        <w:br w:type="textWrapping"/>
-      </w:r>
-      <w:r>
-        <w:rPr>
-          <w:rFonts/>
-          <w:b w:val="true"/>
-        </w:rPr>
-        <w:t xml:space="preserve">Clinical Professor of Forensic Psychiatry</w:t>
-      </w:r>
-      <w:r>
-        <w:br w:type="textWrapping"/>
-      </w:r>
-      <w:r>
-        <w:t xml:space="preserve">Department of Psychiatry, School of Medicine, Oregon Health &amp; Science University</w:t>
-      </w:r>
-      <w:r>
-        <w:br w:type="textWrapping"/>
-      </w:r>
-      <w:r>
-        <w:br w:type="textWrapping"/>
-      </w:r>
-      <w:r>
-        <w:t xml:space="preserve">Fellow, Royal College of Pathologists (UK)</w:t>
-      </w:r>
-      <w:r>
-        <w:br w:type="textWrapping"/>
-      </w:r>
-      <w:r>
-        <w:t xml:space="preserve">Fellow, Faculty of Forensic and Legal Medicine, Royal College of Physicians (London, UK)</w:t>
-      </w:r>
-      <w:r>
-        <w:br w:type="textWrapping"/>
-      </w:r>
-      <w:r>
-        <w:t xml:space="preserve">Fellow, American College of Epidemiology</w:t>
-      </w:r>
-      <w:r>
-        <w:br w:type="textWrapping"/>
-      </w:r>
-      <w:r>
-        <w:t xml:space="preserve">Member, American Society of Biomechanics</w:t>
-      </w:r>
-    </w:p>
-    <w:p>
-      <w:pPr>
-        <w:pStyle w:val="Normal"/>
-      </w:pPr>
-      <w:r>
-        <w:br w:type="page"/>
-      </w:r>
-    </w:p>
-    <w:p>
-      <w:pPr>
-        <w:pStyle w:val="Normal"/>
-      </w:pPr>
-      <w:r>
-        <w:t xml:space="preserve">Appendix</w:t>
-      </w:r>
-    </w:p>
-    <w:p>
-      <w:pPr>
-        <w:pStyle w:val="Normal"/>
-      </w:pPr>
-    </w:p>
-    <w:p>
-      <w:pPr>
-        <w:pStyle w:val="Normal"/>
-      </w:pPr>
-      <w:r>
-        <w:t xml:space="preserve">The 3-step causation methodology that I have used in this case is set forth in a number of my peer-reviewed publications, including a paper entitled </w:t>
-      </w:r>
-      <w:r>
-        <w:rPr>
-          <w:rFonts/>
-          <w:i w:val="true"/>
-        </w:rPr>
-        <w:t xml:space="preserve">A Systematic Approach to Clinical Determinations of Causation in Symptomatic Spinal Disk Injury Following Motor Vehicle Crash Trauma</w:t>
-      </w:r>
-      <w:r>
-        <w:t xml:space="preserve">, published in the </w:t>
-      </w:r>
-      <w:r>
-        <w:rPr>
-          <w:rFonts/>
-          <w:u w:val="single"/>
-        </w:rPr>
-        <w:t xml:space="preserve">Journal of Physical Medicine &amp; Rehabilitation</w:t>
-      </w:r>
-      <w:r>
-        <w:t xml:space="preserve"> in 2009. I first described this 3-step methodology in a paper published in 2008 and have since published more than a dozen papers describing some of the manifold applications of the causation methodology. As I describe below, the 3-step causal methodology has recently become part of United States Appellate Court case law on injury causation.</w:t>
-      </w:r>
-    </w:p>
-    <w:p>
-      <w:pPr>
-        <w:pStyle w:val="Normal"/>
-      </w:pPr>
-    </w:p>
-    <w:p>
-      <w:pPr>
-        <w:pStyle w:val="Normal"/>
-      </w:pPr>
-      <w:r>
-        <w:t xml:space="preserve">The methodology set forth in my 2009 paper consists of 3 steps or elements that need to be satisfied in an injury causation analysis in order to conclude that an injury resulted from a particular event to a reasonable degree of medical/ scientific probability, which are as follows:</w:t>
-      </w:r>
-    </w:p>
-    <w:p>
-      <w:pPr>
-        <w:pStyle w:val="Normal"/>
-      </w:pPr>
-    </w:p>
-    <w:p>
-      <w:pPr>
-        <w:pStyle w:val="NumberList"/>
-      </w:pPr>
-      <w:r>
-        <w:t xml:space="preserve">1.	</w:t>
-      </w:r>
-      <w:r>
-        <w:rPr>
-          <w:rFonts/>
-          <w:u w:val="single"/>
-        </w:rPr>
-        <w:t xml:space="preserve">Plausibility</w:t>
-      </w:r>
-      <w:r>
-        <w:t xml:space="preserve">: This first step addresses whether it is biologically possible for the injury event to have caused the condition (a.k.a general causation). A finding of plausibility is unrelated to the frequency of the injury, because even if the injury occurs in only 1 in 100 or fewer cases of exposure to the event (e.g. a spinal disk injury following a car crash), it is still plausibly caused by the event. Plausibility is a relatively low hurdle to clear in a causal analysis and is largely satisfied by the lack of evidence of implausibility of the relationship. Although it is common in crash injury litigation for the defendant to assert minimal vehicle damage as a basis for disputing injury causation, the approach is unhelpful for evaluating plausibility, as such an analysis does not have a sufficiently low error rate to establish impossibility, and at best can only be used to suggest a low frequency of injury in the general population. An example of an impossible causal relationship is the discovery of leukemia the day after a crash, as it is well established that it is not biologically plausible for trauma to cause leukemia. Plausibility is often, but not necessarily, established with epidemiologic data or information.</w:t>
-      </w:r>
-    </w:p>
-    <w:p>
-      <w:pPr>
-        <w:pStyle w:val="Normal"/>
-      </w:pPr>
-    </w:p>
-    <w:p>
-      <w:pPr>
-        <w:pStyle w:val="NumberList"/>
-      </w:pPr>
-      <w:r>
-        <w:t xml:space="preserve">2.	</w:t>
-      </w:r>
-      <w:r>
-        <w:rPr>
-          <w:rFonts/>
-          <w:u w:val="single"/>
-        </w:rPr>
-        <w:t xml:space="preserve">Temporality</w:t>
-      </w:r>
-      <w:r>
-        <w:t xml:space="preserve">: This second step examines the clinical and other evidence of the timing between the onset of the symptoms of injury and the injury event and must be satisfied to assess specific causation. First, it must be established that the sequence of the injury and the event is appropriate; the symptoms cannot be identically present prior to the event. Further, the onset of the symptoms of injury cannot be implausibly latent, relative to the injury event. For example, while the symptoms of a spinal disk injury in the neck may not immediately include upper extremity radiculopathy (most such injuries are initially diagnosed as a simple sprain or strain), a complete absence of symptoms in the neck for 3 months after a traffic crash, followed by the sudden insidious onset of symptoms of a cervical disk injury with radiculopathy, could not be plausibly related to the crash in most cases.</w:t>
-      </w:r>
-    </w:p>
-    <w:p>
-      <w:pPr>
-        <w:pStyle w:val="Normal"/>
-      </w:pPr>
-    </w:p>
-    <w:p>
-      <w:pPr>
-        <w:pStyle w:val="NumberList"/>
-      </w:pPr>
-      <w:r>
-        <w:t xml:space="preserve">3.	</w:t>
-      </w:r>
-      <w:r>
-        <w:rPr>
-          <w:rFonts/>
-          <w:u w:val="single"/>
-        </w:rPr>
-        <w:t xml:space="preserve">Lack of a more probable alternative explanation</w:t>
-      </w:r>
-      <w:r>
-        <w:t xml:space="preserve">: This final step examines the probability of the injury condition occurring at the same point in time in the plaintiff, given what is known about the plaintiff from the review of medical records and other evidence, but in the absence of the injury event (a.k.a. differential etiology). First, evidence of competing injury events must be evaluated, and compared for injury risk. Then, the likelihood of the condition occurring spontaneously must be assessed. For example, the plaintiff may have evidence of degenerative changes in the spinal disks pre-existing a traffic crash, but no symptoms. The question of interest (after the first 2 steps are satisfied) is what the probability was that the condition would have "converted" from asymptomatic to symptomatic in the absence of ("but-for") the crash. Since there is no information that can be gleaned from an examination of the plaintiff regarding her or her condition in the hypothetical absence of the crash, epidemiologic data often serves as the basis for the evaluation of the probability of alternative explanations. More probable alternative explanations are often intervening traumatic events that alter the clinical history in a substantive way. As an example, for a plaintiff with neck strain symptoms that lasted for 1 week after a crash, who is then involved in second collision a month later that results in neck and arm pain and is ultimately diagnosed with a cervical disk herniation, the second collision is easily identified as a more probable cause of the disk derangement than the antecedent crash. This is in part due to the abrupt change in the distribution of the symptoms more consistent with a disk derangement, but also the epidemiologically based conclusion that it is rare for a cervical strain that improves rapidly to evolve into a cervical disk herniation, and thus but-for the second crash, the condition would not have manifested.</w:t>
-      </w:r>
-    </w:p>
-    <w:p>
-      <w:pPr>
-        <w:pStyle w:val="Normal"/>
-      </w:pPr>
-    </w:p>
-    <w:p>
-      <w:pPr>
-        <w:pStyle w:val="Normal"/>
-      </w:pPr>
-      <w:r>
-        <w:t xml:space="preserve">The methodology described above was used to evaluate the cause of the Plaintiff’s injury in Etherton v Owners Insurance Company, entered on March 3, 2014 in United States District Court for the District of Colorado. In Etherton, the Plaintiff’s medical expert relied on the above referenced article to support her methodology (see footnote 3 on page 8 of the decision). The expert specified the same 3-step approach to assessing causation outlined above, described by the Court on page 8 of the order as follows:</w:t>
-      </w:r>
-    </w:p>
-    <w:p>
-      <w:pPr>
-        <w:pStyle w:val="Normal"/>
-      </w:pPr>
-    </w:p>
-    <w:p>
-      <w:pPr>
-        <w:pStyle w:val="Normal"/>
-      </w:pPr>
-      <w:r>
-        <w:t xml:space="preserve">"…his first step was to determine general causation… whether or not the type of injury that the plaintiff sustained could have been caused by the type of collision that the plaintiff was in… her second step was to consider whether there was a temporal relationship between plaintiff’s injury and the collision… her third step was to… rule out alternative causes of plaintiff’s injury. "</w:t>
-      </w:r>
-    </w:p>
-    <w:p>
-      <w:pPr>
-        <w:pStyle w:val="Normal"/>
-      </w:pPr>
-    </w:p>
-    <w:p>
-      <w:pPr>
-        <w:pStyle w:val="Normal"/>
-      </w:pPr>
-      <w:r>
-        <w:t xml:space="preserve">The defense challenged, among other things, the reliability and fit of the methods described by the expert. After an extensive examination and discussion of the 3-step process used by the expert, the Court found that the methodology appropriately fit the specific facts of the case, and that a population-based (epidemiologic) approach was an appropriate part of the causal methodology. The Court denied the Defendant’s motion to strike the expert’s testimony.</w:t>
-      </w:r>
-    </w:p>
-    <w:p>
-      <w:pPr>
-        <w:pStyle w:val="Normal"/>
-      </w:pPr>
-    </w:p>
-    <w:p>
-      <w:pPr>
-        <w:pStyle w:val="Normal"/>
-      </w:pPr>
-      <w:r>
-        <w:t xml:space="preserve">The Defendant appealed the ruling from the District Court, and in July of 2016, the Tenth Circuit U.S. Court of Appeals unanimously affirmed the 3-step causal methodology described in my 2009 publication cited above as generally accepted and well established for assessing injury causation (see Etherton v. Owners Insurance Company, No. 14-1164, 10th Cir, entered on July 19, 2016). Using the 3-step methodology, the Court determined the expert’s methodology fit the specific facts in the case, and that the District Court properly applied Rule 702/Daubert standard to the expert’s testimony in finding his methodology reliable. The judicial panel included current Supreme Court Justice Neil Gorsuch.</w:t>
-      </w:r>
-    </w:p>
-    <w:p>
-      <w:pPr>
-        <w:pStyle w:val="Normal"/>
-      </w:pPr>
-    </w:p>
-    <w:p>
-      <w:pPr>
-        <w:pStyle w:val="Normal"/>
-      </w:pPr>
-      <w:r>
-        <w:t xml:space="preserve">Below is a partial list of publications in scientific journals in which my descriptions of the 3-step methodology described in the Etherton decision and its various applications have been subjected to peer review. The foundation for the specific causation methodology described in all of these papers is the "Hill criteria, " a guideline for the assessment of general causation that has been universally relied on in medicine and science for more than 50 years.</w:t>
-      </w:r>
-    </w:p>
-    <w:p>
-      <w:pPr>
-        <w:pStyle w:val="Normal"/>
-      </w:pPr>
-    </w:p>
-    <w:p>
-      <w:pPr>
-        <w:pStyle w:val="Bibliography"/>
-      </w:pPr>
-      <w:r>
-        <w:t xml:space="preserve">Dianita Ika Melia P, Zeegers MP, Herkutanto H, Freeman MD. Medicolegal causation investigation of bacterial endocarditis associated with an oral surgery practice using the INFERENCE approach. Int J Environ Res Public Health 2021:18,7530. https://doi.org/10.3390/ijerph18147530.</w:t>
-      </w:r>
-    </w:p>
-    <w:p>
-      <w:pPr>
-        <w:pStyle w:val="Normal"/>
-      </w:pPr>
-    </w:p>
-    <w:p>
-      <w:pPr>
-        <w:pStyle w:val="Bibliography"/>
-      </w:pPr>
-      <w:r>
-        <w:t xml:space="preserve">Dianita Ika Melia P, Zeeger MP, Herkutanto H, Freeman MD. Development of the INFERENCE (INtegration of Forensic Epidemiology and the Rigorous EvaluatioN of Causation Elements) approach to causal inference in forensic medicine. Int J Environ Res Public Health 2020;17:8353; doi:10.3390/ijerph17228353</w:t>
-      </w:r>
-    </w:p>
-    <w:p>
-      <w:pPr>
-        <w:pStyle w:val="Normal"/>
-      </w:pPr>
-    </w:p>
-    <w:p>
-      <w:pPr>
-        <w:pStyle w:val="Bibliography"/>
-      </w:pPr>
-      <w:r>
-        <w:t xml:space="preserve">Dianita Ika Melia P, Freeman MD, Herkutanto H, Zeeger MP. A review of causal inference in forensic medicine. For Sci Med Path 2020:doi.org/10.1007/s12024-020-00220-9.</w:t>
-      </w:r>
-    </w:p>
-    <w:p>
-      <w:pPr>
-        <w:pStyle w:val="Normal"/>
-      </w:pPr>
-    </w:p>
-    <w:p>
-      <w:pPr>
-        <w:pStyle w:val="Bibliography"/>
-      </w:pPr>
-      <w:r>
-        <w:t xml:space="preserve">Freeman MD. A practicable and systematic approach to medicolegal causation. Orthopedics 2018;41(2):70-2.</w:t>
-      </w:r>
-    </w:p>
-    <w:p>
-      <w:pPr>
-        <w:pStyle w:val="Normal"/>
-      </w:pPr>
-    </w:p>
-    <w:p>
-      <w:pPr>
-        <w:pStyle w:val="Bibliography"/>
-      </w:pPr>
-      <w:r>
-        <w:t xml:space="preserve">Freeman MD, Zeegers M. Principles and applications of forensic epidemiology in the medicolegal setting. Law, Probability, &amp; Risk 2015; doi:10.1093/lpr/mgv010.</w:t>
-      </w:r>
-    </w:p>
-    <w:p>
-      <w:pPr>
-        <w:pStyle w:val="Normal"/>
-      </w:pPr>
-    </w:p>
-    <w:p>
-      <w:pPr>
-        <w:pStyle w:val="Bibliography"/>
-      </w:pPr>
-      <w:r>
-        <w:t xml:space="preserve">Freeman MD. Medicolegal causation analysis of a lumbar spine fracture following a low speed rear impact traffic crash. J Case Rep Prac 2015; 3(2): 23-29.</w:t>
-      </w:r>
-    </w:p>
-    <w:p>
-      <w:pPr>
-        <w:pStyle w:val="Normal"/>
-      </w:pPr>
-    </w:p>
-    <w:p>
-      <w:pPr>
-        <w:pStyle w:val="Bibliography"/>
-      </w:pPr>
-      <w:r>
-        <w:t xml:space="preserve">Freeman MD, Cahn PJ, Franklin FA. Applied forensic epidemiology. Part 1: medical negligence. OA Epidemiology 2014;2(1):2.</w:t>
-      </w:r>
-    </w:p>
-    <w:p>
-      <w:pPr>
-        <w:pStyle w:val="Normal"/>
-      </w:pPr>
-    </w:p>
-    <w:p>
-      <w:pPr>
-        <w:pStyle w:val="Bibliography"/>
-      </w:pPr>
-      <w:r>
-        <w:t xml:space="preserve">Koehler S, Freeman MD. Forensic epidemiology; a methodology for investigating and quantifying specific causation. Forens Sci Med Path 2014 Jun;10(2):217-22.</w:t>
-      </w:r>
-    </w:p>
-    <w:p>
-      <w:pPr>
-        <w:pStyle w:val="Normal"/>
-      </w:pPr>
-    </w:p>
-    <w:p>
-      <w:pPr>
-        <w:pStyle w:val="Bibliography"/>
-      </w:pPr>
-      <w:r>
-        <w:t xml:space="preserve">Freeman MD, Kohles SS. An examination of the threshold criteria for the evaluation of specific causation of mesothelioma following a history of significant exposure to chrysotile asbestos-containing brake dust, Int J Occ Env Hlth 2012;18(4):329-36.</w:t>
-      </w:r>
-    </w:p>
-    <w:p>
-      <w:pPr>
-        <w:pStyle w:val="Normal"/>
-      </w:pPr>
-    </w:p>
-    <w:p>
-      <w:pPr>
-        <w:pStyle w:val="Bibliography"/>
-      </w:pPr>
-      <w:r>
-        <w:t xml:space="preserve">Freeman MD, Everson T, Kohles SS. Forensic epidemiologic and biomechanical analysis of a pelvic cavity blowout injury associated with ejection from a personal watercraft (jet-ski). J Forens Sci 2012 doi: 10.1111/j.1556-4029.2012.02250.x</w:t>
-      </w:r>
-    </w:p>
-    <w:p>
-      <w:pPr>
-        <w:pStyle w:val="Normal"/>
-      </w:pPr>
-    </w:p>
-    <w:p>
-      <w:pPr>
-        <w:pStyle w:val="Bibliography"/>
-      </w:pPr>
-      <w:r>
-        <w:t xml:space="preserve">Freeman MD, Kohles SS. Plasma levels of polychlorinated biphenyls, non-Hodgkin lymphoma, and causation. J Environ Public Health 2012;2012:258981. doi: 10.1155/2012/258981. Review.</w:t>
-      </w:r>
-    </w:p>
-    <w:p>
-      <w:pPr>
-        <w:pStyle w:val="Normal"/>
-      </w:pPr>
-    </w:p>
-    <w:p>
-      <w:pPr>
-        <w:pStyle w:val="Bibliography"/>
-      </w:pPr>
-      <w:r>
-        <w:t xml:space="preserve">Freeman MD, Kohles SS. Application of the Hill Criteria to the Causal Association of Post-Traumatic Headache and Assault. Egypt J Forensic Sci 2011;1:35-40.</w:t>
-      </w:r>
-    </w:p>
-    <w:p>
-      <w:pPr>
-        <w:pStyle w:val="Normal"/>
-      </w:pPr>
-    </w:p>
-    <w:p>
-      <w:pPr>
-        <w:pStyle w:val="Bibliography"/>
-      </w:pPr>
-      <w:r>
-        <w:t xml:space="preserve">Freeman MD, Kohles SS. Application of the Bradford-Hill Criteria for Assessing Specific Causation in Post-Traumatic Headache. Brain Inj Prof 2011;8(1):26-8.</w:t>
-      </w:r>
-    </w:p>
-    <w:p>
-      <w:pPr>
-        <w:pStyle w:val="Normal"/>
-      </w:pPr>
-    </w:p>
-    <w:p>
-      <w:pPr>
-        <w:pStyle w:val="Bibliography"/>
-      </w:pPr>
-      <w:r>
-        <w:t xml:space="preserve">Freeman MD, Kohles SS. An Evaluation of Applied Biomechanics as an adjunct to systematic specific causation in forensic medicine. Wien Med Wochenschr 2011;161:1-11.</w:t>
-      </w:r>
-    </w:p>
-    <w:p>
-      <w:pPr>
-        <w:pStyle w:val="Normal"/>
-      </w:pPr>
-    </w:p>
-    <w:p>
-      <w:pPr>
-        <w:pStyle w:val="Bibliography"/>
-      </w:pPr>
-      <w:r>
-        <w:t xml:space="preserve">Freeman MD, Centeno CJ, Kohles SS. A systematic approach to clinical determinations of causation in symptomatic spinal disc injury following motor vehicle crash trauma. PM R 2009;1(10):951-6.</w:t>
-      </w:r>
-    </w:p>
-    <w:p>
-      <w:pPr>
-        <w:pStyle w:val="Normal"/>
-      </w:pPr>
-    </w:p>
-    <w:p>
-      <w:pPr>
-        <w:pStyle w:val="Bibliography"/>
-      </w:pPr>
-      <w:r>
-        <w:t xml:space="preserve">Freeman MD, Rossignol AC, Hand M. Forensic Epidemiology: A systematic approach to probabilistic determinations in disputed matters. J Forensic Legal Med 2008;15(5):281-90.</w:t>
-      </w:r>
-    </w:p>
+    <w:altChunk r:id="rId16"/>
     <w:sectPr>
       <w:headerReference w:type="default" r:id="rId8"/>
       <w:footerReference w:type="default" r:id="rId9"/>
@@ -963,6 +178,7 @@
         <w:separator/>
       </w:r>
     </w:p>
+    <w:p/>
   </w:endnote>
   <w:endnote w:type="continuationSeparator" w:id="0">
     <w:p>
@@ -970,6 +186,7 @@
         <w:continuationSeparator/>
       </w:r>
     </w:p>
+    <w:p/>
   </w:endnote>
 </w:endnotes>
 </file>
@@ -1024,6 +241,7 @@
         <w:separator/>
       </w:r>
     </w:p>
+    <w:p/>
   </w:footnote>
   <w:footnote w:type="continuationSeparator" w:id="0">
     <w:p>
@@ -1031,6 +249,7 @@
         <w:continuationSeparator/>
       </w:r>
     </w:p>
+    <w:p/>
   </w:footnote>
 </w:footnotes>
 </file>
@@ -1040,27 +259,6 @@
   <w:p>
     <w:pPr>
       <w:pStyle w:val="Header"/>
-    </w:pPr>
-    <w:r>
-      <w:t>LawyerFirst LawyerLast, Esquire</w:t>
-    </w:r>
-  </w:p>
-  <w:p>
-    <w:pPr>
-      <w:pStyle w:val="Header"/>
-    </w:pPr>
-    <w:r>
-      <w:t>Attorney at Law</w:t>
-    </w:r>
-  </w:p>
-  <w:p>
-    <w:pPr>
-      <w:pStyle w:val="Header"/>
-    </w:pPr>
-  </w:p>
-  <w:p>
-    <w:pPr>
-      <w:pStyle w:val="Header"/>
       <w:ind w:left="993" w:hanging="993"/>
     </w:pPr>
     <w:r>
@@ -1070,7 +268,7 @@
       <w:tab/>
     </w:r>
     <w:r>
-      <w:t>Pl1FirstName Pl1LastName; Pl2FirstName Pl1LastName; The Ugly One Ugly Last Name et al. v SampleCaseDefendantName et al., Case No: CaseNoSample, SampleCourtName</w:t>
+      <w:t>Pl1FirstName Pl1LastName; Pl2FirstName Pl1LastName; Third One Third Name et al. v SampleCaseDefendantName et al., Case No: CaseNoSample, SampleCourtName</w:t>
     </w:r>
   </w:p>
   <w:p>
@@ -1150,7 +348,7 @@
         <wp:inline distT="0" distB="0" distL="0" distR="0" wp14:anchorId="5ACFBE65" wp14:editId="241CB4AF">
           <wp:extent cx="3004163" cy="1020445"/>
           <wp:effectExtent l="0" t="0" r="0" b="0"/>
-          <wp:docPr id="3" name="Picture 1" descr="A close-up of a logo&#10;&#10;Description automatically generated"/>
+          <wp:docPr id="1" name="Picture 1" descr="A close-up of a logo&#10;&#10;Description automatically generated"/>
           <wp:cNvGraphicFramePr>
             <a:graphicFrameLocks xmlns:a="http://schemas.openxmlformats.org/drawingml/2006/main" noChangeAspect="1"/>
           </wp:cNvGraphicFramePr>
@@ -1158,7 +356,7 @@
             <a:graphicData uri="http://schemas.openxmlformats.org/drawingml/2006/picture">
               <pic:pic xmlns:pic="http://schemas.openxmlformats.org/drawingml/2006/picture">
                 <pic:nvPicPr>
-                  <pic:cNvPr id="4" name="Picture 1" descr="A close-up of a logo&#10;&#10;Description automatically generated"/>
+                  <pic:cNvPr id="2" name="Picture 1" descr="A close-up of a logo&#10;&#10;Description automatically generated"/>
                   <pic:cNvPicPr/>
                 </pic:nvPicPr>
                 <pic:blipFill>
@@ -1277,13 +475,13 @@
     </w:lvl>
   </w:abstractNum>
   <w:abstractNum w:abstractNumId="1" w15:restartNumberingAfterBreak="0">
-    <w:nsid w:val="365E6F09"/>
+    <w:nsid w:val="6DB74D32"/>
     <w:multiLevelType w:val="hybridMultilevel"/>
-    <w:tmpl w:val="05A49D64"/>
-    <w:lvl w:ilvl="0" w:tplc="828CDB8C">
+    <w:tmpl w:val="4816E2FA"/>
+    <w:lvl w:ilvl="0" w:tplc="111A9320">
       <w:start w:val="1"/>
       <w:numFmt w:val="bullet"/>
-      <w:pStyle w:val="ListParagraph"/>
+      <w:pStyle w:val="Definition"/>
       <w:lvlText w:val=""/>
       <w:lvlJc w:val="left"/>
       <w:pPr>
@@ -1302,7 +500,7 @@
         <w:ind w:left="1440" w:hanging="360"/>
       </w:pPr>
       <w:rPr>
-        <w:rFonts w:ascii="Courier New" w:hAnsi="Courier New" w:cs="Courier New" w:hint="default"/>
+        <w:rFonts w:ascii="Courier New" w:hAnsi="Courier New" w:hint="default"/>
       </w:rPr>
     </w:lvl>
     <w:lvl w:ilvl="2" w:tplc="04090005" w:tentative="1">
@@ -1338,7 +536,7 @@
         <w:ind w:left="3600" w:hanging="360"/>
       </w:pPr>
       <w:rPr>
-        <w:rFonts w:ascii="Courier New" w:hAnsi="Courier New" w:cs="Courier New" w:hint="default"/>
+        <w:rFonts w:ascii="Courier New" w:hAnsi="Courier New" w:hint="default"/>
       </w:rPr>
     </w:lvl>
     <w:lvl w:ilvl="5" w:tplc="04090005" w:tentative="1">
@@ -1374,7 +572,7 @@
         <w:ind w:left="5760" w:hanging="360"/>
       </w:pPr>
       <w:rPr>
-        <w:rFonts w:ascii="Courier New" w:hAnsi="Courier New" w:cs="Courier New" w:hint="default"/>
+        <w:rFonts w:ascii="Courier New" w:hAnsi="Courier New" w:hint="default"/>
       </w:rPr>
     </w:lvl>
     <w:lvl w:ilvl="8" w:tplc="04090005" w:tentative="1">
@@ -1391,13 +589,12 @@
     </w:lvl>
   </w:abstractNum>
   <w:abstractNum w:abstractNumId="2" w15:restartNumberingAfterBreak="0">
-    <w:nsid w:val="768F2E15"/>
+    <w:nsid w:val="7A543851"/>
     <w:multiLevelType w:val="hybridMultilevel"/>
-    <w:tmpl w:val="5B1E1CBA"/>
-    <w:lvl w:ilvl="0" w:tplc="81D08E88">
+    <w:tmpl w:val="4FD63784"/>
+    <w:lvl w:ilvl="0" w:tplc="04090001">
       <w:start w:val="1"/>
       <w:numFmt w:val="bullet"/>
-      <w:pStyle w:val="Definition"/>
       <w:lvlText w:val=""/>
       <w:lvlJc w:val="left"/>
       <w:pPr>
@@ -1507,10 +704,10 @@
   <w:num w:numId="1" w16cid:durableId="753625712">
     <w:abstractNumId w:val="0"/>
   </w:num>
-  <w:num w:numId="2" w16cid:durableId="833449156">
+  <w:num w:numId="2" w16cid:durableId="1364787215">
     <w:abstractNumId w:val="2"/>
   </w:num>
-  <w:num w:numId="3" w16cid:durableId="1648700529">
+  <w:num w:numId="3" w16cid:durableId="256136276">
     <w:abstractNumId w:val="1"/>
   </w:num>
 </w:numbering>
@@ -1781,7 +978,7 @@
   <w:style w:type="paragraph" w:default="1" w:styleId="Normal">
     <w:name w:val="Normal"/>
     <w:qFormat/>
-    <w:rsid w:val="00D10DDB"/>
+    <w:rsid w:val="000E3BE8"/>
     <w:pPr>
       <w:spacing w:after="0" w:line="320" w:lineRule="atLeast"/>
       <w:jc w:val="both"/>
@@ -2002,7 +1199,7 @@
     <w:name w:val="Body Text"/>
     <w:basedOn w:val="BodyText2"/>
     <w:qFormat/>
-    <w:rsid w:val="0036762E"/>
+    <w:rsid w:val="009B3C21"/>
     <w:pPr>
       <w:spacing w:line="320" w:lineRule="atLeast"/>
       <w:ind w:left="0" w:firstLine="0"/>
@@ -2016,17 +1213,11 @@
   </w:style>
   <w:style w:type="paragraph" w:customStyle="1" w:styleId="Compact">
     <w:name w:val="Compact"/>
-    <w:basedOn w:val="Normal"/>
+    <w:basedOn w:val="BodyText"/>
     <w:qFormat/>
-    <w:rsid w:val="00337621"/>
-    <w:pPr>
-      <w:spacing w:line="240" w:lineRule="auto"/>
-      <w:ind w:left="2126" w:hanging="2126"/>
-    </w:pPr>
-    <w:rPr>
-      <w:sz w:val="18"/>
-      <w:szCs w:val="18"/>
-    </w:rPr>
+    <w:pPr>
+      <w:spacing w:before="36" w:after="36"/>
+    </w:pPr>
   </w:style>
   <w:style w:type="paragraph" w:styleId="Title">
     <w:name w:val="Title"/>
@@ -2053,21 +1244,13 @@
   </w:style>
   <w:style w:type="paragraph" w:customStyle="1" w:styleId="Author">
     <w:name w:val="Author"/>
-    <w:basedOn w:val="Quote"/>
+    <w:basedOn w:val="Normal"/>
     <w:next w:val="BodyText"/>
     <w:qFormat/>
-    <w:rsid w:val="00945BAA"/>
-    <w:pPr>
-      <w:spacing w:line="240" w:lineRule="auto"/>
-      <w:ind w:left="0"/>
-      <w:jc w:val="left"/>
-    </w:pPr>
-    <w:rPr>
-      <w:i w:val="0"/>
-      <w:iCs w:val="0"/>
-      <w:sz w:val="20"/>
-      <w:szCs w:val="20"/>
-    </w:rPr>
+    <w:rsid w:val="00D803AE"/>
+    <w:pPr>
+      <w:ind w:left="709" w:right="617"/>
+    </w:pPr>
   </w:style>
   <w:style w:type="paragraph" w:styleId="Date">
     <w:name w:val="Date"/>
@@ -2096,9 +1279,8 @@
   </w:style>
   <w:style w:type="paragraph" w:styleId="Bibliography">
     <w:name w:val="Bibliography"/>
-    <w:basedOn w:val="ListParagraph"/>
+    <w:basedOn w:val="Normal"/>
     <w:qFormat/>
-    <w:rsid w:val="00B5624D"/>
   </w:style>
   <w:style w:type="paragraph" w:styleId="BlockText">
     <w:name w:val="Block Text"/>
@@ -2118,13 +1300,6 @@
     <w:uiPriority w:val="9"/>
     <w:unhideWhenUsed/>
     <w:qFormat/>
-    <w:rsid w:val="00146950"/>
-    <w:rPr>
-      <w:rFonts w:cs="Times New Roman (Body CS)"/>
-      <w:vanish/>
-      <w:sz w:val="18"/>
-      <w:szCs w:val="18"/>
-    </w:rPr>
   </w:style>
   <w:style w:type="table" w:customStyle="1" w:styleId="Table">
     <w:name w:val="Table"/>
@@ -2169,27 +1344,24 @@
   </w:style>
   <w:style w:type="paragraph" w:customStyle="1" w:styleId="Definition">
     <w:name w:val="Definition"/>
-    <w:basedOn w:val="Normal"/>
-    <w:rsid w:val="008D259A"/>
+    <w:basedOn w:val="ListParagraph"/>
+    <w:rsid w:val="00712AAA"/>
     <w:pPr>
       <w:numPr>
-        <w:numId w:val="2"/>
+        <w:numId w:val="3"/>
       </w:numPr>
-      <w:ind w:left="714" w:hanging="357"/>
-      <w:jc w:val="left"/>
     </w:pPr>
   </w:style>
   <w:style w:type="paragraph" w:styleId="Caption">
     <w:name w:val="caption"/>
-    <w:basedOn w:val="Normal"/>
+    <w:basedOn w:val="BodyText3"/>
     <w:link w:val="CaptionChar"/>
-    <w:rsid w:val="008B63DB"/>
-    <w:pPr>
-      <w:spacing w:before="60" w:after="120" w:line="240" w:lineRule="auto"/>
-      <w:ind w:left="1559" w:right="1610"/>
-    </w:pPr>
-    <w:rPr>
-      <w:iCs/>
+    <w:rsid w:val="00400542"/>
+    <w:pPr>
+      <w:spacing w:line="240" w:lineRule="auto"/>
+      <w:ind w:left="1276" w:right="1326" w:firstLine="0"/>
+    </w:pPr>
+    <w:rPr>
       <w:sz w:val="18"/>
       <w:szCs w:val="18"/>
     </w:rPr>
@@ -2204,6 +1376,7 @@
   <w:style w:type="paragraph" w:customStyle="1" w:styleId="ImageCaption">
     <w:name w:val="Image Caption"/>
     <w:basedOn w:val="Caption"/>
+    <w:rsid w:val="00B2399B"/>
   </w:style>
   <w:style w:type="paragraph" w:customStyle="1" w:styleId="Figure">
     <w:name w:val="Figure"/>
@@ -2220,10 +1393,9 @@
     <w:name w:val="Caption Char"/>
     <w:basedOn w:val="DefaultParagraphFont"/>
     <w:link w:val="Caption"/>
-    <w:rsid w:val="008B63DB"/>
+    <w:rsid w:val="00400542"/>
     <w:rPr>
       <w:rFonts w:ascii="Helvetica" w:hAnsi="Helvetica"/>
-      <w:iCs/>
       <w:sz w:val="18"/>
       <w:szCs w:val="18"/>
     </w:rPr>
@@ -2236,7 +1408,6 @@
       <w:rFonts w:ascii="Consolas" w:hAnsi="Consolas"/>
       <w:b w:val="0"/>
       <w:bCs w:val="0"/>
-      <w:iCs/>
       <w:sz w:val="22"/>
       <w:szCs w:val="18"/>
     </w:rPr>
@@ -2248,7 +1419,6 @@
       <w:rFonts w:ascii="Helvetica" w:hAnsi="Helvetica"/>
       <w:b w:val="0"/>
       <w:bCs w:val="0"/>
-      <w:iCs/>
       <w:sz w:val="18"/>
       <w:szCs w:val="18"/>
     </w:rPr>
@@ -2260,7 +1430,6 @@
       <w:rFonts w:ascii="Helvetica" w:hAnsi="Helvetica"/>
       <w:b w:val="0"/>
       <w:bCs w:val="0"/>
-      <w:iCs/>
       <w:sz w:val="18"/>
       <w:szCs w:val="18"/>
       <w:vertAlign w:val="superscript"/>
@@ -2273,7 +1442,6 @@
       <w:rFonts w:ascii="Helvetica" w:hAnsi="Helvetica"/>
       <w:b w:val="0"/>
       <w:bCs w:val="0"/>
-      <w:iCs/>
       <w:color w:val="4F81BD" w:themeColor="accent1"/>
       <w:sz w:val="18"/>
       <w:szCs w:val="18"/>
@@ -2312,7 +1480,6 @@
       <w:rFonts w:ascii="Consolas" w:hAnsi="Consolas"/>
       <w:b/>
       <w:bCs w:val="0"/>
-      <w:iCs/>
       <w:color w:val="204A87"/>
       <w:sz w:val="22"/>
       <w:szCs w:val="18"/>
@@ -2326,7 +1493,6 @@
       <w:rFonts w:ascii="Consolas" w:hAnsi="Consolas"/>
       <w:b w:val="0"/>
       <w:bCs w:val="0"/>
-      <w:iCs/>
       <w:color w:val="204A87"/>
       <w:sz w:val="22"/>
       <w:szCs w:val="18"/>
@@ -2340,7 +1506,6 @@
       <w:rFonts w:ascii="Consolas" w:hAnsi="Consolas"/>
       <w:b w:val="0"/>
       <w:bCs w:val="0"/>
-      <w:iCs/>
       <w:color w:val="0000CF"/>
       <w:sz w:val="22"/>
       <w:szCs w:val="18"/>
@@ -2354,7 +1519,6 @@
       <w:rFonts w:ascii="Consolas" w:hAnsi="Consolas"/>
       <w:b w:val="0"/>
       <w:bCs w:val="0"/>
-      <w:iCs/>
       <w:color w:val="0000CF"/>
       <w:sz w:val="22"/>
       <w:szCs w:val="18"/>
@@ -2368,7 +1532,6 @@
       <w:rFonts w:ascii="Consolas" w:hAnsi="Consolas"/>
       <w:b w:val="0"/>
       <w:bCs w:val="0"/>
-      <w:iCs/>
       <w:color w:val="0000CF"/>
       <w:sz w:val="22"/>
       <w:szCs w:val="18"/>
@@ -2382,7 +1545,6 @@
       <w:rFonts w:ascii="Consolas" w:hAnsi="Consolas"/>
       <w:b w:val="0"/>
       <w:bCs w:val="0"/>
-      <w:iCs/>
       <w:color w:val="8F5902"/>
       <w:sz w:val="22"/>
       <w:szCs w:val="18"/>
@@ -2396,7 +1558,6 @@
       <w:rFonts w:ascii="Consolas" w:hAnsi="Consolas"/>
       <w:b w:val="0"/>
       <w:bCs w:val="0"/>
-      <w:iCs/>
       <w:color w:val="4E9A06"/>
       <w:sz w:val="22"/>
       <w:szCs w:val="18"/>
@@ -2410,7 +1571,6 @@
       <w:rFonts w:ascii="Consolas" w:hAnsi="Consolas"/>
       <w:b/>
       <w:bCs w:val="0"/>
-      <w:iCs/>
       <w:color w:val="CE5C00"/>
       <w:sz w:val="22"/>
       <w:szCs w:val="18"/>
@@ -2424,7 +1584,6 @@
       <w:rFonts w:ascii="Consolas" w:hAnsi="Consolas"/>
       <w:b w:val="0"/>
       <w:bCs w:val="0"/>
-      <w:iCs/>
       <w:color w:val="4E9A06"/>
       <w:sz w:val="22"/>
       <w:szCs w:val="18"/>
@@ -2438,7 +1597,6 @@
       <w:rFonts w:ascii="Consolas" w:hAnsi="Consolas"/>
       <w:b w:val="0"/>
       <w:bCs w:val="0"/>
-      <w:iCs/>
       <w:color w:val="4E9A06"/>
       <w:sz w:val="22"/>
       <w:szCs w:val="18"/>
@@ -2452,7 +1610,6 @@
       <w:rFonts w:ascii="Consolas" w:hAnsi="Consolas"/>
       <w:b w:val="0"/>
       <w:bCs w:val="0"/>
-      <w:iCs/>
       <w:color w:val="4E9A06"/>
       <w:sz w:val="22"/>
       <w:szCs w:val="18"/>
@@ -2466,7 +1623,6 @@
       <w:rFonts w:ascii="Consolas" w:hAnsi="Consolas"/>
       <w:b w:val="0"/>
       <w:bCs w:val="0"/>
-      <w:iCs/>
       <w:sz w:val="22"/>
       <w:szCs w:val="18"/>
       <w:shd w:val="clear" w:color="auto" w:fill="F8F8F8"/>
@@ -2480,7 +1636,6 @@
       <w:b w:val="0"/>
       <w:bCs w:val="0"/>
       <w:i/>
-      <w:iCs/>
       <w:color w:val="8F5902"/>
       <w:sz w:val="22"/>
       <w:szCs w:val="18"/>
@@ -2495,7 +1650,6 @@
       <w:b/>
       <w:bCs w:val="0"/>
       <w:i/>
-      <w:iCs/>
       <w:color w:val="8F5902"/>
       <w:sz w:val="22"/>
       <w:szCs w:val="18"/>
@@ -2510,7 +1664,6 @@
       <w:b/>
       <w:bCs w:val="0"/>
       <w:i/>
-      <w:iCs/>
       <w:color w:val="8F5902"/>
       <w:sz w:val="22"/>
       <w:szCs w:val="18"/>
@@ -2525,7 +1678,6 @@
       <w:b/>
       <w:bCs w:val="0"/>
       <w:i/>
-      <w:iCs/>
       <w:color w:val="8F5902"/>
       <w:sz w:val="22"/>
       <w:szCs w:val="18"/>
@@ -2539,7 +1691,6 @@
       <w:rFonts w:ascii="Consolas" w:hAnsi="Consolas"/>
       <w:b w:val="0"/>
       <w:bCs w:val="0"/>
-      <w:iCs/>
       <w:color w:val="8F5902"/>
       <w:sz w:val="22"/>
       <w:szCs w:val="18"/>
@@ -2553,7 +1704,6 @@
       <w:rFonts w:ascii="Consolas" w:hAnsi="Consolas"/>
       <w:b/>
       <w:bCs w:val="0"/>
-      <w:iCs/>
       <w:color w:val="204A87"/>
       <w:sz w:val="22"/>
       <w:szCs w:val="18"/>
@@ -2567,7 +1717,6 @@
       <w:rFonts w:ascii="Consolas" w:hAnsi="Consolas"/>
       <w:b w:val="0"/>
       <w:bCs w:val="0"/>
-      <w:iCs/>
       <w:color w:val="000000"/>
       <w:sz w:val="22"/>
       <w:szCs w:val="18"/>
@@ -2581,7 +1730,6 @@
       <w:rFonts w:ascii="Consolas" w:hAnsi="Consolas"/>
       <w:b/>
       <w:bCs w:val="0"/>
-      <w:iCs/>
       <w:color w:val="204A87"/>
       <w:sz w:val="22"/>
       <w:szCs w:val="18"/>
@@ -2595,7 +1743,6 @@
       <w:rFonts w:ascii="Consolas" w:hAnsi="Consolas"/>
       <w:b/>
       <w:bCs w:val="0"/>
-      <w:iCs/>
       <w:color w:val="CE5C00"/>
       <w:sz w:val="22"/>
       <w:szCs w:val="18"/>
@@ -2609,7 +1756,6 @@
       <w:rFonts w:ascii="Consolas" w:hAnsi="Consolas"/>
       <w:b w:val="0"/>
       <w:bCs w:val="0"/>
-      <w:iCs/>
       <w:sz w:val="22"/>
       <w:szCs w:val="18"/>
       <w:shd w:val="clear" w:color="auto" w:fill="F8F8F8"/>
@@ -2622,7 +1768,6 @@
       <w:rFonts w:ascii="Consolas" w:hAnsi="Consolas"/>
       <w:b w:val="0"/>
       <w:bCs w:val="0"/>
-      <w:iCs/>
       <w:sz w:val="22"/>
       <w:szCs w:val="18"/>
       <w:shd w:val="clear" w:color="auto" w:fill="F8F8F8"/>
@@ -2636,7 +1781,6 @@
       <w:b w:val="0"/>
       <w:bCs w:val="0"/>
       <w:i/>
-      <w:iCs/>
       <w:color w:val="8F5902"/>
       <w:sz w:val="22"/>
       <w:szCs w:val="18"/>
@@ -2650,7 +1794,6 @@
       <w:rFonts w:ascii="Consolas" w:hAnsi="Consolas"/>
       <w:b w:val="0"/>
       <w:bCs w:val="0"/>
-      <w:iCs/>
       <w:color w:val="204A87"/>
       <w:sz w:val="22"/>
       <w:szCs w:val="18"/>
@@ -2664,7 +1807,6 @@
       <w:rFonts w:ascii="Consolas" w:hAnsi="Consolas"/>
       <w:b w:val="0"/>
       <w:bCs w:val="0"/>
-      <w:iCs/>
       <w:sz w:val="22"/>
       <w:szCs w:val="18"/>
       <w:shd w:val="clear" w:color="auto" w:fill="F8F8F8"/>
@@ -2678,7 +1820,6 @@
       <w:b/>
       <w:bCs w:val="0"/>
       <w:i/>
-      <w:iCs/>
       <w:color w:val="8F5902"/>
       <w:sz w:val="22"/>
       <w:szCs w:val="18"/>
@@ -2693,7 +1834,6 @@
       <w:b/>
       <w:bCs w:val="0"/>
       <w:i/>
-      <w:iCs/>
       <w:color w:val="8F5902"/>
       <w:sz w:val="22"/>
       <w:szCs w:val="18"/>
@@ -2707,7 +1847,6 @@
       <w:rFonts w:ascii="Consolas" w:hAnsi="Consolas"/>
       <w:b w:val="0"/>
       <w:bCs w:val="0"/>
-      <w:iCs/>
       <w:color w:val="EF2929"/>
       <w:sz w:val="22"/>
       <w:szCs w:val="18"/>
@@ -2721,7 +1860,6 @@
       <w:rFonts w:ascii="Consolas" w:hAnsi="Consolas"/>
       <w:b/>
       <w:bCs w:val="0"/>
-      <w:iCs/>
       <w:color w:val="A40000"/>
       <w:sz w:val="22"/>
       <w:szCs w:val="18"/>
@@ -2735,7 +1873,6 @@
       <w:rFonts w:ascii="Consolas" w:hAnsi="Consolas"/>
       <w:b w:val="0"/>
       <w:bCs w:val="0"/>
-      <w:iCs/>
       <w:sz w:val="22"/>
       <w:szCs w:val="18"/>
       <w:shd w:val="clear" w:color="auto" w:fill="F8F8F8"/>
@@ -2803,7 +1940,7 @@
     <w:name w:val="Body Text 2"/>
     <w:basedOn w:val="Normal"/>
     <w:link w:val="BodyText2Char"/>
-    <w:rsid w:val="000F6F72"/>
+    <w:rsid w:val="00FE0DBB"/>
     <w:pPr>
       <w:spacing w:line="240" w:lineRule="auto"/>
       <w:ind w:left="2126" w:hanging="2126"/>
@@ -2813,88 +1950,44 @@
     <w:name w:val="Body Text 2 Char"/>
     <w:basedOn w:val="DefaultParagraphFont"/>
     <w:link w:val="BodyText2"/>
-    <w:rsid w:val="000F6F72"/>
+    <w:rsid w:val="00FE0DBB"/>
     <w:rPr>
       <w:rFonts w:ascii="Helvetica" w:hAnsi="Helvetica"/>
       <w:sz w:val="22"/>
       <w:szCs w:val="22"/>
     </w:rPr>
+  </w:style>
+  <w:style w:type="paragraph" w:styleId="ListParagraph">
+    <w:name w:val="List Paragraph"/>
+    <w:basedOn w:val="Normal"/>
+    <w:rsid w:val="0074507C"/>
+    <w:pPr>
+      <w:ind w:left="720"/>
+      <w:contextualSpacing/>
+    </w:pPr>
   </w:style>
   <w:style w:type="paragraph" w:styleId="BodyText3">
     <w:name w:val="Body Text 3"/>
     <w:basedOn w:val="Definition"/>
     <w:link w:val="BodyText3Char"/>
-    <w:rsid w:val="00E42309"/>
+    <w:rsid w:val="00AF314E"/>
     <w:pPr>
       <w:numPr>
         <w:numId w:val="0"/>
       </w:numPr>
-      <w:ind w:left="709" w:hanging="352"/>
+      <w:ind w:left="709" w:hanging="349"/>
     </w:pPr>
   </w:style>
   <w:style w:type="character" w:customStyle="1" w:styleId="BodyText3Char">
     <w:name w:val="Body Text 3 Char"/>
     <w:basedOn w:val="DefaultParagraphFont"/>
     <w:link w:val="BodyText3"/>
-    <w:rsid w:val="00E42309"/>
+    <w:rsid w:val="00AF314E"/>
     <w:rPr>
       <w:rFonts w:ascii="Helvetica" w:hAnsi="Helvetica"/>
       <w:sz w:val="22"/>
       <w:szCs w:val="22"/>
     </w:rPr>
-  </w:style>
-  <w:style w:type="paragraph" w:styleId="Quote">
-    <w:name w:val="Quote"/>
-    <w:basedOn w:val="Normal"/>
-    <w:next w:val="Normal"/>
-    <w:link w:val="QuoteChar"/>
-    <w:rsid w:val="00CC6B59"/>
-    <w:pPr>
-      <w:ind w:left="709"/>
-    </w:pPr>
-    <w:rPr>
-      <w:i/>
-      <w:iCs/>
-      <w:lang w:bidi="en-US"/>
-    </w:rPr>
-  </w:style>
-  <w:style w:type="character" w:customStyle="1" w:styleId="QuoteChar">
-    <w:name w:val="Quote Char"/>
-    <w:basedOn w:val="DefaultParagraphFont"/>
-    <w:link w:val="Quote"/>
-    <w:rsid w:val="00CC6B59"/>
-    <w:rPr>
-      <w:rFonts w:ascii="Helvetica" w:hAnsi="Helvetica"/>
-      <w:i/>
-      <w:iCs/>
-      <w:sz w:val="22"/>
-      <w:szCs w:val="22"/>
-      <w:lang w:bidi="en-US"/>
-    </w:rPr>
-  </w:style>
-  <w:style w:type="paragraph" w:styleId="ListParagraph">
-    <w:name w:val="List Paragraph"/>
-    <w:basedOn w:val="Normal"/>
-    <w:rsid w:val="009E6D16"/>
-    <w:pPr>
-      <w:numPr>
-        <w:numId w:val="3"/>
-      </w:numPr>
-      <w:contextualSpacing/>
-    </w:pPr>
-  </w:style>
-  <w:style w:type="character" w:styleId="LineNumber">
-    <w:name w:val="line number"/>
-    <w:rsid w:val="007239DF"/>
-  </w:style>
-  <w:style w:type="paragraph" w:customStyle="1" w:styleId="NumberList">
-    <w:name w:val="NumberList"/>
-    <w:basedOn w:val="Normal"/>
-    <w:qFormat/>
-    <w:rsid w:val="006E0127"/>
-    <w:pPr>
-      <w:ind w:left="426" w:hanging="426"/>
-    </w:pPr>
   </w:style>
 </w:styles>
 </file>

</xml_diff>

<commit_message>
for rebuttals, now creates a document with expert opinions and deletes them from recon
</commit_message>
<xml_diff>
--- a/FRA-report-output.docx
+++ b/FRA-report-output.docx
@@ -4,9 +4,95 @@
   <w:body>
     <w:p>
       <w:pPr>
+        <w:pStyle w:val="Normal"/>
+        <w:jc w:val="left"/>
+        <w:pBdr>
+          <w:bottom w:val="none" w:sz="0" w:space="0" w:color="000000"/>
+          <w:top w:val="none" w:sz="0" w:space="0" w:color="000000"/>
+          <w:left w:val="none" w:sz="0" w:space="0" w:color="000000"/>
+          <w:right w:val="none" w:sz="0" w:space="0" w:color="000000"/>
+        </w:pBdr>
+        <w:spacing w:after="0" w:before="0" w:line="240"/>
+        <w:ind w:left="0" w:right="0" w:firstLine="0" w:firstLineChars="0"/>
+      </w:pPr>
+      <w:r>
+        <w:rPr/>
+        <w:t xml:space="preserve">Here's the thing that will be invisible!</w:t>
+      </w:r>
+    </w:p>
+    <w:p>
+      <w:pPr>
         <w:pStyle w:val="BodyText2"/>
       </w:pPr>
       <w:r>
+        <w:t xml:space="preserve">January 1, 2021</w:t>
+      </w:r>
+    </w:p>
+    <w:p>
+      <w:pPr>
+        <w:pStyle w:val="BodyText2"/>
+      </w:pPr>
+    </w:p>
+    <w:p>
+      <w:pPr>
+        <w:pStyle w:val="BodyText2"/>
+      </w:pPr>
+      <w:r>
+        <w:t xml:space="preserve">LawyerFirst LawyerLast Esquire</w:t>
+      </w:r>
+    </w:p>
+    <w:p>
+      <w:pPr>
+        <w:pStyle w:val="BodyText2"/>
+      </w:pPr>
+      <w:r>
+        <w:t xml:space="preserve">SampleFirmName</w:t>
+      </w:r>
+    </w:p>
+    <w:p>
+      <w:pPr>
+        <w:pStyle w:val="BodyText2"/>
+      </w:pPr>
+      <w:r>
+        <w:t xml:space="preserve">123 Address St.</w:t>
+      </w:r>
+    </w:p>
+    <w:p>
+      <w:pPr>
+        <w:pStyle w:val="BodyText2"/>
+      </w:pPr>
+      <w:r>
+        <w:t xml:space="preserve">CityVille, StateLand 12345</w:t>
+      </w:r>
+    </w:p>
+    <w:p>
+      <w:pPr>
+        <w:pStyle w:val="BodyText2"/>
+      </w:pPr>
+    </w:p>
+    <w:p>
+      <w:pPr>
+        <w:pStyle w:val="BodyText2"/>
+      </w:pPr>
+      <w:r>
+        <w:t xml:space="preserve">Tel: (012) 345-6789</w:t>
+      </w:r>
+    </w:p>
+    <w:p>
+      <w:pPr>
+        <w:pStyle w:val="BodyText2"/>
+      </w:pPr>
+    </w:p>
+    <w:p>
+      <w:pPr>
+        <w:pStyle w:val="BodyText2"/>
+      </w:pPr>
+    </w:p>
+    <w:p>
+      <w:pPr>
+        <w:pStyle w:val="BodyText2"/>
+      </w:pPr>
+      <w:r>
         <w:t xml:space="preserve">RE:	</w:t>
       </w:r>
       <w:r>
@@ -126,6 +212,137 @@
         <w:pStyle w:val="BodyText2"/>
       </w:pPr>
     </w:p>
+    <w:p>
+      <w:pPr>
+        <w:pStyle w:val="Normal"/>
+      </w:pPr>
+      <w:r>
+        <w:t xml:space="preserve">Dear Mr. LawyerLast</w:t>
+      </w:r>
+      <w:r>
+        <w:t xml:space="preserve">,</w:t>
+      </w:r>
+    </w:p>
+    <w:p>
+      <w:pPr>
+        <w:pStyle w:val="Normal"/>
+      </w:pPr>
+    </w:p>
+    <w:p>
+      <w:pPr>
+        <w:pStyle w:val="Normal"/>
+      </w:pPr>
+      <w:r>
+        <w:t xml:space="preserve">I am in receipt of your correspondence regarding the above-named </w:t>
+      </w:r>
+      <w:r>
+        <w:t xml:space="preserve">action</w:t>
+      </w:r>
+      <w:r>
+        <w:t xml:space="preserve">. I have reviewed the documentation accompanying your correspondence including medical records, information regarding the subject crash, litigation documents, and other materials</w:t>
+      </w:r>
+      <w:r>
+        <w:t xml:space="preserve">, including the January 1, 2021, report from the defendant's crash reconstruction and biomechanical expert, Dr. ExpertFirst ExpertLast.</w:t>
+      </w:r>
+    </w:p>
+    <w:p>
+      <w:pPr>
+        <w:pStyle w:val="Normal"/>
+      </w:pPr>
+    </w:p>
+    <w:p>
+      <w:pPr>
+        <w:pStyle w:val="Normal"/>
+      </w:pPr>
+      <w:r>
+        <w:t xml:space="preserve">The purpose of this report is to provide an analysis of the causal relationship between the subject rear impact collision and Ms. and Mr. Pl1LastName and Mx. Third Name’s subsequently diagnosed disk injuries and need for treatment.</w:t>
+      </w:r>
+    </w:p>
+    <w:p>
+      <w:pPr>
+        <w:pStyle w:val="Normal"/>
+      </w:pPr>
+    </w:p>
+    <w:p>
+      <w:pPr>
+        <w:pStyle w:val="Normal"/>
+      </w:pPr>
+      <w:r>
+        <w:rPr>
+          <w:rFonts/>
+          <w:i w:val="true"/>
+        </w:rPr>
+        <w:t xml:space="preserve">My qualifications to provide opinions concerning the matters herein, particularly on issues of the causal relationship between trauma and injury, are as follows:</w:t>
+      </w:r>
+    </w:p>
+    <w:p>
+      <w:pPr>
+        <w:pStyle w:val="Normal"/>
+      </w:pPr>
+    </w:p>
+    <w:p>
+      <w:pPr>
+        <w:pStyle w:val="Normal"/>
+      </w:pPr>
+      <w:r>
+        <w:t xml:space="preserve">I am Professor and Chair of Forensic and Legal Medicine with the Faculty of Forensic and Legal Medicine of the Royal College of Physicians (UK), and a consultant in the fields of forensic medicine and forensic epidemiology. I am credentialed as a Fellow of the Royal College of Pathologists (UK), Fellow of the Faculty of Forensic and Legal Medicine (FFLM) of the Royal College of Physicians (UK) and member of the British Association in Forensic Medicine. I hold the following relevant academic degrees and certifications: a Doctor of Medicine degree (Med.Dr.) from Umeå University, a Doctor of Philosophy (Ph.D.) in public health/epidemiology from Oregon State University, a Master of Public Health (MPH) in epidemiology and biostatistics, also from Oregon State University, a master’s degree in forensic medical sciences (MScFMS) with the Academy of Forensic Medical Sciences in the United Kingdom, i.a. In addition to my degreed education, I have completed a 2-year post-doctoral fellowship in forensic pathology at Umeå University in Sweden and hold a Diploma of Legal Medicine (DLM) with the FFLM. I am also a fellow of both the American Academy of Forensic Sciences and the American College of Epidemiology. I am a Fulbright Fellow and held a 3-year roster appointment (2017-20) with the United States Department of State as a Fulbright Specialist in the field of forensic medicine. I serve as tenured Associate Professor of Forensic Medicine at Maastricht University and a joint Clinical Professor of Psychiatry and Public Health and Preventative Medicine at Oregon Health and Science University School of Medicine, where I have taught courses for the past 24 years in forensic medicine, forensic epidemiology, and injury epidemiology. From 2005-2017 I held an appointment as an Adjunct Professor of Forensic Medicine and Epidemiology at the Institute of Forensic Medicine, Faculty of Health Sciences, Aarhus University, Aarhus, Denmark, and am a recent (2020-21) visiting professor at University of Indonesia in the Faculty of Medicine.</w:t>
+      </w:r>
+    </w:p>
+    <w:p>
+      <w:pPr>
+        <w:pStyle w:val="Normal"/>
+      </w:pPr>
+    </w:p>
+    <w:p>
+      <w:pPr>
+        <w:pStyle w:val="Normal"/>
+      </w:pPr>
+      <w:r>
+        <w:t xml:space="preserve">I have been a crash reconstructionist since 1996 and have had ACTAR accreditation (the Accreditation Commission on Traffic Accident Reconstruction) since 2005. Over the past &gt;25 years I have participated in the reconstruction of more than 3,000 crashes, including more than 300 fatalities. From 1999 through 2007 I served as a vehicular homicide investigator for law enforcement (consultant to the state medical examiner and special deputy sheriff), and I am a former affiliate medical examiner with the Allegheny County Medical Examiner’s office.</w:t>
+      </w:r>
+    </w:p>
+    <w:p>
+      <w:pPr>
+        <w:pStyle w:val="Normal"/>
+      </w:pPr>
+    </w:p>
+    <w:p>
+      <w:pPr>
+        <w:pStyle w:val="Normal"/>
+      </w:pPr>
+      <w:r>
+        <w:t xml:space="preserve">I am a member of the American Society of Biomechanics and have more than 60 scientific publications pertaining to injury biomechanics, including a book for the Society of Automotive Engineering and taught injury biomechanics in a faculty peer-reviewed course at OHSU for 15 years. I have served as a consultant on injury biomechanics to state and federal government.</w:t>
+      </w:r>
+    </w:p>
+    <w:p>
+      <w:pPr>
+        <w:pStyle w:val="Normal"/>
+      </w:pPr>
+    </w:p>
+    <w:p>
+      <w:pPr>
+        <w:pStyle w:val="Normal"/>
+      </w:pPr>
+      <w:r>
+        <w:t xml:space="preserve">I am an associate editor of the Journal of Forensic and Legal Medicine and serve or have served as an associate editor or editorial board member of 14 additional scientific peer-reviewed journals. I have published approximately 230 scientific papers, abstracts, book chapters and books on topics that include traffic crash injuries, crash reconstruction, injury causation and injury biomechanics, including the text for Elsevier, Forensic Epidemiology: Principles and Practice (2016). My publications have been cited by other authors more than 4,700 times.</w:t>
+      </w:r>
+    </w:p>
+    <w:p>
+      <w:pPr>
+        <w:pStyle w:val="Normal"/>
+      </w:pPr>
+    </w:p>
+    <w:p>
+      <w:pPr>
+        <w:pStyle w:val="Normal"/>
+      </w:pPr>
+      <w:r>
+        <w:t xml:space="preserve">I have provided testimony in more than 400 civil and criminal trials in state and Federal courts throughout the United States, Canada, and Australia. Please see my CV for further details.</w:t>
+      </w:r>
+      <w:r>
+        <w:br w:type="page"/>
+      </w:r>
+    </w:p>
     <w:altChunk r:id="rId14"/>
     <w:p>
       <w:pPr>
@@ -136,6 +353,9 @@
       <w:pPr>
         <w:pStyle w:val="Normal"/>
       </w:pPr>
+      <w:r>
+        <w:t xml:space="preserve">At the time of the crash, </w:t>
+      </w:r>
     </w:p>
     <w:altChunk r:id="rId15"/>
     <w:p>
@@ -149,6 +369,918 @@
       </w:pPr>
     </w:p>
     <w:altChunk r:id="rId16"/>
+    <w:p>
+      <w:pPr>
+        <w:pStyle w:val="Normal"/>
+      </w:pPr>
+    </w:p>
+    <w:p>
+      <w:pPr>
+        <w:pStyle w:val="Normal"/>
+      </w:pPr>
+      <w:r>
+        <w:rPr>
+          <w:rFonts/>
+          <w:i w:val="true"/>
+          <w:b w:val="true"/>
+        </w:rPr>
+        <w:t xml:space="preserve">Injury Causation Analysis</w:t>
+      </w:r>
+    </w:p>
+    <w:p>
+      <w:pPr>
+        <w:pStyle w:val="Normal"/>
+      </w:pPr>
+      <w:r>
+        <w:t xml:space="preserve">A crash-related injury causation analysis for a specific individual is performed by assessing the risk of injury from the collision and comparing it to the probability that the injuries or conditions would have been present at the same point in time if the collision had not occurred. The process is referred to as a "3-step" injury causation method in which improbable alternative causes are ruled out and the single most likely cause is identified. The analysis is accomplished via the application of crash reconstruction, biomechanical, medical, and epidemiologic (risk assessment) principles.</w:t>
+      </w:r>
+      <w:r>
+        <w:rPr>
+          <w:rFonts/>
+          <w:vertAlign w:val="superscript"/>
+        </w:rPr>
+        <w:footnoteReference w:id="1"/>
+      </w:r>
+      <w:r>
+        <w:rPr>
+          <w:rFonts/>
+          <w:vertAlign w:val="superscript"/>
+        </w:rPr>
+        <w:t xml:space="preserve">,</w:t>
+      </w:r>
+      <w:r>
+        <w:rPr>
+          <w:rFonts/>
+          <w:vertAlign w:val="superscript"/>
+        </w:rPr>
+        <w:footnoteReference w:id="2"/>
+      </w:r>
+      <w:r>
+        <w:t xml:space="preserve"> This 3-step methodology has been extensively described in the peer-reviewed literature, been deemed generally accepted by Courts in the United States, and has been adopted as part of case law in the U.S.</w:t>
+      </w:r>
+      <w:r>
+        <w:rPr>
+          <w:rFonts/>
+          <w:vertAlign w:val="superscript"/>
+        </w:rPr>
+        <w:footnoteReference w:id="3"/>
+      </w:r>
+      <w:r>
+        <w:rPr>
+          <w:rFonts/>
+          <w:vertAlign w:val="superscript"/>
+        </w:rPr>
+        <w:t xml:space="preserve">,</w:t>
+      </w:r>
+      <w:r>
+        <w:rPr>
+          <w:rFonts/>
+          <w:vertAlign w:val="superscript"/>
+        </w:rPr>
+        <w:footnoteReference w:id="4"/>
+      </w:r>
+      <w:r>
+        <w:t xml:space="preserve"> See the Appendix at the end of this report for more information.</w:t>
+      </w:r>
+    </w:p>
+    <w:p>
+      <w:pPr>
+        <w:pStyle w:val="Normal"/>
+      </w:pPr>
+    </w:p>
+    <w:p>
+      <w:pPr>
+        <w:pStyle w:val="Normal"/>
+      </w:pPr>
+      <w:r>
+        <w:t xml:space="preserve">The three fundamental elements or steps of an injury causation analysis are as follows: Whether the injury mechanism had the potential to cause the injury in question (aka general causation);</w:t>
+      </w:r>
+    </w:p>
+    <w:p>
+      <w:pPr>
+        <w:pStyle w:val="Normal"/>
+      </w:pPr>
+      <w:r>
+        <w:t xml:space="preserve">The degree of temporal proximity between the injury mechanism and the onset of the symptoms reasonably indicating the presence of the injury; and</w:t>
+      </w:r>
+    </w:p>
+    <w:p>
+      <w:pPr>
+        <w:pStyle w:val="Normal"/>
+      </w:pPr>
+      <w:r>
+        <w:t xml:space="preserve">Whether there is a more likely alternative explanation for the occurrence of the symptoms at the same point in time (aka differential etiology).</w:t>
+      </w:r>
+    </w:p>
+    <w:p>
+      <w:pPr>
+        <w:pStyle w:val="Normal"/>
+      </w:pPr>
+    </w:p>
+    <w:p>
+      <w:pPr>
+        <w:pStyle w:val="Normal"/>
+      </w:pPr>
+      <w:r>
+        <w:t xml:space="preserve">As applied to the facts in the subject case, these 3 steps are as follows:</w:t>
+      </w:r>
+    </w:p>
+    <w:p>
+      <w:pPr>
+        <w:pStyle w:val="Normal"/>
+      </w:pPr>
+    </w:p>
+    <w:p>
+      <w:pPr>
+        <w:pStyle w:val="Normal"/>
+      </w:pPr>
+      <w:r>
+        <w:rPr>
+          <w:rFonts/>
+          <w:i w:val="true"/>
+        </w:rPr>
+        <w:t xml:space="preserve">Reconstruction of the crash</w:t>
+      </w:r>
+    </w:p>
+    <w:altChunk r:id="rId16"/>
+    <w:p>
+      <w:pPr>
+        <w:pStyle w:val="Normal"/>
+      </w:pPr>
+    </w:p>
+    <w:p>
+      <w:pPr>
+        <w:pStyle w:val="Normal"/>
+      </w:pPr>
+      <w:r>
+        <w:rPr>
+          <w:rFonts/>
+          <w:i w:val="true"/>
+        </w:rPr>
+        <w:t xml:space="preserve">Injury biomechanics</w:t>
+      </w:r>
+    </w:p>
+    <w:p>
+      <w:pPr>
+        <w:pStyle w:val="Normal"/>
+      </w:pPr>
+      <w:r>
+        <w:t xml:space="preserve">The driver’s-side impact would have resulted in the PlCarMake’s occupants to initially move to the left and somewhat forward at 10 mph, until Ms. and Mr. Pl1LastName and Mx. Third Name struck the center console and passenger door with their lower extremities and were restrained by their seatbelts which would have caused their heads to continue to accelerate left and forward and create high bending loads on the joints and disks of their necks, combined with sudden muscular protective forces which would have produced high levels of compression on the spinal disks in the neck and back.</w:t>
+      </w:r>
+      <w:r>
+        <w:rPr>
+          <w:rFonts/>
+          <w:vertAlign w:val="superscript"/>
+        </w:rPr>
+        <w:footnoteReference w:id="5"/>
+      </w:r>
+      <w:r>
+        <w:t xml:space="preserve"> Per their description, Ms. and Mr. Pl1LastName and Mx. Third Name then rebounded back to their right and struck the passenger side door and window. This all would have taken less time than it takes to blink an eye (around 250 msecs).</w:t>
+      </w:r>
+    </w:p>
+    <w:p>
+      <w:pPr>
+        <w:pStyle w:val="Normal"/>
+      </w:pPr>
+    </w:p>
+    <w:p>
+      <w:pPr>
+        <w:pStyle w:val="Normal"/>
+      </w:pPr>
+      <w:r>
+        <w:t xml:space="preserve">Although a 10 mph side impact collision does not sound like a particularly severe crash, such collisions have the potential to produce relatively violent occupant movements. This fact is illustrated in the photographic stills on the following pages, which show the sequential occupant kinematics of a healthy crash test volunteer undergoing a 3.1 mph far-side impact delta V, with forces that are around 40% of the subject crash.</w:t>
+      </w:r>
+      <w:r>
+        <w:rPr>
+          <w:rFonts/>
+          <w:vertAlign w:val="superscript"/>
+        </w:rPr>
+        <w:footnoteReference w:id="6"/>
+      </w:r>
+    </w:p>
+    <w:p>
+      <w:pPr>
+        <w:pStyle w:val="Normal"/>
+      </w:pPr>
+    </w:p>
+    <w:p>
+      <w:pPr>
+        <w:pStyle w:val="Subtitle"/>
+      </w:pPr>
+      <w:r>
+        <w:rPr/>
+        <w:drawing>
+          <wp:inline distT="0" distB="0" distL="0" distR="0">
+            <wp:extent cx="3840480" cy="2612359"/>
+            <wp:docPr id="1" name="" descr=""/>
+            <wp:cNvGraphicFramePr>
+              <a:graphicFrameLocks xmlns:a="http://schemas.openxmlformats.org/drawingml/2006/main" noChangeAspect="1"/>
+            </wp:cNvGraphicFramePr>
+            <a:graphic xmlns:a="http://schemas.openxmlformats.org/drawingml/2006/main">
+              <a:graphicData uri="http://schemas.openxmlformats.org/drawingml/2006/picture">
+                <pic:pic xmlns:pic="http://schemas.openxmlformats.org/drawingml/2006/picture">
+                  <pic:nvPicPr>
+                    <pic:cNvPr id="2" name=""/>
+                    <pic:cNvPicPr>
+                      <a:picLocks noChangeAspect="1" noChangeArrowheads="1"/>
+                    </pic:cNvPicPr>
+                  </pic:nvPicPr>
+                  <pic:blipFill>
+                    <a:blip cstate="print" r:embed="rId17"/>
+                    <a:stretch>
+                      <a:fillRect/>
+                    </a:stretch>
+                  </pic:blipFill>
+                  <pic:spPr bwMode="auto">
+                    <a:xfrm>
+                      <a:off x="0" y="0"/>
+                      <a:ext cx="53340" cy="36283"/>
+                    </a:xfrm>
+                    <a:prstGeom prst="rect">
+                      <a:avLst/>
+                    </a:prstGeom>
+                    <a:noFill/>
+                  </pic:spPr>
+                </pic:pic>
+              </a:graphicData>
+            </a:graphic>
+          </wp:inline>
+        </w:drawing>
+      </w:r>
+    </w:p>
+    <w:p>
+      <w:pPr>
+        <w:pStyle w:val="Caption"/>
+      </w:pPr>
+      <w:r>
+        <w:t xml:space="preserve">Figure 1: The bullet vehicle is approaching at 7.5 mph.</w:t>
+      </w:r>
+    </w:p>
+    <w:p>
+      <w:pPr>
+        <w:pStyle w:val="Normal"/>
+      </w:pPr>
+    </w:p>
+    <w:p>
+      <w:pPr>
+        <w:pStyle w:val="Subtitle"/>
+      </w:pPr>
+      <w:r>
+        <w:rPr/>
+        <w:drawing>
+          <wp:inline distT="0" distB="0" distL="0" distR="0">
+            <wp:extent cx="3840480" cy="2570813"/>
+            <wp:docPr id="3" name="" descr=""/>
+            <wp:cNvGraphicFramePr>
+              <a:graphicFrameLocks xmlns:a="http://schemas.openxmlformats.org/drawingml/2006/main" noChangeAspect="1"/>
+            </wp:cNvGraphicFramePr>
+            <a:graphic xmlns:a="http://schemas.openxmlformats.org/drawingml/2006/main">
+              <a:graphicData uri="http://schemas.openxmlformats.org/drawingml/2006/picture">
+                <pic:pic xmlns:pic="http://schemas.openxmlformats.org/drawingml/2006/picture">
+                  <pic:nvPicPr>
+                    <pic:cNvPr id="4" name=""/>
+                    <pic:cNvPicPr>
+                      <a:picLocks noChangeAspect="1" noChangeArrowheads="1"/>
+                    </pic:cNvPicPr>
+                  </pic:nvPicPr>
+                  <pic:blipFill>
+                    <a:blip cstate="print" r:embed="rId18"/>
+                    <a:stretch>
+                      <a:fillRect/>
+                    </a:stretch>
+                  </pic:blipFill>
+                  <pic:spPr bwMode="auto">
+                    <a:xfrm>
+                      <a:off x="0" y="0"/>
+                      <a:ext cx="53340" cy="35706"/>
+                    </a:xfrm>
+                    <a:prstGeom prst="rect">
+                      <a:avLst/>
+                    </a:prstGeom>
+                    <a:noFill/>
+                  </pic:spPr>
+                </pic:pic>
+              </a:graphicData>
+            </a:graphic>
+          </wp:inline>
+        </w:drawing>
+      </w:r>
+    </w:p>
+    <w:p>
+      <w:pPr>
+        <w:pStyle w:val="Caption"/>
+      </w:pPr>
+      <w:r>
+        <w:t xml:space="preserve">Figure 3: The target vehicle is starting to rotate, and the center of mass of the vehicle is accelerated to 3.1 mph (this is the delta V). The occupant begins to move to the right, relative to the vehicle interior.</w:t>
+      </w:r>
+    </w:p>
+    <w:p>
+      <w:pPr>
+        <w:pStyle w:val="Normal"/>
+      </w:pPr>
+    </w:p>
+    <w:p>
+      <w:pPr>
+        <w:pStyle w:val="Subtitle"/>
+      </w:pPr>
+      <w:r>
+        <w:rPr/>
+        <w:drawing>
+          <wp:inline distT="0" distB="0" distL="0" distR="0">
+            <wp:extent cx="3840480" cy="2550079"/>
+            <wp:docPr id="5" name="" descr=""/>
+            <wp:cNvGraphicFramePr>
+              <a:graphicFrameLocks xmlns:a="http://schemas.openxmlformats.org/drawingml/2006/main" noChangeAspect="1"/>
+            </wp:cNvGraphicFramePr>
+            <a:graphic xmlns:a="http://schemas.openxmlformats.org/drawingml/2006/main">
+              <a:graphicData uri="http://schemas.openxmlformats.org/drawingml/2006/picture">
+                <pic:pic xmlns:pic="http://schemas.openxmlformats.org/drawingml/2006/picture">
+                  <pic:nvPicPr>
+                    <pic:cNvPr id="6" name=""/>
+                    <pic:cNvPicPr>
+                      <a:picLocks noChangeAspect="1" noChangeArrowheads="1"/>
+                    </pic:cNvPicPr>
+                  </pic:nvPicPr>
+                  <pic:blipFill>
+                    <a:blip cstate="print" r:embed="rId19"/>
+                    <a:stretch>
+                      <a:fillRect/>
+                    </a:stretch>
+                  </pic:blipFill>
+                  <pic:spPr bwMode="auto">
+                    <a:xfrm>
+                      <a:off x="0" y="0"/>
+                      <a:ext cx="53340" cy="35418"/>
+                    </a:xfrm>
+                    <a:prstGeom prst="rect">
+                      <a:avLst/>
+                    </a:prstGeom>
+                    <a:noFill/>
+                  </pic:spPr>
+                </pic:pic>
+              </a:graphicData>
+            </a:graphic>
+          </wp:inline>
+        </w:drawing>
+      </w:r>
+    </w:p>
+    <w:p>
+      <w:pPr>
+        <w:pStyle w:val="Caption"/>
+      </w:pPr>
+      <w:r>
+        <w:t xml:space="preserve">Figure 4: The occupant’s head and torso flexes violently to the right as the vehicle continues to rotate from under her.</w:t>
+      </w:r>
+    </w:p>
+    <w:p>
+      <w:pPr>
+        <w:pStyle w:val="Normal"/>
+      </w:pPr>
+    </w:p>
+    <w:p>
+      <w:pPr>
+        <w:pStyle w:val="Subtitle"/>
+      </w:pPr>
+      <w:r>
+        <w:rPr/>
+        <w:drawing>
+          <wp:inline distT="0" distB="0" distL="0" distR="0">
+            <wp:extent cx="3840480" cy="2509114"/>
+            <wp:docPr id="7" name="" descr=""/>
+            <wp:cNvGraphicFramePr>
+              <a:graphicFrameLocks xmlns:a="http://schemas.openxmlformats.org/drawingml/2006/main" noChangeAspect="1"/>
+            </wp:cNvGraphicFramePr>
+            <a:graphic xmlns:a="http://schemas.openxmlformats.org/drawingml/2006/main">
+              <a:graphicData uri="http://schemas.openxmlformats.org/drawingml/2006/picture">
+                <pic:pic xmlns:pic="http://schemas.openxmlformats.org/drawingml/2006/picture">
+                  <pic:nvPicPr>
+                    <pic:cNvPr id="8" name=""/>
+                    <pic:cNvPicPr>
+                      <a:picLocks noChangeAspect="1" noChangeArrowheads="1"/>
+                    </pic:cNvPicPr>
+                  </pic:nvPicPr>
+                  <pic:blipFill>
+                    <a:blip cstate="print" r:embed="rId20"/>
+                    <a:stretch>
+                      <a:fillRect/>
+                    </a:stretch>
+                  </pic:blipFill>
+                  <pic:spPr bwMode="auto">
+                    <a:xfrm>
+                      <a:off x="0" y="0"/>
+                      <a:ext cx="53340" cy="34849"/>
+                    </a:xfrm>
+                    <a:prstGeom prst="rect">
+                      <a:avLst/>
+                    </a:prstGeom>
+                    <a:noFill/>
+                  </pic:spPr>
+                </pic:pic>
+              </a:graphicData>
+            </a:graphic>
+          </wp:inline>
+        </w:drawing>
+      </w:r>
+    </w:p>
+    <w:p>
+      <w:pPr>
+        <w:pStyle w:val="Caption"/>
+      </w:pPr>
+      <w:r>
+        <w:t xml:space="preserve">Figure 5: Inertial forces on the occupant’s head and torso continue to cause flexion to the right as the vehicle continues to rotate, with the impact to final frame above occurring over approximately 1/5th of a second. The subject experiences compression, rotation, and shear in the low back and neck.</w:t>
+      </w:r>
+    </w:p>
+    <w:p>
+      <w:pPr>
+        <w:pStyle w:val="Normal"/>
+      </w:pPr>
+    </w:p>
+    <w:p>
+      <w:pPr>
+        <w:pStyle w:val="Normal"/>
+      </w:pPr>
+      <w:r>
+        <w:rPr>
+          <w:rFonts/>
+          <w:i w:val="true"/>
+        </w:rPr>
+        <w:t xml:space="preserve">Discussion</w:t>
+      </w:r>
+    </w:p>
+    <w:p>
+      <w:pPr>
+        <w:pStyle w:val="Normal"/>
+      </w:pPr>
+      <w:r>
+        <w:t xml:space="preserve">The types of spinal injuries that Ms. and Mr. Pl1LastName and Mx. Third Name was diagnosed with (primarily symptomatic disk derangements and associated sequelae) are highly consistent with the injury mechanism of the crash. Traumatic loading of the spine that results in axial (up and down) compression, particularly in combination with the other load types occurring with the subject collision, has the potential to damage the peripheral disk annulus, which surrounds and holds in the disk nucleus. Women in their early 3rd decade, like Ms. and Mr. Pl1LastName and Mx. Third Name (who was 12 at the time of the crash) typically have d age-related degenerative changes of the disks of the spine, a fact that makes the collision more likely to have "converted" at least some asymptomatic disk degeneration to a symptomatic state, rather than being the sole cause of all of the pathology identified in the post-crash imaging.</w:t>
+      </w:r>
+    </w:p>
+    <w:p>
+      <w:pPr>
+        <w:pStyle w:val="Normal"/>
+      </w:pPr>
+    </w:p>
+    <w:p>
+      <w:pPr>
+        <w:pStyle w:val="Normal"/>
+      </w:pPr>
+      <w:r>
+        <w:t xml:space="preserve">The symptoms of spinal disk injury may, in some cases, be instantly recognizable after a traffic crash because of the sudden onset of radiculopathy, but recent research has demonstrated that only about 1 in 17 cervical disk injuries are recognized as such in the ED after a crash.</w:t>
+      </w:r>
+      <w:r>
+        <w:rPr>
+          <w:rFonts/>
+          <w:vertAlign w:val="superscript"/>
+        </w:rPr>
+        <w:footnoteReference w:id="7"/>
+      </w:r>
+      <w:r>
+        <w:t xml:space="preserve"> By far, the majority (94%) of what are later determined to be spinal disk injuries are initially diagnosed as in the ED as spinal strains.</w:t>
+      </w:r>
+    </w:p>
+    <w:p>
+      <w:pPr>
+        <w:pStyle w:val="Normal"/>
+      </w:pPr>
+    </w:p>
+    <w:p>
+      <w:pPr>
+        <w:pStyle w:val="Normal"/>
+      </w:pPr>
+      <w:r>
+        <w:t xml:space="preserve">Although the subject crash was no "bumper tap" it is well established in biomechanics, medicine, and epidemiology that an excessive level of force is not required to cause symptomatic injury to a spinal disk with any degree of degeneration, and that in most cases, the diagnostic imaging of the disk will not reveal whether related symptoms are of a traumatic origin or not, in the absence of fracture.</w:t>
+      </w:r>
+      <w:r>
+        <w:rPr>
+          <w:rFonts/>
+          <w:vertAlign w:val="superscript"/>
+        </w:rPr>
+        <w:footnoteReference w:id="8"/>
+      </w:r>
+      <w:r>
+        <w:t xml:space="preserve"> Traumatic disk injuries have been described in the peer-reviewed literature as resulting from low to moderate force events, including minimal or no damage traffic crashes, roller coaster rides, and even more mild forces such as sneezing.</w:t>
+      </w:r>
+      <w:r>
+        <w:rPr>
+          <w:rFonts/>
+          <w:vertAlign w:val="superscript"/>
+        </w:rPr>
+        <w:footnoteReference w:id="9"/>
+      </w:r>
+      <w:r>
+        <w:rPr>
+          <w:rFonts/>
+          <w:vertAlign w:val="superscript"/>
+        </w:rPr>
+        <w:t xml:space="preserve">-</w:t>
+      </w:r>
+      <w:r>
+        <w:rPr>
+          <w:rFonts/>
+          <w:vertAlign w:val="superscript"/>
+        </w:rPr>
+        <w:footnoteReference w:id="10"/>
+      </w:r>
+      <w:r>
+        <w:rPr>
+          <w:rFonts/>
+          <w:vertAlign w:val="superscript"/>
+        </w:rPr>
+        <w:footnoteReference w:id="11"/>
+      </w:r>
+      <w:r>
+        <w:rPr>
+          <w:rFonts/>
+          <w:vertAlign w:val="superscript"/>
+        </w:rPr>
+        <w:footnoteReference w:id="12"/>
+      </w:r>
+      <w:r>
+        <w:rPr>
+          <w:rFonts/>
+          <w:vertAlign w:val="superscript"/>
+        </w:rPr>
+        <w:footnoteReference w:id="13"/>
+      </w:r>
+      <w:r>
+        <w:rPr>
+          <w:rFonts/>
+          <w:vertAlign w:val="superscript"/>
+        </w:rPr>
+        <w:footnoteReference w:id="14"/>
+      </w:r>
+      <w:r>
+        <w:rPr>
+          <w:rFonts/>
+          <w:vertAlign w:val="superscript"/>
+        </w:rPr>
+        <w:footnoteReference w:id="15"/>
+      </w:r>
+      <w:r>
+        <w:t xml:space="preserve"> It is accurate to state, both from a biomechanical and epidemiological perspective, that there is no established or generally accepted lower force threshold at which it can be said that an acute intervertebral disk injury in any part of the spine cannot occur, and that the load threshold at which individual’s disk may injured is only known after the injury has occurred, and the external load has been estimated. it is impossible to estimate the additional compression due to internal forces, however, and the precise load associated with a temporally proximate spinal disk injury is often impossible to accurately determine after the fact.</w:t>
+      </w:r>
+    </w:p>
+    <w:p>
+      <w:pPr>
+        <w:pStyle w:val="Normal"/>
+      </w:pPr>
+    </w:p>
+    <w:p>
+      <w:pPr>
+        <w:pStyle w:val="Normal"/>
+      </w:pPr>
+      <w:r>
+        <w:t xml:space="preserve">Based on the preceding discussion there was ample and biomechanically appropriate force exerted on Ms. and Mr. Pl1LastName and Mx. Third Name’s body in the subject collision to have caused their medically documented injuries, and associated need for evaluation and treatment, including their spinal pain management procedures and cervical spine surgery.</w:t>
+      </w:r>
+    </w:p>
+    <w:p>
+      <w:pPr>
+        <w:pStyle w:val="Normal"/>
+      </w:pPr>
+    </w:p>
+    <w:p>
+      <w:pPr>
+        <w:pStyle w:val="Normal"/>
+      </w:pPr>
+    </w:p>
+    <w:p>
+      <w:pPr>
+        <w:pStyle w:val="Normal"/>
+      </w:pPr>
+      <w:r>
+        <w:rPr>
+          <w:rFonts/>
+          <w:b w:val="true"/>
+        </w:rPr>
+        <w:t xml:space="preserve">Temporal relationship between the crash and symptoms indicative of injury</w:t>
+      </w:r>
+    </w:p>
+    <w:p>
+      <w:pPr>
+        <w:pStyle w:val="Normal"/>
+      </w:pPr>
+      <w:r>
+        <w:t xml:space="preserve">The second step of the injury causation analysis is the assessment of the timing between the trauma and the onset of symptoms indicative of injury. The hallmark of injury is that "you know it when it happens;" </w:t>
+      </w:r>
+      <w:r>
+        <w:rPr>
+          <w:rFonts/>
+          <w:i w:val="true"/>
+        </w:rPr>
+        <w:t xml:space="preserve">i.e.</w:t>
+      </w:r>
+      <w:r>
+        <w:t xml:space="preserve"> the causal relationship between the trauma and onset of the symptoms indicative of the injury is usually close enough in time that it is easy to recognize when the injury was incurred. There are some injuries that exhibit a delayed onset of symptoms, including injuries to intervertebral disks, which can first manifest with identical symptoms to a simple spinal strain. Other injuries are always immediately apparent, such as bony fractures. Some injuries are considered "distracting" from others because the pain they generate distracts attention from other, less painful injuries. There are still other injuries that can "mask" pain from nearby parts of the body through complicated pain accommodation mechanisms that are mediated at the spinal cord and in the brain. The assessment of the timing of the onset of symptoms reasonably attributed to an injury can sometimes be nuanced and complicated, and sometimes requires expert assessment.</w:t>
+      </w:r>
+    </w:p>
+    <w:p>
+      <w:pPr>
+        <w:pStyle w:val="Normal"/>
+      </w:pPr>
+    </w:p>
+    <w:p>
+      <w:pPr>
+        <w:pStyle w:val="Normal"/>
+      </w:pPr>
+      <w:r>
+        <w:t xml:space="preserve">Ms. Pl1LastName experienced the onset of symptoms indicative of acute spinal injury immediately after the crash, and he was diagnosed with neck and back injuries directly by 3 days following the crash, including the presentation of lower extremity radicular symptoms, an ominous early sign of injury to the intervertebral disks in the spine. The symptoms and diagnoses progressively evolved and worsened over the weeks and months following the crash and demonstrate a well-documented contiguous chain of causation linking the subject crash and their low back and cervical spinal injuries, and associated need for treatment.</w:t>
+      </w:r>
+    </w:p>
+    <w:p>
+      <w:pPr>
+        <w:pStyle w:val="Normal"/>
+      </w:pPr>
+    </w:p>
+    <w:p>
+      <w:pPr>
+        <w:pStyle w:val="Normal"/>
+      </w:pPr>
+      <w:r>
+        <w:t xml:space="preserve">Based on this history, there was a strong temporal relationship between the subject collision and Ms. and Mr. Pl1LastName and Mx. Third Name’s first development of symptoms indicative of spinal injury.</w:t>
+      </w:r>
+    </w:p>
+    <w:p>
+      <w:pPr>
+        <w:pStyle w:val="Normal"/>
+      </w:pPr>
+    </w:p>
+    <w:p>
+      <w:pPr>
+        <w:pStyle w:val="Normal"/>
+      </w:pPr>
+    </w:p>
+    <w:p>
+      <w:pPr>
+        <w:pStyle w:val="Normal"/>
+      </w:pPr>
+      <w:r>
+        <w:rPr>
+          <w:rFonts/>
+          <w:b w:val="true"/>
+        </w:rPr>
+        <w:t xml:space="preserve">Alternative explanations</w:t>
+      </w:r>
+    </w:p>
+    <w:p>
+      <w:pPr>
+        <w:pStyle w:val="Normal"/>
+      </w:pPr>
+      <w:r>
+        <w:t xml:space="preserve">This last step of the injury causation analysis specific to the individual involves the assessment of the probability of the same symptoms, injuries, diagnoses, and need for treatment occurring at the same point in time, but in the absence of the investigated crash.</w:t>
+      </w:r>
+    </w:p>
+    <w:p>
+      <w:pPr>
+        <w:pStyle w:val="Normal"/>
+      </w:pPr>
+    </w:p>
+    <w:p>
+      <w:pPr>
+        <w:pStyle w:val="Normal"/>
+      </w:pPr>
+      <w:r>
+        <w:t xml:space="preserve">This part of the analysis is accomplished in 2 ways; first and most obviously, any competing contemporaneous traumatic cause of injury must be ruled out. There is, however, no such history for Ms. or Mr. Pl1LastName or Mx. Third Name, and the only source of trauma apparent in my review of materials that is temporally proximate to their post-crash injuries is the 01/01/2020 rear impact crash.</w:t>
+      </w:r>
+    </w:p>
+    <w:p>
+      <w:pPr>
+        <w:pStyle w:val="Normal"/>
+      </w:pPr>
+    </w:p>
+    <w:p>
+      <w:pPr>
+        <w:pStyle w:val="Normal"/>
+      </w:pPr>
+      <w:r>
+        <w:t xml:space="preserve">The second part of the analysis requires an assessment of the probability that Ms. or Mr. Pl1LastName or Mx. Third Name would have developed the symptoms and diagnoses of spine injury at the same point in time had they not been initially injured in the 01/01/2020 rear impact crash. As a generally healthy 12-year-old man, Mr. SAMPLE-P1-LN was at a negligible annual risk of spontaneously developing chronically painful and potentially surgical cervical or lumbar spinal disk derangements; less than 1 in 2,000 is indicated by epidemiologic study and national hospital data.</w:t>
+      </w:r>
+      <w:r>
+        <w:rPr>
+          <w:rFonts/>
+          <w:vertAlign w:val="superscript"/>
+        </w:rPr>
+        <w:footnoteReference w:id="16"/>
+      </w:r>
+      <w:r>
+        <w:t xml:space="preserve"> The chance that they were going to develop the onset of chronic neck or low back pain attributable to symptomatic disk derangements on the same day as the crash by pure coincidence is obviously much smaller; less than 1 in 730,000 (the annual risk divided by 365 days). In comparison the risk of acute spine injury in the subject crash was more than 50%, and the risk of a spinal disk injury was likely no less than 1 in 25 in the general population.  Based on this comparison of risk during the timeframe of interest, the crash is the most likely cause of Mr. SAMPLE-P1-LN and Mr. SAMPLE-P2-LN’s chronic spinal injuries by &gt;99%.</w:t>
+      </w:r>
+    </w:p>
+    <w:p>
+      <w:pPr>
+        <w:pStyle w:val="Normal"/>
+      </w:pPr>
+    </w:p>
+    <w:p>
+      <w:pPr>
+        <w:pStyle w:val="Normal"/>
+      </w:pPr>
+      <w:r>
+        <w:t xml:space="preserve">A relatively common medicolegal question is whether persisting symptoms of back or neck pain after a traffic crash are truly related to the crash, or more probably due to other factors incidental to an acute crash-related injury to the spine. Most typically, the "other factors" that are raised in a medicolegal setting are the presence of pre-existing degenerative changes in the spine, or pre-crash history of low level or sporadic symptoms.</w:t>
+      </w:r>
+    </w:p>
+    <w:p>
+      <w:pPr>
+        <w:pStyle w:val="Normal"/>
+      </w:pPr>
+    </w:p>
+    <w:p>
+      <w:pPr>
+        <w:pStyle w:val="Normal"/>
+      </w:pPr>
+      <w:r>
+        <w:t xml:space="preserve">The answer to this question is now decided science. Along with my research colleagues, I have recently published 2 analyses and systematic reviews of nearly 10,000 articles regarding the long-term effects of traffic crash-related injury to the neck and low back and associated chronic pain. ,  Systematic reviews are considered the most reliable and strongest form of scientific evidence (i.e. Level I evidence), as they consist of a comprehensive synthesis of world literature on a topic.  The result of the analyses indicate that when men like Mr. SAMPLE-P1-LN  and men like Mr. SAMPLE-P2-LN have persisting neck or back pain after an acute crash-related injury, </w:t>
+      </w:r>
+      <w:r>
+        <w:rPr>
+          <w:rFonts/>
+          <w:i w:val="true"/>
+        </w:rPr>
+        <w:t xml:space="preserve">more often than not</w:t>
+      </w:r>
+      <w:r>
+        <w:t xml:space="preserve"> (&gt;50% of the time) the symptoms are due to the crash, versus all other causes, regardless of pre-crash medical history.</w:t>
+      </w:r>
+    </w:p>
+    <w:p>
+      <w:pPr>
+        <w:pStyle w:val="Normal"/>
+      </w:pPr>
+      <w:r>
+        <w:br w:type="page"/>
+      </w:r>
+    </w:p>
+    <w:p>
+      <w:pPr>
+        <w:pStyle w:val="Normal"/>
+      </w:pPr>
+      <w:r>
+        <w:t xml:space="preserve">The preceding opinions were given as reasonable medical, and scientific probabilities. I reserve the right to amend any of my opinions should new information come to light.</w:t>
+      </w:r>
+    </w:p>
+    <w:p>
+      <w:pPr>
+        <w:pStyle w:val="Normal"/>
+      </w:pPr>
+    </w:p>
+    <w:p>
+      <w:pPr>
+        <w:pStyle w:val="Normal"/>
+      </w:pPr>
+      <w:r>
+        <w:t xml:space="preserve">Very truly yours,</w:t>
+      </w:r>
+    </w:p>
+    <w:p>
+      <w:pPr>
+        <w:pStyle w:val="Normal"/>
+      </w:pPr>
+    </w:p>
+    <w:p>
+      <w:pPr>
+        <w:pStyle w:val="Normal"/>
+      </w:pPr>
+      <w:r>
+        <w:rPr/>
+        <w:drawing>
+          <wp:inline distT="0" distB="0" distL="0" distR="0">
+            <wp:extent cx="3657600" cy="1147218"/>
+            <wp:docPr id="9" name="" descr=""/>
+            <wp:cNvGraphicFramePr>
+              <a:graphicFrameLocks xmlns:a="http://schemas.openxmlformats.org/drawingml/2006/main" noChangeAspect="1"/>
+            </wp:cNvGraphicFramePr>
+            <a:graphic xmlns:a="http://schemas.openxmlformats.org/drawingml/2006/main">
+              <a:graphicData uri="http://schemas.openxmlformats.org/drawingml/2006/picture">
+                <pic:pic xmlns:pic="http://schemas.openxmlformats.org/drawingml/2006/picture">
+                  <pic:nvPicPr>
+                    <pic:cNvPr id="10" name=""/>
+                    <pic:cNvPicPr>
+                      <a:picLocks noChangeAspect="1" noChangeArrowheads="1"/>
+                    </pic:cNvPicPr>
+                  </pic:nvPicPr>
+                  <pic:blipFill>
+                    <a:blip cstate="print" r:embed="rId21"/>
+                    <a:stretch>
+                      <a:fillRect/>
+                    </a:stretch>
+                  </pic:blipFill>
+                  <pic:spPr bwMode="auto">
+                    <a:xfrm>
+                      <a:off x="0" y="0"/>
+                      <a:ext cx="50800" cy="15934"/>
+                    </a:xfrm>
+                    <a:prstGeom prst="rect">
+                      <a:avLst/>
+                    </a:prstGeom>
+                    <a:noFill/>
+                  </pic:spPr>
+                </pic:pic>
+              </a:graphicData>
+            </a:graphic>
+          </wp:inline>
+        </w:drawing>
+      </w:r>
+    </w:p>
+    <w:p>
+      <w:pPr>
+        <w:pStyle w:val="Normal"/>
+      </w:pPr>
+    </w:p>
+    <w:p>
+      <w:pPr>
+        <w:pStyle w:val="Normal"/>
+      </w:pPr>
+      <w:r>
+        <w:t xml:space="preserve">Michael D. Freeman, MedDr, PhD, MScFMS, MPH, FRCPath, FFFLM, FACE, DLM</w:t>
+      </w:r>
+    </w:p>
+    <w:p>
+      <w:pPr>
+        <w:pStyle w:val="Normal"/>
+      </w:pPr>
+    </w:p>
+    <w:p>
+      <w:pPr>
+        <w:pStyle w:val="Author"/>
+      </w:pPr>
+      <w:r>
+        <w:rPr>
+          <w:rFonts/>
+          <w:b w:val="true"/>
+        </w:rPr>
+        <w:t xml:space="preserve">David Jenkins Memorial Professor and Chair in Forensic and Legal Medicine</w:t>
+      </w:r>
+      <w:r>
+        <w:br w:type="textWrapping"/>
+      </w:r>
+      <w:r>
+        <w:t xml:space="preserve">Faculty of Forensic and Legal Medicine, Royal College of Physicians (London, UK)</w:t>
+      </w:r>
+      <w:r>
+        <w:br w:type="textWrapping"/>
+      </w:r>
+      <w:r>
+        <w:br w:type="textWrapping"/>
+      </w:r>
+      <w:r>
+        <w:rPr>
+          <w:rFonts/>
+          <w:b w:val="true"/>
+        </w:rPr>
+        <w:t xml:space="preserve">Associate Professor of Forensic Medicine,</w:t>
+      </w:r>
+      <w:r>
+        <w:br w:type="textWrapping"/>
+      </w:r>
+      <w:r>
+        <w:t xml:space="preserve">Care and Primary Healthcare Research Institute, Faculty of Health, Medicine, and Life Sciences, Maastricht University, Maastricht, Netherlands</w:t>
+      </w:r>
+      <w:r>
+        <w:br w:type="textWrapping"/>
+      </w:r>
+      <w:r>
+        <w:br w:type="textWrapping"/>
+      </w:r>
+      <w:r>
+        <w:rPr>
+          <w:rFonts/>
+          <w:b w:val="true"/>
+        </w:rPr>
+        <w:t xml:space="preserve">Clinical Professor of Forensic Psychiatry</w:t>
+      </w:r>
+      <w:r>
+        <w:br w:type="textWrapping"/>
+      </w:r>
+      <w:r>
+        <w:t xml:space="preserve">Department of Psychiatry, School of Medicine, Oregon Health &amp; Science University</w:t>
+      </w:r>
+      <w:r>
+        <w:br w:type="textWrapping"/>
+      </w:r>
+      <w:r>
+        <w:br w:type="textWrapping"/>
+      </w:r>
+      <w:r>
+        <w:t xml:space="preserve">Fellow, Royal College of Pathologists (UK)</w:t>
+      </w:r>
+      <w:r>
+        <w:br w:type="textWrapping"/>
+      </w:r>
+      <w:r>
+        <w:t xml:space="preserve">Fellow, Faculty of Forensic and Legal Medicine, Royal College of Physicians (London, UK)</w:t>
+      </w:r>
+      <w:r>
+        <w:br w:type="textWrapping"/>
+      </w:r>
+      <w:r>
+        <w:t xml:space="preserve">Fellow, American College of Epidemiology</w:t>
+      </w:r>
+      <w:r>
+        <w:br w:type="textWrapping"/>
+      </w:r>
+      <w:r>
+        <w:t xml:space="preserve">Member, American Society of Biomechanics</w:t>
+      </w:r>
+    </w:p>
     <w:sectPr>
       <w:headerReference w:type="default" r:id="rId8"/>
       <w:footerReference w:type="default" r:id="rId9"/>
@@ -178,7 +1310,6 @@
         <w:separator/>
       </w:r>
     </w:p>
-    <w:p/>
   </w:endnote>
   <w:endnote w:type="continuationSeparator" w:id="0">
     <w:p>
@@ -186,7 +1317,6 @@
         <w:continuationSeparator/>
       </w:r>
     </w:p>
-    <w:p/>
   </w:endnote>
 </w:endnotes>
 </file>
@@ -241,7 +1371,6 @@
         <w:separator/>
       </w:r>
     </w:p>
-    <w:p/>
   </w:footnote>
   <w:footnote w:type="continuationSeparator" w:id="0">
     <w:p>
@@ -249,13 +1378,449 @@
         <w:continuationSeparator/>
       </w:r>
     </w:p>
-    <w:p/>
+  </w:footnote>
+  <w:footnote w:id="1">
+    <w:p>
+      <w:pPr>
+        <w:pStyle w:val="Compact"/>
+        <w:jc w:val="left"/>
+        <w:pBdr>
+          <w:bottom w:val="none" w:sz="0" w:space="0" w:color="000000"/>
+          <w:top w:val="none" w:sz="0" w:space="0" w:color="000000"/>
+          <w:left w:val="none" w:sz="0" w:space="0" w:color="000000"/>
+          <w:right w:val="none" w:sz="0" w:space="0" w:color="000000"/>
+        </w:pBdr>
+        <w:spacing w:after="0" w:before="0" w:line="240"/>
+        <w:ind w:left="0" w:right="0" w:firstLine="0" w:firstLineChars="0"/>
+      </w:pPr>
+      <w:r>
+        <w:rPr>
+          <w:rFonts/>
+          <w:vertAlign w:val="superscript"/>
+        </w:rPr>
+        <w:footnoteRef/>
+      </w:r>
+      <w:r>
+        <w:t xml:space="preserve">Melia P et al. Development of the INFERENCE (INtegration of Forensic Epidemiology and the Rigorous EvaluatioN of Causation Elements) approach to causal inference in forensic medicine. Int J Environ Res Public Health 2020;17:8353; doi:10.3390/ijerph17228353.</w:t>
+      </w:r>
+    </w:p>
+  </w:footnote>
+  <w:footnote w:id="2">
+    <w:p>
+      <w:pPr>
+        <w:pStyle w:val="Compact"/>
+        <w:jc w:val="left"/>
+        <w:pBdr>
+          <w:bottom w:val="none" w:sz="0" w:space="0" w:color="000000"/>
+          <w:top w:val="none" w:sz="0" w:space="0" w:color="000000"/>
+          <w:left w:val="none" w:sz="0" w:space="0" w:color="000000"/>
+          <w:right w:val="none" w:sz="0" w:space="0" w:color="000000"/>
+        </w:pBdr>
+        <w:spacing w:after="0" w:before="0" w:line="240"/>
+        <w:ind w:left="0" w:right="0" w:firstLine="0" w:firstLineChars="0"/>
+      </w:pPr>
+      <w:r>
+        <w:rPr>
+          <w:rFonts/>
+          <w:vertAlign w:val="superscript"/>
+        </w:rPr>
+        <w:footnoteRef/>
+      </w:r>
+      <w:r>
+        <w:t xml:space="preserve">Freeman MD. A practicable and systematic approach to medicolegal causation. Orthopedics 2018;41(2):70-2.</w:t>
+      </w:r>
+    </w:p>
+  </w:footnote>
+  <w:footnote w:id="3">
+    <w:p>
+      <w:pPr>
+        <w:pStyle w:val="Compact"/>
+        <w:jc w:val="left"/>
+        <w:pBdr>
+          <w:bottom w:val="none" w:sz="0" w:space="0" w:color="000000"/>
+          <w:top w:val="none" w:sz="0" w:space="0" w:color="000000"/>
+          <w:left w:val="none" w:sz="0" w:space="0" w:color="000000"/>
+          <w:right w:val="none" w:sz="0" w:space="0" w:color="000000"/>
+        </w:pBdr>
+        <w:spacing w:after="0" w:before="0" w:line="240"/>
+        <w:ind w:left="0" w:right="0" w:firstLine="0" w:firstLineChars="0"/>
+      </w:pPr>
+      <w:r>
+        <w:rPr>
+          <w:rFonts/>
+          <w:vertAlign w:val="superscript"/>
+        </w:rPr>
+        <w:footnoteRef/>
+      </w:r>
+      <w:r>
+        <w:t xml:space="preserve">Freeman MD, Centeno CJ, Kohles SS. A systematic approach to clinical determinations of causation in symptomatic spinal disc injury following motor vehicle crash trauma. PM R 2009;1(10):951-6.</w:t>
+      </w:r>
+    </w:p>
+  </w:footnote>
+  <w:footnote w:id="4">
+    <w:p>
+      <w:pPr>
+        <w:pStyle w:val="Compact"/>
+        <w:jc w:val="left"/>
+        <w:pBdr>
+          <w:bottom w:val="none" w:sz="0" w:space="0" w:color="000000"/>
+          <w:top w:val="none" w:sz="0" w:space="0" w:color="000000"/>
+          <w:left w:val="none" w:sz="0" w:space="0" w:color="000000"/>
+          <w:right w:val="none" w:sz="0" w:space="0" w:color="000000"/>
+        </w:pBdr>
+        <w:spacing w:after="0" w:before="0" w:line="240"/>
+        <w:ind w:left="0" w:right="0" w:firstLine="0" w:firstLineChars="0"/>
+      </w:pPr>
+      <w:r>
+        <w:rPr>
+          <w:rFonts/>
+          <w:vertAlign w:val="superscript"/>
+        </w:rPr>
+        <w:footnoteRef/>
+      </w:r>
+      <w:r>
+        <w:t xml:space="preserve">Etherton v. Owner Insurance Company. U.S. District Court of Appeals, 10th Circuit. Case No. 14-1164.</w:t>
+      </w:r>
+    </w:p>
+  </w:footnote>
+  <w:footnote w:id="5">
+    <w:p>
+      <w:pPr>
+        <w:pStyle w:val="Compact"/>
+        <w:jc w:val="left"/>
+        <w:pBdr>
+          <w:bottom w:val="none" w:sz="0" w:space="0" w:color="000000"/>
+          <w:top w:val="none" w:sz="0" w:space="0" w:color="000000"/>
+          <w:left w:val="none" w:sz="0" w:space="0" w:color="000000"/>
+          <w:right w:val="none" w:sz="0" w:space="0" w:color="000000"/>
+        </w:pBdr>
+        <w:spacing w:after="0" w:before="0" w:line="240"/>
+        <w:ind w:left="0" w:right="0" w:firstLine="0" w:firstLineChars="0"/>
+      </w:pPr>
+      <w:r>
+        <w:rPr>
+          <w:rFonts/>
+          <w:vertAlign w:val="superscript"/>
+        </w:rPr>
+        <w:footnoteRef/>
+      </w:r>
+      <w:r>
+        <w:t xml:space="preserve">Adams M et al. Biomechanics of back pain. London, UK, Churchill Livingstone, 2012.</w:t>
+      </w:r>
+    </w:p>
+  </w:footnote>
+  <w:footnote w:id="6">
+    <w:p>
+      <w:pPr>
+        <w:pStyle w:val="Compact"/>
+        <w:jc w:val="left"/>
+        <w:pBdr>
+          <w:bottom w:val="none" w:sz="0" w:space="0" w:color="000000"/>
+          <w:top w:val="none" w:sz="0" w:space="0" w:color="000000"/>
+          <w:left w:val="none" w:sz="0" w:space="0" w:color="000000"/>
+          <w:right w:val="none" w:sz="0" w:space="0" w:color="000000"/>
+        </w:pBdr>
+        <w:spacing w:after="0" w:before="0" w:line="240"/>
+        <w:ind w:left="0" w:right="0" w:firstLine="0" w:firstLineChars="0"/>
+      </w:pPr>
+      <w:r>
+        <w:rPr>
+          <w:rFonts/>
+          <w:vertAlign w:val="superscript"/>
+        </w:rPr>
+        <w:footnoteRef/>
+      </w:r>
+      <w:r>
+        <w:t xml:space="preserve">I was involved with the experimental protocols associated with the crash testing depicted in the proceding stills and can authenticate the results.</w:t>
+      </w:r>
+    </w:p>
+  </w:footnote>
+  <w:footnote w:id="7">
+    <w:p>
+      <w:pPr>
+        <w:pStyle w:val="Compact"/>
+        <w:jc w:val="left"/>
+        <w:pBdr>
+          <w:bottom w:val="none" w:sz="0" w:space="0" w:color="000000"/>
+          <w:top w:val="none" w:sz="0" w:space="0" w:color="000000"/>
+          <w:left w:val="none" w:sz="0" w:space="0" w:color="000000"/>
+          <w:right w:val="none" w:sz="0" w:space="0" w:color="000000"/>
+        </w:pBdr>
+        <w:spacing w:after="0" w:before="0" w:line="240"/>
+        <w:ind w:left="0" w:right="0" w:firstLine="0" w:firstLineChars="0"/>
+      </w:pPr>
+      <w:r>
+        <w:rPr>
+          <w:rFonts/>
+          <w:vertAlign w:val="superscript"/>
+        </w:rPr>
+        <w:footnoteRef/>
+      </w:r>
+      <w:r>
+        <w:t xml:space="preserve">Freeman MD, Leith WM. Estimating the number of traffic crash-related cervical spine injuries in the United States; an analysis and comparison of national crash and hospital data. Accident Analysis and Prevention 2020: doi:https://doi.org/10.1016/j.aap.2020.105571.</w:t>
+      </w:r>
+    </w:p>
+  </w:footnote>
+  <w:footnote w:id="8">
+    <w:p>
+      <w:pPr>
+        <w:pStyle w:val="Compact"/>
+        <w:jc w:val="left"/>
+        <w:pBdr>
+          <w:bottom w:val="none" w:sz="0" w:space="0" w:color="000000"/>
+          <w:top w:val="none" w:sz="0" w:space="0" w:color="000000"/>
+          <w:left w:val="none" w:sz="0" w:space="0" w:color="000000"/>
+          <w:right w:val="none" w:sz="0" w:space="0" w:color="000000"/>
+        </w:pBdr>
+        <w:spacing w:after="0" w:before="0" w:line="240"/>
+        <w:ind w:left="0" w:right="0" w:firstLine="0" w:firstLineChars="0"/>
+      </w:pPr>
+      <w:r>
+        <w:rPr>
+          <w:rFonts/>
+          <w:vertAlign w:val="superscript"/>
+        </w:rPr>
+        <w:footnoteRef/>
+      </w:r>
+      <w:r>
+        <w:t xml:space="preserve">Fardon et al. Lumbar disc nomenclature: version 2.0: Recommendations of the combined task forces of the North American Spine Society, the American Society of Spine Radiology and the American Society of Neuroradiology. Spine J. 2014;14(11):2525-45.</w:t>
+      </w:r>
+    </w:p>
+  </w:footnote>
+  <w:footnote w:id="9">
+    <w:p>
+      <w:pPr>
+        <w:pStyle w:val="Compact"/>
+        <w:jc w:val="left"/>
+        <w:pBdr>
+          <w:bottom w:val="none" w:sz="0" w:space="0" w:color="000000"/>
+          <w:top w:val="none" w:sz="0" w:space="0" w:color="000000"/>
+          <w:left w:val="none" w:sz="0" w:space="0" w:color="000000"/>
+          <w:right w:val="none" w:sz="0" w:space="0" w:color="000000"/>
+        </w:pBdr>
+        <w:spacing w:after="0" w:before="0" w:line="240"/>
+        <w:ind w:left="0" w:right="0" w:firstLine="0" w:firstLineChars="0"/>
+      </w:pPr>
+      <w:r>
+        <w:rPr>
+          <w:rFonts/>
+          <w:vertAlign w:val="superscript"/>
+        </w:rPr>
+        <w:footnoteRef/>
+      </w:r>
+      <w:r>
+        <w:t xml:space="preserve">Giuliano et al. The use of flexion and extension MR in the evaluation of cervical spine trauma: initial experience in 100 trauma patients compared with 100 normal subjects. Emerg Radiol. 2002;9(5):249-53.</w:t>
+      </w:r>
+    </w:p>
+  </w:footnote>
+  <w:footnote w:id="10">
+    <w:p>
+      <w:pPr>
+        <w:pStyle w:val="Compact"/>
+        <w:jc w:val="left"/>
+        <w:pBdr>
+          <w:bottom w:val="none" w:sz="0" w:space="0" w:color="000000"/>
+          <w:top w:val="none" w:sz="0" w:space="0" w:color="000000"/>
+          <w:left w:val="none" w:sz="0" w:space="0" w:color="000000"/>
+          <w:right w:val="none" w:sz="0" w:space="0" w:color="000000"/>
+        </w:pBdr>
+        <w:spacing w:after="0" w:before="0" w:line="240"/>
+        <w:ind w:left="0" w:right="0" w:firstLine="0" w:firstLineChars="0"/>
+      </w:pPr>
+      <w:r>
+        <w:rPr>
+          <w:rFonts/>
+          <w:vertAlign w:val="superscript"/>
+        </w:rPr>
+        <w:footnoteRef/>
+      </w:r>
+      <w:r>
+        <w:t xml:space="preserve">Freeman et al. Significant spinal injury resulting from low-level accelerations: A case series of roller coaster injuries. Arch Phys Med Rehab 2005;86:2126-30.</w:t>
+      </w:r>
+    </w:p>
+  </w:footnote>
+  <w:footnote w:id="11">
+    <w:p>
+      <w:pPr>
+        <w:pStyle w:val="Compact"/>
+        <w:jc w:val="left"/>
+        <w:pBdr>
+          <w:bottom w:val="none" w:sz="0" w:space="0" w:color="000000"/>
+          <w:top w:val="none" w:sz="0" w:space="0" w:color="000000"/>
+          <w:left w:val="none" w:sz="0" w:space="0" w:color="000000"/>
+          <w:right w:val="none" w:sz="0" w:space="0" w:color="000000"/>
+        </w:pBdr>
+        <w:spacing w:after="0" w:before="0" w:line="240"/>
+        <w:ind w:left="0" w:right="0" w:firstLine="0" w:firstLineChars="0"/>
+      </w:pPr>
+      <w:r>
+        <w:rPr>
+          <w:rFonts/>
+          <w:vertAlign w:val="superscript"/>
+        </w:rPr>
+        <w:footnoteRef/>
+      </w:r>
+      <w:r>
+        <w:t xml:space="preserve">Lutz et al. CT myelography of a fragment of a lumbar disk sequestered posterior to the thecal sac. Am J Neuroradiol 1990;11(3):610-1.</w:t>
+      </w:r>
+    </w:p>
+  </w:footnote>
+  <w:footnote w:id="12">
+    <w:p>
+      <w:pPr>
+        <w:pStyle w:val="Compact"/>
+        <w:jc w:val="left"/>
+        <w:pBdr>
+          <w:bottom w:val="none" w:sz="0" w:space="0" w:color="000000"/>
+          <w:top w:val="none" w:sz="0" w:space="0" w:color="000000"/>
+          <w:left w:val="none" w:sz="0" w:space="0" w:color="000000"/>
+          <w:right w:val="none" w:sz="0" w:space="0" w:color="000000"/>
+        </w:pBdr>
+        <w:spacing w:after="0" w:before="0" w:line="240"/>
+        <w:ind w:left="0" w:right="0" w:firstLine="0" w:firstLineChars="0"/>
+      </w:pPr>
+      <w:r>
+        <w:rPr>
+          <w:rFonts/>
+          <w:vertAlign w:val="superscript"/>
+        </w:rPr>
+        <w:footnoteRef/>
+      </w:r>
+      <w:r>
+        <w:t xml:space="preserve">Sadanand et al. Sudden quadriplegia after acute cervical disc herniation. Can J Neurol Sci 2005;32(3):356-8.</w:t>
+      </w:r>
+    </w:p>
+  </w:footnote>
+  <w:footnote w:id="13">
+    <w:p>
+      <w:pPr>
+        <w:pStyle w:val="Compact"/>
+        <w:jc w:val="left"/>
+        <w:pBdr>
+          <w:bottom w:val="none" w:sz="0" w:space="0" w:color="000000"/>
+          <w:top w:val="none" w:sz="0" w:space="0" w:color="000000"/>
+          <w:left w:val="none" w:sz="0" w:space="0" w:color="000000"/>
+          <w:right w:val="none" w:sz="0" w:space="0" w:color="000000"/>
+        </w:pBdr>
+        <w:spacing w:after="0" w:before="0" w:line="240"/>
+        <w:ind w:left="0" w:right="0" w:firstLine="0" w:firstLineChars="0"/>
+      </w:pPr>
+      <w:r>
+        <w:rPr>
+          <w:rFonts/>
+          <w:vertAlign w:val="superscript"/>
+        </w:rPr>
+        <w:footnoteRef/>
+      </w:r>
+      <w:r>
+        <w:t xml:space="preserve">Pappas et al. Outcome analysis in 654 surgically treated lumbar disc herniations. Neurosurgery 1992;30(6):862–6.</w:t>
+      </w:r>
+    </w:p>
+  </w:footnote>
+  <w:footnote w:id="14">
+    <w:p>
+      <w:pPr>
+        <w:pStyle w:val="Compact"/>
+        <w:jc w:val="left"/>
+        <w:pBdr>
+          <w:bottom w:val="none" w:sz="0" w:space="0" w:color="000000"/>
+          <w:top w:val="none" w:sz="0" w:space="0" w:color="000000"/>
+          <w:left w:val="none" w:sz="0" w:space="0" w:color="000000"/>
+          <w:right w:val="none" w:sz="0" w:space="0" w:color="000000"/>
+        </w:pBdr>
+        <w:spacing w:after="0" w:before="0" w:line="240"/>
+        <w:ind w:left="0" w:right="0" w:firstLine="0" w:firstLineChars="0"/>
+      </w:pPr>
+      <w:r>
+        <w:rPr>
+          <w:rFonts/>
+          <w:vertAlign w:val="superscript"/>
+        </w:rPr>
+        <w:footnoteRef/>
+      </w:r>
+      <w:r>
+        <w:t xml:space="preserve">Smith J. An analysis of 72 real world impacts - an initial investigation into injury and complaint factors. SAE Technical Paper 1999-01-0640.</w:t>
+      </w:r>
+    </w:p>
+  </w:footnote>
+  <w:footnote w:id="15">
+    <w:p>
+      <w:pPr>
+        <w:pStyle w:val="Compact"/>
+        <w:jc w:val="left"/>
+        <w:pBdr>
+          <w:bottom w:val="none" w:sz="0" w:space="0" w:color="000000"/>
+          <w:top w:val="none" w:sz="0" w:space="0" w:color="000000"/>
+          <w:left w:val="none" w:sz="0" w:space="0" w:color="000000"/>
+          <w:right w:val="none" w:sz="0" w:space="0" w:color="000000"/>
+        </w:pBdr>
+        <w:spacing w:after="0" w:before="0" w:line="240"/>
+        <w:ind w:left="0" w:right="0" w:firstLine="0" w:firstLineChars="0"/>
+      </w:pPr>
+      <w:r>
+        <w:rPr>
+          <w:rFonts/>
+          <w:vertAlign w:val="superscript"/>
+        </w:rPr>
+        <w:footnoteRef/>
+      </w:r>
+      <w:r>
+        <w:t xml:space="preserve">Freeman MD. Medicolegal causation analysis of a lumbar spine fracture following a low speed rear impact traffic crash. J Case Rep Prac 2015; 3(2): 23-9.</w:t>
+      </w:r>
+    </w:p>
+  </w:footnote>
+  <w:footnote w:id="16">
+    <w:p>
+      <w:pPr>
+        <w:pStyle w:val="Compact"/>
+        <w:jc w:val="left"/>
+        <w:pBdr>
+          <w:bottom w:val="none" w:sz="0" w:space="0" w:color="000000"/>
+          <w:top w:val="none" w:sz="0" w:space="0" w:color="000000"/>
+          <w:left w:val="none" w:sz="0" w:space="0" w:color="000000"/>
+          <w:right w:val="none" w:sz="0" w:space="0" w:color="000000"/>
+        </w:pBdr>
+        <w:spacing w:after="0" w:before="0" w:line="240"/>
+        <w:ind w:left="0" w:right="0" w:firstLine="0" w:firstLineChars="0"/>
+      </w:pPr>
+      <w:r>
+        <w:rPr>
+          <w:rFonts/>
+          <w:vertAlign w:val="superscript"/>
+        </w:rPr>
+        <w:footnoteRef/>
+      </w:r>
+      <w:r>
+        <w:t xml:space="preserve">Nolet et al. Exposure to a Motor Vehicle Collision and the Risk of Future Neck Pain: A Systematic Review and Meta-Analysis. PM R. 2019 Apr 25. doi: 10.1002/pmrj.12173.</w:t>
+      </w:r>
+    </w:p>
   </w:footnote>
 </w:footnotes>
 </file>
 
 <file path=word/header1.xml><?xml version="1.0" encoding="utf-8"?>
 <w:hdr xmlns:wpc="http://schemas.microsoft.com/office/word/2010/wordprocessingCanvas" xmlns:cx="http://schemas.microsoft.com/office/drawing/2014/chartex" xmlns:cx1="http://schemas.microsoft.com/office/drawing/2015/9/8/chartex" xmlns:cx2="http://schemas.microsoft.com/office/drawing/2015/10/21/chartex" xmlns:cx3="http://schemas.microsoft.com/office/drawing/2016/5/9/chartex" xmlns:cx4="http://schemas.microsoft.com/office/drawing/2016/5/10/chartex" xmlns:cx5="http://schemas.microsoft.com/office/drawing/2016/5/11/chartex" xmlns:cx6="http://schemas.microsoft.com/office/drawing/2016/5/12/chartex" xmlns:cx7="http://schemas.microsoft.com/office/drawing/2016/5/13/chartex" xmlns:cx8="http://schemas.microsoft.com/office/drawing/2016/5/14/chartex" xmlns:mc="http://schemas.openxmlformats.org/markup-compatibility/2006" xmlns:aink="http://schemas.microsoft.com/office/drawing/2016/ink" xmlns:am3d="http://schemas.microsoft.com/office/drawing/2017/model3d" xmlns:o="urn:schemas-microsoft-com:office:office" xmlns:oel="http://schemas.microsoft.com/office/2019/extlst" xmlns:r="http://schemas.openxmlformats.org/officeDocument/2006/relationships" xmlns:m="http://schemas.openxmlformats.org/officeDocument/2006/math" xmlns:v="urn:schemas-microsoft-com:vml" xmlns:wp14="http://schemas.microsoft.com/office/word/2010/wordprocessingDrawing" xmlns:wp="http://schemas.openxmlformats.org/drawingml/2006/wordprocessingDrawing" xmlns:w10="urn:schemas-microsoft-com:office:word" xmlns:w="http://schemas.openxmlformats.org/wordprocessingml/2006/main" xmlns:w14="http://schemas.microsoft.com/office/word/2010/wordml" xmlns:w15="http://schemas.microsoft.com/office/word/2012/wordml" xmlns:w16cex="http://schemas.microsoft.com/office/word/2018/wordml/cex" xmlns:w16cid="http://schemas.microsoft.com/office/word/2016/wordml/cid" xmlns:w16="http://schemas.microsoft.com/office/word/2018/wordml" xmlns:w16sdtdh="http://schemas.microsoft.com/office/word/2020/wordml/sdtdatahash" xmlns:w16se="http://schemas.microsoft.com/office/word/2015/wordml/symex" xmlns:wpg="http://schemas.microsoft.com/office/word/2010/wordprocessingGroup" xmlns:wpi="http://schemas.microsoft.com/office/word/2010/wordprocessingInk" xmlns:wne="http://schemas.microsoft.com/office/word/2006/wordml" xmlns:wps="http://schemas.microsoft.com/office/word/2010/wordprocessingShape" mc:Ignorable="w14 w15 w16se w16cid w16 w16cex w16sdtdh wp14">
+  <w:p>
+    <w:pPr>
+      <w:pStyle w:val="Header"/>
+    </w:pPr>
+    <w:r>
+      <w:t>LawyerFirst LawyerLast, Esquire</w:t>
+    </w:r>
+  </w:p>
+  <w:p>
+    <w:pPr>
+      <w:pStyle w:val="Header"/>
+    </w:pPr>
+    <w:r>
+      <w:t>Attorney at Law</w:t>
+    </w:r>
+  </w:p>
+  <w:p>
+    <w:pPr>
+      <w:pStyle w:val="Header"/>
+    </w:pPr>
+  </w:p>
   <w:p>
     <w:pPr>
       <w:pStyle w:val="Header"/>
@@ -348,7 +1913,7 @@
         <wp:inline distT="0" distB="0" distL="0" distR="0" wp14:anchorId="5ACFBE65" wp14:editId="241CB4AF">
           <wp:extent cx="3004163" cy="1020445"/>
           <wp:effectExtent l="0" t="0" r="0" b="0"/>
-          <wp:docPr id="1" name="Picture 1" descr="A close-up of a logo&#10;&#10;Description automatically generated"/>
+          <wp:docPr id="11" name="Picture 1" descr="A close-up of a logo&#10;&#10;Description automatically generated"/>
           <wp:cNvGraphicFramePr>
             <a:graphicFrameLocks xmlns:a="http://schemas.openxmlformats.org/drawingml/2006/main" noChangeAspect="1"/>
           </wp:cNvGraphicFramePr>
@@ -356,7 +1921,7 @@
             <a:graphicData uri="http://schemas.openxmlformats.org/drawingml/2006/picture">
               <pic:pic xmlns:pic="http://schemas.openxmlformats.org/drawingml/2006/picture">
                 <pic:nvPicPr>
-                  <pic:cNvPr id="2" name="Picture 1" descr="A close-up of a logo&#10;&#10;Description automatically generated"/>
+                  <pic:cNvPr id="12" name="Picture 1" descr="A close-up of a logo&#10;&#10;Description automatically generated"/>
                   <pic:cNvPicPr/>
                 </pic:nvPicPr>
                 <pic:blipFill>
@@ -475,13 +2040,13 @@
     </w:lvl>
   </w:abstractNum>
   <w:abstractNum w:abstractNumId="1" w15:restartNumberingAfterBreak="0">
-    <w:nsid w:val="6DB74D32"/>
+    <w:nsid w:val="365E6F09"/>
     <w:multiLevelType w:val="hybridMultilevel"/>
-    <w:tmpl w:val="4816E2FA"/>
-    <w:lvl w:ilvl="0" w:tplc="111A9320">
+    <w:tmpl w:val="05A49D64"/>
+    <w:lvl w:ilvl="0" w:tplc="828CDB8C">
       <w:start w:val="1"/>
       <w:numFmt w:val="bullet"/>
-      <w:pStyle w:val="Definition"/>
+      <w:pStyle w:val="ListParagraph"/>
       <w:lvlText w:val=""/>
       <w:lvlJc w:val="left"/>
       <w:pPr>
@@ -500,7 +2065,7 @@
         <w:ind w:left="1440" w:hanging="360"/>
       </w:pPr>
       <w:rPr>
-        <w:rFonts w:ascii="Courier New" w:hAnsi="Courier New" w:hint="default"/>
+        <w:rFonts w:ascii="Courier New" w:hAnsi="Courier New" w:cs="Courier New" w:hint="default"/>
       </w:rPr>
     </w:lvl>
     <w:lvl w:ilvl="2" w:tplc="04090005" w:tentative="1">
@@ -536,7 +2101,7 @@
         <w:ind w:left="3600" w:hanging="360"/>
       </w:pPr>
       <w:rPr>
-        <w:rFonts w:ascii="Courier New" w:hAnsi="Courier New" w:hint="default"/>
+        <w:rFonts w:ascii="Courier New" w:hAnsi="Courier New" w:cs="Courier New" w:hint="default"/>
       </w:rPr>
     </w:lvl>
     <w:lvl w:ilvl="5" w:tplc="04090005" w:tentative="1">
@@ -572,7 +2137,7 @@
         <w:ind w:left="5760" w:hanging="360"/>
       </w:pPr>
       <w:rPr>
-        <w:rFonts w:ascii="Courier New" w:hAnsi="Courier New" w:hint="default"/>
+        <w:rFonts w:ascii="Courier New" w:hAnsi="Courier New" w:cs="Courier New" w:hint="default"/>
       </w:rPr>
     </w:lvl>
     <w:lvl w:ilvl="8" w:tplc="04090005" w:tentative="1">
@@ -589,12 +2154,13 @@
     </w:lvl>
   </w:abstractNum>
   <w:abstractNum w:abstractNumId="2" w15:restartNumberingAfterBreak="0">
-    <w:nsid w:val="7A543851"/>
+    <w:nsid w:val="768F2E15"/>
     <w:multiLevelType w:val="hybridMultilevel"/>
-    <w:tmpl w:val="4FD63784"/>
-    <w:lvl w:ilvl="0" w:tplc="04090001">
+    <w:tmpl w:val="5B1E1CBA"/>
+    <w:lvl w:ilvl="0" w:tplc="81D08E88">
       <w:start w:val="1"/>
       <w:numFmt w:val="bullet"/>
+      <w:pStyle w:val="Definition"/>
       <w:lvlText w:val=""/>
       <w:lvlJc w:val="left"/>
       <w:pPr>
@@ -704,10 +2270,10 @@
   <w:num w:numId="1" w16cid:durableId="753625712">
     <w:abstractNumId w:val="0"/>
   </w:num>
-  <w:num w:numId="2" w16cid:durableId="1364787215">
+  <w:num w:numId="2" w16cid:durableId="833449156">
     <w:abstractNumId w:val="2"/>
   </w:num>
-  <w:num w:numId="3" w16cid:durableId="256136276">
+  <w:num w:numId="3" w16cid:durableId="1648700529">
     <w:abstractNumId w:val="1"/>
   </w:num>
 </w:numbering>
@@ -978,7 +2544,7 @@
   <w:style w:type="paragraph" w:default="1" w:styleId="Normal">
     <w:name w:val="Normal"/>
     <w:qFormat/>
-    <w:rsid w:val="000E3BE8"/>
+    <w:rsid w:val="00D10DDB"/>
     <w:pPr>
       <w:spacing w:after="0" w:line="320" w:lineRule="atLeast"/>
       <w:jc w:val="both"/>
@@ -1199,7 +2765,7 @@
     <w:name w:val="Body Text"/>
     <w:basedOn w:val="BodyText2"/>
     <w:qFormat/>
-    <w:rsid w:val="009B3C21"/>
+    <w:rsid w:val="0036762E"/>
     <w:pPr>
       <w:spacing w:line="320" w:lineRule="atLeast"/>
       <w:ind w:left="0" w:firstLine="0"/>
@@ -1213,11 +2779,17 @@
   </w:style>
   <w:style w:type="paragraph" w:customStyle="1" w:styleId="Compact">
     <w:name w:val="Compact"/>
-    <w:basedOn w:val="BodyText"/>
+    <w:basedOn w:val="Normal"/>
     <w:qFormat/>
-    <w:pPr>
-      <w:spacing w:before="36" w:after="36"/>
-    </w:pPr>
+    <w:rsid w:val="00337621"/>
+    <w:pPr>
+      <w:spacing w:line="240" w:lineRule="auto"/>
+      <w:ind w:left="2126" w:hanging="2126"/>
+    </w:pPr>
+    <w:rPr>
+      <w:sz w:val="18"/>
+      <w:szCs w:val="18"/>
+    </w:rPr>
   </w:style>
   <w:style w:type="paragraph" w:styleId="Title">
     <w:name w:val="Title"/>
@@ -1244,13 +2816,21 @@
   </w:style>
   <w:style w:type="paragraph" w:customStyle="1" w:styleId="Author">
     <w:name w:val="Author"/>
-    <w:basedOn w:val="Normal"/>
+    <w:basedOn w:val="Quote"/>
     <w:next w:val="BodyText"/>
     <w:qFormat/>
-    <w:rsid w:val="00D803AE"/>
-    <w:pPr>
-      <w:ind w:left="709" w:right="617"/>
-    </w:pPr>
+    <w:rsid w:val="00945BAA"/>
+    <w:pPr>
+      <w:spacing w:line="240" w:lineRule="auto"/>
+      <w:ind w:left="0"/>
+      <w:jc w:val="left"/>
+    </w:pPr>
+    <w:rPr>
+      <w:i w:val="0"/>
+      <w:iCs w:val="0"/>
+      <w:sz w:val="20"/>
+      <w:szCs w:val="20"/>
+    </w:rPr>
   </w:style>
   <w:style w:type="paragraph" w:styleId="Date">
     <w:name w:val="Date"/>
@@ -1279,8 +2859,9 @@
   </w:style>
   <w:style w:type="paragraph" w:styleId="Bibliography">
     <w:name w:val="Bibliography"/>
-    <w:basedOn w:val="Normal"/>
+    <w:basedOn w:val="ListParagraph"/>
     <w:qFormat/>
+    <w:rsid w:val="00B5624D"/>
   </w:style>
   <w:style w:type="paragraph" w:styleId="BlockText">
     <w:name w:val="Block Text"/>
@@ -1300,6 +2881,13 @@
     <w:uiPriority w:val="9"/>
     <w:unhideWhenUsed/>
     <w:qFormat/>
+    <w:rsid w:val="00146950"/>
+    <w:rPr>
+      <w:rFonts w:cs="Times New Roman (Body CS)"/>
+      <w:vanish/>
+      <w:sz w:val="18"/>
+      <w:szCs w:val="18"/>
+    </w:rPr>
   </w:style>
   <w:style w:type="table" w:customStyle="1" w:styleId="Table">
     <w:name w:val="Table"/>
@@ -1344,24 +2932,27 @@
   </w:style>
   <w:style w:type="paragraph" w:customStyle="1" w:styleId="Definition">
     <w:name w:val="Definition"/>
-    <w:basedOn w:val="ListParagraph"/>
-    <w:rsid w:val="00712AAA"/>
+    <w:basedOn w:val="Normal"/>
+    <w:rsid w:val="008D259A"/>
     <w:pPr>
       <w:numPr>
-        <w:numId w:val="3"/>
+        <w:numId w:val="2"/>
       </w:numPr>
+      <w:ind w:left="714" w:hanging="357"/>
+      <w:jc w:val="left"/>
     </w:pPr>
   </w:style>
   <w:style w:type="paragraph" w:styleId="Caption">
     <w:name w:val="caption"/>
-    <w:basedOn w:val="BodyText3"/>
+    <w:basedOn w:val="Normal"/>
     <w:link w:val="CaptionChar"/>
-    <w:rsid w:val="00400542"/>
-    <w:pPr>
-      <w:spacing w:line="240" w:lineRule="auto"/>
-      <w:ind w:left="1276" w:right="1326" w:firstLine="0"/>
-    </w:pPr>
-    <w:rPr>
+    <w:rsid w:val="008B63DB"/>
+    <w:pPr>
+      <w:spacing w:before="60" w:after="120" w:line="240" w:lineRule="auto"/>
+      <w:ind w:left="1559" w:right="1610"/>
+    </w:pPr>
+    <w:rPr>
+      <w:iCs/>
       <w:sz w:val="18"/>
       <w:szCs w:val="18"/>
     </w:rPr>
@@ -1376,7 +2967,6 @@
   <w:style w:type="paragraph" w:customStyle="1" w:styleId="ImageCaption">
     <w:name w:val="Image Caption"/>
     <w:basedOn w:val="Caption"/>
-    <w:rsid w:val="00B2399B"/>
   </w:style>
   <w:style w:type="paragraph" w:customStyle="1" w:styleId="Figure">
     <w:name w:val="Figure"/>
@@ -1393,9 +2983,10 @@
     <w:name w:val="Caption Char"/>
     <w:basedOn w:val="DefaultParagraphFont"/>
     <w:link w:val="Caption"/>
-    <w:rsid w:val="00400542"/>
+    <w:rsid w:val="008B63DB"/>
     <w:rPr>
       <w:rFonts w:ascii="Helvetica" w:hAnsi="Helvetica"/>
+      <w:iCs/>
       <w:sz w:val="18"/>
       <w:szCs w:val="18"/>
     </w:rPr>
@@ -1408,6 +2999,7 @@
       <w:rFonts w:ascii="Consolas" w:hAnsi="Consolas"/>
       <w:b w:val="0"/>
       <w:bCs w:val="0"/>
+      <w:iCs/>
       <w:sz w:val="22"/>
       <w:szCs w:val="18"/>
     </w:rPr>
@@ -1419,6 +3011,7 @@
       <w:rFonts w:ascii="Helvetica" w:hAnsi="Helvetica"/>
       <w:b w:val="0"/>
       <w:bCs w:val="0"/>
+      <w:iCs/>
       <w:sz w:val="18"/>
       <w:szCs w:val="18"/>
     </w:rPr>
@@ -1430,6 +3023,7 @@
       <w:rFonts w:ascii="Helvetica" w:hAnsi="Helvetica"/>
       <w:b w:val="0"/>
       <w:bCs w:val="0"/>
+      <w:iCs/>
       <w:sz w:val="18"/>
       <w:szCs w:val="18"/>
       <w:vertAlign w:val="superscript"/>
@@ -1442,6 +3036,7 @@
       <w:rFonts w:ascii="Helvetica" w:hAnsi="Helvetica"/>
       <w:b w:val="0"/>
       <w:bCs w:val="0"/>
+      <w:iCs/>
       <w:color w:val="4F81BD" w:themeColor="accent1"/>
       <w:sz w:val="18"/>
       <w:szCs w:val="18"/>
@@ -1480,6 +3075,7 @@
       <w:rFonts w:ascii="Consolas" w:hAnsi="Consolas"/>
       <w:b/>
       <w:bCs w:val="0"/>
+      <w:iCs/>
       <w:color w:val="204A87"/>
       <w:sz w:val="22"/>
       <w:szCs w:val="18"/>
@@ -1493,6 +3089,7 @@
       <w:rFonts w:ascii="Consolas" w:hAnsi="Consolas"/>
       <w:b w:val="0"/>
       <w:bCs w:val="0"/>
+      <w:iCs/>
       <w:color w:val="204A87"/>
       <w:sz w:val="22"/>
       <w:szCs w:val="18"/>
@@ -1506,6 +3103,7 @@
       <w:rFonts w:ascii="Consolas" w:hAnsi="Consolas"/>
       <w:b w:val="0"/>
       <w:bCs w:val="0"/>
+      <w:iCs/>
       <w:color w:val="0000CF"/>
       <w:sz w:val="22"/>
       <w:szCs w:val="18"/>
@@ -1519,6 +3117,7 @@
       <w:rFonts w:ascii="Consolas" w:hAnsi="Consolas"/>
       <w:b w:val="0"/>
       <w:bCs w:val="0"/>
+      <w:iCs/>
       <w:color w:val="0000CF"/>
       <w:sz w:val="22"/>
       <w:szCs w:val="18"/>
@@ -1532,6 +3131,7 @@
       <w:rFonts w:ascii="Consolas" w:hAnsi="Consolas"/>
       <w:b w:val="0"/>
       <w:bCs w:val="0"/>
+      <w:iCs/>
       <w:color w:val="0000CF"/>
       <w:sz w:val="22"/>
       <w:szCs w:val="18"/>
@@ -1545,6 +3145,7 @@
       <w:rFonts w:ascii="Consolas" w:hAnsi="Consolas"/>
       <w:b w:val="0"/>
       <w:bCs w:val="0"/>
+      <w:iCs/>
       <w:color w:val="8F5902"/>
       <w:sz w:val="22"/>
       <w:szCs w:val="18"/>
@@ -1558,6 +3159,7 @@
       <w:rFonts w:ascii="Consolas" w:hAnsi="Consolas"/>
       <w:b w:val="0"/>
       <w:bCs w:val="0"/>
+      <w:iCs/>
       <w:color w:val="4E9A06"/>
       <w:sz w:val="22"/>
       <w:szCs w:val="18"/>
@@ -1571,6 +3173,7 @@
       <w:rFonts w:ascii="Consolas" w:hAnsi="Consolas"/>
       <w:b/>
       <w:bCs w:val="0"/>
+      <w:iCs/>
       <w:color w:val="CE5C00"/>
       <w:sz w:val="22"/>
       <w:szCs w:val="18"/>
@@ -1584,6 +3187,7 @@
       <w:rFonts w:ascii="Consolas" w:hAnsi="Consolas"/>
       <w:b w:val="0"/>
       <w:bCs w:val="0"/>
+      <w:iCs/>
       <w:color w:val="4E9A06"/>
       <w:sz w:val="22"/>
       <w:szCs w:val="18"/>
@@ -1597,6 +3201,7 @@
       <w:rFonts w:ascii="Consolas" w:hAnsi="Consolas"/>
       <w:b w:val="0"/>
       <w:bCs w:val="0"/>
+      <w:iCs/>
       <w:color w:val="4E9A06"/>
       <w:sz w:val="22"/>
       <w:szCs w:val="18"/>
@@ -1610,6 +3215,7 @@
       <w:rFonts w:ascii="Consolas" w:hAnsi="Consolas"/>
       <w:b w:val="0"/>
       <w:bCs w:val="0"/>
+      <w:iCs/>
       <w:color w:val="4E9A06"/>
       <w:sz w:val="22"/>
       <w:szCs w:val="18"/>
@@ -1623,6 +3229,7 @@
       <w:rFonts w:ascii="Consolas" w:hAnsi="Consolas"/>
       <w:b w:val="0"/>
       <w:bCs w:val="0"/>
+      <w:iCs/>
       <w:sz w:val="22"/>
       <w:szCs w:val="18"/>
       <w:shd w:val="clear" w:color="auto" w:fill="F8F8F8"/>
@@ -1636,6 +3243,7 @@
       <w:b w:val="0"/>
       <w:bCs w:val="0"/>
       <w:i/>
+      <w:iCs/>
       <w:color w:val="8F5902"/>
       <w:sz w:val="22"/>
       <w:szCs w:val="18"/>
@@ -1650,6 +3258,7 @@
       <w:b/>
       <w:bCs w:val="0"/>
       <w:i/>
+      <w:iCs/>
       <w:color w:val="8F5902"/>
       <w:sz w:val="22"/>
       <w:szCs w:val="18"/>
@@ -1664,6 +3273,7 @@
       <w:b/>
       <w:bCs w:val="0"/>
       <w:i/>
+      <w:iCs/>
       <w:color w:val="8F5902"/>
       <w:sz w:val="22"/>
       <w:szCs w:val="18"/>
@@ -1678,6 +3288,7 @@
       <w:b/>
       <w:bCs w:val="0"/>
       <w:i/>
+      <w:iCs/>
       <w:color w:val="8F5902"/>
       <w:sz w:val="22"/>
       <w:szCs w:val="18"/>
@@ -1691,6 +3302,7 @@
       <w:rFonts w:ascii="Consolas" w:hAnsi="Consolas"/>
       <w:b w:val="0"/>
       <w:bCs w:val="0"/>
+      <w:iCs/>
       <w:color w:val="8F5902"/>
       <w:sz w:val="22"/>
       <w:szCs w:val="18"/>
@@ -1704,6 +3316,7 @@
       <w:rFonts w:ascii="Consolas" w:hAnsi="Consolas"/>
       <w:b/>
       <w:bCs w:val="0"/>
+      <w:iCs/>
       <w:color w:val="204A87"/>
       <w:sz w:val="22"/>
       <w:szCs w:val="18"/>
@@ -1717,6 +3330,7 @@
       <w:rFonts w:ascii="Consolas" w:hAnsi="Consolas"/>
       <w:b w:val="0"/>
       <w:bCs w:val="0"/>
+      <w:iCs/>
       <w:color w:val="000000"/>
       <w:sz w:val="22"/>
       <w:szCs w:val="18"/>
@@ -1730,6 +3344,7 @@
       <w:rFonts w:ascii="Consolas" w:hAnsi="Consolas"/>
       <w:b/>
       <w:bCs w:val="0"/>
+      <w:iCs/>
       <w:color w:val="204A87"/>
       <w:sz w:val="22"/>
       <w:szCs w:val="18"/>
@@ -1743,6 +3358,7 @@
       <w:rFonts w:ascii="Consolas" w:hAnsi="Consolas"/>
       <w:b/>
       <w:bCs w:val="0"/>
+      <w:iCs/>
       <w:color w:val="CE5C00"/>
       <w:sz w:val="22"/>
       <w:szCs w:val="18"/>
@@ -1756,6 +3372,7 @@
       <w:rFonts w:ascii="Consolas" w:hAnsi="Consolas"/>
       <w:b w:val="0"/>
       <w:bCs w:val="0"/>
+      <w:iCs/>
       <w:sz w:val="22"/>
       <w:szCs w:val="18"/>
       <w:shd w:val="clear" w:color="auto" w:fill="F8F8F8"/>
@@ -1768,6 +3385,7 @@
       <w:rFonts w:ascii="Consolas" w:hAnsi="Consolas"/>
       <w:b w:val="0"/>
       <w:bCs w:val="0"/>
+      <w:iCs/>
       <w:sz w:val="22"/>
       <w:szCs w:val="18"/>
       <w:shd w:val="clear" w:color="auto" w:fill="F8F8F8"/>
@@ -1775,71 +3393,78 @@
   </w:style>
   <w:style w:type="character" w:customStyle="1" w:styleId="PreprocessorTok">
     <w:name w:val="PreprocessorTok"/>
+    <w:basedOn w:val="DefaultParagraphFont"/>
+    <w:rsid w:val="00C86FD1"/>
+    <w:rPr>
+      <w:rFonts w:ascii="Helvetica" w:hAnsi="Helvetica"/>
+      <w:b w:val="0"/>
+      <w:bCs w:val="0"/>
+      <w:i w:val="0"/>
+      <w:iCs w:val="0"/>
+      <w:vanish/>
+      <w:color w:val="000000" w:themeColor="text1"/>
+      <w:sz w:val="22"/>
+      <w:szCs w:val="18"/>
+      <w:shd w:val="clear" w:color="auto" w:fill="F8F8F8"/>
+    </w:rPr>
+  </w:style>
+  <w:style w:type="character" w:customStyle="1" w:styleId="AttributeTok">
+    <w:name w:val="AttributeTok"/>
     <w:basedOn w:val="VerbatimChar"/>
     <w:rPr>
       <w:rFonts w:ascii="Consolas" w:hAnsi="Consolas"/>
       <w:b w:val="0"/>
       <w:bCs w:val="0"/>
+      <w:iCs/>
+      <w:color w:val="204A87"/>
+      <w:sz w:val="22"/>
+      <w:szCs w:val="18"/>
+      <w:shd w:val="clear" w:color="auto" w:fill="F8F8F8"/>
+    </w:rPr>
+  </w:style>
+  <w:style w:type="character" w:customStyle="1" w:styleId="RegionMarkerTok">
+    <w:name w:val="RegionMarkerTok"/>
+    <w:basedOn w:val="VerbatimChar"/>
+    <w:rPr>
+      <w:rFonts w:ascii="Consolas" w:hAnsi="Consolas"/>
+      <w:b w:val="0"/>
+      <w:bCs w:val="0"/>
+      <w:iCs/>
+      <w:sz w:val="22"/>
+      <w:szCs w:val="18"/>
+      <w:shd w:val="clear" w:color="auto" w:fill="F8F8F8"/>
+    </w:rPr>
+  </w:style>
+  <w:style w:type="character" w:customStyle="1" w:styleId="InformationTok">
+    <w:name w:val="InformationTok"/>
+    <w:basedOn w:val="VerbatimChar"/>
+    <w:rPr>
+      <w:rFonts w:ascii="Consolas" w:hAnsi="Consolas"/>
+      <w:b/>
+      <w:bCs w:val="0"/>
       <w:i/>
+      <w:iCs/>
       <w:color w:val="8F5902"/>
       <w:sz w:val="22"/>
       <w:szCs w:val="18"/>
       <w:shd w:val="clear" w:color="auto" w:fill="F8F8F8"/>
     </w:rPr>
   </w:style>
-  <w:style w:type="character" w:customStyle="1" w:styleId="AttributeTok">
-    <w:name w:val="AttributeTok"/>
-    <w:basedOn w:val="VerbatimChar"/>
-    <w:rPr>
-      <w:rFonts w:ascii="Consolas" w:hAnsi="Consolas"/>
-      <w:b w:val="0"/>
-      <w:bCs w:val="0"/>
-      <w:color w:val="204A87"/>
-      <w:sz w:val="22"/>
-      <w:szCs w:val="18"/>
-      <w:shd w:val="clear" w:color="auto" w:fill="F8F8F8"/>
-    </w:rPr>
-  </w:style>
-  <w:style w:type="character" w:customStyle="1" w:styleId="RegionMarkerTok">
-    <w:name w:val="RegionMarkerTok"/>
-    <w:basedOn w:val="VerbatimChar"/>
-    <w:rPr>
-      <w:rFonts w:ascii="Consolas" w:hAnsi="Consolas"/>
-      <w:b w:val="0"/>
-      <w:bCs w:val="0"/>
-      <w:sz w:val="22"/>
-      <w:szCs w:val="18"/>
-      <w:shd w:val="clear" w:color="auto" w:fill="F8F8F8"/>
-    </w:rPr>
-  </w:style>
-  <w:style w:type="character" w:customStyle="1" w:styleId="InformationTok">
-    <w:name w:val="InformationTok"/>
+  <w:style w:type="character" w:customStyle="1" w:styleId="WarningTok">
+    <w:name w:val="WarningTok"/>
     <w:basedOn w:val="VerbatimChar"/>
     <w:rPr>
       <w:rFonts w:ascii="Consolas" w:hAnsi="Consolas"/>
       <w:b/>
       <w:bCs w:val="0"/>
       <w:i/>
+      <w:iCs/>
       <w:color w:val="8F5902"/>
       <w:sz w:val="22"/>
       <w:szCs w:val="18"/>
       <w:shd w:val="clear" w:color="auto" w:fill="F8F8F8"/>
     </w:rPr>
   </w:style>
-  <w:style w:type="character" w:customStyle="1" w:styleId="WarningTok">
-    <w:name w:val="WarningTok"/>
-    <w:basedOn w:val="VerbatimChar"/>
-    <w:rPr>
-      <w:rFonts w:ascii="Consolas" w:hAnsi="Consolas"/>
-      <w:b/>
-      <w:bCs w:val="0"/>
-      <w:i/>
-      <w:color w:val="8F5902"/>
-      <w:sz w:val="22"/>
-      <w:szCs w:val="18"/>
-      <w:shd w:val="clear" w:color="auto" w:fill="F8F8F8"/>
-    </w:rPr>
-  </w:style>
   <w:style w:type="character" w:customStyle="1" w:styleId="AlertTok">
     <w:name w:val="AlertTok"/>
     <w:basedOn w:val="VerbatimChar"/>
@@ -1847,6 +3472,7 @@
       <w:rFonts w:ascii="Consolas" w:hAnsi="Consolas"/>
       <w:b w:val="0"/>
       <w:bCs w:val="0"/>
+      <w:iCs/>
       <w:color w:val="EF2929"/>
       <w:sz w:val="22"/>
       <w:szCs w:val="18"/>
@@ -1860,6 +3486,7 @@
       <w:rFonts w:ascii="Consolas" w:hAnsi="Consolas"/>
       <w:b/>
       <w:bCs w:val="0"/>
+      <w:iCs/>
       <w:color w:val="A40000"/>
       <w:sz w:val="22"/>
       <w:szCs w:val="18"/>
@@ -1873,6 +3500,7 @@
       <w:rFonts w:ascii="Consolas" w:hAnsi="Consolas"/>
       <w:b w:val="0"/>
       <w:bCs w:val="0"/>
+      <w:iCs/>
       <w:sz w:val="22"/>
       <w:szCs w:val="18"/>
       <w:shd w:val="clear" w:color="auto" w:fill="F8F8F8"/>
@@ -1940,7 +3568,7 @@
     <w:name w:val="Body Text 2"/>
     <w:basedOn w:val="Normal"/>
     <w:link w:val="BodyText2Char"/>
-    <w:rsid w:val="00FE0DBB"/>
+    <w:rsid w:val="000F6F72"/>
     <w:pPr>
       <w:spacing w:line="240" w:lineRule="auto"/>
       <w:ind w:left="2126" w:hanging="2126"/>
@@ -1950,43 +3578,99 @@
     <w:name w:val="Body Text 2 Char"/>
     <w:basedOn w:val="DefaultParagraphFont"/>
     <w:link w:val="BodyText2"/>
-    <w:rsid w:val="00FE0DBB"/>
+    <w:rsid w:val="000F6F72"/>
     <w:rPr>
       <w:rFonts w:ascii="Helvetica" w:hAnsi="Helvetica"/>
       <w:sz w:val="22"/>
       <w:szCs w:val="22"/>
     </w:rPr>
-  </w:style>
-  <w:style w:type="paragraph" w:styleId="ListParagraph">
-    <w:name w:val="List Paragraph"/>
-    <w:basedOn w:val="Normal"/>
-    <w:rsid w:val="0074507C"/>
-    <w:pPr>
-      <w:ind w:left="720"/>
-      <w:contextualSpacing/>
-    </w:pPr>
   </w:style>
   <w:style w:type="paragraph" w:styleId="BodyText3">
     <w:name w:val="Body Text 3"/>
     <w:basedOn w:val="Definition"/>
     <w:link w:val="BodyText3Char"/>
-    <w:rsid w:val="00AF314E"/>
+    <w:rsid w:val="00E42309"/>
     <w:pPr>
       <w:numPr>
         <w:numId w:val="0"/>
       </w:numPr>
-      <w:ind w:left="709" w:hanging="349"/>
+      <w:ind w:left="709" w:hanging="352"/>
     </w:pPr>
   </w:style>
   <w:style w:type="character" w:customStyle="1" w:styleId="BodyText3Char">
     <w:name w:val="Body Text 3 Char"/>
     <w:basedOn w:val="DefaultParagraphFont"/>
     <w:link w:val="BodyText3"/>
-    <w:rsid w:val="00AF314E"/>
+    <w:rsid w:val="00E42309"/>
     <w:rPr>
       <w:rFonts w:ascii="Helvetica" w:hAnsi="Helvetica"/>
       <w:sz w:val="22"/>
       <w:szCs w:val="22"/>
+    </w:rPr>
+  </w:style>
+  <w:style w:type="paragraph" w:styleId="Quote">
+    <w:name w:val="Quote"/>
+    <w:basedOn w:val="Normal"/>
+    <w:next w:val="Normal"/>
+    <w:link w:val="QuoteChar"/>
+    <w:rsid w:val="00CC6B59"/>
+    <w:pPr>
+      <w:ind w:left="709"/>
+    </w:pPr>
+    <w:rPr>
+      <w:i/>
+      <w:iCs/>
+      <w:lang w:bidi="en-US"/>
+    </w:rPr>
+  </w:style>
+  <w:style w:type="character" w:customStyle="1" w:styleId="QuoteChar">
+    <w:name w:val="Quote Char"/>
+    <w:basedOn w:val="DefaultParagraphFont"/>
+    <w:link w:val="Quote"/>
+    <w:rsid w:val="00CC6B59"/>
+    <w:rPr>
+      <w:rFonts w:ascii="Helvetica" w:hAnsi="Helvetica"/>
+      <w:i/>
+      <w:iCs/>
+      <w:sz w:val="22"/>
+      <w:szCs w:val="22"/>
+      <w:lang w:bidi="en-US"/>
+    </w:rPr>
+  </w:style>
+  <w:style w:type="paragraph" w:styleId="ListParagraph">
+    <w:name w:val="List Paragraph"/>
+    <w:basedOn w:val="Normal"/>
+    <w:rsid w:val="009E6D16"/>
+    <w:pPr>
+      <w:numPr>
+        <w:numId w:val="3"/>
+      </w:numPr>
+      <w:contextualSpacing/>
+    </w:pPr>
+  </w:style>
+  <w:style w:type="character" w:styleId="LineNumber">
+    <w:name w:val="line number"/>
+    <w:rsid w:val="007239DF"/>
+  </w:style>
+  <w:style w:type="paragraph" w:customStyle="1" w:styleId="NumberList">
+    <w:name w:val="NumberList"/>
+    <w:basedOn w:val="Normal"/>
+    <w:qFormat/>
+    <w:rsid w:val="006E0127"/>
+    <w:pPr>
+      <w:ind w:left="426" w:hanging="426"/>
+    </w:pPr>
+  </w:style>
+  <w:style w:type="character" w:customStyle="1" w:styleId="Invisible">
+    <w:name w:val="Invisible"/>
+    <w:basedOn w:val="DefaultParagraphFont"/>
+    <w:uiPriority w:val="1"/>
+    <w:qFormat/>
+    <w:rsid w:val="009C767B"/>
+    <w:rPr>
+      <w:rFonts w:ascii="Helvetica" w:hAnsi="Helvetica"/>
+      <w:vanish/>
+      <w:sz w:val="22"/>
     </w:rPr>
   </w:style>
 </w:styles>

</xml_diff>

<commit_message>
started dynamic injury biomechanics structure
</commit_message>
<xml_diff>
--- a/FRA-report-output.docx
+++ b/FRA-report-output.docx
@@ -5,1280 +5,9 @@
     <w:p>
       <w:pPr>
         <w:pStyle w:val="Normal"/>
-        <w:jc w:val="left"/>
-        <w:pBdr>
-          <w:bottom w:val="none" w:sz="0" w:space="0" w:color="000000"/>
-          <w:top w:val="none" w:sz="0" w:space="0" w:color="000000"/>
-          <w:left w:val="none" w:sz="0" w:space="0" w:color="000000"/>
-          <w:right w:val="none" w:sz="0" w:space="0" w:color="000000"/>
-        </w:pBdr>
-        <w:spacing w:after="0" w:before="0" w:line="240"/>
-        <w:ind w:left="0" w:right="0" w:firstLine="0" w:firstLineChars="0"/>
       </w:pPr>
       <w:r>
-        <w:rPr/>
-        <w:t xml:space="preserve">Here's the thing that will be invisible!</w:t>
-      </w:r>
-    </w:p>
-    <w:p>
-      <w:pPr>
-        <w:pStyle w:val="BodyText2"/>
-      </w:pPr>
-      <w:r>
-        <w:t xml:space="preserve">January 1, 2021</w:t>
-      </w:r>
-    </w:p>
-    <w:p>
-      <w:pPr>
-        <w:pStyle w:val="BodyText2"/>
-      </w:pPr>
-    </w:p>
-    <w:p>
-      <w:pPr>
-        <w:pStyle w:val="BodyText2"/>
-      </w:pPr>
-      <w:r>
-        <w:t xml:space="preserve">LawyerFirst LawyerLast Esquire</w:t>
-      </w:r>
-    </w:p>
-    <w:p>
-      <w:pPr>
-        <w:pStyle w:val="BodyText2"/>
-      </w:pPr>
-      <w:r>
-        <w:t xml:space="preserve">SampleFirmName</w:t>
-      </w:r>
-    </w:p>
-    <w:p>
-      <w:pPr>
-        <w:pStyle w:val="BodyText2"/>
-      </w:pPr>
-      <w:r>
-        <w:t xml:space="preserve">123 Address St.</w:t>
-      </w:r>
-    </w:p>
-    <w:p>
-      <w:pPr>
-        <w:pStyle w:val="BodyText2"/>
-      </w:pPr>
-      <w:r>
-        <w:t xml:space="preserve">CityVille, StateLand 12345</w:t>
-      </w:r>
-    </w:p>
-    <w:p>
-      <w:pPr>
-        <w:pStyle w:val="BodyText2"/>
-      </w:pPr>
-    </w:p>
-    <w:p>
-      <w:pPr>
-        <w:pStyle w:val="BodyText2"/>
-      </w:pPr>
-      <w:r>
-        <w:t xml:space="preserve">Tel: (012) 345-6789</w:t>
-      </w:r>
-    </w:p>
-    <w:p>
-      <w:pPr>
-        <w:pStyle w:val="BodyText2"/>
-      </w:pPr>
-    </w:p>
-    <w:p>
-      <w:pPr>
-        <w:pStyle w:val="BodyText2"/>
-      </w:pPr>
-    </w:p>
-    <w:p>
-      <w:pPr>
-        <w:pStyle w:val="BodyText2"/>
-      </w:pPr>
-      <w:r>
-        <w:t xml:space="preserve">RE:	</w:t>
-      </w:r>
-      <w:r>
-        <w:rPr>
-          <w:rFonts/>
-          <w:i w:val="true"/>
-        </w:rPr>
-        <w:t xml:space="preserve">Pl1FirstName Pl1LastName; Pl2FirstName Pl1LastName; Third One Third Name et al. v SampleCaseDefendantName et al., Case No: CaseNoSample, SampleCourtName</w:t>
-      </w:r>
-    </w:p>
-    <w:p>
-      <w:pPr>
-        <w:pStyle w:val="BodyText2"/>
-      </w:pPr>
-    </w:p>
-    <w:p>
-      <w:pPr>
-        <w:pStyle w:val="BodyText2"/>
-      </w:pPr>
-    </w:p>
-    <w:p>
-      <w:pPr>
-        <w:pStyle w:val="BodyText2"/>
-      </w:pPr>
-      <w:r>
-        <w:t xml:space="preserve">Date of Crash:	January 1, 2020</w:t>
-      </w:r>
-    </w:p>
-    <w:p>
-      <w:pPr>
-        <w:pStyle w:val="BodyText2"/>
-      </w:pPr>
-      <w:r>
-        <w:t xml:space="preserve">Date of Birth:	</w:t>
-      </w:r>
-      <w:r>
-        <w:rPr>
-          <w:rFonts/>
-          <w:i w:val="true"/>
-        </w:rPr>
-        <w:t xml:space="preserve">Pl1FirstName Pl1LastName: </w:t>
-      </w:r>
-      <w:r>
-        <w:t xml:space="preserve">January 1, 1999</w:t>
-      </w:r>
-      <w:r>
-        <w:t xml:space="preserve"> [</w:t>
-      </w:r>
-      <w:r>
-        <w:t xml:space="preserve">20</w:t>
-      </w:r>
-      <w:r>
-        <w:t xml:space="preserve"> years old at time of crash]</w:t>
-      </w:r>
-    </w:p>
-    <w:p>
-      <w:pPr>
-        <w:pStyle w:val="BodyText2"/>
-      </w:pPr>
-      <w:r>
-        <w:t xml:space="preserve">	</w:t>
-      </w:r>
-      <w:r>
-        <w:rPr>
-          <w:rFonts/>
-          <w:i w:val="true"/>
-        </w:rPr>
-        <w:t xml:space="preserve">Pl2FirstName Pl1LastName: </w:t>
-      </w:r>
-      <w:r>
-        <w:t xml:space="preserve">January 2, 1990</w:t>
-      </w:r>
-      <w:r>
-        <w:t xml:space="preserve"> [</w:t>
-      </w:r>
-      <w:r>
-        <w:t xml:space="preserve">29</w:t>
-      </w:r>
-      <w:r>
-        <w:t xml:space="preserve"> years old at time of crash]</w:t>
-      </w:r>
-    </w:p>
-    <w:p>
-      <w:pPr>
-        <w:pStyle w:val="BodyText2"/>
-      </w:pPr>
-      <w:r>
-        <w:t xml:space="preserve">	</w:t>
-      </w:r>
-      <w:r>
-        <w:rPr>
-          <w:rFonts/>
-          <w:i w:val="true"/>
-        </w:rPr>
-        <w:t xml:space="preserve">Third One Third Name: </w:t>
-      </w:r>
-      <w:r>
-        <w:t xml:space="preserve">January 4, 1994</w:t>
-      </w:r>
-      <w:r>
-        <w:t xml:space="preserve"> [</w:t>
-      </w:r>
-      <w:r>
-        <w:t xml:space="preserve">25</w:t>
-      </w:r>
-      <w:r>
-        <w:t xml:space="preserve"> years old at time of crash]</w:t>
-      </w:r>
-    </w:p>
-    <w:p>
-      <w:pPr>
-        <w:pStyle w:val="BodyText2"/>
-      </w:pPr>
-    </w:p>
-    <w:p>
-      <w:pPr>
-        <w:pStyle w:val="BodyText2"/>
-      </w:pPr>
-    </w:p>
-    <w:p>
-      <w:pPr>
-        <w:pStyle w:val="Normal"/>
-      </w:pPr>
-      <w:r>
-        <w:t xml:space="preserve">Dear Mr. LawyerLast</w:t>
-      </w:r>
-      <w:r>
-        <w:t xml:space="preserve">,</w:t>
-      </w:r>
-    </w:p>
-    <w:p>
-      <w:pPr>
-        <w:pStyle w:val="Normal"/>
-      </w:pPr>
-    </w:p>
-    <w:p>
-      <w:pPr>
-        <w:pStyle w:val="Normal"/>
-      </w:pPr>
-      <w:r>
-        <w:t xml:space="preserve">I am in receipt of your correspondence regarding the above-named </w:t>
-      </w:r>
-      <w:r>
-        <w:t xml:space="preserve">action</w:t>
-      </w:r>
-      <w:r>
-        <w:t xml:space="preserve">. I have reviewed the documentation accompanying your correspondence including medical records, information regarding the subject crash, litigation documents, and other materials</w:t>
-      </w:r>
-      <w:r>
-        <w:t xml:space="preserve">, including the January 1, 2021, report from the defendant's crash reconstruction and biomechanical expert, Dr. ExpertFirst ExpertLast.</w:t>
-      </w:r>
-    </w:p>
-    <w:p>
-      <w:pPr>
-        <w:pStyle w:val="Normal"/>
-      </w:pPr>
-    </w:p>
-    <w:p>
-      <w:pPr>
-        <w:pStyle w:val="Normal"/>
-      </w:pPr>
-      <w:r>
-        <w:t xml:space="preserve">The purpose of this report is to provide an analysis of the causal relationship between the subject rear impact collision and Ms. and Mr. Pl1LastName and Mx. Third Name’s subsequently diagnosed disk injuries and need for treatment.</w:t>
-      </w:r>
-    </w:p>
-    <w:p>
-      <w:pPr>
-        <w:pStyle w:val="Normal"/>
-      </w:pPr>
-    </w:p>
-    <w:p>
-      <w:pPr>
-        <w:pStyle w:val="Normal"/>
-      </w:pPr>
-      <w:r>
-        <w:rPr>
-          <w:rFonts/>
-          <w:i w:val="true"/>
-        </w:rPr>
-        <w:t xml:space="preserve">My qualifications to provide opinions concerning the matters herein, particularly on issues of the causal relationship between trauma and injury, are as follows:</w:t>
-      </w:r>
-    </w:p>
-    <w:p>
-      <w:pPr>
-        <w:pStyle w:val="Normal"/>
-      </w:pPr>
-    </w:p>
-    <w:p>
-      <w:pPr>
-        <w:pStyle w:val="Normal"/>
-      </w:pPr>
-      <w:r>
-        <w:t xml:space="preserve">I am Professor and Chair of Forensic and Legal Medicine with the Faculty of Forensic and Legal Medicine of the Royal College of Physicians (UK), and a consultant in the fields of forensic medicine and forensic epidemiology. I am credentialed as a Fellow of the Royal College of Pathologists (UK), Fellow of the Faculty of Forensic and Legal Medicine (FFLM) of the Royal College of Physicians (UK) and member of the British Association in Forensic Medicine. I hold the following relevant academic degrees and certifications: a Doctor of Medicine degree (Med.Dr.) from Umeå University, a Doctor of Philosophy (Ph.D.) in public health/epidemiology from Oregon State University, a Master of Public Health (MPH) in epidemiology and biostatistics, also from Oregon State University, a master’s degree in forensic medical sciences (MScFMS) with the Academy of Forensic Medical Sciences in the United Kingdom, i.a. In addition to my degreed education, I have completed a 2-year post-doctoral fellowship in forensic pathology at Umeå University in Sweden and hold a Diploma of Legal Medicine (DLM) with the FFLM. I am also a fellow of both the American Academy of Forensic Sciences and the American College of Epidemiology. I am a Fulbright Fellow and held a 3-year roster appointment (2017-20) with the United States Department of State as a Fulbright Specialist in the field of forensic medicine. I serve as tenured Associate Professor of Forensic Medicine at Maastricht University and a joint Clinical Professor of Psychiatry and Public Health and Preventative Medicine at Oregon Health and Science University School of Medicine, where I have taught courses for the past 24 years in forensic medicine, forensic epidemiology, and injury epidemiology. From 2005-2017 I held an appointment as an Adjunct Professor of Forensic Medicine and Epidemiology at the Institute of Forensic Medicine, Faculty of Health Sciences, Aarhus University, Aarhus, Denmark, and am a recent (2020-21) visiting professor at University of Indonesia in the Faculty of Medicine.</w:t>
-      </w:r>
-    </w:p>
-    <w:p>
-      <w:pPr>
-        <w:pStyle w:val="Normal"/>
-      </w:pPr>
-    </w:p>
-    <w:p>
-      <w:pPr>
-        <w:pStyle w:val="Normal"/>
-      </w:pPr>
-      <w:r>
-        <w:t xml:space="preserve">I have been a crash reconstructionist since 1996 and have had ACTAR accreditation (the Accreditation Commission on Traffic Accident Reconstruction) since 2005. Over the past &gt;25 years I have participated in the reconstruction of more than 3,000 crashes, including more than 300 fatalities. From 1999 through 2007 I served as a vehicular homicide investigator for law enforcement (consultant to the state medical examiner and special deputy sheriff), and I am a former affiliate medical examiner with the Allegheny County Medical Examiner’s office.</w:t>
-      </w:r>
-    </w:p>
-    <w:p>
-      <w:pPr>
-        <w:pStyle w:val="Normal"/>
-      </w:pPr>
-    </w:p>
-    <w:p>
-      <w:pPr>
-        <w:pStyle w:val="Normal"/>
-      </w:pPr>
-      <w:r>
-        <w:t xml:space="preserve">I am a member of the American Society of Biomechanics and have more than 60 scientific publications pertaining to injury biomechanics, including a book for the Society of Automotive Engineering and taught injury biomechanics in a faculty peer-reviewed course at OHSU for 15 years. I have served as a consultant on injury biomechanics to state and federal government.</w:t>
-      </w:r>
-    </w:p>
-    <w:p>
-      <w:pPr>
-        <w:pStyle w:val="Normal"/>
-      </w:pPr>
-    </w:p>
-    <w:p>
-      <w:pPr>
-        <w:pStyle w:val="Normal"/>
-      </w:pPr>
-      <w:r>
-        <w:t xml:space="preserve">I am an associate editor of the Journal of Forensic and Legal Medicine and serve or have served as an associate editor or editorial board member of 14 additional scientific peer-reviewed journals. I have published approximately 230 scientific papers, abstracts, book chapters and books on topics that include traffic crash injuries, crash reconstruction, injury causation and injury biomechanics, including the text for Elsevier, Forensic Epidemiology: Principles and Practice (2016). My publications have been cited by other authors more than 4,700 times.</w:t>
-      </w:r>
-    </w:p>
-    <w:p>
-      <w:pPr>
-        <w:pStyle w:val="Normal"/>
-      </w:pPr>
-    </w:p>
-    <w:p>
-      <w:pPr>
-        <w:pStyle w:val="Normal"/>
-      </w:pPr>
-      <w:r>
-        <w:t xml:space="preserve">I have provided testimony in more than 400 civil and criminal trials in state and Federal courts throughout the United States, Canada, and Australia. Please see my CV for further details.</w:t>
-      </w:r>
-      <w:r>
-        <w:br w:type="page"/>
-      </w:r>
-    </w:p>
-    <w:altChunk r:id="rId14"/>
-    <w:p>
-      <w:pPr>
-        <w:pStyle w:val="Normal"/>
-      </w:pPr>
-    </w:p>
-    <w:p>
-      <w:pPr>
-        <w:pStyle w:val="Normal"/>
-      </w:pPr>
-      <w:r>
-        <w:t xml:space="preserve">At the time of the crash, </w:t>
-      </w:r>
-    </w:p>
-    <w:altChunk r:id="rId15"/>
-    <w:p>
-      <w:pPr>
-        <w:pStyle w:val="Normal"/>
-      </w:pPr>
-    </w:p>
-    <w:p>
-      <w:pPr>
-        <w:pStyle w:val="Normal"/>
-      </w:pPr>
-    </w:p>
-    <w:altChunk r:id="rId16"/>
-    <w:p>
-      <w:pPr>
-        <w:pStyle w:val="Normal"/>
-      </w:pPr>
-    </w:p>
-    <w:p>
-      <w:pPr>
-        <w:pStyle w:val="Normal"/>
-      </w:pPr>
-      <w:r>
-        <w:rPr>
-          <w:rFonts/>
-          <w:i w:val="true"/>
-          <w:b w:val="true"/>
-        </w:rPr>
-        <w:t xml:space="preserve">Injury Causation Analysis</w:t>
-      </w:r>
-    </w:p>
-    <w:p>
-      <w:pPr>
-        <w:pStyle w:val="Normal"/>
-      </w:pPr>
-      <w:r>
-        <w:t xml:space="preserve">A crash-related injury causation analysis for a specific individual is performed by assessing the risk of injury from the collision and comparing it to the probability that the injuries or conditions would have been present at the same point in time if the collision had not occurred. The process is referred to as a "3-step" injury causation method in which improbable alternative causes are ruled out and the single most likely cause is identified. The analysis is accomplished via the application of crash reconstruction, biomechanical, medical, and epidemiologic (risk assessment) principles.</w:t>
-      </w:r>
-      <w:r>
-        <w:rPr>
-          <w:rFonts/>
-          <w:vertAlign w:val="superscript"/>
-        </w:rPr>
-        <w:footnoteReference w:id="1"/>
-      </w:r>
-      <w:r>
-        <w:rPr>
-          <w:rFonts/>
-          <w:vertAlign w:val="superscript"/>
-        </w:rPr>
-        <w:t xml:space="preserve">,</w:t>
-      </w:r>
-      <w:r>
-        <w:rPr>
-          <w:rFonts/>
-          <w:vertAlign w:val="superscript"/>
-        </w:rPr>
-        <w:footnoteReference w:id="2"/>
-      </w:r>
-      <w:r>
-        <w:t xml:space="preserve"> This 3-step methodology has been extensively described in the peer-reviewed literature, been deemed generally accepted by Courts in the United States, and has been adopted as part of case law in the U.S.</w:t>
-      </w:r>
-      <w:r>
-        <w:rPr>
-          <w:rFonts/>
-          <w:vertAlign w:val="superscript"/>
-        </w:rPr>
-        <w:footnoteReference w:id="3"/>
-      </w:r>
-      <w:r>
-        <w:rPr>
-          <w:rFonts/>
-          <w:vertAlign w:val="superscript"/>
-        </w:rPr>
-        <w:t xml:space="preserve">,</w:t>
-      </w:r>
-      <w:r>
-        <w:rPr>
-          <w:rFonts/>
-          <w:vertAlign w:val="superscript"/>
-        </w:rPr>
-        <w:footnoteReference w:id="4"/>
-      </w:r>
-      <w:r>
-        <w:t xml:space="preserve"> See the Appendix at the end of this report for more information.</w:t>
-      </w:r>
-    </w:p>
-    <w:p>
-      <w:pPr>
-        <w:pStyle w:val="Normal"/>
-      </w:pPr>
-    </w:p>
-    <w:p>
-      <w:pPr>
-        <w:pStyle w:val="Normal"/>
-      </w:pPr>
-      <w:r>
-        <w:t xml:space="preserve">The three fundamental elements or steps of an injury causation analysis are as follows: Whether the injury mechanism had the potential to cause the injury in question (aka general causation);</w:t>
-      </w:r>
-    </w:p>
-    <w:p>
-      <w:pPr>
-        <w:pStyle w:val="Normal"/>
-      </w:pPr>
-      <w:r>
-        <w:t xml:space="preserve">The degree of temporal proximity between the injury mechanism and the onset of the symptoms reasonably indicating the presence of the injury; and</w:t>
-      </w:r>
-    </w:p>
-    <w:p>
-      <w:pPr>
-        <w:pStyle w:val="Normal"/>
-      </w:pPr>
-      <w:r>
-        <w:t xml:space="preserve">Whether there is a more likely alternative explanation for the occurrence of the symptoms at the same point in time (aka differential etiology).</w:t>
-      </w:r>
-    </w:p>
-    <w:p>
-      <w:pPr>
-        <w:pStyle w:val="Normal"/>
-      </w:pPr>
-    </w:p>
-    <w:p>
-      <w:pPr>
-        <w:pStyle w:val="Normal"/>
-      </w:pPr>
-      <w:r>
-        <w:t xml:space="preserve">As applied to the facts in the subject case, these 3 steps are as follows:</w:t>
-      </w:r>
-    </w:p>
-    <w:p>
-      <w:pPr>
-        <w:pStyle w:val="Normal"/>
-      </w:pPr>
-    </w:p>
-    <w:p>
-      <w:pPr>
-        <w:pStyle w:val="Normal"/>
-      </w:pPr>
-      <w:r>
-        <w:rPr>
-          <w:rFonts/>
-          <w:i w:val="true"/>
-        </w:rPr>
-        <w:t xml:space="preserve">Reconstruction of the crash</w:t>
-      </w:r>
-    </w:p>
-    <w:altChunk r:id="rId16"/>
-    <w:p>
-      <w:pPr>
-        <w:pStyle w:val="Normal"/>
-      </w:pPr>
-    </w:p>
-    <w:p>
-      <w:pPr>
-        <w:pStyle w:val="Normal"/>
-      </w:pPr>
-      <w:r>
-        <w:rPr>
-          <w:rFonts/>
-          <w:i w:val="true"/>
-        </w:rPr>
-        <w:t xml:space="preserve">Injury biomechanics</w:t>
-      </w:r>
-    </w:p>
-    <w:p>
-      <w:pPr>
-        <w:pStyle w:val="Normal"/>
-      </w:pPr>
-      <w:r>
-        <w:t xml:space="preserve">The driver’s-side impact would have resulted in the PlCarMake’s occupants to initially move to the left and somewhat forward at 10 mph, until Ms. and Mr. Pl1LastName and Mx. Third Name struck the center console and passenger door with their lower extremities and were restrained by their seatbelts which would have caused their heads to continue to accelerate left and forward and create high bending loads on the joints and disks of their necks, combined with sudden muscular protective forces which would have produced high levels of compression on the spinal disks in the neck and back.</w:t>
-      </w:r>
-      <w:r>
-        <w:rPr>
-          <w:rFonts/>
-          <w:vertAlign w:val="superscript"/>
-        </w:rPr>
-        <w:footnoteReference w:id="5"/>
-      </w:r>
-      <w:r>
-        <w:t xml:space="preserve"> Per their description, Ms. and Mr. Pl1LastName and Mx. Third Name then rebounded back to their right and struck the passenger side door and window. This all would have taken less time than it takes to blink an eye (around 250 msecs).</w:t>
-      </w:r>
-    </w:p>
-    <w:p>
-      <w:pPr>
-        <w:pStyle w:val="Normal"/>
-      </w:pPr>
-    </w:p>
-    <w:p>
-      <w:pPr>
-        <w:pStyle w:val="Normal"/>
-      </w:pPr>
-      <w:r>
-        <w:t xml:space="preserve">Although a 10 mph side impact collision does not sound like a particularly severe crash, such collisions have the potential to produce relatively violent occupant movements. This fact is illustrated in the photographic stills on the following pages, which show the sequential occupant kinematics of a healthy crash test volunteer undergoing a 3.1 mph far-side impact delta V, with forces that are around 40% of the subject crash.</w:t>
-      </w:r>
-      <w:r>
-        <w:rPr>
-          <w:rFonts/>
-          <w:vertAlign w:val="superscript"/>
-        </w:rPr>
-        <w:footnoteReference w:id="6"/>
-      </w:r>
-    </w:p>
-    <w:p>
-      <w:pPr>
-        <w:pStyle w:val="Normal"/>
-      </w:pPr>
-    </w:p>
-    <w:p>
-      <w:pPr>
-        <w:pStyle w:val="Subtitle"/>
-      </w:pPr>
-      <w:r>
-        <w:rPr/>
-        <w:drawing>
-          <wp:inline distT="0" distB="0" distL="0" distR="0">
-            <wp:extent cx="3840480" cy="2612359"/>
-            <wp:docPr id="1" name="" descr=""/>
-            <wp:cNvGraphicFramePr>
-              <a:graphicFrameLocks xmlns:a="http://schemas.openxmlformats.org/drawingml/2006/main" noChangeAspect="1"/>
-            </wp:cNvGraphicFramePr>
-            <a:graphic xmlns:a="http://schemas.openxmlformats.org/drawingml/2006/main">
-              <a:graphicData uri="http://schemas.openxmlformats.org/drawingml/2006/picture">
-                <pic:pic xmlns:pic="http://schemas.openxmlformats.org/drawingml/2006/picture">
-                  <pic:nvPicPr>
-                    <pic:cNvPr id="2" name=""/>
-                    <pic:cNvPicPr>
-                      <a:picLocks noChangeAspect="1" noChangeArrowheads="1"/>
-                    </pic:cNvPicPr>
-                  </pic:nvPicPr>
-                  <pic:blipFill>
-                    <a:blip cstate="print" r:embed="rId17"/>
-                    <a:stretch>
-                      <a:fillRect/>
-                    </a:stretch>
-                  </pic:blipFill>
-                  <pic:spPr bwMode="auto">
-                    <a:xfrm>
-                      <a:off x="0" y="0"/>
-                      <a:ext cx="53340" cy="36283"/>
-                    </a:xfrm>
-                    <a:prstGeom prst="rect">
-                      <a:avLst/>
-                    </a:prstGeom>
-                    <a:noFill/>
-                  </pic:spPr>
-                </pic:pic>
-              </a:graphicData>
-            </a:graphic>
-          </wp:inline>
-        </w:drawing>
-      </w:r>
-    </w:p>
-    <w:p>
-      <w:pPr>
-        <w:pStyle w:val="Caption"/>
-      </w:pPr>
-      <w:r>
-        <w:t xml:space="preserve">Figure 1: The bullet vehicle is approaching at 7.5 mph.</w:t>
-      </w:r>
-    </w:p>
-    <w:p>
-      <w:pPr>
-        <w:pStyle w:val="Normal"/>
-      </w:pPr>
-    </w:p>
-    <w:p>
-      <w:pPr>
-        <w:pStyle w:val="Subtitle"/>
-      </w:pPr>
-      <w:r>
-        <w:rPr/>
-        <w:drawing>
-          <wp:inline distT="0" distB="0" distL="0" distR="0">
-            <wp:extent cx="3840480" cy="2570813"/>
-            <wp:docPr id="3" name="" descr=""/>
-            <wp:cNvGraphicFramePr>
-              <a:graphicFrameLocks xmlns:a="http://schemas.openxmlformats.org/drawingml/2006/main" noChangeAspect="1"/>
-            </wp:cNvGraphicFramePr>
-            <a:graphic xmlns:a="http://schemas.openxmlformats.org/drawingml/2006/main">
-              <a:graphicData uri="http://schemas.openxmlformats.org/drawingml/2006/picture">
-                <pic:pic xmlns:pic="http://schemas.openxmlformats.org/drawingml/2006/picture">
-                  <pic:nvPicPr>
-                    <pic:cNvPr id="4" name=""/>
-                    <pic:cNvPicPr>
-                      <a:picLocks noChangeAspect="1" noChangeArrowheads="1"/>
-                    </pic:cNvPicPr>
-                  </pic:nvPicPr>
-                  <pic:blipFill>
-                    <a:blip cstate="print" r:embed="rId18"/>
-                    <a:stretch>
-                      <a:fillRect/>
-                    </a:stretch>
-                  </pic:blipFill>
-                  <pic:spPr bwMode="auto">
-                    <a:xfrm>
-                      <a:off x="0" y="0"/>
-                      <a:ext cx="53340" cy="35706"/>
-                    </a:xfrm>
-                    <a:prstGeom prst="rect">
-                      <a:avLst/>
-                    </a:prstGeom>
-                    <a:noFill/>
-                  </pic:spPr>
-                </pic:pic>
-              </a:graphicData>
-            </a:graphic>
-          </wp:inline>
-        </w:drawing>
-      </w:r>
-    </w:p>
-    <w:p>
-      <w:pPr>
-        <w:pStyle w:val="Caption"/>
-      </w:pPr>
-      <w:r>
-        <w:t xml:space="preserve">Figure 3: The target vehicle is starting to rotate, and the center of mass of the vehicle is accelerated to 3.1 mph (this is the delta V). The occupant begins to move to the right, relative to the vehicle interior.</w:t>
-      </w:r>
-    </w:p>
-    <w:p>
-      <w:pPr>
-        <w:pStyle w:val="Normal"/>
-      </w:pPr>
-    </w:p>
-    <w:p>
-      <w:pPr>
-        <w:pStyle w:val="Subtitle"/>
-      </w:pPr>
-      <w:r>
-        <w:rPr/>
-        <w:drawing>
-          <wp:inline distT="0" distB="0" distL="0" distR="0">
-            <wp:extent cx="3840480" cy="2550079"/>
-            <wp:docPr id="5" name="" descr=""/>
-            <wp:cNvGraphicFramePr>
-              <a:graphicFrameLocks xmlns:a="http://schemas.openxmlformats.org/drawingml/2006/main" noChangeAspect="1"/>
-            </wp:cNvGraphicFramePr>
-            <a:graphic xmlns:a="http://schemas.openxmlformats.org/drawingml/2006/main">
-              <a:graphicData uri="http://schemas.openxmlformats.org/drawingml/2006/picture">
-                <pic:pic xmlns:pic="http://schemas.openxmlformats.org/drawingml/2006/picture">
-                  <pic:nvPicPr>
-                    <pic:cNvPr id="6" name=""/>
-                    <pic:cNvPicPr>
-                      <a:picLocks noChangeAspect="1" noChangeArrowheads="1"/>
-                    </pic:cNvPicPr>
-                  </pic:nvPicPr>
-                  <pic:blipFill>
-                    <a:blip cstate="print" r:embed="rId19"/>
-                    <a:stretch>
-                      <a:fillRect/>
-                    </a:stretch>
-                  </pic:blipFill>
-                  <pic:spPr bwMode="auto">
-                    <a:xfrm>
-                      <a:off x="0" y="0"/>
-                      <a:ext cx="53340" cy="35418"/>
-                    </a:xfrm>
-                    <a:prstGeom prst="rect">
-                      <a:avLst/>
-                    </a:prstGeom>
-                    <a:noFill/>
-                  </pic:spPr>
-                </pic:pic>
-              </a:graphicData>
-            </a:graphic>
-          </wp:inline>
-        </w:drawing>
-      </w:r>
-    </w:p>
-    <w:p>
-      <w:pPr>
-        <w:pStyle w:val="Caption"/>
-      </w:pPr>
-      <w:r>
-        <w:t xml:space="preserve">Figure 4: The occupant’s head and torso flexes violently to the right as the vehicle continues to rotate from under her.</w:t>
-      </w:r>
-    </w:p>
-    <w:p>
-      <w:pPr>
-        <w:pStyle w:val="Normal"/>
-      </w:pPr>
-    </w:p>
-    <w:p>
-      <w:pPr>
-        <w:pStyle w:val="Subtitle"/>
-      </w:pPr>
-      <w:r>
-        <w:rPr/>
-        <w:drawing>
-          <wp:inline distT="0" distB="0" distL="0" distR="0">
-            <wp:extent cx="3840480" cy="2509114"/>
-            <wp:docPr id="7" name="" descr=""/>
-            <wp:cNvGraphicFramePr>
-              <a:graphicFrameLocks xmlns:a="http://schemas.openxmlformats.org/drawingml/2006/main" noChangeAspect="1"/>
-            </wp:cNvGraphicFramePr>
-            <a:graphic xmlns:a="http://schemas.openxmlformats.org/drawingml/2006/main">
-              <a:graphicData uri="http://schemas.openxmlformats.org/drawingml/2006/picture">
-                <pic:pic xmlns:pic="http://schemas.openxmlformats.org/drawingml/2006/picture">
-                  <pic:nvPicPr>
-                    <pic:cNvPr id="8" name=""/>
-                    <pic:cNvPicPr>
-                      <a:picLocks noChangeAspect="1" noChangeArrowheads="1"/>
-                    </pic:cNvPicPr>
-                  </pic:nvPicPr>
-                  <pic:blipFill>
-                    <a:blip cstate="print" r:embed="rId20"/>
-                    <a:stretch>
-                      <a:fillRect/>
-                    </a:stretch>
-                  </pic:blipFill>
-                  <pic:spPr bwMode="auto">
-                    <a:xfrm>
-                      <a:off x="0" y="0"/>
-                      <a:ext cx="53340" cy="34849"/>
-                    </a:xfrm>
-                    <a:prstGeom prst="rect">
-                      <a:avLst/>
-                    </a:prstGeom>
-                    <a:noFill/>
-                  </pic:spPr>
-                </pic:pic>
-              </a:graphicData>
-            </a:graphic>
-          </wp:inline>
-        </w:drawing>
-      </w:r>
-    </w:p>
-    <w:p>
-      <w:pPr>
-        <w:pStyle w:val="Caption"/>
-      </w:pPr>
-      <w:r>
-        <w:t xml:space="preserve">Figure 5: Inertial forces on the occupant’s head and torso continue to cause flexion to the right as the vehicle continues to rotate, with the impact to final frame above occurring over approximately 1/5th of a second. The subject experiences compression, rotation, and shear in the low back and neck.</w:t>
-      </w:r>
-    </w:p>
-    <w:p>
-      <w:pPr>
-        <w:pStyle w:val="Normal"/>
-      </w:pPr>
-    </w:p>
-    <w:p>
-      <w:pPr>
-        <w:pStyle w:val="Normal"/>
-      </w:pPr>
-      <w:r>
-        <w:rPr>
-          <w:rFonts/>
-          <w:i w:val="true"/>
-        </w:rPr>
-        <w:t xml:space="preserve">Discussion</w:t>
-      </w:r>
-    </w:p>
-    <w:p>
-      <w:pPr>
-        <w:pStyle w:val="Normal"/>
-      </w:pPr>
-      <w:r>
-        <w:t xml:space="preserve">The types of spinal injuries that Ms. and Mr. Pl1LastName and Mx. Third Name was diagnosed with (primarily symptomatic disk derangements and associated sequelae) are highly consistent with the injury mechanism of the crash. Traumatic loading of the spine that results in axial (up and down) compression, particularly in combination with the other load types occurring with the subject collision, has the potential to damage the peripheral disk annulus, which surrounds and holds in the disk nucleus. Women in their early 3rd decade, like Ms. and Mr. Pl1LastName and Mx. Third Name (who was 12 at the time of the crash) typically have d age-related degenerative changes of the disks of the spine, a fact that makes the collision more likely to have "converted" at least some asymptomatic disk degeneration to a symptomatic state, rather than being the sole cause of all of the pathology identified in the post-crash imaging.</w:t>
-      </w:r>
-    </w:p>
-    <w:p>
-      <w:pPr>
-        <w:pStyle w:val="Normal"/>
-      </w:pPr>
-    </w:p>
-    <w:p>
-      <w:pPr>
-        <w:pStyle w:val="Normal"/>
-      </w:pPr>
-      <w:r>
-        <w:t xml:space="preserve">The symptoms of spinal disk injury may, in some cases, be instantly recognizable after a traffic crash because of the sudden onset of radiculopathy, but recent research has demonstrated that only about 1 in 17 cervical disk injuries are recognized as such in the ED after a crash.</w:t>
-      </w:r>
-      <w:r>
-        <w:rPr>
-          <w:rFonts/>
-          <w:vertAlign w:val="superscript"/>
-        </w:rPr>
-        <w:footnoteReference w:id="7"/>
-      </w:r>
-      <w:r>
-        <w:t xml:space="preserve"> By far, the majority (94%) of what are later determined to be spinal disk injuries are initially diagnosed as in the ED as spinal strains.</w:t>
-      </w:r>
-    </w:p>
-    <w:p>
-      <w:pPr>
-        <w:pStyle w:val="Normal"/>
-      </w:pPr>
-    </w:p>
-    <w:p>
-      <w:pPr>
-        <w:pStyle w:val="Normal"/>
-      </w:pPr>
-      <w:r>
-        <w:t xml:space="preserve">Although the subject crash was no "bumper tap" it is well established in biomechanics, medicine, and epidemiology that an excessive level of force is not required to cause symptomatic injury to a spinal disk with any degree of degeneration, and that in most cases, the diagnostic imaging of the disk will not reveal whether related symptoms are of a traumatic origin or not, in the absence of fracture.</w:t>
-      </w:r>
-      <w:r>
-        <w:rPr>
-          <w:rFonts/>
-          <w:vertAlign w:val="superscript"/>
-        </w:rPr>
-        <w:footnoteReference w:id="8"/>
-      </w:r>
-      <w:r>
-        <w:t xml:space="preserve"> Traumatic disk injuries have been described in the peer-reviewed literature as resulting from low to moderate force events, including minimal or no damage traffic crashes, roller coaster rides, and even more mild forces such as sneezing.</w:t>
-      </w:r>
-      <w:r>
-        <w:rPr>
-          <w:rFonts/>
-          <w:vertAlign w:val="superscript"/>
-        </w:rPr>
-        <w:footnoteReference w:id="9"/>
-      </w:r>
-      <w:r>
-        <w:rPr>
-          <w:rFonts/>
-          <w:vertAlign w:val="superscript"/>
-        </w:rPr>
-        <w:t xml:space="preserve">-</w:t>
-      </w:r>
-      <w:r>
-        <w:rPr>
-          <w:rFonts/>
-          <w:vertAlign w:val="superscript"/>
-        </w:rPr>
-        <w:footnoteReference w:id="10"/>
-      </w:r>
-      <w:r>
-        <w:rPr>
-          <w:rFonts/>
-          <w:vertAlign w:val="superscript"/>
-        </w:rPr>
-        <w:footnoteReference w:id="11"/>
-      </w:r>
-      <w:r>
-        <w:rPr>
-          <w:rFonts/>
-          <w:vertAlign w:val="superscript"/>
-        </w:rPr>
-        <w:footnoteReference w:id="12"/>
-      </w:r>
-      <w:r>
-        <w:rPr>
-          <w:rFonts/>
-          <w:vertAlign w:val="superscript"/>
-        </w:rPr>
-        <w:footnoteReference w:id="13"/>
-      </w:r>
-      <w:r>
-        <w:rPr>
-          <w:rFonts/>
-          <w:vertAlign w:val="superscript"/>
-        </w:rPr>
-        <w:footnoteReference w:id="14"/>
-      </w:r>
-      <w:r>
-        <w:rPr>
-          <w:rFonts/>
-          <w:vertAlign w:val="superscript"/>
-        </w:rPr>
-        <w:footnoteReference w:id="15"/>
-      </w:r>
-      <w:r>
-        <w:t xml:space="preserve"> It is accurate to state, both from a biomechanical and epidemiological perspective, that there is no established or generally accepted lower force threshold at which it can be said that an acute intervertebral disk injury in any part of the spine cannot occur, and that the load threshold at which individual’s disk may injured is only known after the injury has occurred, and the external load has been estimated. it is impossible to estimate the additional compression due to internal forces, however, and the precise load associated with a temporally proximate spinal disk injury is often impossible to accurately determine after the fact.</w:t>
-      </w:r>
-    </w:p>
-    <w:p>
-      <w:pPr>
-        <w:pStyle w:val="Normal"/>
-      </w:pPr>
-    </w:p>
-    <w:p>
-      <w:pPr>
-        <w:pStyle w:val="Normal"/>
-      </w:pPr>
-      <w:r>
-        <w:t xml:space="preserve">Based on the preceding discussion there was ample and biomechanically appropriate force exerted on Ms. and Mr. Pl1LastName and Mx. Third Name’s body in the subject collision to have caused their medically documented injuries, and associated need for evaluation and treatment, including their spinal pain management procedures and cervical spine surgery.</w:t>
-      </w:r>
-    </w:p>
-    <w:p>
-      <w:pPr>
-        <w:pStyle w:val="Normal"/>
-      </w:pPr>
-    </w:p>
-    <w:p>
-      <w:pPr>
-        <w:pStyle w:val="Normal"/>
-      </w:pPr>
-    </w:p>
-    <w:p>
-      <w:pPr>
-        <w:pStyle w:val="Normal"/>
-      </w:pPr>
-      <w:r>
-        <w:rPr>
-          <w:rFonts/>
-          <w:b w:val="true"/>
-        </w:rPr>
-        <w:t xml:space="preserve">Temporal relationship between the crash and symptoms indicative of injury</w:t>
-      </w:r>
-    </w:p>
-    <w:p>
-      <w:pPr>
-        <w:pStyle w:val="Normal"/>
-      </w:pPr>
-      <w:r>
-        <w:t xml:space="preserve">The second step of the injury causation analysis is the assessment of the timing between the trauma and the onset of symptoms indicative of injury. The hallmark of injury is that "you know it when it happens;" </w:t>
-      </w:r>
-      <w:r>
-        <w:rPr>
-          <w:rFonts/>
-          <w:i w:val="true"/>
-        </w:rPr>
-        <w:t xml:space="preserve">i.e.</w:t>
-      </w:r>
-      <w:r>
-        <w:t xml:space="preserve"> the causal relationship between the trauma and onset of the symptoms indicative of the injury is usually close enough in time that it is easy to recognize when the injury was incurred. There are some injuries that exhibit a delayed onset of symptoms, including injuries to intervertebral disks, which can first manifest with identical symptoms to a simple spinal strain. Other injuries are always immediately apparent, such as bony fractures. Some injuries are considered "distracting" from others because the pain they generate distracts attention from other, less painful injuries. There are still other injuries that can "mask" pain from nearby parts of the body through complicated pain accommodation mechanisms that are mediated at the spinal cord and in the brain. The assessment of the timing of the onset of symptoms reasonably attributed to an injury can sometimes be nuanced and complicated, and sometimes requires expert assessment.</w:t>
-      </w:r>
-    </w:p>
-    <w:p>
-      <w:pPr>
-        <w:pStyle w:val="Normal"/>
-      </w:pPr>
-    </w:p>
-    <w:p>
-      <w:pPr>
-        <w:pStyle w:val="Normal"/>
-      </w:pPr>
-      <w:r>
-        <w:t xml:space="preserve">Ms. Pl1LastName experienced the onset of symptoms indicative of acute spinal injury immediately after the crash, and he was diagnosed with neck and back injuries directly by 3 days following the crash, including the presentation of lower extremity radicular symptoms, an ominous early sign of injury to the intervertebral disks in the spine. The symptoms and diagnoses progressively evolved and worsened over the weeks and months following the crash and demonstrate a well-documented contiguous chain of causation linking the subject crash and their low back and cervical spinal injuries, and associated need for treatment.</w:t>
-      </w:r>
-    </w:p>
-    <w:p>
-      <w:pPr>
-        <w:pStyle w:val="Normal"/>
-      </w:pPr>
-    </w:p>
-    <w:p>
-      <w:pPr>
-        <w:pStyle w:val="Normal"/>
-      </w:pPr>
-      <w:r>
-        <w:t xml:space="preserve">Based on this history, there was a strong temporal relationship between the subject collision and Ms. and Mr. Pl1LastName and Mx. Third Name’s first development of symptoms indicative of spinal injury.</w:t>
-      </w:r>
-    </w:p>
-    <w:p>
-      <w:pPr>
-        <w:pStyle w:val="Normal"/>
-      </w:pPr>
-    </w:p>
-    <w:p>
-      <w:pPr>
-        <w:pStyle w:val="Normal"/>
-      </w:pPr>
-    </w:p>
-    <w:p>
-      <w:pPr>
-        <w:pStyle w:val="Normal"/>
-      </w:pPr>
-      <w:r>
-        <w:rPr>
-          <w:rFonts/>
-          <w:b w:val="true"/>
-        </w:rPr>
-        <w:t xml:space="preserve">Alternative explanations</w:t>
-      </w:r>
-    </w:p>
-    <w:p>
-      <w:pPr>
-        <w:pStyle w:val="Normal"/>
-      </w:pPr>
-      <w:r>
-        <w:t xml:space="preserve">This last step of the injury causation analysis specific to the individual involves the assessment of the probability of the same symptoms, injuries, diagnoses, and need for treatment occurring at the same point in time, but in the absence of the investigated crash.</w:t>
-      </w:r>
-    </w:p>
-    <w:p>
-      <w:pPr>
-        <w:pStyle w:val="Normal"/>
-      </w:pPr>
-    </w:p>
-    <w:p>
-      <w:pPr>
-        <w:pStyle w:val="Normal"/>
-      </w:pPr>
-      <w:r>
-        <w:t xml:space="preserve">This part of the analysis is accomplished in 2 ways; first and most obviously, any competing contemporaneous traumatic cause of injury must be ruled out. There is, however, no such history for Ms. or Mr. Pl1LastName or Mx. Third Name, and the only source of trauma apparent in my review of materials that is temporally proximate to their post-crash injuries is the 01/01/2020 rear impact crash.</w:t>
-      </w:r>
-    </w:p>
-    <w:p>
-      <w:pPr>
-        <w:pStyle w:val="Normal"/>
-      </w:pPr>
-    </w:p>
-    <w:p>
-      <w:pPr>
-        <w:pStyle w:val="Normal"/>
-      </w:pPr>
-      <w:r>
-        <w:t xml:space="preserve">The second part of the analysis requires an assessment of the probability that Ms. or Mr. Pl1LastName or Mx. Third Name would have developed the symptoms and diagnoses of spine injury at the same point in time had they not been initially injured in the 01/01/2020 rear impact crash. As a generally healthy 12-year-old man, Mr. SAMPLE-P1-LN was at a negligible annual risk of spontaneously developing chronically painful and potentially surgical cervical or lumbar spinal disk derangements; less than 1 in 2,000 is indicated by epidemiologic study and national hospital data.</w:t>
-      </w:r>
-      <w:r>
-        <w:rPr>
-          <w:rFonts/>
-          <w:vertAlign w:val="superscript"/>
-        </w:rPr>
-        <w:footnoteReference w:id="16"/>
-      </w:r>
-      <w:r>
-        <w:t xml:space="preserve"> The chance that they were going to develop the onset of chronic neck or low back pain attributable to symptomatic disk derangements on the same day as the crash by pure coincidence is obviously much smaller; less than 1 in 730,000 (the annual risk divided by 365 days). In comparison the risk of acute spine injury in the subject crash was more than 50%, and the risk of a spinal disk injury was likely no less than 1 in 25 in the general population.  Based on this comparison of risk during the timeframe of interest, the crash is the most likely cause of Mr. SAMPLE-P1-LN and Mr. SAMPLE-P2-LN’s chronic spinal injuries by &gt;99%.</w:t>
-      </w:r>
-    </w:p>
-    <w:p>
-      <w:pPr>
-        <w:pStyle w:val="Normal"/>
-      </w:pPr>
-    </w:p>
-    <w:p>
-      <w:pPr>
-        <w:pStyle w:val="Normal"/>
-      </w:pPr>
-      <w:r>
-        <w:t xml:space="preserve">A relatively common medicolegal question is whether persisting symptoms of back or neck pain after a traffic crash are truly related to the crash, or more probably due to other factors incidental to an acute crash-related injury to the spine. Most typically, the "other factors" that are raised in a medicolegal setting are the presence of pre-existing degenerative changes in the spine, or pre-crash history of low level or sporadic symptoms.</w:t>
-      </w:r>
-    </w:p>
-    <w:p>
-      <w:pPr>
-        <w:pStyle w:val="Normal"/>
-      </w:pPr>
-    </w:p>
-    <w:p>
-      <w:pPr>
-        <w:pStyle w:val="Normal"/>
-      </w:pPr>
-      <w:r>
-        <w:t xml:space="preserve">The answer to this question is now decided science. Along with my research colleagues, I have recently published 2 analyses and systematic reviews of nearly 10,000 articles regarding the long-term effects of traffic crash-related injury to the neck and low back and associated chronic pain. ,  Systematic reviews are considered the most reliable and strongest form of scientific evidence (i.e. Level I evidence), as they consist of a comprehensive synthesis of world literature on a topic.  The result of the analyses indicate that when men like Mr. SAMPLE-P1-LN  and men like Mr. SAMPLE-P2-LN have persisting neck or back pain after an acute crash-related injury, </w:t>
-      </w:r>
-      <w:r>
-        <w:rPr>
-          <w:rFonts/>
-          <w:i w:val="true"/>
-        </w:rPr>
-        <w:t xml:space="preserve">more often than not</w:t>
-      </w:r>
-      <w:r>
-        <w:t xml:space="preserve"> (&gt;50% of the time) the symptoms are due to the crash, versus all other causes, regardless of pre-crash medical history.</w:t>
-      </w:r>
-    </w:p>
-    <w:p>
-      <w:pPr>
-        <w:pStyle w:val="Normal"/>
-      </w:pPr>
-      <w:r>
-        <w:br w:type="page"/>
-      </w:r>
-    </w:p>
-    <w:p>
-      <w:pPr>
-        <w:pStyle w:val="Normal"/>
-      </w:pPr>
-      <w:r>
-        <w:t xml:space="preserve">The preceding opinions were given as reasonable medical, and scientific probabilities. I reserve the right to amend any of my opinions should new information come to light.</w:t>
-      </w:r>
-    </w:p>
-    <w:p>
-      <w:pPr>
-        <w:pStyle w:val="Normal"/>
-      </w:pPr>
-    </w:p>
-    <w:p>
-      <w:pPr>
-        <w:pStyle w:val="Normal"/>
-      </w:pPr>
-      <w:r>
-        <w:t xml:space="preserve">Very truly yours,</w:t>
-      </w:r>
-    </w:p>
-    <w:p>
-      <w:pPr>
-        <w:pStyle w:val="Normal"/>
-      </w:pPr>
-    </w:p>
-    <w:p>
-      <w:pPr>
-        <w:pStyle w:val="Normal"/>
-      </w:pPr>
-      <w:r>
-        <w:rPr/>
-        <w:drawing>
-          <wp:inline distT="0" distB="0" distL="0" distR="0">
-            <wp:extent cx="3657600" cy="1147218"/>
-            <wp:docPr id="9" name="" descr=""/>
-            <wp:cNvGraphicFramePr>
-              <a:graphicFrameLocks xmlns:a="http://schemas.openxmlformats.org/drawingml/2006/main" noChangeAspect="1"/>
-            </wp:cNvGraphicFramePr>
-            <a:graphic xmlns:a="http://schemas.openxmlformats.org/drawingml/2006/main">
-              <a:graphicData uri="http://schemas.openxmlformats.org/drawingml/2006/picture">
-                <pic:pic xmlns:pic="http://schemas.openxmlformats.org/drawingml/2006/picture">
-                  <pic:nvPicPr>
-                    <pic:cNvPr id="10" name=""/>
-                    <pic:cNvPicPr>
-                      <a:picLocks noChangeAspect="1" noChangeArrowheads="1"/>
-                    </pic:cNvPicPr>
-                  </pic:nvPicPr>
-                  <pic:blipFill>
-                    <a:blip cstate="print" r:embed="rId21"/>
-                    <a:stretch>
-                      <a:fillRect/>
-                    </a:stretch>
-                  </pic:blipFill>
-                  <pic:spPr bwMode="auto">
-                    <a:xfrm>
-                      <a:off x="0" y="0"/>
-                      <a:ext cx="50800" cy="15934"/>
-                    </a:xfrm>
-                    <a:prstGeom prst="rect">
-                      <a:avLst/>
-                    </a:prstGeom>
-                    <a:noFill/>
-                  </pic:spPr>
-                </pic:pic>
-              </a:graphicData>
-            </a:graphic>
-          </wp:inline>
-        </w:drawing>
-      </w:r>
-    </w:p>
-    <w:p>
-      <w:pPr>
-        <w:pStyle w:val="Normal"/>
-      </w:pPr>
-    </w:p>
-    <w:p>
-      <w:pPr>
-        <w:pStyle w:val="Normal"/>
-      </w:pPr>
-      <w:r>
-        <w:t xml:space="preserve">Michael D. Freeman, MedDr, PhD, MScFMS, MPH, FRCPath, FFFLM, FACE, DLM</w:t>
-      </w:r>
-    </w:p>
-    <w:p>
-      <w:pPr>
-        <w:pStyle w:val="Normal"/>
-      </w:pPr>
-    </w:p>
-    <w:p>
-      <w:pPr>
-        <w:pStyle w:val="Author"/>
-      </w:pPr>
-      <w:r>
-        <w:rPr>
-          <w:rFonts/>
-          <w:b w:val="true"/>
-        </w:rPr>
-        <w:t xml:space="preserve">David Jenkins Memorial Professor and Chair in Forensic and Legal Medicine</w:t>
-      </w:r>
-      <w:r>
-        <w:br w:type="textWrapping"/>
-      </w:r>
-      <w:r>
-        <w:t xml:space="preserve">Faculty of Forensic and Legal Medicine, Royal College of Physicians (London, UK)</w:t>
-      </w:r>
-      <w:r>
-        <w:br w:type="textWrapping"/>
-      </w:r>
-      <w:r>
-        <w:br w:type="textWrapping"/>
-      </w:r>
-      <w:r>
-        <w:rPr>
-          <w:rFonts/>
-          <w:b w:val="true"/>
-        </w:rPr>
-        <w:t xml:space="preserve">Associate Professor of Forensic Medicine,</w:t>
-      </w:r>
-      <w:r>
-        <w:br w:type="textWrapping"/>
-      </w:r>
-      <w:r>
-        <w:t xml:space="preserve">Care and Primary Healthcare Research Institute, Faculty of Health, Medicine, and Life Sciences, Maastricht University, Maastricht, Netherlands</w:t>
-      </w:r>
-      <w:r>
-        <w:br w:type="textWrapping"/>
-      </w:r>
-      <w:r>
-        <w:br w:type="textWrapping"/>
-      </w:r>
-      <w:r>
-        <w:rPr>
-          <w:rFonts/>
-          <w:b w:val="true"/>
-        </w:rPr>
-        <w:t xml:space="preserve">Clinical Professor of Forensic Psychiatry</w:t>
-      </w:r>
-      <w:r>
-        <w:br w:type="textWrapping"/>
-      </w:r>
-      <w:r>
-        <w:t xml:space="preserve">Department of Psychiatry, School of Medicine, Oregon Health &amp; Science University</w:t>
-      </w:r>
-      <w:r>
-        <w:br w:type="textWrapping"/>
-      </w:r>
-      <w:r>
-        <w:br w:type="textWrapping"/>
-      </w:r>
-      <w:r>
-        <w:t xml:space="preserve">Fellow, Royal College of Pathologists (UK)</w:t>
-      </w:r>
-      <w:r>
-        <w:br w:type="textWrapping"/>
-      </w:r>
-      <w:r>
-        <w:t xml:space="preserve">Fellow, Faculty of Forensic and Legal Medicine, Royal College of Physicians (London, UK)</w:t>
-      </w:r>
-      <w:r>
-        <w:br w:type="textWrapping"/>
-      </w:r>
-      <w:r>
-        <w:t xml:space="preserve">Fellow, American College of Epidemiology</w:t>
-      </w:r>
-      <w:r>
-        <w:br w:type="textWrapping"/>
-      </w:r>
-      <w:r>
-        <w:t xml:space="preserve">Member, American Society of Biomechanics</w:t>
+        <w:t xml:space="preserve">Exponent placeholder</w:t>
       </w:r>
     </w:p>
     <w:sectPr>
@@ -1376,422 +105,6 @@
     <w:p>
       <w:r>
         <w:continuationSeparator/>
-      </w:r>
-    </w:p>
-  </w:footnote>
-  <w:footnote w:id="1">
-    <w:p>
-      <w:pPr>
-        <w:pStyle w:val="Compact"/>
-        <w:jc w:val="left"/>
-        <w:pBdr>
-          <w:bottom w:val="none" w:sz="0" w:space="0" w:color="000000"/>
-          <w:top w:val="none" w:sz="0" w:space="0" w:color="000000"/>
-          <w:left w:val="none" w:sz="0" w:space="0" w:color="000000"/>
-          <w:right w:val="none" w:sz="0" w:space="0" w:color="000000"/>
-        </w:pBdr>
-        <w:spacing w:after="0" w:before="0" w:line="240"/>
-        <w:ind w:left="0" w:right="0" w:firstLine="0" w:firstLineChars="0"/>
-      </w:pPr>
-      <w:r>
-        <w:rPr>
-          <w:rFonts/>
-          <w:vertAlign w:val="superscript"/>
-        </w:rPr>
-        <w:footnoteRef/>
-      </w:r>
-      <w:r>
-        <w:t xml:space="preserve">Melia P et al. Development of the INFERENCE (INtegration of Forensic Epidemiology and the Rigorous EvaluatioN of Causation Elements) approach to causal inference in forensic medicine. Int J Environ Res Public Health 2020;17:8353; doi:10.3390/ijerph17228353.</w:t>
-      </w:r>
-    </w:p>
-  </w:footnote>
-  <w:footnote w:id="2">
-    <w:p>
-      <w:pPr>
-        <w:pStyle w:val="Compact"/>
-        <w:jc w:val="left"/>
-        <w:pBdr>
-          <w:bottom w:val="none" w:sz="0" w:space="0" w:color="000000"/>
-          <w:top w:val="none" w:sz="0" w:space="0" w:color="000000"/>
-          <w:left w:val="none" w:sz="0" w:space="0" w:color="000000"/>
-          <w:right w:val="none" w:sz="0" w:space="0" w:color="000000"/>
-        </w:pBdr>
-        <w:spacing w:after="0" w:before="0" w:line="240"/>
-        <w:ind w:left="0" w:right="0" w:firstLine="0" w:firstLineChars="0"/>
-      </w:pPr>
-      <w:r>
-        <w:rPr>
-          <w:rFonts/>
-          <w:vertAlign w:val="superscript"/>
-        </w:rPr>
-        <w:footnoteRef/>
-      </w:r>
-      <w:r>
-        <w:t xml:space="preserve">Freeman MD. A practicable and systematic approach to medicolegal causation. Orthopedics 2018;41(2):70-2.</w:t>
-      </w:r>
-    </w:p>
-  </w:footnote>
-  <w:footnote w:id="3">
-    <w:p>
-      <w:pPr>
-        <w:pStyle w:val="Compact"/>
-        <w:jc w:val="left"/>
-        <w:pBdr>
-          <w:bottom w:val="none" w:sz="0" w:space="0" w:color="000000"/>
-          <w:top w:val="none" w:sz="0" w:space="0" w:color="000000"/>
-          <w:left w:val="none" w:sz="0" w:space="0" w:color="000000"/>
-          <w:right w:val="none" w:sz="0" w:space="0" w:color="000000"/>
-        </w:pBdr>
-        <w:spacing w:after="0" w:before="0" w:line="240"/>
-        <w:ind w:left="0" w:right="0" w:firstLine="0" w:firstLineChars="0"/>
-      </w:pPr>
-      <w:r>
-        <w:rPr>
-          <w:rFonts/>
-          <w:vertAlign w:val="superscript"/>
-        </w:rPr>
-        <w:footnoteRef/>
-      </w:r>
-      <w:r>
-        <w:t xml:space="preserve">Freeman MD, Centeno CJ, Kohles SS. A systematic approach to clinical determinations of causation in symptomatic spinal disc injury following motor vehicle crash trauma. PM R 2009;1(10):951-6.</w:t>
-      </w:r>
-    </w:p>
-  </w:footnote>
-  <w:footnote w:id="4">
-    <w:p>
-      <w:pPr>
-        <w:pStyle w:val="Compact"/>
-        <w:jc w:val="left"/>
-        <w:pBdr>
-          <w:bottom w:val="none" w:sz="0" w:space="0" w:color="000000"/>
-          <w:top w:val="none" w:sz="0" w:space="0" w:color="000000"/>
-          <w:left w:val="none" w:sz="0" w:space="0" w:color="000000"/>
-          <w:right w:val="none" w:sz="0" w:space="0" w:color="000000"/>
-        </w:pBdr>
-        <w:spacing w:after="0" w:before="0" w:line="240"/>
-        <w:ind w:left="0" w:right="0" w:firstLine="0" w:firstLineChars="0"/>
-      </w:pPr>
-      <w:r>
-        <w:rPr>
-          <w:rFonts/>
-          <w:vertAlign w:val="superscript"/>
-        </w:rPr>
-        <w:footnoteRef/>
-      </w:r>
-      <w:r>
-        <w:t xml:space="preserve">Etherton v. Owner Insurance Company. U.S. District Court of Appeals, 10th Circuit. Case No. 14-1164.</w:t>
-      </w:r>
-    </w:p>
-  </w:footnote>
-  <w:footnote w:id="5">
-    <w:p>
-      <w:pPr>
-        <w:pStyle w:val="Compact"/>
-        <w:jc w:val="left"/>
-        <w:pBdr>
-          <w:bottom w:val="none" w:sz="0" w:space="0" w:color="000000"/>
-          <w:top w:val="none" w:sz="0" w:space="0" w:color="000000"/>
-          <w:left w:val="none" w:sz="0" w:space="0" w:color="000000"/>
-          <w:right w:val="none" w:sz="0" w:space="0" w:color="000000"/>
-        </w:pBdr>
-        <w:spacing w:after="0" w:before="0" w:line="240"/>
-        <w:ind w:left="0" w:right="0" w:firstLine="0" w:firstLineChars="0"/>
-      </w:pPr>
-      <w:r>
-        <w:rPr>
-          <w:rFonts/>
-          <w:vertAlign w:val="superscript"/>
-        </w:rPr>
-        <w:footnoteRef/>
-      </w:r>
-      <w:r>
-        <w:t xml:space="preserve">Adams M et al. Biomechanics of back pain. London, UK, Churchill Livingstone, 2012.</w:t>
-      </w:r>
-    </w:p>
-  </w:footnote>
-  <w:footnote w:id="6">
-    <w:p>
-      <w:pPr>
-        <w:pStyle w:val="Compact"/>
-        <w:jc w:val="left"/>
-        <w:pBdr>
-          <w:bottom w:val="none" w:sz="0" w:space="0" w:color="000000"/>
-          <w:top w:val="none" w:sz="0" w:space="0" w:color="000000"/>
-          <w:left w:val="none" w:sz="0" w:space="0" w:color="000000"/>
-          <w:right w:val="none" w:sz="0" w:space="0" w:color="000000"/>
-        </w:pBdr>
-        <w:spacing w:after="0" w:before="0" w:line="240"/>
-        <w:ind w:left="0" w:right="0" w:firstLine="0" w:firstLineChars="0"/>
-      </w:pPr>
-      <w:r>
-        <w:rPr>
-          <w:rFonts/>
-          <w:vertAlign w:val="superscript"/>
-        </w:rPr>
-        <w:footnoteRef/>
-      </w:r>
-      <w:r>
-        <w:t xml:space="preserve">I was involved with the experimental protocols associated with the crash testing depicted in the proceding stills and can authenticate the results.</w:t>
-      </w:r>
-    </w:p>
-  </w:footnote>
-  <w:footnote w:id="7">
-    <w:p>
-      <w:pPr>
-        <w:pStyle w:val="Compact"/>
-        <w:jc w:val="left"/>
-        <w:pBdr>
-          <w:bottom w:val="none" w:sz="0" w:space="0" w:color="000000"/>
-          <w:top w:val="none" w:sz="0" w:space="0" w:color="000000"/>
-          <w:left w:val="none" w:sz="0" w:space="0" w:color="000000"/>
-          <w:right w:val="none" w:sz="0" w:space="0" w:color="000000"/>
-        </w:pBdr>
-        <w:spacing w:after="0" w:before="0" w:line="240"/>
-        <w:ind w:left="0" w:right="0" w:firstLine="0" w:firstLineChars="0"/>
-      </w:pPr>
-      <w:r>
-        <w:rPr>
-          <w:rFonts/>
-          <w:vertAlign w:val="superscript"/>
-        </w:rPr>
-        <w:footnoteRef/>
-      </w:r>
-      <w:r>
-        <w:t xml:space="preserve">Freeman MD, Leith WM. Estimating the number of traffic crash-related cervical spine injuries in the United States; an analysis and comparison of national crash and hospital data. Accident Analysis and Prevention 2020: doi:https://doi.org/10.1016/j.aap.2020.105571.</w:t>
-      </w:r>
-    </w:p>
-  </w:footnote>
-  <w:footnote w:id="8">
-    <w:p>
-      <w:pPr>
-        <w:pStyle w:val="Compact"/>
-        <w:jc w:val="left"/>
-        <w:pBdr>
-          <w:bottom w:val="none" w:sz="0" w:space="0" w:color="000000"/>
-          <w:top w:val="none" w:sz="0" w:space="0" w:color="000000"/>
-          <w:left w:val="none" w:sz="0" w:space="0" w:color="000000"/>
-          <w:right w:val="none" w:sz="0" w:space="0" w:color="000000"/>
-        </w:pBdr>
-        <w:spacing w:after="0" w:before="0" w:line="240"/>
-        <w:ind w:left="0" w:right="0" w:firstLine="0" w:firstLineChars="0"/>
-      </w:pPr>
-      <w:r>
-        <w:rPr>
-          <w:rFonts/>
-          <w:vertAlign w:val="superscript"/>
-        </w:rPr>
-        <w:footnoteRef/>
-      </w:r>
-      <w:r>
-        <w:t xml:space="preserve">Fardon et al. Lumbar disc nomenclature: version 2.0: Recommendations of the combined task forces of the North American Spine Society, the American Society of Spine Radiology and the American Society of Neuroradiology. Spine J. 2014;14(11):2525-45.</w:t>
-      </w:r>
-    </w:p>
-  </w:footnote>
-  <w:footnote w:id="9">
-    <w:p>
-      <w:pPr>
-        <w:pStyle w:val="Compact"/>
-        <w:jc w:val="left"/>
-        <w:pBdr>
-          <w:bottom w:val="none" w:sz="0" w:space="0" w:color="000000"/>
-          <w:top w:val="none" w:sz="0" w:space="0" w:color="000000"/>
-          <w:left w:val="none" w:sz="0" w:space="0" w:color="000000"/>
-          <w:right w:val="none" w:sz="0" w:space="0" w:color="000000"/>
-        </w:pBdr>
-        <w:spacing w:after="0" w:before="0" w:line="240"/>
-        <w:ind w:left="0" w:right="0" w:firstLine="0" w:firstLineChars="0"/>
-      </w:pPr>
-      <w:r>
-        <w:rPr>
-          <w:rFonts/>
-          <w:vertAlign w:val="superscript"/>
-        </w:rPr>
-        <w:footnoteRef/>
-      </w:r>
-      <w:r>
-        <w:t xml:space="preserve">Giuliano et al. The use of flexion and extension MR in the evaluation of cervical spine trauma: initial experience in 100 trauma patients compared with 100 normal subjects. Emerg Radiol. 2002;9(5):249-53.</w:t>
-      </w:r>
-    </w:p>
-  </w:footnote>
-  <w:footnote w:id="10">
-    <w:p>
-      <w:pPr>
-        <w:pStyle w:val="Compact"/>
-        <w:jc w:val="left"/>
-        <w:pBdr>
-          <w:bottom w:val="none" w:sz="0" w:space="0" w:color="000000"/>
-          <w:top w:val="none" w:sz="0" w:space="0" w:color="000000"/>
-          <w:left w:val="none" w:sz="0" w:space="0" w:color="000000"/>
-          <w:right w:val="none" w:sz="0" w:space="0" w:color="000000"/>
-        </w:pBdr>
-        <w:spacing w:after="0" w:before="0" w:line="240"/>
-        <w:ind w:left="0" w:right="0" w:firstLine="0" w:firstLineChars="0"/>
-      </w:pPr>
-      <w:r>
-        <w:rPr>
-          <w:rFonts/>
-          <w:vertAlign w:val="superscript"/>
-        </w:rPr>
-        <w:footnoteRef/>
-      </w:r>
-      <w:r>
-        <w:t xml:space="preserve">Freeman et al. Significant spinal injury resulting from low-level accelerations: A case series of roller coaster injuries. Arch Phys Med Rehab 2005;86:2126-30.</w:t>
-      </w:r>
-    </w:p>
-  </w:footnote>
-  <w:footnote w:id="11">
-    <w:p>
-      <w:pPr>
-        <w:pStyle w:val="Compact"/>
-        <w:jc w:val="left"/>
-        <w:pBdr>
-          <w:bottom w:val="none" w:sz="0" w:space="0" w:color="000000"/>
-          <w:top w:val="none" w:sz="0" w:space="0" w:color="000000"/>
-          <w:left w:val="none" w:sz="0" w:space="0" w:color="000000"/>
-          <w:right w:val="none" w:sz="0" w:space="0" w:color="000000"/>
-        </w:pBdr>
-        <w:spacing w:after="0" w:before="0" w:line="240"/>
-        <w:ind w:left="0" w:right="0" w:firstLine="0" w:firstLineChars="0"/>
-      </w:pPr>
-      <w:r>
-        <w:rPr>
-          <w:rFonts/>
-          <w:vertAlign w:val="superscript"/>
-        </w:rPr>
-        <w:footnoteRef/>
-      </w:r>
-      <w:r>
-        <w:t xml:space="preserve">Lutz et al. CT myelography of a fragment of a lumbar disk sequestered posterior to the thecal sac. Am J Neuroradiol 1990;11(3):610-1.</w:t>
-      </w:r>
-    </w:p>
-  </w:footnote>
-  <w:footnote w:id="12">
-    <w:p>
-      <w:pPr>
-        <w:pStyle w:val="Compact"/>
-        <w:jc w:val="left"/>
-        <w:pBdr>
-          <w:bottom w:val="none" w:sz="0" w:space="0" w:color="000000"/>
-          <w:top w:val="none" w:sz="0" w:space="0" w:color="000000"/>
-          <w:left w:val="none" w:sz="0" w:space="0" w:color="000000"/>
-          <w:right w:val="none" w:sz="0" w:space="0" w:color="000000"/>
-        </w:pBdr>
-        <w:spacing w:after="0" w:before="0" w:line="240"/>
-        <w:ind w:left="0" w:right="0" w:firstLine="0" w:firstLineChars="0"/>
-      </w:pPr>
-      <w:r>
-        <w:rPr>
-          <w:rFonts/>
-          <w:vertAlign w:val="superscript"/>
-        </w:rPr>
-        <w:footnoteRef/>
-      </w:r>
-      <w:r>
-        <w:t xml:space="preserve">Sadanand et al. Sudden quadriplegia after acute cervical disc herniation. Can J Neurol Sci 2005;32(3):356-8.</w:t>
-      </w:r>
-    </w:p>
-  </w:footnote>
-  <w:footnote w:id="13">
-    <w:p>
-      <w:pPr>
-        <w:pStyle w:val="Compact"/>
-        <w:jc w:val="left"/>
-        <w:pBdr>
-          <w:bottom w:val="none" w:sz="0" w:space="0" w:color="000000"/>
-          <w:top w:val="none" w:sz="0" w:space="0" w:color="000000"/>
-          <w:left w:val="none" w:sz="0" w:space="0" w:color="000000"/>
-          <w:right w:val="none" w:sz="0" w:space="0" w:color="000000"/>
-        </w:pBdr>
-        <w:spacing w:after="0" w:before="0" w:line="240"/>
-        <w:ind w:left="0" w:right="0" w:firstLine="0" w:firstLineChars="0"/>
-      </w:pPr>
-      <w:r>
-        <w:rPr>
-          <w:rFonts/>
-          <w:vertAlign w:val="superscript"/>
-        </w:rPr>
-        <w:footnoteRef/>
-      </w:r>
-      <w:r>
-        <w:t xml:space="preserve">Pappas et al. Outcome analysis in 654 surgically treated lumbar disc herniations. Neurosurgery 1992;30(6):862–6.</w:t>
-      </w:r>
-    </w:p>
-  </w:footnote>
-  <w:footnote w:id="14">
-    <w:p>
-      <w:pPr>
-        <w:pStyle w:val="Compact"/>
-        <w:jc w:val="left"/>
-        <w:pBdr>
-          <w:bottom w:val="none" w:sz="0" w:space="0" w:color="000000"/>
-          <w:top w:val="none" w:sz="0" w:space="0" w:color="000000"/>
-          <w:left w:val="none" w:sz="0" w:space="0" w:color="000000"/>
-          <w:right w:val="none" w:sz="0" w:space="0" w:color="000000"/>
-        </w:pBdr>
-        <w:spacing w:after="0" w:before="0" w:line="240"/>
-        <w:ind w:left="0" w:right="0" w:firstLine="0" w:firstLineChars="0"/>
-      </w:pPr>
-      <w:r>
-        <w:rPr>
-          <w:rFonts/>
-          <w:vertAlign w:val="superscript"/>
-        </w:rPr>
-        <w:footnoteRef/>
-      </w:r>
-      <w:r>
-        <w:t xml:space="preserve">Smith J. An analysis of 72 real world impacts - an initial investigation into injury and complaint factors. SAE Technical Paper 1999-01-0640.</w:t>
-      </w:r>
-    </w:p>
-  </w:footnote>
-  <w:footnote w:id="15">
-    <w:p>
-      <w:pPr>
-        <w:pStyle w:val="Compact"/>
-        <w:jc w:val="left"/>
-        <w:pBdr>
-          <w:bottom w:val="none" w:sz="0" w:space="0" w:color="000000"/>
-          <w:top w:val="none" w:sz="0" w:space="0" w:color="000000"/>
-          <w:left w:val="none" w:sz="0" w:space="0" w:color="000000"/>
-          <w:right w:val="none" w:sz="0" w:space="0" w:color="000000"/>
-        </w:pBdr>
-        <w:spacing w:after="0" w:before="0" w:line="240"/>
-        <w:ind w:left="0" w:right="0" w:firstLine="0" w:firstLineChars="0"/>
-      </w:pPr>
-      <w:r>
-        <w:rPr>
-          <w:rFonts/>
-          <w:vertAlign w:val="superscript"/>
-        </w:rPr>
-        <w:footnoteRef/>
-      </w:r>
-      <w:r>
-        <w:t xml:space="preserve">Freeman MD. Medicolegal causation analysis of a lumbar spine fracture following a low speed rear impact traffic crash. J Case Rep Prac 2015; 3(2): 23-9.</w:t>
-      </w:r>
-    </w:p>
-  </w:footnote>
-  <w:footnote w:id="16">
-    <w:p>
-      <w:pPr>
-        <w:pStyle w:val="Compact"/>
-        <w:jc w:val="left"/>
-        <w:pBdr>
-          <w:bottom w:val="none" w:sz="0" w:space="0" w:color="000000"/>
-          <w:top w:val="none" w:sz="0" w:space="0" w:color="000000"/>
-          <w:left w:val="none" w:sz="0" w:space="0" w:color="000000"/>
-          <w:right w:val="none" w:sz="0" w:space="0" w:color="000000"/>
-        </w:pBdr>
-        <w:spacing w:after="0" w:before="0" w:line="240"/>
-        <w:ind w:left="0" w:right="0" w:firstLine="0" w:firstLineChars="0"/>
-      </w:pPr>
-      <w:r>
-        <w:rPr>
-          <w:rFonts/>
-          <w:vertAlign w:val="superscript"/>
-        </w:rPr>
-        <w:footnoteRef/>
-      </w:r>
-      <w:r>
-        <w:t xml:space="preserve">Nolet et al. Exposure to a Motor Vehicle Collision and the Risk of Future Neck Pain: A Systematic Review and Meta-Analysis. PM R. 2019 Apr 25. doi: 10.1002/pmrj.12173.</w:t>
       </w:r>
     </w:p>
   </w:footnote>
@@ -1913,7 +226,7 @@
         <wp:inline distT="0" distB="0" distL="0" distR="0" wp14:anchorId="5ACFBE65" wp14:editId="241CB4AF">
           <wp:extent cx="3004163" cy="1020445"/>
           <wp:effectExtent l="0" t="0" r="0" b="0"/>
-          <wp:docPr id="11" name="Picture 1" descr="A close-up of a logo&#10;&#10;Description automatically generated"/>
+          <wp:docPr id="1" name="Picture 1" descr="A close-up of a logo&#10;&#10;Description automatically generated"/>
           <wp:cNvGraphicFramePr>
             <a:graphicFrameLocks xmlns:a="http://schemas.openxmlformats.org/drawingml/2006/main" noChangeAspect="1"/>
           </wp:cNvGraphicFramePr>
@@ -1921,7 +234,7 @@
             <a:graphicData uri="http://schemas.openxmlformats.org/drawingml/2006/picture">
               <pic:pic xmlns:pic="http://schemas.openxmlformats.org/drawingml/2006/picture">
                 <pic:nvPicPr>
-                  <pic:cNvPr id="12" name="Picture 1" descr="A close-up of a logo&#10;&#10;Description automatically generated"/>
+                  <pic:cNvPr id="2" name="Picture 1" descr="A close-up of a logo&#10;&#10;Description automatically generated"/>
                   <pic:cNvPicPr/>
                 </pic:nvPicPr>
                 <pic:blipFill>

</xml_diff>

<commit_message>
build more skeleton structure
</commit_message>
<xml_diff>
--- a/FRA-report-output.docx
+++ b/FRA-report-output.docx
@@ -4,10 +4,1328 @@
   <w:body>
     <w:p>
       <w:pPr>
-        <w:pStyle w:val="Normal"/>
-      </w:pPr>
-      <w:r>
-        <w:t xml:space="preserve">Exponent placeholder</w:t>
+        <w:pStyle w:val="BodyText2"/>
+      </w:pPr>
+      <w:r>
+        <w:t xml:space="preserve">January 1, 2021</w:t>
+      </w:r>
+    </w:p>
+    <w:p>
+      <w:pPr>
+        <w:pStyle w:val="BodyText2"/>
+      </w:pPr>
+    </w:p>
+    <w:p>
+      <w:pPr>
+        <w:pStyle w:val="BodyText2"/>
+      </w:pPr>
+      <w:r>
+        <w:t xml:space="preserve">LawyerFirst LawyerLast Esquire</w:t>
+      </w:r>
+    </w:p>
+    <w:p>
+      <w:pPr>
+        <w:pStyle w:val="BodyText2"/>
+      </w:pPr>
+      <w:r>
+        <w:t xml:space="preserve">SampleFirmName</w:t>
+      </w:r>
+    </w:p>
+    <w:p>
+      <w:pPr>
+        <w:pStyle w:val="BodyText2"/>
+      </w:pPr>
+      <w:r>
+        <w:t xml:space="preserve">123 Address St.</w:t>
+      </w:r>
+    </w:p>
+    <w:p>
+      <w:pPr>
+        <w:pStyle w:val="BodyText2"/>
+      </w:pPr>
+      <w:r>
+        <w:t xml:space="preserve">CityVille, StateLand 12345</w:t>
+      </w:r>
+    </w:p>
+    <w:p>
+      <w:pPr>
+        <w:pStyle w:val="BodyText2"/>
+      </w:pPr>
+    </w:p>
+    <w:p>
+      <w:pPr>
+        <w:pStyle w:val="BodyText2"/>
+      </w:pPr>
+      <w:r>
+        <w:t xml:space="preserve">Tel: (012) 345-6789</w:t>
+      </w:r>
+    </w:p>
+    <w:p>
+      <w:pPr>
+        <w:pStyle w:val="BodyText2"/>
+      </w:pPr>
+    </w:p>
+    <w:p>
+      <w:pPr>
+        <w:pStyle w:val="BodyText2"/>
+      </w:pPr>
+    </w:p>
+    <w:p>
+      <w:pPr>
+        <w:pStyle w:val="BodyText2"/>
+      </w:pPr>
+      <w:r>
+        <w:t xml:space="preserve">RE:	</w:t>
+      </w:r>
+      <w:r>
+        <w:rPr>
+          <w:rFonts/>
+          <w:i w:val="true"/>
+        </w:rPr>
+        <w:t xml:space="preserve">Pl1FirstName Pl1LastName; Pl2FirstName Pl1LastName; Third One Third Name et al. v SampleCaseDefendantName et al., Case No: CaseNoSample, SampleCourtName</w:t>
+      </w:r>
+    </w:p>
+    <w:p>
+      <w:pPr>
+        <w:pStyle w:val="BodyText2"/>
+      </w:pPr>
+    </w:p>
+    <w:p>
+      <w:pPr>
+        <w:pStyle w:val="BodyText2"/>
+      </w:pPr>
+    </w:p>
+    <w:p>
+      <w:pPr>
+        <w:pStyle w:val="BodyText2"/>
+      </w:pPr>
+      <w:r>
+        <w:t xml:space="preserve">Date of Crash:	January 1, 2020</w:t>
+      </w:r>
+    </w:p>
+    <w:p>
+      <w:pPr>
+        <w:pStyle w:val="BodyText2"/>
+      </w:pPr>
+      <w:r>
+        <w:t xml:space="preserve">Date of Birth:	</w:t>
+      </w:r>
+      <w:r>
+        <w:rPr>
+          <w:rFonts/>
+          <w:i w:val="true"/>
+        </w:rPr>
+        <w:t xml:space="preserve">Pl1FirstName Pl1LastName: </w:t>
+      </w:r>
+      <w:r>
+        <w:t xml:space="preserve">January 1, 1999</w:t>
+      </w:r>
+      <w:r>
+        <w:t xml:space="preserve"> [</w:t>
+      </w:r>
+      <w:r>
+        <w:t xml:space="preserve">20</w:t>
+      </w:r>
+      <w:r>
+        <w:t xml:space="preserve"> years old at time of crash]</w:t>
+      </w:r>
+    </w:p>
+    <w:p>
+      <w:pPr>
+        <w:pStyle w:val="BodyText2"/>
+      </w:pPr>
+      <w:r>
+        <w:t xml:space="preserve">	</w:t>
+      </w:r>
+      <w:r>
+        <w:rPr>
+          <w:rFonts/>
+          <w:i w:val="true"/>
+        </w:rPr>
+        <w:t xml:space="preserve">Pl2FirstName Pl1LastName: </w:t>
+      </w:r>
+      <w:r>
+        <w:t xml:space="preserve">January 2, 1990</w:t>
+      </w:r>
+      <w:r>
+        <w:t xml:space="preserve"> [</w:t>
+      </w:r>
+      <w:r>
+        <w:t xml:space="preserve">29</w:t>
+      </w:r>
+      <w:r>
+        <w:t xml:space="preserve"> years old at time of crash]</w:t>
+      </w:r>
+    </w:p>
+    <w:p>
+      <w:pPr>
+        <w:pStyle w:val="BodyText2"/>
+      </w:pPr>
+      <w:r>
+        <w:t xml:space="preserve">	</w:t>
+      </w:r>
+      <w:r>
+        <w:rPr>
+          <w:rFonts/>
+          <w:i w:val="true"/>
+        </w:rPr>
+        <w:t xml:space="preserve">Third One Third Name: </w:t>
+      </w:r>
+      <w:r>
+        <w:t xml:space="preserve">January 4, 1994</w:t>
+      </w:r>
+      <w:r>
+        <w:t xml:space="preserve"> [</w:t>
+      </w:r>
+      <w:r>
+        <w:t xml:space="preserve">25</w:t>
+      </w:r>
+      <w:r>
+        <w:t xml:space="preserve"> years old at time of crash]</w:t>
+      </w:r>
+    </w:p>
+    <w:p>
+      <w:pPr>
+        <w:pStyle w:val="BodyText2"/>
+      </w:pPr>
+    </w:p>
+    <w:p>
+      <w:pPr>
+        <w:pStyle w:val="BodyText2"/>
+      </w:pPr>
+    </w:p>
+    <w:p>
+      <w:pPr>
+        <w:pStyle w:val="Normal"/>
+      </w:pPr>
+      <w:r>
+        <w:t xml:space="preserve">Dear Mr. LawyerLast</w:t>
+      </w:r>
+      <w:r>
+        <w:t xml:space="preserve">,</w:t>
+      </w:r>
+    </w:p>
+    <w:p>
+      <w:pPr>
+        <w:pStyle w:val="Normal"/>
+      </w:pPr>
+    </w:p>
+    <w:p>
+      <w:pPr>
+        <w:pStyle w:val="Normal"/>
+      </w:pPr>
+      <w:r>
+        <w:t xml:space="preserve">I am in receipt of your correspondence regarding the above-named </w:t>
+      </w:r>
+      <w:r>
+        <w:t xml:space="preserve">action</w:t>
+      </w:r>
+      <w:r>
+        <w:t xml:space="preserve">. I have reviewed the documentation accompanying your correspondence including medical records, information regarding the subject crash, litigation documents, and other materials</w:t>
+      </w:r>
+      <w:r>
+        <w:t xml:space="preserve">.</w:t>
+      </w:r>
+    </w:p>
+    <w:p>
+      <w:pPr>
+        <w:pStyle w:val="Normal"/>
+      </w:pPr>
+    </w:p>
+    <w:p>
+      <w:pPr>
+        <w:pStyle w:val="Normal"/>
+      </w:pPr>
+      <w:r>
+        <w:t xml:space="preserve">The purpose of this report is to provide an analysis of the causal relationship between the subject rear impact collision and Ms. and Mr. Pl1LastName and Mx. Third Name’s subsequently diagnosed disk injuries and need for treatment.</w:t>
+      </w:r>
+    </w:p>
+    <w:p>
+      <w:pPr>
+        <w:pStyle w:val="Normal"/>
+      </w:pPr>
+    </w:p>
+    <w:p>
+      <w:pPr>
+        <w:pStyle w:val="Normal"/>
+      </w:pPr>
+      <w:r>
+        <w:rPr>
+          <w:rFonts/>
+          <w:i w:val="true"/>
+        </w:rPr>
+        <w:t xml:space="preserve">My qualifications to provide opinions concerning the matters herein, particularly on issues of the causal relationship between trauma and injury, are as follows:</w:t>
+      </w:r>
+    </w:p>
+    <w:p>
+      <w:pPr>
+        <w:pStyle w:val="Normal"/>
+      </w:pPr>
+    </w:p>
+    <w:p>
+      <w:pPr>
+        <w:pStyle w:val="Normal"/>
+      </w:pPr>
+      <w:r>
+        <w:t xml:space="preserve">I am Professor and Chair of Forensic and Legal Medicine with the Faculty of Forensic and Legal Medicine of the Royal College of Physicians (UK), and a consultant in the fields of forensic medicine and forensic epidemiology. I am credentialed as a Fellow of the Royal College of Pathologists (UK), Fellow of the Faculty of Forensic and Legal Medicine (FFLM) of the Royal College of Physicians (UK) and member of the British Association in Forensic Medicine. I hold the following relevant academic degrees and certifications: a Doctor of Medicine degree (Med.Dr.) from Umeå University, a Doctor of Philosophy (Ph.D.) in public health/epidemiology from Oregon State University, a Master of Public Health (MPH) in epidemiology and biostatistics, also from Oregon State University, a master’s degree in forensic medical sciences (MScFMS) with the Academy of Forensic Medical Sciences in the United Kingdom, i.a. In addition to my degreed education, I have completed a 2-year post-doctoral fellowship in forensic pathology at Umeå University in Sweden and hold a Diploma of Legal Medicine (DLM) with the FFLM. I am also a fellow of both the American Academy of Forensic Sciences and the American College of Epidemiology. I am a Fulbright Fellow and held a 3-year roster appointment (2017-20) with the United States Department of State as a Fulbright Specialist in the field of forensic medicine. I serve as tenured Associate Professor of Forensic Medicine at Maastricht University and a joint Clinical Professor of Psychiatry and Public Health and Preventative Medicine at Oregon Health and Science University School of Medicine, where I have taught courses for the past 24 years in forensic medicine, forensic epidemiology, and injury epidemiology. From 2005-2017 I held an appointment as an Adjunct Professor of Forensic Medicine and Epidemiology at the Institute of Forensic Medicine, Faculty of Health Sciences, Aarhus University, Aarhus, Denmark, and am a recent (2020-21) visiting professor at University of Indonesia in the Faculty of Medicine.</w:t>
+      </w:r>
+    </w:p>
+    <w:p>
+      <w:pPr>
+        <w:pStyle w:val="Normal"/>
+      </w:pPr>
+    </w:p>
+    <w:p>
+      <w:pPr>
+        <w:pStyle w:val="Normal"/>
+      </w:pPr>
+      <w:r>
+        <w:t xml:space="preserve">I have been a crash reconstructionist since 1996 and have had ACTAR accreditation (the Accreditation Commission on Traffic Accident Reconstruction) since 2005. Over the past &gt;25 years I have participated in the reconstruction of more than 3,000 crashes, including more than 300 fatalities. From 1999 through 2007 I served as a vehicular homicide investigator for law enforcement (consultant to the state medical examiner and special deputy sheriff), and I am a former affiliate medical examiner with the Allegheny County Medical Examiner’s office.</w:t>
+      </w:r>
+    </w:p>
+    <w:p>
+      <w:pPr>
+        <w:pStyle w:val="Normal"/>
+      </w:pPr>
+    </w:p>
+    <w:p>
+      <w:pPr>
+        <w:pStyle w:val="Normal"/>
+      </w:pPr>
+      <w:r>
+        <w:t xml:space="preserve">I am a member of the American Society of Biomechanics and have more than 60 scientific publications pertaining to injury biomechanics, including a book for the Society of Automotive Engineering and taught injury biomechanics in a faculty peer-reviewed course at OHSU for 15 years. I have served as a consultant on injury biomechanics to state and federal government.</w:t>
+      </w:r>
+    </w:p>
+    <w:p>
+      <w:pPr>
+        <w:pStyle w:val="Normal"/>
+      </w:pPr>
+    </w:p>
+    <w:p>
+      <w:pPr>
+        <w:pStyle w:val="Normal"/>
+      </w:pPr>
+      <w:r>
+        <w:t xml:space="preserve">I am an associate editor of the Journal of Forensic and Legal Medicine and serve or have served as an associate editor or editorial board member of 14 additional scientific peer-reviewed journals. I have published approximately 230 scientific papers, abstracts, book chapters and books on topics that include traffic crash injuries, crash reconstruction, injury causation and injury biomechanics, including the text for Elsevier, Forensic Epidemiology: Principles and Practice (2016). My publications have been cited by other authors more than 4,700 times.</w:t>
+      </w:r>
+    </w:p>
+    <w:p>
+      <w:pPr>
+        <w:pStyle w:val="Normal"/>
+      </w:pPr>
+    </w:p>
+    <w:p>
+      <w:pPr>
+        <w:pStyle w:val="Normal"/>
+      </w:pPr>
+      <w:r>
+        <w:t xml:space="preserve">I have provided testimony in more than 400 civil and criminal trials in state and Federal courts throughout the United States, Canada, and Australia. Please see my CV for further details.</w:t>
+      </w:r>
+      <w:r>
+        <w:br w:type="page"/>
+      </w:r>
+    </w:p>
+    <w:altChunk r:id="rId14"/>
+    <w:p>
+      <w:pPr>
+        <w:pStyle w:val="Normal"/>
+      </w:pPr>
+    </w:p>
+    <w:p>
+      <w:pPr>
+        <w:pStyle w:val="Normal"/>
+      </w:pPr>
+      <w:r>
+        <w:t xml:space="preserve">At the time of the crash, </w:t>
+      </w:r>
+    </w:p>
+    <w:altChunk r:id="rId15"/>
+    <w:p>
+      <w:pPr>
+        <w:pStyle w:val="Normal"/>
+      </w:pPr>
+    </w:p>
+    <w:p>
+      <w:pPr>
+        <w:pStyle w:val="Normal"/>
+      </w:pPr>
+      <w:r>
+        <w:rPr>
+          <w:rFonts/>
+          <w:i w:val="true"/>
+          <w:b w:val="true"/>
+        </w:rPr>
+        <w:t xml:space="preserve">Injury Causation Analysis</w:t>
+      </w:r>
+    </w:p>
+    <w:p>
+      <w:pPr>
+        <w:pStyle w:val="Normal"/>
+      </w:pPr>
+      <w:r>
+        <w:t xml:space="preserve">A crash-related injury causation analysis for a specific individual is performed by assessing the risk of injury from the collision and comparing it to the probability that the injuries or conditions would have been present at the same point in time if the collision had not occurred. The process is referred to as a "3-step" injury causation method in which improbable alternative causes are ruled out and the single most likely cause is identified. The analysis is accomplished via the application of crash reconstruction, biomechanical, medical, and epidemiologic (risk assessment) principles.</w:t>
+      </w:r>
+      <w:r>
+        <w:rPr>
+          <w:rFonts/>
+          <w:vertAlign w:val="superscript"/>
+        </w:rPr>
+        <w:footnoteReference w:id="1"/>
+      </w:r>
+      <w:r>
+        <w:rPr>
+          <w:rFonts/>
+          <w:vertAlign w:val="superscript"/>
+        </w:rPr>
+        <w:t xml:space="preserve">,</w:t>
+      </w:r>
+      <w:r>
+        <w:rPr>
+          <w:rFonts/>
+          <w:vertAlign w:val="superscript"/>
+        </w:rPr>
+        <w:footnoteReference w:id="2"/>
+      </w:r>
+      <w:r>
+        <w:t xml:space="preserve"> This 3-step methodology has been extensively described in the peer-reviewed literature, been deemed generally accepted by Courts in the United States, and has been adopted as part of case law in the U.S.</w:t>
+      </w:r>
+      <w:r>
+        <w:rPr>
+          <w:rFonts/>
+          <w:vertAlign w:val="superscript"/>
+        </w:rPr>
+        <w:footnoteReference w:id="3"/>
+      </w:r>
+      <w:r>
+        <w:rPr>
+          <w:rFonts/>
+          <w:vertAlign w:val="superscript"/>
+        </w:rPr>
+        <w:t xml:space="preserve">,</w:t>
+      </w:r>
+      <w:r>
+        <w:rPr>
+          <w:rFonts/>
+          <w:vertAlign w:val="superscript"/>
+        </w:rPr>
+        <w:footnoteReference w:id="4"/>
+      </w:r>
+      <w:r>
+        <w:t xml:space="preserve"> See the Appendix at the end of this report for more information.</w:t>
+      </w:r>
+    </w:p>
+    <w:p>
+      <w:pPr>
+        <w:pStyle w:val="Normal"/>
+      </w:pPr>
+    </w:p>
+    <w:p>
+      <w:pPr>
+        <w:pStyle w:val="Normal"/>
+      </w:pPr>
+      <w:r>
+        <w:t xml:space="preserve">The three fundamental elements or steps of an injury causation analysis are as follows: Whether the injury mechanism had the potential to cause the injury in question (aka general causation);</w:t>
+      </w:r>
+    </w:p>
+    <w:p>
+      <w:pPr>
+        <w:pStyle w:val="Normal"/>
+      </w:pPr>
+      <w:r>
+        <w:t xml:space="preserve">The degree of temporal proximity between the injury mechanism and the onset of the symptoms reasonably indicating the presence of the injury; and</w:t>
+      </w:r>
+    </w:p>
+    <w:p>
+      <w:pPr>
+        <w:pStyle w:val="Normal"/>
+      </w:pPr>
+      <w:r>
+        <w:t xml:space="preserve">Whether there is a more likely alternative explanation for the occurrence of the symptoms at the same point in time (aka differential etiology).</w:t>
+      </w:r>
+    </w:p>
+    <w:p>
+      <w:pPr>
+        <w:pStyle w:val="Normal"/>
+      </w:pPr>
+    </w:p>
+    <w:p>
+      <w:pPr>
+        <w:pStyle w:val="Normal"/>
+      </w:pPr>
+      <w:r>
+        <w:t xml:space="preserve">As applied to the facts in the subject case, these 3 steps are as follows:</w:t>
+      </w:r>
+    </w:p>
+    <w:p>
+      <w:pPr>
+        <w:pStyle w:val="Normal"/>
+      </w:pPr>
+    </w:p>
+    <w:p>
+      <w:pPr>
+        <w:pStyle w:val="Normal"/>
+      </w:pPr>
+      <w:r>
+        <w:rPr>
+          <w:rFonts/>
+          <w:i w:val="true"/>
+        </w:rPr>
+        <w:t xml:space="preserve">Reconstruction of the crash</w:t>
+      </w:r>
+    </w:p>
+    <w:altChunk r:id="rId16"/>
+    <w:p>
+      <w:pPr>
+        <w:pStyle w:val="Normal"/>
+      </w:pPr>
+    </w:p>
+    <w:p>
+      <w:pPr>
+        <w:pStyle w:val="Normal"/>
+      </w:pPr>
+      <w:r>
+        <w:rPr>
+          <w:rFonts/>
+          <w:i w:val="true"/>
+        </w:rPr>
+        <w:t xml:space="preserve">Injury biomechanics</w:t>
+      </w:r>
+    </w:p>
+    <w:p>
+      <w:pPr>
+        <w:pStyle w:val="Normal"/>
+      </w:pPr>
+      <w:r>
+        <w:t xml:space="preserve">The rear impact would have resulted in Ms. and Mr. Pl1LastName and Mx. Third Name’s torsos and heads initially being thrown rearwards into the seatback at around 10 mph, and then rebounding forward into the restraining seat belt and toward the steering wheel (the first part of the crash kinematics that they recall). They would have sustained substantial complex loads on their spines in the collision, loads that include compression, rotation, and shear all occurring at the same time and to varying degrees in less time than it takes to blink an eye (around 250 msecs).</w:t>
+      </w:r>
+    </w:p>
+    <w:p>
+      <w:pPr>
+        <w:pStyle w:val="Normal"/>
+      </w:pPr>
+    </w:p>
+    <w:p>
+      <w:pPr>
+        <w:pStyle w:val="Normal"/>
+      </w:pPr>
+      <w:r>
+        <w:t xml:space="preserve">The most reliable and largest set of published data on occupant forces in rear impacts indicate that, for a 20-year-old female the average peak head acceleration of a 10-mph rear impact delta V would be around 8 g, which would translate to a peak cervical spinal disk load of around </w:t>
+      </w:r>
+      <w:r>
+        <w:rPr>
+          <w:rFonts/>
+          <w:b w:val="true"/>
+        </w:rPr>
+        <w:t xml:space="preserve">100</w:t>
+      </w:r>
+      <w:r>
+        <w:t xml:space="preserve"> lbs. on their necks.  The same data indicate a load of around 8 g on their low backs, which would translate to a peak load of around </w:t>
+      </w:r>
+      <w:r>
+        <w:rPr>
+          <w:rFonts/>
+          <w:b w:val="true"/>
+        </w:rPr>
+        <w:t xml:space="preserve">360</w:t>
+      </w:r>
+      <w:r>
+        <w:t xml:space="preserve"> lbs. on their lumbar spinal disks. These loads are more than sufficient to cause a wide range of musculoligamentous and skeletal injuries, including injuries to the intervertebral disks of the low back and neck. In the general population, the risk of a symptomatic cervical disk in a rear impact crash like the subject collision is represented in the chart below:</w:t>
+      </w:r>
+    </w:p>
+    <w:p>
+      <w:pPr>
+        <w:pStyle w:val="Normal"/>
+      </w:pPr>
+    </w:p>
+    <w:p>
+      <w:pPr>
+        <w:pStyle w:val="Subtitle"/>
+      </w:pPr>
+      <w:r>
+        <w:rPr/>
+        <w:drawing>
+          <wp:inline distT="0" distB="0" distL="0" distR="0">
+            <wp:extent cx="3840480" cy="3024655"/>
+            <wp:docPr id="1" name="" descr=""/>
+            <wp:cNvGraphicFramePr>
+              <a:graphicFrameLocks xmlns:a="http://schemas.openxmlformats.org/drawingml/2006/main" noChangeAspect="1"/>
+            </wp:cNvGraphicFramePr>
+            <a:graphic xmlns:a="http://schemas.openxmlformats.org/drawingml/2006/main">
+              <a:graphicData uri="http://schemas.openxmlformats.org/drawingml/2006/picture">
+                <pic:pic xmlns:pic="http://schemas.openxmlformats.org/drawingml/2006/picture">
+                  <pic:nvPicPr>
+                    <pic:cNvPr id="2" name=""/>
+                    <pic:cNvPicPr>
+                      <a:picLocks noChangeAspect="1" noChangeArrowheads="1"/>
+                    </pic:cNvPicPr>
+                  </pic:nvPicPr>
+                  <pic:blipFill>
+                    <a:blip cstate="print" r:embed="rId17"/>
+                    <a:stretch>
+                      <a:fillRect/>
+                    </a:stretch>
+                  </pic:blipFill>
+                  <pic:spPr bwMode="auto">
+                    <a:xfrm>
+                      <a:off x="0" y="0"/>
+                      <a:ext cx="53340" cy="42009"/>
+                    </a:xfrm>
+                    <a:prstGeom prst="rect">
+                      <a:avLst/>
+                    </a:prstGeom>
+                    <a:noFill/>
+                  </pic:spPr>
+                </pic:pic>
+              </a:graphicData>
+            </a:graphic>
+          </wp:inline>
+        </w:drawing>
+      </w:r>
+    </w:p>
+    <w:p>
+      <w:pPr>
+        <w:pStyle w:val="Caption"/>
+      </w:pPr>
+      <w:r>
+        <w:t xml:space="preserve">Chart showing the relationship between a ~5 to 6 mph delta V (red band) rear impact and cervical disk injury risk observed in 113 people exposed to real-world crashes. As demonstrated in the chart, the risk of a cervical disk injury ranges from 2.5 to 3.3%, or around 1 in 40 to 1 in 30 in such a crash. The risk to the low back is approximately 60% that of the risk to the neck. </w:t>
+      </w:r>
+      <w:r>
+        <w:rPr>
+          <w:rFonts/>
+          <w:i w:val="true"/>
+        </w:rPr>
+        <w:t xml:space="preserve">Note:</w:t>
+      </w:r>
+      <w:r>
+        <w:t xml:space="preserve"> 5 to 6 mph is approximately equal to 8 to 10 km/h on the chart.</w:t>
+      </w:r>
+    </w:p>
+    <w:p>
+      <w:pPr>
+        <w:pStyle w:val="Normal"/>
+      </w:pPr>
+    </w:p>
+    <w:p>
+      <w:pPr>
+        <w:pStyle w:val="Normal"/>
+      </w:pPr>
+      <w:r>
+        <w:t xml:space="preserve">Discussion</w:t>
+      </w:r>
+    </w:p>
+    <w:p>
+      <w:pPr>
+        <w:pStyle w:val="Normal"/>
+      </w:pPr>
+      <w:r>
+        <w:t xml:space="preserve">The types of spinal injuries that Ms. and Mr. Pl1LastName and Mx. Third Name was diagnosed with (primarily chronically symptomatic disk derangements) are highly consistent with the injury mechanism of the crash. Traumatic loading of the spine that results in axial (up and down) compression, particularly in combination with the other load types occurring with the subject collision, has the potential to damage the peripheral disk annulus, which surrounds and holds in the disk nucleus. Women in their early 3rd decade, like Ms. Pl1LastName (who was 20 at the time of the crash) typically have asymptomatic age-related degenerative changes of the disks of the spine, a fact that makes the post-crash findings in Ms. and Mr. Pl1LastName and Mx. Third Name’s imaging more likely to be a combination of post-traumatic overlaying degeneration, as opposed to solely due to either trauma or pre-existing degeneration.</w:t>
+      </w:r>
+    </w:p>
+    <w:p>
+      <w:pPr>
+        <w:pStyle w:val="Normal"/>
+      </w:pPr>
+    </w:p>
+    <w:p>
+      <w:pPr>
+        <w:pStyle w:val="Normal"/>
+      </w:pPr>
+      <w:r>
+        <w:t xml:space="preserve">The symptoms of spinal disk injury may, in some cases, be instantly recognizable after a traffic crash because of the sudden onset of radiculopathy, but recent research has demonstrated that only about 1 in 17 cervical disk injuries are recognized as such in the ED after a crash.</w:t>
+      </w:r>
+      <w:r>
+        <w:rPr>
+          <w:rFonts/>
+          <w:vertAlign w:val="superscript"/>
+        </w:rPr>
+        <w:footnoteReference w:id="5"/>
+      </w:r>
+      <w:r>
+        <w:t xml:space="preserve"> By far, the majority (94%) of what are later determined to be spinal disk injuries are initially diagnosed as in the ED as spinal strains.</w:t>
+      </w:r>
+    </w:p>
+    <w:p>
+      <w:pPr>
+        <w:pStyle w:val="Normal"/>
+      </w:pPr>
+    </w:p>
+    <w:p>
+      <w:pPr>
+        <w:pStyle w:val="Normal"/>
+      </w:pPr>
+      <w:r>
+        <w:t xml:space="preserve">Although the subject crash was no "bumper tap" it is well established in science and medicine that an excessive level of force is not required to cause symptomatic injury to a degenerated disk, and that in most cases, the diagnostic imaging of the disk will not reveal whether related symptoms are of a traumatic origin or not, in the absence of fracture.</w:t>
+      </w:r>
+      <w:r>
+        <w:rPr>
+          <w:rFonts/>
+          <w:vertAlign w:val="superscript"/>
+        </w:rPr>
+        <w:footnoteReference w:id="6"/>
+      </w:r>
+      <w:r>
+        <w:t xml:space="preserve"> Traumatic disk injuries have been described in the peer-reviewed literature as resulting from low to moderate force events, including minimal or no damage traffic crashes, roller coaster rides, and even more mild forces such as sneezing.</w:t>
+      </w:r>
+      <w:r>
+        <w:rPr>
+          <w:rFonts/>
+          <w:vertAlign w:val="superscript"/>
+        </w:rPr>
+        <w:footnoteReference w:id="7"/>
+      </w:r>
+      <w:r>
+        <w:rPr>
+          <w:rFonts/>
+          <w:vertAlign w:val="superscript"/>
+        </w:rPr>
+        <w:t xml:space="preserve">-</w:t>
+      </w:r>
+      <w:r>
+        <w:rPr>
+          <w:rFonts/>
+          <w:vertAlign w:val="superscript"/>
+        </w:rPr>
+        <w:footnoteReference w:id="8"/>
+      </w:r>
+      <w:r>
+        <w:rPr>
+          <w:rFonts/>
+          <w:vertAlign w:val="superscript"/>
+        </w:rPr>
+        <w:footnoteReference w:id="9"/>
+      </w:r>
+      <w:r>
+        <w:rPr>
+          <w:rFonts/>
+          <w:vertAlign w:val="superscript"/>
+        </w:rPr>
+        <w:footnoteReference w:id="10"/>
+      </w:r>
+      <w:r>
+        <w:rPr>
+          <w:rFonts/>
+          <w:vertAlign w:val="superscript"/>
+        </w:rPr>
+        <w:footnoteReference w:id="11"/>
+      </w:r>
+      <w:r>
+        <w:rPr>
+          <w:rFonts/>
+          <w:vertAlign w:val="superscript"/>
+        </w:rPr>
+        <w:footnoteReference w:id="12"/>
+      </w:r>
+      <w:r>
+        <w:rPr>
+          <w:rFonts/>
+          <w:vertAlign w:val="superscript"/>
+        </w:rPr>
+        <w:footnoteReference w:id="13"/>
+      </w:r>
+      <w:r>
+        <w:t xml:space="preserve"> It is accurate to state that there is no established or generally accepted lower force threshold at which it can be said that an acute intervertebral disk injury in any part of the spine cannot occur.</w:t>
+      </w:r>
+    </w:p>
+    <w:p>
+      <w:pPr>
+        <w:pStyle w:val="Normal"/>
+      </w:pPr>
+    </w:p>
+    <w:p>
+      <w:pPr>
+        <w:pStyle w:val="Normal"/>
+      </w:pPr>
+      <w:r>
+        <w:t xml:space="preserve">Based on the preceding discussion there was ample and biomechanically appropriate force exerted on Ms. and Mr. Pl1LastName and Mx. Third Name’s body in the subject collision to have caused their medically documented injuries, and associated need for evaluation and treatment, including their spinal pain management procedures, etc.</w:t>
+      </w:r>
+    </w:p>
+    <w:p>
+      <w:pPr>
+        <w:pStyle w:val="Normal"/>
+      </w:pPr>
+    </w:p>
+    <w:p>
+      <w:pPr>
+        <w:pStyle w:val="Normal"/>
+      </w:pPr>
+      <w:r>
+        <w:br w:type="page"/>
+      </w:r>
+    </w:p>
+    <w:p>
+      <w:pPr>
+        <w:pStyle w:val="Normal"/>
+      </w:pPr>
+      <w:r>
+        <w:t xml:space="preserve">The preceding opinions were given as reasonable medical, and scientific probabilities. I reserve the right to amend any of my opinions should new information come to light.</w:t>
+      </w:r>
+    </w:p>
+    <w:p>
+      <w:pPr>
+        <w:pStyle w:val="Normal"/>
+      </w:pPr>
+    </w:p>
+    <w:p>
+      <w:pPr>
+        <w:pStyle w:val="Normal"/>
+      </w:pPr>
+      <w:r>
+        <w:t xml:space="preserve">Very truly yours,</w:t>
+      </w:r>
+    </w:p>
+    <w:p>
+      <w:pPr>
+        <w:pStyle w:val="Normal"/>
+      </w:pPr>
+    </w:p>
+    <w:p>
+      <w:pPr>
+        <w:pStyle w:val="Normal"/>
+      </w:pPr>
+      <w:r>
+        <w:rPr/>
+        <w:drawing>
+          <wp:inline distT="0" distB="0" distL="0" distR="0">
+            <wp:extent cx="3657600" cy="1147218"/>
+            <wp:docPr id="3" name="" descr=""/>
+            <wp:cNvGraphicFramePr>
+              <a:graphicFrameLocks xmlns:a="http://schemas.openxmlformats.org/drawingml/2006/main" noChangeAspect="1"/>
+            </wp:cNvGraphicFramePr>
+            <a:graphic xmlns:a="http://schemas.openxmlformats.org/drawingml/2006/main">
+              <a:graphicData uri="http://schemas.openxmlformats.org/drawingml/2006/picture">
+                <pic:pic xmlns:pic="http://schemas.openxmlformats.org/drawingml/2006/picture">
+                  <pic:nvPicPr>
+                    <pic:cNvPr id="4" name=""/>
+                    <pic:cNvPicPr>
+                      <a:picLocks noChangeAspect="1" noChangeArrowheads="1"/>
+                    </pic:cNvPicPr>
+                  </pic:nvPicPr>
+                  <pic:blipFill>
+                    <a:blip cstate="print" r:embed="rId18"/>
+                    <a:stretch>
+                      <a:fillRect/>
+                    </a:stretch>
+                  </pic:blipFill>
+                  <pic:spPr bwMode="auto">
+                    <a:xfrm>
+                      <a:off x="0" y="0"/>
+                      <a:ext cx="50800" cy="15934"/>
+                    </a:xfrm>
+                    <a:prstGeom prst="rect">
+                      <a:avLst/>
+                    </a:prstGeom>
+                    <a:noFill/>
+                  </pic:spPr>
+                </pic:pic>
+              </a:graphicData>
+            </a:graphic>
+          </wp:inline>
+        </w:drawing>
+      </w:r>
+    </w:p>
+    <w:p>
+      <w:pPr>
+        <w:pStyle w:val="Normal"/>
+      </w:pPr>
+    </w:p>
+    <w:p>
+      <w:pPr>
+        <w:pStyle w:val="Normal"/>
+      </w:pPr>
+      <w:r>
+        <w:t xml:space="preserve">Michael D. Freeman, MedDr, PhD, MScFMS, MPH, FRCPath, FFFLM, FACE, DLM</w:t>
+      </w:r>
+    </w:p>
+    <w:p>
+      <w:pPr>
+        <w:pStyle w:val="Normal"/>
+      </w:pPr>
+    </w:p>
+    <w:p>
+      <w:pPr>
+        <w:pStyle w:val="Author"/>
+      </w:pPr>
+      <w:r>
+        <w:rPr>
+          <w:rFonts/>
+          <w:b w:val="true"/>
+        </w:rPr>
+        <w:t xml:space="preserve">David Jenkins Memorial Professor and Chair in Forensic and Legal Medicine</w:t>
+      </w:r>
+      <w:r>
+        <w:br w:type="textWrapping"/>
+      </w:r>
+      <w:r>
+        <w:t xml:space="preserve">Faculty of Forensic and Legal Medicine, Royal College of Physicians (London, UK)</w:t>
+      </w:r>
+      <w:r>
+        <w:br w:type="textWrapping"/>
+      </w:r>
+      <w:r>
+        <w:br w:type="textWrapping"/>
+      </w:r>
+      <w:r>
+        <w:rPr>
+          <w:rFonts/>
+          <w:b w:val="true"/>
+        </w:rPr>
+        <w:t xml:space="preserve">Associate Professor of Forensic Medicine,</w:t>
+      </w:r>
+      <w:r>
+        <w:br w:type="textWrapping"/>
+      </w:r>
+      <w:r>
+        <w:t xml:space="preserve">Care and Primary Healthcare Research Institute, Faculty of Health, Medicine, and Life Sciences, Maastricht University, Maastricht, Netherlands</w:t>
+      </w:r>
+      <w:r>
+        <w:br w:type="textWrapping"/>
+      </w:r>
+      <w:r>
+        <w:br w:type="textWrapping"/>
+      </w:r>
+      <w:r>
+        <w:rPr>
+          <w:rFonts/>
+          <w:b w:val="true"/>
+        </w:rPr>
+        <w:t xml:space="preserve">Clinical Professor of Forensic Psychiatry</w:t>
+      </w:r>
+      <w:r>
+        <w:br w:type="textWrapping"/>
+      </w:r>
+      <w:r>
+        <w:t xml:space="preserve">Department of Psychiatry, School of Medicine, Oregon Health &amp; Science University</w:t>
+      </w:r>
+      <w:r>
+        <w:br w:type="textWrapping"/>
+      </w:r>
+      <w:r>
+        <w:br w:type="textWrapping"/>
+      </w:r>
+      <w:r>
+        <w:t xml:space="preserve">Fellow, Royal College of Pathologists (UK)</w:t>
+      </w:r>
+      <w:r>
+        <w:br w:type="textWrapping"/>
+      </w:r>
+      <w:r>
+        <w:t xml:space="preserve">Fellow, Faculty of Forensic and Legal Medicine, Royal College of Physicians (London, UK)</w:t>
+      </w:r>
+      <w:r>
+        <w:br w:type="textWrapping"/>
+      </w:r>
+      <w:r>
+        <w:t xml:space="preserve">Fellow, American College of Epidemiology</w:t>
+      </w:r>
+      <w:r>
+        <w:br w:type="textWrapping"/>
+      </w:r>
+      <w:r>
+        <w:t xml:space="preserve">Member, American Society of Biomechanics</w:t>
+      </w:r>
+    </w:p>
+    <w:p>
+      <w:pPr>
+        <w:pStyle w:val="Normal"/>
+      </w:pPr>
+      <w:r>
+        <w:br w:type="page"/>
+      </w:r>
+    </w:p>
+    <w:p>
+      <w:pPr>
+        <w:pStyle w:val="Normal"/>
+      </w:pPr>
+      <w:r>
+        <w:t xml:space="preserve">Appendix</w:t>
+      </w:r>
+    </w:p>
+    <w:p>
+      <w:pPr>
+        <w:pStyle w:val="Normal"/>
+      </w:pPr>
+    </w:p>
+    <w:p>
+      <w:pPr>
+        <w:pStyle w:val="Normal"/>
+      </w:pPr>
+      <w:r>
+        <w:t xml:space="preserve">The 3-step causation methodology that I have used in this case is set forth in a number of my peer-reviewed publications, including a paper entitled </w:t>
+      </w:r>
+      <w:r>
+        <w:rPr>
+          <w:rFonts/>
+          <w:i w:val="true"/>
+        </w:rPr>
+        <w:t xml:space="preserve">A Systematic Approach to Clinical Determinations of Causation in Symptomatic Spinal Disk Injury Following Motor Vehicle Crash Trauma</w:t>
+      </w:r>
+      <w:r>
+        <w:t xml:space="preserve">, published in the </w:t>
+      </w:r>
+      <w:r>
+        <w:rPr>
+          <w:rFonts/>
+          <w:u w:val="single"/>
+        </w:rPr>
+        <w:t xml:space="preserve">Journal of Physical Medicine &amp; Rehabilitation</w:t>
+      </w:r>
+      <w:r>
+        <w:t xml:space="preserve"> in 2009. I first described this 3-step methodology in a paper published in 2008 and have since published more than a dozen papers describing some of the manifold applications of the causation methodology. As I describe below, the 3-step causal methodology has recently become part of United States Appellate Court case law on injury causation.</w:t>
+      </w:r>
+    </w:p>
+    <w:p>
+      <w:pPr>
+        <w:pStyle w:val="Normal"/>
+      </w:pPr>
+    </w:p>
+    <w:p>
+      <w:pPr>
+        <w:pStyle w:val="Normal"/>
+      </w:pPr>
+      <w:r>
+        <w:t xml:space="preserve">The methodology set forth in my 2009 paper consists of 3 steps or elements that need to be satisfied in an injury causation analysis in order to conclude that an injury resulted from a particular event to a reasonable degree of medical/ scientific probability, which are as follows:</w:t>
+      </w:r>
+    </w:p>
+    <w:p>
+      <w:pPr>
+        <w:pStyle w:val="Normal"/>
+      </w:pPr>
+    </w:p>
+    <w:p>
+      <w:pPr>
+        <w:pStyle w:val="NumberList"/>
+      </w:pPr>
+      <w:r>
+        <w:t xml:space="preserve">1.	</w:t>
+      </w:r>
+      <w:r>
+        <w:rPr>
+          <w:rFonts/>
+          <w:u w:val="single"/>
+        </w:rPr>
+        <w:t xml:space="preserve">Plausibility</w:t>
+      </w:r>
+      <w:r>
+        <w:t xml:space="preserve">: This first step addresses whether it is biologically possible for the injury event to have caused the condition (a.k.a general causation). A finding of plausibility is unrelated to the frequency of the injury, because even if the injury occurs in only 1 in 100 or fewer cases of exposure to the event (e.g. a spinal disk injury following a car crash), it is still plausibly caused by the event. Plausibility is a relatively low hurdle to clear in a causal analysis and is largely satisfied by the lack of evidence of implausibility of the relationship. Although it is common in crash injury litigation for the defendant to assert minimal vehicle damage as a basis for disputing injury causation, the approach is unhelpful for evaluating plausibility, as such an analysis does not have a sufficiently low error rate to establish impossibility, and at best can only be used to suggest a low frequency of injury in the general population. An example of an impossible causal relationship is the discovery of leukemia the day after a crash, as it is well established that it is not biologically plausible for trauma to cause leukemia. Plausibility is often, but not necessarily, established with epidemiologic data or information.</w:t>
+      </w:r>
+    </w:p>
+    <w:p>
+      <w:pPr>
+        <w:pStyle w:val="Normal"/>
+      </w:pPr>
+    </w:p>
+    <w:p>
+      <w:pPr>
+        <w:pStyle w:val="NumberList"/>
+      </w:pPr>
+      <w:r>
+        <w:t xml:space="preserve">2.	</w:t>
+      </w:r>
+      <w:r>
+        <w:rPr>
+          <w:rFonts/>
+          <w:u w:val="single"/>
+        </w:rPr>
+        <w:t xml:space="preserve">Temporality</w:t>
+      </w:r>
+      <w:r>
+        <w:t xml:space="preserve">: This second step examines the clinical and other evidence of the timing between the onset of the symptoms of injury and the injury event and must be satisfied to assess specific causation. First, it must be established that the sequence of the injury and the event is appropriate; the symptoms cannot be identically present prior to the event. Further, the onset of the symptoms of injury cannot be implausibly latent, relative to the injury event. For example, while the symptoms of a spinal disk injury in the neck may not immediately include upper extremity radiculopathy (most such injuries are initially diagnosed as a simple sprain or strain), a complete absence of symptoms in the neck for 3 months after a traffic crash, followed by the sudden insidious onset of symptoms of a cervical disk injury with radiculopathy, could not be plausibly related to the crash in most cases.</w:t>
+      </w:r>
+    </w:p>
+    <w:p>
+      <w:pPr>
+        <w:pStyle w:val="Normal"/>
+      </w:pPr>
+    </w:p>
+    <w:p>
+      <w:pPr>
+        <w:pStyle w:val="NumberList"/>
+      </w:pPr>
+      <w:r>
+        <w:t xml:space="preserve">3.	</w:t>
+      </w:r>
+      <w:r>
+        <w:rPr>
+          <w:rFonts/>
+          <w:u w:val="single"/>
+        </w:rPr>
+        <w:t xml:space="preserve">Lack of a more probable alternative explanation</w:t>
+      </w:r>
+      <w:r>
+        <w:t xml:space="preserve">: This final step examines the probability of the injury condition occurring at the same point in time in the plaintiff, given what is known about the plaintiff from the review of medical records and other evidence, but in the absence of the injury event (a.k.a. differential etiology). First, evidence of competing injury events must be evaluated, and compared for injury risk. Then, the likelihood of the condition occurring spontaneously must be assessed. For example, the plaintiff may have evidence of degenerative changes in the spinal disks pre-existing a traffic crash, but no symptoms. The question of interest (after the first 2 steps are satisfied) is what the probability was that the condition would have "converted" from asymptomatic to symptomatic in the absence of ("but-for") the crash. Since there is no information that can be gleaned from an examination of the plaintiff regarding her or her condition in the hypothetical absence of the crash, epidemiologic data often serves as the basis for the evaluation of the probability of alternative explanations. More probable alternative explanations are often intervening traumatic events that alter the clinical history in a substantive way. As an example, for a plaintiff with neck strain symptoms that lasted for 1 week after a crash, who is then involved in second collision a month later that results in neck and arm pain and is ultimately diagnosed with a cervical disk herniation, the second collision is easily identified as a more probable cause of the disk derangement than the antecedent crash. This is in part due to the abrupt change in the distribution of the symptoms more consistent with a disk derangement, but also the epidemiologically based conclusion that it is rare for a cervical strain that improves rapidly to evolve into a cervical disk herniation, and thus but-for the second crash, the condition would not have manifested.</w:t>
+      </w:r>
+    </w:p>
+    <w:p>
+      <w:pPr>
+        <w:pStyle w:val="Normal"/>
+      </w:pPr>
+    </w:p>
+    <w:p>
+      <w:pPr>
+        <w:pStyle w:val="Normal"/>
+      </w:pPr>
+      <w:r>
+        <w:t xml:space="preserve">The methodology described above was used to evaluate the cause of the Plaintiff’s injury in Etherton v Owners Insurance Company, entered on March 3, 2014 in United States District Court for the District of Colorado. In Etherton, the Plaintiff’s medical expert relied on the above referenced article to support her methodology (see footnote 3 on page 8 of the decision). The expert specified the same 3-step approach to assessing causation outlined above, described by the Court on page 8 of the order as follows:</w:t>
+      </w:r>
+    </w:p>
+    <w:p>
+      <w:pPr>
+        <w:pStyle w:val="Normal"/>
+      </w:pPr>
+    </w:p>
+    <w:p>
+      <w:pPr>
+        <w:pStyle w:val="Normal"/>
+      </w:pPr>
+      <w:r>
+        <w:t xml:space="preserve">"…his first step was to determine general causation… whether or not the type of injury that the plaintiff sustained could have been caused by the type of collision that the plaintiff was in… her second step was to consider whether there was a temporal relationship between plaintiff’s injury and the collision… her third step was to… rule out alternative causes of plaintiff’s injury. "</w:t>
+      </w:r>
+    </w:p>
+    <w:p>
+      <w:pPr>
+        <w:pStyle w:val="Normal"/>
+      </w:pPr>
+    </w:p>
+    <w:p>
+      <w:pPr>
+        <w:pStyle w:val="Normal"/>
+      </w:pPr>
+      <w:r>
+        <w:t xml:space="preserve">The defense challenged, among other things, the reliability and fit of the methods described by the expert. After an extensive examination and discussion of the 3-step process used by the expert, the Court found that the methodology appropriately fit the specific facts of the case, and that a population-based (epidemiologic) approach was an appropriate part of the causal methodology. The Court denied the Defendant’s motion to strike the expert’s testimony.</w:t>
+      </w:r>
+    </w:p>
+    <w:p>
+      <w:pPr>
+        <w:pStyle w:val="Normal"/>
+      </w:pPr>
+    </w:p>
+    <w:p>
+      <w:pPr>
+        <w:pStyle w:val="Normal"/>
+      </w:pPr>
+      <w:r>
+        <w:t xml:space="preserve">The Defendant appealed the ruling from the District Court, and in July of 2016, the Tenth Circuit U.S. Court of Appeals unanimously affirmed the 3-step causal methodology described in my 2009 publication cited above as generally accepted and well established for assessing injury causation (see Etherton v. Owners Insurance Company, No. 14-1164, 10th Cir, entered on July 19, 2016). Using the 3-step methodology, the Court determined the expert’s methodology fit the specific facts in the case, and that the District Court properly applied Rule 702/Daubert standard to the expert’s testimony in finding his methodology reliable. The judicial panel included current Supreme Court Justice Neil Gorsuch.</w:t>
+      </w:r>
+    </w:p>
+    <w:p>
+      <w:pPr>
+        <w:pStyle w:val="Normal"/>
+      </w:pPr>
+    </w:p>
+    <w:p>
+      <w:pPr>
+        <w:pStyle w:val="Normal"/>
+      </w:pPr>
+      <w:r>
+        <w:t xml:space="preserve">Below is a partial list of publications in scientific journals in which my descriptions of the 3-step methodology described in the Etherton decision and its various applications have been subjected to peer review. The foundation for the specific causation methodology described in all of these papers is the "Hill criteria, " a guideline for the assessment of general causation that has been universally relied on in medicine and science for more than 50 years.</w:t>
+      </w:r>
+    </w:p>
+    <w:p>
+      <w:pPr>
+        <w:pStyle w:val="Normal"/>
+      </w:pPr>
+    </w:p>
+    <w:p>
+      <w:pPr>
+        <w:pStyle w:val="Bibliography"/>
+      </w:pPr>
+      <w:r>
+        <w:t xml:space="preserve">Dianita Ika Melia P, Zeegers MP, Herkutanto H, Freeman MD. Medicolegal causation investigation of bacterial endocarditis associated with an oral surgery practice using the INFERENCE approach. Int J Environ Res Public Health 2021:18,7530. https://doi.org/10.3390/ijerph18147530.</w:t>
+      </w:r>
+    </w:p>
+    <w:p>
+      <w:pPr>
+        <w:pStyle w:val="Normal"/>
+      </w:pPr>
+    </w:p>
+    <w:p>
+      <w:pPr>
+        <w:pStyle w:val="Bibliography"/>
+      </w:pPr>
+      <w:r>
+        <w:t xml:space="preserve">Dianita Ika Melia P, Zeeger MP, Herkutanto H, Freeman MD. Development of the INFERENCE (INtegration of Forensic Epidemiology and the Rigorous EvaluatioN of Causation Elements) approach to causal inference in forensic medicine. Int J Environ Res Public Health 2020;17:8353; doi:10.3390/ijerph17228353</w:t>
+      </w:r>
+    </w:p>
+    <w:p>
+      <w:pPr>
+        <w:pStyle w:val="Normal"/>
+      </w:pPr>
+    </w:p>
+    <w:p>
+      <w:pPr>
+        <w:pStyle w:val="Bibliography"/>
+      </w:pPr>
+      <w:r>
+        <w:t xml:space="preserve">Dianita Ika Melia P, Freeman MD, Herkutanto H, Zeeger MP. A review of causal inference in forensic medicine. For Sci Med Path 2020:doi.org/10.1007/s12024-020-00220-9.</w:t>
+      </w:r>
+    </w:p>
+    <w:p>
+      <w:pPr>
+        <w:pStyle w:val="Normal"/>
+      </w:pPr>
+    </w:p>
+    <w:p>
+      <w:pPr>
+        <w:pStyle w:val="Bibliography"/>
+      </w:pPr>
+      <w:r>
+        <w:t xml:space="preserve">Freeman MD. A practicable and systematic approach to medicolegal causation. Orthopedics 2018;41(2):70-2.</w:t>
+      </w:r>
+    </w:p>
+    <w:p>
+      <w:pPr>
+        <w:pStyle w:val="Normal"/>
+      </w:pPr>
+    </w:p>
+    <w:p>
+      <w:pPr>
+        <w:pStyle w:val="Bibliography"/>
+      </w:pPr>
+      <w:r>
+        <w:t xml:space="preserve">Freeman MD, Zeegers M. Principles and applications of forensic epidemiology in the medicolegal setting. Law, Probability, &amp; Risk 2015; doi:10.1093/lpr/mgv010.</w:t>
+      </w:r>
+    </w:p>
+    <w:p>
+      <w:pPr>
+        <w:pStyle w:val="Normal"/>
+      </w:pPr>
+    </w:p>
+    <w:p>
+      <w:pPr>
+        <w:pStyle w:val="Bibliography"/>
+      </w:pPr>
+      <w:r>
+        <w:t xml:space="preserve">Freeman MD. Medicolegal causation analysis of a lumbar spine fracture following a low speed rear impact traffic crash. J Case Rep Prac 2015; 3(2): 23-29.</w:t>
+      </w:r>
+    </w:p>
+    <w:p>
+      <w:pPr>
+        <w:pStyle w:val="Normal"/>
+      </w:pPr>
+    </w:p>
+    <w:p>
+      <w:pPr>
+        <w:pStyle w:val="Bibliography"/>
+      </w:pPr>
+      <w:r>
+        <w:t xml:space="preserve">Freeman MD, Cahn PJ, Franklin FA. Applied forensic epidemiology. Part 1: medical negligence. OA Epidemiology 2014;2(1):2.</w:t>
+      </w:r>
+    </w:p>
+    <w:p>
+      <w:pPr>
+        <w:pStyle w:val="Normal"/>
+      </w:pPr>
+    </w:p>
+    <w:p>
+      <w:pPr>
+        <w:pStyle w:val="Bibliography"/>
+      </w:pPr>
+      <w:r>
+        <w:t xml:space="preserve">Koehler S, Freeman MD. Forensic epidemiology; a methodology for investigating and quantifying specific causation. Forens Sci Med Path 2014 Jun;10(2):217-22.</w:t>
+      </w:r>
+    </w:p>
+    <w:p>
+      <w:pPr>
+        <w:pStyle w:val="Normal"/>
+      </w:pPr>
+    </w:p>
+    <w:p>
+      <w:pPr>
+        <w:pStyle w:val="Bibliography"/>
+      </w:pPr>
+      <w:r>
+        <w:t xml:space="preserve">Freeman MD, Kohles SS. An examination of the threshold criteria for the evaluation of specific causation of mesothelioma following a history of significant exposure to chrysotile asbestos-containing brake dust, Int J Occ Env Hlth 2012;18(4):329-36.</w:t>
+      </w:r>
+    </w:p>
+    <w:p>
+      <w:pPr>
+        <w:pStyle w:val="Normal"/>
+      </w:pPr>
+    </w:p>
+    <w:p>
+      <w:pPr>
+        <w:pStyle w:val="Bibliography"/>
+      </w:pPr>
+      <w:r>
+        <w:t xml:space="preserve">Freeman MD, Everson T, Kohles SS. Forensic epidemiologic and biomechanical analysis of a pelvic cavity blowout injury associated with ejection from a personal watercraft (jet-ski). J Forens Sci 2012 doi: 10.1111/j.1556-4029.2012.02250.x</w:t>
+      </w:r>
+    </w:p>
+    <w:p>
+      <w:pPr>
+        <w:pStyle w:val="Normal"/>
+      </w:pPr>
+    </w:p>
+    <w:p>
+      <w:pPr>
+        <w:pStyle w:val="Bibliography"/>
+      </w:pPr>
+      <w:r>
+        <w:t xml:space="preserve">Freeman MD, Kohles SS. Plasma levels of polychlorinated biphenyls, non-Hodgkin lymphoma, and causation. J Environ Public Health 2012;2012:258981. doi: 10.1155/2012/258981. Review.</w:t>
+      </w:r>
+    </w:p>
+    <w:p>
+      <w:pPr>
+        <w:pStyle w:val="Normal"/>
+      </w:pPr>
+    </w:p>
+    <w:p>
+      <w:pPr>
+        <w:pStyle w:val="Bibliography"/>
+      </w:pPr>
+      <w:r>
+        <w:t xml:space="preserve">Freeman MD, Kohles SS. Application of the Hill Criteria to the Causal Association of Post-Traumatic Headache and Assault. Egypt J Forensic Sci 2011;1:35-40.</w:t>
+      </w:r>
+    </w:p>
+    <w:p>
+      <w:pPr>
+        <w:pStyle w:val="Normal"/>
+      </w:pPr>
+    </w:p>
+    <w:p>
+      <w:pPr>
+        <w:pStyle w:val="Bibliography"/>
+      </w:pPr>
+      <w:r>
+        <w:t xml:space="preserve">Freeman MD, Kohles SS. Application of the Bradford-Hill Criteria for Assessing Specific Causation in Post-Traumatic Headache. Brain Inj Prof 2011;8(1):26-8.</w:t>
+      </w:r>
+    </w:p>
+    <w:p>
+      <w:pPr>
+        <w:pStyle w:val="Normal"/>
+      </w:pPr>
+    </w:p>
+    <w:p>
+      <w:pPr>
+        <w:pStyle w:val="Bibliography"/>
+      </w:pPr>
+      <w:r>
+        <w:t xml:space="preserve">Freeman MD, Kohles SS. An Evaluation of Applied Biomechanics as an adjunct to systematic specific causation in forensic medicine. Wien Med Wochenschr 2011;161:1-11.</w:t>
+      </w:r>
+    </w:p>
+    <w:p>
+      <w:pPr>
+        <w:pStyle w:val="Normal"/>
+      </w:pPr>
+    </w:p>
+    <w:p>
+      <w:pPr>
+        <w:pStyle w:val="Bibliography"/>
+      </w:pPr>
+      <w:r>
+        <w:t xml:space="preserve">Freeman MD, Centeno CJ, Kohles SS. A systematic approach to clinical determinations of causation in symptomatic spinal disc injury following motor vehicle crash trauma. PM R 2009;1(10):951-6.</w:t>
+      </w:r>
+    </w:p>
+    <w:p>
+      <w:pPr>
+        <w:pStyle w:val="Normal"/>
+      </w:pPr>
+    </w:p>
+    <w:p>
+      <w:pPr>
+        <w:pStyle w:val="Bibliography"/>
+      </w:pPr>
+      <w:r>
+        <w:t xml:space="preserve">Freeman MD, Rossignol AC, Hand M. Forensic Epidemiology: A systematic approach to probabilistic determinations in disputed matters. J Forensic Legal Med 2008;15(5):281-90.</w:t>
       </w:r>
     </w:p>
     <w:sectPr>
@@ -105,6 +1423,344 @@
     <w:p>
       <w:r>
         <w:continuationSeparator/>
+      </w:r>
+    </w:p>
+  </w:footnote>
+  <w:footnote w:id="1">
+    <w:p>
+      <w:pPr>
+        <w:pStyle w:val="Compact"/>
+        <w:jc w:val="left"/>
+        <w:pBdr>
+          <w:bottom w:val="none" w:sz="0" w:space="0" w:color="000000"/>
+          <w:top w:val="none" w:sz="0" w:space="0" w:color="000000"/>
+          <w:left w:val="none" w:sz="0" w:space="0" w:color="000000"/>
+          <w:right w:val="none" w:sz="0" w:space="0" w:color="000000"/>
+        </w:pBdr>
+        <w:spacing w:after="0" w:before="0" w:line="240"/>
+        <w:ind w:left="0" w:right="0" w:firstLine="0" w:firstLineChars="0"/>
+      </w:pPr>
+      <w:r>
+        <w:rPr>
+          <w:rFonts/>
+          <w:vertAlign w:val="superscript"/>
+        </w:rPr>
+        <w:footnoteRef/>
+      </w:r>
+      <w:r>
+        <w:t xml:space="preserve">Melia P et al. Development of the INFERENCE (INtegration of Forensic Epidemiology and the Rigorous EvaluatioN of Causation Elements) approach to causal inference in forensic medicine. Int J Environ Res Public Health 2020;17:8353; doi:10.3390/ijerph17228353.</w:t>
+      </w:r>
+    </w:p>
+  </w:footnote>
+  <w:footnote w:id="2">
+    <w:p>
+      <w:pPr>
+        <w:pStyle w:val="Compact"/>
+        <w:jc w:val="left"/>
+        <w:pBdr>
+          <w:bottom w:val="none" w:sz="0" w:space="0" w:color="000000"/>
+          <w:top w:val="none" w:sz="0" w:space="0" w:color="000000"/>
+          <w:left w:val="none" w:sz="0" w:space="0" w:color="000000"/>
+          <w:right w:val="none" w:sz="0" w:space="0" w:color="000000"/>
+        </w:pBdr>
+        <w:spacing w:after="0" w:before="0" w:line="240"/>
+        <w:ind w:left="0" w:right="0" w:firstLine="0" w:firstLineChars="0"/>
+      </w:pPr>
+      <w:r>
+        <w:rPr>
+          <w:rFonts/>
+          <w:vertAlign w:val="superscript"/>
+        </w:rPr>
+        <w:footnoteRef/>
+      </w:r>
+      <w:r>
+        <w:t xml:space="preserve">Freeman MD. A practicable and systematic approach to medicolegal causation. Orthopedics 2018;41(2):70-2.</w:t>
+      </w:r>
+    </w:p>
+  </w:footnote>
+  <w:footnote w:id="3">
+    <w:p>
+      <w:pPr>
+        <w:pStyle w:val="Compact"/>
+        <w:jc w:val="left"/>
+        <w:pBdr>
+          <w:bottom w:val="none" w:sz="0" w:space="0" w:color="000000"/>
+          <w:top w:val="none" w:sz="0" w:space="0" w:color="000000"/>
+          <w:left w:val="none" w:sz="0" w:space="0" w:color="000000"/>
+          <w:right w:val="none" w:sz="0" w:space="0" w:color="000000"/>
+        </w:pBdr>
+        <w:spacing w:after="0" w:before="0" w:line="240"/>
+        <w:ind w:left="0" w:right="0" w:firstLine="0" w:firstLineChars="0"/>
+      </w:pPr>
+      <w:r>
+        <w:rPr>
+          <w:rFonts/>
+          <w:vertAlign w:val="superscript"/>
+        </w:rPr>
+        <w:footnoteRef/>
+      </w:r>
+      <w:r>
+        <w:t xml:space="preserve">Freeman MD, Centeno CJ, Kohles SS. A systematic approach to clinical determinations of causation in symptomatic spinal disc injury following motor vehicle crash trauma. PM R 2009;1(10):951-6.</w:t>
+      </w:r>
+    </w:p>
+  </w:footnote>
+  <w:footnote w:id="4">
+    <w:p>
+      <w:pPr>
+        <w:pStyle w:val="Compact"/>
+        <w:jc w:val="left"/>
+        <w:pBdr>
+          <w:bottom w:val="none" w:sz="0" w:space="0" w:color="000000"/>
+          <w:top w:val="none" w:sz="0" w:space="0" w:color="000000"/>
+          <w:left w:val="none" w:sz="0" w:space="0" w:color="000000"/>
+          <w:right w:val="none" w:sz="0" w:space="0" w:color="000000"/>
+        </w:pBdr>
+        <w:spacing w:after="0" w:before="0" w:line="240"/>
+        <w:ind w:left="0" w:right="0" w:firstLine="0" w:firstLineChars="0"/>
+      </w:pPr>
+      <w:r>
+        <w:rPr>
+          <w:rFonts/>
+          <w:vertAlign w:val="superscript"/>
+        </w:rPr>
+        <w:footnoteRef/>
+      </w:r>
+      <w:r>
+        <w:t xml:space="preserve">Etherton v. Owner Insurance Company. U.S. District Court of Appeals, 10th Circuit. Case No. 14-1164.</w:t>
+      </w:r>
+    </w:p>
+  </w:footnote>
+  <w:footnote w:id="5">
+    <w:p>
+      <w:pPr>
+        <w:pStyle w:val="Compact"/>
+        <w:jc w:val="left"/>
+        <w:pBdr>
+          <w:bottom w:val="none" w:sz="0" w:space="0" w:color="000000"/>
+          <w:top w:val="none" w:sz="0" w:space="0" w:color="000000"/>
+          <w:left w:val="none" w:sz="0" w:space="0" w:color="000000"/>
+          <w:right w:val="none" w:sz="0" w:space="0" w:color="000000"/>
+        </w:pBdr>
+        <w:spacing w:after="0" w:before="0" w:line="240"/>
+        <w:ind w:left="0" w:right="0" w:firstLine="0" w:firstLineChars="0"/>
+      </w:pPr>
+      <w:r>
+        <w:rPr>
+          <w:rFonts/>
+          <w:vertAlign w:val="superscript"/>
+        </w:rPr>
+        <w:footnoteRef/>
+      </w:r>
+      <w:r>
+        <w:t xml:space="preserve">Freeman MD, Leith WM. Estimating the number of traffic crash-related cervical spine injuries in the United States; an analysis and comparison of national crash and hospital data. Accident Analysis and Prevention 2020: doi:https://doi.org/10.1016/j.aap.2020.105571.</w:t>
+      </w:r>
+    </w:p>
+  </w:footnote>
+  <w:footnote w:id="6">
+    <w:p>
+      <w:pPr>
+        <w:pStyle w:val="Compact"/>
+        <w:jc w:val="left"/>
+        <w:pBdr>
+          <w:bottom w:val="none" w:sz="0" w:space="0" w:color="000000"/>
+          <w:top w:val="none" w:sz="0" w:space="0" w:color="000000"/>
+          <w:left w:val="none" w:sz="0" w:space="0" w:color="000000"/>
+          <w:right w:val="none" w:sz="0" w:space="0" w:color="000000"/>
+        </w:pBdr>
+        <w:spacing w:after="0" w:before="0" w:line="240"/>
+        <w:ind w:left="0" w:right="0" w:firstLine="0" w:firstLineChars="0"/>
+      </w:pPr>
+      <w:r>
+        <w:rPr>
+          <w:rFonts/>
+          <w:vertAlign w:val="superscript"/>
+        </w:rPr>
+        <w:footnoteRef/>
+      </w:r>
+      <w:r>
+        <w:t xml:space="preserve">Fardon et al. Lumbar disc nomenclature: version 2.0: Recommendations of the combined task forces of the North American Spine Society, the American Society of Spine Radiology and the American Society of Neuroradiology. Spine J. 2014;14(11):2525-45.</w:t>
+      </w:r>
+    </w:p>
+  </w:footnote>
+  <w:footnote w:id="7">
+    <w:p>
+      <w:pPr>
+        <w:pStyle w:val="Compact"/>
+        <w:jc w:val="left"/>
+        <w:pBdr>
+          <w:bottom w:val="none" w:sz="0" w:space="0" w:color="000000"/>
+          <w:top w:val="none" w:sz="0" w:space="0" w:color="000000"/>
+          <w:left w:val="none" w:sz="0" w:space="0" w:color="000000"/>
+          <w:right w:val="none" w:sz="0" w:space="0" w:color="000000"/>
+        </w:pBdr>
+        <w:spacing w:after="0" w:before="0" w:line="240"/>
+        <w:ind w:left="0" w:right="0" w:firstLine="0" w:firstLineChars="0"/>
+      </w:pPr>
+      <w:r>
+        <w:rPr>
+          <w:rFonts/>
+          <w:vertAlign w:val="superscript"/>
+        </w:rPr>
+        <w:footnoteRef/>
+      </w:r>
+      <w:r>
+        <w:t xml:space="preserve">Giuliano et al. The use of flexion and extension MR in the evaluation of cervical spine trauma: initial experience in 100 trauma patients compared with 100 normal subjects. Emerg Radiol. 2002;9(5):249-53.</w:t>
+      </w:r>
+    </w:p>
+  </w:footnote>
+  <w:footnote w:id="8">
+    <w:p>
+      <w:pPr>
+        <w:pStyle w:val="Compact"/>
+        <w:jc w:val="left"/>
+        <w:pBdr>
+          <w:bottom w:val="none" w:sz="0" w:space="0" w:color="000000"/>
+          <w:top w:val="none" w:sz="0" w:space="0" w:color="000000"/>
+          <w:left w:val="none" w:sz="0" w:space="0" w:color="000000"/>
+          <w:right w:val="none" w:sz="0" w:space="0" w:color="000000"/>
+        </w:pBdr>
+        <w:spacing w:after="0" w:before="0" w:line="240"/>
+        <w:ind w:left="0" w:right="0" w:firstLine="0" w:firstLineChars="0"/>
+      </w:pPr>
+      <w:r>
+        <w:rPr>
+          <w:rFonts/>
+          <w:vertAlign w:val="superscript"/>
+        </w:rPr>
+        <w:footnoteRef/>
+      </w:r>
+      <w:r>
+        <w:t xml:space="preserve">Freeman et al. Significant spinal injury resulting from low-level accelerations: A case series of roller coaster injuries. Arch Phys Med Rehab 2005;86:2126-30.</w:t>
+      </w:r>
+    </w:p>
+  </w:footnote>
+  <w:footnote w:id="9">
+    <w:p>
+      <w:pPr>
+        <w:pStyle w:val="Compact"/>
+        <w:jc w:val="left"/>
+        <w:pBdr>
+          <w:bottom w:val="none" w:sz="0" w:space="0" w:color="000000"/>
+          <w:top w:val="none" w:sz="0" w:space="0" w:color="000000"/>
+          <w:left w:val="none" w:sz="0" w:space="0" w:color="000000"/>
+          <w:right w:val="none" w:sz="0" w:space="0" w:color="000000"/>
+        </w:pBdr>
+        <w:spacing w:after="0" w:before="0" w:line="240"/>
+        <w:ind w:left="0" w:right="0" w:firstLine="0" w:firstLineChars="0"/>
+      </w:pPr>
+      <w:r>
+        <w:rPr>
+          <w:rFonts/>
+          <w:vertAlign w:val="superscript"/>
+        </w:rPr>
+        <w:footnoteRef/>
+      </w:r>
+      <w:r>
+        <w:t xml:space="preserve">Lutz et al. CT myelography of a fragment of a lumbar disk sequestered posterior to the thecal sac. Am J Neuroradiol 1990;11(3):610-1.</w:t>
+      </w:r>
+    </w:p>
+  </w:footnote>
+  <w:footnote w:id="10">
+    <w:p>
+      <w:pPr>
+        <w:pStyle w:val="Compact"/>
+        <w:jc w:val="left"/>
+        <w:pBdr>
+          <w:bottom w:val="none" w:sz="0" w:space="0" w:color="000000"/>
+          <w:top w:val="none" w:sz="0" w:space="0" w:color="000000"/>
+          <w:left w:val="none" w:sz="0" w:space="0" w:color="000000"/>
+          <w:right w:val="none" w:sz="0" w:space="0" w:color="000000"/>
+        </w:pBdr>
+        <w:spacing w:after="0" w:before="0" w:line="240"/>
+        <w:ind w:left="0" w:right="0" w:firstLine="0" w:firstLineChars="0"/>
+      </w:pPr>
+      <w:r>
+        <w:rPr>
+          <w:rFonts/>
+          <w:vertAlign w:val="superscript"/>
+        </w:rPr>
+        <w:footnoteRef/>
+      </w:r>
+      <w:r>
+        <w:t xml:space="preserve">Sadanand et al. Sudden quadriplegia after acute cervical disc herniation. Can J Neurol Sci 2005;32(3):356-8.</w:t>
+      </w:r>
+    </w:p>
+  </w:footnote>
+  <w:footnote w:id="11">
+    <w:p>
+      <w:pPr>
+        <w:pStyle w:val="Compact"/>
+        <w:jc w:val="left"/>
+        <w:pBdr>
+          <w:bottom w:val="none" w:sz="0" w:space="0" w:color="000000"/>
+          <w:top w:val="none" w:sz="0" w:space="0" w:color="000000"/>
+          <w:left w:val="none" w:sz="0" w:space="0" w:color="000000"/>
+          <w:right w:val="none" w:sz="0" w:space="0" w:color="000000"/>
+        </w:pBdr>
+        <w:spacing w:after="0" w:before="0" w:line="240"/>
+        <w:ind w:left="0" w:right="0" w:firstLine="0" w:firstLineChars="0"/>
+      </w:pPr>
+      <w:r>
+        <w:rPr>
+          <w:rFonts/>
+          <w:vertAlign w:val="superscript"/>
+        </w:rPr>
+        <w:footnoteRef/>
+      </w:r>
+      <w:r>
+        <w:t xml:space="preserve">Pappas et al. Outcome analysis in 654 surgically treated lumbar disc herniations. Neurosurgery 1992;30(6):862–6.</w:t>
+      </w:r>
+    </w:p>
+  </w:footnote>
+  <w:footnote w:id="12">
+    <w:p>
+      <w:pPr>
+        <w:pStyle w:val="Compact"/>
+        <w:jc w:val="left"/>
+        <w:pBdr>
+          <w:bottom w:val="none" w:sz="0" w:space="0" w:color="000000"/>
+          <w:top w:val="none" w:sz="0" w:space="0" w:color="000000"/>
+          <w:left w:val="none" w:sz="0" w:space="0" w:color="000000"/>
+          <w:right w:val="none" w:sz="0" w:space="0" w:color="000000"/>
+        </w:pBdr>
+        <w:spacing w:after="0" w:before="0" w:line="240"/>
+        <w:ind w:left="0" w:right="0" w:firstLine="0" w:firstLineChars="0"/>
+      </w:pPr>
+      <w:r>
+        <w:rPr>
+          <w:rFonts/>
+          <w:vertAlign w:val="superscript"/>
+        </w:rPr>
+        <w:footnoteRef/>
+      </w:r>
+      <w:r>
+        <w:t xml:space="preserve">Smith J. An analysis of 72 real world impacts - an initial investigation into injury and complaint factors. SAE Technical Paper 1999-01-0640.</w:t>
+      </w:r>
+    </w:p>
+  </w:footnote>
+  <w:footnote w:id="13">
+    <w:p>
+      <w:pPr>
+        <w:pStyle w:val="Compact"/>
+        <w:jc w:val="left"/>
+        <w:pBdr>
+          <w:bottom w:val="none" w:sz="0" w:space="0" w:color="000000"/>
+          <w:top w:val="none" w:sz="0" w:space="0" w:color="000000"/>
+          <w:left w:val="none" w:sz="0" w:space="0" w:color="000000"/>
+          <w:right w:val="none" w:sz="0" w:space="0" w:color="000000"/>
+        </w:pBdr>
+        <w:spacing w:after="0" w:before="0" w:line="240"/>
+        <w:ind w:left="0" w:right="0" w:firstLine="0" w:firstLineChars="0"/>
+      </w:pPr>
+      <w:r>
+        <w:rPr>
+          <w:rFonts/>
+          <w:vertAlign w:val="superscript"/>
+        </w:rPr>
+        <w:footnoteRef/>
+      </w:r>
+      <w:r>
+        <w:t xml:space="preserve">Freeman MD. Medicolegal causation analysis of a lumbar spine fracture following a low speed rear impact traffic crash. J Case Rep Prac 2015; 3(2): 23-9.</w:t>
       </w:r>
     </w:p>
   </w:footnote>
@@ -226,7 +1882,7 @@
         <wp:inline distT="0" distB="0" distL="0" distR="0" wp14:anchorId="5ACFBE65" wp14:editId="241CB4AF">
           <wp:extent cx="3004163" cy="1020445"/>
           <wp:effectExtent l="0" t="0" r="0" b="0"/>
-          <wp:docPr id="1" name="Picture 1" descr="A close-up of a logo&#10;&#10;Description automatically generated"/>
+          <wp:docPr id="5" name="Picture 1" descr="A close-up of a logo&#10;&#10;Description automatically generated"/>
           <wp:cNvGraphicFramePr>
             <a:graphicFrameLocks xmlns:a="http://schemas.openxmlformats.org/drawingml/2006/main" noChangeAspect="1"/>
           </wp:cNvGraphicFramePr>
@@ -234,7 +1890,7 @@
             <a:graphicData uri="http://schemas.openxmlformats.org/drawingml/2006/picture">
               <pic:pic xmlns:pic="http://schemas.openxmlformats.org/drawingml/2006/picture">
                 <pic:nvPicPr>
-                  <pic:cNvPr id="2" name="Picture 1" descr="A close-up of a logo&#10;&#10;Description automatically generated"/>
+                  <pic:cNvPr id="6" name="Picture 1" descr="A close-up of a logo&#10;&#10;Description automatically generated"/>
                   <pic:cNvPicPr/>
                 </pic:nvPicPr>
                 <pic:blipFill>

</xml_diff>

<commit_message>
need to build rebut structure, otherwise ready
</commit_message>
<xml_diff>
--- a/FRA-report-output.docx
+++ b/FRA-report-output.docx
@@ -424,12 +424,20 @@
         <w:pStyle w:val="Normal"/>
       </w:pPr>
       <w:r>
-        <w:t xml:space="preserve">The three fundamental elements or steps of an injury causation analysis are as follows: Whether the injury mechanism had the potential to cause the injury in question (aka general causation);</w:t>
-      </w:r>
-    </w:p>
-    <w:p>
-      <w:pPr>
-        <w:pStyle w:val="Normal"/>
+        <w:t xml:space="preserve">The three fundamental elements or steps of an injury causation analysis are as follows:</w:t>
+      </w:r>
+    </w:p>
+    <w:p>
+      <w:pPr>
+        <w:pStyle w:val="BodyText3"/>
+      </w:pPr>
+      <w:r>
+        <w:t xml:space="preserve">Whether the injury mechanism had the potential to cause the injury in question (aka general causation);</w:t>
+      </w:r>
+    </w:p>
+    <w:p>
+      <w:pPr>
+        <w:pStyle w:val="BodyText3"/>
       </w:pPr>
       <w:r>
         <w:t xml:space="preserve">The degree of temporal proximity between the injury mechanism and the onset of the symptoms reasonably indicating the presence of the injury; and</w:t>
@@ -437,7 +445,7 @@
     </w:p>
     <w:p>
       <w:pPr>
-        <w:pStyle w:val="Normal"/>
+        <w:pStyle w:val="BodyText3"/>
       </w:pPr>
       <w:r>
         <w:t xml:space="preserve">Whether there is a more likely alternative explanation for the occurrence of the symptoms at the same point in time (aka differential etiology).</w:t>
@@ -523,9 +531,238 @@
       <w:pPr>
         <w:pStyle w:val="Normal"/>
       </w:pPr>
+    </w:p>
+    <w:p>
+      <w:pPr>
+        <w:pStyle w:val="Normal"/>
+      </w:pPr>
+      <w:r>
+        <w:rPr>
+          <w:rFonts/>
+          <w:b w:val="true"/>
+        </w:rPr>
+        <w:t xml:space="preserve">Temporal relationship between the crash and symptoms indicative of injury</w:t>
+      </w:r>
+    </w:p>
+    <w:p>
+      <w:pPr>
+        <w:pStyle w:val="Normal"/>
+      </w:pPr>
+      <w:r>
+        <w:t xml:space="preserve">The second step of the injury causation analysis is the assessment of the timing between the trauma and the onset of symptoms indicative of injury. The hallmark of injury is that "you know it when it happens;" </w:t>
+      </w:r>
+      <w:r>
+        <w:rPr>
+          <w:rFonts/>
+          <w:i w:val="true"/>
+        </w:rPr>
+        <w:t xml:space="preserve">i.e.</w:t>
+      </w:r>
+      <w:r>
+        <w:t xml:space="preserve"> the causal relationship between the trauma and onset of the symptoms indicative of the injury is usually close enough in time that it is easy to recognize when the injury was incurred. There are some injuries that exhibit a delayed onset of symptoms, including injuries to intervertebral disks, which can first manifest with identical symptoms to a simple spinal strain. Other injuries are always immediately apparent, such as bony fractures. Some injuries are considered "distracting" from others because the pain they generate distracts attention from other, less painful injuries. There are still other injuries that can "mask" pain from nearby parts of the body through complicated pain accommodation mechanisms that are mediated at the spinal cord and in the brain. The assessment of the timing of the onset of symptoms reasonably attributed to an injury can sometimes be nuanced and complicated, and sometimes requires expert assessment.</w:t>
+      </w:r>
+    </w:p>
+    <w:p>
+      <w:pPr>
+        <w:pStyle w:val="Normal"/>
+      </w:pPr>
+    </w:p>
+    <w:p>
+      <w:pPr>
+        <w:pStyle w:val="Normal"/>
+      </w:pPr>
+      <w:r>
+        <w:t xml:space="preserve">Ms. Pl1LastName experienced the onset of symptoms indicative of acute spinal injury immediately after the crash, and he was diagnosed with neck and back injuries directly by 3 days following the crash, including the presentation of lower extremity radicular symptoms, an ominous early sign of injury to the intervertebral disks in the spine. The symptoms and diagnoses progressively evolved and worsened over the weeks and months following the crash and demonstrate a well-documented contiguous chain of causation linking the subject crash and their low back and cervical spinal injuries, and associated need for treatment.</w:t>
+      </w:r>
+    </w:p>
+    <w:p>
+      <w:pPr>
+        <w:pStyle w:val="Normal"/>
+      </w:pPr>
+    </w:p>
+    <w:p>
+      <w:pPr>
+        <w:pStyle w:val="Normal"/>
+      </w:pPr>
+      <w:r>
+        <w:t xml:space="preserve">Based on this history, there was a strong temporal relationship between the subject collision and Ms. and Mr. Pl1LastName and Mx. Third Name’s first development of symptoms indicative of spinal injury.</w:t>
+      </w:r>
+    </w:p>
+    <w:p>
+      <w:pPr>
+        <w:pStyle w:val="Normal"/>
+      </w:pPr>
+    </w:p>
+    <w:p>
+      <w:pPr>
+        <w:pStyle w:val="Normal"/>
+      </w:pPr>
+    </w:p>
+    <w:p>
+      <w:pPr>
+        <w:pStyle w:val="Normal"/>
+      </w:pPr>
+      <w:r>
+        <w:rPr>
+          <w:rFonts/>
+          <w:b w:val="true"/>
+        </w:rPr>
+        <w:t xml:space="preserve">Alternative explanations</w:t>
+      </w:r>
+    </w:p>
+    <w:p>
+      <w:pPr>
+        <w:pStyle w:val="Normal"/>
+      </w:pPr>
+      <w:r>
+        <w:t xml:space="preserve">This last step of the injury causation analysis specific to the individual involves the assessment of the probability of the same symptoms, injuries, diagnoses, and need for treatment occurring at the same point in time, but in the absence of the investigated crash.</w:t>
+      </w:r>
+    </w:p>
+    <w:p>
+      <w:pPr>
+        <w:pStyle w:val="Normal"/>
+      </w:pPr>
+    </w:p>
+    <w:p>
+      <w:pPr>
+        <w:pStyle w:val="Normal"/>
+      </w:pPr>
+      <w:r>
+        <w:t xml:space="preserve">This part of the analysis is accomplished in 2 ways; first and most obviously, any competing contemporaneous traumatic cause of injury must be ruled out. There is, however, no such history for Ms. or Mr. Pl1LastName or Mx. Third Name, and the only source of trauma apparent in my review of materials that is temporally proximate to their post-crash injuries is the 01/01/2020 frontal impact crash.</w:t>
+      </w:r>
+    </w:p>
+    <w:p>
+      <w:pPr>
+        <w:pStyle w:val="Normal"/>
+      </w:pPr>
+    </w:p>
+    <w:p>
+      <w:pPr>
+        <w:pStyle w:val="Normal"/>
+      </w:pPr>
+      <w:r>
+        <w:t xml:space="preserve">The second part of the analysis requires an assessment of the probability that Ms. or Mr. Pl1LastName or Mx. Third Name would have developed the symptoms and diagnoses of spine injury at the same point in time had they not been initially injured in the 01/01/2020 frontal impact crash. As a generally healthy 12-year-old man, Mr. SAMPLE-P1-LN was at a negligible annual risk of spontaneously developing chronically painful and potentially surgical cervical or lumbar spinal disk derangements; less than 1 in 2,000 is indicated by epidemiologic study and national hospital data.</w:t>
+      </w:r>
+      <w:r>
+        <w:rPr>
+          <w:rFonts/>
+          <w:vertAlign w:val="superscript"/>
+        </w:rPr>
+        <w:footnoteReference w:id="6"/>
+      </w:r>
+      <w:r>
+        <w:t xml:space="preserve"> The chance that they were going to develop the onset of chronic neck or low back pain attributable to symptomatic disk derangements on the same day as the crash by pure coincidence is obviously much smaller; less than 1 in 730,000 (the annual risk divided by 365 days). In comparison the risk of acute spine injury in the subject crash was more than 50%, and the risk of a spinal disk injury was likely no less than 1 in 25 in the general population.  Based on this comparison of risk during the timeframe of interest, the crash is the most likely cause of Mr. SAMPLE-P1-LN and Mr. SAMPLE-P2-LN’s chronic spinal injuries by &gt;99%.</w:t>
+      </w:r>
+    </w:p>
+    <w:p>
+      <w:pPr>
+        <w:pStyle w:val="Normal"/>
+      </w:pPr>
+    </w:p>
+    <w:p>
+      <w:pPr>
+        <w:pStyle w:val="Normal"/>
+      </w:pPr>
+      <w:r>
+        <w:t xml:space="preserve">A relatively common medicolegal question is whether persisting symptoms of back or neck pain after a traffic crash are truly related to the crash, or more probably due to other factors incidental to an acute crash-related injury to the spine. Most typically, the "other factors" that are raised in a medicolegal setting are the presence of pre-existing degenerative changes in the spine, or pre-crash history of low level or sporadic symptoms.</w:t>
+      </w:r>
+    </w:p>
+    <w:p>
+      <w:pPr>
+        <w:pStyle w:val="Normal"/>
+      </w:pPr>
+    </w:p>
+    <w:p>
+      <w:pPr>
+        <w:pStyle w:val="Normal"/>
+      </w:pPr>
+      <w:r>
+        <w:t xml:space="preserve">The answer to this question is now decided science. Along with my research colleagues, I have recently published 2 analyses and systematic reviews of nearly 10,000 articles regarding the long-term effects of traffic crash-related injury to the neck and low back and associated chronic pain. ,  Systematic reviews are considered the most reliable and strongest form of scientific evidence (i.e. Level I evidence), as they consist of a comprehensive synthesis of world literature on a topic.  The result of the analyses indicate that when men like Mr. SAMPLE-P1-LN  and men like Mr. SAMPLE-P2-LN have persisting neck or back pain after an acute crash-related injury, </w:t>
+      </w:r>
+      <w:r>
+        <w:rPr>
+          <w:rFonts/>
+          <w:i w:val="true"/>
+        </w:rPr>
+        <w:t xml:space="preserve">more often than not</w:t>
+      </w:r>
+      <w:r>
+        <w:t xml:space="preserve"> (&gt;50% of the time) the symptoms are due to the crash, versus all other causes, regardless of pre-crash medical history.</w:t>
+      </w:r>
+    </w:p>
+    <w:p>
+      <w:pPr>
+        <w:pStyle w:val="Normal"/>
+      </w:pPr>
+    </w:p>
+    <w:p>
+      <w:pPr>
+        <w:pStyle w:val="Normal"/>
+      </w:pPr>
+    </w:p>
+    <w:p>
+      <w:pPr>
+        <w:pStyle w:val="Normal"/>
+      </w:pPr>
+      <w:r>
+        <w:rPr>
+          <w:rFonts/>
+          <w:b w:val="true"/>
+        </w:rPr>
+        <w:t xml:space="preserve">Conclusions</w:t>
+      </w:r>
+    </w:p>
+    <w:p>
+      <w:pPr>
+        <w:pStyle w:val="Normal"/>
+      </w:pPr>
+    </w:p>
+    <w:p>
+      <w:pPr>
+        <w:pStyle w:val="Normal"/>
+      </w:pPr>
+      <w:r>
+        <w:t xml:space="preserve">Given the contiguous chain of causation from the day of the crash through Mr. SAMPLE-P1-LN's and Mr. SAMPLE-P2-LN’s most recent medical records, the lack of any significant pre-crash history of persisting spine pain and need for treatment in the years prior to the crash, as well as the relative risk of significant and persisting spine injury from the subject frontal impact crash, I conclude that the most probable cause of the post-crash acute and chronic neck and low back injuries described in Mr. SAMPLE-P1-LN's and Mr. SAMPLE-P2-LN’s medical records and summarized in this report, including their symptomatic cervical and lumbar disk derangements, is the subject 1/1/2002 frontal impact crash.</w:t>
+      </w:r>
+    </w:p>
+    <w:p>
+      <w:pPr>
+        <w:pStyle w:val="Normal"/>
+      </w:pPr>
+    </w:p>
+    <w:p>
+      <w:pPr>
+        <w:pStyle w:val="Normal"/>
+      </w:pPr>
+      <w:r>
+        <w:t xml:space="preserve">I have examined neither Mr. SAMPLE-P1-LN nor Mr. SAMPLE-P2-LN and I therefore have no opinions about their diagnoses, treatment, or prognoses outside of what is reflected in the medical record. This is not to say that I am not qualified, licensed, and extensively experienced in performing such evaluations, but that I have not done so in this case.</w:t>
+      </w:r>
+    </w:p>
+    <w:p>
+      <w:pPr>
+        <w:pStyle w:val="Normal"/>
+      </w:pPr>
       <w:r>
         <w:br w:type="page"/>
       </w:r>
+    </w:p>
+    <w:p>
+      <w:pPr>
+        <w:pStyle w:val="Normal"/>
+      </w:pPr>
+      <w:r>
+        <w:t xml:space="preserve">I have examined neither Mr. SAMPLE-P1-LN nor Mr. SAMPLE-P2-LN and I therefore have no opinions about their diagnoses, treatment, or prognoses outside of what is reflected in the medical record. This is not to say that I am not qualified, licensed, and extensively experienced in performing such evaluations, but that I have not done so in this case.</w:t>
+      </w:r>
+    </w:p>
+    <w:p>
+      <w:pPr>
+        <w:pStyle w:val="Normal"/>
+      </w:pPr>
+    </w:p>
+    <w:p>
+      <w:pPr>
+        <w:pStyle w:val="Normal"/>
+      </w:pPr>
     </w:p>
     <w:p>
       <w:pPr>
@@ -707,402 +944,6 @@
         <w:br w:type="page"/>
       </w:r>
     </w:p>
-    <w:p>
-      <w:pPr>
-        <w:pStyle w:val="Normal"/>
-      </w:pPr>
-      <w:r>
-        <w:t xml:space="preserve">Appendix</w:t>
-      </w:r>
-    </w:p>
-    <w:p>
-      <w:pPr>
-        <w:pStyle w:val="Normal"/>
-      </w:pPr>
-    </w:p>
-    <w:p>
-      <w:pPr>
-        <w:pStyle w:val="Normal"/>
-      </w:pPr>
-      <w:r>
-        <w:t xml:space="preserve">The 3-step causation methodology that I have used in this case is set forth in a number of my peer-reviewed publications, including a paper entitled </w:t>
-      </w:r>
-      <w:r>
-        <w:rPr>
-          <w:rFonts/>
-          <w:i w:val="true"/>
-        </w:rPr>
-        <w:t xml:space="preserve">A Systematic Approach to Clinical Determinations of Causation in Symptomatic Spinal Disk Injury Following Motor Vehicle Crash Trauma</w:t>
-      </w:r>
-      <w:r>
-        <w:t xml:space="preserve">, published in the </w:t>
-      </w:r>
-      <w:r>
-        <w:rPr>
-          <w:rFonts/>
-          <w:u w:val="single"/>
-        </w:rPr>
-        <w:t xml:space="preserve">Journal of Physical Medicine &amp; Rehabilitation</w:t>
-      </w:r>
-      <w:r>
-        <w:t xml:space="preserve"> in 2009. I first described this 3-step methodology in a paper published in 2008 and have since published more than a dozen papers describing some of the manifold applications of the causation methodology. As I describe below, the 3-step causal methodology has recently become part of United States Appellate Court case law on injury causation.</w:t>
-      </w:r>
-    </w:p>
-    <w:p>
-      <w:pPr>
-        <w:pStyle w:val="Normal"/>
-      </w:pPr>
-    </w:p>
-    <w:p>
-      <w:pPr>
-        <w:pStyle w:val="Normal"/>
-      </w:pPr>
-      <w:r>
-        <w:t xml:space="preserve">The methodology set forth in my 2009 paper consists of 3 steps or elements that need to be satisfied in an injury causation analysis in order to conclude that an injury resulted from a particular event to a reasonable degree of medical/ scientific probability, which are as follows:</w:t>
-      </w:r>
-    </w:p>
-    <w:p>
-      <w:pPr>
-        <w:pStyle w:val="Normal"/>
-      </w:pPr>
-    </w:p>
-    <w:p>
-      <w:pPr>
-        <w:pStyle w:val="NumberList"/>
-      </w:pPr>
-      <w:r>
-        <w:t xml:space="preserve">1.	</w:t>
-      </w:r>
-      <w:r>
-        <w:rPr>
-          <w:rFonts/>
-          <w:u w:val="single"/>
-        </w:rPr>
-        <w:t xml:space="preserve">Plausibility</w:t>
-      </w:r>
-      <w:r>
-        <w:t xml:space="preserve">: This first step addresses whether it is biologically possible for the injury event to have caused the condition (a.k.a general causation). A finding of plausibility is unrelated to the frequency of the injury, because even if the injury occurs in only 1 in 100 or fewer cases of exposure to the event (e.g. a spinal disk injury following a car crash), it is still plausibly caused by the event. Plausibility is a relatively low hurdle to clear in a causal analysis and is largely satisfied by the lack of evidence of implausibility of the relationship. Although it is common in crash injury litigation for the defendant to assert minimal vehicle damage as a basis for disputing injury causation, the approach is unhelpful for evaluating plausibility, as such an analysis does not have a sufficiently low error rate to establish impossibility, and at best can only be used to suggest a low frequency of injury in the general population. An example of an impossible causal relationship is the discovery of leukemia the day after a crash, as it is well established that it is not biologically plausible for trauma to cause leukemia. Plausibility is often, but not necessarily, established with epidemiologic data or information.</w:t>
-      </w:r>
-    </w:p>
-    <w:p>
-      <w:pPr>
-        <w:pStyle w:val="Normal"/>
-      </w:pPr>
-    </w:p>
-    <w:p>
-      <w:pPr>
-        <w:pStyle w:val="NumberList"/>
-      </w:pPr>
-      <w:r>
-        <w:t xml:space="preserve">2.	</w:t>
-      </w:r>
-      <w:r>
-        <w:rPr>
-          <w:rFonts/>
-          <w:u w:val="single"/>
-        </w:rPr>
-        <w:t xml:space="preserve">Temporality</w:t>
-      </w:r>
-      <w:r>
-        <w:t xml:space="preserve">: This second step examines the clinical and other evidence of the timing between the onset of the symptoms of injury and the injury event and must be satisfied to assess specific causation. First, it must be established that the sequence of the injury and the event is appropriate; the symptoms cannot be identically present prior to the event. Further, the onset of the symptoms of injury cannot be implausibly latent, relative to the injury event. For example, while the symptoms of a spinal disk injury in the neck may not immediately include upper extremity radiculopathy (most such injuries are initially diagnosed as a simple sprain or strain), a complete absence of symptoms in the neck for 3 months after a traffic crash, followed by the sudden insidious onset of symptoms of a cervical disk injury with radiculopathy, could not be plausibly related to the crash in most cases.</w:t>
-      </w:r>
-    </w:p>
-    <w:p>
-      <w:pPr>
-        <w:pStyle w:val="Normal"/>
-      </w:pPr>
-    </w:p>
-    <w:p>
-      <w:pPr>
-        <w:pStyle w:val="NumberList"/>
-      </w:pPr>
-      <w:r>
-        <w:t xml:space="preserve">3.	</w:t>
-      </w:r>
-      <w:r>
-        <w:rPr>
-          <w:rFonts/>
-          <w:u w:val="single"/>
-        </w:rPr>
-        <w:t xml:space="preserve">Lack of a more probable alternative explanation</w:t>
-      </w:r>
-      <w:r>
-        <w:t xml:space="preserve">: This final step examines the probability of the injury condition occurring at the same point in time in the plaintiff, given what is known about the plaintiff from the review of medical records and other evidence, but in the absence of the injury event (a.k.a. differential etiology). First, evidence of competing injury events must be evaluated, and compared for injury risk. Then, the likelihood of the condition occurring spontaneously must be assessed. For example, the plaintiff may have evidence of degenerative changes in the spinal disks pre-existing a traffic crash, but no symptoms. The question of interest (after the first 2 steps are satisfied) is what the probability was that the condition would have "converted" from asymptomatic to symptomatic in the absence of ("but-for") the crash. Since there is no information that can be gleaned from an examination of the plaintiff regarding her or her condition in the hypothetical absence of the crash, epidemiologic data often serves as the basis for the evaluation of the probability of alternative explanations. More probable alternative explanations are often intervening traumatic events that alter the clinical history in a substantive way. As an example, for a plaintiff with neck strain symptoms that lasted for 1 week after a crash, who is then involved in second collision a month later that results in neck and arm pain and is ultimately diagnosed with a cervical disk herniation, the second collision is easily identified as a more probable cause of the disk derangement than the antecedent crash. This is in part due to the abrupt change in the distribution of the symptoms more consistent with a disk derangement, but also the epidemiologically based conclusion that it is rare for a cervical strain that improves rapidly to evolve into a cervical disk herniation, and thus but-for the second crash, the condition would not have manifested.</w:t>
-      </w:r>
-    </w:p>
-    <w:p>
-      <w:pPr>
-        <w:pStyle w:val="Normal"/>
-      </w:pPr>
-    </w:p>
-    <w:p>
-      <w:pPr>
-        <w:pStyle w:val="Normal"/>
-      </w:pPr>
-      <w:r>
-        <w:t xml:space="preserve">The methodology described above was used to evaluate the cause of the Plaintiff’s injury in Etherton v Owners Insurance Company, entered on March 3, 2014 in United States District Court for the District of Colorado. In Etherton, the Plaintiff’s medical expert relied on the above referenced article to support her methodology (see footnote 3 on page 8 of the decision). The expert specified the same 3-step approach to assessing causation outlined above, described by the Court on page 8 of the order as follows:</w:t>
-      </w:r>
-    </w:p>
-    <w:p>
-      <w:pPr>
-        <w:pStyle w:val="Normal"/>
-      </w:pPr>
-    </w:p>
-    <w:p>
-      <w:pPr>
-        <w:pStyle w:val="Normal"/>
-      </w:pPr>
-      <w:r>
-        <w:t xml:space="preserve">"…his first step was to determine general causation… whether or not the type of injury that the plaintiff sustained could have been caused by the type of collision that the plaintiff was in… her second step was to consider whether there was a temporal relationship between plaintiff’s injury and the collision… her third step was to… rule out alternative causes of plaintiff’s injury. "</w:t>
-      </w:r>
-    </w:p>
-    <w:p>
-      <w:pPr>
-        <w:pStyle w:val="Normal"/>
-      </w:pPr>
-    </w:p>
-    <w:p>
-      <w:pPr>
-        <w:pStyle w:val="Normal"/>
-      </w:pPr>
-      <w:r>
-        <w:t xml:space="preserve">The defense challenged, among other things, the reliability and fit of the methods described by the expert. After an extensive examination and discussion of the 3-step process used by the expert, the Court found that the methodology appropriately fit the specific facts of the case, and that a population-based (epidemiologic) approach was an appropriate part of the causal methodology. The Court denied the Defendant’s motion to strike the expert’s testimony.</w:t>
-      </w:r>
-    </w:p>
-    <w:p>
-      <w:pPr>
-        <w:pStyle w:val="Normal"/>
-      </w:pPr>
-    </w:p>
-    <w:p>
-      <w:pPr>
-        <w:pStyle w:val="Normal"/>
-      </w:pPr>
-      <w:r>
-        <w:t xml:space="preserve">The Defendant appealed the ruling from the District Court, and in July of 2016, the Tenth Circuit U.S. Court of Appeals unanimously affirmed the 3-step causal methodology described in my 2009 publication cited above as generally accepted and well established for assessing injury causation (see Etherton v. Owners Insurance Company, No. 14-1164, 10th Cir, entered on July 19, 2016). Using the 3-step methodology, the Court determined the expert’s methodology fit the specific facts in the case, and that the District Court properly applied Rule 702/Daubert standard to the expert’s testimony in finding his methodology reliable. The judicial panel included current Supreme Court Justice Neil Gorsuch.</w:t>
-      </w:r>
-    </w:p>
-    <w:p>
-      <w:pPr>
-        <w:pStyle w:val="Normal"/>
-      </w:pPr>
-    </w:p>
-    <w:p>
-      <w:pPr>
-        <w:pStyle w:val="Normal"/>
-      </w:pPr>
-      <w:r>
-        <w:t xml:space="preserve">Below is a partial list of publications in scientific journals in which my descriptions of the 3-step methodology described in the Etherton decision and its various applications have been subjected to peer review. The foundation for the specific causation methodology described in all of these papers is the "Hill criteria, " a guideline for the assessment of general causation that has been universally relied on in medicine and science for more than 50 years.</w:t>
-      </w:r>
-    </w:p>
-    <w:p>
-      <w:pPr>
-        <w:pStyle w:val="Normal"/>
-      </w:pPr>
-    </w:p>
-    <w:p>
-      <w:pPr>
-        <w:pStyle w:val="Bibliography"/>
-      </w:pPr>
-      <w:r>
-        <w:t xml:space="preserve">Dianita Ika Melia P, Zeegers MP, Herkutanto H, Freeman MD. Medicolegal causation investigation of bacterial endocarditis associated with an oral surgery practice using the INFERENCE approach. Int J Environ Res Public Health 2021:18,7530. https://doi.org/10.3390/ijerph18147530.</w:t>
-      </w:r>
-    </w:p>
-    <w:p>
-      <w:pPr>
-        <w:pStyle w:val="Normal"/>
-      </w:pPr>
-    </w:p>
-    <w:p>
-      <w:pPr>
-        <w:pStyle w:val="Bibliography"/>
-      </w:pPr>
-      <w:r>
-        <w:t xml:space="preserve">Dianita Ika Melia P, Zeeger MP, Herkutanto H, Freeman MD. Development of the INFERENCE (INtegration of Forensic Epidemiology and the Rigorous EvaluatioN of Causation Elements) approach to causal inference in forensic medicine. Int J Environ Res Public Health 2020;17:8353; doi:10.3390/ijerph17228353</w:t>
-      </w:r>
-    </w:p>
-    <w:p>
-      <w:pPr>
-        <w:pStyle w:val="Normal"/>
-      </w:pPr>
-    </w:p>
-    <w:p>
-      <w:pPr>
-        <w:pStyle w:val="Bibliography"/>
-      </w:pPr>
-      <w:r>
-        <w:t xml:space="preserve">Dianita Ika Melia P, Freeman MD, Herkutanto H, Zeeger MP. A review of causal inference in forensic medicine. For Sci Med Path 2020:doi.org/10.1007/s12024-020-00220-9.</w:t>
-      </w:r>
-    </w:p>
-    <w:p>
-      <w:pPr>
-        <w:pStyle w:val="Normal"/>
-      </w:pPr>
-    </w:p>
-    <w:p>
-      <w:pPr>
-        <w:pStyle w:val="Bibliography"/>
-      </w:pPr>
-      <w:r>
-        <w:t xml:space="preserve">Freeman MD. A practicable and systematic approach to medicolegal causation. Orthopedics 2018;41(2):70-2.</w:t>
-      </w:r>
-    </w:p>
-    <w:p>
-      <w:pPr>
-        <w:pStyle w:val="Normal"/>
-      </w:pPr>
-    </w:p>
-    <w:p>
-      <w:pPr>
-        <w:pStyle w:val="Bibliography"/>
-      </w:pPr>
-      <w:r>
-        <w:t xml:space="preserve">Freeman MD, Zeegers M. Principles and applications of forensic epidemiology in the medicolegal setting. Law, Probability, &amp; Risk 2015; doi:10.1093/lpr/mgv010.</w:t>
-      </w:r>
-    </w:p>
-    <w:p>
-      <w:pPr>
-        <w:pStyle w:val="Normal"/>
-      </w:pPr>
-    </w:p>
-    <w:p>
-      <w:pPr>
-        <w:pStyle w:val="Bibliography"/>
-      </w:pPr>
-      <w:r>
-        <w:t xml:space="preserve">Freeman MD. Medicolegal causation analysis of a lumbar spine fracture following a low speed rear impact traffic crash. J Case Rep Prac 2015; 3(2): 23-29.</w:t>
-      </w:r>
-    </w:p>
-    <w:p>
-      <w:pPr>
-        <w:pStyle w:val="Normal"/>
-      </w:pPr>
-    </w:p>
-    <w:p>
-      <w:pPr>
-        <w:pStyle w:val="Bibliography"/>
-      </w:pPr>
-      <w:r>
-        <w:t xml:space="preserve">Freeman MD, Cahn PJ, Franklin FA. Applied forensic epidemiology. Part 1: medical negligence. OA Epidemiology 2014;2(1):2.</w:t>
-      </w:r>
-    </w:p>
-    <w:p>
-      <w:pPr>
-        <w:pStyle w:val="Normal"/>
-      </w:pPr>
-    </w:p>
-    <w:p>
-      <w:pPr>
-        <w:pStyle w:val="Bibliography"/>
-      </w:pPr>
-      <w:r>
-        <w:t xml:space="preserve">Koehler S, Freeman MD. Forensic epidemiology; a methodology for investigating and quantifying specific causation. Forens Sci Med Path 2014 Jun;10(2):217-22.</w:t>
-      </w:r>
-    </w:p>
-    <w:p>
-      <w:pPr>
-        <w:pStyle w:val="Normal"/>
-      </w:pPr>
-    </w:p>
-    <w:p>
-      <w:pPr>
-        <w:pStyle w:val="Bibliography"/>
-      </w:pPr>
-      <w:r>
-        <w:t xml:space="preserve">Freeman MD, Kohles SS. An examination of the threshold criteria for the evaluation of specific causation of mesothelioma following a history of significant exposure to chrysotile asbestos-containing brake dust, Int J Occ Env Hlth 2012;18(4):329-36.</w:t>
-      </w:r>
-    </w:p>
-    <w:p>
-      <w:pPr>
-        <w:pStyle w:val="Normal"/>
-      </w:pPr>
-    </w:p>
-    <w:p>
-      <w:pPr>
-        <w:pStyle w:val="Bibliography"/>
-      </w:pPr>
-      <w:r>
-        <w:t xml:space="preserve">Freeman MD, Everson T, Kohles SS. Forensic epidemiologic and biomechanical analysis of a pelvic cavity blowout injury associated with ejection from a personal watercraft (jet-ski). J Forens Sci 2012 doi: 10.1111/j.1556-4029.2012.02250.x</w:t>
-      </w:r>
-    </w:p>
-    <w:p>
-      <w:pPr>
-        <w:pStyle w:val="Normal"/>
-      </w:pPr>
-    </w:p>
-    <w:p>
-      <w:pPr>
-        <w:pStyle w:val="Bibliography"/>
-      </w:pPr>
-      <w:r>
-        <w:t xml:space="preserve">Freeman MD, Kohles SS. Plasma levels of polychlorinated biphenyls, non-Hodgkin lymphoma, and causation. J Environ Public Health 2012;2012:258981. doi: 10.1155/2012/258981. Review.</w:t>
-      </w:r>
-    </w:p>
-    <w:p>
-      <w:pPr>
-        <w:pStyle w:val="Normal"/>
-      </w:pPr>
-    </w:p>
-    <w:p>
-      <w:pPr>
-        <w:pStyle w:val="Bibliography"/>
-      </w:pPr>
-      <w:r>
-        <w:t xml:space="preserve">Freeman MD, Kohles SS. Application of the Hill Criteria to the Causal Association of Post-Traumatic Headache and Assault. Egypt J Forensic Sci 2011;1:35-40.</w:t>
-      </w:r>
-    </w:p>
-    <w:p>
-      <w:pPr>
-        <w:pStyle w:val="Normal"/>
-      </w:pPr>
-    </w:p>
-    <w:p>
-      <w:pPr>
-        <w:pStyle w:val="Bibliography"/>
-      </w:pPr>
-      <w:r>
-        <w:t xml:space="preserve">Freeman MD, Kohles SS. Application of the Bradford-Hill Criteria for Assessing Specific Causation in Post-Traumatic Headache. Brain Inj Prof 2011;8(1):26-8.</w:t>
-      </w:r>
-    </w:p>
-    <w:p>
-      <w:pPr>
-        <w:pStyle w:val="Normal"/>
-      </w:pPr>
-    </w:p>
-    <w:p>
-      <w:pPr>
-        <w:pStyle w:val="Bibliography"/>
-      </w:pPr>
-      <w:r>
-        <w:t xml:space="preserve">Freeman MD, Kohles SS. An Evaluation of Applied Biomechanics as an adjunct to systematic specific causation in forensic medicine. Wien Med Wochenschr 2011;161:1-11.</w:t>
-      </w:r>
-    </w:p>
-    <w:p>
-      <w:pPr>
-        <w:pStyle w:val="Normal"/>
-      </w:pPr>
-    </w:p>
-    <w:p>
-      <w:pPr>
-        <w:pStyle w:val="Bibliography"/>
-      </w:pPr>
-      <w:r>
-        <w:t xml:space="preserve">Freeman MD, Centeno CJ, Kohles SS. A systematic approach to clinical determinations of causation in symptomatic spinal disc injury following motor vehicle crash trauma. PM R 2009;1(10):951-6.</w:t>
-      </w:r>
-    </w:p>
-    <w:p>
-      <w:pPr>
-        <w:pStyle w:val="Normal"/>
-      </w:pPr>
-    </w:p>
-    <w:p>
-      <w:pPr>
-        <w:pStyle w:val="Bibliography"/>
-      </w:pPr>
-      <w:r>
-        <w:t xml:space="preserve">Freeman MD, Rossignol AC, Hand M. Forensic Epidemiology: A systematic approach to probabilistic determinations in disputed matters. J Forensic Legal Med 2008;15(5):281-90.</w:t>
-      </w:r>
-    </w:p>
     <w:sectPr>
       <w:headerReference w:type="default" r:id="rId8"/>
       <w:footerReference w:type="default" r:id="rId9"/>
@@ -1328,6 +1169,32 @@
       </w:r>
       <w:r>
         <w:t xml:space="preserve">Wang, J.-S. (2022, May). MAIS(05/08) injury probability curves as functions of delta V (Report No. DOT HS 813 219). National Highway Traffic Safety Administration.</w:t>
+      </w:r>
+    </w:p>
+  </w:footnote>
+  <w:footnote w:id="6">
+    <w:p>
+      <w:pPr>
+        <w:pStyle w:val="Compact"/>
+        <w:jc w:val="left"/>
+        <w:pBdr>
+          <w:bottom w:val="none" w:sz="0" w:space="0" w:color="000000"/>
+          <w:top w:val="none" w:sz="0" w:space="0" w:color="000000"/>
+          <w:left w:val="none" w:sz="0" w:space="0" w:color="000000"/>
+          <w:right w:val="none" w:sz="0" w:space="0" w:color="000000"/>
+        </w:pBdr>
+        <w:spacing w:after="0" w:before="0" w:line="240"/>
+        <w:ind w:left="0" w:right="0" w:firstLine="0" w:firstLineChars="0"/>
+      </w:pPr>
+      <w:r>
+        <w:rPr>
+          <w:rFonts/>
+          <w:vertAlign w:val="superscript"/>
+        </w:rPr>
+        <w:footnoteRef/>
+      </w:r>
+      <w:r>
+        <w:t xml:space="preserve">Nolet et al. Exposure to a Motor Vehicle Collision and the Risk of Future Neck Pain: A Systematic Review and Meta-Analysis. PM R. 2019 Apr 25. doi: 10.1002/pmrj.12173.</w:t>
       </w:r>
     </w:p>
   </w:footnote>

</xml_diff>

<commit_message>
need to do rebuttal structure
</commit_message>
<xml_diff>
--- a/FRA-report-output.docx
+++ b/FRA-report-output.docx
@@ -723,19 +723,6 @@
       </w:pPr>
       <w:r>
         <w:t xml:space="preserve">Given the contiguous chain of causation from the day of the crash through Mr. SAMPLE-P1-LN's and Mr. SAMPLE-P2-LN’s most recent medical records, the lack of any significant pre-crash history of persisting spine pain and need for treatment in the years prior to the crash, as well as the relative risk of significant and persisting spine injury from the subject frontal impact crash, I conclude that the most probable cause of the post-crash acute and chronic neck and low back injuries described in Mr. SAMPLE-P1-LN's and Mr. SAMPLE-P2-LN’s medical records and summarized in this report, including their symptomatic cervical and lumbar disk derangements, is the subject 1/1/2002 frontal impact crash.</w:t>
-      </w:r>
-    </w:p>
-    <w:p>
-      <w:pPr>
-        <w:pStyle w:val="Normal"/>
-      </w:pPr>
-    </w:p>
-    <w:p>
-      <w:pPr>
-        <w:pStyle w:val="Normal"/>
-      </w:pPr>
-      <w:r>
-        <w:t xml:space="preserve">I have examined neither Mr. SAMPLE-P1-LN nor Mr. SAMPLE-P2-LN and I therefore have no opinions about their diagnoses, treatment, or prognoses outside of what is reflected in the medical record. This is not to say that I am not qualified, licensed, and extensively experienced in performing such evaluations, but that I have not done so in this case.</w:t>
       </w:r>
     </w:p>
     <w:p>

</xml_diff>

<commit_message>
term replacement in progress
</commit_message>
<xml_diff>
--- a/FRA-report-output.docx
+++ b/FRA-report-output.docx
@@ -224,98 +224,60 @@
         <w:t xml:space="preserve">. I have reviewed the documentation accompanying your correspondence including medical records, information regarding the subject crash, litigation documents, and other materials</w:t>
       </w:r>
       <w:r>
-        <w:t xml:space="preserve">, including the January 1, 2021, report from the defendant's crash reconstruction and biomechanical expert, Dr. ExpertFirst ExpertLast.</w:t>
-      </w:r>
-    </w:p>
-    <w:p>
-      <w:pPr>
-        <w:pStyle w:val="Normal"/>
-      </w:pPr>
-    </w:p>
-    <w:p>
-      <w:pPr>
-        <w:pStyle w:val="Normal"/>
-      </w:pPr>
-      <w:r>
-        <w:t xml:space="preserve">The purpose of this report is to assess the methods and conclusions of Dr. ExpertLast as they pertain to the injury potential of the subject collision, relative to Ms. and Mr. Pl1LastName and Mx. Third Name’s post-crash diagnoses and treatment.)</w:t>
-      </w:r>
-    </w:p>
-    <w:p>
-      <w:pPr>
-        <w:pStyle w:val="Normal"/>
-      </w:pPr>
-    </w:p>
-    <w:p>
-      <w:pPr>
-        <w:pStyle w:val="Normal"/>
-      </w:pPr>
-      <w:r>
-        <w:rPr>
-          <w:rFonts/>
-          <w:b w:val="true"/>
-        </w:rPr>
-        <w:t xml:space="preserve">My summary opinions in this matter are as follows:</w:t>
-      </w:r>
-    </w:p>
-    <w:p>
-      <w:pPr>
-        <w:pStyle w:val="Definition"/>
-      </w:pPr>
-      <w:r>
-        <w:rPr>
-          <w:rFonts/>
-          <w:b w:val="true"/>
-        </w:rPr>
-        <w:t xml:space="preserve">Dr. ExpertLast's assertion that the subject collision did not have the capacity to cause or exacerbate any of the injuries indisputably diagnosed in Ms. and Mr. Pl1LastName and Mx. Third Nameare lacking a foundation in science, medicine, or the facts in this case. Dr. ExpertLast's opinions are based on a confusing and disingenuous presentation of a novel and distorted approach to causality and a misrepresentation and misuse of published literature.</w:t>
-      </w:r>
-      <w:r>
-        <w:br w:type="textWrapping"/>
-      </w:r>
-    </w:p>
-    <w:p>
-      <w:pPr>
-        <w:pStyle w:val="Definition"/>
-      </w:pPr>
-      <w:r>
-        <w:rPr>
-          <w:rFonts/>
-          <w:b w:val="true"/>
-        </w:rPr>
-        <w:t xml:space="preserve">Dr. ExpertLast's assertion that the subject crash only produced minimal and benign forces that could not have cause Ms. and Mr. Pl1LastName and Mx. Third Name's diagnosed spinal disk and other injuries because the forces in the collision were supposedly equal to those of ordinary and benign forces is not a reliable, relevant, or validated method of assessing injury cause. Using Dr. ExpertLast's claimed delta V of 8 mph for the subject collision indicates significant occupant motion and forces that in no way resemble any of the absurdly innocuous comparisons claimed by Dr. ExpertLast. Such comparisons are demonstrably unscientific and highly misleading, and irrelevant to any disputed issues in Ms. and Mr. Pl1LastName and Mx. Third Name's case.</w:t>
-      </w:r>
-      <w:r>
-        <w:br w:type="textWrapping"/>
-      </w:r>
-    </w:p>
-    <w:p>
-      <w:pPr>
-        <w:pStyle w:val="Definition"/>
-      </w:pPr>
-      <w:r>
-        <w:rPr>
-          <w:rFonts/>
-          <w:b w:val="true"/>
-        </w:rPr>
-        <w:t xml:space="preserve">There is no scientific or factual basis for Dr. ExpertLast's claim that Ms. and Mr. Pl1LastName and Mx. Third Name's previous spinal injuries could not or should not have been "exacerbated" by the subject crash. Indeed, Dr. ExpertLast's use of the term is both meaningless and misleading, and neither she nor anyone else has the faintest idea of what forces would have been required to have caused Ms. and Mr. Pl1LastName and Mx. Third Name's previously diagnosed spinal disk and other injuries to become symptomatic, or to worsen. To suggest otherwise is frankly dishonest.</w:t>
-      </w:r>
-      <w:r>
-        <w:br w:type="textWrapping"/>
-      </w:r>
-    </w:p>
-    <w:p>
-      <w:pPr>
-        <w:pStyle w:val="Definition"/>
-      </w:pPr>
-      <w:r>
-        <w:rPr>
-          <w:rFonts/>
-          <w:b w:val="true"/>
-        </w:rPr>
-        <w:t xml:space="preserve">The methodology and principles used by Dr. ExpertLast to arrive at her opinions regarding the risk of injury from the crash to Ms. and Mr. Pl1LastName and Mx. Third Name are not scientifically reliable, either in general or as they were applied to the facts of this case. Despite a superficial appearance of scientific validity, Dr. ExpertLast's methods are speculative, unscientific, and unreliable, and her conclusions are meaningless.</w:t>
-      </w:r>
-      <w:r>
-        <w:br w:type="textWrapping"/>
-      </w:r>
+        <w:t xml:space="preserve">.</w:t>
+      </w:r>
+    </w:p>
+    <w:p>
+      <w:pPr>
+        <w:pStyle w:val="Normal"/>
+      </w:pPr>
+    </w:p>
+    <w:p>
+      <w:pPr>
+        <w:pStyle w:val="Normal"/>
+      </w:pPr>
+      <w:r>
+        <w:t xml:space="preserve">The purpose of this report is to provide an opinion regarding the causal relationship between the degree of roof crush observed in the subject PlCarMake PlCarModel and the severe spine and spinal cord injuries sustained by Ms. and Mr. Pl1LastName and Mx. Third Name in the January 1, 2020, rollover crash. Specifically, my opinions address the theory of occupant "diving" in rollover crashes as the cause of serious head and neck injury, versus excessive roof crush. The methods and conclusions described in this report are largely based on peer-reviewed published research that I supervised and co-authored, specifically:</w:t>
+      </w:r>
+    </w:p>
+    <w:p>
+      <w:pPr>
+        <w:pStyle w:val="Normal"/>
+      </w:pPr>
+    </w:p>
+    <w:p>
+      <w:pPr>
+        <w:pStyle w:val="Normal"/>
+      </w:pPr>
+      <w:r>
+        <w:t xml:space="preserve">Dobbertin KM, Freeman MD, Lambert WE, Lasarev MR, Kohles SS. The relationship between vehicle roof crush and head, neck and spine injury in rollover crashes. Accid Anal Prev 2013;58:46-52</w:t>
+      </w:r>
+    </w:p>
+    <w:p>
+      <w:pPr>
+        <w:pStyle w:val="Normal"/>
+      </w:pPr>
+      <w:r>
+        <w:t xml:space="preserve">Freeman MD, Dobbertin K, Kohles SS, Uhrenholt L, Eriksson A. Serious head and neck injury as a predictor of occupant position in fatal rollover crashes. Forensic Sci Int 2012;222:228–33.</w:t>
+      </w:r>
+    </w:p>
+    <w:p>
+      <w:pPr>
+        <w:pStyle w:val="Normal"/>
+      </w:pPr>
+    </w:p>
+    <w:p>
+      <w:pPr>
+        <w:pStyle w:val="Normal"/>
+      </w:pPr>
+      <w:r>
+        <w:t xml:space="preserve">The conclusions of the investigation described herein, as they apply to Ms. and Mr. Pl1LastName and Mx. Third Name 's injuries and the subject crash, are described beginning on page 41 of this report.</w:t>
+      </w:r>
+    </w:p>
+    <w:p>
+      <w:pPr>
+        <w:pStyle w:val="Normal"/>
+      </w:pPr>
     </w:p>
     <w:p>
       <w:pPr>
@@ -421,55 +383,21 @@
       <w:pPr>
         <w:pStyle w:val="Normal"/>
       </w:pPr>
-    </w:p>
-    <w:altChunk r:id="rId16"/>
-    <w:p>
-      <w:pPr>
-        <w:pStyle w:val="Normal"/>
-      </w:pPr>
-    </w:p>
-    <w:p>
-      <w:pPr>
-        <w:pStyle w:val="Normal"/>
-      </w:pPr>
       <w:r>
         <w:rPr>
           <w:rFonts/>
           <w:i w:val="true"/>
-          <w:u w:val="single"/>
+          <w:b w:val="true"/>
         </w:rPr>
-        <w:t xml:space="preserve">General comments on SAMPLE-BIOMECH-LN’s approach</w:t>
-      </w:r>
-    </w:p>
-    <w:p>
-      <w:pPr>
-        <w:pStyle w:val="Normal"/>
-      </w:pPr>
-      <w:r>
-        <w:t xml:space="preserve">The purpose of Dr. ExpertLast's opinion is to provide a backdoor medical causation opinion that Ms. and Mr. Pl1LastName and Mx. Third Name were not injured in the subject collision because they (Dr. ExpertLast) deemed any injury to be </w:t>
-      </w:r>
-      <w:r>
-        <w:rPr>
-          <w:rFonts/>
-          <w:i w:val="true"/>
-        </w:rPr>
-        <w:t xml:space="preserve">impossible</w:t>
-      </w:r>
-      <w:r>
-        <w:t xml:space="preserve"> in the crash. Dr. ExpertLast made no attempt to assess the actual probability of injury from any real-world crash like the subject collision, information which can only come from observational (epidemiologic) study of injuries associated with real world crashes, not from intellectually dishonest comparisons between one of the most common causes of injury in the US to innocuous activities of daily living. Dr. ExpertLast cites to multiple (12) publications in his 15-page report, yet none of them provide valid or reliable evidence that the injuries diagnosed in Ms. and Mr. Pl1LastName and Mx. Third Name cannot, or did not, result from the collision that they were exposed to.</w:t>
-      </w:r>
-    </w:p>
-    <w:p>
-      <w:pPr>
-        <w:pStyle w:val="Normal"/>
-      </w:pPr>
-    </w:p>
-    <w:p>
-      <w:pPr>
-        <w:pStyle w:val="Normal"/>
-      </w:pPr>
-      <w:r>
-        <w:t xml:space="preserve">The generally accepted and peer-reviewed method of crash-related injury causation analysis for a specific individual is performed by assessing the risk of injury from the collision and comparing it to the probability that the injuries or conditions would have been present at the same point in time if the collision had not occurred. The process is referred to as a "3-step" injury causation method in which improbable alternative causes are ruled out and the single most likely cause is identified. The analysis is accomplished via the application of crash reconstruction, biomechanical, medical, and epidemiologic (risk assessment) principles.</w:t>
+        <w:t xml:space="preserve">Injury Causation Analysis</w:t>
+      </w:r>
+    </w:p>
+    <w:p>
+      <w:pPr>
+        <w:pStyle w:val="Normal"/>
+      </w:pPr>
+      <w:r>
+        <w:t xml:space="preserve">A crash-related injury causation analysis for a specific individual is performed by assessing the risk of injury from the collision and comparing it to the probability that the injuries or conditions would have been present at the same point in time if the collision had not occurred. The process is referred to as a "3-step" injury causation method in which improbable alternative causes are ruled out and the single most likely cause is identified. The analysis is accomplished via the application of crash reconstruction, biomechanical, medical, and epidemiologic (risk assessment) principles.</w:t>
       </w:r>
       <w:r>
         <w:rPr>
@@ -483,7 +411,7 @@
           <w:rFonts/>
           <w:vertAlign w:val="superscript"/>
         </w:rPr>
-        <w:t xml:space="preserve">-</w:t>
+        <w:t xml:space="preserve">,</w:t>
       </w:r>
       <w:r>
         <w:rPr>
@@ -493,6 +421,9 @@
         <w:footnoteReference w:id="2"/>
       </w:r>
       <w:r>
+        <w:t xml:space="preserve"> This 3-step methodology has been extensively described in the peer-reviewed literature, been deemed generally accepted by Courts in the United States, and has been adopted as part of case law in the U.S.</w:t>
+      </w:r>
+      <w:r>
         <w:rPr>
           <w:rFonts/>
           <w:vertAlign w:val="superscript"/>
@@ -504,7 +435,227 @@
           <w:rFonts/>
           <w:vertAlign w:val="superscript"/>
         </w:rPr>
+        <w:t xml:space="preserve">,</w:t>
+      </w:r>
+      <w:r>
+        <w:rPr>
+          <w:rFonts/>
+          <w:vertAlign w:val="superscript"/>
+        </w:rPr>
         <w:footnoteReference w:id="4"/>
+      </w:r>
+      <w:r>
+        <w:t xml:space="preserve"> See the Appendix at the end of this report for more information.</w:t>
+      </w:r>
+    </w:p>
+    <w:p>
+      <w:pPr>
+        <w:pStyle w:val="Normal"/>
+      </w:pPr>
+    </w:p>
+    <w:p>
+      <w:pPr>
+        <w:pStyle w:val="Normal"/>
+      </w:pPr>
+      <w:r>
+        <w:t xml:space="preserve">The three fundamental elements or steps of an injury causation analysis are as follows:</w:t>
+      </w:r>
+    </w:p>
+    <w:p>
+      <w:pPr>
+        <w:pStyle w:val="BodyText3"/>
+      </w:pPr>
+      <w:r>
+        <w:t xml:space="preserve">Whether the injury mechanism had the potential to cause the injury in question (aka general causation);</w:t>
+      </w:r>
+    </w:p>
+    <w:p>
+      <w:pPr>
+        <w:pStyle w:val="BodyText3"/>
+      </w:pPr>
+      <w:r>
+        <w:t xml:space="preserve">The degree of temporal proximity between the injury mechanism and the onset of the symptoms reasonably indicating the presence of the injury; and</w:t>
+      </w:r>
+    </w:p>
+    <w:p>
+      <w:pPr>
+        <w:pStyle w:val="BodyText3"/>
+      </w:pPr>
+      <w:r>
+        <w:t xml:space="preserve">Whether there is a more likely alternative explanation for the occurrence of the symptoms at the same point in time (aka differential etiology).</w:t>
+      </w:r>
+    </w:p>
+    <w:p>
+      <w:pPr>
+        <w:pStyle w:val="Normal"/>
+      </w:pPr>
+    </w:p>
+    <w:p>
+      <w:pPr>
+        <w:pStyle w:val="Normal"/>
+      </w:pPr>
+      <w:r>
+        <w:t xml:space="preserve">As applied to the facts in the subject case, these 3 steps are as follows:</w:t>
+      </w:r>
+    </w:p>
+    <w:p>
+      <w:pPr>
+        <w:pStyle w:val="Normal"/>
+      </w:pPr>
+    </w:p>
+    <w:p>
+      <w:pPr>
+        <w:pStyle w:val="Normal"/>
+      </w:pPr>
+      <w:r>
+        <w:rPr>
+          <w:rFonts/>
+          <w:i w:val="true"/>
+        </w:rPr>
+        <w:t xml:space="preserve">Reconstruction of the crash</w:t>
+      </w:r>
+    </w:p>
+    <w:altChunk r:id="rId16"/>
+    <w:p>
+      <w:pPr>
+        <w:pStyle w:val="Normal"/>
+      </w:pPr>
+    </w:p>
+    <w:p>
+      <w:pPr>
+        <w:pStyle w:val="Normal"/>
+      </w:pPr>
+      <w:r>
+        <w:rPr>
+          <w:rFonts/>
+          <w:i w:val="true"/>
+        </w:rPr>
+        <w:t xml:space="preserve">Injury biomechanics</w:t>
+      </w:r>
+    </w:p>
+    <w:p>
+      <w:pPr>
+        <w:pStyle w:val="Normal"/>
+      </w:pPr>
+      <w:r>
+        <w:t xml:space="preserve">Rollover other injury biomechanics causation placeholder</w:t>
+      </w:r>
+    </w:p>
+    <w:p>
+      <w:pPr>
+        <w:pStyle w:val="Normal"/>
+      </w:pPr>
+    </w:p>
+    <w:p>
+      <w:pPr>
+        <w:pStyle w:val="Normal"/>
+      </w:pPr>
+      <w:r>
+        <w:rPr>
+          <w:rFonts/>
+          <w:b w:val="true"/>
+        </w:rPr>
+        <w:t xml:space="preserve">Temporal relationship between the crash and symptoms indicative of injury</w:t>
+      </w:r>
+    </w:p>
+    <w:p>
+      <w:pPr>
+        <w:pStyle w:val="Normal"/>
+      </w:pPr>
+      <w:r>
+        <w:t xml:space="preserve">The second step of the injury causation analysis is the assessment of the timing between the trauma and the onset of symptoms indicative of injury. The hallmark of injury is that "you know it when it happens;" </w:t>
+      </w:r>
+      <w:r>
+        <w:rPr>
+          <w:rFonts/>
+          <w:i w:val="true"/>
+        </w:rPr>
+        <w:t xml:space="preserve">i.e.</w:t>
+      </w:r>
+      <w:r>
+        <w:t xml:space="preserve"> the causal relationship between the trauma and onset of the symptoms indicative of the injury is usually close enough in time that it is easy to recognize when the injury was incurred. There are some injuries that exhibit a delayed onset of symptoms, including injuries to intervertebral disks, which can first manifest with identical symptoms to a simple spinal strain. Other injuries are always immediately apparent, such as bony fractures. Some injuries are considered "distracting" from others because the pain they generate distracts attention from other, less painful injuries. There are still other injuries that can "mask" pain from nearby parts of the body through complicated pain accommodation mechanisms that are mediated at the spinal cord and in the brain. The assessment of the timing of the onset of symptoms reasonably attributed to an injury can sometimes be nuanced and complicated, and sometimes requires expert assessment.</w:t>
+      </w:r>
+    </w:p>
+    <w:p>
+      <w:pPr>
+        <w:pStyle w:val="Normal"/>
+      </w:pPr>
+    </w:p>
+    <w:p>
+      <w:pPr>
+        <w:pStyle w:val="Normal"/>
+      </w:pPr>
+      <w:r>
+        <w:t xml:space="preserve">Ms. Pl1LastName experienced the onset of symptoms indicative of acute spinal injury immediately after the crash, and he was diagnosed with neck and back injuries directly by 3 days following the crash, including the presentation of lower extremity radicular symptoms, an ominous early sign of injury to the intervertebral disks in the spine. The symptoms and diagnoses progressively evolved and worsened over the weeks and months following the crash and demonstrate a well-documented contiguous chain of causation linking the subject crash and their low back and cervical spinal injuries, and associated need for treatment.</w:t>
+      </w:r>
+    </w:p>
+    <w:p>
+      <w:pPr>
+        <w:pStyle w:val="Normal"/>
+      </w:pPr>
+    </w:p>
+    <w:p>
+      <w:pPr>
+        <w:pStyle w:val="Normal"/>
+      </w:pPr>
+      <w:r>
+        <w:t xml:space="preserve">Based on this history, there was a strong temporal relationship between the subject collision and Ms. and Mr. Pl1LastName and Mx. Third Name’s first development of symptoms indicative of spinal injury.</w:t>
+      </w:r>
+    </w:p>
+    <w:p>
+      <w:pPr>
+        <w:pStyle w:val="Normal"/>
+      </w:pPr>
+    </w:p>
+    <w:p>
+      <w:pPr>
+        <w:pStyle w:val="Normal"/>
+      </w:pPr>
+    </w:p>
+    <w:p>
+      <w:pPr>
+        <w:pStyle w:val="Normal"/>
+      </w:pPr>
+      <w:r>
+        <w:rPr>
+          <w:rFonts/>
+          <w:b w:val="true"/>
+        </w:rPr>
+        <w:t xml:space="preserve">Alternative explanations</w:t>
+      </w:r>
+    </w:p>
+    <w:p>
+      <w:pPr>
+        <w:pStyle w:val="Normal"/>
+      </w:pPr>
+      <w:r>
+        <w:t xml:space="preserve">This last step of the injury causation analysis specific to the individual involves the assessment of the probability of the same symptoms, injuries, diagnoses, and need for treatment occurring at the same point in time, but in the absence of the investigated crash.</w:t>
+      </w:r>
+    </w:p>
+    <w:p>
+      <w:pPr>
+        <w:pStyle w:val="Normal"/>
+      </w:pPr>
+    </w:p>
+    <w:p>
+      <w:pPr>
+        <w:pStyle w:val="Normal"/>
+      </w:pPr>
+      <w:r>
+        <w:t xml:space="preserve">This part of the analysis is accomplished in 2 ways; first and most obviously, any competing contemporaneous traumatic cause of injury must be ruled out. There is, however, no such history for Ms. or Mr. Pl1LastName or Mx. Third Name, and the only source of trauma apparent in my review of materials that is temporally proximate to their post-crash injuries is the 01/01/2020 rollover impact crash.</w:t>
+      </w:r>
+    </w:p>
+    <w:p>
+      <w:pPr>
+        <w:pStyle w:val="Normal"/>
+      </w:pPr>
+    </w:p>
+    <w:p>
+      <w:pPr>
+        <w:pStyle w:val="Normal"/>
+      </w:pPr>
+      <w:r>
+        <w:t xml:space="preserve">The second part of the analysis requires an assessment of the probability that Ms. or Mr. Pl1LastName or Mx. Third Name would have developed the symptoms and diagnoses of spine injury at the same point in time had they not been initially injured in the 01/01/2020 rollover impact crash. As a generally healthy 12-year-old man, Ms. and Mr. Pl1LastName and Mx. Third Name was at a negligible annual risk of spontaneously developing chronically painful and potentially surgical cervical or lumbar spinal disk derangements; less than 1 in 2,000 is indicated by epidemiologic study and national hospital data.</w:t>
       </w:r>
       <w:r>
         <w:rPr>
@@ -514,305 +665,141 @@
         <w:footnoteReference w:id="5"/>
       </w:r>
       <w:r>
-        <w:t xml:space="preserve"> This 3-step methodology has been extensively described in the peer-reviewed literature, been deemed generally accepted by Courts in the United States, and has been adopted as part of case law in the U.S.</w:t>
+        <w:t xml:space="preserve"> The chance that they were going to develop the onset of chronic neck or low back pain attributable to symptomatic disk derangements on the same day as the crash by pure coincidence is obviously much smaller; less than 1 in 730,000 (the annual risk divided by 365 days). In comparison the risk of acute spine injury in the subject crash was more than 50%, and the risk of a spinal disk injury was likely no less than 1 in 25 in the general population.  Based on this comparison of risk during the timeframe of interest, the crash is the most likely cause of Ms. and Mr. Pl1LastName and Mx. Third Name’s chronic spinal injuries by &gt;99%.</w:t>
+      </w:r>
+    </w:p>
+    <w:p>
+      <w:pPr>
+        <w:pStyle w:val="Normal"/>
+      </w:pPr>
+    </w:p>
+    <w:p>
+      <w:pPr>
+        <w:pStyle w:val="Normal"/>
+      </w:pPr>
+      <w:r>
+        <w:t xml:space="preserve">A relatively common medicolegal question is whether persisting symptoms of back or neck pain after a traffic crash are truly related to the crash, or more probably due to other factors incidental to an acute crash-related injury to the spine. Most typically, the "other factors" that are raised in a medicolegal setting are the presence of pre-existing degenerative changes in the spine, or pre-crash history of low level or sporadic symptoms.</w:t>
+      </w:r>
+    </w:p>
+    <w:p>
+      <w:pPr>
+        <w:pStyle w:val="Normal"/>
+      </w:pPr>
+    </w:p>
+    <w:p>
+      <w:pPr>
+        <w:pStyle w:val="Normal"/>
+      </w:pPr>
+      <w:r>
+        <w:t xml:space="preserve">The answer to this question is now decided science. Along with my research colleagues, I have recently published 2 analyses and systematic reviews of nearly 10,000 articles regarding the long-term effects of traffic crash-related injury to the neck and low back and associated chronic pain. ,  Systematic reviews are considered the most reliable and strongest form of scientific evidence (i.e. Level I evidence), as they consist of a comprehensive synthesis of world literature on a topic.  The result of the analyses indicate that when women like Ms. and Mr. Pl1LastName and Mx. Third Name have persisting neck or back pain after an acute crash-related injury, </w:t>
       </w:r>
       <w:r>
         <w:rPr>
           <w:rFonts/>
-          <w:vertAlign w:val="superscript"/>
+          <w:i w:val="true"/>
         </w:rPr>
-        <w:footnoteReference w:id="6"/>
-      </w:r>
-      <w:r>
-        <w:rPr>
-          <w:rFonts/>
-          <w:vertAlign w:val="superscript"/>
-        </w:rPr>
-        <w:t xml:space="preserve">-</w:t>
-      </w:r>
-      <w:r>
-        <w:rPr>
-          <w:rFonts/>
-          <w:vertAlign w:val="superscript"/>
-        </w:rPr>
-        <w:footnoteReference w:id="7"/>
-      </w:r>
-      <w:r>
-        <w:rPr>
-          <w:rFonts/>
-          <w:vertAlign w:val="superscript"/>
-        </w:rPr>
-        <w:footnoteReference w:id="8"/>
-      </w:r>
-      <w:r>
-        <w:rPr>
-          <w:rFonts/>
-          <w:vertAlign w:val="superscript"/>
-        </w:rPr>
-        <w:footnoteReference w:id="9"/>
-      </w:r>
-      <w:r>
-        <w:rPr>
-          <w:rFonts/>
-          <w:vertAlign w:val="superscript"/>
-        </w:rPr>
-        <w:footnoteReference w:id="10"/>
-      </w:r>
-    </w:p>
-    <w:p>
-      <w:pPr>
-        <w:pStyle w:val="Normal"/>
-      </w:pPr>
-    </w:p>
-    <w:p>
-      <w:pPr>
-        <w:pStyle w:val="Normal"/>
-      </w:pPr>
-      <w:r>
-        <w:t xml:space="preserve">The three fundamental elements or steps of an injury causation analysis are as follows:</w:t>
-      </w:r>
-    </w:p>
-    <w:p>
-      <w:pPr>
-        <w:pStyle w:val="BodyText3"/>
-      </w:pPr>
-      <w:r>
-        <w:t xml:space="preserve">Whether the injury mechanism had the potential to cause the injury in question (aka general causation);</w:t>
-      </w:r>
-    </w:p>
-    <w:p>
-      <w:pPr>
-        <w:pStyle w:val="BodyText3"/>
-      </w:pPr>
-      <w:r>
-        <w:t xml:space="preserve">The degree of temporal proximity between the injury mechanism and the onset of the symptoms reasonably indicating the presence of the injury;</w:t>
-      </w:r>
-    </w:p>
-    <w:p>
-      <w:pPr>
-        <w:pStyle w:val="BodyText3"/>
-      </w:pPr>
-      <w:r>
-        <w:t xml:space="preserve">Whether there is a more likely alternative explanation for the occurrence of the symptoms at the same point in time (aka differential etiology).</w:t>
-      </w:r>
-    </w:p>
-    <w:p>
-      <w:pPr>
-        <w:pStyle w:val="Normal"/>
-      </w:pPr>
-    </w:p>
-    <w:p>
-      <w:pPr>
-        <w:pStyle w:val="Normal"/>
-      </w:pPr>
-      <w:r>
-        <w:t xml:space="preserve">Dr. ExpertLast’s frankly absurd comparisons to everyday activities and volunteer crash tests in no way addressed whether the subject collision could have caused the injuries and sequelae observed in Mr. SAMPLE-P1-LN, the first element of the causal analysis. Dr. ExpertLast’s blanket denial that a mechanism existed in the subject collision for any of Mr. SAMPLE-P1-LN’s diagnosed and persisting injuries is an uninformed assertion with no basis in science, medicine, or the facts in this case and does not constitute an assessment of the plausibility of his injuries resulting from the collision.</w:t>
-      </w:r>
-    </w:p>
-    <w:p>
-      <w:pPr>
-        <w:pStyle w:val="Normal"/>
-      </w:pPr>
-    </w:p>
-    <w:p>
-      <w:pPr>
-        <w:pStyle w:val="Normal"/>
-      </w:pPr>
-      <w:r>
-        <w:t xml:space="preserve">SAMPLE-BIOMECH-LN has no information on the pre-crash condition of Mr. SAMPLE-P1-LN’s spine, or any other part of his body. He couldn’t pick him out of a lineup and hasn’t the faintest idea of his tolerance to any type of trauma, including the subject crash. </w:t>
-      </w:r>
+        <w:t xml:space="preserve">more often than not</w:t>
+      </w:r>
+      <w:r>
+        <w:t xml:space="preserve"> (&gt;50% of the time) the symptoms are due to the crash, versus all other causes, regardless of pre-crash medical history.</w:t>
+      </w:r>
+    </w:p>
+    <w:p>
+      <w:pPr>
+        <w:pStyle w:val="Normal"/>
+      </w:pPr>
+    </w:p>
+    <w:p>
+      <w:pPr>
+        <w:pStyle w:val="Normal"/>
+      </w:pPr>
+    </w:p>
+    <w:p>
+      <w:pPr>
+        <w:pStyle w:val="Normal"/>
+      </w:pPr>
       <w:r>
         <w:rPr>
           <w:rFonts/>
           <w:b w:val="true"/>
         </w:rPr>
-        <w:t xml:space="preserve">The tolerance of an individual to forceful external loads is only defined once it has been exceeded,</w:t>
-      </w:r>
-      <w:r>
-        <w:t xml:space="preserve"> not based on comparisons to studies of dissimilar forces applied to bits and pieces of dead bodies (part of the basis for Dr. ExpertLast’s opinion). A review of all of the evidence in the subject case clearly established the fact that Mr. SAMPLE-P1-LN’s tolerance was exceeded by the forces of the subject crash.</w:t>
-      </w:r>
-    </w:p>
-    <w:p>
-      <w:pPr>
-        <w:pStyle w:val="Normal"/>
-      </w:pPr>
-    </w:p>
-    <w:p>
-      <w:pPr>
-        <w:pStyle w:val="Normal"/>
-      </w:pPr>
-      <w:r>
-        <w:t xml:space="preserve">As Dr. ExpertLast does not (and cannot) dispute any of Mr. SAMPLE-P1-LN’s diagnoses, and he does not provide an alternative explanation for how his diagnosed injuries would have occurred at the same time as the collision, his analysis is incomplete, and fails to account for the undeniable evidence of injury following the crash.</w:t>
-      </w:r>
-    </w:p>
-    <w:p>
-      <w:pPr>
-        <w:pStyle w:val="Normal"/>
-      </w:pPr>
-    </w:p>
-    <w:p>
-      <w:pPr>
-        <w:pStyle w:val="Normal"/>
-      </w:pPr>
-      <w:r>
-        <w:t xml:space="preserve">The generally accepted 3-step approach to causation described above dictates that if there are no other contemporaneous competing causes for the injury that are more likely than an investigated plausible cause of the injury, then it is the investigated cause that is the most likely cause. Dr. ExpertLast simply ignored Mr. SAMPLE-P1-LN’s medical history like it never happened; his approach to "assessing" the cause of his injuries was to reject any evidence that he was injured in the first place. Dr. ExpertLast doesn’t consider, much less mention the fact, that there are no plausible competing causes of Mr. SAMPLE-P1-LN’s injuries occurring at the same time as the crash.</w:t>
-      </w:r>
-    </w:p>
-    <w:p>
-      <w:pPr>
-        <w:pStyle w:val="Normal"/>
-      </w:pPr>
-    </w:p>
-    <w:p>
-      <w:pPr>
-        <w:pStyle w:val="Normal"/>
-      </w:pPr>
-      <w:r>
-        <w:t xml:space="preserve">The concept of injury thresholds as a bright line below which no injury can occur is one that has been evaluated and rejected by the biomechanical community that is involved with the evaluation of occupant forces in motor vehicle crashes. Injury thresholds have nothing to do with the evaluation of real-world collisions and can never be used to deny the presence of a real-world injury following a collision. This is made clear in an SAE publication (J885) that summarizes human threshold data for use in government crash testing:</w:t>
-      </w:r>
-      <w:r>
-        <w:rPr>
-          <w:rFonts/>
-          <w:vertAlign w:val="superscript"/>
-        </w:rPr>
-        <w:footnoteReference w:id="11"/>
-      </w:r>
-    </w:p>
-    <w:p>
-      <w:pPr>
-        <w:pStyle w:val="Normal"/>
-      </w:pPr>
-    </w:p>
-    <w:p>
-      <w:pPr>
-        <w:pStyle w:val="Quote"/>
-      </w:pPr>
-      <w:r>
-        <w:t xml:space="preserve">"Such [tolerance] specifications are beyond the state-of-the-art in biomechanics except perhaps for a few academic situations. There are several difficulties which prevent a ready establishment of human tolerance levels. First, there are differences in judgment as to the specific degree of injury severity that should serve as the tolerance level. Second, large differences exist in the tolerances of different individuals. It is not unusual for bone fracture tests on a sample of adult cadavers to show a three-to-one load variation. Presumably, variations of at least this magnitude exist in the living population. Finally, most tolerance levels are sensitive to modest changes in the direction, shape, and stiffness of the loading source. The above considerations indicate that complete and precise definitions of human tolerance levels will require large amounts of data based on controlled statistical samples. Only in this way can the influence of age, size, sex, and weight be comprehensively assessed and only in this way can mean loads and statistical measures of scatter be linked to specific tolerance levels."</w:t>
-      </w:r>
-    </w:p>
-    <w:p>
-      <w:pPr>
-        <w:pStyle w:val="Normal"/>
-      </w:pPr>
-    </w:p>
-    <w:p>
-      <w:pPr>
-        <w:pStyle w:val="Normal"/>
-      </w:pPr>
-      <w:r>
-        <w:rPr>
-          <w:rFonts/>
-          <w:i w:val="true"/>
-          <w:u w:val="single"/>
-        </w:rPr>
-        <w:t xml:space="preserve">Crash severity analysis</w:t>
-      </w:r>
-    </w:p>
-    <w:p>
-      <w:pPr>
-        <w:pStyle w:val="Normal"/>
-      </w:pPr>
-    </w:p>
-    <w:p>
-      <w:pPr>
-        <w:pStyle w:val="Normal"/>
-      </w:pPr>
-      <w:r>
-        <w:rPr>
-          <w:rFonts/>
-          <w:i w:val="true"/>
-          <w:u w:val="single"/>
-        </w:rPr>
-        <w:t xml:space="preserve">Reconstruction:</w:t>
-      </w:r>
-    </w:p>
-    <w:altChunk r:id="rId17"/>
-    <w:p>
-      <w:pPr>
-        <w:pStyle w:val="Normal"/>
-      </w:pPr>
-    </w:p>
-    <w:p>
-      <w:pPr>
-        <w:pStyle w:val="Normal"/>
-      </w:pPr>
-      <w:r>
-        <w:rPr>
-          <w:rFonts/>
-          <w:i w:val="true"/>
-          <w:u w:val="single"/>
-        </w:rPr>
-        <w:t xml:space="preserve">Can the injury potential of the subject collision be determined from crash testing of volunteers?</w:t>
-      </w:r>
-    </w:p>
-    <w:p>
-      <w:pPr>
-        <w:pStyle w:val="Normal"/>
-      </w:pPr>
-      <w:r>
-        <w:t xml:space="preserve">SAMPLE-BIOMECH-LN cited to human volunteer crash testing for his opinion that Mr. SAMPLE-P1-LN could not have sustained any significant injury in the subject crash. The comparison between a real-world crash and the results of volunteer crash tests as a means of assessing injury causation is a practice that has been rejected by the relevant scientific and automotive engineering community as improper and unreliable. I have written and had published a number of peer-reviewed papers as well as a book on human volunteer crash testing and can state as a certainty that it is well established in the scientific literature that human volunteer testing (mostly crash testing) is not a valid basis for any determination of injury risk, probability, or cause in real world crashes. </w:t>
-      </w:r>
-      <w:r>
-        <w:rPr>
-          <w:rFonts/>
-          <w:i w:val="true"/>
-        </w:rPr>
-        <w:t xml:space="preserve">There are no crash tests that have ever been structured like the subject crash (</w:t>
-      </w:r>
-      <w:r>
-        <w:rPr>
-          <w:rFonts/>
-          <w:i w:val="true"/>
-          <w:b w:val="true"/>
-        </w:rPr>
-        <w:t xml:space="preserve">frontal impact of SAMPLE-MDF-DV mph delta V</w:t>
-      </w:r>
-      <w:r>
-        <w:rPr>
-          <w:rFonts/>
-          <w:i w:val="true"/>
-        </w:rPr>
-        <w:t xml:space="preserve">), as it would be irresponsible to perform such a test.</w:t>
-      </w:r>
-    </w:p>
-    <w:p>
-      <w:pPr>
-        <w:pStyle w:val="Normal"/>
-      </w:pPr>
-    </w:p>
-    <w:p>
-      <w:pPr>
-        <w:pStyle w:val="Normal"/>
-      </w:pPr>
-      <w:r>
-        <w:t xml:space="preserve">Earlier in this report I cited the SAE publication J885 as the basis for a quotation regarding absolute injury thresholds. This paper is an authoritative publication on the topic of human injury thresholds. In the section of the paper, on page 11, under </w:t>
-      </w:r>
-      <w:r>
-        <w:rPr>
-          <w:rFonts/>
-          <w:i w:val="true"/>
-        </w:rPr>
-        <w:t xml:space="preserve">"4. Introduction to Biomechanics, 4.1 Test Subjects,"</w:t>
-      </w:r>
-      <w:r>
-        <w:t xml:space="preserve"> is the following section:</w:t>
-      </w:r>
-    </w:p>
-    <w:p>
-      <w:pPr>
-        <w:pStyle w:val="Normal"/>
-      </w:pPr>
-    </w:p>
-    <w:p>
-      <w:pPr>
-        <w:pStyle w:val="Subtitle"/>
+        <w:t xml:space="preserve">Conclusions</w:t>
+      </w:r>
+    </w:p>
+    <w:p>
+      <w:pPr>
+        <w:pStyle w:val="Normal"/>
+      </w:pPr>
+    </w:p>
+    <w:p>
+      <w:pPr>
+        <w:pStyle w:val="Normal"/>
+      </w:pPr>
+      <w:r>
+        <w:t xml:space="preserve">Given the contiguous chain of causation from the day of the crash through Ms. and Mr. Pl1LastName and Mx. Third Name’s most recent medical records, the lack of any significant pre-crash history of persisting spine pain and need for treatment in the years prior to the crash, as well as the relative risk of significant and persisting spine injury from the subject frontal impact crash, I conclude that the most probable cause of the post-crash acute and chronic neck and low back injuries described in Ms. and Mr. Pl1LastName and Mx. Third Name’s medical records and summarized in this report, including their symptomatic cervical and lumbar disk derangements, is the subject January 1, 2020 frontal impact crash.</w:t>
+      </w:r>
+    </w:p>
+    <w:p>
+      <w:pPr>
+        <w:pStyle w:val="Normal"/>
+      </w:pPr>
+      <w:r>
+        <w:br w:type="page"/>
+      </w:r>
+    </w:p>
+    <w:p>
+      <w:pPr>
+        <w:pStyle w:val="Normal"/>
+      </w:pPr>
+      <w:r>
+        <w:t xml:space="preserve">I have examined neither Ms. nor Mr. Pl1LastName nor Mx. Third Name and I therefore have no opinions about their diagnoses, treatment, or prognoses outside of what is reflected in the medical record. This is not to say that I am not qualified, licensed, and extensively experienced in performing such evaluations, but that I have not done so in this case.</w:t>
+      </w:r>
+    </w:p>
+    <w:p>
+      <w:pPr>
+        <w:pStyle w:val="Normal"/>
+      </w:pPr>
+    </w:p>
+    <w:p>
+      <w:pPr>
+        <w:pStyle w:val="Normal"/>
+      </w:pPr>
+    </w:p>
+    <w:p>
+      <w:pPr>
+        <w:pStyle w:val="Normal"/>
+      </w:pPr>
+      <w:r>
+        <w:t xml:space="preserve">The preceding opinions were given as reasonable medical, and scientific probabilities. I reserve the right to amend any of my opinions should new information come to light.</w:t>
+      </w:r>
+    </w:p>
+    <w:p>
+      <w:pPr>
+        <w:pStyle w:val="Normal"/>
+      </w:pPr>
+    </w:p>
+    <w:p>
+      <w:pPr>
+        <w:pStyle w:val="Normal"/>
+      </w:pPr>
+      <w:r>
+        <w:t xml:space="preserve">Very truly yours,</w:t>
+      </w:r>
+    </w:p>
+    <w:p>
+      <w:pPr>
+        <w:pStyle w:val="Normal"/>
+      </w:pPr>
+    </w:p>
+    <w:p>
+      <w:pPr>
+        <w:pStyle w:val="Normal"/>
       </w:pPr>
       <w:r>
         <w:rPr/>
         <w:drawing>
           <wp:inline distT="0" distB="0" distL="0" distR="0">
-            <wp:extent cx="5486400" cy="1346662"/>
+            <wp:extent cx="3657600" cy="1147218"/>
             <wp:docPr id="1" name="" descr=""/>
             <wp:cNvGraphicFramePr>
               <a:graphicFrameLocks xmlns:a="http://schemas.openxmlformats.org/drawingml/2006/main" noChangeAspect="1"/>
@@ -827,699 +814,7 @@
                     </pic:cNvPicPr>
                   </pic:nvPicPr>
                   <pic:blipFill>
-                    <a:blip cstate="print" r:embed="rId18"/>
-                    <a:stretch>
-                      <a:fillRect/>
-                    </a:stretch>
-                  </pic:blipFill>
-                  <pic:spPr bwMode="auto">
-                    <a:xfrm>
-                      <a:off x="0" y="0"/>
-                      <a:ext cx="76200" cy="18704"/>
-                    </a:xfrm>
-                    <a:prstGeom prst="rect">
-                      <a:avLst/>
-                    </a:prstGeom>
-                    <a:noFill/>
-                  </pic:spPr>
-                </pic:pic>
-              </a:graphicData>
-            </a:graphic>
-          </wp:inline>
-        </w:drawing>
-      </w:r>
-    </w:p>
-    <w:p>
-      <w:pPr>
-        <w:pStyle w:val="Normal"/>
-      </w:pPr>
-    </w:p>
-    <w:p>
-      <w:pPr>
-        <w:pStyle w:val="Normal"/>
-      </w:pPr>
-      <w:r>
-        <w:t xml:space="preserve">Despite the warning that "true tolerance levels cannot be determined with volunteers" from </w:t>
-      </w:r>
-      <w:r>
-        <w:rPr>
-          <w:rFonts/>
-          <w:b w:val="true"/>
-        </w:rPr>
-        <w:t xml:space="preserve">the</w:t>
-      </w:r>
-      <w:r>
-        <w:t xml:space="preserve"> authoritative publication on automotive testing and human tolerance, Dr. ExpertLast described and referred to studies primarily consisting of single frontal impact collisions of less than 5 mph (with no secondary frontal crash) on healthy male volunteers, and from these papers drew the conclusion that it was essentially impossible for Mr. SAMPLE-P1-LN to have been injured in the subject collision.</w:t>
-      </w:r>
-    </w:p>
-    <w:p>
-      <w:pPr>
-        <w:pStyle w:val="Normal"/>
-      </w:pPr>
-    </w:p>
-    <w:p>
-      <w:pPr>
-        <w:pStyle w:val="Normal"/>
-      </w:pPr>
-      <w:r>
-        <w:t xml:space="preserve">Human volunteer crash testing is designed to </w:t>
-      </w:r>
-      <w:r>
-        <w:rPr>
-          <w:rFonts/>
-          <w:i w:val="true"/>
-        </w:rPr>
-        <w:t xml:space="preserve">not produce injury</w:t>
-      </w:r>
-      <w:r>
-        <w:t xml:space="preserve">, and the utmost care is taken to ensure that injury is unlikely. The people who volunteer to participate in experimental crash tests are not comparable to those who are injured in similar crashes in many respects, and this includes the plaintiff. For any published crash test, the authors </w:t>
-      </w:r>
-      <w:r>
-        <w:rPr>
-          <w:rFonts/>
-          <w:i w:val="true"/>
-        </w:rPr>
-        <w:t xml:space="preserve">typically</w:t>
-      </w:r>
-      <w:r>
-        <w:t xml:space="preserve"> must secure Institutional Review Board (IRB) approval in order to assure the safety of the volunteers (this is in accordance with the Declaration of Helsinki, an international treaty on human subject experimentation).</w:t>
-      </w:r>
-    </w:p>
-    <w:p>
-      <w:pPr>
-        <w:pStyle w:val="Normal"/>
-      </w:pPr>
-    </w:p>
-    <w:p>
-      <w:pPr>
-        <w:pStyle w:val="Normal"/>
-      </w:pPr>
-      <w:r>
-        <w:t xml:space="preserve">As mentioned earlier, the peer-reviewed authoritative automotive engineering and biomechanical literature specifically states that crash tests are not an appropriate basis for any determination of real-world injury thresholds. In 1999 I published a peer-reviewed paper in the premier journal in the world on Spine surgery at that time (</w:t>
-      </w:r>
-      <w:r>
-        <w:rPr>
-          <w:rFonts/>
-          <w:i w:val="true"/>
-        </w:rPr>
-        <w:t xml:space="preserve">Spine</w:t>
-      </w:r>
-      <w:r>
-        <w:t xml:space="preserve">), which specifically criticized some of the volunteer crash test publications cited by Dr. ExpertLast in his report for erroneously claiming an injury threshold from such testing.</w:t>
-      </w:r>
-      <w:r>
-        <w:rPr>
-          <w:rFonts/>
-          <w:vertAlign w:val="superscript"/>
-        </w:rPr>
-        <w:footnoteReference w:id="12"/>
-      </w:r>
-      <w:r>
-        <w:t xml:space="preserve"> SAMPLE-BIOMECH-LN presents no evidence to demonstrate that the basic scientific principles described in this 23-year old publication should be violated for his assertions regarding the cause of Mr. SAMPLE-P1-LN’s post-collision diagnoses and need for treatment.</w:t>
-      </w:r>
-    </w:p>
-    <w:p>
-      <w:pPr>
-        <w:pStyle w:val="Normal"/>
-      </w:pPr>
-    </w:p>
-    <w:p>
-      <w:pPr>
-        <w:pStyle w:val="Normal"/>
-      </w:pPr>
-      <w:r>
-        <w:rPr>
-          <w:rFonts/>
-          <w:i w:val="true"/>
-          <w:u w:val="single"/>
-        </w:rPr>
-        <w:t xml:space="preserve">Is any collision comparable to activities of daily living?</w:t>
-      </w:r>
-    </w:p>
-    <w:p>
-      <w:pPr>
-        <w:pStyle w:val="Normal"/>
-      </w:pPr>
-      <w:r>
-        <w:t xml:space="preserve">As noted above, Dr. ExpertLast claimed that the subject collision produced forces no greater than the loads observed in studies of "activities of daily living." Such comparisons are misleading and deceptive, and based on the junk science premise that if the occupant acceleration value of a crash can be said to be similar to that of some trivial sounding event, then this means that the injury potential of the crash and the trivial event is the same. This antiscientific myth has no application or use outside of the defense of injury litigation.</w:t>
-      </w:r>
-    </w:p>
-    <w:p>
-      <w:pPr>
-        <w:pStyle w:val="Normal"/>
-      </w:pPr>
-    </w:p>
-    <w:p>
-      <w:pPr>
-        <w:pStyle w:val="Normal"/>
-      </w:pPr>
-      <w:r>
-        <w:t xml:space="preserve">It should be patently obvious how ridiculous and frankly dishonest the comparison is between any collision and </w:t>
-      </w:r>
-      <w:r>
-        <w:rPr>
-          <w:rFonts/>
-          <w:i w:val="true"/>
-        </w:rPr>
-        <w:t xml:space="preserve">any</w:t>
-      </w:r>
-      <w:r>
-        <w:t xml:space="preserve"> everyday activity; there is no biomechanical similarity between a crash and an ADL. The direction, duration, and rapidity of acceleration that results in the kind of violent movement that occurs even in a low-speed crash is noncomparable in all respects to the self-generated, slow onset and long duration accelerations of daily activities.</w:t>
-      </w:r>
-    </w:p>
-    <w:p>
-      <w:pPr>
-        <w:pStyle w:val="Normal"/>
-      </w:pPr>
-    </w:p>
-    <w:p>
-      <w:pPr>
-        <w:pStyle w:val="Normal"/>
-      </w:pPr>
-      <w:r>
-        <w:t xml:space="preserve">The actual risk of injury from a lower speed crash is not determined by a comparison to an activity that never causes injury, of course. Such determinations are made by examining epidemiologic data regarding real world crashes and the types of injuries that result from them. This is precisely what my colleagues and I did in a recent peer-reviewed research publication, in which we noted the following:</w:t>
-      </w:r>
-      <w:r>
-        <w:rPr>
-          <w:rFonts/>
-          <w:vertAlign w:val="superscript"/>
-        </w:rPr>
-        <w:footnoteReference w:id="13"/>
-      </w:r>
-    </w:p>
-    <w:p>
-      <w:pPr>
-        <w:pStyle w:val="Normal"/>
-      </w:pPr>
-    </w:p>
-    <w:p>
-      <w:pPr>
-        <w:pStyle w:val="Quote"/>
-      </w:pPr>
-      <w:r>
-        <w:t xml:space="preserve">"…the theory that serves as the operating principle for the methodology, that acceleration is a proxy for injury risk in low speed or minimal damage crashes, which is the rationale for the comparison between a crash and non-injurious ADLs, is demonstrably false. Even at the lowest levels of impact severity in a rear impact crash, the results of both crash testing and epidemiologic data from real-world crashes indicate a substantial (i.e., &gt;20%) risk of at least some degree of injury. </w:t>
-      </w:r>
-      <w:r>
-        <w:rPr>
-          <w:rFonts/>
-          <w:b w:val="true"/>
-        </w:rPr>
-        <w:t xml:space="preserve">In contrast, everyday activities are benign events with virtually no injury risk whatsoever.</w:t>
-      </w:r>
-    </w:p>
-    <w:p>
-      <w:pPr>
-        <w:pStyle w:val="Normal"/>
-      </w:pPr>
-    </w:p>
-    <w:p>
-      <w:pPr>
-        <w:pStyle w:val="Quote"/>
-      </w:pPr>
-      <w:r>
-        <w:rPr>
-          <w:rFonts/>
-          <w:b w:val="true"/>
-        </w:rPr>
-        <w:t xml:space="preserve">If the magnitude of the accelerations resulting from crashes and ADLs can be said to be even roughly comparable, this fact only serves as concrete evidence that occupant acceleration is not a proxy for injury risk."</w:t>
-      </w:r>
-    </w:p>
-    <w:p>
-      <w:pPr>
-        <w:pStyle w:val="Normal"/>
-      </w:pPr>
-    </w:p>
-    <w:p>
-      <w:pPr>
-        <w:pStyle w:val="Normal"/>
-      </w:pPr>
-      <w:r>
-        <w:t xml:space="preserve">Regarding the novel nature of such comparisons as a basis for evaluating injury risk, we wrote:</w:t>
-      </w:r>
-    </w:p>
-    <w:p>
-      <w:pPr>
-        <w:pStyle w:val="Normal"/>
-      </w:pPr>
-    </w:p>
-    <w:p>
-      <w:pPr>
-        <w:pStyle w:val="Quote"/>
-      </w:pPr>
-      <w:r>
-        <w:rPr>
-          <w:rFonts/>
-          <w:b w:val="true"/>
-        </w:rPr>
-        <w:t xml:space="preserve"> "There is no other example in the biomedical literature in which the established injury risk of any traumatic event is overlooked in favor of a comparison between the acceleration of the event and a non-injurious activity.</w:t>
-      </w:r>
-      <w:r>
-        <w:t xml:space="preserve"> Although there may be multiple shared attributes of traffic crashes and some ADLs, just as there are multiple shared attributes of stepping down from a stair and falling down a stair (i.e., the travel distances are the same, gravity is 9.81 m/s2 in both scenarios), alluding to the absence of injury while ordinarily walking down stairs sheds no light on the frequency of injury from falling down stairs. </w:t>
-      </w:r>
-      <w:r>
-        <w:rPr>
-          <w:rFonts/>
-          <w:b w:val="true"/>
-        </w:rPr>
-        <w:t xml:space="preserve">The comparison is inapt and should not be made."</w:t>
-      </w:r>
-    </w:p>
-    <w:p>
-      <w:pPr>
-        <w:pStyle w:val="Normal"/>
-      </w:pPr>
-    </w:p>
-    <w:p>
-      <w:pPr>
-        <w:pStyle w:val="Quote"/>
-      </w:pPr>
-      <w:r>
-        <w:t xml:space="preserve">If we use the real world 11 km/h [6.8 mph] delta V rear impact injury risk from the present study (54%) and compare it to the highest estimated ADL-related risk (&lt;&lt;1 in 3,650 [0.027%] for sitting),</w:t>
-      </w:r>
-      <w:r>
-        <w:rPr>
-          <w:rFonts/>
-          <w:b w:val="true"/>
-        </w:rPr>
-        <w:t xml:space="preserve"> then even using the most conservative estimates, the crash presents a risk of injury that is at least 2,000 times greater than the "high risk" ADL of sitting.</w:t>
-      </w:r>
-      <w:r>
-        <w:t xml:space="preserve"> This ratio likely underestimates the actual injury risk disparity between frontal-side impacts and ADLs by a factor of at least 10 times.</w:t>
-      </w:r>
-    </w:p>
-    <w:p>
-      <w:pPr>
-        <w:pStyle w:val="Normal"/>
-      </w:pPr>
-    </w:p>
-    <w:p>
-      <w:pPr>
-        <w:pStyle w:val="Normal"/>
-      </w:pPr>
-      <w:r>
-        <w:t xml:space="preserve">The National Highway Traffic Safety Administration (NHTSA) has recently published injury risk curves for rear impact crashes, demonstrating a rate of "MAIS 1+" (Maximum Abbreviated Injury Scale injury severity grade of 1 or more) injuries of 27% to 36% for 5 to 10 mph delta V rear impact collisions (see the red bracket in the chart below).</w:t>
-      </w:r>
-      <w:r>
-        <w:rPr>
-          <w:rFonts/>
-          <w:vertAlign w:val="superscript"/>
-        </w:rPr>
-        <w:footnoteReference w:id="14"/>
-      </w:r>
-      <w:r>
-        <w:t xml:space="preserve"> Approximately 94% of spinal disk injuries would be included in this category of injuries, as this is the rate at which disk injuries are initially diagnosed as strains in the emergency department in the first day or 2 after a crash, which is the source of the NHTSA data.</w:t>
-      </w:r>
-      <w:r>
-        <w:rPr>
-          <w:rFonts/>
-          <w:vertAlign w:val="superscript"/>
-        </w:rPr>
-        <w:footnoteReference w:id="15"/>
-      </w:r>
-    </w:p>
-    <w:p>
-      <w:pPr>
-        <w:pStyle w:val="Normal"/>
-      </w:pPr>
-    </w:p>
-    <w:p>
-      <w:pPr>
-        <w:pStyle w:val="Normal"/>
-      </w:pPr>
-      <w:r>
-        <w:t xml:space="preserve">The fact that Dr. ExpertLast compared an event (a less than 10 mph frontal impact collision) that is irrefutably established by US national crash data to cause injury at least 1 out 4 times to ADLs which virtually </w:t>
-      </w:r>
-      <w:r>
-        <w:rPr>
-          <w:rFonts/>
-          <w:b w:val="true"/>
-        </w:rPr>
-        <w:t xml:space="preserve">never cause injury</w:t>
-      </w:r>
-      <w:r>
-        <w:t xml:space="preserve"> is a perfect illustration of how misleading and frankly dishonest the comparison is.</w:t>
-      </w:r>
-    </w:p>
-    <w:p>
-      <w:pPr>
-        <w:pStyle w:val="Normal"/>
-      </w:pPr>
-    </w:p>
-    <w:p>
-      <w:pPr>
-        <w:pStyle w:val="Subtitle"/>
-      </w:pPr>
-      <w:r>
-        <w:rPr/>
-        <w:drawing>
-          <wp:inline distT="0" distB="0" distL="0" distR="0">
-            <wp:extent cx="5760720" cy="5378015"/>
-            <wp:docPr id="3" name="" descr=""/>
-            <wp:cNvGraphicFramePr>
-              <a:graphicFrameLocks xmlns:a="http://schemas.openxmlformats.org/drawingml/2006/main" noChangeAspect="1"/>
-            </wp:cNvGraphicFramePr>
-            <a:graphic xmlns:a="http://schemas.openxmlformats.org/drawingml/2006/main">
-              <a:graphicData uri="http://schemas.openxmlformats.org/drawingml/2006/picture">
-                <pic:pic xmlns:pic="http://schemas.openxmlformats.org/drawingml/2006/picture">
-                  <pic:nvPicPr>
-                    <pic:cNvPr id="4" name=""/>
-                    <pic:cNvPicPr>
-                      <a:picLocks noChangeAspect="1" noChangeArrowheads="1"/>
-                    </pic:cNvPicPr>
-                  </pic:nvPicPr>
-                  <pic:blipFill>
-                    <a:blip cstate="print" r:embed="rId19"/>
-                    <a:stretch>
-                      <a:fillRect/>
-                    </a:stretch>
-                  </pic:blipFill>
-                  <pic:spPr bwMode="auto">
-                    <a:xfrm>
-                      <a:off x="0" y="0"/>
-                      <a:ext cx="80010" cy="74695"/>
-                    </a:xfrm>
-                    <a:prstGeom prst="rect">
-                      <a:avLst/>
-                    </a:prstGeom>
-                    <a:noFill/>
-                  </pic:spPr>
-                </pic:pic>
-              </a:graphicData>
-            </a:graphic>
-          </wp:inline>
-        </w:drawing>
-      </w:r>
-    </w:p>
-    <w:p>
-      <w:pPr>
-        <w:pStyle w:val="Normal"/>
-      </w:pPr>
-    </w:p>
-    <w:p>
-      <w:pPr>
-        <w:pStyle w:val="Normal"/>
-      </w:pPr>
-      <w:r>
-        <w:rPr>
-          <w:rFonts/>
-          <w:i w:val="true"/>
-          <w:u w:val="single"/>
-        </w:rPr>
-        <w:t xml:space="preserve">Can a biomechanical analysis demonstrate that Mr. SAMPLE-P1-LN was not injured in the subject crash?</w:t>
-      </w:r>
-    </w:p>
-    <w:p>
-      <w:pPr>
-        <w:pStyle w:val="Normal"/>
-      </w:pPr>
-      <w:r>
-        <w:t xml:space="preserve">Traumatic spinal disk injuries have been described in the peer-reviewed literature as occurring in low to moderate force events, such as minimal damage traffic crashes and roller coaster rides, but also with even more mild forces, including therapeutic manipulation of the spine, and even sneezing.</w:t>
-      </w:r>
-      <w:r>
-        <w:rPr>
-          <w:rFonts/>
-          <w:vertAlign w:val="superscript"/>
-        </w:rPr>
-        <w:footnoteReference w:id="16"/>
-      </w:r>
-      <w:r>
-        <w:rPr>
-          <w:rFonts/>
-          <w:vertAlign w:val="superscript"/>
-        </w:rPr>
-        <w:t xml:space="preserve">-</w:t>
-      </w:r>
-      <w:r>
-        <w:rPr>
-          <w:rFonts/>
-          <w:vertAlign w:val="superscript"/>
-        </w:rPr>
-        <w:footnoteReference w:id="17"/>
-      </w:r>
-      <w:r>
-        <w:rPr>
-          <w:rFonts/>
-          <w:vertAlign w:val="superscript"/>
-        </w:rPr>
-        <w:footnoteReference w:id="18"/>
-      </w:r>
-      <w:r>
-        <w:rPr>
-          <w:rFonts/>
-          <w:vertAlign w:val="superscript"/>
-        </w:rPr>
-        <w:footnoteReference w:id="19"/>
-      </w:r>
-      <w:r>
-        <w:rPr>
-          <w:rFonts/>
-          <w:vertAlign w:val="superscript"/>
-        </w:rPr>
-        <w:footnoteReference w:id="20"/>
-      </w:r>
-      <w:r>
-        <w:rPr>
-          <w:rFonts/>
-          <w:vertAlign w:val="superscript"/>
-        </w:rPr>
-        <w:footnoteReference w:id="21"/>
-      </w:r>
-      <w:r>
-        <w:rPr>
-          <w:rFonts/>
-          <w:vertAlign w:val="superscript"/>
-        </w:rPr>
-        <w:footnoteReference w:id="22"/>
-      </w:r>
-      <w:r>
-        <w:t xml:space="preserve"> It is accurate to state that there is no established or generally accepted lower force threshold at which it can be said that an acute intervertebral disk injury in any part of the spine cannot occur. Dr. ExpertLast’s claims to the contrary are contrived and easily disproven, not to mention at odds with the specific facts in Mr. SAMPLE-P1-LN’s case.</w:t>
-      </w:r>
-    </w:p>
-    <w:p>
-      <w:pPr>
-        <w:pStyle w:val="Normal"/>
-      </w:pPr>
-    </w:p>
-    <w:p>
-      <w:pPr>
-        <w:pStyle w:val="Normal"/>
-      </w:pPr>
-      <w:r>
-        <w:t xml:space="preserve">SAMPLE-BIOMECH-LN’s offhand claim that a spinal disk could not be "exacerbated" by the subject crash (i.e., either symptomatically activated, or worsened) is a fantasy, with no theoretical, much less factual or scientific basis. In making this entirely speculative and meaningless claim, Dr. ExpertLast engages in magical thinking, which collapses under the slightest bit of scrutiny.</w:t>
-      </w:r>
-    </w:p>
-    <w:p>
-      <w:pPr>
-        <w:pStyle w:val="Normal"/>
-      </w:pPr>
-    </w:p>
-    <w:p>
-      <w:pPr>
-        <w:pStyle w:val="Normal"/>
-      </w:pPr>
-      <w:r>
-        <w:t xml:space="preserve">In his report, Dr. ExpertLast twice cited to publications on spinal disk biomechanics by a leading authority on the topic, Prof. Michael Adams. This very same author (Michael Adams PhD), in a 2012 textbook called "The Biomechanics of Back Pain,"</w:t>
-      </w:r>
-      <w:r>
-        <w:rPr>
-          <w:rFonts/>
-          <w:vertAlign w:val="superscript"/>
-        </w:rPr>
-        <w:footnoteReference w:id="23"/>
-      </w:r>
-      <w:r>
-        <w:t xml:space="preserve">  wrote that</w:t>
-      </w:r>
-    </w:p>
-    <w:p>
-      <w:pPr>
-        <w:pStyle w:val="Normal"/>
-      </w:pPr>
-    </w:p>
-    <w:p>
-      <w:pPr>
-        <w:pStyle w:val="Quote"/>
-      </w:pPr>
-      <w:r>
-        <w:t xml:space="preserve">"The magnitude of forces required to cause an individual disc to prolapse cannot reliably be predicted on the basis of gender, age, and spinal level." [page 263],</w:t>
-      </w:r>
-    </w:p>
-    <w:p>
-      <w:pPr>
-        <w:pStyle w:val="Normal"/>
-      </w:pPr>
-    </w:p>
-    <w:p>
-      <w:pPr>
-        <w:pStyle w:val="Normal"/>
-      </w:pPr>
-      <w:r>
-        <w:t xml:space="preserve">and that</w:t>
-      </w:r>
-    </w:p>
-    <w:p>
-      <w:pPr>
-        <w:pStyle w:val="Normal"/>
-      </w:pPr>
-    </w:p>
-    <w:p>
-      <w:pPr>
-        <w:pStyle w:val="Quote"/>
-      </w:pPr>
-      <w:r>
-        <w:t xml:space="preserve">"Most spinal compressive loading comes from back muscles, and forces are likely to rise to high levels during sudden and alarming incidents. These forces are difficult to quantify in retrospective analysis." [page 264],</w:t>
-      </w:r>
-    </w:p>
-    <w:p>
-      <w:pPr>
-        <w:pStyle w:val="Normal"/>
-      </w:pPr>
-    </w:p>
-    <w:p>
-      <w:pPr>
-        <w:pStyle w:val="Normal"/>
-      </w:pPr>
-      <w:r>
-        <w:t xml:space="preserve">and</w:t>
-      </w:r>
-    </w:p>
-    <w:p>
-      <w:pPr>
-        <w:pStyle w:val="Normal"/>
-      </w:pPr>
-    </w:p>
-    <w:p>
-      <w:pPr>
-        <w:pStyle w:val="Quote"/>
-      </w:pPr>
-      <w:r>
-        <w:t xml:space="preserve">"Clearly, to assume that the forces acting on the spine during whiplash are small just because the vehicle impacts are usually of low velocity would be a serious mistake. Muscle forces can be magnified in alarming situations, and if the muscles do not have time to react, then the underlying cervical spine is extremely vulnerable to bending." [pages 170-1]</w:t>
-      </w:r>
-    </w:p>
-    <w:p>
-      <w:pPr>
-        <w:pStyle w:val="Normal"/>
-      </w:pPr>
-    </w:p>
-    <w:p>
-      <w:pPr>
-        <w:pStyle w:val="Normal"/>
-      </w:pPr>
-      <w:r>
-        <w:t xml:space="preserve">It is clear that Dr. ExpertLast’s approach to providing his opinions regarding Mr. SAMPLE-P1-LN’s injuries is characterized by experts that he deems to be authorities in the field of spinal biomechanics as a "serious mistake."</w:t>
-      </w:r>
-    </w:p>
-    <w:p>
-      <w:pPr>
-        <w:pStyle w:val="Normal"/>
-      </w:pPr>
-    </w:p>
-    <w:p>
-      <w:pPr>
-        <w:pStyle w:val="Normal"/>
-      </w:pPr>
-    </w:p>
-    <w:p>
-      <w:pPr>
-        <w:pStyle w:val="Normal"/>
-      </w:pPr>
-      <w:r>
-        <w:rPr>
-          <w:rFonts/>
-          <w:b w:val="true"/>
-        </w:rPr>
-        <w:t xml:space="preserve">Conclusions</w:t>
-      </w:r>
-    </w:p>
-    <w:p>
-      <w:pPr>
-        <w:pStyle w:val="Normal"/>
-      </w:pPr>
-    </w:p>
-    <w:p>
-      <w:pPr>
-        <w:pStyle w:val="Normal"/>
-      </w:pPr>
-      <w:r>
-        <w:t xml:space="preserve">Given the contiguous chain of causation from the day of the crash through Mr. SAMPLE-P1-LN's and Mr. SAMPLE-P2-LN’s most recent medical records, the lack of any significant pre-crash history of persisting spine pain and need for treatment in the years prior to the crash, as well as the relative risk of significant and persisting spine injury from the subject frontal impact crash, I conclude that the most probable cause of the post-crash acute and chronic neck and low back injuries described in Mr. SAMPLE-P1-LN's and Mr. SAMPLE-P2-LN’s medical records and summarized in this report, including their symptomatic cervical and lumbar disk derangements, is the subject 1/1/2002 frontal impact crash.</w:t>
-      </w:r>
-    </w:p>
-    <w:p>
-      <w:pPr>
-        <w:pStyle w:val="Normal"/>
-      </w:pPr>
-      <w:r>
-        <w:br w:type="page"/>
-      </w:r>
-    </w:p>
-    <w:p>
-      <w:pPr>
-        <w:pStyle w:val="Normal"/>
-      </w:pPr>
-      <w:r>
-        <w:t xml:space="preserve">I have examined neither Mr. SAMPLE-P1-LN nor Mr. SAMPLE-P2-LN and I therefore have no opinions about their diagnoses, treatment, or prognoses outside of what is reflected in the medical record. This is not to say that I am not qualified, licensed, and extensively experienced in performing such evaluations, but that I have not done so in this case.</w:t>
-      </w:r>
-    </w:p>
-    <w:p>
-      <w:pPr>
-        <w:pStyle w:val="Normal"/>
-      </w:pPr>
-    </w:p>
-    <w:p>
-      <w:pPr>
-        <w:pStyle w:val="Normal"/>
-      </w:pPr>
-    </w:p>
-    <w:p>
-      <w:pPr>
-        <w:pStyle w:val="Normal"/>
-      </w:pPr>
-      <w:r>
-        <w:t xml:space="preserve">The preceding opinions were given as reasonable medical, and scientific probabilities. I reserve the right to amend any of my opinions should new information come to light.</w:t>
-      </w:r>
-    </w:p>
-    <w:p>
-      <w:pPr>
-        <w:pStyle w:val="Normal"/>
-      </w:pPr>
-    </w:p>
-    <w:p>
-      <w:pPr>
-        <w:pStyle w:val="Normal"/>
-      </w:pPr>
-      <w:r>
-        <w:t xml:space="preserve">Very truly yours,</w:t>
-      </w:r>
-    </w:p>
-    <w:p>
-      <w:pPr>
-        <w:pStyle w:val="Normal"/>
-      </w:pPr>
-    </w:p>
-    <w:p>
-      <w:pPr>
-        <w:pStyle w:val="Normal"/>
-      </w:pPr>
-      <w:r>
-        <w:rPr/>
-        <w:drawing>
-          <wp:inline distT="0" distB="0" distL="0" distR="0">
-            <wp:extent cx="3657600" cy="1147218"/>
-            <wp:docPr id="5" name="" descr=""/>
-            <wp:cNvGraphicFramePr>
-              <a:graphicFrameLocks xmlns:a="http://schemas.openxmlformats.org/drawingml/2006/main" noChangeAspect="1"/>
-            </wp:cNvGraphicFramePr>
-            <a:graphic xmlns:a="http://schemas.openxmlformats.org/drawingml/2006/main">
-              <a:graphicData uri="http://schemas.openxmlformats.org/drawingml/2006/picture">
-                <pic:pic xmlns:pic="http://schemas.openxmlformats.org/drawingml/2006/picture">
-                  <pic:nvPicPr>
-                    <pic:cNvPr id="6" name=""/>
-                    <pic:cNvPicPr>
-                      <a:picLocks noChangeAspect="1" noChangeArrowheads="1"/>
-                    </pic:cNvPicPr>
-                  </pic:nvPicPr>
-                  <pic:blipFill>
-                    <a:blip cstate="print" r:embed="rId20"/>
+                    <a:blip cstate="print" r:embed="rId17"/>
                     <a:stretch>
                       <a:fillRect/>
                     </a:stretch>
@@ -1640,6 +935,14 @@
       </w:r>
       <w:r>
         <w:t xml:space="preserve">Member, American Society of Biomechanics</w:t>
+      </w:r>
+    </w:p>
+    <w:p>
+      <w:pPr>
+        <w:pStyle w:val="Normal"/>
+      </w:pPr>
+      <w:r>
+        <w:br w:type="page"/>
       </w:r>
     </w:p>
     <w:sectPr>
@@ -1788,7 +1091,7 @@
         <w:footnoteRef/>
       </w:r>
       <w:r>
-        <w:t xml:space="preserve">Freeman MD, Zeegers M. Principles and applications of forensic epidemiology in the medicolegal setting. Law, Probability, &amp; Risk 2015; doi:10.1093/lpr/mgv010.</w:t>
+        <w:t xml:space="preserve">Freeman MD. A practicable and systematic approach to medicolegal causation. Orthopedics 2018;41(2):70-2.</w:t>
       </w:r>
     </w:p>
   </w:footnote>
@@ -1814,7 +1117,7 @@
         <w:footnoteRef/>
       </w:r>
       <w:r>
-        <w:t xml:space="preserve">Koehler S, Freeman MD. Forensic epidemiology; a methodology for investigating and quantifying specific causation. Forens Sci Med Path 2014 Jun;10(2):217-22</w:t>
+        <w:t xml:space="preserve">Freeman MD, Centeno CJ, Kohles SS. A systematic approach to clinical determinations of causation in symptomatic spinal disc injury following motor vehicle crash trauma. PM R 2009;1(10):951-6.</w:t>
       </w:r>
     </w:p>
   </w:footnote>
@@ -1840,7 +1143,7 @@
         <w:footnoteRef/>
       </w:r>
       <w:r>
-        <w:t xml:space="preserve">Hashish R, Badday H. Frequency of acute cervical and lumbar pathology in common types of motor vehicle collisions: a retrospective record review. BMC Musculoskeletal Disorders 2017;18:437</w:t>
+        <w:t xml:space="preserve">Etherton v. Owner Insurance Company. U.S. District Court of Appeals, 10th Circuit. Case No. 14-1164.</w:t>
       </w:r>
     </w:p>
   </w:footnote>
@@ -1866,481 +1169,7 @@
         <w:footnoteRef/>
       </w:r>
       <w:r>
-        <w:t xml:space="preserve">Freeman MD. A practicable and systematic approach to medicolegal causation. Orthopedics 2018;41(2):70-2.</w:t>
-      </w:r>
-    </w:p>
-  </w:footnote>
-  <w:footnote w:id="6">
-    <w:p>
-      <w:pPr>
-        <w:pStyle w:val="Compact"/>
-        <w:jc w:val="left"/>
-        <w:pBdr>
-          <w:bottom w:val="none" w:sz="0" w:space="0" w:color="000000"/>
-          <w:top w:val="none" w:sz="0" w:space="0" w:color="000000"/>
-          <w:left w:val="none" w:sz="0" w:space="0" w:color="000000"/>
-          <w:right w:val="none" w:sz="0" w:space="0" w:color="000000"/>
-        </w:pBdr>
-        <w:spacing w:after="0" w:before="0" w:line="240"/>
-        <w:ind w:left="0" w:right="0" w:firstLine="0" w:firstLineChars="0"/>
-      </w:pPr>
-      <w:r>
-        <w:rPr>
-          <w:rFonts/>
-          <w:vertAlign w:val="superscript"/>
-        </w:rPr>
-        <w:footnoteRef/>
-      </w:r>
-      <w:r>
-        <w:t xml:space="preserve">Freeman MD, Centeno CJ, Kohles SS. A systematic approach to clinical determinations of causation in symptomatic spinal disc injury following motor vehicle crash trauma. PM R 2009;1(10):951-6.</w:t>
-      </w:r>
-    </w:p>
-  </w:footnote>
-  <w:footnote w:id="7">
-    <w:p>
-      <w:pPr>
-        <w:pStyle w:val="Compact"/>
-        <w:jc w:val="left"/>
-        <w:pBdr>
-          <w:bottom w:val="none" w:sz="0" w:space="0" w:color="000000"/>
-          <w:top w:val="none" w:sz="0" w:space="0" w:color="000000"/>
-          <w:left w:val="none" w:sz="0" w:space="0" w:color="000000"/>
-          <w:right w:val="none" w:sz="0" w:space="0" w:color="000000"/>
-        </w:pBdr>
-        <w:spacing w:after="0" w:before="0" w:line="240"/>
-        <w:ind w:left="0" w:right="0" w:firstLine="0" w:firstLineChars="0"/>
-      </w:pPr>
-      <w:r>
-        <w:rPr>
-          <w:rFonts/>
-          <w:vertAlign w:val="superscript"/>
-        </w:rPr>
-        <w:footnoteRef/>
-      </w:r>
-      <w:r>
-        <w:t xml:space="preserve">Hashish R, Badday H. Frequency of acute cervical and lumbar pathology in common types of motor vehicle collisions: a retrospective record review. BMC Musculoskeletal Disorders 2017;18:437</w:t>
-      </w:r>
-    </w:p>
-  </w:footnote>
-  <w:footnote w:id="8">
-    <w:p>
-      <w:pPr>
-        <w:pStyle w:val="Compact"/>
-        <w:jc w:val="left"/>
-        <w:pBdr>
-          <w:bottom w:val="none" w:sz="0" w:space="0" w:color="000000"/>
-          <w:top w:val="none" w:sz="0" w:space="0" w:color="000000"/>
-          <w:left w:val="none" w:sz="0" w:space="0" w:color="000000"/>
-          <w:right w:val="none" w:sz="0" w:space="0" w:color="000000"/>
-        </w:pBdr>
-        <w:spacing w:after="0" w:before="0" w:line="240"/>
-        <w:ind w:left="0" w:right="0" w:firstLine="0" w:firstLineChars="0"/>
-      </w:pPr>
-      <w:r>
-        <w:rPr>
-          <w:rFonts/>
-          <w:vertAlign w:val="superscript"/>
-        </w:rPr>
-        <w:footnoteRef/>
-      </w:r>
-      <w:r>
-        <w:t xml:space="preserve">Bunketorp O (2017) WAD – Criteria for Evaluation of Causality. Open J Trauma 1(3):054-063.</w:t>
-      </w:r>
-    </w:p>
-  </w:footnote>
-  <w:footnote w:id="9">
-    <w:p>
-      <w:pPr>
-        <w:pStyle w:val="Compact"/>
-        <w:jc w:val="left"/>
-        <w:pBdr>
-          <w:bottom w:val="none" w:sz="0" w:space="0" w:color="000000"/>
-          <w:top w:val="none" w:sz="0" w:space="0" w:color="000000"/>
-          <w:left w:val="none" w:sz="0" w:space="0" w:color="000000"/>
-          <w:right w:val="none" w:sz="0" w:space="0" w:color="000000"/>
-        </w:pBdr>
-        <w:spacing w:after="0" w:before="0" w:line="240"/>
-        <w:ind w:left="0" w:right="0" w:firstLine="0" w:firstLineChars="0"/>
-      </w:pPr>
-      <w:r>
-        <w:rPr>
-          <w:rFonts/>
-          <w:vertAlign w:val="superscript"/>
-        </w:rPr>
-        <w:footnoteRef/>
-      </w:r>
-      <w:r>
-        <w:t xml:space="preserve">35 F.Supp.3d 1360 United States District Court, D. Colorado. Donald L. Etherton, Plaintiff, v. Owners Insurance Company, a Michigan Insurance Company, Defendant. Civil Action No. 10–cv–00892– PAB–KLM</w:t>
-      </w:r>
-    </w:p>
-  </w:footnote>
-  <w:footnote w:id="10">
-    <w:p>
-      <w:pPr>
-        <w:pStyle w:val="Compact"/>
-        <w:jc w:val="left"/>
-        <w:pBdr>
-          <w:bottom w:val="none" w:sz="0" w:space="0" w:color="000000"/>
-          <w:top w:val="none" w:sz="0" w:space="0" w:color="000000"/>
-          <w:left w:val="none" w:sz="0" w:space="0" w:color="000000"/>
-          <w:right w:val="none" w:sz="0" w:space="0" w:color="000000"/>
-        </w:pBdr>
-        <w:spacing w:after="0" w:before="0" w:line="240"/>
-        <w:ind w:left="0" w:right="0" w:firstLine="0" w:firstLineChars="0"/>
-      </w:pPr>
-      <w:r>
-        <w:rPr>
-          <w:rFonts/>
-          <w:vertAlign w:val="superscript"/>
-        </w:rPr>
-        <w:footnoteRef/>
-      </w:r>
-      <w:r>
-        <w:t xml:space="preserve">Etherton v. Owner Insurance Company. U.S. District Court of Appeals, 10th Circuit. Case No. 14-1164.</w:t>
-      </w:r>
-    </w:p>
-  </w:footnote>
-  <w:footnote w:id="11">
-    <w:p>
-      <w:pPr>
-        <w:pStyle w:val="Compact"/>
-        <w:jc w:val="left"/>
-        <w:pBdr>
-          <w:bottom w:val="none" w:sz="0" w:space="0" w:color="000000"/>
-          <w:top w:val="none" w:sz="0" w:space="0" w:color="000000"/>
-          <w:left w:val="none" w:sz="0" w:space="0" w:color="000000"/>
-          <w:right w:val="none" w:sz="0" w:space="0" w:color="000000"/>
-        </w:pBdr>
-        <w:spacing w:after="0" w:before="0" w:line="240"/>
-        <w:ind w:left="0" w:right="0" w:firstLine="0" w:firstLineChars="0"/>
-      </w:pPr>
-      <w:r>
-        <w:rPr>
-          <w:rFonts/>
-          <w:vertAlign w:val="superscript"/>
-        </w:rPr>
-        <w:footnoteRef/>
-      </w:r>
-      <w:r>
-        <w:t xml:space="preserve">Freeman MD, Leith WM. Estimating the number of traffic crash-related cervical spine injuries in the United States; an analysis and comparison of national crash and hospital data. Accident Analysis and Prevention 2020: doi:https://doi.org/10.1016/j.aap.2020.105571.</w:t>
-      </w:r>
-    </w:p>
-  </w:footnote>
-  <w:footnote w:id="12">
-    <w:p>
-      <w:pPr>
-        <w:pStyle w:val="Compact"/>
-        <w:jc w:val="left"/>
-        <w:pBdr>
-          <w:bottom w:val="none" w:sz="0" w:space="0" w:color="000000"/>
-          <w:top w:val="none" w:sz="0" w:space="0" w:color="000000"/>
-          <w:left w:val="none" w:sz="0" w:space="0" w:color="000000"/>
-          <w:right w:val="none" w:sz="0" w:space="0" w:color="000000"/>
-        </w:pBdr>
-        <w:spacing w:after="0" w:before="0" w:line="240"/>
-        <w:ind w:left="0" w:right="0" w:firstLine="0" w:firstLineChars="0"/>
-      </w:pPr>
-      <w:r>
-        <w:rPr>
-          <w:rFonts/>
-          <w:vertAlign w:val="superscript"/>
-        </w:rPr>
-        <w:footnoteRef/>
-      </w:r>
-      <w:r>
-        <w:t xml:space="preserve">Freeman MD, Croft AC, Rossignol AM, Weaver DS, Reiser M. A review and methodologic critique of the literature refuting whiplash syndrome. Spine 1999;24(1):86-98.</w:t>
-      </w:r>
-      <w:r>
-        <w:br w:type="textWrapping"/>
-      </w:r>
-      <w:r>
-        <w:t xml:space="preserve">(NB this paper has been cited as an authority more than 220 times in the scientific literature – see https://scholar.google.com/scholar?hl=en&amp;as_sdt=0%2C38&amp;q=Freeman+MD+methodologic&amp;btnG=)</w:t>
-      </w:r>
-    </w:p>
-  </w:footnote>
-  <w:footnote w:id="13">
-    <w:p>
-      <w:pPr>
-        <w:pStyle w:val="Compact"/>
-        <w:jc w:val="left"/>
-        <w:pBdr>
-          <w:bottom w:val="none" w:sz="0" w:space="0" w:color="000000"/>
-          <w:top w:val="none" w:sz="0" w:space="0" w:color="000000"/>
-          <w:left w:val="none" w:sz="0" w:space="0" w:color="000000"/>
-          <w:right w:val="none" w:sz="0" w:space="0" w:color="000000"/>
-        </w:pBdr>
-        <w:spacing w:after="0" w:before="0" w:line="240"/>
-        <w:ind w:left="0" w:right="0" w:firstLine="0" w:firstLineChars="0"/>
-      </w:pPr>
-      <w:r>
-        <w:rPr>
-          <w:rFonts/>
-          <w:vertAlign w:val="superscript"/>
-        </w:rPr>
-        <w:footnoteRef/>
-      </w:r>
-      <w:r>
-        <w:t xml:space="preserve">Nolet PS, Nordhoff L Kristman KL, Croft AC, Zeegers MP, Freeman MD. Is acceleration a valid proxy for injury risk in minimal damage traffic crashes? A comparative review of volunteer, ADL and real-world studies. Int J Environ Res Public Health 2021 2021;18:2901; https://doi.org/10.3390/ijerph18062901.</w:t>
-      </w:r>
-    </w:p>
-  </w:footnote>
-  <w:footnote w:id="14">
-    <w:p>
-      <w:pPr>
-        <w:pStyle w:val="Compact"/>
-        <w:jc w:val="left"/>
-        <w:pBdr>
-          <w:bottom w:val="none" w:sz="0" w:space="0" w:color="000000"/>
-          <w:top w:val="none" w:sz="0" w:space="0" w:color="000000"/>
-          <w:left w:val="none" w:sz="0" w:space="0" w:color="000000"/>
-          <w:right w:val="none" w:sz="0" w:space="0" w:color="000000"/>
-        </w:pBdr>
-        <w:spacing w:after="0" w:before="0" w:line="240"/>
-        <w:ind w:left="0" w:right="0" w:firstLine="0" w:firstLineChars="0"/>
-      </w:pPr>
-      <w:r>
-        <w:rPr>
-          <w:rFonts/>
-          <w:vertAlign w:val="superscript"/>
-        </w:rPr>
-        <w:footnoteRef/>
-      </w:r>
-      <w:r>
-        <w:t xml:space="preserve">Wang, J.-S. (2022, May). MAIS(05/08) injury probability curves as functions of delta V (Report No. DOT HS 813 219). National Highway Traffic Safety Administration.</w:t>
-      </w:r>
-    </w:p>
-  </w:footnote>
-  <w:footnote w:id="15">
-    <w:p>
-      <w:pPr>
-        <w:pStyle w:val="Compact"/>
-        <w:jc w:val="left"/>
-        <w:pBdr>
-          <w:bottom w:val="none" w:sz="0" w:space="0" w:color="000000"/>
-          <w:top w:val="none" w:sz="0" w:space="0" w:color="000000"/>
-          <w:left w:val="none" w:sz="0" w:space="0" w:color="000000"/>
-          <w:right w:val="none" w:sz="0" w:space="0" w:color="000000"/>
-        </w:pBdr>
-        <w:spacing w:after="0" w:before="0" w:line="240"/>
-        <w:ind w:left="0" w:right="0" w:firstLine="0" w:firstLineChars="0"/>
-      </w:pPr>
-      <w:r>
-        <w:rPr>
-          <w:rFonts/>
-          <w:vertAlign w:val="superscript"/>
-        </w:rPr>
-        <w:footnoteRef/>
-      </w:r>
-      <w:r>
-        <w:t xml:space="preserve">Freeman MD, Leith WM. Estimating the number of traffic crash-related cervical spine injuries in the United States; an analysis and comparison of national crash and hospital data. Accident Analysis and Prevention 2020: doi:https://doi.org/10.1016/j. aap.2020.105571.</w:t>
-      </w:r>
-    </w:p>
-  </w:footnote>
-  <w:footnote w:id="16">
-    <w:p>
-      <w:pPr>
-        <w:pStyle w:val="Compact"/>
-        <w:jc w:val="left"/>
-        <w:pBdr>
-          <w:bottom w:val="none" w:sz="0" w:space="0" w:color="000000"/>
-          <w:top w:val="none" w:sz="0" w:space="0" w:color="000000"/>
-          <w:left w:val="none" w:sz="0" w:space="0" w:color="000000"/>
-          <w:right w:val="none" w:sz="0" w:space="0" w:color="000000"/>
-        </w:pBdr>
-        <w:spacing w:after="0" w:before="0" w:line="240"/>
-        <w:ind w:left="0" w:right="0" w:firstLine="0" w:firstLineChars="0"/>
-      </w:pPr>
-      <w:r>
-        <w:rPr>
-          <w:rFonts/>
-          <w:vertAlign w:val="superscript"/>
-        </w:rPr>
-        <w:footnoteRef/>
-      </w:r>
-      <w:r>
-        <w:t xml:space="preserve">Giuliano et al. The use of flexion and extension MR in the evaluation of cervical spine trauma: initial experience in 100 trauma patients compared with 100 normal subjects. Emerg Radiol. 2002;9(5):249-53.</w:t>
-      </w:r>
-    </w:p>
-  </w:footnote>
-  <w:footnote w:id="17">
-    <w:p>
-      <w:pPr>
-        <w:pStyle w:val="Compact"/>
-        <w:jc w:val="left"/>
-        <w:pBdr>
-          <w:bottom w:val="none" w:sz="0" w:space="0" w:color="000000"/>
-          <w:top w:val="none" w:sz="0" w:space="0" w:color="000000"/>
-          <w:left w:val="none" w:sz="0" w:space="0" w:color="000000"/>
-          <w:right w:val="none" w:sz="0" w:space="0" w:color="000000"/>
-        </w:pBdr>
-        <w:spacing w:after="0" w:before="0" w:line="240"/>
-        <w:ind w:left="0" w:right="0" w:firstLine="0" w:firstLineChars="0"/>
-      </w:pPr>
-      <w:r>
-        <w:rPr>
-          <w:rFonts/>
-          <w:vertAlign w:val="superscript"/>
-        </w:rPr>
-        <w:footnoteRef/>
-      </w:r>
-      <w:r>
-        <w:t xml:space="preserve">Freeman et al. Significant spinal injury resulting from low-level accelerations: A case series of roller coaster injuries. Arch Phys Med Rehab 2005;86:2126-30.</w:t>
-      </w:r>
-    </w:p>
-  </w:footnote>
-  <w:footnote w:id="18">
-    <w:p>
-      <w:pPr>
-        <w:pStyle w:val="Compact"/>
-        <w:jc w:val="left"/>
-        <w:pBdr>
-          <w:bottom w:val="none" w:sz="0" w:space="0" w:color="000000"/>
-          <w:top w:val="none" w:sz="0" w:space="0" w:color="000000"/>
-          <w:left w:val="none" w:sz="0" w:space="0" w:color="000000"/>
-          <w:right w:val="none" w:sz="0" w:space="0" w:color="000000"/>
-        </w:pBdr>
-        <w:spacing w:after="0" w:before="0" w:line="240"/>
-        <w:ind w:left="0" w:right="0" w:firstLine="0" w:firstLineChars="0"/>
-      </w:pPr>
-      <w:r>
-        <w:rPr>
-          <w:rFonts/>
-          <w:vertAlign w:val="superscript"/>
-        </w:rPr>
-        <w:footnoteRef/>
-      </w:r>
-      <w:r>
-        <w:t xml:space="preserve">Lutz et al. CT myelography of a fragment of a lumbar disk sequestered posterior to the thecal sac. Am J Neuroradiol 1990;11(3):610-1.</w:t>
-      </w:r>
-    </w:p>
-  </w:footnote>
-  <w:footnote w:id="19">
-    <w:p>
-      <w:pPr>
-        <w:pStyle w:val="Compact"/>
-        <w:jc w:val="left"/>
-        <w:pBdr>
-          <w:bottom w:val="none" w:sz="0" w:space="0" w:color="000000"/>
-          <w:top w:val="none" w:sz="0" w:space="0" w:color="000000"/>
-          <w:left w:val="none" w:sz="0" w:space="0" w:color="000000"/>
-          <w:right w:val="none" w:sz="0" w:space="0" w:color="000000"/>
-        </w:pBdr>
-        <w:spacing w:after="0" w:before="0" w:line="240"/>
-        <w:ind w:left="0" w:right="0" w:firstLine="0" w:firstLineChars="0"/>
-      </w:pPr>
-      <w:r>
-        <w:rPr>
-          <w:rFonts/>
-          <w:vertAlign w:val="superscript"/>
-        </w:rPr>
-        <w:footnoteRef/>
-      </w:r>
-      <w:r>
-        <w:t xml:space="preserve">Sadanand et al. Sudden quadriplegia after acute cervical disc herniation. Can J Neurol Sci 2005;32(3):356-8.</w:t>
-      </w:r>
-    </w:p>
-  </w:footnote>
-  <w:footnote w:id="20">
-    <w:p>
-      <w:pPr>
-        <w:pStyle w:val="Compact"/>
-        <w:jc w:val="left"/>
-        <w:pBdr>
-          <w:bottom w:val="none" w:sz="0" w:space="0" w:color="000000"/>
-          <w:top w:val="none" w:sz="0" w:space="0" w:color="000000"/>
-          <w:left w:val="none" w:sz="0" w:space="0" w:color="000000"/>
-          <w:right w:val="none" w:sz="0" w:space="0" w:color="000000"/>
-        </w:pBdr>
-        <w:spacing w:after="0" w:before="0" w:line="240"/>
-        <w:ind w:left="0" w:right="0" w:firstLine="0" w:firstLineChars="0"/>
-      </w:pPr>
-      <w:r>
-        <w:rPr>
-          <w:rFonts/>
-          <w:vertAlign w:val="superscript"/>
-        </w:rPr>
-        <w:footnoteRef/>
-      </w:r>
-      <w:r>
-        <w:t xml:space="preserve">Pappas et al. Outcome analysis in 654 surgically treated lumbar disc herniations. Neurosurgery 1992;30(6):862–6.</w:t>
-      </w:r>
-    </w:p>
-  </w:footnote>
-  <w:footnote w:id="21">
-    <w:p>
-      <w:pPr>
-        <w:pStyle w:val="Compact"/>
-        <w:jc w:val="left"/>
-        <w:pBdr>
-          <w:bottom w:val="none" w:sz="0" w:space="0" w:color="000000"/>
-          <w:top w:val="none" w:sz="0" w:space="0" w:color="000000"/>
-          <w:left w:val="none" w:sz="0" w:space="0" w:color="000000"/>
-          <w:right w:val="none" w:sz="0" w:space="0" w:color="000000"/>
-        </w:pBdr>
-        <w:spacing w:after="0" w:before="0" w:line="240"/>
-        <w:ind w:left="0" w:right="0" w:firstLine="0" w:firstLineChars="0"/>
-      </w:pPr>
-      <w:r>
-        <w:rPr>
-          <w:rFonts/>
-          <w:vertAlign w:val="superscript"/>
-        </w:rPr>
-        <w:footnoteRef/>
-      </w:r>
-      <w:r>
-        <w:t xml:space="preserve">Smith J. An analysis of 72 real world impacts - an initial investigation into injury and complaint factors. SAE Technical Paper 1999-01-0640.</w:t>
-      </w:r>
-    </w:p>
-  </w:footnote>
-  <w:footnote w:id="22">
-    <w:p>
-      <w:pPr>
-        <w:pStyle w:val="Compact"/>
-        <w:jc w:val="left"/>
-        <w:pBdr>
-          <w:bottom w:val="none" w:sz="0" w:space="0" w:color="000000"/>
-          <w:top w:val="none" w:sz="0" w:space="0" w:color="000000"/>
-          <w:left w:val="none" w:sz="0" w:space="0" w:color="000000"/>
-          <w:right w:val="none" w:sz="0" w:space="0" w:color="000000"/>
-        </w:pBdr>
-        <w:spacing w:after="0" w:before="0" w:line="240"/>
-        <w:ind w:left="0" w:right="0" w:firstLine="0" w:firstLineChars="0"/>
-      </w:pPr>
-      <w:r>
-        <w:rPr>
-          <w:rFonts/>
-          <w:vertAlign w:val="superscript"/>
-        </w:rPr>
-        <w:footnoteRef/>
-      </w:r>
-      <w:r>
-        <w:t xml:space="preserve">Freeman MD. Medicolegal causation analysis of a lumbar spine fracture following a low speed rear impact traffic crash. J Case Rep Prac 2015; 3(2): 23-9.</w:t>
-      </w:r>
-    </w:p>
-  </w:footnote>
-  <w:footnote w:id="23">
-    <w:p>
-      <w:pPr>
-        <w:pStyle w:val="Compact"/>
-        <w:jc w:val="left"/>
-        <w:pBdr>
-          <w:bottom w:val="none" w:sz="0" w:space="0" w:color="000000"/>
-          <w:top w:val="none" w:sz="0" w:space="0" w:color="000000"/>
-          <w:left w:val="none" w:sz="0" w:space="0" w:color="000000"/>
-          <w:right w:val="none" w:sz="0" w:space="0" w:color="000000"/>
-        </w:pBdr>
-        <w:spacing w:after="0" w:before="0" w:line="240"/>
-        <w:ind w:left="0" w:right="0" w:firstLine="0" w:firstLineChars="0"/>
-      </w:pPr>
-      <w:r>
-        <w:rPr>
-          <w:rFonts/>
-          <w:vertAlign w:val="superscript"/>
-        </w:rPr>
-        <w:footnoteRef/>
-      </w:r>
-      <w:r>
-        <w:t xml:space="preserve">Adams M et al. Biomechanics of back pain. London, UK, Churchill Livingstone, 2012.</w:t>
+        <w:t xml:space="preserve">Nolet et al. Exposure to a Motor Vehicle Collision and the Risk of Future Neck Pain: A Systematic Review and Meta-Analysis. PM R. 2019 Apr 25. doi: 10.1002/pmrj.12173.</w:t>
       </w:r>
     </w:p>
   </w:footnote>
@@ -2462,7 +1291,7 @@
         <wp:inline distT="0" distB="0" distL="0" distR="0" wp14:anchorId="5ACFBE65" wp14:editId="241CB4AF">
           <wp:extent cx="3004163" cy="1020445"/>
           <wp:effectExtent l="0" t="0" r="0" b="0"/>
-          <wp:docPr id="7" name="Picture 1" descr="A close-up of a logo&#10;&#10;Description automatically generated"/>
+          <wp:docPr id="3" name="Picture 1" descr="A close-up of a logo&#10;&#10;Description automatically generated"/>
           <wp:cNvGraphicFramePr>
             <a:graphicFrameLocks xmlns:a="http://schemas.openxmlformats.org/drawingml/2006/main" noChangeAspect="1"/>
           </wp:cNvGraphicFramePr>
@@ -2470,7 +1299,7 @@
             <a:graphicData uri="http://schemas.openxmlformats.org/drawingml/2006/picture">
               <pic:pic xmlns:pic="http://schemas.openxmlformats.org/drawingml/2006/picture">
                 <pic:nvPicPr>
-                  <pic:cNvPr id="8" name="Picture 1" descr="A close-up of a logo&#10;&#10;Description automatically generated"/>
+                  <pic:cNvPr id="4" name="Picture 1" descr="A close-up of a logo&#10;&#10;Description automatically generated"/>
                   <pic:cNvPicPr/>
                 </pic:nvPicPr>
                 <pic:blipFill>

</xml_diff>

<commit_message>
grammar checked to line 244
</commit_message>
<xml_diff>
--- a/FRA-report-output.docx
+++ b/FRA-report-output.docx
@@ -247,7 +247,7 @@
     </w:p>
     <w:p>
       <w:pPr>
-        <w:pStyle w:val="Normal"/>
+        <w:pStyle w:val="Quote"/>
       </w:pPr>
       <w:r>
         <w:t xml:space="preserve">Dobbertin KM, Freeman MD, Lambert WE, Lasarev MR, Kohles SS. The relationship between vehicle roof crush and head, neck and spine injury in rollover crashes. Accid Anal Prev 2013;58:46-52</w:t>
@@ -255,7 +255,7 @@
     </w:p>
     <w:p>
       <w:pPr>
-        <w:pStyle w:val="Normal"/>
+        <w:pStyle w:val="Quote"/>
       </w:pPr>
       <w:r>
         <w:t xml:space="preserve">Freeman MD, Dobbertin K, Kohles SS, Uhrenholt L, Eriksson A. Serious head and neck injury as a predictor of occupant position in fatal rollover crashes. Forensic Sci Int 2012;222:228–33.</w:t>
@@ -642,20 +642,20 @@
         <w:pStyle w:val="Normal"/>
       </w:pPr>
       <w:r>
-        <w:t xml:space="preserve">This part of the analysis is accomplished in 2 ways; first and most obviously, any competing contemporaneous traumatic cause of injury must be ruled out. There is, however, no such history for Ms. or Mr. Pl1LastName or Mx. Third Name, and the only source of trauma apparent in my review of materials that is temporally proximate to their post-crash injuries is the 01/01/2020 rollover impact crash.</w:t>
-      </w:r>
-    </w:p>
-    <w:p>
-      <w:pPr>
-        <w:pStyle w:val="Normal"/>
-      </w:pPr>
-    </w:p>
-    <w:p>
-      <w:pPr>
-        <w:pStyle w:val="Normal"/>
-      </w:pPr>
-      <w:r>
-        <w:t xml:space="preserve">The second part of the analysis requires an assessment of the probability that Ms. or Mr. Pl1LastName or Mx. Third Name would have developed the symptoms and diagnoses of spine injury at the same point in time had they not been initially injured in the 01/01/2020 rollover impact crash. As a generally healthy 12-year-old man, Ms. and Mr. Pl1LastName and Mx. Third Name was at a negligible annual risk of spontaneously developing chronically painful and potentially surgical cervical or lumbar spinal disk derangements; less than 1 in 2,000 is indicated by epidemiologic study and national hospital data.</w:t>
+        <w:t xml:space="preserve">This part of the analysis is accomplished in 2 ways; first and most obviously, any competing contemporaneous traumatic cause of injury must be ruled out. There is, however, no such history for Ms. or Mr. Pl1LastName or Mx. Third Name, and the only source of trauma apparent in my review of materials that is temporally proximate to their post-crash injuries is the January 1, 2020 rollover impact crash.</w:t>
+      </w:r>
+    </w:p>
+    <w:p>
+      <w:pPr>
+        <w:pStyle w:val="Normal"/>
+      </w:pPr>
+    </w:p>
+    <w:p>
+      <w:pPr>
+        <w:pStyle w:val="Normal"/>
+      </w:pPr>
+      <w:r>
+        <w:t xml:space="preserve">The second part of the analysis requires an assessment of the probability that Ms. or Mr. Pl1LastName or Mx. Third Name would have developed the symptoms and diagnoses of spine injury at the same point in time had they not been initially injured in the January 1, 2020 rollover impact crash. As a generally healthy 12-year-old man, Ms. and Mr. Pl1LastName and Mx. Third Name was at a negligible annual risk of spontaneously developing chronically painful and potentially surgical cervical or lumbar spinal disk derangements; less than 1 in 2,000 is indicated by epidemiologic study and national hospital data.</w:t>
       </w:r>
       <w:r>
         <w:rPr>

</xml_diff>

<commit_message>
fix appendix in final build, working through language
</commit_message>
<xml_diff>
--- a/FRA-report-output.docx
+++ b/FRA-report-output.docx
@@ -943,6 +943,415 @@
       </w:pPr>
       <w:r>
         <w:br w:type="page"/>
+      </w:r>
+    </w:p>
+    <w:p>
+      <w:pPr>
+        <w:pStyle w:val="Normal"/>
+        <w:jc w:val="center"/>
+        <w:pBdr>
+          <w:bottom w:val="none" w:sz="0" w:space="0" w:color="000000"/>
+          <w:top w:val="none" w:sz="0" w:space="0" w:color="000000"/>
+          <w:left w:val="none" w:sz="0" w:space="0" w:color="000000"/>
+          <w:right w:val="none" w:sz="0" w:space="0" w:color="000000"/>
+        </w:pBdr>
+        <w:spacing w:after="0" w:before="0" w:line="240"/>
+        <w:ind w:left="0" w:right="0" w:firstLine="0" w:firstLineChars="0"/>
+      </w:pPr>
+      <w:r>
+        <w:rPr>
+          <w:rFonts/>
+          <w:b w:val="true"/>
+        </w:rPr>
+        <w:t xml:space="preserve">Appendix</w:t>
+      </w:r>
+    </w:p>
+    <w:p>
+      <w:pPr>
+        <w:pStyle w:val="Normal"/>
+      </w:pPr>
+    </w:p>
+    <w:p>
+      <w:pPr>
+        <w:pStyle w:val="Normal"/>
+      </w:pPr>
+      <w:r>
+        <w:t xml:space="preserve">The 3-step causation methodology that I have used in this case is set forth in a number of my peer-reviewed publications, including a paper entitled </w:t>
+      </w:r>
+      <w:r>
+        <w:rPr>
+          <w:rFonts/>
+          <w:i w:val="true"/>
+        </w:rPr>
+        <w:t xml:space="preserve">A Systematic Approach to Clinical Determinations of Causation in Symptomatic Spinal Disk Injury Following Motor Vehicle Crash Trauma</w:t>
+      </w:r>
+      <w:r>
+        <w:t xml:space="preserve">, published in the </w:t>
+      </w:r>
+      <w:r>
+        <w:rPr>
+          <w:rFonts/>
+          <w:u w:val="single"/>
+        </w:rPr>
+        <w:t xml:space="preserve">Journal of Physical Medicine &amp; Rehabilitation</w:t>
+      </w:r>
+      <w:r>
+        <w:t xml:space="preserve"> in 2009. I first described this 3-step methodology in a paper published in 2008 and have since published more than a dozen papers describing some of the manifold applications of the causation methodology. As I describe below, the 3-step causal methodology has recently become part of United States Appellate Court case law on injury causation.</w:t>
+      </w:r>
+    </w:p>
+    <w:p>
+      <w:pPr>
+        <w:pStyle w:val="Normal"/>
+      </w:pPr>
+    </w:p>
+    <w:p>
+      <w:pPr>
+        <w:pStyle w:val="Normal"/>
+      </w:pPr>
+      <w:r>
+        <w:t xml:space="preserve">The methodology set forth in my 2009 paper consists of 3 steps or elements that need to be satisfied in an injury causation analysis in order to conclude that an injury resulted from a particular event to a reasonable degree of medical/ scientific probability, which are as follows:</w:t>
+      </w:r>
+    </w:p>
+    <w:p>
+      <w:pPr>
+        <w:pStyle w:val="Normal"/>
+      </w:pPr>
+    </w:p>
+    <w:p>
+      <w:pPr>
+        <w:pStyle w:val="NumberList"/>
+      </w:pPr>
+      <w:r>
+        <w:t xml:space="preserve">1.	</w:t>
+      </w:r>
+      <w:r>
+        <w:rPr>
+          <w:rFonts/>
+          <w:u w:val="single"/>
+        </w:rPr>
+        <w:t xml:space="preserve">Plausibility</w:t>
+      </w:r>
+      <w:r>
+        <w:t xml:space="preserve">: This first step addresses whether it is biologically possible for the injury event to have caused the condition (a.k.a general causation). A finding of plausibility is unrelated to the frequency of the injury, because even if the injury occurs in only 1 in 100 or fewer cases of exposure to the event (e.g. a spinal disk injury following a car crash), it is still plausibly caused by the event. Plausibility is a relatively low hurdle to clear in a causal analysis and is largely satisfied by the lack of evidence of implausibility of the relationship. Although it is common in crash injury litigation for the defendant to assert minimal vehicle damage as a basis for disputing injury causation, the approach is unhelpful for evaluating plausibility, as such an analysis does not have a sufficiently low error rate to establish impossibility, and at best can only be used to suggest a low frequency of injury in the general population. An example of an impossible causal relationship is the discovery of leukemia the day after a crash, as it is well established that it is not biologically plausible for trauma to cause leukemia. Plausibility is often, but not necessarily, established with epidemiologic data or information.</w:t>
+      </w:r>
+    </w:p>
+    <w:p>
+      <w:pPr>
+        <w:pStyle w:val="Normal"/>
+      </w:pPr>
+    </w:p>
+    <w:p>
+      <w:pPr>
+        <w:pStyle w:val="NumberList"/>
+      </w:pPr>
+      <w:r>
+        <w:t xml:space="preserve">2.	</w:t>
+      </w:r>
+      <w:r>
+        <w:rPr>
+          <w:rFonts/>
+          <w:u w:val="single"/>
+        </w:rPr>
+        <w:t xml:space="preserve">Temporality</w:t>
+      </w:r>
+      <w:r>
+        <w:t xml:space="preserve">: This second step examines the clinical and other evidence of the timing between the onset of the symptoms of injury and the injury event and must be satisfied to assess specific causation. First, it must be established that the sequence of the injury and the event is appropriate; the symptoms cannot be identically present prior to the event. Further, the onset of the symptoms of injury cannot be implausibly latent, relative to the injury event. For example, while the symptoms of a spinal disk injury in the neck may not immediately include upper extremity radiculopathy (most such injuries are initially diagnosed as a simple sprain or strain), a complete absence of symptoms in the neck for 3 months after a traffic crash, followed by the sudden insidious onset of symptoms of a cervical disk injury with radiculopathy, could not be plausibly related to the crash in most cases.</w:t>
+      </w:r>
+    </w:p>
+    <w:p>
+      <w:pPr>
+        <w:pStyle w:val="Normal"/>
+      </w:pPr>
+    </w:p>
+    <w:p>
+      <w:pPr>
+        <w:pStyle w:val="NumberList"/>
+      </w:pPr>
+      <w:r>
+        <w:t xml:space="preserve">3.	</w:t>
+      </w:r>
+      <w:r>
+        <w:rPr>
+          <w:rFonts/>
+          <w:u w:val="single"/>
+        </w:rPr>
+        <w:t xml:space="preserve">Lack of a more probable alternative explanation</w:t>
+      </w:r>
+      <w:r>
+        <w:t xml:space="preserve">: This final step examines the probability of the injury condition occurring at the same point in time in the plaintiff, given what is known about the plaintiff from the review of medical records and other evidence, but in the absence of the injury event (a.k.a. differential etiology). First, evidence of competing injury events must be evaluated, and compared for injury risk. Then, the likelihood of the condition occurring spontaneously must be assessed. For example, the plaintiff may have evidence of degenerative changes in the spinal disks pre-existing a traffic crash, but no symptoms. The question of interest (after the first 2 steps are satisfied) is what the probability was that the condition would have "converted" from asymptomatic to symptomatic in the absence of ("but-for") the crash. Since there is no information that can be gleaned from an examination of the plaintiff regarding her or her condition in the hypothetical absence of the crash, epidemiologic data often serves as the basis for the evaluation of the probability of alternative explanations. More probable alternative explanations are often intervening traumatic events that alter the clinical history in a substantive way. As an example, for a plaintiff with neck strain symptoms that lasted for 1 week after a crash, who is then involved in second collision a month later that results in neck and arm pain and is ultimately diagnosed with a cervical disk herniation, the second collision is easily identified as a more probable cause of the disk derangement than the antecedent crash. This is in part due to the abrupt change in the distribution of the symptoms more consistent with a disk derangement, but also the epidemiologically based conclusion that it is rare for a cervical strain that improves rapidly to evolve into a cervical disk herniation, and thus but-for the second crash, the condition would not have manifested.</w:t>
+      </w:r>
+    </w:p>
+    <w:p>
+      <w:pPr>
+        <w:pStyle w:val="Normal"/>
+      </w:pPr>
+    </w:p>
+    <w:p>
+      <w:pPr>
+        <w:pStyle w:val="Normal"/>
+      </w:pPr>
+      <w:r>
+        <w:t xml:space="preserve">The methodology described above was used to evaluate the cause of the Plaintiff’s injury in Etherton v Owners Insurance Company, entered on March 3, 2014 in United States District Court for the District of Colorado. In Etherton, the Plaintiff’s medical expert relied on the above referenced article to support her methodology (see footnote 3 on page 8 of the decision). The expert specified the same 3-step approach to assessing causation outlined above, described by the Court on page 8 of the order as follows:</w:t>
+      </w:r>
+    </w:p>
+    <w:p>
+      <w:pPr>
+        <w:pStyle w:val="Normal"/>
+      </w:pPr>
+    </w:p>
+    <w:p>
+      <w:pPr>
+        <w:pStyle w:val="Normal"/>
+      </w:pPr>
+      <w:r>
+        <w:t xml:space="preserve">"…his first step was to determine general causation… whether or not the type of injury that the plaintiff sustained could have been caused by the type of collision that the plaintiff was in… her second step was to consider whether there was a temporal relationship between plaintiff’s injury and the collision… her third step was to… rule out alternative causes of plaintiff’s injury. "</w:t>
+      </w:r>
+    </w:p>
+    <w:p>
+      <w:pPr>
+        <w:pStyle w:val="Normal"/>
+      </w:pPr>
+    </w:p>
+    <w:p>
+      <w:pPr>
+        <w:pStyle w:val="Normal"/>
+      </w:pPr>
+      <w:r>
+        <w:t xml:space="preserve">The defense challenged, among other things, the reliability and fit of the methods described by the expert. After an extensive examination and discussion of the 3-step process used by the expert, the Court found that the methodology appropriately fit the specific facts of the case, and that a population-based (epidemiologic) approach was an appropriate part of the causal methodology. The Court denied the Defendant’s motion to strike the expert’s testimony.</w:t>
+      </w:r>
+    </w:p>
+    <w:p>
+      <w:pPr>
+        <w:pStyle w:val="Normal"/>
+      </w:pPr>
+    </w:p>
+    <w:p>
+      <w:pPr>
+        <w:pStyle w:val="Normal"/>
+      </w:pPr>
+      <w:r>
+        <w:t xml:space="preserve">The Defendant appealed the ruling from the District Court, and in July of 2016, the Tenth Circuit U.S. Court of Appeals unanimously affirmed the 3-step causal methodology described in my 2009 publication cited above as generally accepted and well established for assessing injury causation (see Etherton v. Owners Insurance Company, No. 14-1164, 10th Cir, entered on July 19, 2016). Using the 3-step methodology, the Court determined the expert’s methodology fit the specific facts in the case, and that the District Court properly applied Rule 702/Daubert standard to the expert’s testimony in finding his methodology reliable. The judicial panel included current Supreme Court Justice Neil Gorsuch.</w:t>
+      </w:r>
+    </w:p>
+    <w:p>
+      <w:pPr>
+        <w:pStyle w:val="Normal"/>
+      </w:pPr>
+    </w:p>
+    <w:p>
+      <w:pPr>
+        <w:pStyle w:val="Normal"/>
+      </w:pPr>
+      <w:r>
+        <w:t xml:space="preserve">Below is a partial list of publications in scientific journals in which my descriptions of the 3-step methodology described in the Etherton decision and its various applications have been subjected to peer review. The foundation for the specific causation methodology described in all of these papers is the "Hill criteria, " a guideline for the assessment of general causation that has been universally relied on in medicine and science for more than 50 years.</w:t>
+      </w:r>
+    </w:p>
+    <w:p>
+      <w:pPr>
+        <w:pStyle w:val="Normal"/>
+      </w:pPr>
+    </w:p>
+    <w:p>
+      <w:pPr>
+        <w:pStyle w:val="Bibliography"/>
+      </w:pPr>
+      <w:r>
+        <w:t xml:space="preserve">Dianita Ika Melia P, Zeegers MP, Herkutanto H, Freeman MD. Medicolegal causation investigation of bacterial endocarditis associated with an oral surgery practice using the INFERENCE approach. Int J Environ Res Public Health 2021:18,7530. https://doi.org/10.3390/ijerph18147530.</w:t>
+      </w:r>
+    </w:p>
+    <w:p>
+      <w:pPr>
+        <w:pStyle w:val="Normal"/>
+      </w:pPr>
+    </w:p>
+    <w:p>
+      <w:pPr>
+        <w:pStyle w:val="Bibliography"/>
+      </w:pPr>
+      <w:r>
+        <w:t xml:space="preserve">Dianita Ika Melia P, Zeeger MP, Herkutanto H, Freeman MD. Development of the INFERENCE (INtegration of Forensic Epidemiology and the Rigorous EvaluatioN of Causation Elements) approach to causal inference in forensic medicine. Int J Environ Res Public Health 2020;17:8353; doi:10.3390/ijerph17228353</w:t>
+      </w:r>
+    </w:p>
+    <w:p>
+      <w:pPr>
+        <w:pStyle w:val="Normal"/>
+      </w:pPr>
+    </w:p>
+    <w:p>
+      <w:pPr>
+        <w:pStyle w:val="Bibliography"/>
+      </w:pPr>
+      <w:r>
+        <w:t xml:space="preserve">Dianita Ika Melia P, Freeman MD, Herkutanto H, Zeeger MP. A review of causal inference in forensic medicine. For Sci Med Path 2020:doi.org/10.1007/s12024-020-00220-9.</w:t>
+      </w:r>
+    </w:p>
+    <w:p>
+      <w:pPr>
+        <w:pStyle w:val="Normal"/>
+      </w:pPr>
+    </w:p>
+    <w:p>
+      <w:pPr>
+        <w:pStyle w:val="Bibliography"/>
+      </w:pPr>
+      <w:r>
+        <w:t xml:space="preserve">Freeman MD. A practicable and systematic approach to medicolegal causation. Orthopedics 2018;41(2):70-2.</w:t>
+      </w:r>
+    </w:p>
+    <w:p>
+      <w:pPr>
+        <w:pStyle w:val="Normal"/>
+      </w:pPr>
+    </w:p>
+    <w:p>
+      <w:pPr>
+        <w:pStyle w:val="Bibliography"/>
+      </w:pPr>
+      <w:r>
+        <w:t xml:space="preserve">Freeman MD, Zeegers M. Principles and applications of forensic epidemiology in the medicolegal setting. Law, Probability, &amp; Risk 2015; doi:10.1093/lpr/mgv010.</w:t>
+      </w:r>
+    </w:p>
+    <w:p>
+      <w:pPr>
+        <w:pStyle w:val="Normal"/>
+      </w:pPr>
+    </w:p>
+    <w:p>
+      <w:pPr>
+        <w:pStyle w:val="Bibliography"/>
+      </w:pPr>
+      <w:r>
+        <w:t xml:space="preserve">Freeman MD. Medicolegal causation analysis of a lumbar spine fracture following a low speed rear impact traffic crash. J Case Rep Prac 2015; 3(2): 23-29.</w:t>
+      </w:r>
+    </w:p>
+    <w:p>
+      <w:pPr>
+        <w:pStyle w:val="Normal"/>
+      </w:pPr>
+    </w:p>
+    <w:p>
+      <w:pPr>
+        <w:pStyle w:val="Bibliography"/>
+      </w:pPr>
+      <w:r>
+        <w:t xml:space="preserve">Freeman MD, Cahn PJ, Franklin FA. Applied forensic epidemiology. Part 1: medical negligence. OA Epidemiology 2014;2(1):2.</w:t>
+      </w:r>
+    </w:p>
+    <w:p>
+      <w:pPr>
+        <w:pStyle w:val="Normal"/>
+      </w:pPr>
+    </w:p>
+    <w:p>
+      <w:pPr>
+        <w:pStyle w:val="Bibliography"/>
+      </w:pPr>
+      <w:r>
+        <w:t xml:space="preserve">Koehler S, Freeman MD. Forensic epidemiology; a methodology for investigating and quantifying specific causation. Forens Sci Med Path 2014 Jun;10(2):217-22.</w:t>
+      </w:r>
+    </w:p>
+    <w:p>
+      <w:pPr>
+        <w:pStyle w:val="Normal"/>
+      </w:pPr>
+    </w:p>
+    <w:p>
+      <w:pPr>
+        <w:pStyle w:val="Bibliography"/>
+      </w:pPr>
+      <w:r>
+        <w:t xml:space="preserve">Freeman MD, Kohles SS. An examination of the threshold criteria for the evaluation of specific causation of mesothelioma following a history of significant exposure to chrysotile asbestos-containing brake dust, Int J Occ Env Hlth 2012;18(4):329-36.</w:t>
+      </w:r>
+    </w:p>
+    <w:p>
+      <w:pPr>
+        <w:pStyle w:val="Normal"/>
+      </w:pPr>
+    </w:p>
+    <w:p>
+      <w:pPr>
+        <w:pStyle w:val="Bibliography"/>
+      </w:pPr>
+      <w:r>
+        <w:t xml:space="preserve">Freeman MD, Everson T, Kohles SS. Forensic epidemiologic and biomechanical analysis of a pelvic cavity blowout injury associated with ejection from a personal watercraft (jet-ski). J Forens Sci 2012 doi: 10.1111/j.1556-4029.2012.02250.x</w:t>
+      </w:r>
+    </w:p>
+    <w:p>
+      <w:pPr>
+        <w:pStyle w:val="Normal"/>
+      </w:pPr>
+    </w:p>
+    <w:p>
+      <w:pPr>
+        <w:pStyle w:val="Bibliography"/>
+      </w:pPr>
+      <w:r>
+        <w:t xml:space="preserve">Freeman MD, Kohles SS. Plasma levels of polychlorinated biphenyls, non-Hodgkin lymphoma, and causation. J Environ Public Health 2012;2012:258981. doi: 10.1155/2012/258981. Review.</w:t>
+      </w:r>
+    </w:p>
+    <w:p>
+      <w:pPr>
+        <w:pStyle w:val="Normal"/>
+      </w:pPr>
+    </w:p>
+    <w:p>
+      <w:pPr>
+        <w:pStyle w:val="Bibliography"/>
+      </w:pPr>
+      <w:r>
+        <w:t xml:space="preserve">Freeman MD, Kohles SS. Application of the Hill Criteria to the Causal Association of Post-Traumatic Headache and Assault. Egypt J Forensic Sci 2011;1:35-40.</w:t>
+      </w:r>
+    </w:p>
+    <w:p>
+      <w:pPr>
+        <w:pStyle w:val="Normal"/>
+      </w:pPr>
+    </w:p>
+    <w:p>
+      <w:pPr>
+        <w:pStyle w:val="Bibliography"/>
+      </w:pPr>
+      <w:r>
+        <w:t xml:space="preserve">Freeman MD, Kohles SS. Application of the Bradford-Hill Criteria for Assessing Specific Causation in Post-Traumatic Headache. Brain Inj Prof 2011;8(1):26-8.</w:t>
+      </w:r>
+    </w:p>
+    <w:p>
+      <w:pPr>
+        <w:pStyle w:val="Normal"/>
+      </w:pPr>
+    </w:p>
+    <w:p>
+      <w:pPr>
+        <w:pStyle w:val="Bibliography"/>
+      </w:pPr>
+      <w:r>
+        <w:t xml:space="preserve">Freeman MD, Kohles SS. An Evaluation of Applied Biomechanics as an adjunct to systematic specific causation in forensic medicine. Wien Med Wochenschr 2011;161:1-11.</w:t>
+      </w:r>
+    </w:p>
+    <w:p>
+      <w:pPr>
+        <w:pStyle w:val="Normal"/>
+      </w:pPr>
+    </w:p>
+    <w:p>
+      <w:pPr>
+        <w:pStyle w:val="Bibliography"/>
+      </w:pPr>
+      <w:r>
+        <w:t xml:space="preserve">Freeman MD, Centeno CJ, Kohles SS. A systematic approach to clinical determinations of causation in symptomatic spinal disc injury following motor vehicle crash trauma. PM R 2009;1(10):951-6.</w:t>
+      </w:r>
+    </w:p>
+    <w:p>
+      <w:pPr>
+        <w:pStyle w:val="Normal"/>
+      </w:pPr>
+    </w:p>
+    <w:p>
+      <w:pPr>
+        <w:pStyle w:val="Bibliography"/>
+      </w:pPr>
+      <w:r>
+        <w:t xml:space="preserve">Freeman MD, Rossignol AC, Hand M. Forensic Epidemiology: A systematic approach to probabilistic determinations in disputed matters. J Forensic Legal Med 2008;15(5):281-90.</w:t>
       </w:r>
     </w:p>
     <w:sectPr>

</xml_diff>